<commit_message>
arreglos en la descripcion cu: generar factura
</commit_message>
<xml_diff>
--- a/EntregaProyecto/Ejercicio N°4 eje 5.docx
+++ b/EntregaProyecto/Ejercicio N°4 eje 5.docx
@@ -19,7 +19,6 @@
             <w:docPartUnique/>
           </w:docPartObj>
         </w:sdtPr>
-        <w:sdtEndPr/>
         <w:sdtContent>
           <w:r>
             <w:rPr>
@@ -900,7 +899,6 @@
                                     <w:dataBinding w:prefixMappings="xmlns:ns0='http://schemas.openxmlformats.org/officeDocument/2006/extended-properties'" w:xpath="/ns0:Properties[1]/ns0:Company[1]" w:storeItemID="{6668398D-A668-4E3E-A5EB-62B293D839F1}"/>
                                     <w:text/>
                                   </w:sdtPr>
-                                  <w:sdtEndPr/>
                                   <w:sdtContent>
                                     <w:p>
                                       <w:pPr>
@@ -1002,7 +1000,6 @@
                                       <w:calendar w:val="gregorian"/>
                                     </w:date>
                                   </w:sdtPr>
-                                  <w:sdtEndPr/>
                                   <w:sdtContent>
                                     <w:p>
                                       <w:pPr>
@@ -1084,7 +1081,6 @@
                                     <w:dataBinding w:prefixMappings="xmlns:ns0='http://schemas.openxmlformats.org/package/2006/metadata/core-properties' xmlns:ns1='http://purl.org/dc/elements/1.1/'" w:xpath="/ns0:coreProperties[1]/ns1:title[1]" w:storeItemID="{6C3C8BC8-F283-45AE-878A-BAB7291924A1}"/>
                                     <w:text/>
                                   </w:sdtPr>
-                                  <w:sdtEndPr/>
                                   <w:sdtContent>
                                     <w:p>
                                       <w:pPr>
@@ -1124,7 +1120,6 @@
                                     <w:dataBinding w:prefixMappings="xmlns:ns0='http://schemas.openxmlformats.org/package/2006/metadata/core-properties' xmlns:ns1='http://purl.org/dc/elements/1.1/'" w:xpath="/ns0:coreProperties[1]/ns1:subject[1]" w:storeItemID="{6C3C8BC8-F283-45AE-878A-BAB7291924A1}"/>
                                     <w:text/>
                                   </w:sdtPr>
-                                  <w:sdtEndPr/>
                                   <w:sdtContent>
                                     <w:p>
                                       <w:pPr>
@@ -1163,7 +1158,6 @@
                                     <w:dataBinding w:prefixMappings="xmlns:ns0='http://schemas.openxmlformats.org/package/2006/metadata/core-properties' xmlns:ns1='http://purl.org/dc/elements/1.1/'" w:xpath="/ns0:coreProperties[1]/ns1:creator[1]" w:storeItemID="{6C3C8BC8-F283-45AE-878A-BAB7291924A1}"/>
                                     <w:text/>
                                   </w:sdtPr>
-                                  <w:sdtEndPr/>
                                   <w:sdtContent>
                                     <w:p>
                                       <w:pPr>
@@ -2027,7 +2021,13 @@
               <w:t>Parámetros de entrada:</w:t>
             </w:r>
             <w:r>
-              <w:t xml:space="preserve"> N° ficha de Internación.</w:t>
+              <w:t xml:space="preserve"> N° </w:t>
+            </w:r>
+            <w:r>
+              <w:t xml:space="preserve">de </w:t>
+            </w:r>
+            <w:r>
+              <w:t>ficha de Internación.</w:t>
             </w:r>
           </w:p>
           <w:p>
@@ -2046,6 +2046,25 @@
           </w:p>
           <w:p>
             <w:pPr>
+              <w:spacing w:after="0" w:line="240" w:lineRule="auto"/>
+            </w:pPr>
+            <w:r>
+              <w:rPr>
+                <w:u w:val="single"/>
+              </w:rPr>
+              <w:t>Post- condiciones:</w:t>
+            </w:r>
+            <w:r>
+              <w:t xml:space="preserve"> </w:t>
+            </w:r>
+          </w:p>
+          <w:p>
+            <w:pPr>
+              <w:pStyle w:val="Prrafodelista"/>
+              <w:numPr>
+                <w:ilvl w:val="0"/>
+                <w:numId w:val="22"/>
+              </w:numPr>
               <w:spacing w:after="0" w:line="240" w:lineRule="auto"/>
               <w:rPr>
                 <w:rFonts w:ascii="Arial" w:hAnsi="Arial" w:cs="Arial"/>
@@ -2055,13 +2074,10 @@
               </w:rPr>
             </w:pPr>
             <w:r>
-              <w:rPr>
-                <w:u w:val="single"/>
-              </w:rPr>
-              <w:t>Post- condiciones:</w:t>
-            </w:r>
-            <w:r>
-              <w:t xml:space="preserve"> Ficha en estado “Facturada”, factura en estado “Emitida” y cama en estado “Disponible”.</w:t>
+              <w:t xml:space="preserve">Éxito: </w:t>
+            </w:r>
+            <w:r>
+              <w:t>Ficha en estado “Facturada”, factura en estado “Emitida” y cama en estado “Disponible”.</w:t>
             </w:r>
           </w:p>
         </w:tc>
@@ -2145,11 +2161,6 @@
             <w:pPr>
               <w:spacing w:after="0" w:line="240" w:lineRule="auto"/>
             </w:pPr>
-          </w:p>
-          <w:p>
-            <w:pPr>
-              <w:spacing w:after="0" w:line="240" w:lineRule="auto"/>
-            </w:pPr>
             <w:r>
               <w:t>1. Ingresa N° de Ficha de Internación</w:t>
             </w:r>
@@ -2183,252 +2194,280 @@
             <w:pPr>
               <w:spacing w:after="0" w:line="240" w:lineRule="auto"/>
             </w:pPr>
-          </w:p>
-          <w:p>
-            <w:pPr>
-              <w:spacing w:after="0" w:line="240" w:lineRule="auto"/>
-            </w:pPr>
-          </w:p>
-          <w:p>
-            <w:pPr>
-              <w:spacing w:after="0" w:line="240" w:lineRule="auto"/>
-            </w:pPr>
-          </w:p>
-          <w:p>
-            <w:pPr>
-              <w:spacing w:after="0" w:line="240" w:lineRule="auto"/>
-            </w:pPr>
-          </w:p>
-          <w:p>
-            <w:pPr>
-              <w:spacing w:after="0" w:line="240" w:lineRule="auto"/>
-            </w:pPr>
-          </w:p>
-          <w:p>
-            <w:pPr>
-              <w:spacing w:after="0" w:line="240" w:lineRule="auto"/>
-            </w:pPr>
-          </w:p>
-          <w:p>
-            <w:pPr>
-              <w:spacing w:after="0" w:line="240" w:lineRule="auto"/>
-            </w:pPr>
-          </w:p>
-          <w:p>
-            <w:pPr>
-              <w:spacing w:after="0" w:line="240" w:lineRule="auto"/>
-            </w:pPr>
-          </w:p>
-          <w:p>
-            <w:pPr>
-              <w:spacing w:after="0" w:line="240" w:lineRule="auto"/>
-            </w:pPr>
+            <w:r>
+              <w:t>3.2</w:t>
+            </w:r>
+            <w:r>
+              <w:t xml:space="preserve">. </w:t>
+            </w:r>
+            <w:r>
+              <w:t>Presiona</w:t>
+            </w:r>
+            <w:r>
+              <w:t xml:space="preserve"> </w:t>
+            </w:r>
+            <w:r>
+              <w:t>“</w:t>
+            </w:r>
+            <w:r>
+              <w:t>Generar Factura</w:t>
+            </w:r>
+            <w:r>
+              <w:t>”</w:t>
+            </w:r>
+            <w:r>
+              <w:t>.</w:t>
+            </w:r>
           </w:p>
           <w:p/>
-          <w:p/>
-          <w:p/>
-          <w:p/>
-          <w:p/>
-          <w:p>
-            <w:pPr>
-              <w:spacing w:after="0" w:line="240" w:lineRule="auto"/>
-            </w:pPr>
-          </w:p>
-          <w:p>
-            <w:pPr>
-              <w:spacing w:after="0" w:line="240" w:lineRule="auto"/>
-            </w:pPr>
-          </w:p>
-          <w:p>
-            <w:pPr>
-              <w:spacing w:after="0" w:line="240" w:lineRule="auto"/>
-            </w:pPr>
-          </w:p>
-          <w:p>
-            <w:pPr>
-              <w:spacing w:after="0" w:line="240" w:lineRule="auto"/>
-            </w:pPr>
-          </w:p>
-          <w:p>
-            <w:pPr>
-              <w:spacing w:after="0" w:line="240" w:lineRule="auto"/>
-            </w:pPr>
-          </w:p>
-          <w:p>
-            <w:pPr>
-              <w:spacing w:after="0" w:line="240" w:lineRule="auto"/>
-            </w:pPr>
-          </w:p>
-          <w:p>
-            <w:pPr>
-              <w:spacing w:after="0" w:line="240" w:lineRule="auto"/>
-            </w:pPr>
-          </w:p>
-          <w:p>
-            <w:pPr>
-              <w:spacing w:after="0" w:line="240" w:lineRule="auto"/>
-            </w:pPr>
-          </w:p>
-          <w:p>
-            <w:pPr>
-              <w:spacing w:after="0" w:line="240" w:lineRule="auto"/>
-            </w:pPr>
-          </w:p>
-          <w:p>
-            <w:pPr>
-              <w:spacing w:after="0" w:line="240" w:lineRule="auto"/>
-            </w:pPr>
-            <w:r>
-              <w:t>1</w:t>
-            </w:r>
-            <w:r>
-              <w:t>5</w:t>
+        </w:tc>
+        <w:tc>
+          <w:tcPr>
+            <w:tcW w:w="4368" w:type="dxa"/>
+          </w:tcPr>
+          <w:p>
+            <w:pPr>
+              <w:spacing w:after="0" w:line="240" w:lineRule="auto"/>
+            </w:pPr>
+          </w:p>
+          <w:p>
+            <w:pPr>
+              <w:spacing w:after="0" w:line="240" w:lineRule="auto"/>
+            </w:pPr>
+            <w:r>
+              <w:t>2. Busca la ficha de internación.</w:t>
+            </w:r>
+          </w:p>
+          <w:p>
+            <w:pPr>
+              <w:spacing w:after="0" w:line="240" w:lineRule="auto"/>
+            </w:pPr>
+          </w:p>
+          <w:p>
+            <w:pPr>
+              <w:spacing w:after="0" w:line="240" w:lineRule="auto"/>
+            </w:pPr>
+            <w:r>
+              <w:t>3. Si existe la ficha</w:t>
+            </w:r>
+          </w:p>
+          <w:p>
+            <w:pPr>
+              <w:spacing w:after="0" w:line="240" w:lineRule="auto"/>
+            </w:pPr>
+          </w:p>
+          <w:p>
+            <w:pPr>
+              <w:spacing w:after="0" w:line="240" w:lineRule="auto"/>
+            </w:pPr>
+            <w:r>
+              <w:t>3.1. Muestra los datos de la ficha</w:t>
+            </w:r>
+          </w:p>
+          <w:p>
+            <w:pPr>
+              <w:spacing w:after="0" w:line="240" w:lineRule="auto"/>
+            </w:pPr>
+          </w:p>
+          <w:p>
+            <w:pPr>
+              <w:spacing w:after="0" w:line="240" w:lineRule="auto"/>
+            </w:pPr>
+            <w:r>
+              <w:t>3.</w:t>
+            </w:r>
+            <w:r>
+              <w:t>3</w:t>
             </w:r>
             <w:r>
               <w:t xml:space="preserve">. </w:t>
             </w:r>
             <w:r>
-              <w:t>Presiona</w:t>
+              <w:t>Si el estado de la ficha es “Creada”</w:t>
+            </w:r>
+          </w:p>
+          <w:p>
+            <w:pPr>
+              <w:spacing w:after="0" w:line="240" w:lineRule="auto"/>
+            </w:pPr>
+          </w:p>
+          <w:p>
+            <w:pPr>
+              <w:spacing w:after="0" w:line="240" w:lineRule="auto"/>
+            </w:pPr>
+            <w:r>
+              <w:t>3.</w:t>
+            </w:r>
+            <w:r>
+              <w:t>3</w:t>
+            </w:r>
+            <w:r>
+              <w:t>.1. Se busca la prestación asociada a la ficha</w:t>
+            </w:r>
+          </w:p>
+          <w:p>
+            <w:pPr>
+              <w:spacing w:after="0" w:line="240" w:lineRule="auto"/>
+            </w:pPr>
+          </w:p>
+          <w:p>
+            <w:pPr>
+              <w:spacing w:after="0" w:line="240" w:lineRule="auto"/>
+            </w:pPr>
+            <w:r>
+              <w:t>3.</w:t>
+            </w:r>
+            <w:r>
+              <w:t>3</w:t>
+            </w:r>
+            <w:r>
+              <w:t>.2. Se busca el costo de la prestación correspondiente a la fecha de la ficha</w:t>
+            </w:r>
+          </w:p>
+          <w:p>
+            <w:pPr>
+              <w:spacing w:after="0" w:line="240" w:lineRule="auto"/>
+            </w:pPr>
+          </w:p>
+          <w:p>
+            <w:pPr>
+              <w:spacing w:after="0" w:line="240" w:lineRule="auto"/>
+              <w:rPr>
+                <w:u w:val="single"/>
+              </w:rPr>
+            </w:pPr>
+            <w:r>
+              <w:t>3.</w:t>
+            </w:r>
+            <w:r>
+              <w:t>3</w:t>
+            </w:r>
+            <w:r>
+              <w:t>.3.  Se busca al</w:t>
             </w:r>
             <w:r>
               <w:t xml:space="preserve"> </w:t>
             </w:r>
             <w:r>
-              <w:t>“</w:t>
-            </w:r>
-            <w:r>
-              <w:t>Generar Factura</w:t>
-            </w:r>
-            <w:r>
-              <w:t>”</w:t>
+              <w:t>paciente asociado a la ficha</w:t>
+            </w:r>
+          </w:p>
+          <w:p>
+            <w:pPr>
+              <w:spacing w:after="0" w:line="240" w:lineRule="auto"/>
+            </w:pPr>
+          </w:p>
+          <w:p>
+            <w:pPr>
+              <w:spacing w:after="0" w:line="240" w:lineRule="auto"/>
+            </w:pPr>
+            <w:r>
+              <w:t>3.</w:t>
+            </w:r>
+            <w:r>
+              <w:t>3</w:t>
+            </w:r>
+            <w:r>
+              <w:t>.4</w:t>
+            </w:r>
+            <w:r>
+              <w:t xml:space="preserve">. </w:t>
+            </w:r>
+            <w:r>
+              <w:t>S</w:t>
+            </w:r>
+            <w:r>
+              <w:t>i</w:t>
+            </w:r>
+            <w:r>
+              <w:t xml:space="preserve"> el paciente tiene plan.</w:t>
+            </w:r>
+          </w:p>
+          <w:p>
+            <w:pPr>
+              <w:spacing w:after="0" w:line="240" w:lineRule="auto"/>
+            </w:pPr>
+          </w:p>
+          <w:p>
+            <w:pPr>
+              <w:spacing w:after="0" w:line="240" w:lineRule="auto"/>
+            </w:pPr>
+            <w:r>
+              <w:t>3.</w:t>
+            </w:r>
+            <w:r>
+              <w:t>3</w:t>
+            </w:r>
+            <w:r>
+              <w:t>.4.1</w:t>
+            </w:r>
+            <w:r>
+              <w:t xml:space="preserve">. </w:t>
+            </w:r>
+            <w:r>
+              <w:t>Si existe un</w:t>
+            </w:r>
+            <w:r>
+              <w:t xml:space="preserve"> convenio</w:t>
+            </w:r>
+            <w:r>
+              <w:t xml:space="preserve"> vigente entre la prestación y el plan del paciente</w:t>
+            </w:r>
+            <w:r>
+              <w:t xml:space="preserve"> para la fecha de la ficha</w:t>
+            </w:r>
+          </w:p>
+          <w:p>
+            <w:pPr>
+              <w:spacing w:after="0" w:line="240" w:lineRule="auto"/>
+            </w:pPr>
+          </w:p>
+          <w:p>
+            <w:pPr>
+              <w:spacing w:after="0" w:line="240" w:lineRule="auto"/>
+            </w:pPr>
+            <w:r>
+              <w:t>3.</w:t>
+            </w:r>
+            <w:r>
+              <w:t>3</w:t>
+            </w:r>
+            <w:r>
+              <w:t>.4.1</w:t>
+            </w:r>
+            <w:r>
+              <w:t>.1. Se t</w:t>
+            </w:r>
+            <w:r>
+              <w:t xml:space="preserve">oma el porcentaje de coseguro </w:t>
+            </w:r>
+          </w:p>
+          <w:p>
+            <w:pPr>
+              <w:spacing w:after="0" w:line="240" w:lineRule="auto"/>
+            </w:pPr>
+          </w:p>
+          <w:p>
+            <w:pPr>
+              <w:spacing w:after="0" w:line="240" w:lineRule="auto"/>
+            </w:pPr>
+            <w:r>
+              <w:t>3.</w:t>
+            </w:r>
+            <w:r>
+              <w:t>3</w:t>
             </w:r>
             <w:r>
               <w:t>.</w:t>
             </w:r>
-          </w:p>
-          <w:p/>
-        </w:tc>
-        <w:tc>
-          <w:tcPr>
-            <w:tcW w:w="4368" w:type="dxa"/>
-          </w:tcPr>
-          <w:p>
-            <w:pPr>
-              <w:spacing w:after="0" w:line="240" w:lineRule="auto"/>
-            </w:pPr>
-          </w:p>
-          <w:p>
-            <w:pPr>
-              <w:spacing w:after="0" w:line="240" w:lineRule="auto"/>
-            </w:pPr>
-            <w:r>
-              <w:t>2. Busca la ficha de internación.</w:t>
-            </w:r>
-          </w:p>
-          <w:p>
-            <w:pPr>
-              <w:spacing w:after="0" w:line="240" w:lineRule="auto"/>
-            </w:pPr>
-          </w:p>
-          <w:p>
-            <w:pPr>
-              <w:spacing w:after="0" w:line="240" w:lineRule="auto"/>
-            </w:pPr>
-            <w:r>
-              <w:t>3. Si existe la ficha</w:t>
-            </w:r>
-          </w:p>
-          <w:p>
-            <w:pPr>
-              <w:spacing w:after="0" w:line="240" w:lineRule="auto"/>
-            </w:pPr>
-          </w:p>
-          <w:p>
-            <w:pPr>
-              <w:spacing w:after="0" w:line="240" w:lineRule="auto"/>
-            </w:pPr>
-            <w:r>
-              <w:t>4. Verifica si el estado de la ficha de Internación es “Creada”.</w:t>
-            </w:r>
-          </w:p>
-          <w:p>
-            <w:pPr>
-              <w:spacing w:after="0" w:line="240" w:lineRule="auto"/>
-            </w:pPr>
-          </w:p>
-          <w:p>
-            <w:pPr>
-              <w:spacing w:after="0" w:line="240" w:lineRule="auto"/>
-            </w:pPr>
-            <w:r>
-              <w:t>5.Buscar Paciente</w:t>
-            </w:r>
-          </w:p>
-          <w:p>
-            <w:pPr>
-              <w:spacing w:after="0" w:line="240" w:lineRule="auto"/>
-            </w:pPr>
-          </w:p>
-          <w:p>
-            <w:pPr>
-              <w:spacing w:after="0" w:line="240" w:lineRule="auto"/>
-            </w:pPr>
-            <w:r>
-              <w:t>6. Busca la prestación correspondiente a la ficha de internación.</w:t>
-            </w:r>
-          </w:p>
-          <w:p>
-            <w:pPr>
-              <w:spacing w:after="0" w:line="240" w:lineRule="auto"/>
-            </w:pPr>
-          </w:p>
-          <w:p>
-            <w:pPr>
-              <w:spacing w:after="0" w:line="240" w:lineRule="auto"/>
-            </w:pPr>
-            <w:r>
-              <w:t xml:space="preserve">7. </w:t>
-            </w:r>
-            <w:r>
-              <w:t>Verifica si</w:t>
-            </w:r>
-            <w:r>
-              <w:t xml:space="preserve"> el paciente tiene plan.</w:t>
-            </w:r>
-          </w:p>
-          <w:p>
-            <w:pPr>
-              <w:spacing w:after="0" w:line="240" w:lineRule="auto"/>
-            </w:pPr>
-          </w:p>
-          <w:p>
-            <w:pPr>
-              <w:spacing w:after="0" w:line="240" w:lineRule="auto"/>
-            </w:pPr>
-            <w:r>
-              <w:t>8. Si el paciente tiene plan</w:t>
-            </w:r>
-          </w:p>
-          <w:p>
-            <w:pPr>
-              <w:spacing w:after="0" w:line="240" w:lineRule="auto"/>
-            </w:pPr>
-          </w:p>
-          <w:p>
-            <w:pPr>
-              <w:spacing w:after="0" w:line="240" w:lineRule="auto"/>
-            </w:pPr>
-            <w:r>
-              <w:t>9</w:t>
-            </w:r>
-            <w:r>
-              <w:t xml:space="preserve">. Busca la fecha del convenio, para tomar el porcentaje de </w:t>
-            </w:r>
-            <w:proofErr w:type="spellStart"/>
-            <w:r>
-              <w:t>coseguro</w:t>
-            </w:r>
-            <w:proofErr w:type="spellEnd"/>
+            <w:r>
+              <w:t>5. Calcula el costo de la prestación con el descuento del coseguro (si lo tuvuera)</w:t>
+            </w:r>
+          </w:p>
+          <w:p>
+            <w:pPr>
+              <w:spacing w:after="0" w:line="240" w:lineRule="auto"/>
+            </w:pPr>
             <w:r>
               <w:t xml:space="preserve"> </w:t>
             </w:r>
@@ -2437,120 +2476,127 @@
             <w:pPr>
               <w:spacing w:after="0" w:line="240" w:lineRule="auto"/>
             </w:pPr>
-          </w:p>
-          <w:p>
-            <w:pPr>
-              <w:spacing w:after="0" w:line="240" w:lineRule="auto"/>
-            </w:pPr>
-            <w:r>
-              <w:t>10</w:t>
-            </w:r>
-            <w:r>
-              <w:t>. Busca el precio de la prestación.</w:t>
-            </w:r>
-          </w:p>
-          <w:p>
-            <w:pPr>
-              <w:spacing w:after="0" w:line="240" w:lineRule="auto"/>
-            </w:pPr>
-          </w:p>
-          <w:p>
-            <w:pPr>
-              <w:spacing w:after="0" w:line="240" w:lineRule="auto"/>
-            </w:pPr>
-            <w:r>
-              <w:t>11</w:t>
-            </w:r>
-            <w:r>
-              <w:t xml:space="preserve">. Calcula el total con el porcentaje de </w:t>
-            </w:r>
-            <w:proofErr w:type="spellStart"/>
-            <w:r>
-              <w:t>coseguro</w:t>
-            </w:r>
-            <w:proofErr w:type="spellEnd"/>
-            <w:r>
-              <w:t xml:space="preserve">  y precio de la prestación.</w:t>
-            </w:r>
-          </w:p>
-          <w:p>
-            <w:pPr>
-              <w:spacing w:after="0" w:line="240" w:lineRule="auto"/>
-            </w:pPr>
-          </w:p>
-          <w:p>
-            <w:pPr>
-              <w:spacing w:after="0" w:line="240" w:lineRule="auto"/>
-            </w:pPr>
-            <w:r>
-              <w:t>12</w:t>
-            </w:r>
-            <w:r>
-              <w:t>. Busca los servicios adicionales correspondientes a la ficha de internación y los costos de servicio correspondientes a la fecha de la ficha de internación.</w:t>
-            </w:r>
-          </w:p>
-          <w:p>
-            <w:pPr>
-              <w:spacing w:after="0" w:line="240" w:lineRule="auto"/>
-            </w:pPr>
-          </w:p>
-          <w:p>
-            <w:pPr>
-              <w:spacing w:after="0" w:line="240" w:lineRule="auto"/>
-            </w:pPr>
-            <w:r>
-              <w:t>13</w:t>
-            </w:r>
-            <w:r>
-              <w:t>. Genera un total general.</w:t>
-            </w:r>
-          </w:p>
-          <w:p>
-            <w:pPr>
-              <w:spacing w:after="0" w:line="240" w:lineRule="auto"/>
-            </w:pPr>
-          </w:p>
-          <w:p>
-            <w:pPr>
-              <w:spacing w:after="0" w:line="240" w:lineRule="auto"/>
-            </w:pPr>
-            <w:r>
-              <w:t>1</w:t>
-            </w:r>
-            <w:r>
-              <w:t>4</w:t>
-            </w:r>
-            <w:r>
-              <w:t xml:space="preserve">. Muestra los detalles recuperados </w:t>
-            </w:r>
-          </w:p>
-          <w:p>
-            <w:pPr>
-              <w:spacing w:after="0" w:line="240" w:lineRule="auto"/>
-            </w:pPr>
-          </w:p>
-          <w:p>
-            <w:pPr>
-              <w:spacing w:after="0" w:line="240" w:lineRule="auto"/>
-            </w:pPr>
-            <w:r>
-              <w:t>16</w:t>
-            </w:r>
-            <w:r>
-              <w:t>. Crea una Factura.</w:t>
-            </w:r>
-          </w:p>
-          <w:p>
-            <w:pPr>
-              <w:spacing w:after="0" w:line="240" w:lineRule="auto"/>
-            </w:pPr>
-          </w:p>
-          <w:p>
-            <w:pPr>
-              <w:spacing w:after="0" w:line="240" w:lineRule="auto"/>
-            </w:pPr>
-            <w:r>
-              <w:t>17</w:t>
+            <w:r>
+              <w:t>3.</w:t>
+            </w:r>
+            <w:r>
+              <w:t>3</w:t>
+            </w:r>
+            <w:r>
+              <w:t>.6</w:t>
+            </w:r>
+            <w:r>
+              <w:t xml:space="preserve">. </w:t>
+            </w:r>
+            <w:r>
+              <w:t>Si existen</w:t>
+            </w:r>
+            <w:r>
+              <w:t xml:space="preserve"> servicios adicionales </w:t>
+            </w:r>
+            <w:r>
+              <w:t>asociados a la ficha</w:t>
+            </w:r>
+          </w:p>
+          <w:p>
+            <w:pPr>
+              <w:spacing w:after="0" w:line="240" w:lineRule="auto"/>
+            </w:pPr>
+          </w:p>
+          <w:p>
+            <w:pPr>
+              <w:spacing w:after="0" w:line="240" w:lineRule="auto"/>
+            </w:pPr>
+            <w:r>
+              <w:t>3.</w:t>
+            </w:r>
+            <w:r>
+              <w:t>3</w:t>
+            </w:r>
+            <w:r>
+              <w:t>.6.1</w:t>
+            </w:r>
+            <w:r>
+              <w:t xml:space="preserve">. </w:t>
+            </w:r>
+            <w:r>
+              <w:t>Busca el costo para el servicio adicional para la fecha de la ficha</w:t>
+            </w:r>
+          </w:p>
+          <w:p>
+            <w:pPr>
+              <w:spacing w:after="0" w:line="240" w:lineRule="auto"/>
+            </w:pPr>
+          </w:p>
+          <w:p>
+            <w:pPr>
+              <w:spacing w:after="0" w:line="240" w:lineRule="auto"/>
+            </w:pPr>
+            <w:r>
+              <w:t>3.</w:t>
+            </w:r>
+            <w:r>
+              <w:t>3</w:t>
+            </w:r>
+            <w:r>
+              <w:t>.6.2. Calcula el subtotal para cada servicio</w:t>
+            </w:r>
+          </w:p>
+          <w:p>
+            <w:pPr>
+              <w:spacing w:after="0" w:line="240" w:lineRule="auto"/>
+            </w:pPr>
+          </w:p>
+          <w:p>
+            <w:pPr>
+              <w:spacing w:after="0" w:line="240" w:lineRule="auto"/>
+            </w:pPr>
+            <w:r>
+              <w:t>3.</w:t>
+            </w:r>
+            <w:r>
+              <w:t>3</w:t>
+            </w:r>
+            <w:r>
+              <w:t>.6.3. Suma los subtotales al monto total de la factura</w:t>
+            </w:r>
+          </w:p>
+          <w:p>
+            <w:pPr>
+              <w:spacing w:after="0" w:line="240" w:lineRule="auto"/>
+            </w:pPr>
+          </w:p>
+          <w:p>
+            <w:pPr>
+              <w:spacing w:after="0" w:line="240" w:lineRule="auto"/>
+            </w:pPr>
+            <w:r>
+              <w:t>3.</w:t>
+            </w:r>
+            <w:r>
+              <w:t>3</w:t>
+            </w:r>
+            <w:r>
+              <w:t>.7. Crea una Factura</w:t>
+            </w:r>
+          </w:p>
+          <w:p>
+            <w:pPr>
+              <w:spacing w:after="0" w:line="240" w:lineRule="auto"/>
+            </w:pPr>
+          </w:p>
+          <w:p>
+            <w:pPr>
+              <w:spacing w:after="0" w:line="240" w:lineRule="auto"/>
+            </w:pPr>
+            <w:r>
+              <w:t>3.</w:t>
+            </w:r>
+            <w:r>
+              <w:t>3</w:t>
+            </w:r>
+            <w:r>
+              <w:t>.8</w:t>
             </w:r>
             <w:r>
               <w:t>. Asocia número y fecha actual a la factura.</w:t>
@@ -2566,7 +2612,13 @@
               <w:spacing w:after="0" w:line="240" w:lineRule="auto"/>
             </w:pPr>
             <w:r>
-              <w:t>18</w:t>
+              <w:t>3.</w:t>
+            </w:r>
+            <w:r>
+              <w:t>3</w:t>
+            </w:r>
+            <w:r>
+              <w:t>.9</w:t>
             </w:r>
             <w:r>
               <w:t>. Asigna a la factura el estado “</w:t>
@@ -2593,7 +2645,13 @@
               <w:spacing w:after="0" w:line="240" w:lineRule="auto"/>
             </w:pPr>
             <w:r>
-              <w:t>19</w:t>
+              <w:t>3.</w:t>
+            </w:r>
+            <w:r>
+              <w:t>3</w:t>
+            </w:r>
+            <w:r>
+              <w:t>.10</w:t>
             </w:r>
             <w:r>
               <w:t>. Asocia a la factura la ficha de internación.</w:t>
@@ -2609,7 +2667,13 @@
               <w:spacing w:after="0" w:line="240" w:lineRule="auto"/>
             </w:pPr>
             <w:r>
-              <w:t>20</w:t>
+              <w:t>3.</w:t>
+            </w:r>
+            <w:r>
+              <w:t>3</w:t>
+            </w:r>
+            <w:r>
+              <w:t>.11</w:t>
             </w:r>
             <w:r>
               <w:t xml:space="preserve">.Cambia el estado de la Ficha de internación a “Facturada” </w:t>
@@ -2625,7 +2689,13 @@
               <w:spacing w:after="0" w:line="240" w:lineRule="auto"/>
             </w:pPr>
             <w:r>
-              <w:t>21</w:t>
+              <w:t>3.</w:t>
+            </w:r>
+            <w:r>
+              <w:t>3</w:t>
+            </w:r>
+            <w:r>
+              <w:t>.12</w:t>
             </w:r>
             <w:r>
               <w:t>. Cambia estado de la cama a “Disponible”</w:t>
@@ -2641,26 +2711,53 @@
               <w:spacing w:after="0" w:line="240" w:lineRule="auto"/>
             </w:pPr>
             <w:r>
-              <w:t>22</w:t>
-            </w:r>
-            <w:r>
-              <w:t>. Guardar Factura.</w:t>
-            </w:r>
-          </w:p>
-          <w:p>
-            <w:pPr>
-              <w:spacing w:after="0" w:line="240" w:lineRule="auto"/>
-            </w:pPr>
-          </w:p>
-          <w:p>
-            <w:pPr>
-              <w:spacing w:after="0" w:line="240" w:lineRule="auto"/>
-            </w:pPr>
-            <w:r>
-              <w:t>23</w:t>
-            </w:r>
-            <w:r>
-              <w:t>. Fin C.U.</w:t>
+              <w:t>3.</w:t>
+            </w:r>
+            <w:r>
+              <w:t>3</w:t>
+            </w:r>
+            <w:r>
+              <w:t>.13. Guarda el total de la factura en ésta</w:t>
+            </w:r>
+          </w:p>
+          <w:p>
+            <w:pPr>
+              <w:spacing w:after="0" w:line="240" w:lineRule="auto"/>
+            </w:pPr>
+          </w:p>
+          <w:p>
+            <w:pPr>
+              <w:spacing w:after="0" w:line="240" w:lineRule="auto"/>
+            </w:pPr>
+            <w:r>
+              <w:t>3.</w:t>
+            </w:r>
+            <w:r>
+              <w:t>3</w:t>
+            </w:r>
+            <w:bookmarkStart w:id="0" w:name="_GoBack"/>
+            <w:bookmarkEnd w:id="0"/>
+            <w:r>
+              <w:t>.14</w:t>
+            </w:r>
+            <w:r>
+              <w:t xml:space="preserve">. Guardar </w:t>
+            </w:r>
+            <w:r>
+              <w:t>la factura creada, la cama y la ficha con sus modificaciones</w:t>
+            </w:r>
+          </w:p>
+          <w:p>
+            <w:pPr>
+              <w:spacing w:after="0" w:line="240" w:lineRule="auto"/>
+            </w:pPr>
+          </w:p>
+          <w:p>
+            <w:pPr>
+              <w:spacing w:after="0" w:line="240" w:lineRule="auto"/>
+            </w:pPr>
+            <w:r>
+              <w:t>4. Fin C.U.</w:t>
             </w:r>
           </w:p>
           <w:p>
@@ -3892,14 +3989,12 @@
             <v:path o:extrusionok="f" gradientshapeok="t" o:connecttype="rect"/>
             <o:lock v:ext="edit" aspectratio="t"/>
           </v:shapetype>
-          <v:shape id="_x0000_i1026" type="#_x0000_t75" style="width:414.95pt;height:615.8pt" o:ole="">
+          <v:shape id="_x0000_i1025" type="#_x0000_t75" style="width:414.75pt;height:615.75pt" o:ole="">
             <v:imagedata r:id="rId13" o:title=""/>
           </v:shape>
-          <o:OLEObject Type="Embed" ProgID="Visio.Drawing.11" ShapeID="_x0000_i1026" DrawAspect="Content" ObjectID="_1383823647" r:id="rId14"/>
+          <o:OLEObject Type="Embed" ProgID="Visio.Drawing.11" ShapeID="_x0000_i1025" DrawAspect="Content" ObjectID="_1383831983" r:id="rId14"/>
         </w:object>
       </w:r>
-      <w:bookmarkStart w:id="0" w:name="_GoBack"/>
-      <w:bookmarkEnd w:id="0"/>
     </w:p>
     <w:p>
       <w:pPr>
@@ -7200,11 +7295,9 @@
       <w:r>
         <w:t xml:space="preserve">Nombre Tabla: </w:t>
       </w:r>
-      <w:proofErr w:type="spellStart"/>
       <w:r>
         <w:t>ficha_internacion</w:t>
       </w:r>
-      <w:proofErr w:type="spellEnd"/>
     </w:p>
     <w:tbl>
       <w:tblPr>
@@ -7241,7 +7334,6 @@
                 <w:szCs w:val="22"/>
               </w:rPr>
             </w:pPr>
-            <w:proofErr w:type="spellStart"/>
             <w:r>
               <w:rPr>
                 <w:sz w:val="22"/>
@@ -7249,7 +7341,6 @@
               </w:rPr>
               <w:t>oidficha_internacion</w:t>
             </w:r>
-            <w:proofErr w:type="spellEnd"/>
           </w:p>
         </w:tc>
         <w:tc>
@@ -7264,7 +7355,6 @@
                 <w:szCs w:val="22"/>
               </w:rPr>
             </w:pPr>
-            <w:proofErr w:type="spellStart"/>
             <w:r>
               <w:rPr>
                 <w:sz w:val="22"/>
@@ -7272,7 +7362,6 @@
               </w:rPr>
               <w:t>numero_ficha_internación</w:t>
             </w:r>
-            <w:proofErr w:type="spellEnd"/>
           </w:p>
         </w:tc>
         <w:tc>
@@ -7287,7 +7376,6 @@
                 <w:szCs w:val="22"/>
               </w:rPr>
             </w:pPr>
-            <w:proofErr w:type="spellStart"/>
             <w:r>
               <w:rPr>
                 <w:sz w:val="22"/>
@@ -7295,7 +7383,6 @@
               </w:rPr>
               <w:t>fecha</w:t>
             </w:r>
-            <w:proofErr w:type="spellEnd"/>
           </w:p>
         </w:tc>
         <w:tc>
@@ -7310,7 +7397,6 @@
                 <w:szCs w:val="22"/>
               </w:rPr>
             </w:pPr>
-            <w:proofErr w:type="spellStart"/>
             <w:r>
               <w:rPr>
                 <w:sz w:val="22"/>
@@ -7318,7 +7404,6 @@
               </w:rPr>
               <w:t>oidprestacion</w:t>
             </w:r>
-            <w:proofErr w:type="spellEnd"/>
           </w:p>
         </w:tc>
         <w:tc>
@@ -7333,7 +7418,6 @@
                 <w:szCs w:val="22"/>
               </w:rPr>
             </w:pPr>
-            <w:proofErr w:type="spellStart"/>
             <w:r>
               <w:rPr>
                 <w:sz w:val="22"/>
@@ -7341,7 +7425,6 @@
               </w:rPr>
               <w:t>oidestado_ficha_internacion</w:t>
             </w:r>
-            <w:proofErr w:type="spellEnd"/>
           </w:p>
         </w:tc>
         <w:tc>
@@ -7358,7 +7441,6 @@
                 <w:szCs w:val="22"/>
               </w:rPr>
             </w:pPr>
-            <w:proofErr w:type="spellStart"/>
             <w:r>
               <w:rPr>
                 <w:sz w:val="22"/>
@@ -7366,7 +7448,6 @@
               </w:rPr>
               <w:t>oidcama</w:t>
             </w:r>
-            <w:proofErr w:type="spellEnd"/>
           </w:p>
         </w:tc>
         <w:tc>
@@ -7383,7 +7464,6 @@
                 <w:szCs w:val="22"/>
               </w:rPr>
             </w:pPr>
-            <w:proofErr w:type="spellStart"/>
             <w:r>
               <w:rPr>
                 <w:sz w:val="22"/>
@@ -7391,7 +7471,6 @@
               </w:rPr>
               <w:t>oidpaciente</w:t>
             </w:r>
-            <w:proofErr w:type="spellEnd"/>
           </w:p>
         </w:tc>
         <w:tc>
@@ -7408,7 +7487,6 @@
                 <w:szCs w:val="22"/>
               </w:rPr>
             </w:pPr>
-            <w:proofErr w:type="spellStart"/>
             <w:r>
               <w:rPr>
                 <w:sz w:val="22"/>
@@ -7416,7 +7494,6 @@
               </w:rPr>
               <w:t>oidfactura_os</w:t>
             </w:r>
-            <w:proofErr w:type="spellEnd"/>
           </w:p>
         </w:tc>
       </w:tr>
@@ -8405,7 +8482,6 @@
                 <w:szCs w:val="22"/>
               </w:rPr>
             </w:pPr>
-            <w:proofErr w:type="spellStart"/>
             <w:r>
               <w:rPr>
                 <w:sz w:val="22"/>
@@ -8414,7 +8490,6 @@
               <w:lastRenderedPageBreak/>
               <w:t>oidpaciente</w:t>
             </w:r>
-            <w:proofErr w:type="spellEnd"/>
           </w:p>
         </w:tc>
         <w:tc>
@@ -8429,7 +8504,6 @@
                 <w:szCs w:val="22"/>
               </w:rPr>
             </w:pPr>
-            <w:proofErr w:type="spellStart"/>
             <w:r>
               <w:rPr>
                 <w:sz w:val="22"/>
@@ -8437,7 +8511,6 @@
               </w:rPr>
               <w:t>numero_paciente</w:t>
             </w:r>
-            <w:proofErr w:type="spellEnd"/>
           </w:p>
         </w:tc>
         <w:tc>
@@ -8452,7 +8525,6 @@
                 <w:szCs w:val="22"/>
               </w:rPr>
             </w:pPr>
-            <w:proofErr w:type="spellStart"/>
             <w:r>
               <w:rPr>
                 <w:sz w:val="22"/>
@@ -8460,7 +8532,6 @@
               </w:rPr>
               <w:t>nombre_paciente</w:t>
             </w:r>
-            <w:proofErr w:type="spellEnd"/>
           </w:p>
         </w:tc>
         <w:tc>
@@ -8475,7 +8546,6 @@
                 <w:szCs w:val="22"/>
               </w:rPr>
             </w:pPr>
-            <w:proofErr w:type="spellStart"/>
             <w:r>
               <w:rPr>
                 <w:sz w:val="22"/>
@@ -8483,7 +8553,6 @@
               </w:rPr>
               <w:t>dni</w:t>
             </w:r>
-            <w:proofErr w:type="spellEnd"/>
           </w:p>
         </w:tc>
         <w:tc>
@@ -8498,7 +8567,6 @@
                 <w:szCs w:val="22"/>
               </w:rPr>
             </w:pPr>
-            <w:proofErr w:type="spellStart"/>
             <w:r>
               <w:rPr>
                 <w:sz w:val="22"/>
@@ -8506,7 +8574,6 @@
               </w:rPr>
               <w:t>domicilio</w:t>
             </w:r>
-            <w:proofErr w:type="spellEnd"/>
           </w:p>
         </w:tc>
         <w:tc>
@@ -8521,7 +8588,6 @@
                 <w:szCs w:val="22"/>
               </w:rPr>
             </w:pPr>
-            <w:proofErr w:type="spellStart"/>
             <w:r>
               <w:rPr>
                 <w:sz w:val="22"/>
@@ -8529,7 +8595,6 @@
               </w:rPr>
               <w:t>telefono</w:t>
             </w:r>
-            <w:proofErr w:type="spellEnd"/>
           </w:p>
         </w:tc>
         <w:tc>
@@ -8544,7 +8609,6 @@
                 <w:szCs w:val="22"/>
               </w:rPr>
             </w:pPr>
-            <w:proofErr w:type="spellStart"/>
             <w:r>
               <w:rPr>
                 <w:sz w:val="22"/>
@@ -8552,7 +8616,6 @@
               </w:rPr>
               <w:t>oidplan</w:t>
             </w:r>
-            <w:proofErr w:type="spellEnd"/>
           </w:p>
         </w:tc>
       </w:tr>
@@ -8655,47 +8718,13 @@
                 <w:szCs w:val="22"/>
               </w:rPr>
             </w:pPr>
-            <w:proofErr w:type="spellStart"/>
-            <w:r>
-              <w:rPr>
-                <w:sz w:val="22"/>
-                <w:szCs w:val="22"/>
-              </w:rPr>
-              <w:t>Mitre</w:t>
-            </w:r>
-            <w:proofErr w:type="spellEnd"/>
-            <w:r>
-              <w:rPr>
-                <w:sz w:val="22"/>
-                <w:szCs w:val="22"/>
-              </w:rPr>
-              <w:t xml:space="preserve"> 200 </w:t>
-            </w:r>
-            <w:proofErr w:type="spellStart"/>
-            <w:r>
-              <w:rPr>
-                <w:sz w:val="22"/>
-                <w:szCs w:val="22"/>
-              </w:rPr>
-              <w:t>Cdad</w:t>
-            </w:r>
-            <w:proofErr w:type="spellEnd"/>
-            <w:r>
-              <w:rPr>
-                <w:sz w:val="22"/>
-                <w:szCs w:val="22"/>
-              </w:rPr>
-              <w:t xml:space="preserve"> </w:t>
-            </w:r>
-            <w:proofErr w:type="spellStart"/>
-            <w:r>
-              <w:rPr>
-                <w:sz w:val="22"/>
-                <w:szCs w:val="22"/>
-              </w:rPr>
-              <w:t>Mza</w:t>
-            </w:r>
-            <w:proofErr w:type="spellEnd"/>
+            <w:r>
+              <w:rPr>
+                <w:sz w:val="22"/>
+                <w:szCs w:val="22"/>
+              </w:rPr>
+              <w:t>Mitre 200 Cdad Mza</w:t>
+            </w:r>
           </w:p>
         </w:tc>
         <w:tc>
@@ -8845,36 +8874,8 @@
                 <w:szCs w:val="22"/>
                 <w:lang w:val="es-AR"/>
               </w:rPr>
-              <w:t xml:space="preserve">Ruta 50 Rodeo del medio </w:t>
-            </w:r>
-            <w:proofErr w:type="spellStart"/>
-            <w:r>
-              <w:rPr>
-                <w:sz w:val="22"/>
-                <w:szCs w:val="22"/>
-                <w:lang w:val="es-AR"/>
-              </w:rPr>
-              <w:t>Gllén</w:t>
-            </w:r>
-            <w:proofErr w:type="spellEnd"/>
-            <w:r>
-              <w:rPr>
-                <w:sz w:val="22"/>
-                <w:szCs w:val="22"/>
-                <w:lang w:val="es-AR"/>
-              </w:rPr>
-              <w:t xml:space="preserve"> </w:t>
-            </w:r>
-            <w:proofErr w:type="spellStart"/>
-            <w:r>
-              <w:rPr>
-                <w:sz w:val="22"/>
-                <w:szCs w:val="22"/>
-                <w:lang w:val="es-AR"/>
-              </w:rPr>
-              <w:t>Mza</w:t>
-            </w:r>
-            <w:proofErr w:type="spellEnd"/>
+              <w:t>Ruta 50 Rodeo del medio Gllén Mza</w:t>
+            </w:r>
           </w:p>
         </w:tc>
         <w:tc>
@@ -9024,36 +9025,8 @@
                 <w:szCs w:val="22"/>
                 <w:lang w:val="es-AR"/>
               </w:rPr>
-              <w:t xml:space="preserve">Guatemala 2510 San José </w:t>
-            </w:r>
-            <w:proofErr w:type="spellStart"/>
-            <w:r>
-              <w:rPr>
-                <w:sz w:val="22"/>
-                <w:szCs w:val="22"/>
-                <w:lang w:val="es-AR"/>
-              </w:rPr>
-              <w:t>Gllén</w:t>
-            </w:r>
-            <w:proofErr w:type="spellEnd"/>
-            <w:r>
-              <w:rPr>
-                <w:sz w:val="22"/>
-                <w:szCs w:val="22"/>
-                <w:lang w:val="es-AR"/>
-              </w:rPr>
-              <w:t xml:space="preserve"> </w:t>
-            </w:r>
-            <w:proofErr w:type="spellStart"/>
-            <w:r>
-              <w:rPr>
-                <w:sz w:val="22"/>
-                <w:szCs w:val="22"/>
-                <w:lang w:val="es-AR"/>
-              </w:rPr>
-              <w:t>Mza</w:t>
-            </w:r>
-            <w:proofErr w:type="spellEnd"/>
+              <w:t>Guatemala 2510 San José Gllén Mza</w:t>
+            </w:r>
           </w:p>
         </w:tc>
         <w:tc>
@@ -9196,63 +9169,13 @@
                 <w:szCs w:val="22"/>
               </w:rPr>
             </w:pPr>
-            <w:proofErr w:type="spellStart"/>
-            <w:r>
-              <w:rPr>
-                <w:sz w:val="22"/>
-                <w:szCs w:val="22"/>
-              </w:rPr>
-              <w:t>Alpes</w:t>
-            </w:r>
-            <w:proofErr w:type="spellEnd"/>
-            <w:r>
-              <w:rPr>
-                <w:sz w:val="22"/>
-                <w:szCs w:val="22"/>
-              </w:rPr>
-              <w:t xml:space="preserve"> 1450 </w:t>
-            </w:r>
-            <w:proofErr w:type="spellStart"/>
-            <w:r>
-              <w:rPr>
-                <w:sz w:val="22"/>
-                <w:szCs w:val="22"/>
-              </w:rPr>
-              <w:t>Dorrego</w:t>
-            </w:r>
-            <w:proofErr w:type="spellEnd"/>
-            <w:r>
-              <w:rPr>
-                <w:sz w:val="22"/>
-                <w:szCs w:val="22"/>
-              </w:rPr>
-              <w:t xml:space="preserve"> </w:t>
-            </w:r>
-            <w:proofErr w:type="spellStart"/>
-            <w:r>
-              <w:rPr>
-                <w:sz w:val="22"/>
-                <w:szCs w:val="22"/>
-              </w:rPr>
-              <w:t>Gllén</w:t>
-            </w:r>
-            <w:proofErr w:type="spellEnd"/>
-            <w:r>
-              <w:rPr>
-                <w:sz w:val="22"/>
-                <w:szCs w:val="22"/>
-              </w:rPr>
-              <w:t xml:space="preserve"> </w:t>
-            </w:r>
-            <w:proofErr w:type="spellStart"/>
-            <w:r>
-              <w:rPr>
-                <w:sz w:val="22"/>
-                <w:szCs w:val="22"/>
-              </w:rPr>
-              <w:t>Mza</w:t>
-            </w:r>
-            <w:proofErr w:type="spellEnd"/>
+            <w:r>
+              <w:rPr>
+                <w:sz w:val="22"/>
+                <w:szCs w:val="22"/>
+              </w:rPr>
+              <w:t>Alpes 1450 Dorrego Gllén Mza</w:t>
+            </w:r>
           </w:p>
           <w:p>
             <w:pPr>
@@ -9378,21 +9301,12 @@
                 <w:szCs w:val="22"/>
               </w:rPr>
             </w:pPr>
-            <w:proofErr w:type="spellStart"/>
-            <w:r>
-              <w:rPr>
-                <w:sz w:val="22"/>
-                <w:szCs w:val="22"/>
-              </w:rPr>
-              <w:t>Lucía</w:t>
-            </w:r>
-            <w:proofErr w:type="spellEnd"/>
-            <w:r>
-              <w:rPr>
-                <w:sz w:val="22"/>
-                <w:szCs w:val="22"/>
-              </w:rPr>
-              <w:t xml:space="preserve"> Castro</w:t>
+            <w:r>
+              <w:rPr>
+                <w:sz w:val="22"/>
+                <w:szCs w:val="22"/>
+              </w:rPr>
+              <w:t>Lucía Castro</w:t>
             </w:r>
           </w:p>
         </w:tc>
@@ -9442,17 +9356,8 @@
                 <w:sz w:val="22"/>
                 <w:szCs w:val="22"/>
               </w:rPr>
-              <w:t xml:space="preserve">San Martin 145 Godoy Cruz </w:t>
-            </w:r>
-            <w:proofErr w:type="spellStart"/>
-            <w:r>
-              <w:rPr>
-                <w:sz w:val="22"/>
-                <w:szCs w:val="22"/>
-              </w:rPr>
-              <w:t>Mza</w:t>
-            </w:r>
-            <w:proofErr w:type="spellEnd"/>
+              <w:t>San Martin 145 Godoy Cruz Mza</w:t>
+            </w:r>
           </w:p>
         </w:tc>
         <w:tc>
@@ -9588,10 +9493,10 @@
       </w:pPr>
       <w:r>
         <w:object w:dxaOrig="8171" w:dyaOrig="15730">
-          <v:shape id="_x0000_i1025" type="#_x0000_t75" style="width:327.8pt;height:629.05pt" o:ole="">
+          <v:shape id="_x0000_i1026" type="#_x0000_t75" style="width:327.75pt;height:629.25pt" o:ole="">
             <v:imagedata r:id="rId15" o:title=""/>
           </v:shape>
-          <o:OLEObject Type="Embed" ProgID="Visio.Drawing.11" ShapeID="_x0000_i1025" DrawAspect="Content" ObjectID="_1383823648" r:id="rId16"/>
+          <o:OLEObject Type="Embed" ProgID="Visio.Drawing.11" ShapeID="_x0000_i1026" DrawAspect="Content" ObjectID="_1383831984" r:id="rId16"/>
         </w:object>
       </w:r>
     </w:p>
@@ -9646,63 +9551,31 @@
                 <w:b/>
               </w:rPr>
             </w:pPr>
-            <w:proofErr w:type="spellStart"/>
             <w:r>
               <w:rPr>
                 <w:b/>
               </w:rPr>
-              <w:t>Condiciones</w:t>
-            </w:r>
-            <w:proofErr w:type="spellEnd"/>
-            <w:r>
+              <w:t>Condiciones de Entrada</w:t>
+            </w:r>
+          </w:p>
+        </w:tc>
+        <w:tc>
+          <w:tcPr>
+            <w:tcW w:w="4322" w:type="dxa"/>
+          </w:tcPr>
+          <w:p>
+            <w:pPr>
+              <w:jc w:val="center"/>
               <w:rPr>
                 <w:b/>
               </w:rPr>
-              <w:t xml:space="preserve"> de </w:t>
-            </w:r>
-            <w:proofErr w:type="spellStart"/>
+            </w:pPr>
             <w:r>
               <w:rPr>
                 <w:b/>
               </w:rPr>
-              <w:t>Entrada</w:t>
-            </w:r>
-            <w:proofErr w:type="spellEnd"/>
-          </w:p>
-        </w:tc>
-        <w:tc>
-          <w:tcPr>
-            <w:tcW w:w="4322" w:type="dxa"/>
-          </w:tcPr>
-          <w:p>
-            <w:pPr>
-              <w:jc w:val="center"/>
-              <w:rPr>
-                <w:b/>
-              </w:rPr>
-            </w:pPr>
-            <w:proofErr w:type="spellStart"/>
-            <w:r>
-              <w:rPr>
-                <w:b/>
-              </w:rPr>
-              <w:t>Valores</w:t>
-            </w:r>
-            <w:proofErr w:type="spellEnd"/>
-            <w:r>
-              <w:rPr>
-                <w:b/>
-              </w:rPr>
-              <w:t xml:space="preserve">  </w:t>
-            </w:r>
-            <w:proofErr w:type="spellStart"/>
-            <w:r>
-              <w:rPr>
-                <w:b/>
-              </w:rPr>
-              <w:t>Posibles</w:t>
-            </w:r>
-            <w:proofErr w:type="spellEnd"/>
+              <w:t>Valores  Posibles</w:t>
+            </w:r>
           </w:p>
         </w:tc>
       </w:tr>
@@ -9716,13 +9589,8 @@
           </w:tcPr>
           <w:p>
             <w:r>
-              <w:t xml:space="preserve">N° </w:t>
-            </w:r>
-            <w:proofErr w:type="spellStart"/>
-            <w:r>
-              <w:t>Factura</w:t>
-            </w:r>
-            <w:proofErr w:type="spellEnd"/>
+              <w:t>N° Factura</w:t>
+            </w:r>
           </w:p>
         </w:tc>
         <w:tc>
@@ -9739,11 +9607,9 @@
               <w:suppressAutoHyphens/>
               <w:ind w:left="782" w:hanging="425"/>
             </w:pPr>
-            <w:proofErr w:type="spellStart"/>
             <w:r>
               <w:t>Existente</w:t>
             </w:r>
-            <w:proofErr w:type="spellEnd"/>
           </w:p>
         </w:tc>
       </w:tr>
@@ -9783,28 +9649,12 @@
                 <w:b/>
               </w:rPr>
             </w:pPr>
-            <w:proofErr w:type="spellStart"/>
             <w:r>
               <w:rPr>
                 <w:b/>
               </w:rPr>
-              <w:t>Valores</w:t>
-            </w:r>
-            <w:proofErr w:type="spellEnd"/>
-            <w:r>
-              <w:rPr>
-                <w:b/>
-              </w:rPr>
-              <w:t xml:space="preserve"> </w:t>
-            </w:r>
-            <w:proofErr w:type="spellStart"/>
-            <w:r>
-              <w:rPr>
-                <w:b/>
-              </w:rPr>
-              <w:t>Posibles</w:t>
-            </w:r>
-            <w:proofErr w:type="spellEnd"/>
+              <w:t>Valores Posibles</w:t>
+            </w:r>
           </w:p>
         </w:tc>
       </w:tr>
@@ -9817,11 +9667,9 @@
             <w:tcW w:w="4321" w:type="dxa"/>
           </w:tcPr>
           <w:p>
-            <w:proofErr w:type="spellStart"/>
             <w:r>
               <w:t>Facturas</w:t>
             </w:r>
-            <w:proofErr w:type="spellEnd"/>
           </w:p>
         </w:tc>
         <w:tc>
@@ -9837,11 +9685,9 @@
               </w:numPr>
               <w:suppressAutoHyphens/>
             </w:pPr>
-            <w:proofErr w:type="spellStart"/>
             <w:r>
               <w:t>Emitida</w:t>
             </w:r>
-            <w:proofErr w:type="spellEnd"/>
           </w:p>
           <w:p>
             <w:pPr>
@@ -9852,11 +9698,9 @@
               </w:numPr>
               <w:suppressAutoHyphens/>
             </w:pPr>
-            <w:proofErr w:type="spellStart"/>
             <w:r>
               <w:t>Pagada</w:t>
             </w:r>
-            <w:proofErr w:type="spellEnd"/>
           </w:p>
         </w:tc>
       </w:tr>
@@ -11379,22 +11223,13 @@
         <w:t xml:space="preserve"> </w:t>
       </w:r>
       <w:r>
-        <w:t xml:space="preserve">(Aclaración: subrayado doble=clave primaria, subrayado </w:t>
-      </w:r>
-      <w:proofErr w:type="spellStart"/>
-      <w:r>
-        <w:t>rulito</w:t>
-      </w:r>
-      <w:proofErr w:type="spellEnd"/>
-      <w:r>
-        <w:t>=clave foránea)</w:t>
+        <w:t>(Aclaración: subrayado doble=clave primaria, subrayado rulito=clave foránea)</w:t>
       </w:r>
     </w:p>
     <w:p>
       <w:pPr>
         <w:ind w:left="360"/>
       </w:pPr>
-      <w:proofErr w:type="spellStart"/>
       <w:r>
         <w:rPr>
           <w:b/>
@@ -11402,23 +11237,17 @@
         <w:t>ObraSocia</w:t>
       </w:r>
       <w:r>
-        <w:t>l</w:t>
-      </w:r>
-      <w:proofErr w:type="spellEnd"/>
-      <w:r>
-        <w:t>=</w:t>
+        <w:t>l=</w:t>
       </w:r>
       <w:r>
         <w:t xml:space="preserve"> </w:t>
       </w:r>
-      <w:proofErr w:type="spellStart"/>
       <w:r>
         <w:rPr>
           <w:u w:val="double"/>
         </w:rPr>
         <w:t>codigoOSocial</w:t>
       </w:r>
-      <w:proofErr w:type="spellEnd"/>
       <w:r>
         <w:rPr>
           <w:u w:val="single"/>
@@ -11426,13 +11255,8 @@
         <w:t xml:space="preserve"> </w:t>
       </w:r>
       <w:r>
-        <w:t xml:space="preserve">+ </w:t>
-      </w:r>
-      <w:proofErr w:type="spellStart"/>
-      <w:r>
-        <w:t>nombreOSocial</w:t>
-      </w:r>
-      <w:proofErr w:type="spellEnd"/>
+        <w:t>+ nombreOSocial</w:t>
+      </w:r>
     </w:p>
     <w:p>
       <w:pPr>
@@ -11447,25 +11271,21 @@
       <w:r>
         <w:t xml:space="preserve">= </w:t>
       </w:r>
-      <w:proofErr w:type="spellStart"/>
       <w:r>
         <w:rPr>
           <w:u w:val="double"/>
         </w:rPr>
         <w:t>codigoPlan</w:t>
       </w:r>
-      <w:proofErr w:type="spellEnd"/>
       <w:r>
         <w:t xml:space="preserve"> +  descripción + </w:t>
       </w:r>
-      <w:proofErr w:type="spellStart"/>
       <w:r>
         <w:rPr>
           <w:u w:val="wave"/>
         </w:rPr>
         <w:t>codigoOSocial</w:t>
       </w:r>
-      <w:proofErr w:type="spellEnd"/>
     </w:p>
     <w:p>
       <w:pPr>
@@ -11480,271 +11300,185 @@
       <w:r>
         <w:t xml:space="preserve">= </w:t>
       </w:r>
-      <w:proofErr w:type="spellStart"/>
       <w:r>
         <w:rPr>
           <w:u w:val="double"/>
         </w:rPr>
         <w:t>nºPaciente</w:t>
       </w:r>
-      <w:proofErr w:type="spellEnd"/>
-      <w:r>
-        <w:t xml:space="preserve"> + </w:t>
-      </w:r>
-      <w:proofErr w:type="spellStart"/>
-      <w:r>
-        <w:t>dni</w:t>
-      </w:r>
-      <w:proofErr w:type="spellEnd"/>
-      <w:r>
-        <w:t xml:space="preserve"> + nombre +  domicilio + teléfono + </w:t>
-      </w:r>
-      <w:proofErr w:type="spellStart"/>
+      <w:r>
+        <w:t xml:space="preserve"> + dni + nombre +  domicilio + teléfono + </w:t>
+      </w:r>
       <w:r>
         <w:rPr>
           <w:u w:val="wave"/>
         </w:rPr>
         <w:t>codigoPlan</w:t>
       </w:r>
-      <w:proofErr w:type="spellEnd"/>
     </w:p>
     <w:p>
       <w:pPr>
         <w:ind w:left="360"/>
       </w:pPr>
-      <w:proofErr w:type="spellStart"/>
       <w:r>
         <w:rPr>
           <w:b/>
         </w:rPr>
         <w:t>ServicioEspecial</w:t>
       </w:r>
-      <w:proofErr w:type="spellEnd"/>
       <w:r>
         <w:t xml:space="preserve">= </w:t>
       </w:r>
-      <w:proofErr w:type="spellStart"/>
       <w:r>
         <w:rPr>
           <w:u w:val="double"/>
         </w:rPr>
         <w:t>codigoServicio</w:t>
       </w:r>
-      <w:proofErr w:type="spellEnd"/>
-      <w:r>
-        <w:t xml:space="preserve"> + </w:t>
-      </w:r>
-      <w:proofErr w:type="spellStart"/>
-      <w:r>
-        <w:t>nombreServicio</w:t>
-      </w:r>
-      <w:proofErr w:type="spellEnd"/>
-      <w:r>
-        <w:t xml:space="preserve"> </w:t>
+      <w:r>
+        <w:t xml:space="preserve"> + nombreServicio </w:t>
       </w:r>
     </w:p>
     <w:p>
       <w:pPr>
         <w:ind w:left="360"/>
       </w:pPr>
-      <w:proofErr w:type="spellStart"/>
       <w:r>
         <w:rPr>
           <w:b/>
         </w:rPr>
         <w:t>CostoServicio</w:t>
       </w:r>
-      <w:proofErr w:type="spellEnd"/>
       <w:r>
         <w:t xml:space="preserve">= </w:t>
       </w:r>
-      <w:proofErr w:type="spellStart"/>
       <w:r>
         <w:rPr>
           <w:u w:val="double"/>
         </w:rPr>
         <w:t>codigoCS</w:t>
       </w:r>
-      <w:proofErr w:type="spellEnd"/>
-      <w:r>
-        <w:t xml:space="preserve"> + </w:t>
-      </w:r>
-      <w:proofErr w:type="spellStart"/>
-      <w:r>
-        <w:t>fechaInicio</w:t>
-      </w:r>
-      <w:proofErr w:type="spellEnd"/>
-      <w:r>
-        <w:t xml:space="preserve"> + </w:t>
-      </w:r>
-      <w:proofErr w:type="spellStart"/>
-      <w:r>
-        <w:t>fechaFin</w:t>
-      </w:r>
-      <w:proofErr w:type="spellEnd"/>
-      <w:r>
-        <w:t xml:space="preserve"> + monto + </w:t>
-      </w:r>
-      <w:proofErr w:type="spellStart"/>
+      <w:r>
+        <w:t xml:space="preserve"> + fechaInicio + fechaFin + monto + </w:t>
+      </w:r>
       <w:r>
         <w:rPr>
           <w:u w:val="wave"/>
         </w:rPr>
         <w:t>codigoServicio</w:t>
       </w:r>
-      <w:proofErr w:type="spellEnd"/>
     </w:p>
     <w:p>
       <w:pPr>
         <w:ind w:left="360"/>
       </w:pPr>
-      <w:proofErr w:type="spellStart"/>
       <w:r>
         <w:rPr>
           <w:b/>
         </w:rPr>
         <w:t>DetalleFicha</w:t>
       </w:r>
-      <w:proofErr w:type="spellEnd"/>
       <w:r>
         <w:t xml:space="preserve">= </w:t>
       </w:r>
-      <w:proofErr w:type="spellStart"/>
       <w:r>
         <w:rPr>
           <w:u w:val="double"/>
         </w:rPr>
         <w:t>nºLinea</w:t>
       </w:r>
-      <w:proofErr w:type="spellEnd"/>
+      <w:r>
+        <w:t xml:space="preserve"> + fechaAlta + </w:t>
+      </w:r>
+      <w:r>
+        <w:rPr>
+          <w:u w:val="wave"/>
+        </w:rPr>
+        <w:t>codigoServicio</w:t>
+      </w:r>
       <w:r>
         <w:t xml:space="preserve"> + </w:t>
       </w:r>
-      <w:proofErr w:type="spellStart"/>
-      <w:r>
-        <w:t>fechaAlta</w:t>
-      </w:r>
-      <w:proofErr w:type="spellEnd"/>
-      <w:r>
-        <w:t xml:space="preserve"> + </w:t>
-      </w:r>
-      <w:proofErr w:type="spellStart"/>
       <w:r>
         <w:rPr>
           <w:u w:val="wave"/>
         </w:rPr>
-        <w:t>codigoServicio</w:t>
-      </w:r>
-      <w:proofErr w:type="spellEnd"/>
-      <w:r>
-        <w:t xml:space="preserve"> + </w:t>
-      </w:r>
-      <w:proofErr w:type="spellStart"/>
-      <w:r>
-        <w:rPr>
-          <w:u w:val="wave"/>
-        </w:rPr>
         <w:t>nºFicha</w:t>
       </w:r>
-      <w:proofErr w:type="spellEnd"/>
     </w:p>
     <w:p>
       <w:pPr>
         <w:ind w:left="360"/>
       </w:pPr>
-      <w:proofErr w:type="spellStart"/>
       <w:r>
         <w:rPr>
           <w:b/>
         </w:rPr>
         <w:t>FichaInternacion</w:t>
       </w:r>
-      <w:proofErr w:type="spellEnd"/>
       <w:r>
         <w:t xml:space="preserve">= </w:t>
       </w:r>
-      <w:proofErr w:type="spellStart"/>
       <w:r>
         <w:rPr>
           <w:u w:val="double"/>
         </w:rPr>
         <w:t>nºFicha</w:t>
       </w:r>
-      <w:proofErr w:type="spellEnd"/>
+      <w:r>
+        <w:t xml:space="preserve"> + fechaCreacion + </w:t>
+      </w:r>
+      <w:r>
+        <w:rPr>
+          <w:u w:val="wave"/>
+        </w:rPr>
+        <w:t>nºFacturaOS</w:t>
+      </w:r>
       <w:r>
         <w:t xml:space="preserve"> + </w:t>
       </w:r>
-      <w:proofErr w:type="spellStart"/>
-      <w:r>
-        <w:t>fechaCreacion</w:t>
-      </w:r>
-      <w:proofErr w:type="spellEnd"/>
+      <w:r>
+        <w:rPr>
+          <w:u w:val="wave"/>
+        </w:rPr>
+        <w:t>codigoPrestacion</w:t>
+      </w:r>
       <w:r>
         <w:t xml:space="preserve"> + </w:t>
       </w:r>
-      <w:proofErr w:type="spellStart"/>
       <w:r>
         <w:rPr>
           <w:u w:val="wave"/>
         </w:rPr>
-        <w:t>nºFacturaOS</w:t>
-      </w:r>
-      <w:proofErr w:type="spellEnd"/>
+        <w:t>nºPaciente</w:t>
+      </w:r>
       <w:r>
         <w:t xml:space="preserve"> + </w:t>
       </w:r>
-      <w:proofErr w:type="spellStart"/>
       <w:r>
         <w:rPr>
           <w:u w:val="wave"/>
         </w:rPr>
-        <w:t>codigoPrestacion</w:t>
-      </w:r>
-      <w:proofErr w:type="spellEnd"/>
+        <w:t>nºHabitacion</w:t>
+      </w:r>
       <w:r>
         <w:t xml:space="preserve"> + </w:t>
       </w:r>
-      <w:proofErr w:type="spellStart"/>
       <w:r>
         <w:rPr>
           <w:u w:val="wave"/>
         </w:rPr>
-        <w:t>nºPaciente</w:t>
-      </w:r>
-      <w:proofErr w:type="spellEnd"/>
+        <w:t>nºCama</w:t>
+      </w:r>
       <w:r>
         <w:t xml:space="preserve"> + </w:t>
       </w:r>
-      <w:proofErr w:type="spellStart"/>
       <w:r>
         <w:rPr>
           <w:u w:val="wave"/>
         </w:rPr>
-        <w:t>nºHabitacion</w:t>
-      </w:r>
-      <w:proofErr w:type="spellEnd"/>
-      <w:r>
-        <w:t xml:space="preserve"> + </w:t>
-      </w:r>
-      <w:proofErr w:type="spellStart"/>
-      <w:r>
-        <w:rPr>
-          <w:u w:val="wave"/>
-        </w:rPr>
-        <w:t>nºCama</w:t>
-      </w:r>
-      <w:proofErr w:type="spellEnd"/>
-      <w:r>
-        <w:t xml:space="preserve"> + </w:t>
-      </w:r>
-      <w:proofErr w:type="spellStart"/>
-      <w:r>
-        <w:rPr>
-          <w:u w:val="wave"/>
-        </w:rPr>
         <w:t>codigoEstadoFI</w:t>
       </w:r>
-      <w:proofErr w:type="spellEnd"/>
       <w:r>
         <w:t xml:space="preserve"> </w:t>
       </w:r>
@@ -11753,79 +11487,53 @@
       <w:pPr>
         <w:ind w:left="360"/>
       </w:pPr>
-      <w:proofErr w:type="spellStart"/>
       <w:r>
         <w:rPr>
           <w:b/>
         </w:rPr>
         <w:t>TIpoHabitacion</w:t>
       </w:r>
-      <w:proofErr w:type="spellEnd"/>
       <w:r>
         <w:t xml:space="preserve">= </w:t>
       </w:r>
-      <w:proofErr w:type="spellStart"/>
       <w:r>
         <w:rPr>
           <w:u w:val="double"/>
         </w:rPr>
         <w:t>codigoTipoHab</w:t>
       </w:r>
-      <w:proofErr w:type="spellEnd"/>
-      <w:r>
-        <w:t xml:space="preserve"> + </w:t>
-      </w:r>
-      <w:proofErr w:type="spellStart"/>
-      <w:r>
-        <w:t>nombreTipo</w:t>
-      </w:r>
-      <w:proofErr w:type="spellEnd"/>
-      <w:r>
-        <w:t xml:space="preserve"> </w:t>
+      <w:r>
+        <w:t xml:space="preserve"> + nombreTipo </w:t>
       </w:r>
     </w:p>
     <w:p>
       <w:pPr>
         <w:ind w:left="360"/>
       </w:pPr>
-      <w:proofErr w:type="spellStart"/>
       <w:r>
         <w:rPr>
           <w:b/>
         </w:rPr>
         <w:t>TipoPrestacion</w:t>
       </w:r>
-      <w:proofErr w:type="spellEnd"/>
       <w:r>
         <w:t xml:space="preserve">= </w:t>
       </w:r>
-      <w:proofErr w:type="spellStart"/>
       <w:r>
         <w:rPr>
           <w:u w:val="double"/>
         </w:rPr>
         <w:t>codigoTipoPrestacion</w:t>
       </w:r>
-      <w:proofErr w:type="spellEnd"/>
-      <w:r>
-        <w:t xml:space="preserve"> + </w:t>
-      </w:r>
-      <w:proofErr w:type="spellStart"/>
-      <w:r>
-        <w:t>nombreTipoPrestacion</w:t>
-      </w:r>
-      <w:proofErr w:type="spellEnd"/>
-      <w:r>
-        <w:t xml:space="preserve"> + </w:t>
-      </w:r>
-      <w:proofErr w:type="spellStart"/>
+      <w:r>
+        <w:t xml:space="preserve"> + nombreTipoPrestacion + </w:t>
+      </w:r>
       <w:r>
         <w:rPr>
           <w:u w:val="wave"/>
         </w:rPr>
         <w:t>codigoTipoHab</w:t>
       </w:r>
-      <w:proofErr w:type="spellEnd"/>
     </w:p>
     <w:p>
       <w:pPr>
@@ -11840,100 +11548,70 @@
       <w:r>
         <w:t xml:space="preserve">= </w:t>
       </w:r>
-      <w:proofErr w:type="spellStart"/>
       <w:r>
         <w:rPr>
           <w:u w:val="double"/>
         </w:rPr>
         <w:t>codigoPrestacion</w:t>
       </w:r>
-      <w:proofErr w:type="spellEnd"/>
       <w:r>
         <w:t xml:space="preserve"> + descripción + </w:t>
       </w:r>
-      <w:proofErr w:type="spellStart"/>
       <w:r>
         <w:rPr>
           <w:u w:val="wave"/>
         </w:rPr>
         <w:t>codigoTipoPrestacion</w:t>
       </w:r>
-      <w:proofErr w:type="spellEnd"/>
     </w:p>
     <w:p>
       <w:pPr>
         <w:ind w:left="360"/>
       </w:pPr>
-      <w:proofErr w:type="spellStart"/>
       <w:r>
         <w:rPr>
           <w:b/>
         </w:rPr>
         <w:t>CostoPrestacion</w:t>
       </w:r>
-      <w:proofErr w:type="spellEnd"/>
       <w:r>
         <w:t xml:space="preserve">= </w:t>
       </w:r>
-      <w:proofErr w:type="spellStart"/>
       <w:r>
         <w:rPr>
           <w:u w:val="double"/>
         </w:rPr>
         <w:t>codigoCostoP</w:t>
       </w:r>
-      <w:proofErr w:type="spellEnd"/>
-      <w:r>
-        <w:t xml:space="preserve"> + </w:t>
-      </w:r>
-      <w:proofErr w:type="spellStart"/>
-      <w:r>
-        <w:t>fechaInicio</w:t>
-      </w:r>
-      <w:proofErr w:type="spellEnd"/>
-      <w:r>
-        <w:t xml:space="preserve"> + </w:t>
-      </w:r>
-      <w:proofErr w:type="spellStart"/>
-      <w:r>
-        <w:t>fechaFin</w:t>
-      </w:r>
-      <w:proofErr w:type="spellEnd"/>
-      <w:r>
-        <w:t xml:space="preserve"> + monto + </w:t>
-      </w:r>
-      <w:proofErr w:type="spellStart"/>
+      <w:r>
+        <w:t xml:space="preserve"> + fechaInicio + fechaFin + monto + </w:t>
+      </w:r>
       <w:r>
         <w:rPr>
           <w:u w:val="wave"/>
         </w:rPr>
         <w:t>codigoPrestacion</w:t>
       </w:r>
-      <w:proofErr w:type="spellEnd"/>
     </w:p>
     <w:p>
       <w:pPr>
         <w:ind w:left="360"/>
       </w:pPr>
-      <w:proofErr w:type="spellStart"/>
       <w:r>
         <w:rPr>
           <w:b/>
         </w:rPr>
         <w:t>Coseguro</w:t>
       </w:r>
-      <w:proofErr w:type="spellEnd"/>
       <w:r>
         <w:t xml:space="preserve">= </w:t>
       </w:r>
-      <w:proofErr w:type="spellStart"/>
       <w:r>
         <w:rPr>
           <w:u w:val="double"/>
         </w:rPr>
         <w:t>codigoCoseguro</w:t>
       </w:r>
-      <w:proofErr w:type="spellEnd"/>
       <w:r>
         <w:t xml:space="preserve"> + porcentaje </w:t>
       </w:r>
@@ -11951,41 +11629,21 @@
       <w:r>
         <w:t xml:space="preserve">= </w:t>
       </w:r>
-      <w:proofErr w:type="spellStart"/>
       <w:r>
         <w:rPr>
           <w:u w:val="double"/>
         </w:rPr>
         <w:t>codigoConvenio</w:t>
       </w:r>
-      <w:proofErr w:type="spellEnd"/>
-      <w:r>
-        <w:t xml:space="preserve"> + </w:t>
-      </w:r>
-      <w:proofErr w:type="spellStart"/>
-      <w:r>
-        <w:t>fechaInicio</w:t>
-      </w:r>
-      <w:proofErr w:type="spellEnd"/>
-      <w:r>
-        <w:t xml:space="preserve"> + </w:t>
-      </w:r>
-      <w:proofErr w:type="spellStart"/>
-      <w:r>
-        <w:t>fechaFin</w:t>
-      </w:r>
-      <w:proofErr w:type="spellEnd"/>
-      <w:r>
-        <w:t xml:space="preserve"> + </w:t>
-      </w:r>
-      <w:proofErr w:type="spellStart"/>
+      <w:r>
+        <w:t xml:space="preserve"> + fechaInicio + fechaFin + </w:t>
+      </w:r>
       <w:r>
         <w:rPr>
           <w:u w:val="wave"/>
         </w:rPr>
         <w:t>codigoCoseguro</w:t>
       </w:r>
-      <w:proofErr w:type="spellEnd"/>
     </w:p>
     <w:p>
       <w:pPr>
@@ -12000,36 +11658,30 @@
       <w:r>
         <w:t xml:space="preserve">= </w:t>
       </w:r>
-      <w:proofErr w:type="spellStart"/>
       <w:r>
         <w:rPr>
           <w:u w:val="double"/>
         </w:rPr>
         <w:t>nªHabitacion</w:t>
       </w:r>
-      <w:proofErr w:type="spellEnd"/>
       <w:r>
         <w:t xml:space="preserve"> + </w:t>
       </w:r>
-      <w:proofErr w:type="spellStart"/>
       <w:r>
         <w:rPr>
           <w:u w:val="wave"/>
         </w:rPr>
         <w:t>codigoTipoHab</w:t>
       </w:r>
-      <w:proofErr w:type="spellEnd"/>
       <w:r>
         <w:t xml:space="preserve"> + </w:t>
       </w:r>
-      <w:proofErr w:type="spellStart"/>
       <w:r>
         <w:rPr>
           <w:u w:val="wave"/>
         </w:rPr>
         <w:t>codigoSector</w:t>
       </w:r>
-      <w:proofErr w:type="spellEnd"/>
     </w:p>
     <w:p>
       <w:pPr>
@@ -12044,68 +11696,53 @@
       <w:r>
         <w:t xml:space="preserve">= </w:t>
       </w:r>
-      <w:proofErr w:type="spellStart"/>
       <w:r>
         <w:rPr>
           <w:u w:val="double"/>
         </w:rPr>
         <w:t>nºCama</w:t>
       </w:r>
-      <w:proofErr w:type="spellEnd"/>
       <w:r>
         <w:t xml:space="preserve"> + </w:t>
       </w:r>
-      <w:proofErr w:type="spellStart"/>
       <w:r>
         <w:rPr>
           <w:u w:val="wave"/>
         </w:rPr>
         <w:t>nºHabitacion</w:t>
       </w:r>
-      <w:proofErr w:type="spellEnd"/>
       <w:r>
         <w:t xml:space="preserve"> + </w:t>
       </w:r>
-      <w:proofErr w:type="spellStart"/>
       <w:r>
         <w:rPr>
           <w:u w:val="wave"/>
         </w:rPr>
         <w:t>codigoEstadoCama</w:t>
       </w:r>
-      <w:proofErr w:type="spellEnd"/>
     </w:p>
     <w:p>
       <w:pPr>
         <w:ind w:left="360"/>
       </w:pPr>
-      <w:proofErr w:type="spellStart"/>
       <w:r>
         <w:rPr>
           <w:b/>
         </w:rPr>
         <w:t>EstadoCama</w:t>
       </w:r>
-      <w:proofErr w:type="spellEnd"/>
       <w:r>
         <w:t xml:space="preserve">= </w:t>
       </w:r>
-      <w:proofErr w:type="spellStart"/>
       <w:r>
         <w:rPr>
           <w:u w:val="double"/>
         </w:rPr>
         <w:t>codigoEstadoCama</w:t>
       </w:r>
-      <w:proofErr w:type="spellEnd"/>
-      <w:r>
-        <w:t xml:space="preserve"> + </w:t>
-      </w:r>
-      <w:proofErr w:type="spellStart"/>
-      <w:r>
-        <w:t>nombreEstado</w:t>
-      </w:r>
-      <w:proofErr w:type="spellEnd"/>
+      <w:r>
+        <w:t xml:space="preserve"> + nombreEstado</w:t>
+      </w:r>
     </w:p>
     <w:p>
       <w:pPr>
@@ -12120,32 +11757,14 @@
       <w:r>
         <w:t xml:space="preserve">= </w:t>
       </w:r>
-      <w:proofErr w:type="spellStart"/>
       <w:r>
         <w:rPr>
           <w:u w:val="double"/>
         </w:rPr>
         <w:t>codigoSector</w:t>
       </w:r>
-      <w:proofErr w:type="spellEnd"/>
-      <w:r>
-        <w:t xml:space="preserve"> + </w:t>
-      </w:r>
-      <w:proofErr w:type="spellStart"/>
-      <w:r>
-        <w:t>nombreSector</w:t>
-      </w:r>
-      <w:proofErr w:type="spellEnd"/>
-      <w:r>
-        <w:t xml:space="preserve"> + </w:t>
-      </w:r>
-      <w:proofErr w:type="spellStart"/>
-      <w:r>
-        <w:t>nºPiso</w:t>
-      </w:r>
-      <w:proofErr w:type="spellEnd"/>
-      <w:r>
-        <w:t xml:space="preserve"> </w:t>
+      <w:r>
+        <w:t xml:space="preserve"> + nombreSector + nºPiso </w:t>
       </w:r>
     </w:p>
     <w:p>
@@ -12161,14 +11780,12 @@
       <w:r>
         <w:t xml:space="preserve">= </w:t>
       </w:r>
-      <w:proofErr w:type="spellStart"/>
       <w:r>
         <w:rPr>
           <w:u w:val="double"/>
         </w:rPr>
         <w:t>nºRecibo</w:t>
       </w:r>
-      <w:proofErr w:type="spellEnd"/>
       <w:r>
         <w:t xml:space="preserve"> + fecha </w:t>
       </w:r>
@@ -12180,14 +11797,12 @@
           <w:u w:val="wave"/>
         </w:rPr>
       </w:pPr>
-      <w:proofErr w:type="spellStart"/>
       <w:r>
         <w:rPr>
           <w:b/>
         </w:rPr>
         <w:t>FacturaCliente</w:t>
       </w:r>
-      <w:proofErr w:type="spellEnd"/>
       <w:r>
         <w:t>=</w:t>
       </w:r>
@@ -12195,119 +11810,72 @@
         <w:rPr>
           <w:u w:val="double"/>
         </w:rPr>
-        <w:t xml:space="preserve"> </w:t>
-      </w:r>
-      <w:proofErr w:type="spellStart"/>
-      <w:r>
-        <w:rPr>
-          <w:u w:val="double"/>
-        </w:rPr>
-        <w:t>nºFactura</w:t>
-      </w:r>
-      <w:proofErr w:type="spellEnd"/>
-      <w:r>
-        <w:t xml:space="preserve"> + </w:t>
-      </w:r>
-      <w:proofErr w:type="spellStart"/>
-      <w:r>
-        <w:t>fechaEmision</w:t>
-      </w:r>
-      <w:proofErr w:type="spellEnd"/>
-      <w:r>
-        <w:t xml:space="preserve"> + </w:t>
-      </w:r>
-      <w:proofErr w:type="spellStart"/>
+        <w:t xml:space="preserve"> nºFactura</w:t>
+      </w:r>
+      <w:r>
+        <w:t xml:space="preserve"> + fechaEmision + </w:t>
+      </w:r>
       <w:r>
         <w:rPr>
           <w:u w:val="wave"/>
         </w:rPr>
-        <w:t>nºRecibo</w:t>
-      </w:r>
-      <w:proofErr w:type="spellEnd"/>
+        <w:t xml:space="preserve">nºRecibo </w:t>
+      </w:r>
+      <w:r>
+        <w:t xml:space="preserve">+ </w:t>
+      </w:r>
       <w:r>
         <w:rPr>
           <w:u w:val="wave"/>
         </w:rPr>
-        <w:t xml:space="preserve"> </w:t>
-      </w:r>
-      <w:r>
-        <w:t xml:space="preserve">+ </w:t>
-      </w:r>
-      <w:proofErr w:type="spellStart"/>
-      <w:r>
-        <w:rPr>
-          <w:u w:val="wave"/>
-        </w:rPr>
         <w:t>codigoEstadoFC</w:t>
       </w:r>
-      <w:proofErr w:type="spellEnd"/>
     </w:p>
     <w:p>
       <w:pPr>
         <w:ind w:left="360"/>
       </w:pPr>
-      <w:proofErr w:type="spellStart"/>
       <w:r>
         <w:rPr>
           <w:b/>
         </w:rPr>
         <w:t>EstadoFacturaCliente</w:t>
       </w:r>
-      <w:proofErr w:type="spellEnd"/>
       <w:r>
         <w:t xml:space="preserve">= </w:t>
       </w:r>
-      <w:proofErr w:type="spellStart"/>
       <w:r>
         <w:rPr>
           <w:u w:val="double"/>
         </w:rPr>
         <w:t>codigoEstadoFC</w:t>
       </w:r>
-      <w:proofErr w:type="spellEnd"/>
-      <w:r>
-        <w:t xml:space="preserve"> + </w:t>
-      </w:r>
-      <w:proofErr w:type="spellStart"/>
-      <w:r>
-        <w:t>nombreEstadoFC</w:t>
-      </w:r>
-      <w:proofErr w:type="spellEnd"/>
-      <w:r>
-        <w:t xml:space="preserve"> </w:t>
+      <w:r>
+        <w:t xml:space="preserve"> + nombreEstadoFC </w:t>
       </w:r>
     </w:p>
     <w:p>
       <w:pPr>
         <w:ind w:left="360"/>
       </w:pPr>
-      <w:proofErr w:type="spellStart"/>
       <w:r>
         <w:rPr>
           <w:b/>
         </w:rPr>
         <w:t>EstadoFIchaInternacion</w:t>
       </w:r>
-      <w:proofErr w:type="spellEnd"/>
       <w:r>
         <w:t xml:space="preserve">= </w:t>
       </w:r>
-      <w:proofErr w:type="spellStart"/>
       <w:r>
         <w:rPr>
           <w:u w:val="double"/>
         </w:rPr>
         <w:t>codigoEstadoFI</w:t>
       </w:r>
-      <w:proofErr w:type="spellEnd"/>
-      <w:r>
-        <w:t xml:space="preserve"> + </w:t>
-      </w:r>
-      <w:proofErr w:type="spellStart"/>
-      <w:r>
-        <w:t>nombreEstadoFI</w:t>
-      </w:r>
-      <w:proofErr w:type="spellEnd"/>
+      <w:r>
+        <w:t xml:space="preserve"> + nombreEstadoFI</w:t>
+      </w:r>
     </w:p>
     <w:p>
       <w:pPr>
@@ -12332,22 +11900,13 @@
         <w:t xml:space="preserve">Mapeo MER Clínica </w:t>
       </w:r>
       <w:r>
-        <w:t xml:space="preserve">(Aclaración: subrayado doble=clave primaria, subrayado </w:t>
-      </w:r>
-      <w:proofErr w:type="spellStart"/>
-      <w:r>
-        <w:t>rulito</w:t>
-      </w:r>
-      <w:proofErr w:type="spellEnd"/>
-      <w:r>
-        <w:t>=clave foránea)</w:t>
+        <w:t>(Aclaración: subrayado doble=clave primaria, subrayado rulito=clave foránea)</w:t>
       </w:r>
     </w:p>
     <w:p>
       <w:pPr>
         <w:ind w:left="360"/>
       </w:pPr>
-      <w:proofErr w:type="spellStart"/>
       <w:r>
         <w:rPr>
           <w:b/>
@@ -12355,31 +11914,23 @@
         <w:t>ObraSocia</w:t>
       </w:r>
       <w:r>
-        <w:t>l</w:t>
-      </w:r>
-      <w:proofErr w:type="spellEnd"/>
-      <w:r>
-        <w:t>=</w:t>
+        <w:t>l=</w:t>
       </w:r>
       <w:r>
         <w:t xml:space="preserve"> </w:t>
       </w:r>
-      <w:proofErr w:type="spellStart"/>
       <w:r>
         <w:rPr>
           <w:u w:val="double"/>
         </w:rPr>
         <w:t>oidObraSocial</w:t>
       </w:r>
-      <w:proofErr w:type="spellEnd"/>
       <w:r>
         <w:t xml:space="preserve"> + </w:t>
       </w:r>
-      <w:proofErr w:type="spellStart"/>
       <w:r>
         <w:t>codigoOSocial</w:t>
       </w:r>
-      <w:proofErr w:type="spellEnd"/>
       <w:r>
         <w:rPr>
           <w:u w:val="single"/>
@@ -12387,13 +11938,8 @@
         <w:t xml:space="preserve"> </w:t>
       </w:r>
       <w:r>
-        <w:t xml:space="preserve">+ </w:t>
-      </w:r>
-      <w:proofErr w:type="spellStart"/>
-      <w:r>
-        <w:t>nombreOSocial</w:t>
-      </w:r>
-      <w:proofErr w:type="spellEnd"/>
+        <w:t>+ nombreOSocial</w:t>
+      </w:r>
     </w:p>
     <w:p>
       <w:pPr>
@@ -12408,38 +11954,26 @@
       <w:r>
         <w:t xml:space="preserve">= </w:t>
       </w:r>
-      <w:proofErr w:type="spellStart"/>
       <w:r>
         <w:rPr>
           <w:u w:val="double"/>
         </w:rPr>
         <w:t>oidPlan</w:t>
       </w:r>
-      <w:proofErr w:type="spellEnd"/>
       <w:r>
         <w:t xml:space="preserve"> + </w:t>
       </w:r>
-      <w:proofErr w:type="spellStart"/>
       <w:r>
         <w:t>codigoPlan</w:t>
       </w:r>
-      <w:proofErr w:type="spellEnd"/>
       <w:r>
         <w:t xml:space="preserve"> +  descripción + </w:t>
       </w:r>
-      <w:proofErr w:type="spellStart"/>
       <w:r>
         <w:rPr>
           <w:u w:val="wave"/>
         </w:rPr>
-        <w:t>oidObraSocial</w:t>
-      </w:r>
-      <w:proofErr w:type="spellEnd"/>
-      <w:r>
-        <w:rPr>
-          <w:u w:val="wave"/>
-        </w:rPr>
-        <w:t xml:space="preserve"> </w:t>
+        <w:t xml:space="preserve">oidObraSocial </w:t>
       </w:r>
     </w:p>
     <w:p>
@@ -12455,311 +11989,215 @@
       <w:r>
         <w:t xml:space="preserve">= </w:t>
       </w:r>
-      <w:proofErr w:type="spellStart"/>
       <w:r>
         <w:rPr>
           <w:u w:val="double"/>
         </w:rPr>
         <w:t>oidPaciente</w:t>
       </w:r>
-      <w:proofErr w:type="spellEnd"/>
       <w:r>
         <w:t xml:space="preserve"> + </w:t>
       </w:r>
-      <w:proofErr w:type="spellStart"/>
       <w:r>
         <w:t>nºPaciente</w:t>
       </w:r>
-      <w:proofErr w:type="spellEnd"/>
-      <w:r>
-        <w:t xml:space="preserve"> + </w:t>
-      </w:r>
-      <w:proofErr w:type="spellStart"/>
-      <w:r>
-        <w:t>dni</w:t>
-      </w:r>
-      <w:proofErr w:type="spellEnd"/>
-      <w:r>
-        <w:t xml:space="preserve"> + nombre +  domicilio + teléfono + </w:t>
-      </w:r>
-      <w:proofErr w:type="spellStart"/>
+      <w:r>
+        <w:t xml:space="preserve"> + dni + nombre +  domicilio + teléfono + </w:t>
+      </w:r>
       <w:r>
         <w:rPr>
           <w:u w:val="wave"/>
         </w:rPr>
         <w:t>oidPlan</w:t>
       </w:r>
-      <w:proofErr w:type="spellEnd"/>
     </w:p>
     <w:p>
       <w:pPr>
         <w:ind w:left="360"/>
       </w:pPr>
-      <w:proofErr w:type="spellStart"/>
       <w:r>
         <w:rPr>
           <w:b/>
         </w:rPr>
         <w:t>ServicioEspecial</w:t>
       </w:r>
-      <w:proofErr w:type="spellEnd"/>
       <w:r>
         <w:t xml:space="preserve">= </w:t>
       </w:r>
-      <w:proofErr w:type="spellStart"/>
       <w:r>
         <w:rPr>
           <w:u w:val="double"/>
         </w:rPr>
         <w:t>oidServicioEspecial</w:t>
       </w:r>
-      <w:proofErr w:type="spellEnd"/>
       <w:r>
         <w:t xml:space="preserve"> + </w:t>
       </w:r>
-      <w:proofErr w:type="spellStart"/>
       <w:r>
         <w:t>codigoServicio</w:t>
       </w:r>
-      <w:proofErr w:type="spellEnd"/>
-      <w:r>
-        <w:t xml:space="preserve"> + </w:t>
-      </w:r>
-      <w:proofErr w:type="spellStart"/>
-      <w:r>
-        <w:t>nombreServicio</w:t>
-      </w:r>
-      <w:proofErr w:type="spellEnd"/>
-      <w:r>
-        <w:t xml:space="preserve"> </w:t>
+      <w:r>
+        <w:t xml:space="preserve"> + nombreServicio </w:t>
       </w:r>
     </w:p>
     <w:p>
       <w:pPr>
         <w:ind w:left="360"/>
       </w:pPr>
-      <w:proofErr w:type="spellStart"/>
       <w:r>
         <w:rPr>
           <w:b/>
         </w:rPr>
         <w:t>CostoServicio</w:t>
       </w:r>
-      <w:proofErr w:type="spellEnd"/>
       <w:r>
         <w:t xml:space="preserve">= </w:t>
       </w:r>
-      <w:proofErr w:type="spellStart"/>
       <w:r>
         <w:rPr>
           <w:u w:val="double"/>
         </w:rPr>
         <w:t>oidCostoServicio</w:t>
       </w:r>
-      <w:proofErr w:type="spellEnd"/>
       <w:r>
         <w:t xml:space="preserve"> + </w:t>
       </w:r>
-      <w:proofErr w:type="spellStart"/>
       <w:r>
         <w:t>codigoCS</w:t>
       </w:r>
-      <w:proofErr w:type="spellEnd"/>
-      <w:r>
-        <w:t xml:space="preserve"> + </w:t>
-      </w:r>
-      <w:proofErr w:type="spellStart"/>
-      <w:r>
-        <w:t>fechaInicio</w:t>
-      </w:r>
-      <w:proofErr w:type="spellEnd"/>
-      <w:r>
-        <w:t xml:space="preserve"> + </w:t>
-      </w:r>
-      <w:proofErr w:type="spellStart"/>
-      <w:r>
-        <w:t>fechaFin</w:t>
-      </w:r>
-      <w:proofErr w:type="spellEnd"/>
-      <w:r>
-        <w:t xml:space="preserve"> + monto + </w:t>
-      </w:r>
-      <w:proofErr w:type="spellStart"/>
+      <w:r>
+        <w:t xml:space="preserve"> + fechaInicio + fechaFin + monto + </w:t>
+      </w:r>
       <w:r>
         <w:rPr>
           <w:u w:val="wave"/>
         </w:rPr>
         <w:t>oidServicioEspecial</w:t>
       </w:r>
-      <w:proofErr w:type="spellEnd"/>
     </w:p>
     <w:p>
       <w:pPr>
         <w:ind w:left="360"/>
       </w:pPr>
-      <w:proofErr w:type="spellStart"/>
       <w:r>
         <w:rPr>
           <w:b/>
         </w:rPr>
         <w:t>DetalleFicha</w:t>
       </w:r>
-      <w:proofErr w:type="spellEnd"/>
       <w:r>
         <w:t xml:space="preserve">= </w:t>
       </w:r>
-      <w:proofErr w:type="spellStart"/>
       <w:r>
         <w:rPr>
           <w:u w:val="double"/>
         </w:rPr>
         <w:t>oidDetalleFicha</w:t>
       </w:r>
-      <w:proofErr w:type="spellEnd"/>
       <w:r>
         <w:t xml:space="preserve"> + </w:t>
       </w:r>
-      <w:proofErr w:type="spellStart"/>
       <w:r>
         <w:t>nºLinea</w:t>
       </w:r>
-      <w:proofErr w:type="spellEnd"/>
+      <w:r>
+        <w:t xml:space="preserve"> + fechaAlta + </w:t>
+      </w:r>
+      <w:r>
+        <w:rPr>
+          <w:u w:val="wave"/>
+        </w:rPr>
+        <w:t>oidServicioEspecial</w:t>
+      </w:r>
       <w:r>
         <w:t xml:space="preserve"> + </w:t>
       </w:r>
-      <w:proofErr w:type="spellStart"/>
-      <w:r>
-        <w:t>fechaAlta</w:t>
-      </w:r>
-      <w:proofErr w:type="spellEnd"/>
-      <w:r>
-        <w:t xml:space="preserve"> + </w:t>
-      </w:r>
-      <w:proofErr w:type="spellStart"/>
       <w:r>
         <w:rPr>
           <w:u w:val="wave"/>
         </w:rPr>
-        <w:t>oidServicioEspecial</w:t>
-      </w:r>
-      <w:proofErr w:type="spellEnd"/>
-      <w:r>
-        <w:t xml:space="preserve"> + </w:t>
-      </w:r>
-      <w:proofErr w:type="spellStart"/>
-      <w:r>
-        <w:rPr>
-          <w:u w:val="wave"/>
-        </w:rPr>
         <w:t>oidFichaInternacion</w:t>
       </w:r>
-      <w:proofErr w:type="spellEnd"/>
     </w:p>
     <w:p>
       <w:pPr>
         <w:ind w:left="360"/>
       </w:pPr>
-      <w:proofErr w:type="spellStart"/>
       <w:r>
         <w:rPr>
           <w:b/>
         </w:rPr>
         <w:t>FichaInternacion</w:t>
       </w:r>
-      <w:proofErr w:type="spellEnd"/>
       <w:r>
         <w:t xml:space="preserve">= </w:t>
       </w:r>
-      <w:proofErr w:type="spellStart"/>
       <w:r>
         <w:rPr>
           <w:u w:val="double"/>
         </w:rPr>
         <w:t>oidFichaInternacion</w:t>
       </w:r>
-      <w:proofErr w:type="spellEnd"/>
       <w:r>
         <w:t xml:space="preserve"> + </w:t>
       </w:r>
-      <w:proofErr w:type="spellStart"/>
       <w:r>
         <w:t>nºFicha</w:t>
       </w:r>
-      <w:proofErr w:type="spellEnd"/>
+      <w:r>
+        <w:t xml:space="preserve"> + fechaCreacion + </w:t>
+      </w:r>
+      <w:r>
+        <w:rPr>
+          <w:u w:val="wave"/>
+        </w:rPr>
+        <w:t>oidFacturaOS</w:t>
+      </w:r>
       <w:r>
         <w:t xml:space="preserve"> + </w:t>
       </w:r>
-      <w:proofErr w:type="spellStart"/>
-      <w:r>
-        <w:t>fechaCreacion</w:t>
-      </w:r>
-      <w:proofErr w:type="spellEnd"/>
+      <w:r>
+        <w:rPr>
+          <w:u w:val="wave"/>
+        </w:rPr>
+        <w:t>oidPrestacion</w:t>
+      </w:r>
       <w:r>
         <w:t xml:space="preserve"> + </w:t>
       </w:r>
-      <w:proofErr w:type="spellStart"/>
       <w:r>
         <w:rPr>
           <w:u w:val="wave"/>
         </w:rPr>
-        <w:t>oidFacturaOS</w:t>
-      </w:r>
-      <w:proofErr w:type="spellEnd"/>
+        <w:t>oidPaciente</w:t>
+      </w:r>
       <w:r>
         <w:t xml:space="preserve"> + </w:t>
       </w:r>
-      <w:proofErr w:type="spellStart"/>
       <w:r>
         <w:rPr>
           <w:u w:val="wave"/>
         </w:rPr>
-        <w:t>oidPrestacion</w:t>
-      </w:r>
-      <w:proofErr w:type="spellEnd"/>
+        <w:t>oidHabitacion</w:t>
+      </w:r>
       <w:r>
         <w:t xml:space="preserve"> + </w:t>
       </w:r>
-      <w:proofErr w:type="spellStart"/>
       <w:r>
         <w:rPr>
           <w:u w:val="wave"/>
         </w:rPr>
-        <w:t>oidPaciente</w:t>
-      </w:r>
-      <w:proofErr w:type="spellEnd"/>
+        <w:t>oidCama</w:t>
+      </w:r>
       <w:r>
         <w:t xml:space="preserve"> + </w:t>
       </w:r>
-      <w:proofErr w:type="spellStart"/>
       <w:r>
         <w:rPr>
           <w:u w:val="wave"/>
         </w:rPr>
-        <w:t>oidHabitacion</w:t>
-      </w:r>
-      <w:proofErr w:type="spellEnd"/>
-      <w:r>
-        <w:t xml:space="preserve"> + </w:t>
-      </w:r>
-      <w:proofErr w:type="spellStart"/>
-      <w:r>
-        <w:rPr>
-          <w:u w:val="wave"/>
-        </w:rPr>
-        <w:t>oidCama</w:t>
-      </w:r>
-      <w:proofErr w:type="spellEnd"/>
-      <w:r>
-        <w:t xml:space="preserve"> + </w:t>
-      </w:r>
-      <w:proofErr w:type="spellStart"/>
-      <w:r>
-        <w:rPr>
-          <w:u w:val="wave"/>
-        </w:rPr>
         <w:t>oidEstadoFichaInternacion</w:t>
       </w:r>
-      <w:proofErr w:type="spellEnd"/>
       <w:r>
         <w:t xml:space="preserve"> </w:t>
       </w:r>
@@ -12768,61 +12206,44 @@
       <w:pPr>
         <w:ind w:left="360"/>
       </w:pPr>
-      <w:proofErr w:type="spellStart"/>
       <w:r>
         <w:rPr>
           <w:b/>
         </w:rPr>
         <w:t>TIpoHabitacion</w:t>
       </w:r>
-      <w:proofErr w:type="spellEnd"/>
       <w:r>
         <w:t xml:space="preserve">= </w:t>
       </w:r>
-      <w:proofErr w:type="spellStart"/>
       <w:r>
         <w:rPr>
           <w:u w:val="double"/>
         </w:rPr>
         <w:t>oidTipoHabitacion</w:t>
       </w:r>
-      <w:proofErr w:type="spellEnd"/>
       <w:r>
         <w:t xml:space="preserve"> + </w:t>
       </w:r>
-      <w:proofErr w:type="spellStart"/>
       <w:r>
         <w:t>codigoTipoHab</w:t>
       </w:r>
-      <w:proofErr w:type="spellEnd"/>
-      <w:r>
-        <w:t xml:space="preserve"> + </w:t>
-      </w:r>
-      <w:proofErr w:type="spellStart"/>
-      <w:r>
-        <w:t>nombreTipo</w:t>
-      </w:r>
-      <w:proofErr w:type="spellEnd"/>
-      <w:r>
-        <w:t xml:space="preserve"> </w:t>
+      <w:r>
+        <w:t xml:space="preserve"> + nombreTipo </w:t>
       </w:r>
     </w:p>
     <w:p>
       <w:pPr>
         <w:ind w:left="360"/>
       </w:pPr>
-      <w:proofErr w:type="spellStart"/>
       <w:r>
         <w:rPr>
           <w:b/>
         </w:rPr>
         <w:t>TipoPrestacion</w:t>
       </w:r>
-      <w:proofErr w:type="spellEnd"/>
       <w:r>
         <w:t xml:space="preserve">= </w:t>
       </w:r>
-      <w:proofErr w:type="spellStart"/>
       <w:r>
         <w:rPr>
           <w:u w:val="double"/>
@@ -12830,36 +12251,20 @@
         <w:t>oidTipoPrestacio</w:t>
       </w:r>
       <w:r>
-        <w:t>n</w:t>
-      </w:r>
-      <w:proofErr w:type="spellEnd"/>
-      <w:r>
-        <w:t xml:space="preserve"> + </w:t>
-      </w:r>
-      <w:proofErr w:type="spellStart"/>
+        <w:t xml:space="preserve">n + </w:t>
+      </w:r>
       <w:r>
         <w:t>codigoTipoPrestacion</w:t>
       </w:r>
-      <w:proofErr w:type="spellEnd"/>
-      <w:r>
-        <w:t xml:space="preserve"> + </w:t>
-      </w:r>
-      <w:proofErr w:type="spellStart"/>
-      <w:r>
-        <w:t>nombreTipoPrestacion</w:t>
-      </w:r>
-      <w:proofErr w:type="spellEnd"/>
-      <w:r>
-        <w:t xml:space="preserve"> + </w:t>
-      </w:r>
-      <w:proofErr w:type="spellStart"/>
+      <w:r>
+        <w:t xml:space="preserve"> + nombreTipoPrestacion + </w:t>
+      </w:r>
       <w:r>
         <w:rPr>
           <w:u w:val="wave"/>
         </w:rPr>
         <w:t>oidTipoHabitacion</w:t>
       </w:r>
-      <w:proofErr w:type="spellEnd"/>
     </w:p>
     <w:p>
       <w:pPr>
@@ -12874,124 +12279,88 @@
       <w:r>
         <w:t xml:space="preserve">= </w:t>
       </w:r>
-      <w:proofErr w:type="spellStart"/>
       <w:r>
         <w:rPr>
           <w:u w:val="double"/>
         </w:rPr>
         <w:t>oidPrestacion</w:t>
       </w:r>
-      <w:proofErr w:type="spellEnd"/>
       <w:r>
         <w:t xml:space="preserve"> + </w:t>
       </w:r>
-      <w:proofErr w:type="spellStart"/>
       <w:r>
         <w:t>codigoPrestacion</w:t>
       </w:r>
-      <w:proofErr w:type="spellEnd"/>
       <w:r>
         <w:t xml:space="preserve"> + descripción + </w:t>
       </w:r>
-      <w:proofErr w:type="spellStart"/>
       <w:r>
         <w:rPr>
           <w:u w:val="wave"/>
         </w:rPr>
         <w:t>oidTipoPrestacion</w:t>
       </w:r>
-      <w:proofErr w:type="spellEnd"/>
     </w:p>
     <w:p>
       <w:pPr>
         <w:ind w:left="360"/>
       </w:pPr>
-      <w:proofErr w:type="spellStart"/>
       <w:r>
         <w:rPr>
           <w:b/>
         </w:rPr>
         <w:t>CostoPrestacion</w:t>
       </w:r>
-      <w:proofErr w:type="spellEnd"/>
       <w:r>
         <w:t xml:space="preserve">= </w:t>
       </w:r>
-      <w:proofErr w:type="spellStart"/>
       <w:r>
         <w:rPr>
           <w:u w:val="double"/>
         </w:rPr>
         <w:t>oidCostoPrestacion</w:t>
       </w:r>
-      <w:proofErr w:type="spellEnd"/>
       <w:r>
         <w:t xml:space="preserve"> + </w:t>
       </w:r>
-      <w:proofErr w:type="spellStart"/>
       <w:r>
         <w:t>codigoCostoP</w:t>
       </w:r>
-      <w:proofErr w:type="spellEnd"/>
-      <w:r>
-        <w:t xml:space="preserve"> + </w:t>
-      </w:r>
-      <w:proofErr w:type="spellStart"/>
-      <w:r>
-        <w:t>fechaInicio</w:t>
-      </w:r>
-      <w:proofErr w:type="spellEnd"/>
-      <w:r>
-        <w:t xml:space="preserve"> + </w:t>
-      </w:r>
-      <w:proofErr w:type="spellStart"/>
-      <w:r>
-        <w:t>fechaFin</w:t>
-      </w:r>
-      <w:proofErr w:type="spellEnd"/>
-      <w:r>
-        <w:t xml:space="preserve"> + monto + </w:t>
-      </w:r>
-      <w:proofErr w:type="spellStart"/>
+      <w:r>
+        <w:t xml:space="preserve"> + fechaInicio + fechaFin + monto + </w:t>
+      </w:r>
       <w:r>
         <w:rPr>
           <w:u w:val="wave"/>
         </w:rPr>
         <w:t>oidPrestacion</w:t>
       </w:r>
-      <w:proofErr w:type="spellEnd"/>
     </w:p>
     <w:p>
       <w:pPr>
         <w:ind w:left="360"/>
       </w:pPr>
-      <w:proofErr w:type="spellStart"/>
       <w:r>
         <w:rPr>
           <w:b/>
         </w:rPr>
         <w:t>Coseguro</w:t>
       </w:r>
-      <w:proofErr w:type="spellEnd"/>
       <w:r>
         <w:t xml:space="preserve">= </w:t>
       </w:r>
-      <w:proofErr w:type="spellStart"/>
       <w:r>
         <w:rPr>
           <w:u w:val="double"/>
         </w:rPr>
         <w:t>oidCoseguro</w:t>
       </w:r>
-      <w:proofErr w:type="spellEnd"/>
       <w:r>
         <w:t xml:space="preserve"> + </w:t>
       </w:r>
-      <w:proofErr w:type="spellStart"/>
       <w:r>
         <w:t>codigoCoseguro</w:t>
       </w:r>
-      <w:proofErr w:type="spellEnd"/>
       <w:r>
         <w:t xml:space="preserve"> + porcentaje </w:t>
       </w:r>
@@ -13009,49 +12378,27 @@
       <w:r>
         <w:t xml:space="preserve">= </w:t>
       </w:r>
-      <w:proofErr w:type="spellStart"/>
       <w:r>
         <w:rPr>
           <w:u w:val="double"/>
         </w:rPr>
         <w:t>oidConvenio</w:t>
       </w:r>
-      <w:proofErr w:type="spellEnd"/>
       <w:r>
         <w:t xml:space="preserve"> + </w:t>
       </w:r>
-      <w:proofErr w:type="spellStart"/>
       <w:r>
         <w:t>codigoConvenio</w:t>
       </w:r>
-      <w:proofErr w:type="spellEnd"/>
-      <w:r>
-        <w:t xml:space="preserve"> + </w:t>
-      </w:r>
-      <w:proofErr w:type="spellStart"/>
-      <w:r>
-        <w:t>fechaInicio</w:t>
-      </w:r>
-      <w:proofErr w:type="spellEnd"/>
-      <w:r>
-        <w:t xml:space="preserve"> + </w:t>
-      </w:r>
-      <w:proofErr w:type="spellStart"/>
-      <w:r>
-        <w:t>fechaFin</w:t>
-      </w:r>
-      <w:proofErr w:type="spellEnd"/>
-      <w:r>
-        <w:t xml:space="preserve"> + </w:t>
-      </w:r>
-      <w:proofErr w:type="spellStart"/>
+      <w:r>
+        <w:t xml:space="preserve"> + fechaInicio + fechaFin + </w:t>
+      </w:r>
       <w:r>
         <w:rPr>
           <w:u w:val="wave"/>
         </w:rPr>
         <w:t>oidCoseguro</w:t>
       </w:r>
-      <w:proofErr w:type="spellEnd"/>
     </w:p>
     <w:p>
       <w:pPr>
@@ -13066,44 +12413,36 @@
       <w:r>
         <w:t xml:space="preserve">= </w:t>
       </w:r>
-      <w:proofErr w:type="spellStart"/>
       <w:r>
         <w:rPr>
           <w:u w:val="double"/>
         </w:rPr>
         <w:t>oidHabitacion</w:t>
       </w:r>
-      <w:proofErr w:type="spellEnd"/>
       <w:r>
         <w:t xml:space="preserve"> + </w:t>
       </w:r>
-      <w:proofErr w:type="spellStart"/>
       <w:r>
         <w:t>nªHabitacion</w:t>
       </w:r>
-      <w:proofErr w:type="spellEnd"/>
       <w:r>
         <w:t xml:space="preserve"> + </w:t>
       </w:r>
-      <w:proofErr w:type="spellStart"/>
       <w:r>
         <w:rPr>
           <w:u w:val="wave"/>
         </w:rPr>
         <w:t>oidTipoHabitacion</w:t>
       </w:r>
-      <w:proofErr w:type="spellEnd"/>
       <w:r>
         <w:t xml:space="preserve"> + </w:t>
       </w:r>
-      <w:proofErr w:type="spellStart"/>
       <w:r>
         <w:rPr>
           <w:u w:val="wave"/>
         </w:rPr>
         <w:t>oidSector</w:t>
       </w:r>
-      <w:proofErr w:type="spellEnd"/>
     </w:p>
     <w:p>
       <w:pPr>
@@ -13118,84 +12457,65 @@
       <w:r>
         <w:t xml:space="preserve">= </w:t>
       </w:r>
-      <w:proofErr w:type="spellStart"/>
       <w:r>
         <w:rPr>
           <w:u w:val="double"/>
         </w:rPr>
         <w:t>oidCama</w:t>
       </w:r>
-      <w:proofErr w:type="spellEnd"/>
       <w:r>
         <w:t xml:space="preserve"> + </w:t>
       </w:r>
-      <w:proofErr w:type="spellStart"/>
       <w:r>
         <w:t>nºCama</w:t>
       </w:r>
-      <w:proofErr w:type="spellEnd"/>
       <w:r>
         <w:t xml:space="preserve"> + </w:t>
       </w:r>
-      <w:proofErr w:type="spellStart"/>
       <w:r>
         <w:rPr>
           <w:u w:val="wave"/>
         </w:rPr>
         <w:t>oidHabitacion</w:t>
       </w:r>
-      <w:proofErr w:type="spellEnd"/>
       <w:r>
         <w:t xml:space="preserve"> + </w:t>
       </w:r>
-      <w:proofErr w:type="spellStart"/>
       <w:r>
         <w:rPr>
           <w:u w:val="wave"/>
         </w:rPr>
         <w:t>oidEstadoCama</w:t>
       </w:r>
-      <w:proofErr w:type="spellEnd"/>
     </w:p>
     <w:p>
       <w:pPr>
         <w:ind w:left="360"/>
       </w:pPr>
-      <w:proofErr w:type="spellStart"/>
       <w:r>
         <w:rPr>
           <w:b/>
         </w:rPr>
         <w:t>EstadoCama</w:t>
       </w:r>
-      <w:proofErr w:type="spellEnd"/>
       <w:r>
         <w:t xml:space="preserve">= </w:t>
       </w:r>
-      <w:proofErr w:type="spellStart"/>
       <w:r>
         <w:rPr>
           <w:u w:val="double"/>
         </w:rPr>
         <w:t>oidEstadoCama</w:t>
       </w:r>
-      <w:proofErr w:type="spellEnd"/>
       <w:r>
         <w:t xml:space="preserve"> + </w:t>
       </w:r>
-      <w:proofErr w:type="spellStart"/>
       <w:r>
         <w:t>codigoEstadoCama</w:t>
       </w:r>
-      <w:proofErr w:type="spellEnd"/>
-      <w:r>
-        <w:t xml:space="preserve"> + </w:t>
-      </w:r>
-      <w:proofErr w:type="spellStart"/>
-      <w:r>
-        <w:t>nombreEstado</w:t>
-      </w:r>
-      <w:proofErr w:type="spellEnd"/>
+      <w:r>
+        <w:t xml:space="preserve"> + nombreEstado</w:t>
+      </w:r>
     </w:p>
     <w:p>
       <w:pPr>
@@ -13210,40 +12530,20 @@
       <w:r>
         <w:t xml:space="preserve">= </w:t>
       </w:r>
-      <w:proofErr w:type="spellStart"/>
       <w:r>
         <w:rPr>
           <w:u w:val="double"/>
         </w:rPr>
         <w:t>oidSector</w:t>
       </w:r>
-      <w:proofErr w:type="spellEnd"/>
       <w:r>
         <w:t xml:space="preserve"> + </w:t>
       </w:r>
-      <w:proofErr w:type="spellStart"/>
       <w:r>
         <w:t>codigoSector</w:t>
       </w:r>
-      <w:proofErr w:type="spellEnd"/>
-      <w:r>
-        <w:t xml:space="preserve"> + </w:t>
-      </w:r>
-      <w:proofErr w:type="spellStart"/>
-      <w:r>
-        <w:t>nombreSector</w:t>
-      </w:r>
-      <w:proofErr w:type="spellEnd"/>
-      <w:r>
-        <w:t xml:space="preserve"> + </w:t>
-      </w:r>
-      <w:proofErr w:type="spellStart"/>
-      <w:r>
-        <w:t>nºPiso</w:t>
-      </w:r>
-      <w:proofErr w:type="spellEnd"/>
-      <w:r>
-        <w:t xml:space="preserve"> </w:t>
+      <w:r>
+        <w:t xml:space="preserve"> + nombreSector + nºPiso </w:t>
       </w:r>
     </w:p>
     <w:p>
@@ -13259,22 +12559,18 @@
       <w:r>
         <w:t xml:space="preserve">= </w:t>
       </w:r>
-      <w:proofErr w:type="spellStart"/>
       <w:r>
         <w:rPr>
           <w:u w:val="double"/>
         </w:rPr>
         <w:t>oidRecibo</w:t>
       </w:r>
-      <w:proofErr w:type="spellEnd"/>
       <w:r>
         <w:t xml:space="preserve"> + </w:t>
       </w:r>
-      <w:proofErr w:type="spellStart"/>
       <w:r>
         <w:t>nºRecibo</w:t>
       </w:r>
-      <w:proofErr w:type="spellEnd"/>
       <w:r>
         <w:t xml:space="preserve"> + fecha </w:t>
       </w:r>
@@ -13286,14 +12582,12 @@
           <w:u w:val="wave"/>
         </w:rPr>
       </w:pPr>
-      <w:proofErr w:type="spellStart"/>
       <w:r>
         <w:rPr>
           <w:b/>
         </w:rPr>
         <w:t>FacturaCliente</w:t>
       </w:r>
-      <w:proofErr w:type="spellEnd"/>
       <w:r>
         <w:t>=</w:t>
       </w:r>
@@ -13301,146 +12595,87 @@
         <w:rPr>
           <w:u w:val="double"/>
         </w:rPr>
-        <w:t xml:space="preserve"> </w:t>
-      </w:r>
-      <w:proofErr w:type="spellStart"/>
-      <w:r>
-        <w:rPr>
-          <w:u w:val="double"/>
-        </w:rPr>
-        <w:t>oidFacturaCliente</w:t>
-      </w:r>
-      <w:proofErr w:type="spellEnd"/>
-      <w:r>
-        <w:t xml:space="preserve"> + </w:t>
-      </w:r>
-      <w:proofErr w:type="spellStart"/>
-      <w:r>
-        <w:t>nºFactura</w:t>
-      </w:r>
-      <w:proofErr w:type="spellEnd"/>
-      <w:r>
-        <w:t xml:space="preserve"> </w:t>
+        <w:t xml:space="preserve"> oidFacturaCliente</w:t>
+      </w:r>
+      <w:r>
+        <w:t xml:space="preserve"> + nºFactura </w:t>
+      </w:r>
+      <w:r>
+        <w:t xml:space="preserve">+ fechaEmision + </w:t>
+      </w:r>
+      <w:r>
+        <w:rPr>
+          <w:u w:val="wave"/>
+        </w:rPr>
+        <w:t xml:space="preserve">oidRecibo </w:t>
       </w:r>
       <w:r>
         <w:t xml:space="preserve">+ </w:t>
       </w:r>
-      <w:proofErr w:type="spellStart"/>
-      <w:r>
-        <w:t>fechaEmision</w:t>
-      </w:r>
-      <w:proofErr w:type="spellEnd"/>
-      <w:r>
-        <w:t xml:space="preserve"> + </w:t>
-      </w:r>
-      <w:proofErr w:type="spellStart"/>
       <w:r>
         <w:rPr>
           <w:u w:val="wave"/>
         </w:rPr>
-        <w:t>oidRecibo</w:t>
-      </w:r>
-      <w:proofErr w:type="spellEnd"/>
-      <w:r>
-        <w:rPr>
-          <w:u w:val="wave"/>
-        </w:rPr>
-        <w:t xml:space="preserve"> </w:t>
-      </w:r>
-      <w:r>
-        <w:t xml:space="preserve">+ </w:t>
-      </w:r>
-      <w:proofErr w:type="spellStart"/>
-      <w:r>
-        <w:rPr>
-          <w:u w:val="wave"/>
-        </w:rPr>
         <w:t>oidEstadoFacturaCliente</w:t>
       </w:r>
-      <w:proofErr w:type="spellEnd"/>
     </w:p>
     <w:p>
       <w:pPr>
         <w:ind w:left="360"/>
       </w:pPr>
-      <w:proofErr w:type="spellStart"/>
       <w:r>
         <w:rPr>
           <w:b/>
         </w:rPr>
         <w:t>EstadoFacturaCliente</w:t>
       </w:r>
-      <w:proofErr w:type="spellEnd"/>
       <w:r>
         <w:t xml:space="preserve">= </w:t>
       </w:r>
-      <w:proofErr w:type="spellStart"/>
       <w:r>
         <w:rPr>
           <w:u w:val="double"/>
         </w:rPr>
         <w:t>oidEstadoFacturaCliente</w:t>
       </w:r>
-      <w:proofErr w:type="spellEnd"/>
       <w:r>
         <w:t xml:space="preserve"> + </w:t>
       </w:r>
-      <w:proofErr w:type="spellStart"/>
       <w:r>
         <w:t>codigoEstadoFC</w:t>
       </w:r>
-      <w:proofErr w:type="spellEnd"/>
-      <w:r>
-        <w:t xml:space="preserve"> + </w:t>
-      </w:r>
-      <w:proofErr w:type="spellStart"/>
-      <w:r>
-        <w:t>nombreEstadoFC</w:t>
-      </w:r>
-      <w:proofErr w:type="spellEnd"/>
-      <w:r>
-        <w:t xml:space="preserve"> </w:t>
+      <w:r>
+        <w:t xml:space="preserve"> + nombreEstadoFC </w:t>
       </w:r>
     </w:p>
     <w:p>
       <w:pPr>
         <w:ind w:left="360"/>
       </w:pPr>
-      <w:proofErr w:type="spellStart"/>
       <w:r>
         <w:rPr>
           <w:b/>
         </w:rPr>
         <w:t>EstadoFIchaInternacion</w:t>
       </w:r>
-      <w:proofErr w:type="spellEnd"/>
       <w:r>
         <w:t xml:space="preserve">= </w:t>
       </w:r>
-      <w:proofErr w:type="spellStart"/>
       <w:r>
         <w:rPr>
           <w:u w:val="double"/>
         </w:rPr>
         <w:t>oidEstadoFichaInternacion</w:t>
       </w:r>
-      <w:proofErr w:type="spellEnd"/>
       <w:r>
         <w:t xml:space="preserve"> + </w:t>
       </w:r>
-      <w:proofErr w:type="spellStart"/>
       <w:r>
         <w:t>codigoEstadoFI</w:t>
       </w:r>
-      <w:proofErr w:type="spellEnd"/>
-      <w:r>
-        <w:t xml:space="preserve"> + </w:t>
-      </w:r>
-      <w:proofErr w:type="spellStart"/>
-      <w:r>
-        <w:t>nombreEstadoFI</w:t>
-      </w:r>
-      <w:proofErr w:type="spellEnd"/>
+      <w:r>
+        <w:t xml:space="preserve"> + nombreEstadoFI</w:t>
+      </w:r>
       <w:r>
         <w:br w:type="page"/>
       </w:r>
@@ -13457,15 +12692,7 @@
     <w:p/>
     <w:p>
       <w:r>
-        <w:t>El desarrollo e implementación la realizamos en el lenguaje orientado a objetos “JAVA”, y el motor de base de datos “</w:t>
-      </w:r>
-      <w:proofErr w:type="spellStart"/>
-      <w:r>
-        <w:t>MySql</w:t>
-      </w:r>
-      <w:proofErr w:type="spellEnd"/>
-      <w:r>
-        <w:t>”.</w:t>
+        <w:t>El desarrollo e implementación la realizamos en el lenguaje orientado a objetos “JAVA”, y el motor de base de datos “MySql”.</w:t>
       </w:r>
     </w:p>
     <w:p/>
@@ -14398,6 +13625,119 @@
     </w:lvl>
   </w:abstractNum>
   <w:abstractNum w:abstractNumId="6">
+    <w:nsid w:val="1EA00736"/>
+    <w:multiLevelType w:val="hybridMultilevel"/>
+    <w:tmpl w:val="A5D6A192"/>
+    <w:lvl w:ilvl="0" w:tplc="2C0A0001">
+      <w:start w:val="1"/>
+      <w:numFmt w:val="bullet"/>
+      <w:lvlText w:val=""/>
+      <w:lvlJc w:val="left"/>
+      <w:pPr>
+        <w:ind w:left="720" w:hanging="360"/>
+      </w:pPr>
+      <w:rPr>
+        <w:rFonts w:ascii="Symbol" w:hAnsi="Symbol" w:hint="default"/>
+      </w:rPr>
+    </w:lvl>
+    <w:lvl w:ilvl="1" w:tplc="2C0A0003" w:tentative="1">
+      <w:start w:val="1"/>
+      <w:numFmt w:val="bullet"/>
+      <w:lvlText w:val="o"/>
+      <w:lvlJc w:val="left"/>
+      <w:pPr>
+        <w:ind w:left="1440" w:hanging="360"/>
+      </w:pPr>
+      <w:rPr>
+        <w:rFonts w:ascii="Courier New" w:hAnsi="Courier New" w:cs="Courier New" w:hint="default"/>
+      </w:rPr>
+    </w:lvl>
+    <w:lvl w:ilvl="2" w:tplc="2C0A0005" w:tentative="1">
+      <w:start w:val="1"/>
+      <w:numFmt w:val="bullet"/>
+      <w:lvlText w:val=""/>
+      <w:lvlJc w:val="left"/>
+      <w:pPr>
+        <w:ind w:left="2160" w:hanging="360"/>
+      </w:pPr>
+      <w:rPr>
+        <w:rFonts w:ascii="Wingdings" w:hAnsi="Wingdings" w:hint="default"/>
+      </w:rPr>
+    </w:lvl>
+    <w:lvl w:ilvl="3" w:tplc="2C0A0001" w:tentative="1">
+      <w:start w:val="1"/>
+      <w:numFmt w:val="bullet"/>
+      <w:lvlText w:val=""/>
+      <w:lvlJc w:val="left"/>
+      <w:pPr>
+        <w:ind w:left="2880" w:hanging="360"/>
+      </w:pPr>
+      <w:rPr>
+        <w:rFonts w:ascii="Symbol" w:hAnsi="Symbol" w:hint="default"/>
+      </w:rPr>
+    </w:lvl>
+    <w:lvl w:ilvl="4" w:tplc="2C0A0003" w:tentative="1">
+      <w:start w:val="1"/>
+      <w:numFmt w:val="bullet"/>
+      <w:lvlText w:val="o"/>
+      <w:lvlJc w:val="left"/>
+      <w:pPr>
+        <w:ind w:left="3600" w:hanging="360"/>
+      </w:pPr>
+      <w:rPr>
+        <w:rFonts w:ascii="Courier New" w:hAnsi="Courier New" w:cs="Courier New" w:hint="default"/>
+      </w:rPr>
+    </w:lvl>
+    <w:lvl w:ilvl="5" w:tplc="2C0A0005" w:tentative="1">
+      <w:start w:val="1"/>
+      <w:numFmt w:val="bullet"/>
+      <w:lvlText w:val=""/>
+      <w:lvlJc w:val="left"/>
+      <w:pPr>
+        <w:ind w:left="4320" w:hanging="360"/>
+      </w:pPr>
+      <w:rPr>
+        <w:rFonts w:ascii="Wingdings" w:hAnsi="Wingdings" w:hint="default"/>
+      </w:rPr>
+    </w:lvl>
+    <w:lvl w:ilvl="6" w:tplc="2C0A0001" w:tentative="1">
+      <w:start w:val="1"/>
+      <w:numFmt w:val="bullet"/>
+      <w:lvlText w:val=""/>
+      <w:lvlJc w:val="left"/>
+      <w:pPr>
+        <w:ind w:left="5040" w:hanging="360"/>
+      </w:pPr>
+      <w:rPr>
+        <w:rFonts w:ascii="Symbol" w:hAnsi="Symbol" w:hint="default"/>
+      </w:rPr>
+    </w:lvl>
+    <w:lvl w:ilvl="7" w:tplc="2C0A0003" w:tentative="1">
+      <w:start w:val="1"/>
+      <w:numFmt w:val="bullet"/>
+      <w:lvlText w:val="o"/>
+      <w:lvlJc w:val="left"/>
+      <w:pPr>
+        <w:ind w:left="5760" w:hanging="360"/>
+      </w:pPr>
+      <w:rPr>
+        <w:rFonts w:ascii="Courier New" w:hAnsi="Courier New" w:cs="Courier New" w:hint="default"/>
+      </w:rPr>
+    </w:lvl>
+    <w:lvl w:ilvl="8" w:tplc="2C0A0005" w:tentative="1">
+      <w:start w:val="1"/>
+      <w:numFmt w:val="bullet"/>
+      <w:lvlText w:val=""/>
+      <w:lvlJc w:val="left"/>
+      <w:pPr>
+        <w:ind w:left="6480" w:hanging="360"/>
+      </w:pPr>
+      <w:rPr>
+        <w:rFonts w:ascii="Wingdings" w:hAnsi="Wingdings" w:hint="default"/>
+      </w:rPr>
+    </w:lvl>
+  </w:abstractNum>
+  <w:abstractNum w:abstractNumId="7">
     <w:nsid w:val="216B4B9F"/>
     <w:multiLevelType w:val="hybridMultilevel"/>
     <w:tmpl w:val="4198E8E8"/>
@@ -14483,7 +13823,7 @@
       </w:pPr>
     </w:lvl>
   </w:abstractNum>
-  <w:abstractNum w:abstractNumId="7">
+  <w:abstractNum w:abstractNumId="8">
     <w:nsid w:val="22BD6595"/>
     <w:multiLevelType w:val="hybridMultilevel"/>
     <w:tmpl w:val="4198E8E8"/>
@@ -14569,7 +13909,7 @@
       </w:pPr>
     </w:lvl>
   </w:abstractNum>
-  <w:abstractNum w:abstractNumId="8">
+  <w:abstractNum w:abstractNumId="9">
     <w:nsid w:val="296A7B9B"/>
     <w:multiLevelType w:val="multilevel"/>
     <w:tmpl w:val="78385A8A"/>
@@ -14682,7 +14022,7 @@
       </w:rPr>
     </w:lvl>
   </w:abstractNum>
-  <w:abstractNum w:abstractNumId="9">
+  <w:abstractNum w:abstractNumId="10">
     <w:nsid w:val="2ADA15D4"/>
     <w:multiLevelType w:val="hybridMultilevel"/>
     <w:tmpl w:val="4198E8E8"/>
@@ -14768,7 +14108,7 @@
       </w:pPr>
     </w:lvl>
   </w:abstractNum>
-  <w:abstractNum w:abstractNumId="10">
+  <w:abstractNum w:abstractNumId="11">
     <w:nsid w:val="351F2E1F"/>
     <w:multiLevelType w:val="hybridMultilevel"/>
     <w:tmpl w:val="4198E8E8"/>
@@ -14854,7 +14194,7 @@
       </w:pPr>
     </w:lvl>
   </w:abstractNum>
-  <w:abstractNum w:abstractNumId="11">
+  <w:abstractNum w:abstractNumId="12">
     <w:nsid w:val="3E1C7A97"/>
     <w:multiLevelType w:val="hybridMultilevel"/>
     <w:tmpl w:val="4198E8E8"/>
@@ -14940,7 +14280,7 @@
       </w:pPr>
     </w:lvl>
   </w:abstractNum>
-  <w:abstractNum w:abstractNumId="12">
+  <w:abstractNum w:abstractNumId="13">
     <w:nsid w:val="40385C8C"/>
     <w:multiLevelType w:val="hybridMultilevel"/>
     <w:tmpl w:val="862E250C"/>
@@ -15053,7 +14393,7 @@
       </w:rPr>
     </w:lvl>
   </w:abstractNum>
-  <w:abstractNum w:abstractNumId="13">
+  <w:abstractNum w:abstractNumId="14">
     <w:nsid w:val="448A3725"/>
     <w:multiLevelType w:val="hybridMultilevel"/>
     <w:tmpl w:val="4198E8E8"/>
@@ -15139,7 +14479,7 @@
       </w:pPr>
     </w:lvl>
   </w:abstractNum>
-  <w:abstractNum w:abstractNumId="14">
+  <w:abstractNum w:abstractNumId="15">
     <w:nsid w:val="4E1B25BC"/>
     <w:multiLevelType w:val="hybridMultilevel"/>
     <w:tmpl w:val="4198E8E8"/>
@@ -15225,7 +14565,7 @@
       </w:pPr>
     </w:lvl>
   </w:abstractNum>
-  <w:abstractNum w:abstractNumId="15">
+  <w:abstractNum w:abstractNumId="16">
     <w:nsid w:val="525E2851"/>
     <w:multiLevelType w:val="hybridMultilevel"/>
     <w:tmpl w:val="93BE60E8"/>
@@ -15339,7 +14679,7 @@
       </w:rPr>
     </w:lvl>
   </w:abstractNum>
-  <w:abstractNum w:abstractNumId="16">
+  <w:abstractNum w:abstractNumId="17">
     <w:nsid w:val="546E4815"/>
     <w:multiLevelType w:val="hybridMultilevel"/>
     <w:tmpl w:val="463E0786"/>
@@ -15452,7 +14792,7 @@
       </w:rPr>
     </w:lvl>
   </w:abstractNum>
-  <w:abstractNum w:abstractNumId="17">
+  <w:abstractNum w:abstractNumId="18">
     <w:nsid w:val="5C8D5BEE"/>
     <w:multiLevelType w:val="hybridMultilevel"/>
     <w:tmpl w:val="E6C845CE"/>
@@ -15565,7 +14905,7 @@
       </w:rPr>
     </w:lvl>
   </w:abstractNum>
-  <w:abstractNum w:abstractNumId="18">
+  <w:abstractNum w:abstractNumId="19">
     <w:nsid w:val="5E687FEC"/>
     <w:multiLevelType w:val="hybridMultilevel"/>
     <w:tmpl w:val="ADDC3D44"/>
@@ -15651,7 +14991,7 @@
       </w:pPr>
     </w:lvl>
   </w:abstractNum>
-  <w:abstractNum w:abstractNumId="19">
+  <w:abstractNum w:abstractNumId="20">
     <w:nsid w:val="786632DC"/>
     <w:multiLevelType w:val="hybridMultilevel"/>
     <w:tmpl w:val="9AA076BC"/>
@@ -15765,22 +15105,22 @@
     </w:lvl>
   </w:abstractNum>
   <w:num w:numId="1">
-    <w:abstractNumId w:val="16"/>
+    <w:abstractNumId w:val="17"/>
   </w:num>
   <w:num w:numId="2">
-    <w:abstractNumId w:val="18"/>
+    <w:abstractNumId w:val="19"/>
   </w:num>
   <w:num w:numId="3">
-    <w:abstractNumId w:val="9"/>
+    <w:abstractNumId w:val="10"/>
   </w:num>
   <w:num w:numId="4">
-    <w:abstractNumId w:val="19"/>
+    <w:abstractNumId w:val="20"/>
   </w:num>
   <w:num w:numId="5">
     <w:abstractNumId w:val="3"/>
   </w:num>
   <w:num w:numId="6">
-    <w:abstractNumId w:val="8"/>
+    <w:abstractNumId w:val="9"/>
   </w:num>
   <w:num w:numId="7">
     <w:abstractNumId w:val="0"/>
@@ -15789,13 +15129,13 @@
     <w:abstractNumId w:val="2"/>
   </w:num>
   <w:num w:numId="9">
-    <w:abstractNumId w:val="10"/>
+    <w:abstractNumId w:val="11"/>
   </w:num>
   <w:num w:numId="10">
-    <w:abstractNumId w:val="14"/>
+    <w:abstractNumId w:val="15"/>
   </w:num>
   <w:num w:numId="11">
-    <w:abstractNumId w:val="11"/>
+    <w:abstractNumId w:val="12"/>
   </w:num>
   <w:num w:numId="12">
     <w:abstractNumId w:val="5"/>
@@ -15804,28 +15144,31 @@
     <w:abstractNumId w:val="1"/>
   </w:num>
   <w:num w:numId="14">
-    <w:abstractNumId w:val="12"/>
+    <w:abstractNumId w:val="13"/>
   </w:num>
   <w:num w:numId="15">
-    <w:abstractNumId w:val="6"/>
+    <w:abstractNumId w:val="7"/>
   </w:num>
   <w:num w:numId="16">
     <w:abstractNumId w:val="4"/>
   </w:num>
   <w:num w:numId="17">
-    <w:abstractNumId w:val="15"/>
+    <w:abstractNumId w:val="16"/>
   </w:num>
   <w:num w:numId="18">
-    <w:abstractNumId w:val="17"/>
+    <w:abstractNumId w:val="18"/>
   </w:num>
   <w:num w:numId="19">
-    <w:abstractNumId w:val="7"/>
+    <w:abstractNumId w:val="8"/>
   </w:num>
   <w:num w:numId="20">
-    <w:abstractNumId w:val="13"/>
+    <w:abstractNumId w:val="14"/>
   </w:num>
   <w:num w:numId="21">
     <w:abstractNumId w:val="5"/>
+  </w:num>
+  <w:num w:numId="22">
+    <w:abstractNumId w:val="6"/>
   </w:num>
 </w:numbering>
 </file>
@@ -17281,7 +16624,7 @@
 </file>
 
 <file path=customXml/itemProps2.xml><?xml version="1.0" encoding="utf-8"?>
-<ds:datastoreItem xmlns:ds="http://schemas.openxmlformats.org/officeDocument/2006/customXml" ds:itemID="{FD0758E2-B51B-48CF-AA4B-400F334B353A}">
+<ds:datastoreItem xmlns:ds="http://schemas.openxmlformats.org/officeDocument/2006/customXml" ds:itemID="{F799B453-2A6C-48F1-A0C8-3724C3698E3C}">
   <ds:schemaRefs>
     <ds:schemaRef ds:uri="http://schemas.openxmlformats.org/officeDocument/2006/bibliography"/>
   </ds:schemaRefs>

</xml_diff>

<commit_message>
Corrección de la descripción del CU GenerarFactura
</commit_message>
<xml_diff>
--- a/EntregaProyecto/Ejercicio N°4 eje 5.docx
+++ b/EntregaProyecto/Ejercicio N°4 eje 5.docx
@@ -19,6 +19,7 @@
             <w:docPartUnique/>
           </w:docPartObj>
         </w:sdtPr>
+        <w:sdtEndPr/>
         <w:sdtContent>
           <w:r>
             <w:rPr>
@@ -899,6 +900,7 @@
                                     <w:dataBinding w:prefixMappings="xmlns:ns0='http://schemas.openxmlformats.org/officeDocument/2006/extended-properties'" w:xpath="/ns0:Properties[1]/ns0:Company[1]" w:storeItemID="{6668398D-A668-4E3E-A5EB-62B293D839F1}"/>
                                     <w:text/>
                                   </w:sdtPr>
+                                  <w:sdtEndPr/>
                                   <w:sdtContent>
                                     <w:p>
                                       <w:pPr>
@@ -1000,6 +1002,7 @@
                                       <w:calendar w:val="gregorian"/>
                                     </w:date>
                                   </w:sdtPr>
+                                  <w:sdtEndPr/>
                                   <w:sdtContent>
                                     <w:p>
                                       <w:pPr>
@@ -1081,6 +1084,7 @@
                                     <w:dataBinding w:prefixMappings="xmlns:ns0='http://schemas.openxmlformats.org/package/2006/metadata/core-properties' xmlns:ns1='http://purl.org/dc/elements/1.1/'" w:xpath="/ns0:coreProperties[1]/ns1:title[1]" w:storeItemID="{6C3C8BC8-F283-45AE-878A-BAB7291924A1}"/>
                                     <w:text/>
                                   </w:sdtPr>
+                                  <w:sdtEndPr/>
                                   <w:sdtContent>
                                     <w:p>
                                       <w:pPr>
@@ -1120,6 +1124,7 @@
                                     <w:dataBinding w:prefixMappings="xmlns:ns0='http://schemas.openxmlformats.org/package/2006/metadata/core-properties' xmlns:ns1='http://purl.org/dc/elements/1.1/'" w:xpath="/ns0:coreProperties[1]/ns1:subject[1]" w:storeItemID="{6C3C8BC8-F283-45AE-878A-BAB7291924A1}"/>
                                     <w:text/>
                                   </w:sdtPr>
+                                  <w:sdtEndPr/>
                                   <w:sdtContent>
                                     <w:p>
                                       <w:pPr>
@@ -1158,6 +1163,7 @@
                                     <w:dataBinding w:prefixMappings="xmlns:ns0='http://schemas.openxmlformats.org/package/2006/metadata/core-properties' xmlns:ns1='http://purl.org/dc/elements/1.1/'" w:xpath="/ns0:coreProperties[1]/ns1:creator[1]" w:storeItemID="{6C3C8BC8-F283-45AE-878A-BAB7291924A1}"/>
                                     <w:text/>
                                   </w:sdtPr>
+                                  <w:sdtEndPr/>
                                   <w:sdtContent>
                                     <w:p>
                                       <w:pPr>
@@ -1625,24 +1631,6 @@
         <w:t>Cobrar Factura</w:t>
       </w:r>
       <w:r>
-        <w:t xml:space="preserve">: </w:t>
-      </w:r>
-      <w:r>
-        <w:t>Se va a implementar</w:t>
-      </w:r>
-      <w:r>
-        <w:t xml:space="preserve"> solo</w:t>
-      </w:r>
-      <w:r>
-        <w:t xml:space="preserve"> el caso de uso </w:t>
-      </w:r>
-      <w:r>
-        <w:t>principal</w:t>
-      </w:r>
-      <w:r>
-        <w:t>.</w:t>
-      </w:r>
-      <w:r>
         <w:t xml:space="preserve"> </w:t>
       </w:r>
     </w:p>
@@ -1815,10 +1803,10 @@
           <w:lang w:eastAsia="es-AR"/>
         </w:rPr>
         <w:drawing>
-          <wp:inline distT="0" distB="0" distL="0" distR="0" wp14:anchorId="3BC1C040" wp14:editId="12F91DC3">
-            <wp:extent cx="7058025" cy="5250815"/>
-            <wp:effectExtent l="0" t="0" r="9525" b="6985"/>
-            <wp:docPr id="1" name="Imagen 1"/>
+          <wp:inline distT="0" distB="0" distL="0" distR="0">
+            <wp:extent cx="7477125" cy="5562600"/>
+            <wp:effectExtent l="0" t="0" r="9525" b="0"/>
+            <wp:docPr id="3" name="Imagen 3"/>
             <wp:cNvGraphicFramePr>
               <a:graphicFrameLocks xmlns:a="http://schemas.openxmlformats.org/drawingml/2006/main" noChangeAspect="1"/>
             </wp:cNvGraphicFramePr>
@@ -1826,7 +1814,7 @@
               <a:graphicData uri="http://schemas.openxmlformats.org/drawingml/2006/picture">
                 <pic:pic xmlns:pic="http://schemas.openxmlformats.org/drawingml/2006/picture">
                   <pic:nvPicPr>
-                    <pic:cNvPr id="0" name="Picture 1"/>
+                    <pic:cNvPr id="0" name="Picture 3"/>
                     <pic:cNvPicPr>
                       <a:picLocks noChangeAspect="1" noChangeArrowheads="1"/>
                     </pic:cNvPicPr>
@@ -1847,7 +1835,7 @@
                   <pic:spPr bwMode="auto">
                     <a:xfrm>
                       <a:off x="0" y="0"/>
-                      <a:ext cx="7072153" cy="5261325"/>
+                      <a:ext cx="7477125" cy="5562600"/>
                     </a:xfrm>
                     <a:prstGeom prst="rect">
                       <a:avLst/>
@@ -2461,7 +2449,13 @@
               <w:t>.</w:t>
             </w:r>
             <w:r>
-              <w:t>5. Calcula el costo de la prestación con el descuento del coseguro (si lo tuvuera)</w:t>
+              <w:t>5. Calcula el costo de la prestación con el descuento del coseguro (si lo tuv</w:t>
+            </w:r>
+            <w:r>
+              <w:t>i</w:t>
+            </w:r>
+            <w:r>
+              <w:t>era)</w:t>
             </w:r>
           </w:p>
           <w:p>
@@ -2735,8 +2729,6 @@
             <w:r>
               <w:t>3</w:t>
             </w:r>
-            <w:bookmarkStart w:id="0" w:name="_GoBack"/>
-            <w:bookmarkEnd w:id="0"/>
             <w:r>
               <w:t>.14</w:t>
             </w:r>
@@ -2759,11 +2751,6 @@
             <w:r>
               <w:t>4. Fin C.U.</w:t>
             </w:r>
-          </w:p>
-          <w:p>
-            <w:pPr>
-              <w:spacing w:after="0" w:line="240" w:lineRule="auto"/>
-            </w:pPr>
           </w:p>
         </w:tc>
       </w:tr>
@@ -2785,13 +2772,16 @@
               <w:t>Camino alternativo 1 paso</w:t>
             </w:r>
             <w:r>
-              <w:t xml:space="preserve"> 1</w:t>
+              <w:t xml:space="preserve"> </w:t>
+            </w:r>
+            <w:r>
+              <w:t>3</w:t>
             </w:r>
             <w:r>
               <w:t xml:space="preserve">: </w:t>
             </w:r>
             <w:r>
-              <w:t>Buscar Ficha</w:t>
+              <w:t>Si no existe la ficha</w:t>
             </w:r>
           </w:p>
         </w:tc>
@@ -2809,22 +2799,6 @@
             <w:pPr>
               <w:spacing w:after="0" w:line="240" w:lineRule="auto"/>
             </w:pPr>
-            <w:r>
-              <w:t>1.1. Presiona botón buscar Ficha</w:t>
-            </w:r>
-          </w:p>
-          <w:p>
-            <w:pPr>
-              <w:spacing w:after="0" w:line="240" w:lineRule="auto"/>
-            </w:pPr>
-          </w:p>
-          <w:p>
-            <w:pPr>
-              <w:spacing w:after="0" w:line="240" w:lineRule="auto"/>
-            </w:pPr>
-            <w:r>
-              <w:t>1.4 Selecciona una ficha.</w:t>
-            </w:r>
           </w:p>
         </w:tc>
         <w:tc>
@@ -2835,37 +2809,14 @@
             <w:pPr>
               <w:spacing w:after="0" w:line="240" w:lineRule="auto"/>
             </w:pPr>
-          </w:p>
-          <w:p>
-            <w:pPr>
-              <w:spacing w:after="0" w:line="240" w:lineRule="auto"/>
-            </w:pPr>
-            <w:r>
-              <w:t>1.2 Busca fichas en estado “Creada”</w:t>
-            </w:r>
-          </w:p>
-          <w:p>
-            <w:pPr>
-              <w:spacing w:after="0" w:line="240" w:lineRule="auto"/>
-            </w:pPr>
-            <w:r>
-              <w:t>1.3. Muestra listado de fichas.</w:t>
-            </w:r>
-          </w:p>
-          <w:p>
-            <w:pPr>
-              <w:spacing w:after="0" w:line="240" w:lineRule="auto"/>
-            </w:pPr>
-          </w:p>
-          <w:p>
-            <w:pPr>
-              <w:spacing w:after="0" w:line="240" w:lineRule="auto"/>
-            </w:pPr>
-            <w:r>
-              <w:t>1.5</w:t>
-            </w:r>
-            <w:r>
-              <w:t>. Ir al paso 5</w:t>
+            <w:r>
+              <w:t>3</w:t>
+            </w:r>
+            <w:r>
+              <w:t>.</w:t>
+            </w:r>
+            <w:r>
+              <w:t>1. Ir al paso 4.</w:t>
             </w:r>
           </w:p>
         </w:tc>
@@ -2885,7 +2836,25 @@
               <w:spacing w:after="0" w:line="240" w:lineRule="auto"/>
             </w:pPr>
             <w:r>
-              <w:t>Camino alternativo 2 paso 4: El estado de la Ficha es “Facturada”</w:t>
+              <w:t xml:space="preserve">Camino </w:t>
+            </w:r>
+            <w:r>
+              <w:t>alternativo 2 paso 3.3: Si e</w:t>
+            </w:r>
+            <w:r>
+              <w:t xml:space="preserve">l estado de la </w:t>
+            </w:r>
+            <w:r>
+              <w:t>f</w:t>
+            </w:r>
+            <w:r>
+              <w:t xml:space="preserve">icha </w:t>
+            </w:r>
+            <w:r>
+              <w:t>no es “Creada</w:t>
+            </w:r>
+            <w:r>
+              <w:t>”</w:t>
             </w:r>
           </w:p>
         </w:tc>
@@ -2917,17 +2886,12 @@
           <w:p>
             <w:pPr>
               <w:spacing w:after="0" w:line="240" w:lineRule="auto"/>
-            </w:pPr>
-            <w:r>
-              <w:t>4.1.Muestra : “La ficha de internación ya está Facturada”</w:t>
-            </w:r>
-          </w:p>
-          <w:p>
-            <w:pPr>
-              <w:spacing w:after="0" w:line="240" w:lineRule="auto"/>
-            </w:pPr>
-            <w:r>
-              <w:t>4.2. Fin C.U</w:t>
+              <w:rPr>
+                <w:u w:val="single"/>
+              </w:rPr>
+            </w:pPr>
+            <w:r>
+              <w:t>3.3.1. Ir al paso 4.</w:t>
             </w:r>
           </w:p>
         </w:tc>
@@ -2950,10 +2914,22 @@
               <w:t xml:space="preserve">Camino alternativo </w:t>
             </w:r>
             <w:r>
-              <w:t>3 paso 7</w:t>
-            </w:r>
-            <w:r>
-              <w:t xml:space="preserve">: No </w:t>
+              <w:t xml:space="preserve">3 paso </w:t>
+            </w:r>
+            <w:r>
+              <w:t>3.3.4</w:t>
+            </w:r>
+            <w:r>
+              <w:t xml:space="preserve">: </w:t>
+            </w:r>
+            <w:r>
+              <w:t>Si</w:t>
+            </w:r>
+            <w:r>
+              <w:t xml:space="preserve"> el paciente </w:t>
+            </w:r>
+            <w:r>
+              <w:t xml:space="preserve">no </w:t>
             </w:r>
             <w:r>
               <w:t>tiene plan</w:t>
@@ -2990,35 +2966,8 @@
               <w:spacing w:after="0" w:line="240" w:lineRule="auto"/>
             </w:pPr>
             <w:r>
-              <w:t>7</w:t>
-            </w:r>
-            <w:r>
-              <w:t>.1. Si el paciente no tiene plan</w:t>
-            </w:r>
-          </w:p>
-          <w:p>
-            <w:pPr>
-              <w:spacing w:after="0" w:line="240" w:lineRule="auto"/>
-            </w:pPr>
-          </w:p>
-          <w:p>
-            <w:pPr>
-              <w:spacing w:after="0" w:line="240" w:lineRule="auto"/>
-            </w:pPr>
-            <w:r>
-              <w:t>7</w:t>
-            </w:r>
-            <w:r>
-              <w:t xml:space="preserve">.2. </w:t>
-            </w:r>
-            <w:r>
-              <w:t>Ir al paso 10</w:t>
-            </w:r>
-          </w:p>
-          <w:p>
-            <w:pPr>
-              <w:spacing w:after="0" w:line="240" w:lineRule="auto"/>
-            </w:pPr>
+              <w:t>3.3.4.1. Ir al paso 3.3.5.</w:t>
+            </w:r>
           </w:p>
         </w:tc>
       </w:tr>
@@ -3037,7 +2986,16 @@
               <w:spacing w:after="0" w:line="240" w:lineRule="auto"/>
             </w:pPr>
             <w:r>
-              <w:t xml:space="preserve">Camino alternativo 4 paso 3.3 </w:t>
+              <w:t xml:space="preserve">Camino alternativo 4 paso 3.3.4.1 : </w:t>
+            </w:r>
+            <w:r>
+              <w:t>Si existe un</w:t>
+            </w:r>
+            <w:r>
+              <w:t xml:space="preserve"> convenio</w:t>
+            </w:r>
+            <w:r>
+              <w:t xml:space="preserve"> vigente entre la prestación y el plan del paciente para la fecha de la ficha</w:t>
             </w:r>
           </w:p>
         </w:tc>
@@ -3071,23 +3029,91 @@
               <w:spacing w:after="0" w:line="240" w:lineRule="auto"/>
             </w:pPr>
             <w:r>
-              <w:t>3.3.1. No existen Fichas en Estado “Creada”</w:t>
-            </w:r>
-          </w:p>
-          <w:p>
-            <w:pPr>
-              <w:spacing w:after="0" w:line="240" w:lineRule="auto"/>
-            </w:pPr>
-            <w:r>
-              <w:t>3.3.2. Muestra: “No hay fichas para Facturar”</w:t>
-            </w:r>
-          </w:p>
-          <w:p>
-            <w:pPr>
-              <w:spacing w:after="0" w:line="240" w:lineRule="auto"/>
-            </w:pPr>
-            <w:r>
-              <w:t>3.3.3. Fin C.U</w:t>
+              <w:t>3.3.4.1</w:t>
+            </w:r>
+            <w:r>
+              <w:t xml:space="preserve">.1. Ir al paso </w:t>
+            </w:r>
+            <w:r>
+              <w:t>3.3.5.</w:t>
+            </w:r>
+          </w:p>
+        </w:tc>
+      </w:tr>
+      <w:tr>
+        <w:trPr>
+          <w:trHeight w:val="365"/>
+          <w:jc w:val="center"/>
+        </w:trPr>
+        <w:tc>
+          <w:tcPr>
+            <w:tcW w:w="8721" w:type="dxa"/>
+            <w:gridSpan w:val="2"/>
+          </w:tcPr>
+          <w:p>
+            <w:pPr>
+              <w:spacing w:after="0" w:line="240" w:lineRule="auto"/>
+            </w:pPr>
+            <w:r>
+              <w:t>Camino alternativo 4 paso 3.3.6</w:t>
+            </w:r>
+            <w:r>
+              <w:t xml:space="preserve">: </w:t>
+            </w:r>
+            <w:r>
+              <w:t>Si</w:t>
+            </w:r>
+            <w:r>
+              <w:t xml:space="preserve"> no</w:t>
+            </w:r>
+            <w:r>
+              <w:t xml:space="preserve"> existen</w:t>
+            </w:r>
+            <w:r>
+              <w:t xml:space="preserve"> servicios adicionales </w:t>
+            </w:r>
+            <w:r>
+              <w:t>asociados a la ficha</w:t>
+            </w:r>
+          </w:p>
+        </w:tc>
+      </w:tr>
+      <w:tr>
+        <w:trPr>
+          <w:trHeight w:val="365"/>
+          <w:jc w:val="center"/>
+        </w:trPr>
+        <w:tc>
+          <w:tcPr>
+            <w:tcW w:w="4353" w:type="dxa"/>
+          </w:tcPr>
+          <w:p>
+            <w:pPr>
+              <w:spacing w:after="0" w:line="240" w:lineRule="auto"/>
+              <w:rPr>
+                <w:rFonts w:ascii="Arial" w:hAnsi="Arial" w:cs="Arial"/>
+                <w:sz w:val="18"/>
+                <w:szCs w:val="18"/>
+              </w:rPr>
+            </w:pPr>
+          </w:p>
+        </w:tc>
+        <w:tc>
+          <w:tcPr>
+            <w:tcW w:w="4368" w:type="dxa"/>
+          </w:tcPr>
+          <w:p>
+            <w:pPr>
+              <w:spacing w:after="0" w:line="240" w:lineRule="auto"/>
+            </w:pPr>
+            <w:r>
+              <w:t>3.3.6.1. Ir al paso 3.3.</w:t>
+            </w:r>
+            <w:r>
+              <w:t>7</w:t>
+            </w:r>
+            <w:r>
+              <w:t>.</w:t>
             </w:r>
           </w:p>
         </w:tc>
@@ -3420,46 +3446,8 @@
             <w:r>
               <w:t>7. Selecciona una factura a cobrar</w:t>
             </w:r>
-          </w:p>
-          <w:p>
-            <w:pPr>
-              <w:spacing w:after="0" w:line="240" w:lineRule="auto"/>
-            </w:pPr>
-          </w:p>
-          <w:p>
-            <w:pPr>
-              <w:spacing w:after="0" w:line="240" w:lineRule="auto"/>
-            </w:pPr>
-          </w:p>
-          <w:p>
-            <w:pPr>
-              <w:spacing w:after="0" w:line="240" w:lineRule="auto"/>
-            </w:pPr>
-          </w:p>
-          <w:p>
-            <w:pPr>
-              <w:spacing w:after="0" w:line="240" w:lineRule="auto"/>
-            </w:pPr>
-          </w:p>
-          <w:p>
-            <w:pPr>
-              <w:spacing w:after="0" w:line="240" w:lineRule="auto"/>
-            </w:pPr>
-          </w:p>
-          <w:p>
-            <w:pPr>
-              <w:spacing w:after="0" w:line="240" w:lineRule="auto"/>
-            </w:pPr>
-          </w:p>
-          <w:p>
-            <w:pPr>
-              <w:spacing w:after="0" w:line="240" w:lineRule="auto"/>
-            </w:pPr>
-          </w:p>
-          <w:p>
-            <w:pPr>
-              <w:spacing w:after="0" w:line="240" w:lineRule="auto"/>
-            </w:pPr>
+            <w:bookmarkStart w:id="0" w:name="_GoBack"/>
+            <w:bookmarkEnd w:id="0"/>
           </w:p>
           <w:p>
             <w:pPr>
@@ -3725,7 +3713,6 @@
         <w:pStyle w:val="Ttulo1"/>
       </w:pPr>
       <w:r>
-        <w:lastRenderedPageBreak/>
         <w:t>Diagrama de Clases del negocio completo (sin persistencia)</w:t>
       </w:r>
       <w:r>
@@ -3747,6 +3734,7 @@
     <w:p/>
     <w:p>
       <w:r>
+        <w:lastRenderedPageBreak/>
         <w:br w:type="page"/>
       </w:r>
     </w:p>
@@ -3992,7 +3980,7 @@
           <v:shape id="_x0000_i1025" type="#_x0000_t75" style="width:414.75pt;height:615.75pt" o:ole="">
             <v:imagedata r:id="rId13" o:title=""/>
           </v:shape>
-          <o:OLEObject Type="Embed" ProgID="Visio.Drawing.11" ShapeID="_x0000_i1025" DrawAspect="Content" ObjectID="_1383831983" r:id="rId14"/>
+          <o:OLEObject Type="Embed" ProgID="Visio.Drawing.11" ShapeID="_x0000_i1025" DrawAspect="Content" ObjectID="_1383843151" r:id="rId14"/>
         </w:object>
       </w:r>
     </w:p>
@@ -7295,9 +7283,11 @@
       <w:r>
         <w:t xml:space="preserve">Nombre Tabla: </w:t>
       </w:r>
+      <w:proofErr w:type="spellStart"/>
       <w:r>
         <w:t>ficha_internacion</w:t>
       </w:r>
+      <w:proofErr w:type="spellEnd"/>
     </w:p>
     <w:tbl>
       <w:tblPr>
@@ -7334,6 +7324,7 @@
                 <w:szCs w:val="22"/>
               </w:rPr>
             </w:pPr>
+            <w:proofErr w:type="spellStart"/>
             <w:r>
               <w:rPr>
                 <w:sz w:val="22"/>
@@ -7341,6 +7332,7 @@
               </w:rPr>
               <w:t>oidficha_internacion</w:t>
             </w:r>
+            <w:proofErr w:type="spellEnd"/>
           </w:p>
         </w:tc>
         <w:tc>
@@ -7355,6 +7347,7 @@
                 <w:szCs w:val="22"/>
               </w:rPr>
             </w:pPr>
+            <w:proofErr w:type="spellStart"/>
             <w:r>
               <w:rPr>
                 <w:sz w:val="22"/>
@@ -7362,6 +7355,7 @@
               </w:rPr>
               <w:t>numero_ficha_internación</w:t>
             </w:r>
+            <w:proofErr w:type="spellEnd"/>
           </w:p>
         </w:tc>
         <w:tc>
@@ -7376,6 +7370,7 @@
                 <w:szCs w:val="22"/>
               </w:rPr>
             </w:pPr>
+            <w:proofErr w:type="spellStart"/>
             <w:r>
               <w:rPr>
                 <w:sz w:val="22"/>
@@ -7383,6 +7378,7 @@
               </w:rPr>
               <w:t>fecha</w:t>
             </w:r>
+            <w:proofErr w:type="spellEnd"/>
           </w:p>
         </w:tc>
         <w:tc>
@@ -7397,6 +7393,7 @@
                 <w:szCs w:val="22"/>
               </w:rPr>
             </w:pPr>
+            <w:proofErr w:type="spellStart"/>
             <w:r>
               <w:rPr>
                 <w:sz w:val="22"/>
@@ -7404,6 +7401,7 @@
               </w:rPr>
               <w:t>oidprestacion</w:t>
             </w:r>
+            <w:proofErr w:type="spellEnd"/>
           </w:p>
         </w:tc>
         <w:tc>
@@ -7418,6 +7416,7 @@
                 <w:szCs w:val="22"/>
               </w:rPr>
             </w:pPr>
+            <w:proofErr w:type="spellStart"/>
             <w:r>
               <w:rPr>
                 <w:sz w:val="22"/>
@@ -7425,6 +7424,7 @@
               </w:rPr>
               <w:t>oidestado_ficha_internacion</w:t>
             </w:r>
+            <w:proofErr w:type="spellEnd"/>
           </w:p>
         </w:tc>
         <w:tc>
@@ -7441,6 +7441,7 @@
                 <w:szCs w:val="22"/>
               </w:rPr>
             </w:pPr>
+            <w:proofErr w:type="spellStart"/>
             <w:r>
               <w:rPr>
                 <w:sz w:val="22"/>
@@ -7448,6 +7449,7 @@
               </w:rPr>
               <w:t>oidcama</w:t>
             </w:r>
+            <w:proofErr w:type="spellEnd"/>
           </w:p>
         </w:tc>
         <w:tc>
@@ -7464,6 +7466,7 @@
                 <w:szCs w:val="22"/>
               </w:rPr>
             </w:pPr>
+            <w:proofErr w:type="spellStart"/>
             <w:r>
               <w:rPr>
                 <w:sz w:val="22"/>
@@ -7471,6 +7474,7 @@
               </w:rPr>
               <w:t>oidpaciente</w:t>
             </w:r>
+            <w:proofErr w:type="spellEnd"/>
           </w:p>
         </w:tc>
         <w:tc>
@@ -7487,6 +7491,7 @@
                 <w:szCs w:val="22"/>
               </w:rPr>
             </w:pPr>
+            <w:proofErr w:type="spellStart"/>
             <w:r>
               <w:rPr>
                 <w:sz w:val="22"/>
@@ -7494,6 +7499,7 @@
               </w:rPr>
               <w:t>oidfactura_os</w:t>
             </w:r>
+            <w:proofErr w:type="spellEnd"/>
           </w:p>
         </w:tc>
       </w:tr>
@@ -8482,6 +8488,7 @@
                 <w:szCs w:val="22"/>
               </w:rPr>
             </w:pPr>
+            <w:proofErr w:type="spellStart"/>
             <w:r>
               <w:rPr>
                 <w:sz w:val="22"/>
@@ -8490,6 +8497,7 @@
               <w:lastRenderedPageBreak/>
               <w:t>oidpaciente</w:t>
             </w:r>
+            <w:proofErr w:type="spellEnd"/>
           </w:p>
         </w:tc>
         <w:tc>
@@ -8504,6 +8512,7 @@
                 <w:szCs w:val="22"/>
               </w:rPr>
             </w:pPr>
+            <w:proofErr w:type="spellStart"/>
             <w:r>
               <w:rPr>
                 <w:sz w:val="22"/>
@@ -8511,6 +8520,7 @@
               </w:rPr>
               <w:t>numero_paciente</w:t>
             </w:r>
+            <w:proofErr w:type="spellEnd"/>
           </w:p>
         </w:tc>
         <w:tc>
@@ -8525,6 +8535,7 @@
                 <w:szCs w:val="22"/>
               </w:rPr>
             </w:pPr>
+            <w:proofErr w:type="spellStart"/>
             <w:r>
               <w:rPr>
                 <w:sz w:val="22"/>
@@ -8532,6 +8543,7 @@
               </w:rPr>
               <w:t>nombre_paciente</w:t>
             </w:r>
+            <w:proofErr w:type="spellEnd"/>
           </w:p>
         </w:tc>
         <w:tc>
@@ -8546,6 +8558,7 @@
                 <w:szCs w:val="22"/>
               </w:rPr>
             </w:pPr>
+            <w:proofErr w:type="spellStart"/>
             <w:r>
               <w:rPr>
                 <w:sz w:val="22"/>
@@ -8553,6 +8566,7 @@
               </w:rPr>
               <w:t>dni</w:t>
             </w:r>
+            <w:proofErr w:type="spellEnd"/>
           </w:p>
         </w:tc>
         <w:tc>
@@ -8567,6 +8581,7 @@
                 <w:szCs w:val="22"/>
               </w:rPr>
             </w:pPr>
+            <w:proofErr w:type="spellStart"/>
             <w:r>
               <w:rPr>
                 <w:sz w:val="22"/>
@@ -8574,6 +8589,7 @@
               </w:rPr>
               <w:t>domicilio</w:t>
             </w:r>
+            <w:proofErr w:type="spellEnd"/>
           </w:p>
         </w:tc>
         <w:tc>
@@ -8588,6 +8604,7 @@
                 <w:szCs w:val="22"/>
               </w:rPr>
             </w:pPr>
+            <w:proofErr w:type="spellStart"/>
             <w:r>
               <w:rPr>
                 <w:sz w:val="22"/>
@@ -8595,6 +8612,7 @@
               </w:rPr>
               <w:t>telefono</w:t>
             </w:r>
+            <w:proofErr w:type="spellEnd"/>
           </w:p>
         </w:tc>
         <w:tc>
@@ -8609,6 +8627,7 @@
                 <w:szCs w:val="22"/>
               </w:rPr>
             </w:pPr>
+            <w:proofErr w:type="spellStart"/>
             <w:r>
               <w:rPr>
                 <w:sz w:val="22"/>
@@ -8616,6 +8635,7 @@
               </w:rPr>
               <w:t>oidplan</w:t>
             </w:r>
+            <w:proofErr w:type="spellEnd"/>
           </w:p>
         </w:tc>
       </w:tr>
@@ -8718,13 +8738,47 @@
                 <w:szCs w:val="22"/>
               </w:rPr>
             </w:pPr>
-            <w:r>
-              <w:rPr>
-                <w:sz w:val="22"/>
-                <w:szCs w:val="22"/>
-              </w:rPr>
-              <w:t>Mitre 200 Cdad Mza</w:t>
-            </w:r>
+            <w:proofErr w:type="spellStart"/>
+            <w:r>
+              <w:rPr>
+                <w:sz w:val="22"/>
+                <w:szCs w:val="22"/>
+              </w:rPr>
+              <w:t>Mitre</w:t>
+            </w:r>
+            <w:proofErr w:type="spellEnd"/>
+            <w:r>
+              <w:rPr>
+                <w:sz w:val="22"/>
+                <w:szCs w:val="22"/>
+              </w:rPr>
+              <w:t xml:space="preserve"> 200 </w:t>
+            </w:r>
+            <w:proofErr w:type="spellStart"/>
+            <w:r>
+              <w:rPr>
+                <w:sz w:val="22"/>
+                <w:szCs w:val="22"/>
+              </w:rPr>
+              <w:t>Cdad</w:t>
+            </w:r>
+            <w:proofErr w:type="spellEnd"/>
+            <w:r>
+              <w:rPr>
+                <w:sz w:val="22"/>
+                <w:szCs w:val="22"/>
+              </w:rPr>
+              <w:t xml:space="preserve"> </w:t>
+            </w:r>
+            <w:proofErr w:type="spellStart"/>
+            <w:r>
+              <w:rPr>
+                <w:sz w:val="22"/>
+                <w:szCs w:val="22"/>
+              </w:rPr>
+              <w:t>Mza</w:t>
+            </w:r>
+            <w:proofErr w:type="spellEnd"/>
           </w:p>
         </w:tc>
         <w:tc>
@@ -8874,8 +8928,36 @@
                 <w:szCs w:val="22"/>
                 <w:lang w:val="es-AR"/>
               </w:rPr>
-              <w:t>Ruta 50 Rodeo del medio Gllén Mza</w:t>
-            </w:r>
+              <w:t xml:space="preserve">Ruta 50 Rodeo del medio </w:t>
+            </w:r>
+            <w:proofErr w:type="spellStart"/>
+            <w:r>
+              <w:rPr>
+                <w:sz w:val="22"/>
+                <w:szCs w:val="22"/>
+                <w:lang w:val="es-AR"/>
+              </w:rPr>
+              <w:t>Gllén</w:t>
+            </w:r>
+            <w:proofErr w:type="spellEnd"/>
+            <w:r>
+              <w:rPr>
+                <w:sz w:val="22"/>
+                <w:szCs w:val="22"/>
+                <w:lang w:val="es-AR"/>
+              </w:rPr>
+              <w:t xml:space="preserve"> </w:t>
+            </w:r>
+            <w:proofErr w:type="spellStart"/>
+            <w:r>
+              <w:rPr>
+                <w:sz w:val="22"/>
+                <w:szCs w:val="22"/>
+                <w:lang w:val="es-AR"/>
+              </w:rPr>
+              <w:t>Mza</w:t>
+            </w:r>
+            <w:proofErr w:type="spellEnd"/>
           </w:p>
         </w:tc>
         <w:tc>
@@ -9025,8 +9107,36 @@
                 <w:szCs w:val="22"/>
                 <w:lang w:val="es-AR"/>
               </w:rPr>
-              <w:t>Guatemala 2510 San José Gllén Mza</w:t>
-            </w:r>
+              <w:t xml:space="preserve">Guatemala 2510 San José </w:t>
+            </w:r>
+            <w:proofErr w:type="spellStart"/>
+            <w:r>
+              <w:rPr>
+                <w:sz w:val="22"/>
+                <w:szCs w:val="22"/>
+                <w:lang w:val="es-AR"/>
+              </w:rPr>
+              <w:t>Gllén</w:t>
+            </w:r>
+            <w:proofErr w:type="spellEnd"/>
+            <w:r>
+              <w:rPr>
+                <w:sz w:val="22"/>
+                <w:szCs w:val="22"/>
+                <w:lang w:val="es-AR"/>
+              </w:rPr>
+              <w:t xml:space="preserve"> </w:t>
+            </w:r>
+            <w:proofErr w:type="spellStart"/>
+            <w:r>
+              <w:rPr>
+                <w:sz w:val="22"/>
+                <w:szCs w:val="22"/>
+                <w:lang w:val="es-AR"/>
+              </w:rPr>
+              <w:t>Mza</w:t>
+            </w:r>
+            <w:proofErr w:type="spellEnd"/>
           </w:p>
         </w:tc>
         <w:tc>
@@ -9169,13 +9279,63 @@
                 <w:szCs w:val="22"/>
               </w:rPr>
             </w:pPr>
-            <w:r>
-              <w:rPr>
-                <w:sz w:val="22"/>
-                <w:szCs w:val="22"/>
-              </w:rPr>
-              <w:t>Alpes 1450 Dorrego Gllén Mza</w:t>
-            </w:r>
+            <w:proofErr w:type="spellStart"/>
+            <w:r>
+              <w:rPr>
+                <w:sz w:val="22"/>
+                <w:szCs w:val="22"/>
+              </w:rPr>
+              <w:t>Alpes</w:t>
+            </w:r>
+            <w:proofErr w:type="spellEnd"/>
+            <w:r>
+              <w:rPr>
+                <w:sz w:val="22"/>
+                <w:szCs w:val="22"/>
+              </w:rPr>
+              <w:t xml:space="preserve"> 1450 </w:t>
+            </w:r>
+            <w:proofErr w:type="spellStart"/>
+            <w:r>
+              <w:rPr>
+                <w:sz w:val="22"/>
+                <w:szCs w:val="22"/>
+              </w:rPr>
+              <w:t>Dorrego</w:t>
+            </w:r>
+            <w:proofErr w:type="spellEnd"/>
+            <w:r>
+              <w:rPr>
+                <w:sz w:val="22"/>
+                <w:szCs w:val="22"/>
+              </w:rPr>
+              <w:t xml:space="preserve"> </w:t>
+            </w:r>
+            <w:proofErr w:type="spellStart"/>
+            <w:r>
+              <w:rPr>
+                <w:sz w:val="22"/>
+                <w:szCs w:val="22"/>
+              </w:rPr>
+              <w:t>Gllén</w:t>
+            </w:r>
+            <w:proofErr w:type="spellEnd"/>
+            <w:r>
+              <w:rPr>
+                <w:sz w:val="22"/>
+                <w:szCs w:val="22"/>
+              </w:rPr>
+              <w:t xml:space="preserve"> </w:t>
+            </w:r>
+            <w:proofErr w:type="spellStart"/>
+            <w:r>
+              <w:rPr>
+                <w:sz w:val="22"/>
+                <w:szCs w:val="22"/>
+              </w:rPr>
+              <w:t>Mza</w:t>
+            </w:r>
+            <w:proofErr w:type="spellEnd"/>
           </w:p>
           <w:p>
             <w:pPr>
@@ -9301,12 +9461,21 @@
                 <w:szCs w:val="22"/>
               </w:rPr>
             </w:pPr>
-            <w:r>
-              <w:rPr>
-                <w:sz w:val="22"/>
-                <w:szCs w:val="22"/>
-              </w:rPr>
-              <w:t>Lucía Castro</w:t>
+            <w:proofErr w:type="spellStart"/>
+            <w:r>
+              <w:rPr>
+                <w:sz w:val="22"/>
+                <w:szCs w:val="22"/>
+              </w:rPr>
+              <w:t>Lucía</w:t>
+            </w:r>
+            <w:proofErr w:type="spellEnd"/>
+            <w:r>
+              <w:rPr>
+                <w:sz w:val="22"/>
+                <w:szCs w:val="22"/>
+              </w:rPr>
+              <w:t xml:space="preserve"> Castro</w:t>
             </w:r>
           </w:p>
         </w:tc>
@@ -9356,8 +9525,17 @@
                 <w:sz w:val="22"/>
                 <w:szCs w:val="22"/>
               </w:rPr>
-              <w:t>San Martin 145 Godoy Cruz Mza</w:t>
-            </w:r>
+              <w:t xml:space="preserve">San Martin 145 Godoy Cruz </w:t>
+            </w:r>
+            <w:proofErr w:type="spellStart"/>
+            <w:r>
+              <w:rPr>
+                <w:sz w:val="22"/>
+                <w:szCs w:val="22"/>
+              </w:rPr>
+              <w:t>Mza</w:t>
+            </w:r>
+            <w:proofErr w:type="spellEnd"/>
           </w:p>
         </w:tc>
         <w:tc>
@@ -9496,7 +9674,7 @@
           <v:shape id="_x0000_i1026" type="#_x0000_t75" style="width:327.75pt;height:629.25pt" o:ole="">
             <v:imagedata r:id="rId15" o:title=""/>
           </v:shape>
-          <o:OLEObject Type="Embed" ProgID="Visio.Drawing.11" ShapeID="_x0000_i1026" DrawAspect="Content" ObjectID="_1383831984" r:id="rId16"/>
+          <o:OLEObject Type="Embed" ProgID="Visio.Drawing.11" ShapeID="_x0000_i1026" DrawAspect="Content" ObjectID="_1383843152" r:id="rId16"/>
         </w:object>
       </w:r>
     </w:p>
@@ -9551,12 +9729,28 @@
                 <w:b/>
               </w:rPr>
             </w:pPr>
+            <w:proofErr w:type="spellStart"/>
             <w:r>
               <w:rPr>
                 <w:b/>
               </w:rPr>
-              <w:t>Condiciones de Entrada</w:t>
-            </w:r>
+              <w:t>Condiciones</w:t>
+            </w:r>
+            <w:proofErr w:type="spellEnd"/>
+            <w:r>
+              <w:rPr>
+                <w:b/>
+              </w:rPr>
+              <w:t xml:space="preserve"> de </w:t>
+            </w:r>
+            <w:proofErr w:type="spellStart"/>
+            <w:r>
+              <w:rPr>
+                <w:b/>
+              </w:rPr>
+              <w:t>Entrada</w:t>
+            </w:r>
+            <w:proofErr w:type="spellEnd"/>
           </w:p>
         </w:tc>
         <w:tc>
@@ -9570,12 +9764,28 @@
                 <w:b/>
               </w:rPr>
             </w:pPr>
+            <w:proofErr w:type="spellStart"/>
             <w:r>
               <w:rPr>
                 <w:b/>
               </w:rPr>
-              <w:t>Valores  Posibles</w:t>
-            </w:r>
+              <w:t>Valores</w:t>
+            </w:r>
+            <w:proofErr w:type="spellEnd"/>
+            <w:r>
+              <w:rPr>
+                <w:b/>
+              </w:rPr>
+              <w:t xml:space="preserve">  </w:t>
+            </w:r>
+            <w:proofErr w:type="spellStart"/>
+            <w:r>
+              <w:rPr>
+                <w:b/>
+              </w:rPr>
+              <w:t>Posibles</w:t>
+            </w:r>
+            <w:proofErr w:type="spellEnd"/>
           </w:p>
         </w:tc>
       </w:tr>
@@ -9589,8 +9799,13 @@
           </w:tcPr>
           <w:p>
             <w:r>
-              <w:t>N° Factura</w:t>
-            </w:r>
+              <w:t xml:space="preserve">N° </w:t>
+            </w:r>
+            <w:proofErr w:type="spellStart"/>
+            <w:r>
+              <w:t>Factura</w:t>
+            </w:r>
+            <w:proofErr w:type="spellEnd"/>
           </w:p>
         </w:tc>
         <w:tc>
@@ -9607,9 +9822,11 @@
               <w:suppressAutoHyphens/>
               <w:ind w:left="782" w:hanging="425"/>
             </w:pPr>
+            <w:proofErr w:type="spellStart"/>
             <w:r>
               <w:t>Existente</w:t>
             </w:r>
+            <w:proofErr w:type="spellEnd"/>
           </w:p>
         </w:tc>
       </w:tr>
@@ -9649,12 +9866,28 @@
                 <w:b/>
               </w:rPr>
             </w:pPr>
+            <w:proofErr w:type="spellStart"/>
             <w:r>
               <w:rPr>
                 <w:b/>
               </w:rPr>
-              <w:t>Valores Posibles</w:t>
-            </w:r>
+              <w:t>Valores</w:t>
+            </w:r>
+            <w:proofErr w:type="spellEnd"/>
+            <w:r>
+              <w:rPr>
+                <w:b/>
+              </w:rPr>
+              <w:t xml:space="preserve"> </w:t>
+            </w:r>
+            <w:proofErr w:type="spellStart"/>
+            <w:r>
+              <w:rPr>
+                <w:b/>
+              </w:rPr>
+              <w:t>Posibles</w:t>
+            </w:r>
+            <w:proofErr w:type="spellEnd"/>
           </w:p>
         </w:tc>
       </w:tr>
@@ -9667,9 +9900,11 @@
             <w:tcW w:w="4321" w:type="dxa"/>
           </w:tcPr>
           <w:p>
+            <w:proofErr w:type="spellStart"/>
             <w:r>
               <w:t>Facturas</w:t>
             </w:r>
+            <w:proofErr w:type="spellEnd"/>
           </w:p>
         </w:tc>
         <w:tc>
@@ -9685,9 +9920,11 @@
               </w:numPr>
               <w:suppressAutoHyphens/>
             </w:pPr>
+            <w:proofErr w:type="spellStart"/>
             <w:r>
               <w:t>Emitida</w:t>
             </w:r>
+            <w:proofErr w:type="spellEnd"/>
           </w:p>
           <w:p>
             <w:pPr>
@@ -9698,9 +9935,11 @@
               </w:numPr>
               <w:suppressAutoHyphens/>
             </w:pPr>
+            <w:proofErr w:type="spellStart"/>
             <w:r>
               <w:t>Pagada</w:t>
             </w:r>
+            <w:proofErr w:type="spellEnd"/>
           </w:p>
         </w:tc>
       </w:tr>
@@ -11223,13 +11462,22 @@
         <w:t xml:space="preserve"> </w:t>
       </w:r>
       <w:r>
-        <w:t>(Aclaración: subrayado doble=clave primaria, subrayado rulito=clave foránea)</w:t>
+        <w:t xml:space="preserve">(Aclaración: subrayado doble=clave primaria, subrayado </w:t>
+      </w:r>
+      <w:proofErr w:type="spellStart"/>
+      <w:r>
+        <w:t>rulito</w:t>
+      </w:r>
+      <w:proofErr w:type="spellEnd"/>
+      <w:r>
+        <w:t>=clave foránea)</w:t>
       </w:r>
     </w:p>
     <w:p>
       <w:pPr>
         <w:ind w:left="360"/>
       </w:pPr>
+      <w:proofErr w:type="spellStart"/>
       <w:r>
         <w:rPr>
           <w:b/>
@@ -11237,17 +11485,23 @@
         <w:t>ObraSocia</w:t>
       </w:r>
       <w:r>
-        <w:t>l=</w:t>
+        <w:t>l</w:t>
+      </w:r>
+      <w:proofErr w:type="spellEnd"/>
+      <w:r>
+        <w:t>=</w:t>
       </w:r>
       <w:r>
         <w:t xml:space="preserve"> </w:t>
       </w:r>
+      <w:proofErr w:type="spellStart"/>
       <w:r>
         <w:rPr>
           <w:u w:val="double"/>
         </w:rPr>
         <w:t>codigoOSocial</w:t>
       </w:r>
+      <w:proofErr w:type="spellEnd"/>
       <w:r>
         <w:rPr>
           <w:u w:val="single"/>
@@ -11255,8 +11509,13 @@
         <w:t xml:space="preserve"> </w:t>
       </w:r>
       <w:r>
-        <w:t>+ nombreOSocial</w:t>
-      </w:r>
+        <w:t xml:space="preserve">+ </w:t>
+      </w:r>
+      <w:proofErr w:type="spellStart"/>
+      <w:r>
+        <w:t>nombreOSocial</w:t>
+      </w:r>
+      <w:proofErr w:type="spellEnd"/>
     </w:p>
     <w:p>
       <w:pPr>
@@ -11271,21 +11530,25 @@
       <w:r>
         <w:t xml:space="preserve">= </w:t>
       </w:r>
+      <w:proofErr w:type="spellStart"/>
       <w:r>
         <w:rPr>
           <w:u w:val="double"/>
         </w:rPr>
         <w:t>codigoPlan</w:t>
       </w:r>
+      <w:proofErr w:type="spellEnd"/>
       <w:r>
         <w:t xml:space="preserve"> +  descripción + </w:t>
       </w:r>
+      <w:proofErr w:type="spellStart"/>
       <w:r>
         <w:rPr>
           <w:u w:val="wave"/>
         </w:rPr>
         <w:t>codigoOSocial</w:t>
       </w:r>
+      <w:proofErr w:type="spellEnd"/>
     </w:p>
     <w:p>
       <w:pPr>
@@ -11300,185 +11563,271 @@
       <w:r>
         <w:t xml:space="preserve">= </w:t>
       </w:r>
+      <w:proofErr w:type="spellStart"/>
       <w:r>
         <w:rPr>
           <w:u w:val="double"/>
         </w:rPr>
         <w:t>nºPaciente</w:t>
       </w:r>
-      <w:r>
-        <w:t xml:space="preserve"> + dni + nombre +  domicilio + teléfono + </w:t>
-      </w:r>
+      <w:proofErr w:type="spellEnd"/>
+      <w:r>
+        <w:t xml:space="preserve"> + </w:t>
+      </w:r>
+      <w:proofErr w:type="spellStart"/>
+      <w:r>
+        <w:t>dni</w:t>
+      </w:r>
+      <w:proofErr w:type="spellEnd"/>
+      <w:r>
+        <w:t xml:space="preserve"> + nombre +  domicilio + teléfono + </w:t>
+      </w:r>
+      <w:proofErr w:type="spellStart"/>
       <w:r>
         <w:rPr>
           <w:u w:val="wave"/>
         </w:rPr>
         <w:t>codigoPlan</w:t>
       </w:r>
+      <w:proofErr w:type="spellEnd"/>
     </w:p>
     <w:p>
       <w:pPr>
         <w:ind w:left="360"/>
       </w:pPr>
+      <w:proofErr w:type="spellStart"/>
       <w:r>
         <w:rPr>
           <w:b/>
         </w:rPr>
         <w:t>ServicioEspecial</w:t>
       </w:r>
+      <w:proofErr w:type="spellEnd"/>
       <w:r>
         <w:t xml:space="preserve">= </w:t>
       </w:r>
+      <w:proofErr w:type="spellStart"/>
       <w:r>
         <w:rPr>
           <w:u w:val="double"/>
         </w:rPr>
         <w:t>codigoServicio</w:t>
       </w:r>
-      <w:r>
-        <w:t xml:space="preserve"> + nombreServicio </w:t>
+      <w:proofErr w:type="spellEnd"/>
+      <w:r>
+        <w:t xml:space="preserve"> + </w:t>
+      </w:r>
+      <w:proofErr w:type="spellStart"/>
+      <w:r>
+        <w:t>nombreServicio</w:t>
+      </w:r>
+      <w:proofErr w:type="spellEnd"/>
+      <w:r>
+        <w:t xml:space="preserve"> </w:t>
       </w:r>
     </w:p>
     <w:p>
       <w:pPr>
         <w:ind w:left="360"/>
       </w:pPr>
+      <w:proofErr w:type="spellStart"/>
       <w:r>
         <w:rPr>
           <w:b/>
         </w:rPr>
         <w:t>CostoServicio</w:t>
       </w:r>
+      <w:proofErr w:type="spellEnd"/>
       <w:r>
         <w:t xml:space="preserve">= </w:t>
       </w:r>
+      <w:proofErr w:type="spellStart"/>
       <w:r>
         <w:rPr>
           <w:u w:val="double"/>
         </w:rPr>
         <w:t>codigoCS</w:t>
       </w:r>
-      <w:r>
-        <w:t xml:space="preserve"> + fechaInicio + fechaFin + monto + </w:t>
-      </w:r>
+      <w:proofErr w:type="spellEnd"/>
+      <w:r>
+        <w:t xml:space="preserve"> + </w:t>
+      </w:r>
+      <w:proofErr w:type="spellStart"/>
+      <w:r>
+        <w:t>fechaInicio</w:t>
+      </w:r>
+      <w:proofErr w:type="spellEnd"/>
+      <w:r>
+        <w:t xml:space="preserve"> + </w:t>
+      </w:r>
+      <w:proofErr w:type="spellStart"/>
+      <w:r>
+        <w:t>fechaFin</w:t>
+      </w:r>
+      <w:proofErr w:type="spellEnd"/>
+      <w:r>
+        <w:t xml:space="preserve"> + monto + </w:t>
+      </w:r>
+      <w:proofErr w:type="spellStart"/>
       <w:r>
         <w:rPr>
           <w:u w:val="wave"/>
         </w:rPr>
         <w:t>codigoServicio</w:t>
       </w:r>
+      <w:proofErr w:type="spellEnd"/>
     </w:p>
     <w:p>
       <w:pPr>
         <w:ind w:left="360"/>
       </w:pPr>
+      <w:proofErr w:type="spellStart"/>
       <w:r>
         <w:rPr>
           <w:b/>
         </w:rPr>
         <w:t>DetalleFicha</w:t>
       </w:r>
+      <w:proofErr w:type="spellEnd"/>
       <w:r>
         <w:t xml:space="preserve">= </w:t>
       </w:r>
+      <w:proofErr w:type="spellStart"/>
       <w:r>
         <w:rPr>
           <w:u w:val="double"/>
         </w:rPr>
         <w:t>nºLinea</w:t>
       </w:r>
-      <w:r>
-        <w:t xml:space="preserve"> + fechaAlta + </w:t>
-      </w:r>
+      <w:proofErr w:type="spellEnd"/>
+      <w:r>
+        <w:t xml:space="preserve"> + </w:t>
+      </w:r>
+      <w:proofErr w:type="spellStart"/>
+      <w:r>
+        <w:t>fechaAlta</w:t>
+      </w:r>
+      <w:proofErr w:type="spellEnd"/>
+      <w:r>
+        <w:t xml:space="preserve"> + </w:t>
+      </w:r>
+      <w:proofErr w:type="spellStart"/>
       <w:r>
         <w:rPr>
           <w:u w:val="wave"/>
         </w:rPr>
         <w:t>codigoServicio</w:t>
       </w:r>
+      <w:proofErr w:type="spellEnd"/>
       <w:r>
         <w:t xml:space="preserve"> + </w:t>
       </w:r>
+      <w:proofErr w:type="spellStart"/>
       <w:r>
         <w:rPr>
           <w:u w:val="wave"/>
         </w:rPr>
         <w:t>nºFicha</w:t>
       </w:r>
+      <w:proofErr w:type="spellEnd"/>
     </w:p>
     <w:p>
       <w:pPr>
         <w:ind w:left="360"/>
       </w:pPr>
+      <w:proofErr w:type="spellStart"/>
       <w:r>
         <w:rPr>
           <w:b/>
         </w:rPr>
         <w:t>FichaInternacion</w:t>
       </w:r>
+      <w:proofErr w:type="spellEnd"/>
       <w:r>
         <w:t xml:space="preserve">= </w:t>
       </w:r>
+      <w:proofErr w:type="spellStart"/>
       <w:r>
         <w:rPr>
           <w:u w:val="double"/>
         </w:rPr>
         <w:t>nºFicha</w:t>
       </w:r>
-      <w:r>
-        <w:t xml:space="preserve"> + fechaCreacion + </w:t>
-      </w:r>
+      <w:proofErr w:type="spellEnd"/>
+      <w:r>
+        <w:t xml:space="preserve"> + </w:t>
+      </w:r>
+      <w:proofErr w:type="spellStart"/>
+      <w:r>
+        <w:t>fechaCreacion</w:t>
+      </w:r>
+      <w:proofErr w:type="spellEnd"/>
+      <w:r>
+        <w:t xml:space="preserve"> + </w:t>
+      </w:r>
+      <w:proofErr w:type="spellStart"/>
       <w:r>
         <w:rPr>
           <w:u w:val="wave"/>
         </w:rPr>
         <w:t>nºFacturaOS</w:t>
       </w:r>
+      <w:proofErr w:type="spellEnd"/>
       <w:r>
         <w:t xml:space="preserve"> + </w:t>
       </w:r>
+      <w:proofErr w:type="spellStart"/>
       <w:r>
         <w:rPr>
           <w:u w:val="wave"/>
         </w:rPr>
         <w:t>codigoPrestacion</w:t>
       </w:r>
+      <w:proofErr w:type="spellEnd"/>
       <w:r>
         <w:t xml:space="preserve"> + </w:t>
       </w:r>
+      <w:proofErr w:type="spellStart"/>
       <w:r>
         <w:rPr>
           <w:u w:val="wave"/>
         </w:rPr>
         <w:t>nºPaciente</w:t>
       </w:r>
+      <w:proofErr w:type="spellEnd"/>
       <w:r>
         <w:t xml:space="preserve"> + </w:t>
       </w:r>
+      <w:proofErr w:type="spellStart"/>
       <w:r>
         <w:rPr>
           <w:u w:val="wave"/>
         </w:rPr>
         <w:t>nºHabitacion</w:t>
       </w:r>
+      <w:proofErr w:type="spellEnd"/>
       <w:r>
         <w:t xml:space="preserve"> + </w:t>
       </w:r>
+      <w:proofErr w:type="spellStart"/>
       <w:r>
         <w:rPr>
           <w:u w:val="wave"/>
         </w:rPr>
         <w:t>nºCama</w:t>
       </w:r>
+      <w:proofErr w:type="spellEnd"/>
       <w:r>
         <w:t xml:space="preserve"> + </w:t>
       </w:r>
+      <w:proofErr w:type="spellStart"/>
       <w:r>
         <w:rPr>
           <w:u w:val="wave"/>
         </w:rPr>
         <w:t>codigoEstadoFI</w:t>
       </w:r>
+      <w:proofErr w:type="spellEnd"/>
       <w:r>
         <w:t xml:space="preserve"> </w:t>
       </w:r>
@@ -11487,53 +11836,79 @@
       <w:pPr>
         <w:ind w:left="360"/>
       </w:pPr>
+      <w:proofErr w:type="spellStart"/>
       <w:r>
         <w:rPr>
           <w:b/>
         </w:rPr>
         <w:t>TIpoHabitacion</w:t>
       </w:r>
+      <w:proofErr w:type="spellEnd"/>
       <w:r>
         <w:t xml:space="preserve">= </w:t>
       </w:r>
+      <w:proofErr w:type="spellStart"/>
       <w:r>
         <w:rPr>
           <w:u w:val="double"/>
         </w:rPr>
         <w:t>codigoTipoHab</w:t>
       </w:r>
-      <w:r>
-        <w:t xml:space="preserve"> + nombreTipo </w:t>
+      <w:proofErr w:type="spellEnd"/>
+      <w:r>
+        <w:t xml:space="preserve"> + </w:t>
+      </w:r>
+      <w:proofErr w:type="spellStart"/>
+      <w:r>
+        <w:t>nombreTipo</w:t>
+      </w:r>
+      <w:proofErr w:type="spellEnd"/>
+      <w:r>
+        <w:t xml:space="preserve"> </w:t>
       </w:r>
     </w:p>
     <w:p>
       <w:pPr>
         <w:ind w:left="360"/>
       </w:pPr>
+      <w:proofErr w:type="spellStart"/>
       <w:r>
         <w:rPr>
           <w:b/>
         </w:rPr>
         <w:t>TipoPrestacion</w:t>
       </w:r>
+      <w:proofErr w:type="spellEnd"/>
       <w:r>
         <w:t xml:space="preserve">= </w:t>
       </w:r>
+      <w:proofErr w:type="spellStart"/>
       <w:r>
         <w:rPr>
           <w:u w:val="double"/>
         </w:rPr>
         <w:t>codigoTipoPrestacion</w:t>
       </w:r>
-      <w:r>
-        <w:t xml:space="preserve"> + nombreTipoPrestacion + </w:t>
-      </w:r>
+      <w:proofErr w:type="spellEnd"/>
+      <w:r>
+        <w:t xml:space="preserve"> + </w:t>
+      </w:r>
+      <w:proofErr w:type="spellStart"/>
+      <w:r>
+        <w:t>nombreTipoPrestacion</w:t>
+      </w:r>
+      <w:proofErr w:type="spellEnd"/>
+      <w:r>
+        <w:t xml:space="preserve"> + </w:t>
+      </w:r>
+      <w:proofErr w:type="spellStart"/>
       <w:r>
         <w:rPr>
           <w:u w:val="wave"/>
         </w:rPr>
         <w:t>codigoTipoHab</w:t>
       </w:r>
+      <w:proofErr w:type="spellEnd"/>
     </w:p>
     <w:p>
       <w:pPr>
@@ -11548,50 +11923,76 @@
       <w:r>
         <w:t xml:space="preserve">= </w:t>
       </w:r>
+      <w:proofErr w:type="spellStart"/>
       <w:r>
         <w:rPr>
           <w:u w:val="double"/>
         </w:rPr>
         <w:t>codigoPrestacion</w:t>
       </w:r>
+      <w:proofErr w:type="spellEnd"/>
       <w:r>
         <w:t xml:space="preserve"> + descripción + </w:t>
       </w:r>
+      <w:proofErr w:type="spellStart"/>
       <w:r>
         <w:rPr>
           <w:u w:val="wave"/>
         </w:rPr>
         <w:t>codigoTipoPrestacion</w:t>
       </w:r>
+      <w:proofErr w:type="spellEnd"/>
     </w:p>
     <w:p>
       <w:pPr>
         <w:ind w:left="360"/>
       </w:pPr>
+      <w:proofErr w:type="spellStart"/>
       <w:r>
         <w:rPr>
           <w:b/>
         </w:rPr>
         <w:t>CostoPrestacion</w:t>
       </w:r>
+      <w:proofErr w:type="spellEnd"/>
       <w:r>
         <w:t xml:space="preserve">= </w:t>
       </w:r>
+      <w:proofErr w:type="spellStart"/>
       <w:r>
         <w:rPr>
           <w:u w:val="double"/>
         </w:rPr>
         <w:t>codigoCostoP</w:t>
       </w:r>
-      <w:r>
-        <w:t xml:space="preserve"> + fechaInicio + fechaFin + monto + </w:t>
-      </w:r>
+      <w:proofErr w:type="spellEnd"/>
+      <w:r>
+        <w:t xml:space="preserve"> + </w:t>
+      </w:r>
+      <w:proofErr w:type="spellStart"/>
+      <w:r>
+        <w:t>fechaInicio</w:t>
+      </w:r>
+      <w:proofErr w:type="spellEnd"/>
+      <w:r>
+        <w:t xml:space="preserve"> + </w:t>
+      </w:r>
+      <w:proofErr w:type="spellStart"/>
+      <w:r>
+        <w:t>fechaFin</w:t>
+      </w:r>
+      <w:proofErr w:type="spellEnd"/>
+      <w:r>
+        <w:t xml:space="preserve"> + monto + </w:t>
+      </w:r>
+      <w:proofErr w:type="spellStart"/>
       <w:r>
         <w:rPr>
           <w:u w:val="wave"/>
         </w:rPr>
         <w:t>codigoPrestacion</w:t>
       </w:r>
+      <w:proofErr w:type="spellEnd"/>
     </w:p>
     <w:p>
       <w:pPr>
@@ -11606,12 +12007,14 @@
       <w:r>
         <w:t xml:space="preserve">= </w:t>
       </w:r>
+      <w:proofErr w:type="spellStart"/>
       <w:r>
         <w:rPr>
           <w:u w:val="double"/>
         </w:rPr>
         <w:t>codigoCoseguro</w:t>
       </w:r>
+      <w:proofErr w:type="spellEnd"/>
       <w:r>
         <w:t xml:space="preserve"> + porcentaje </w:t>
       </w:r>
@@ -11629,21 +12032,41 @@
       <w:r>
         <w:t xml:space="preserve">= </w:t>
       </w:r>
+      <w:proofErr w:type="spellStart"/>
       <w:r>
         <w:rPr>
           <w:u w:val="double"/>
         </w:rPr>
         <w:t>codigoConvenio</w:t>
       </w:r>
-      <w:r>
-        <w:t xml:space="preserve"> + fechaInicio + fechaFin + </w:t>
-      </w:r>
+      <w:proofErr w:type="spellEnd"/>
+      <w:r>
+        <w:t xml:space="preserve"> + </w:t>
+      </w:r>
+      <w:proofErr w:type="spellStart"/>
+      <w:r>
+        <w:t>fechaInicio</w:t>
+      </w:r>
+      <w:proofErr w:type="spellEnd"/>
+      <w:r>
+        <w:t xml:space="preserve"> + </w:t>
+      </w:r>
+      <w:proofErr w:type="spellStart"/>
+      <w:r>
+        <w:t>fechaFin</w:t>
+      </w:r>
+      <w:proofErr w:type="spellEnd"/>
+      <w:r>
+        <w:t xml:space="preserve"> + </w:t>
+      </w:r>
+      <w:proofErr w:type="spellStart"/>
       <w:r>
         <w:rPr>
           <w:u w:val="wave"/>
         </w:rPr>
         <w:t>codigoCoseguro</w:t>
       </w:r>
+      <w:proofErr w:type="spellEnd"/>
     </w:p>
     <w:p>
       <w:pPr>
@@ -11658,30 +12081,36 @@
       <w:r>
         <w:t xml:space="preserve">= </w:t>
       </w:r>
+      <w:proofErr w:type="spellStart"/>
       <w:r>
         <w:rPr>
           <w:u w:val="double"/>
         </w:rPr>
         <w:t>nªHabitacion</w:t>
       </w:r>
+      <w:proofErr w:type="spellEnd"/>
       <w:r>
         <w:t xml:space="preserve"> + </w:t>
       </w:r>
+      <w:proofErr w:type="spellStart"/>
       <w:r>
         <w:rPr>
           <w:u w:val="wave"/>
         </w:rPr>
         <w:t>codigoTipoHab</w:t>
       </w:r>
+      <w:proofErr w:type="spellEnd"/>
       <w:r>
         <w:t xml:space="preserve"> + </w:t>
       </w:r>
+      <w:proofErr w:type="spellStart"/>
       <w:r>
         <w:rPr>
           <w:u w:val="wave"/>
         </w:rPr>
         <w:t>codigoSector</w:t>
       </w:r>
+      <w:proofErr w:type="spellEnd"/>
     </w:p>
     <w:p>
       <w:pPr>
@@ -11696,53 +12125,68 @@
       <w:r>
         <w:t xml:space="preserve">= </w:t>
       </w:r>
+      <w:proofErr w:type="spellStart"/>
       <w:r>
         <w:rPr>
           <w:u w:val="double"/>
         </w:rPr>
         <w:t>nºCama</w:t>
       </w:r>
+      <w:proofErr w:type="spellEnd"/>
       <w:r>
         <w:t xml:space="preserve"> + </w:t>
       </w:r>
+      <w:proofErr w:type="spellStart"/>
       <w:r>
         <w:rPr>
           <w:u w:val="wave"/>
         </w:rPr>
         <w:t>nºHabitacion</w:t>
       </w:r>
+      <w:proofErr w:type="spellEnd"/>
       <w:r>
         <w:t xml:space="preserve"> + </w:t>
       </w:r>
+      <w:proofErr w:type="spellStart"/>
       <w:r>
         <w:rPr>
           <w:u w:val="wave"/>
         </w:rPr>
         <w:t>codigoEstadoCama</w:t>
       </w:r>
+      <w:proofErr w:type="spellEnd"/>
     </w:p>
     <w:p>
       <w:pPr>
         <w:ind w:left="360"/>
       </w:pPr>
+      <w:proofErr w:type="spellStart"/>
       <w:r>
         <w:rPr>
           <w:b/>
         </w:rPr>
         <w:t>EstadoCama</w:t>
       </w:r>
+      <w:proofErr w:type="spellEnd"/>
       <w:r>
         <w:t xml:space="preserve">= </w:t>
       </w:r>
+      <w:proofErr w:type="spellStart"/>
       <w:r>
         <w:rPr>
           <w:u w:val="double"/>
         </w:rPr>
         <w:t>codigoEstadoCama</w:t>
       </w:r>
-      <w:r>
-        <w:t xml:space="preserve"> + nombreEstado</w:t>
-      </w:r>
+      <w:proofErr w:type="spellEnd"/>
+      <w:r>
+        <w:t xml:space="preserve"> + </w:t>
+      </w:r>
+      <w:proofErr w:type="spellStart"/>
+      <w:r>
+        <w:t>nombreEstado</w:t>
+      </w:r>
+      <w:proofErr w:type="spellEnd"/>
     </w:p>
     <w:p>
       <w:pPr>
@@ -11757,14 +12201,32 @@
       <w:r>
         <w:t xml:space="preserve">= </w:t>
       </w:r>
+      <w:proofErr w:type="spellStart"/>
       <w:r>
         <w:rPr>
           <w:u w:val="double"/>
         </w:rPr>
         <w:t>codigoSector</w:t>
       </w:r>
-      <w:r>
-        <w:t xml:space="preserve"> + nombreSector + nºPiso </w:t>
+      <w:proofErr w:type="spellEnd"/>
+      <w:r>
+        <w:t xml:space="preserve"> + </w:t>
+      </w:r>
+      <w:proofErr w:type="spellStart"/>
+      <w:r>
+        <w:t>nombreSector</w:t>
+      </w:r>
+      <w:proofErr w:type="spellEnd"/>
+      <w:r>
+        <w:t xml:space="preserve"> + </w:t>
+      </w:r>
+      <w:proofErr w:type="spellStart"/>
+      <w:r>
+        <w:t>nºPiso</w:t>
+      </w:r>
+      <w:proofErr w:type="spellEnd"/>
+      <w:r>
+        <w:t xml:space="preserve"> </w:t>
       </w:r>
     </w:p>
     <w:p>
@@ -11780,12 +12242,14 @@
       <w:r>
         <w:t xml:space="preserve">= </w:t>
       </w:r>
+      <w:proofErr w:type="spellStart"/>
       <w:r>
         <w:rPr>
           <w:u w:val="double"/>
         </w:rPr>
         <w:t>nºRecibo</w:t>
       </w:r>
+      <w:proofErr w:type="spellEnd"/>
       <w:r>
         <w:t xml:space="preserve"> + fecha </w:t>
       </w:r>
@@ -11797,12 +12261,14 @@
           <w:u w:val="wave"/>
         </w:rPr>
       </w:pPr>
+      <w:proofErr w:type="spellStart"/>
       <w:r>
         <w:rPr>
           <w:b/>
         </w:rPr>
         <w:t>FacturaCliente</w:t>
       </w:r>
+      <w:proofErr w:type="spellEnd"/>
       <w:r>
         <w:t>=</w:t>
       </w:r>
@@ -11810,72 +12276,119 @@
         <w:rPr>
           <w:u w:val="double"/>
         </w:rPr>
-        <w:t xml:space="preserve"> nºFactura</w:t>
-      </w:r>
-      <w:r>
-        <w:t xml:space="preserve"> + fechaEmision + </w:t>
-      </w:r>
+        <w:t xml:space="preserve"> </w:t>
+      </w:r>
+      <w:proofErr w:type="spellStart"/>
+      <w:r>
+        <w:rPr>
+          <w:u w:val="double"/>
+        </w:rPr>
+        <w:t>nºFactura</w:t>
+      </w:r>
+      <w:proofErr w:type="spellEnd"/>
+      <w:r>
+        <w:t xml:space="preserve"> + </w:t>
+      </w:r>
+      <w:proofErr w:type="spellStart"/>
+      <w:r>
+        <w:t>fechaEmision</w:t>
+      </w:r>
+      <w:proofErr w:type="spellEnd"/>
+      <w:r>
+        <w:t xml:space="preserve"> + </w:t>
+      </w:r>
+      <w:proofErr w:type="spellStart"/>
       <w:r>
         <w:rPr>
           <w:u w:val="wave"/>
         </w:rPr>
-        <w:t xml:space="preserve">nºRecibo </w:t>
+        <w:t>nºRecibo</w:t>
+      </w:r>
+      <w:proofErr w:type="spellEnd"/>
+      <w:r>
+        <w:rPr>
+          <w:u w:val="wave"/>
+        </w:rPr>
+        <w:t xml:space="preserve"> </w:t>
       </w:r>
       <w:r>
         <w:t xml:space="preserve">+ </w:t>
       </w:r>
+      <w:proofErr w:type="spellStart"/>
       <w:r>
         <w:rPr>
           <w:u w:val="wave"/>
         </w:rPr>
         <w:t>codigoEstadoFC</w:t>
       </w:r>
+      <w:proofErr w:type="spellEnd"/>
     </w:p>
     <w:p>
       <w:pPr>
         <w:ind w:left="360"/>
       </w:pPr>
+      <w:proofErr w:type="spellStart"/>
       <w:r>
         <w:rPr>
           <w:b/>
         </w:rPr>
         <w:t>EstadoFacturaCliente</w:t>
       </w:r>
+      <w:proofErr w:type="spellEnd"/>
       <w:r>
         <w:t xml:space="preserve">= </w:t>
       </w:r>
+      <w:proofErr w:type="spellStart"/>
       <w:r>
         <w:rPr>
           <w:u w:val="double"/>
         </w:rPr>
         <w:t>codigoEstadoFC</w:t>
       </w:r>
-      <w:r>
-        <w:t xml:space="preserve"> + nombreEstadoFC </w:t>
+      <w:proofErr w:type="spellEnd"/>
+      <w:r>
+        <w:t xml:space="preserve"> + </w:t>
+      </w:r>
+      <w:proofErr w:type="spellStart"/>
+      <w:r>
+        <w:t>nombreEstadoFC</w:t>
+      </w:r>
+      <w:proofErr w:type="spellEnd"/>
+      <w:r>
+        <w:t xml:space="preserve"> </w:t>
       </w:r>
     </w:p>
     <w:p>
       <w:pPr>
         <w:ind w:left="360"/>
       </w:pPr>
+      <w:proofErr w:type="spellStart"/>
       <w:r>
         <w:rPr>
           <w:b/>
         </w:rPr>
         <w:t>EstadoFIchaInternacion</w:t>
       </w:r>
+      <w:proofErr w:type="spellEnd"/>
       <w:r>
         <w:t xml:space="preserve">= </w:t>
       </w:r>
+      <w:proofErr w:type="spellStart"/>
       <w:r>
         <w:rPr>
           <w:u w:val="double"/>
         </w:rPr>
         <w:t>codigoEstadoFI</w:t>
       </w:r>
-      <w:r>
-        <w:t xml:space="preserve"> + nombreEstadoFI</w:t>
-      </w:r>
+      <w:proofErr w:type="spellEnd"/>
+      <w:r>
+        <w:t xml:space="preserve"> + </w:t>
+      </w:r>
+      <w:proofErr w:type="spellStart"/>
+      <w:r>
+        <w:t>nombreEstadoFI</w:t>
+      </w:r>
+      <w:proofErr w:type="spellEnd"/>
     </w:p>
     <w:p>
       <w:pPr>
@@ -11900,13 +12413,22 @@
         <w:t xml:space="preserve">Mapeo MER Clínica </w:t>
       </w:r>
       <w:r>
-        <w:t>(Aclaración: subrayado doble=clave primaria, subrayado rulito=clave foránea)</w:t>
+        <w:t xml:space="preserve">(Aclaración: subrayado doble=clave primaria, subrayado </w:t>
+      </w:r>
+      <w:proofErr w:type="spellStart"/>
+      <w:r>
+        <w:t>rulito</w:t>
+      </w:r>
+      <w:proofErr w:type="spellEnd"/>
+      <w:r>
+        <w:t>=clave foránea)</w:t>
       </w:r>
     </w:p>
     <w:p>
       <w:pPr>
         <w:ind w:left="360"/>
       </w:pPr>
+      <w:proofErr w:type="spellStart"/>
       <w:r>
         <w:rPr>
           <w:b/>
@@ -11914,23 +12436,31 @@
         <w:t>ObraSocia</w:t>
       </w:r>
       <w:r>
-        <w:t>l=</w:t>
+        <w:t>l</w:t>
+      </w:r>
+      <w:proofErr w:type="spellEnd"/>
+      <w:r>
+        <w:t>=</w:t>
       </w:r>
       <w:r>
         <w:t xml:space="preserve"> </w:t>
       </w:r>
+      <w:proofErr w:type="spellStart"/>
       <w:r>
         <w:rPr>
           <w:u w:val="double"/>
         </w:rPr>
         <w:t>oidObraSocial</w:t>
       </w:r>
+      <w:proofErr w:type="spellEnd"/>
       <w:r>
         <w:t xml:space="preserve"> + </w:t>
       </w:r>
+      <w:proofErr w:type="spellStart"/>
       <w:r>
         <w:t>codigoOSocial</w:t>
       </w:r>
+      <w:proofErr w:type="spellEnd"/>
       <w:r>
         <w:rPr>
           <w:u w:val="single"/>
@@ -11938,8 +12468,13 @@
         <w:t xml:space="preserve"> </w:t>
       </w:r>
       <w:r>
-        <w:t>+ nombreOSocial</w:t>
-      </w:r>
+        <w:t xml:space="preserve">+ </w:t>
+      </w:r>
+      <w:proofErr w:type="spellStart"/>
+      <w:r>
+        <w:t>nombreOSocial</w:t>
+      </w:r>
+      <w:proofErr w:type="spellEnd"/>
     </w:p>
     <w:p>
       <w:pPr>
@@ -11954,26 +12489,38 @@
       <w:r>
         <w:t xml:space="preserve">= </w:t>
       </w:r>
+      <w:proofErr w:type="spellStart"/>
       <w:r>
         <w:rPr>
           <w:u w:val="double"/>
         </w:rPr>
         <w:t>oidPlan</w:t>
       </w:r>
+      <w:proofErr w:type="spellEnd"/>
       <w:r>
         <w:t xml:space="preserve"> + </w:t>
       </w:r>
+      <w:proofErr w:type="spellStart"/>
       <w:r>
         <w:t>codigoPlan</w:t>
       </w:r>
+      <w:proofErr w:type="spellEnd"/>
       <w:r>
         <w:t xml:space="preserve"> +  descripción + </w:t>
       </w:r>
+      <w:proofErr w:type="spellStart"/>
       <w:r>
         <w:rPr>
           <w:u w:val="wave"/>
         </w:rPr>
-        <w:t xml:space="preserve">oidObraSocial </w:t>
+        <w:t>oidObraSocial</w:t>
+      </w:r>
+      <w:proofErr w:type="spellEnd"/>
+      <w:r>
+        <w:rPr>
+          <w:u w:val="wave"/>
+        </w:rPr>
+        <w:t xml:space="preserve"> </w:t>
       </w:r>
     </w:p>
     <w:p>
@@ -11989,215 +12536,311 @@
       <w:r>
         <w:t xml:space="preserve">= </w:t>
       </w:r>
+      <w:proofErr w:type="spellStart"/>
       <w:r>
         <w:rPr>
           <w:u w:val="double"/>
         </w:rPr>
         <w:t>oidPaciente</w:t>
       </w:r>
+      <w:proofErr w:type="spellEnd"/>
       <w:r>
         <w:t xml:space="preserve"> + </w:t>
       </w:r>
+      <w:proofErr w:type="spellStart"/>
       <w:r>
         <w:t>nºPaciente</w:t>
       </w:r>
-      <w:r>
-        <w:t xml:space="preserve"> + dni + nombre +  domicilio + teléfono + </w:t>
-      </w:r>
+      <w:proofErr w:type="spellEnd"/>
+      <w:r>
+        <w:t xml:space="preserve"> + </w:t>
+      </w:r>
+      <w:proofErr w:type="spellStart"/>
+      <w:r>
+        <w:t>dni</w:t>
+      </w:r>
+      <w:proofErr w:type="spellEnd"/>
+      <w:r>
+        <w:t xml:space="preserve"> + nombre +  domicilio + teléfono + </w:t>
+      </w:r>
+      <w:proofErr w:type="spellStart"/>
       <w:r>
         <w:rPr>
           <w:u w:val="wave"/>
         </w:rPr>
         <w:t>oidPlan</w:t>
       </w:r>
+      <w:proofErr w:type="spellEnd"/>
     </w:p>
     <w:p>
       <w:pPr>
         <w:ind w:left="360"/>
       </w:pPr>
+      <w:proofErr w:type="spellStart"/>
       <w:r>
         <w:rPr>
           <w:b/>
         </w:rPr>
         <w:t>ServicioEspecial</w:t>
       </w:r>
+      <w:proofErr w:type="spellEnd"/>
       <w:r>
         <w:t xml:space="preserve">= </w:t>
       </w:r>
+      <w:proofErr w:type="spellStart"/>
       <w:r>
         <w:rPr>
           <w:u w:val="double"/>
         </w:rPr>
         <w:t>oidServicioEspecial</w:t>
       </w:r>
+      <w:proofErr w:type="spellEnd"/>
       <w:r>
         <w:t xml:space="preserve"> + </w:t>
       </w:r>
+      <w:proofErr w:type="spellStart"/>
       <w:r>
         <w:t>codigoServicio</w:t>
       </w:r>
-      <w:r>
-        <w:t xml:space="preserve"> + nombreServicio </w:t>
+      <w:proofErr w:type="spellEnd"/>
+      <w:r>
+        <w:t xml:space="preserve"> + </w:t>
+      </w:r>
+      <w:proofErr w:type="spellStart"/>
+      <w:r>
+        <w:t>nombreServicio</w:t>
+      </w:r>
+      <w:proofErr w:type="spellEnd"/>
+      <w:r>
+        <w:t xml:space="preserve"> </w:t>
       </w:r>
     </w:p>
     <w:p>
       <w:pPr>
         <w:ind w:left="360"/>
       </w:pPr>
+      <w:proofErr w:type="spellStart"/>
       <w:r>
         <w:rPr>
           <w:b/>
         </w:rPr>
         <w:t>CostoServicio</w:t>
       </w:r>
+      <w:proofErr w:type="spellEnd"/>
       <w:r>
         <w:t xml:space="preserve">= </w:t>
       </w:r>
+      <w:proofErr w:type="spellStart"/>
       <w:r>
         <w:rPr>
           <w:u w:val="double"/>
         </w:rPr>
         <w:t>oidCostoServicio</w:t>
       </w:r>
+      <w:proofErr w:type="spellEnd"/>
       <w:r>
         <w:t xml:space="preserve"> + </w:t>
       </w:r>
+      <w:proofErr w:type="spellStart"/>
       <w:r>
         <w:t>codigoCS</w:t>
       </w:r>
-      <w:r>
-        <w:t xml:space="preserve"> + fechaInicio + fechaFin + monto + </w:t>
-      </w:r>
+      <w:proofErr w:type="spellEnd"/>
+      <w:r>
+        <w:t xml:space="preserve"> + </w:t>
+      </w:r>
+      <w:proofErr w:type="spellStart"/>
+      <w:r>
+        <w:t>fechaInicio</w:t>
+      </w:r>
+      <w:proofErr w:type="spellEnd"/>
+      <w:r>
+        <w:t xml:space="preserve"> + </w:t>
+      </w:r>
+      <w:proofErr w:type="spellStart"/>
+      <w:r>
+        <w:t>fechaFin</w:t>
+      </w:r>
+      <w:proofErr w:type="spellEnd"/>
+      <w:r>
+        <w:t xml:space="preserve"> + monto + </w:t>
+      </w:r>
+      <w:proofErr w:type="spellStart"/>
       <w:r>
         <w:rPr>
           <w:u w:val="wave"/>
         </w:rPr>
         <w:t>oidServicioEspecial</w:t>
       </w:r>
+      <w:proofErr w:type="spellEnd"/>
     </w:p>
     <w:p>
       <w:pPr>
         <w:ind w:left="360"/>
       </w:pPr>
+      <w:proofErr w:type="spellStart"/>
       <w:r>
         <w:rPr>
           <w:b/>
         </w:rPr>
         <w:t>DetalleFicha</w:t>
       </w:r>
+      <w:proofErr w:type="spellEnd"/>
       <w:r>
         <w:t xml:space="preserve">= </w:t>
       </w:r>
+      <w:proofErr w:type="spellStart"/>
       <w:r>
         <w:rPr>
           <w:u w:val="double"/>
         </w:rPr>
         <w:t>oidDetalleFicha</w:t>
       </w:r>
+      <w:proofErr w:type="spellEnd"/>
       <w:r>
         <w:t xml:space="preserve"> + </w:t>
       </w:r>
+      <w:proofErr w:type="spellStart"/>
       <w:r>
         <w:t>nºLinea</w:t>
       </w:r>
-      <w:r>
-        <w:t xml:space="preserve"> + fechaAlta + </w:t>
-      </w:r>
+      <w:proofErr w:type="spellEnd"/>
+      <w:r>
+        <w:t xml:space="preserve"> + </w:t>
+      </w:r>
+      <w:proofErr w:type="spellStart"/>
+      <w:r>
+        <w:t>fechaAlta</w:t>
+      </w:r>
+      <w:proofErr w:type="spellEnd"/>
+      <w:r>
+        <w:t xml:space="preserve"> + </w:t>
+      </w:r>
+      <w:proofErr w:type="spellStart"/>
       <w:r>
         <w:rPr>
           <w:u w:val="wave"/>
         </w:rPr>
         <w:t>oidServicioEspecial</w:t>
       </w:r>
+      <w:proofErr w:type="spellEnd"/>
       <w:r>
         <w:t xml:space="preserve"> + </w:t>
       </w:r>
+      <w:proofErr w:type="spellStart"/>
       <w:r>
         <w:rPr>
           <w:u w:val="wave"/>
         </w:rPr>
         <w:t>oidFichaInternacion</w:t>
       </w:r>
+      <w:proofErr w:type="spellEnd"/>
     </w:p>
     <w:p>
       <w:pPr>
         <w:ind w:left="360"/>
       </w:pPr>
+      <w:proofErr w:type="spellStart"/>
       <w:r>
         <w:rPr>
           <w:b/>
         </w:rPr>
         <w:t>FichaInternacion</w:t>
       </w:r>
+      <w:proofErr w:type="spellEnd"/>
       <w:r>
         <w:t xml:space="preserve">= </w:t>
       </w:r>
+      <w:proofErr w:type="spellStart"/>
       <w:r>
         <w:rPr>
           <w:u w:val="double"/>
         </w:rPr>
         <w:t>oidFichaInternacion</w:t>
       </w:r>
+      <w:proofErr w:type="spellEnd"/>
       <w:r>
         <w:t xml:space="preserve"> + </w:t>
       </w:r>
+      <w:proofErr w:type="spellStart"/>
       <w:r>
         <w:t>nºFicha</w:t>
       </w:r>
-      <w:r>
-        <w:t xml:space="preserve"> + fechaCreacion + </w:t>
-      </w:r>
+      <w:proofErr w:type="spellEnd"/>
+      <w:r>
+        <w:t xml:space="preserve"> + </w:t>
+      </w:r>
+      <w:proofErr w:type="spellStart"/>
+      <w:r>
+        <w:t>fechaCreacion</w:t>
+      </w:r>
+      <w:proofErr w:type="spellEnd"/>
+      <w:r>
+        <w:t xml:space="preserve"> + </w:t>
+      </w:r>
+      <w:proofErr w:type="spellStart"/>
       <w:r>
         <w:rPr>
           <w:u w:val="wave"/>
         </w:rPr>
         <w:t>oidFacturaOS</w:t>
       </w:r>
+      <w:proofErr w:type="spellEnd"/>
       <w:r>
         <w:t xml:space="preserve"> + </w:t>
       </w:r>
+      <w:proofErr w:type="spellStart"/>
       <w:r>
         <w:rPr>
           <w:u w:val="wave"/>
         </w:rPr>
         <w:t>oidPrestacion</w:t>
       </w:r>
+      <w:proofErr w:type="spellEnd"/>
       <w:r>
         <w:t xml:space="preserve"> + </w:t>
       </w:r>
+      <w:proofErr w:type="spellStart"/>
       <w:r>
         <w:rPr>
           <w:u w:val="wave"/>
         </w:rPr>
         <w:t>oidPaciente</w:t>
       </w:r>
+      <w:proofErr w:type="spellEnd"/>
       <w:r>
         <w:t xml:space="preserve"> + </w:t>
       </w:r>
+      <w:proofErr w:type="spellStart"/>
       <w:r>
         <w:rPr>
           <w:u w:val="wave"/>
         </w:rPr>
         <w:t>oidHabitacion</w:t>
       </w:r>
+      <w:proofErr w:type="spellEnd"/>
       <w:r>
         <w:t xml:space="preserve"> + </w:t>
       </w:r>
+      <w:proofErr w:type="spellStart"/>
       <w:r>
         <w:rPr>
           <w:u w:val="wave"/>
         </w:rPr>
         <w:t>oidCama</w:t>
       </w:r>
+      <w:proofErr w:type="spellEnd"/>
       <w:r>
         <w:t xml:space="preserve"> + </w:t>
       </w:r>
+      <w:proofErr w:type="spellStart"/>
       <w:r>
         <w:rPr>
           <w:u w:val="wave"/>
         </w:rPr>
         <w:t>oidEstadoFichaInternacion</w:t>
       </w:r>
+      <w:proofErr w:type="spellEnd"/>
       <w:r>
         <w:t xml:space="preserve"> </w:t>
       </w:r>
@@ -12206,44 +12849,61 @@
       <w:pPr>
         <w:ind w:left="360"/>
       </w:pPr>
+      <w:proofErr w:type="spellStart"/>
       <w:r>
         <w:rPr>
           <w:b/>
         </w:rPr>
         <w:t>TIpoHabitacion</w:t>
       </w:r>
+      <w:proofErr w:type="spellEnd"/>
       <w:r>
         <w:t xml:space="preserve">= </w:t>
       </w:r>
+      <w:proofErr w:type="spellStart"/>
       <w:r>
         <w:rPr>
           <w:u w:val="double"/>
         </w:rPr>
         <w:t>oidTipoHabitacion</w:t>
       </w:r>
+      <w:proofErr w:type="spellEnd"/>
       <w:r>
         <w:t xml:space="preserve"> + </w:t>
       </w:r>
+      <w:proofErr w:type="spellStart"/>
       <w:r>
         <w:t>codigoTipoHab</w:t>
       </w:r>
-      <w:r>
-        <w:t xml:space="preserve"> + nombreTipo </w:t>
+      <w:proofErr w:type="spellEnd"/>
+      <w:r>
+        <w:t xml:space="preserve"> + </w:t>
+      </w:r>
+      <w:proofErr w:type="spellStart"/>
+      <w:r>
+        <w:t>nombreTipo</w:t>
+      </w:r>
+      <w:proofErr w:type="spellEnd"/>
+      <w:r>
+        <w:t xml:space="preserve"> </w:t>
       </w:r>
     </w:p>
     <w:p>
       <w:pPr>
         <w:ind w:left="360"/>
       </w:pPr>
+      <w:proofErr w:type="spellStart"/>
       <w:r>
         <w:rPr>
           <w:b/>
         </w:rPr>
         <w:t>TipoPrestacion</w:t>
       </w:r>
+      <w:proofErr w:type="spellEnd"/>
       <w:r>
         <w:t xml:space="preserve">= </w:t>
       </w:r>
+      <w:proofErr w:type="spellStart"/>
       <w:r>
         <w:rPr>
           <w:u w:val="double"/>
@@ -12251,20 +12911,36 @@
         <w:t>oidTipoPrestacio</w:t>
       </w:r>
       <w:r>
-        <w:t xml:space="preserve">n + </w:t>
-      </w:r>
+        <w:t>n</w:t>
+      </w:r>
+      <w:proofErr w:type="spellEnd"/>
+      <w:r>
+        <w:t xml:space="preserve"> + </w:t>
+      </w:r>
+      <w:proofErr w:type="spellStart"/>
       <w:r>
         <w:t>codigoTipoPrestacion</w:t>
       </w:r>
-      <w:r>
-        <w:t xml:space="preserve"> + nombreTipoPrestacion + </w:t>
-      </w:r>
+      <w:proofErr w:type="spellEnd"/>
+      <w:r>
+        <w:t xml:space="preserve"> + </w:t>
+      </w:r>
+      <w:proofErr w:type="spellStart"/>
+      <w:r>
+        <w:t>nombreTipoPrestacion</w:t>
+      </w:r>
+      <w:proofErr w:type="spellEnd"/>
+      <w:r>
+        <w:t xml:space="preserve"> + </w:t>
+      </w:r>
+      <w:proofErr w:type="spellStart"/>
       <w:r>
         <w:rPr>
           <w:u w:val="wave"/>
         </w:rPr>
         <w:t>oidTipoHabitacion</w:t>
       </w:r>
+      <w:proofErr w:type="spellEnd"/>
     </w:p>
     <w:p>
       <w:pPr>
@@ -12279,62 +12955,92 @@
       <w:r>
         <w:t xml:space="preserve">= </w:t>
       </w:r>
+      <w:proofErr w:type="spellStart"/>
       <w:r>
         <w:rPr>
           <w:u w:val="double"/>
         </w:rPr>
         <w:t>oidPrestacion</w:t>
       </w:r>
+      <w:proofErr w:type="spellEnd"/>
       <w:r>
         <w:t xml:space="preserve"> + </w:t>
       </w:r>
+      <w:proofErr w:type="spellStart"/>
       <w:r>
         <w:t>codigoPrestacion</w:t>
       </w:r>
+      <w:proofErr w:type="spellEnd"/>
       <w:r>
         <w:t xml:space="preserve"> + descripción + </w:t>
       </w:r>
+      <w:proofErr w:type="spellStart"/>
       <w:r>
         <w:rPr>
           <w:u w:val="wave"/>
         </w:rPr>
         <w:t>oidTipoPrestacion</w:t>
       </w:r>
+      <w:proofErr w:type="spellEnd"/>
     </w:p>
     <w:p>
       <w:pPr>
         <w:ind w:left="360"/>
       </w:pPr>
+      <w:proofErr w:type="spellStart"/>
       <w:r>
         <w:rPr>
           <w:b/>
         </w:rPr>
         <w:t>CostoPrestacion</w:t>
       </w:r>
+      <w:proofErr w:type="spellEnd"/>
       <w:r>
         <w:t xml:space="preserve">= </w:t>
       </w:r>
+      <w:proofErr w:type="spellStart"/>
       <w:r>
         <w:rPr>
           <w:u w:val="double"/>
         </w:rPr>
         <w:t>oidCostoPrestacion</w:t>
       </w:r>
+      <w:proofErr w:type="spellEnd"/>
       <w:r>
         <w:t xml:space="preserve"> + </w:t>
       </w:r>
+      <w:proofErr w:type="spellStart"/>
       <w:r>
         <w:t>codigoCostoP</w:t>
       </w:r>
-      <w:r>
-        <w:t xml:space="preserve"> + fechaInicio + fechaFin + monto + </w:t>
-      </w:r>
+      <w:proofErr w:type="spellEnd"/>
+      <w:r>
+        <w:t xml:space="preserve"> + </w:t>
+      </w:r>
+      <w:proofErr w:type="spellStart"/>
+      <w:r>
+        <w:t>fechaInicio</w:t>
+      </w:r>
+      <w:proofErr w:type="spellEnd"/>
+      <w:r>
+        <w:t xml:space="preserve"> + </w:t>
+      </w:r>
+      <w:proofErr w:type="spellStart"/>
+      <w:r>
+        <w:t>fechaFin</w:t>
+      </w:r>
+      <w:proofErr w:type="spellEnd"/>
+      <w:r>
+        <w:t xml:space="preserve"> + monto + </w:t>
+      </w:r>
+      <w:proofErr w:type="spellStart"/>
       <w:r>
         <w:rPr>
           <w:u w:val="wave"/>
         </w:rPr>
         <w:t>oidPrestacion</w:t>
       </w:r>
+      <w:proofErr w:type="spellEnd"/>
     </w:p>
     <w:p>
       <w:pPr>
@@ -12349,18 +13055,22 @@
       <w:r>
         <w:t xml:space="preserve">= </w:t>
       </w:r>
+      <w:proofErr w:type="spellStart"/>
       <w:r>
         <w:rPr>
           <w:u w:val="double"/>
         </w:rPr>
         <w:t>oidCoseguro</w:t>
       </w:r>
+      <w:proofErr w:type="spellEnd"/>
       <w:r>
         <w:t xml:space="preserve"> + </w:t>
       </w:r>
+      <w:proofErr w:type="spellStart"/>
       <w:r>
         <w:t>codigoCoseguro</w:t>
       </w:r>
+      <w:proofErr w:type="spellEnd"/>
       <w:r>
         <w:t xml:space="preserve"> + porcentaje </w:t>
       </w:r>
@@ -12378,27 +13088,49 @@
       <w:r>
         <w:t xml:space="preserve">= </w:t>
       </w:r>
+      <w:proofErr w:type="spellStart"/>
       <w:r>
         <w:rPr>
           <w:u w:val="double"/>
         </w:rPr>
         <w:t>oidConvenio</w:t>
       </w:r>
+      <w:proofErr w:type="spellEnd"/>
       <w:r>
         <w:t xml:space="preserve"> + </w:t>
       </w:r>
+      <w:proofErr w:type="spellStart"/>
       <w:r>
         <w:t>codigoConvenio</w:t>
       </w:r>
-      <w:r>
-        <w:t xml:space="preserve"> + fechaInicio + fechaFin + </w:t>
-      </w:r>
+      <w:proofErr w:type="spellEnd"/>
+      <w:r>
+        <w:t xml:space="preserve"> + </w:t>
+      </w:r>
+      <w:proofErr w:type="spellStart"/>
+      <w:r>
+        <w:t>fechaInicio</w:t>
+      </w:r>
+      <w:proofErr w:type="spellEnd"/>
+      <w:r>
+        <w:t xml:space="preserve"> + </w:t>
+      </w:r>
+      <w:proofErr w:type="spellStart"/>
+      <w:r>
+        <w:t>fechaFin</w:t>
+      </w:r>
+      <w:proofErr w:type="spellEnd"/>
+      <w:r>
+        <w:t xml:space="preserve"> + </w:t>
+      </w:r>
+      <w:proofErr w:type="spellStart"/>
       <w:r>
         <w:rPr>
           <w:u w:val="wave"/>
         </w:rPr>
         <w:t>oidCoseguro</w:t>
       </w:r>
+      <w:proofErr w:type="spellEnd"/>
     </w:p>
     <w:p>
       <w:pPr>
@@ -12413,36 +13145,44 @@
       <w:r>
         <w:t xml:space="preserve">= </w:t>
       </w:r>
+      <w:proofErr w:type="spellStart"/>
       <w:r>
         <w:rPr>
           <w:u w:val="double"/>
         </w:rPr>
         <w:t>oidHabitacion</w:t>
       </w:r>
+      <w:proofErr w:type="spellEnd"/>
       <w:r>
         <w:t xml:space="preserve"> + </w:t>
       </w:r>
+      <w:proofErr w:type="spellStart"/>
       <w:r>
         <w:t>nªHabitacion</w:t>
       </w:r>
+      <w:proofErr w:type="spellEnd"/>
       <w:r>
         <w:t xml:space="preserve"> + </w:t>
       </w:r>
+      <w:proofErr w:type="spellStart"/>
       <w:r>
         <w:rPr>
           <w:u w:val="wave"/>
         </w:rPr>
         <w:t>oidTipoHabitacion</w:t>
       </w:r>
+      <w:proofErr w:type="spellEnd"/>
       <w:r>
         <w:t xml:space="preserve"> + </w:t>
       </w:r>
+      <w:proofErr w:type="spellStart"/>
       <w:r>
         <w:rPr>
           <w:u w:val="wave"/>
         </w:rPr>
         <w:t>oidSector</w:t>
       </w:r>
+      <w:proofErr w:type="spellEnd"/>
     </w:p>
     <w:p>
       <w:pPr>
@@ -12457,65 +13197,84 @@
       <w:r>
         <w:t xml:space="preserve">= </w:t>
       </w:r>
+      <w:proofErr w:type="spellStart"/>
       <w:r>
         <w:rPr>
           <w:u w:val="double"/>
         </w:rPr>
         <w:t>oidCama</w:t>
       </w:r>
+      <w:proofErr w:type="spellEnd"/>
       <w:r>
         <w:t xml:space="preserve"> + </w:t>
       </w:r>
+      <w:proofErr w:type="spellStart"/>
       <w:r>
         <w:t>nºCama</w:t>
       </w:r>
+      <w:proofErr w:type="spellEnd"/>
       <w:r>
         <w:t xml:space="preserve"> + </w:t>
       </w:r>
+      <w:proofErr w:type="spellStart"/>
       <w:r>
         <w:rPr>
           <w:u w:val="wave"/>
         </w:rPr>
         <w:t>oidHabitacion</w:t>
       </w:r>
+      <w:proofErr w:type="spellEnd"/>
       <w:r>
         <w:t xml:space="preserve"> + </w:t>
       </w:r>
+      <w:proofErr w:type="spellStart"/>
       <w:r>
         <w:rPr>
           <w:u w:val="wave"/>
         </w:rPr>
         <w:t>oidEstadoCama</w:t>
       </w:r>
+      <w:proofErr w:type="spellEnd"/>
     </w:p>
     <w:p>
       <w:pPr>
         <w:ind w:left="360"/>
       </w:pPr>
+      <w:proofErr w:type="spellStart"/>
       <w:r>
         <w:rPr>
           <w:b/>
         </w:rPr>
         <w:t>EstadoCama</w:t>
       </w:r>
+      <w:proofErr w:type="spellEnd"/>
       <w:r>
         <w:t xml:space="preserve">= </w:t>
       </w:r>
+      <w:proofErr w:type="spellStart"/>
       <w:r>
         <w:rPr>
           <w:u w:val="double"/>
         </w:rPr>
         <w:t>oidEstadoCama</w:t>
       </w:r>
+      <w:proofErr w:type="spellEnd"/>
       <w:r>
         <w:t xml:space="preserve"> + </w:t>
       </w:r>
+      <w:proofErr w:type="spellStart"/>
       <w:r>
         <w:t>codigoEstadoCama</w:t>
       </w:r>
-      <w:r>
-        <w:t xml:space="preserve"> + nombreEstado</w:t>
-      </w:r>
+      <w:proofErr w:type="spellEnd"/>
+      <w:r>
+        <w:t xml:space="preserve"> + </w:t>
+      </w:r>
+      <w:proofErr w:type="spellStart"/>
+      <w:r>
+        <w:t>nombreEstado</w:t>
+      </w:r>
+      <w:proofErr w:type="spellEnd"/>
     </w:p>
     <w:p>
       <w:pPr>
@@ -12530,20 +13289,40 @@
       <w:r>
         <w:t xml:space="preserve">= </w:t>
       </w:r>
+      <w:proofErr w:type="spellStart"/>
       <w:r>
         <w:rPr>
           <w:u w:val="double"/>
         </w:rPr>
         <w:t>oidSector</w:t>
       </w:r>
+      <w:proofErr w:type="spellEnd"/>
       <w:r>
         <w:t xml:space="preserve"> + </w:t>
       </w:r>
+      <w:proofErr w:type="spellStart"/>
       <w:r>
         <w:t>codigoSector</w:t>
       </w:r>
-      <w:r>
-        <w:t xml:space="preserve"> + nombreSector + nºPiso </w:t>
+      <w:proofErr w:type="spellEnd"/>
+      <w:r>
+        <w:t xml:space="preserve"> + </w:t>
+      </w:r>
+      <w:proofErr w:type="spellStart"/>
+      <w:r>
+        <w:t>nombreSector</w:t>
+      </w:r>
+      <w:proofErr w:type="spellEnd"/>
+      <w:r>
+        <w:t xml:space="preserve"> + </w:t>
+      </w:r>
+      <w:proofErr w:type="spellStart"/>
+      <w:r>
+        <w:t>nºPiso</w:t>
+      </w:r>
+      <w:proofErr w:type="spellEnd"/>
+      <w:r>
+        <w:t xml:space="preserve"> </w:t>
       </w:r>
     </w:p>
     <w:p>
@@ -12559,18 +13338,22 @@
       <w:r>
         <w:t xml:space="preserve">= </w:t>
       </w:r>
+      <w:proofErr w:type="spellStart"/>
       <w:r>
         <w:rPr>
           <w:u w:val="double"/>
         </w:rPr>
         <w:t>oidRecibo</w:t>
       </w:r>
+      <w:proofErr w:type="spellEnd"/>
       <w:r>
         <w:t xml:space="preserve"> + </w:t>
       </w:r>
+      <w:proofErr w:type="spellStart"/>
       <w:r>
         <w:t>nºRecibo</w:t>
       </w:r>
+      <w:proofErr w:type="spellEnd"/>
       <w:r>
         <w:t xml:space="preserve"> + fecha </w:t>
       </w:r>
@@ -12582,12 +13365,14 @@
           <w:u w:val="wave"/>
         </w:rPr>
       </w:pPr>
+      <w:proofErr w:type="spellStart"/>
       <w:r>
         <w:rPr>
           <w:b/>
         </w:rPr>
         <w:t>FacturaCliente</w:t>
       </w:r>
+      <w:proofErr w:type="spellEnd"/>
       <w:r>
         <w:t>=</w:t>
       </w:r>
@@ -12595,87 +13380,146 @@
         <w:rPr>
           <w:u w:val="double"/>
         </w:rPr>
-        <w:t xml:space="preserve"> oidFacturaCliente</w:t>
-      </w:r>
-      <w:r>
-        <w:t xml:space="preserve"> + nºFactura </w:t>
-      </w:r>
-      <w:r>
-        <w:t xml:space="preserve">+ fechaEmision + </w:t>
-      </w:r>
+        <w:t xml:space="preserve"> </w:t>
+      </w:r>
+      <w:proofErr w:type="spellStart"/>
+      <w:r>
+        <w:rPr>
+          <w:u w:val="double"/>
+        </w:rPr>
+        <w:t>oidFacturaCliente</w:t>
+      </w:r>
+      <w:proofErr w:type="spellEnd"/>
+      <w:r>
+        <w:t xml:space="preserve"> + </w:t>
+      </w:r>
+      <w:proofErr w:type="spellStart"/>
+      <w:r>
+        <w:t>nºFactura</w:t>
+      </w:r>
+      <w:proofErr w:type="spellEnd"/>
+      <w:r>
+        <w:t xml:space="preserve"> </w:t>
+      </w:r>
+      <w:r>
+        <w:t xml:space="preserve">+ </w:t>
+      </w:r>
+      <w:proofErr w:type="spellStart"/>
+      <w:r>
+        <w:t>fechaEmision</w:t>
+      </w:r>
+      <w:proofErr w:type="spellEnd"/>
+      <w:r>
+        <w:t xml:space="preserve"> + </w:t>
+      </w:r>
+      <w:proofErr w:type="spellStart"/>
       <w:r>
         <w:rPr>
           <w:u w:val="wave"/>
         </w:rPr>
-        <w:t xml:space="preserve">oidRecibo </w:t>
+        <w:t>oidRecibo</w:t>
+      </w:r>
+      <w:proofErr w:type="spellEnd"/>
+      <w:r>
+        <w:rPr>
+          <w:u w:val="wave"/>
+        </w:rPr>
+        <w:t xml:space="preserve"> </w:t>
       </w:r>
       <w:r>
         <w:t xml:space="preserve">+ </w:t>
       </w:r>
+      <w:proofErr w:type="spellStart"/>
       <w:r>
         <w:rPr>
           <w:u w:val="wave"/>
         </w:rPr>
         <w:t>oidEstadoFacturaCliente</w:t>
       </w:r>
+      <w:proofErr w:type="spellEnd"/>
     </w:p>
     <w:p>
       <w:pPr>
         <w:ind w:left="360"/>
       </w:pPr>
+      <w:proofErr w:type="spellStart"/>
       <w:r>
         <w:rPr>
           <w:b/>
         </w:rPr>
         <w:t>EstadoFacturaCliente</w:t>
       </w:r>
+      <w:proofErr w:type="spellEnd"/>
       <w:r>
         <w:t xml:space="preserve">= </w:t>
       </w:r>
+      <w:proofErr w:type="spellStart"/>
       <w:r>
         <w:rPr>
           <w:u w:val="double"/>
         </w:rPr>
         <w:t>oidEstadoFacturaCliente</w:t>
       </w:r>
+      <w:proofErr w:type="spellEnd"/>
       <w:r>
         <w:t xml:space="preserve"> + </w:t>
       </w:r>
+      <w:proofErr w:type="spellStart"/>
       <w:r>
         <w:t>codigoEstadoFC</w:t>
       </w:r>
-      <w:r>
-        <w:t xml:space="preserve"> + nombreEstadoFC </w:t>
+      <w:proofErr w:type="spellEnd"/>
+      <w:r>
+        <w:t xml:space="preserve"> + </w:t>
+      </w:r>
+      <w:proofErr w:type="spellStart"/>
+      <w:r>
+        <w:t>nombreEstadoFC</w:t>
+      </w:r>
+      <w:proofErr w:type="spellEnd"/>
+      <w:r>
+        <w:t xml:space="preserve"> </w:t>
       </w:r>
     </w:p>
     <w:p>
       <w:pPr>
         <w:ind w:left="360"/>
       </w:pPr>
+      <w:proofErr w:type="spellStart"/>
       <w:r>
         <w:rPr>
           <w:b/>
         </w:rPr>
         <w:t>EstadoFIchaInternacion</w:t>
       </w:r>
+      <w:proofErr w:type="spellEnd"/>
       <w:r>
         <w:t xml:space="preserve">= </w:t>
       </w:r>
+      <w:proofErr w:type="spellStart"/>
       <w:r>
         <w:rPr>
           <w:u w:val="double"/>
         </w:rPr>
         <w:t>oidEstadoFichaInternacion</w:t>
       </w:r>
+      <w:proofErr w:type="spellEnd"/>
       <w:r>
         <w:t xml:space="preserve"> + </w:t>
       </w:r>
+      <w:proofErr w:type="spellStart"/>
       <w:r>
         <w:t>codigoEstadoFI</w:t>
       </w:r>
-      <w:r>
-        <w:t xml:space="preserve"> + nombreEstadoFI</w:t>
-      </w:r>
+      <w:proofErr w:type="spellEnd"/>
+      <w:r>
+        <w:t xml:space="preserve"> + </w:t>
+      </w:r>
+      <w:proofErr w:type="spellStart"/>
+      <w:r>
+        <w:t>nombreEstadoFI</w:t>
+      </w:r>
+      <w:proofErr w:type="spellEnd"/>
       <w:r>
         <w:br w:type="page"/>
       </w:r>
@@ -12692,7 +13536,15 @@
     <w:p/>
     <w:p>
       <w:r>
-        <w:t>El desarrollo e implementación la realizamos en el lenguaje orientado a objetos “JAVA”, y el motor de base de datos “MySql”.</w:t>
+        <w:t>El desarrollo e implementación la realizamos en el lenguaje orientado a objetos “JAVA”, y el motor de base de datos “</w:t>
+      </w:r>
+      <w:proofErr w:type="spellStart"/>
+      <w:r>
+        <w:t>MySql</w:t>
+      </w:r>
+      <w:proofErr w:type="spellEnd"/>
+      <w:r>
+        <w:t>”.</w:t>
       </w:r>
     </w:p>
     <w:p/>
@@ -16624,7 +17476,7 @@
 </file>
 
 <file path=customXml/itemProps2.xml><?xml version="1.0" encoding="utf-8"?>
-<ds:datastoreItem xmlns:ds="http://schemas.openxmlformats.org/officeDocument/2006/customXml" ds:itemID="{F799B453-2A6C-48F1-A0C8-3724C3698E3C}">
+<ds:datastoreItem xmlns:ds="http://schemas.openxmlformats.org/officeDocument/2006/customXml" ds:itemID="{92036244-B78A-46CB-9CDB-9B1B3DAFC384}">
   <ds:schemaRefs>
     <ds:schemaRef ds:uri="http://schemas.openxmlformats.org/officeDocument/2006/bibliography"/>
   </ds:schemaRefs>

</xml_diff>

<commit_message>
Algunos arreglos en la descripción del CU Cobrar
</commit_message>
<xml_diff>
--- a/EntregaProyecto/Ejercicio N°4 eje 5.docx
+++ b/EntregaProyecto/Ejercicio N°4 eje 5.docx
@@ -19,7 +19,6 @@
             <w:docPartUnique/>
           </w:docPartObj>
         </w:sdtPr>
-        <w:sdtEndPr/>
         <w:sdtContent>
           <w:r>
             <w:rPr>
@@ -900,7 +899,6 @@
                                     <w:dataBinding w:prefixMappings="xmlns:ns0='http://schemas.openxmlformats.org/officeDocument/2006/extended-properties'" w:xpath="/ns0:Properties[1]/ns0:Company[1]" w:storeItemID="{6668398D-A668-4E3E-A5EB-62B293D839F1}"/>
                                     <w:text/>
                                   </w:sdtPr>
-                                  <w:sdtEndPr/>
                                   <w:sdtContent>
                                     <w:p>
                                       <w:pPr>
@@ -1002,7 +1000,6 @@
                                       <w:calendar w:val="gregorian"/>
                                     </w:date>
                                   </w:sdtPr>
-                                  <w:sdtEndPr/>
                                   <w:sdtContent>
                                     <w:p>
                                       <w:pPr>
@@ -1084,7 +1081,6 @@
                                     <w:dataBinding w:prefixMappings="xmlns:ns0='http://schemas.openxmlformats.org/package/2006/metadata/core-properties' xmlns:ns1='http://purl.org/dc/elements/1.1/'" w:xpath="/ns0:coreProperties[1]/ns1:title[1]" w:storeItemID="{6C3C8BC8-F283-45AE-878A-BAB7291924A1}"/>
                                     <w:text/>
                                   </w:sdtPr>
-                                  <w:sdtEndPr/>
                                   <w:sdtContent>
                                     <w:p>
                                       <w:pPr>
@@ -1124,7 +1120,6 @@
                                     <w:dataBinding w:prefixMappings="xmlns:ns0='http://schemas.openxmlformats.org/package/2006/metadata/core-properties' xmlns:ns1='http://purl.org/dc/elements/1.1/'" w:xpath="/ns0:coreProperties[1]/ns1:subject[1]" w:storeItemID="{6C3C8BC8-F283-45AE-878A-BAB7291924A1}"/>
                                     <w:text/>
                                   </w:sdtPr>
-                                  <w:sdtEndPr/>
                                   <w:sdtContent>
                                     <w:p>
                                       <w:pPr>
@@ -1163,7 +1158,6 @@
                                     <w:dataBinding w:prefixMappings="xmlns:ns0='http://schemas.openxmlformats.org/package/2006/metadata/core-properties' xmlns:ns1='http://purl.org/dc/elements/1.1/'" w:xpath="/ns0:coreProperties[1]/ns1:creator[1]" w:storeItemID="{6C3C8BC8-F283-45AE-878A-BAB7291924A1}"/>
                                     <w:text/>
                                   </w:sdtPr>
-                                  <w:sdtEndPr/>
                                   <w:sdtContent>
                                     <w:p>
                                       <w:pPr>
@@ -1275,7 +1269,6 @@
                               <w:dataBinding w:prefixMappings="xmlns:ns0='http://schemas.openxmlformats.org/officeDocument/2006/extended-properties'" w:xpath="/ns0:Properties[1]/ns0:Company[1]" w:storeItemID="{6668398D-A668-4E3E-A5EB-62B293D839F1}"/>
                               <w:text/>
                             </w:sdtPr>
-                            <w:sdtEndPr/>
                             <w:sdtContent>
                               <w:p>
                                 <w:pPr>
@@ -1338,7 +1331,6 @@
                                 <w:calendar w:val="gregorian"/>
                               </w:date>
                             </w:sdtPr>
-                            <w:sdtEndPr/>
                             <w:sdtContent>
                               <w:p>
                                 <w:pPr>
@@ -1381,7 +1373,6 @@
                               <w:dataBinding w:prefixMappings="xmlns:ns0='http://schemas.openxmlformats.org/package/2006/metadata/core-properties' xmlns:ns1='http://purl.org/dc/elements/1.1/'" w:xpath="/ns0:coreProperties[1]/ns1:title[1]" w:storeItemID="{6C3C8BC8-F283-45AE-878A-BAB7291924A1}"/>
                               <w:text/>
                             </w:sdtPr>
-                            <w:sdtEndPr/>
                             <w:sdtContent>
                               <w:p>
                                 <w:pPr>
@@ -1421,7 +1412,6 @@
                               <w:dataBinding w:prefixMappings="xmlns:ns0='http://schemas.openxmlformats.org/package/2006/metadata/core-properties' xmlns:ns1='http://purl.org/dc/elements/1.1/'" w:xpath="/ns0:coreProperties[1]/ns1:subject[1]" w:storeItemID="{6C3C8BC8-F283-45AE-878A-BAB7291924A1}"/>
                               <w:text/>
                             </w:sdtPr>
-                            <w:sdtEndPr/>
                             <w:sdtContent>
                               <w:p>
                                 <w:pPr>
@@ -1460,7 +1450,6 @@
                               <w:dataBinding w:prefixMappings="xmlns:ns0='http://schemas.openxmlformats.org/package/2006/metadata/core-properties' xmlns:ns1='http://purl.org/dc/elements/1.1/'" w:xpath="/ns0:coreProperties[1]/ns1:creator[1]" w:storeItemID="{6C3C8BC8-F283-45AE-878A-BAB7291924A1}"/>
                               <w:text/>
                             </w:sdtPr>
-                            <w:sdtEndPr/>
                             <w:sdtContent>
                               <w:p>
                                 <w:pPr>
@@ -2986,10 +2975,7 @@
               <w:spacing w:after="0" w:line="240" w:lineRule="auto"/>
             </w:pPr>
             <w:r>
-              <w:t xml:space="preserve">Camino alternativo 4 paso 3.3.4.1 : </w:t>
-            </w:r>
-            <w:r>
-              <w:t>Si existe un</w:t>
+              <w:t>Camino alternativo 4 paso 3.3.4.1 : Si existe un</w:t>
             </w:r>
             <w:r>
               <w:t xml:space="preserve"> convenio</w:t>
@@ -3029,13 +3015,7 @@
               <w:spacing w:after="0" w:line="240" w:lineRule="auto"/>
             </w:pPr>
             <w:r>
-              <w:t>3.3.4.1</w:t>
-            </w:r>
-            <w:r>
-              <w:t xml:space="preserve">.1. Ir al paso </w:t>
-            </w:r>
-            <w:r>
-              <w:t>3.3.5.</w:t>
+              <w:t>3.3.4.1.1. Ir al paso 3.3.5.</w:t>
             </w:r>
           </w:p>
         </w:tc>
@@ -3055,19 +3035,7 @@
               <w:spacing w:after="0" w:line="240" w:lineRule="auto"/>
             </w:pPr>
             <w:r>
-              <w:t>Camino alternativo 4 paso 3.3.6</w:t>
-            </w:r>
-            <w:r>
-              <w:t xml:space="preserve">: </w:t>
-            </w:r>
-            <w:r>
-              <w:t>Si</w:t>
-            </w:r>
-            <w:r>
-              <w:t xml:space="preserve"> no</w:t>
-            </w:r>
-            <w:r>
-              <w:t xml:space="preserve"> existen</w:t>
+              <w:t>Camino alternativo 4 paso 3.3.6: Si no existen</w:t>
             </w:r>
             <w:r>
               <w:t xml:space="preserve"> servicios adicionales </w:t>
@@ -3107,13 +3075,7 @@
               <w:spacing w:after="0" w:line="240" w:lineRule="auto"/>
             </w:pPr>
             <w:r>
-              <w:t>3.3.6.1. Ir al paso 3.3.</w:t>
-            </w:r>
-            <w:r>
-              <w:t>7</w:t>
-            </w:r>
-            <w:r>
-              <w:t>.</w:t>
+              <w:t>3.3.6.1. Ir al paso 3.3.7.</w:t>
             </w:r>
           </w:p>
         </w:tc>
@@ -3259,7 +3221,10 @@
               <w:t>Parámetros de entrada</w:t>
             </w:r>
             <w:r>
-              <w:t>: -</w:t>
+              <w:t xml:space="preserve">: </w:t>
+            </w:r>
+            <w:r>
+              <w:t>Número de factura.</w:t>
             </w:r>
           </w:p>
           <w:p>
@@ -3276,11 +3241,39 @@
               <w:t>Pre- condiciones</w:t>
             </w:r>
             <w:r>
-              <w:t>: Que hayan facturas cargadas.</w:t>
-            </w:r>
-          </w:p>
-          <w:p>
-            <w:pPr>
+              <w:t xml:space="preserve">: Que hayan facturas </w:t>
+            </w:r>
+            <w:r>
+              <w:t>a pagar</w:t>
+            </w:r>
+            <w:r>
+              <w:t xml:space="preserve"> </w:t>
+            </w:r>
+            <w:r>
+              <w:t>cargadas.</w:t>
+            </w:r>
+          </w:p>
+          <w:p>
+            <w:pPr>
+              <w:spacing w:after="0" w:line="240" w:lineRule="auto"/>
+            </w:pPr>
+            <w:r>
+              <w:rPr>
+                <w:u w:val="single"/>
+              </w:rPr>
+              <w:t>Post- condiciones</w:t>
+            </w:r>
+            <w:r>
+              <w:t>:</w:t>
+            </w:r>
+          </w:p>
+          <w:p>
+            <w:pPr>
+              <w:pStyle w:val="Prrafodelista"/>
+              <w:numPr>
+                <w:ilvl w:val="0"/>
+                <w:numId w:val="22"/>
+              </w:numPr>
               <w:spacing w:after="0" w:line="240" w:lineRule="auto"/>
               <w:rPr>
                 <w:sz w:val="20"/>
@@ -3289,13 +3282,16 @@
               </w:rPr>
             </w:pPr>
             <w:r>
-              <w:rPr>
-                <w:u w:val="single"/>
-              </w:rPr>
-              <w:t>Post- condiciones</w:t>
-            </w:r>
-            <w:r>
-              <w:t>: Factura en estado “Pagada”, recibo creado asociado a la factura</w:t>
+              <w:t xml:space="preserve">Éxito: </w:t>
+            </w:r>
+            <w:r>
+              <w:t xml:space="preserve">Factura en estado “Pagada”, </w:t>
+            </w:r>
+            <w:r>
+              <w:t>R</w:t>
+            </w:r>
+            <w:r>
+              <w:t>ecibo creado asociado a la factura</w:t>
             </w:r>
             <w:r>
               <w:rPr>
@@ -3367,7 +3363,7 @@
       </w:tr>
       <w:tr>
         <w:trPr>
-          <w:trHeight w:val="5584"/>
+          <w:trHeight w:val="4610"/>
           <w:jc w:val="center"/>
         </w:trPr>
         <w:tc>
@@ -3443,21 +3439,27 @@
             <w:pPr>
               <w:spacing w:after="0" w:line="240" w:lineRule="auto"/>
             </w:pPr>
-            <w:r>
-              <w:t>7. Selecciona una factura a cobrar</w:t>
-            </w:r>
-            <w:bookmarkStart w:id="0" w:name="_GoBack"/>
-            <w:bookmarkEnd w:id="0"/>
-          </w:p>
-          <w:p>
-            <w:pPr>
-              <w:spacing w:after="0" w:line="240" w:lineRule="auto"/>
-            </w:pPr>
-          </w:p>
-          <w:p>
-            <w:pPr>
-              <w:spacing w:after="0" w:line="240" w:lineRule="auto"/>
-            </w:pPr>
+          </w:p>
+          <w:p>
+            <w:pPr>
+              <w:spacing w:after="0" w:line="240" w:lineRule="auto"/>
+            </w:pPr>
+          </w:p>
+          <w:p>
+            <w:pPr>
+              <w:spacing w:after="0" w:line="240" w:lineRule="auto"/>
+            </w:pPr>
+          </w:p>
+          <w:p>
+            <w:pPr>
+              <w:spacing w:after="0" w:line="240" w:lineRule="auto"/>
+            </w:pPr>
+            <w:r>
+              <w:t>2.5</w:t>
+            </w:r>
+            <w:r>
+              <w:t>. Selecciona una factura a cobrar</w:t>
+            </w:r>
           </w:p>
           <w:p>
             <w:pPr>
@@ -3476,19 +3478,17 @@
           </w:p>
           <w:p>
             <w:pPr>
-              <w:numPr>
-                <w:ilvl w:val="0"/>
-                <w:numId w:val="5"/>
-              </w:numPr>
-              <w:spacing w:after="0" w:line="240" w:lineRule="auto"/>
-            </w:pPr>
+              <w:spacing w:after="0" w:line="240" w:lineRule="auto"/>
+              <w:ind w:left="45"/>
+            </w:pPr>
+            <w:r>
+              <w:t xml:space="preserve">1. </w:t>
+            </w:r>
             <w:r>
               <w:t>Se buscan las facturas en estado “</w:t>
             </w:r>
             <w:r>
               <w:rPr>
-                <w:sz w:val="20"/>
-                <w:szCs w:val="20"/>
                 <w:lang w:val="es-MX"/>
               </w:rPr>
               <w:t>Emitida</w:t>
@@ -3499,140 +3499,216 @@
           </w:p>
           <w:p>
             <w:pPr>
-              <w:numPr>
-                <w:ilvl w:val="0"/>
-                <w:numId w:val="5"/>
-              </w:numPr>
-              <w:spacing w:after="0" w:line="240" w:lineRule="auto"/>
-            </w:pPr>
+              <w:spacing w:after="0" w:line="240" w:lineRule="auto"/>
+              <w:ind w:left="45"/>
+            </w:pPr>
+          </w:p>
+          <w:p>
+            <w:pPr>
+              <w:spacing w:after="0" w:line="240" w:lineRule="auto"/>
+              <w:ind w:left="45"/>
+            </w:pPr>
+            <w:r>
+              <w:t xml:space="preserve">2. </w:t>
+            </w:r>
             <w:r>
               <w:t>Si hay factura en estado “Emitida”</w:t>
             </w:r>
           </w:p>
           <w:p>
             <w:pPr>
-              <w:numPr>
-                <w:ilvl w:val="0"/>
-                <w:numId w:val="5"/>
-              </w:numPr>
-              <w:spacing w:after="0" w:line="240" w:lineRule="auto"/>
-            </w:pPr>
-            <w:r>
-              <w:t>Busca el costo asociado a cada factura</w:t>
-            </w:r>
-          </w:p>
-          <w:p>
-            <w:pPr>
-              <w:numPr>
-                <w:ilvl w:val="0"/>
-                <w:numId w:val="5"/>
-              </w:numPr>
-              <w:spacing w:after="0" w:line="240" w:lineRule="auto"/>
-            </w:pPr>
-            <w:r>
-              <w:t>Busca los detalles de ficha asociados a las facturas</w:t>
-            </w:r>
-          </w:p>
-          <w:p>
-            <w:pPr>
-              <w:numPr>
-                <w:ilvl w:val="0"/>
-                <w:numId w:val="5"/>
-              </w:numPr>
-              <w:spacing w:after="0" w:line="240" w:lineRule="auto"/>
-            </w:pPr>
+              <w:spacing w:after="0" w:line="240" w:lineRule="auto"/>
+              <w:ind w:left="45"/>
+            </w:pPr>
+          </w:p>
+          <w:p>
+            <w:pPr>
+              <w:spacing w:after="0" w:line="240" w:lineRule="auto"/>
+              <w:ind w:left="45"/>
+            </w:pPr>
+            <w:r>
+              <w:t>2.1. Obtiene</w:t>
+            </w:r>
+            <w:r>
+              <w:t xml:space="preserve"> el costo asociado a cada factura</w:t>
+            </w:r>
+          </w:p>
+          <w:p>
+            <w:pPr>
+              <w:spacing w:after="0" w:line="240" w:lineRule="auto"/>
+              <w:ind w:left="45"/>
+            </w:pPr>
+          </w:p>
+          <w:p>
+            <w:pPr>
+              <w:spacing w:after="0" w:line="240" w:lineRule="auto"/>
+              <w:ind w:left="45"/>
+            </w:pPr>
+            <w:r>
+              <w:t>2.2. Obtiene</w:t>
+            </w:r>
+            <w:r>
+              <w:t xml:space="preserve"> los detalles de </w:t>
+            </w:r>
+            <w:r>
+              <w:t xml:space="preserve">las </w:t>
+            </w:r>
+            <w:r>
+              <w:t>ficha</w:t>
+            </w:r>
+            <w:r>
+              <w:t>s</w:t>
+            </w:r>
+            <w:r>
+              <w:t xml:space="preserve"> asociados a las facturas</w:t>
+            </w:r>
+          </w:p>
+          <w:p>
+            <w:pPr>
+              <w:spacing w:after="0" w:line="240" w:lineRule="auto"/>
+              <w:ind w:left="45"/>
+            </w:pPr>
+          </w:p>
+          <w:p>
+            <w:pPr>
+              <w:spacing w:after="0" w:line="240" w:lineRule="auto"/>
+              <w:ind w:left="45"/>
+            </w:pPr>
+            <w:r>
+              <w:t xml:space="preserve">2.3. </w:t>
+            </w:r>
             <w:r>
               <w:t>Busca los servicios asociados a cada detalle</w:t>
             </w:r>
           </w:p>
           <w:p>
             <w:pPr>
-              <w:numPr>
-                <w:ilvl w:val="0"/>
-                <w:numId w:val="5"/>
-              </w:numPr>
-              <w:spacing w:after="0" w:line="240" w:lineRule="auto"/>
-            </w:pPr>
-            <w:r>
-              <w:t>Muestra todas las Facturas con sus costos, n° de ficha, paciente, prestación y servicios.</w:t>
-            </w:r>
-          </w:p>
-          <w:p>
-            <w:pPr>
-              <w:numPr>
-                <w:ilvl w:val="0"/>
-                <w:numId w:val="7"/>
-              </w:numPr>
-              <w:spacing w:after="0" w:line="240" w:lineRule="auto"/>
-            </w:pPr>
+              <w:spacing w:after="0" w:line="240" w:lineRule="auto"/>
+              <w:ind w:left="45"/>
+            </w:pPr>
+          </w:p>
+          <w:p>
+            <w:pPr>
+              <w:spacing w:after="0" w:line="240" w:lineRule="auto"/>
+              <w:ind w:left="45"/>
+            </w:pPr>
+            <w:r>
+              <w:t xml:space="preserve">2.4. </w:t>
+            </w:r>
+            <w:r>
+              <w:t xml:space="preserve">Muestra todas las </w:t>
+            </w:r>
+            <w:r>
+              <w:t>facturas con su</w:t>
+            </w:r>
+            <w:r>
+              <w:t xml:space="preserve"> </w:t>
+            </w:r>
+            <w:r>
+              <w:t>nº, fecha</w:t>
+            </w:r>
+            <w:r>
+              <w:t xml:space="preserve">, n° de ficha, </w:t>
+            </w:r>
+            <w:r>
+              <w:t>paciente, prestación y monto</w:t>
+            </w:r>
+          </w:p>
+          <w:p>
+            <w:pPr>
+              <w:spacing w:after="0" w:line="240" w:lineRule="auto"/>
+              <w:ind w:left="45"/>
+            </w:pPr>
+          </w:p>
+          <w:p>
+            <w:pPr>
+              <w:spacing w:after="0" w:line="240" w:lineRule="auto"/>
+              <w:ind w:left="45"/>
+            </w:pPr>
+            <w:r>
+              <w:t xml:space="preserve">2.6. </w:t>
+            </w:r>
             <w:r>
               <w:t>Crea el Recibo con la fecha actual y el monto correspondiente</w:t>
             </w:r>
-          </w:p>
-          <w:p>
-            <w:pPr>
-              <w:spacing w:after="0" w:line="240" w:lineRule="auto"/>
-            </w:pPr>
-            <w:r>
-              <w:t xml:space="preserve"> </w:t>
-            </w:r>
-          </w:p>
-          <w:p>
-            <w:pPr>
-              <w:numPr>
-                <w:ilvl w:val="0"/>
-                <w:numId w:val="7"/>
-              </w:numPr>
-              <w:spacing w:after="0" w:line="240" w:lineRule="auto"/>
-            </w:pPr>
-            <w:r>
-              <w:t>Asocia el Recibo a la factura.</w:t>
-            </w:r>
-          </w:p>
-          <w:p>
-            <w:pPr>
-              <w:numPr>
-                <w:ilvl w:val="0"/>
-                <w:numId w:val="7"/>
-              </w:numPr>
-              <w:spacing w:after="0" w:line="240" w:lineRule="auto"/>
-            </w:pPr>
-            <w:r>
-              <w:t xml:space="preserve"> Le asigna el estado “Pagada” a la Factura</w:t>
-            </w:r>
-          </w:p>
-          <w:p>
-            <w:pPr>
-              <w:numPr>
-                <w:ilvl w:val="0"/>
-                <w:numId w:val="7"/>
-              </w:numPr>
-              <w:spacing w:after="0" w:line="240" w:lineRule="auto"/>
-            </w:pPr>
+            <w:r>
+              <w:t xml:space="preserve"> a la factura seleccionada</w:t>
+            </w:r>
+          </w:p>
+          <w:p>
+            <w:pPr>
+              <w:spacing w:after="0" w:line="240" w:lineRule="auto"/>
+              <w:ind w:left="45"/>
+            </w:pPr>
+          </w:p>
+          <w:p>
+            <w:pPr>
+              <w:spacing w:after="0" w:line="240" w:lineRule="auto"/>
+              <w:ind w:left="45"/>
+            </w:pPr>
+            <w:r>
+              <w:t xml:space="preserve">2.7. </w:t>
+            </w:r>
+            <w:r>
+              <w:t>Asocia la factura al recibo</w:t>
+            </w:r>
+          </w:p>
+          <w:p>
+            <w:pPr>
+              <w:spacing w:after="0" w:line="240" w:lineRule="auto"/>
+              <w:ind w:left="45"/>
+            </w:pPr>
+          </w:p>
+          <w:p>
+            <w:pPr>
+              <w:spacing w:after="0" w:line="240" w:lineRule="auto"/>
+              <w:ind w:left="45"/>
+            </w:pPr>
+            <w:r>
+              <w:t xml:space="preserve">2.8. </w:t>
+            </w:r>
+            <w:r>
+              <w:t>Le asigna el estado “Pagada” a la Factura</w:t>
+            </w:r>
+          </w:p>
+          <w:p>
+            <w:pPr>
+              <w:spacing w:after="0" w:line="240" w:lineRule="auto"/>
+              <w:ind w:left="45"/>
+            </w:pPr>
+          </w:p>
+          <w:p>
+            <w:pPr>
+              <w:spacing w:after="0" w:line="240" w:lineRule="auto"/>
+              <w:ind w:left="45"/>
+            </w:pPr>
+            <w:r>
+              <w:t xml:space="preserve">2.9. </w:t>
+            </w:r>
             <w:r>
               <w:t>Guarda el recibo</w:t>
             </w:r>
           </w:p>
           <w:p>
             <w:pPr>
-              <w:numPr>
-                <w:ilvl w:val="0"/>
-                <w:numId w:val="7"/>
-              </w:numPr>
-              <w:spacing w:after="0" w:line="240" w:lineRule="auto"/>
-            </w:pPr>
+              <w:spacing w:after="0" w:line="240" w:lineRule="auto"/>
+              <w:ind w:left="45"/>
+            </w:pPr>
+            <w:r>
+              <w:t xml:space="preserve">2.10 </w:t>
+            </w:r>
             <w:r>
               <w:t>Guarda la Factura</w:t>
             </w:r>
           </w:p>
           <w:p>
             <w:pPr>
-              <w:numPr>
-                <w:ilvl w:val="0"/>
-                <w:numId w:val="7"/>
-              </w:numPr>
-              <w:spacing w:after="0" w:line="240" w:lineRule="auto"/>
-            </w:pPr>
+              <w:spacing w:after="0" w:line="240" w:lineRule="auto"/>
+              <w:ind w:left="45"/>
+            </w:pPr>
+            <w:r>
+              <w:t xml:space="preserve">3. </w:t>
+            </w:r>
             <w:r>
               <w:t>Fin C.U.</w:t>
             </w:r>
@@ -3653,7 +3729,22 @@
               <w:spacing w:after="0" w:line="240" w:lineRule="auto"/>
             </w:pPr>
             <w:r>
-              <w:t>Camino alternativo 1 paso 1: “No hay Facturas en Estado “Emitida””</w:t>
+              <w:t xml:space="preserve">Camino alternativo 1 paso </w:t>
+            </w:r>
+            <w:r>
+              <w:t>2</w:t>
+            </w:r>
+            <w:r>
+              <w:t xml:space="preserve">: </w:t>
+            </w:r>
+            <w:r>
+              <w:t xml:space="preserve">Si </w:t>
+            </w:r>
+            <w:r>
+              <w:t xml:space="preserve">no </w:t>
+            </w:r>
+            <w:r>
+              <w:t>hay factura en estado “Emitida”</w:t>
             </w:r>
           </w:p>
         </w:tc>
@@ -3679,40 +3770,41 @@
           </w:tcPr>
           <w:p>
             <w:pPr>
-              <w:numPr>
-                <w:ilvl w:val="1"/>
-                <w:numId w:val="6"/>
-              </w:numPr>
-              <w:spacing w:after="0" w:line="240" w:lineRule="auto"/>
-            </w:pPr>
-            <w:r>
-              <w:t>Muestra “No hay facturas para Cobrar”</w:t>
-            </w:r>
-          </w:p>
-          <w:p>
-            <w:pPr>
-              <w:numPr>
-                <w:ilvl w:val="1"/>
-                <w:numId w:val="6"/>
-              </w:numPr>
-              <w:spacing w:after="0" w:line="240" w:lineRule="auto"/>
-            </w:pPr>
-            <w:r>
-              <w:t>Fin C.U</w:t>
-            </w:r>
+              <w:spacing w:after="0" w:line="240" w:lineRule="auto"/>
+            </w:pPr>
+            <w:r>
+              <w:t xml:space="preserve">2.1. Ir a paso </w:t>
+            </w:r>
+            <w:r>
+              <w:t>3.</w:t>
+            </w:r>
+            <w:bookmarkStart w:id="0" w:name="_GoBack"/>
+            <w:bookmarkEnd w:id="0"/>
           </w:p>
         </w:tc>
       </w:tr>
     </w:tbl>
-    <w:p/>
-    <w:p/>
-    <w:p/>
-    <w:p/>
     <w:p>
       <w:pPr>
+        <w:rPr>
+          <w:rFonts w:asciiTheme="majorHAnsi" w:eastAsiaTheme="majorEastAsia" w:hAnsiTheme="majorHAnsi" w:cstheme="majorBidi"/>
+          <w:b/>
+          <w:bCs/>
+          <w:color w:val="365F91" w:themeColor="accent1" w:themeShade="BF"/>
+          <w:sz w:val="28"/>
+          <w:szCs w:val="28"/>
+        </w:rPr>
+      </w:pPr>
+      <w:r>
+        <w:br w:type="page"/>
+      </w:r>
+    </w:p>
+    <w:p>
+      <w:pPr>
         <w:pStyle w:val="Ttulo1"/>
       </w:pPr>
       <w:r>
+        <w:lastRenderedPageBreak/>
         <w:t>Diagrama de Clases del negocio completo (sin persistencia)</w:t>
       </w:r>
       <w:r>
@@ -3734,7 +3826,6 @@
     <w:p/>
     <w:p>
       <w:r>
-        <w:lastRenderedPageBreak/>
         <w:br w:type="page"/>
       </w:r>
     </w:p>
@@ -3980,7 +4071,7 @@
           <v:shape id="_x0000_i1025" type="#_x0000_t75" style="width:414.75pt;height:615.75pt" o:ole="">
             <v:imagedata r:id="rId13" o:title=""/>
           </v:shape>
-          <o:OLEObject Type="Embed" ProgID="Visio.Drawing.11" ShapeID="_x0000_i1025" DrawAspect="Content" ObjectID="_1383843151" r:id="rId14"/>
+          <o:OLEObject Type="Embed" ProgID="Visio.Drawing.11" ShapeID="_x0000_i1025" DrawAspect="Content" ObjectID="_1384076658" r:id="rId14"/>
         </w:object>
       </w:r>
     </w:p>
@@ -7283,11 +7374,9 @@
       <w:r>
         <w:t xml:space="preserve">Nombre Tabla: </w:t>
       </w:r>
-      <w:proofErr w:type="spellStart"/>
       <w:r>
         <w:t>ficha_internacion</w:t>
       </w:r>
-      <w:proofErr w:type="spellEnd"/>
     </w:p>
     <w:tbl>
       <w:tblPr>
@@ -7324,7 +7413,6 @@
                 <w:szCs w:val="22"/>
               </w:rPr>
             </w:pPr>
-            <w:proofErr w:type="spellStart"/>
             <w:r>
               <w:rPr>
                 <w:sz w:val="22"/>
@@ -7332,7 +7420,6 @@
               </w:rPr>
               <w:t>oidficha_internacion</w:t>
             </w:r>
-            <w:proofErr w:type="spellEnd"/>
           </w:p>
         </w:tc>
         <w:tc>
@@ -7347,7 +7434,6 @@
                 <w:szCs w:val="22"/>
               </w:rPr>
             </w:pPr>
-            <w:proofErr w:type="spellStart"/>
             <w:r>
               <w:rPr>
                 <w:sz w:val="22"/>
@@ -7355,7 +7441,6 @@
               </w:rPr>
               <w:t>numero_ficha_internación</w:t>
             </w:r>
-            <w:proofErr w:type="spellEnd"/>
           </w:p>
         </w:tc>
         <w:tc>
@@ -7370,7 +7455,6 @@
                 <w:szCs w:val="22"/>
               </w:rPr>
             </w:pPr>
-            <w:proofErr w:type="spellStart"/>
             <w:r>
               <w:rPr>
                 <w:sz w:val="22"/>
@@ -7378,7 +7462,6 @@
               </w:rPr>
               <w:t>fecha</w:t>
             </w:r>
-            <w:proofErr w:type="spellEnd"/>
           </w:p>
         </w:tc>
         <w:tc>
@@ -7393,7 +7476,6 @@
                 <w:szCs w:val="22"/>
               </w:rPr>
             </w:pPr>
-            <w:proofErr w:type="spellStart"/>
             <w:r>
               <w:rPr>
                 <w:sz w:val="22"/>
@@ -7401,7 +7483,6 @@
               </w:rPr>
               <w:t>oidprestacion</w:t>
             </w:r>
-            <w:proofErr w:type="spellEnd"/>
           </w:p>
         </w:tc>
         <w:tc>
@@ -7416,7 +7497,6 @@
                 <w:szCs w:val="22"/>
               </w:rPr>
             </w:pPr>
-            <w:proofErr w:type="spellStart"/>
             <w:r>
               <w:rPr>
                 <w:sz w:val="22"/>
@@ -7424,7 +7504,6 @@
               </w:rPr>
               <w:t>oidestado_ficha_internacion</w:t>
             </w:r>
-            <w:proofErr w:type="spellEnd"/>
           </w:p>
         </w:tc>
         <w:tc>
@@ -7441,7 +7520,6 @@
                 <w:szCs w:val="22"/>
               </w:rPr>
             </w:pPr>
-            <w:proofErr w:type="spellStart"/>
             <w:r>
               <w:rPr>
                 <w:sz w:val="22"/>
@@ -7449,7 +7527,6 @@
               </w:rPr>
               <w:t>oidcama</w:t>
             </w:r>
-            <w:proofErr w:type="spellEnd"/>
           </w:p>
         </w:tc>
         <w:tc>
@@ -7466,7 +7543,6 @@
                 <w:szCs w:val="22"/>
               </w:rPr>
             </w:pPr>
-            <w:proofErr w:type="spellStart"/>
             <w:r>
               <w:rPr>
                 <w:sz w:val="22"/>
@@ -7474,7 +7550,6 @@
               </w:rPr>
               <w:t>oidpaciente</w:t>
             </w:r>
-            <w:proofErr w:type="spellEnd"/>
           </w:p>
         </w:tc>
         <w:tc>
@@ -7491,7 +7566,6 @@
                 <w:szCs w:val="22"/>
               </w:rPr>
             </w:pPr>
-            <w:proofErr w:type="spellStart"/>
             <w:r>
               <w:rPr>
                 <w:sz w:val="22"/>
@@ -7499,7 +7573,6 @@
               </w:rPr>
               <w:t>oidfactura_os</w:t>
             </w:r>
-            <w:proofErr w:type="spellEnd"/>
           </w:p>
         </w:tc>
       </w:tr>
@@ -8488,7 +8561,6 @@
                 <w:szCs w:val="22"/>
               </w:rPr>
             </w:pPr>
-            <w:proofErr w:type="spellStart"/>
             <w:r>
               <w:rPr>
                 <w:sz w:val="22"/>
@@ -8497,7 +8569,6 @@
               <w:lastRenderedPageBreak/>
               <w:t>oidpaciente</w:t>
             </w:r>
-            <w:proofErr w:type="spellEnd"/>
           </w:p>
         </w:tc>
         <w:tc>
@@ -8512,7 +8583,6 @@
                 <w:szCs w:val="22"/>
               </w:rPr>
             </w:pPr>
-            <w:proofErr w:type="spellStart"/>
             <w:r>
               <w:rPr>
                 <w:sz w:val="22"/>
@@ -8520,7 +8590,6 @@
               </w:rPr>
               <w:t>numero_paciente</w:t>
             </w:r>
-            <w:proofErr w:type="spellEnd"/>
           </w:p>
         </w:tc>
         <w:tc>
@@ -8535,7 +8604,6 @@
                 <w:szCs w:val="22"/>
               </w:rPr>
             </w:pPr>
-            <w:proofErr w:type="spellStart"/>
             <w:r>
               <w:rPr>
                 <w:sz w:val="22"/>
@@ -8543,7 +8611,6 @@
               </w:rPr>
               <w:t>nombre_paciente</w:t>
             </w:r>
-            <w:proofErr w:type="spellEnd"/>
           </w:p>
         </w:tc>
         <w:tc>
@@ -8558,7 +8625,6 @@
                 <w:szCs w:val="22"/>
               </w:rPr>
             </w:pPr>
-            <w:proofErr w:type="spellStart"/>
             <w:r>
               <w:rPr>
                 <w:sz w:val="22"/>
@@ -8566,7 +8632,6 @@
               </w:rPr>
               <w:t>dni</w:t>
             </w:r>
-            <w:proofErr w:type="spellEnd"/>
           </w:p>
         </w:tc>
         <w:tc>
@@ -8581,7 +8646,6 @@
                 <w:szCs w:val="22"/>
               </w:rPr>
             </w:pPr>
-            <w:proofErr w:type="spellStart"/>
             <w:r>
               <w:rPr>
                 <w:sz w:val="22"/>
@@ -8589,7 +8653,6 @@
               </w:rPr>
               <w:t>domicilio</w:t>
             </w:r>
-            <w:proofErr w:type="spellEnd"/>
           </w:p>
         </w:tc>
         <w:tc>
@@ -8604,7 +8667,6 @@
                 <w:szCs w:val="22"/>
               </w:rPr>
             </w:pPr>
-            <w:proofErr w:type="spellStart"/>
             <w:r>
               <w:rPr>
                 <w:sz w:val="22"/>
@@ -8612,7 +8674,6 @@
               </w:rPr>
               <w:t>telefono</w:t>
             </w:r>
-            <w:proofErr w:type="spellEnd"/>
           </w:p>
         </w:tc>
         <w:tc>
@@ -8627,7 +8688,6 @@
                 <w:szCs w:val="22"/>
               </w:rPr>
             </w:pPr>
-            <w:proofErr w:type="spellStart"/>
             <w:r>
               <w:rPr>
                 <w:sz w:val="22"/>
@@ -8635,7 +8695,6 @@
               </w:rPr>
               <w:t>oidplan</w:t>
             </w:r>
-            <w:proofErr w:type="spellEnd"/>
           </w:p>
         </w:tc>
       </w:tr>
@@ -8738,47 +8797,13 @@
                 <w:szCs w:val="22"/>
               </w:rPr>
             </w:pPr>
-            <w:proofErr w:type="spellStart"/>
-            <w:r>
-              <w:rPr>
-                <w:sz w:val="22"/>
-                <w:szCs w:val="22"/>
-              </w:rPr>
-              <w:t>Mitre</w:t>
-            </w:r>
-            <w:proofErr w:type="spellEnd"/>
-            <w:r>
-              <w:rPr>
-                <w:sz w:val="22"/>
-                <w:szCs w:val="22"/>
-              </w:rPr>
-              <w:t xml:space="preserve"> 200 </w:t>
-            </w:r>
-            <w:proofErr w:type="spellStart"/>
-            <w:r>
-              <w:rPr>
-                <w:sz w:val="22"/>
-                <w:szCs w:val="22"/>
-              </w:rPr>
-              <w:t>Cdad</w:t>
-            </w:r>
-            <w:proofErr w:type="spellEnd"/>
-            <w:r>
-              <w:rPr>
-                <w:sz w:val="22"/>
-                <w:szCs w:val="22"/>
-              </w:rPr>
-              <w:t xml:space="preserve"> </w:t>
-            </w:r>
-            <w:proofErr w:type="spellStart"/>
-            <w:r>
-              <w:rPr>
-                <w:sz w:val="22"/>
-                <w:szCs w:val="22"/>
-              </w:rPr>
-              <w:t>Mza</w:t>
-            </w:r>
-            <w:proofErr w:type="spellEnd"/>
+            <w:r>
+              <w:rPr>
+                <w:sz w:val="22"/>
+                <w:szCs w:val="22"/>
+              </w:rPr>
+              <w:t>Mitre 200 Cdad Mza</w:t>
+            </w:r>
           </w:p>
         </w:tc>
         <w:tc>
@@ -8928,36 +8953,8 @@
                 <w:szCs w:val="22"/>
                 <w:lang w:val="es-AR"/>
               </w:rPr>
-              <w:t xml:space="preserve">Ruta 50 Rodeo del medio </w:t>
-            </w:r>
-            <w:proofErr w:type="spellStart"/>
-            <w:r>
-              <w:rPr>
-                <w:sz w:val="22"/>
-                <w:szCs w:val="22"/>
-                <w:lang w:val="es-AR"/>
-              </w:rPr>
-              <w:t>Gllén</w:t>
-            </w:r>
-            <w:proofErr w:type="spellEnd"/>
-            <w:r>
-              <w:rPr>
-                <w:sz w:val="22"/>
-                <w:szCs w:val="22"/>
-                <w:lang w:val="es-AR"/>
-              </w:rPr>
-              <w:t xml:space="preserve"> </w:t>
-            </w:r>
-            <w:proofErr w:type="spellStart"/>
-            <w:r>
-              <w:rPr>
-                <w:sz w:val="22"/>
-                <w:szCs w:val="22"/>
-                <w:lang w:val="es-AR"/>
-              </w:rPr>
-              <w:t>Mza</w:t>
-            </w:r>
-            <w:proofErr w:type="spellEnd"/>
+              <w:t>Ruta 50 Rodeo del medio Gllén Mza</w:t>
+            </w:r>
           </w:p>
         </w:tc>
         <w:tc>
@@ -9107,36 +9104,8 @@
                 <w:szCs w:val="22"/>
                 <w:lang w:val="es-AR"/>
               </w:rPr>
-              <w:t xml:space="preserve">Guatemala 2510 San José </w:t>
-            </w:r>
-            <w:proofErr w:type="spellStart"/>
-            <w:r>
-              <w:rPr>
-                <w:sz w:val="22"/>
-                <w:szCs w:val="22"/>
-                <w:lang w:val="es-AR"/>
-              </w:rPr>
-              <w:t>Gllén</w:t>
-            </w:r>
-            <w:proofErr w:type="spellEnd"/>
-            <w:r>
-              <w:rPr>
-                <w:sz w:val="22"/>
-                <w:szCs w:val="22"/>
-                <w:lang w:val="es-AR"/>
-              </w:rPr>
-              <w:t xml:space="preserve"> </w:t>
-            </w:r>
-            <w:proofErr w:type="spellStart"/>
-            <w:r>
-              <w:rPr>
-                <w:sz w:val="22"/>
-                <w:szCs w:val="22"/>
-                <w:lang w:val="es-AR"/>
-              </w:rPr>
-              <w:t>Mza</w:t>
-            </w:r>
-            <w:proofErr w:type="spellEnd"/>
+              <w:t>Guatemala 2510 San José Gllén Mza</w:t>
+            </w:r>
           </w:p>
         </w:tc>
         <w:tc>
@@ -9279,63 +9248,13 @@
                 <w:szCs w:val="22"/>
               </w:rPr>
             </w:pPr>
-            <w:proofErr w:type="spellStart"/>
-            <w:r>
-              <w:rPr>
-                <w:sz w:val="22"/>
-                <w:szCs w:val="22"/>
-              </w:rPr>
-              <w:t>Alpes</w:t>
-            </w:r>
-            <w:proofErr w:type="spellEnd"/>
-            <w:r>
-              <w:rPr>
-                <w:sz w:val="22"/>
-                <w:szCs w:val="22"/>
-              </w:rPr>
-              <w:t xml:space="preserve"> 1450 </w:t>
-            </w:r>
-            <w:proofErr w:type="spellStart"/>
-            <w:r>
-              <w:rPr>
-                <w:sz w:val="22"/>
-                <w:szCs w:val="22"/>
-              </w:rPr>
-              <w:t>Dorrego</w:t>
-            </w:r>
-            <w:proofErr w:type="spellEnd"/>
-            <w:r>
-              <w:rPr>
-                <w:sz w:val="22"/>
-                <w:szCs w:val="22"/>
-              </w:rPr>
-              <w:t xml:space="preserve"> </w:t>
-            </w:r>
-            <w:proofErr w:type="spellStart"/>
-            <w:r>
-              <w:rPr>
-                <w:sz w:val="22"/>
-                <w:szCs w:val="22"/>
-              </w:rPr>
-              <w:t>Gllén</w:t>
-            </w:r>
-            <w:proofErr w:type="spellEnd"/>
-            <w:r>
-              <w:rPr>
-                <w:sz w:val="22"/>
-                <w:szCs w:val="22"/>
-              </w:rPr>
-              <w:t xml:space="preserve"> </w:t>
-            </w:r>
-            <w:proofErr w:type="spellStart"/>
-            <w:r>
-              <w:rPr>
-                <w:sz w:val="22"/>
-                <w:szCs w:val="22"/>
-              </w:rPr>
-              <w:t>Mza</w:t>
-            </w:r>
-            <w:proofErr w:type="spellEnd"/>
+            <w:r>
+              <w:rPr>
+                <w:sz w:val="22"/>
+                <w:szCs w:val="22"/>
+              </w:rPr>
+              <w:t>Alpes 1450 Dorrego Gllén Mza</w:t>
+            </w:r>
           </w:p>
           <w:p>
             <w:pPr>
@@ -9461,21 +9380,12 @@
                 <w:szCs w:val="22"/>
               </w:rPr>
             </w:pPr>
-            <w:proofErr w:type="spellStart"/>
-            <w:r>
-              <w:rPr>
-                <w:sz w:val="22"/>
-                <w:szCs w:val="22"/>
-              </w:rPr>
-              <w:t>Lucía</w:t>
-            </w:r>
-            <w:proofErr w:type="spellEnd"/>
-            <w:r>
-              <w:rPr>
-                <w:sz w:val="22"/>
-                <w:szCs w:val="22"/>
-              </w:rPr>
-              <w:t xml:space="preserve"> Castro</w:t>
+            <w:r>
+              <w:rPr>
+                <w:sz w:val="22"/>
+                <w:szCs w:val="22"/>
+              </w:rPr>
+              <w:t>Lucía Castro</w:t>
             </w:r>
           </w:p>
         </w:tc>
@@ -9525,17 +9435,8 @@
                 <w:sz w:val="22"/>
                 <w:szCs w:val="22"/>
               </w:rPr>
-              <w:t xml:space="preserve">San Martin 145 Godoy Cruz </w:t>
-            </w:r>
-            <w:proofErr w:type="spellStart"/>
-            <w:r>
-              <w:rPr>
-                <w:sz w:val="22"/>
-                <w:szCs w:val="22"/>
-              </w:rPr>
-              <w:t>Mza</w:t>
-            </w:r>
-            <w:proofErr w:type="spellEnd"/>
+              <w:t>San Martin 145 Godoy Cruz Mza</w:t>
+            </w:r>
           </w:p>
         </w:tc>
         <w:tc>
@@ -9674,7 +9575,7 @@
           <v:shape id="_x0000_i1026" type="#_x0000_t75" style="width:327.75pt;height:629.25pt" o:ole="">
             <v:imagedata r:id="rId15" o:title=""/>
           </v:shape>
-          <o:OLEObject Type="Embed" ProgID="Visio.Drawing.11" ShapeID="_x0000_i1026" DrawAspect="Content" ObjectID="_1383843152" r:id="rId16"/>
+          <o:OLEObject Type="Embed" ProgID="Visio.Drawing.11" ShapeID="_x0000_i1026" DrawAspect="Content" ObjectID="_1384076659" r:id="rId16"/>
         </w:object>
       </w:r>
     </w:p>
@@ -9729,63 +9630,31 @@
                 <w:b/>
               </w:rPr>
             </w:pPr>
-            <w:proofErr w:type="spellStart"/>
             <w:r>
               <w:rPr>
                 <w:b/>
               </w:rPr>
-              <w:t>Condiciones</w:t>
-            </w:r>
-            <w:proofErr w:type="spellEnd"/>
-            <w:r>
+              <w:t>Condiciones de Entrada</w:t>
+            </w:r>
+          </w:p>
+        </w:tc>
+        <w:tc>
+          <w:tcPr>
+            <w:tcW w:w="4322" w:type="dxa"/>
+          </w:tcPr>
+          <w:p>
+            <w:pPr>
+              <w:jc w:val="center"/>
               <w:rPr>
                 <w:b/>
               </w:rPr>
-              <w:t xml:space="preserve"> de </w:t>
-            </w:r>
-            <w:proofErr w:type="spellStart"/>
+            </w:pPr>
             <w:r>
               <w:rPr>
                 <w:b/>
               </w:rPr>
-              <w:t>Entrada</w:t>
-            </w:r>
-            <w:proofErr w:type="spellEnd"/>
-          </w:p>
-        </w:tc>
-        <w:tc>
-          <w:tcPr>
-            <w:tcW w:w="4322" w:type="dxa"/>
-          </w:tcPr>
-          <w:p>
-            <w:pPr>
-              <w:jc w:val="center"/>
-              <w:rPr>
-                <w:b/>
-              </w:rPr>
-            </w:pPr>
-            <w:proofErr w:type="spellStart"/>
-            <w:r>
-              <w:rPr>
-                <w:b/>
-              </w:rPr>
-              <w:t>Valores</w:t>
-            </w:r>
-            <w:proofErr w:type="spellEnd"/>
-            <w:r>
-              <w:rPr>
-                <w:b/>
-              </w:rPr>
-              <w:t xml:space="preserve">  </w:t>
-            </w:r>
-            <w:proofErr w:type="spellStart"/>
-            <w:r>
-              <w:rPr>
-                <w:b/>
-              </w:rPr>
-              <w:t>Posibles</w:t>
-            </w:r>
-            <w:proofErr w:type="spellEnd"/>
+              <w:t>Valores  Posibles</w:t>
+            </w:r>
           </w:p>
         </w:tc>
       </w:tr>
@@ -9799,13 +9668,8 @@
           </w:tcPr>
           <w:p>
             <w:r>
-              <w:t xml:space="preserve">N° </w:t>
-            </w:r>
-            <w:proofErr w:type="spellStart"/>
-            <w:r>
-              <w:t>Factura</w:t>
-            </w:r>
-            <w:proofErr w:type="spellEnd"/>
+              <w:t>N° Factura</w:t>
+            </w:r>
           </w:p>
         </w:tc>
         <w:tc>
@@ -9822,11 +9686,9 @@
               <w:suppressAutoHyphens/>
               <w:ind w:left="782" w:hanging="425"/>
             </w:pPr>
-            <w:proofErr w:type="spellStart"/>
             <w:r>
               <w:t>Existente</w:t>
             </w:r>
-            <w:proofErr w:type="spellEnd"/>
           </w:p>
         </w:tc>
       </w:tr>
@@ -9866,28 +9728,12 @@
                 <w:b/>
               </w:rPr>
             </w:pPr>
-            <w:proofErr w:type="spellStart"/>
             <w:r>
               <w:rPr>
                 <w:b/>
               </w:rPr>
-              <w:t>Valores</w:t>
-            </w:r>
-            <w:proofErr w:type="spellEnd"/>
-            <w:r>
-              <w:rPr>
-                <w:b/>
-              </w:rPr>
-              <w:t xml:space="preserve"> </w:t>
-            </w:r>
-            <w:proofErr w:type="spellStart"/>
-            <w:r>
-              <w:rPr>
-                <w:b/>
-              </w:rPr>
-              <w:t>Posibles</w:t>
-            </w:r>
-            <w:proofErr w:type="spellEnd"/>
+              <w:t>Valores Posibles</w:t>
+            </w:r>
           </w:p>
         </w:tc>
       </w:tr>
@@ -9900,11 +9746,9 @@
             <w:tcW w:w="4321" w:type="dxa"/>
           </w:tcPr>
           <w:p>
-            <w:proofErr w:type="spellStart"/>
             <w:r>
               <w:t>Facturas</w:t>
             </w:r>
-            <w:proofErr w:type="spellEnd"/>
           </w:p>
         </w:tc>
         <w:tc>
@@ -9920,11 +9764,9 @@
               </w:numPr>
               <w:suppressAutoHyphens/>
             </w:pPr>
-            <w:proofErr w:type="spellStart"/>
             <w:r>
               <w:t>Emitida</w:t>
             </w:r>
-            <w:proofErr w:type="spellEnd"/>
           </w:p>
           <w:p>
             <w:pPr>
@@ -9935,11 +9777,9 @@
               </w:numPr>
               <w:suppressAutoHyphens/>
             </w:pPr>
-            <w:proofErr w:type="spellStart"/>
             <w:r>
               <w:t>Pagada</w:t>
             </w:r>
-            <w:proofErr w:type="spellEnd"/>
           </w:p>
         </w:tc>
       </w:tr>
@@ -11462,22 +11302,13 @@
         <w:t xml:space="preserve"> </w:t>
       </w:r>
       <w:r>
-        <w:t xml:space="preserve">(Aclaración: subrayado doble=clave primaria, subrayado </w:t>
-      </w:r>
-      <w:proofErr w:type="spellStart"/>
-      <w:r>
-        <w:t>rulito</w:t>
-      </w:r>
-      <w:proofErr w:type="spellEnd"/>
-      <w:r>
-        <w:t>=clave foránea)</w:t>
+        <w:t>(Aclaración: subrayado doble=clave primaria, subrayado rulito=clave foránea)</w:t>
       </w:r>
     </w:p>
     <w:p>
       <w:pPr>
         <w:ind w:left="360"/>
       </w:pPr>
-      <w:proofErr w:type="spellStart"/>
       <w:r>
         <w:rPr>
           <w:b/>
@@ -11485,23 +11316,17 @@
         <w:t>ObraSocia</w:t>
       </w:r>
       <w:r>
-        <w:t>l</w:t>
-      </w:r>
-      <w:proofErr w:type="spellEnd"/>
-      <w:r>
-        <w:t>=</w:t>
+        <w:t>l=</w:t>
       </w:r>
       <w:r>
         <w:t xml:space="preserve"> </w:t>
       </w:r>
-      <w:proofErr w:type="spellStart"/>
       <w:r>
         <w:rPr>
           <w:u w:val="double"/>
         </w:rPr>
         <w:t>codigoOSocial</w:t>
       </w:r>
-      <w:proofErr w:type="spellEnd"/>
       <w:r>
         <w:rPr>
           <w:u w:val="single"/>
@@ -11509,13 +11334,8 @@
         <w:t xml:space="preserve"> </w:t>
       </w:r>
       <w:r>
-        <w:t xml:space="preserve">+ </w:t>
-      </w:r>
-      <w:proofErr w:type="spellStart"/>
-      <w:r>
-        <w:t>nombreOSocial</w:t>
-      </w:r>
-      <w:proofErr w:type="spellEnd"/>
+        <w:t>+ nombreOSocial</w:t>
+      </w:r>
     </w:p>
     <w:p>
       <w:pPr>
@@ -11530,25 +11350,21 @@
       <w:r>
         <w:t xml:space="preserve">= </w:t>
       </w:r>
-      <w:proofErr w:type="spellStart"/>
       <w:r>
         <w:rPr>
           <w:u w:val="double"/>
         </w:rPr>
         <w:t>codigoPlan</w:t>
       </w:r>
-      <w:proofErr w:type="spellEnd"/>
       <w:r>
         <w:t xml:space="preserve"> +  descripción + </w:t>
       </w:r>
-      <w:proofErr w:type="spellStart"/>
       <w:r>
         <w:rPr>
           <w:u w:val="wave"/>
         </w:rPr>
         <w:t>codigoOSocial</w:t>
       </w:r>
-      <w:proofErr w:type="spellEnd"/>
     </w:p>
     <w:p>
       <w:pPr>
@@ -11563,271 +11379,185 @@
       <w:r>
         <w:t xml:space="preserve">= </w:t>
       </w:r>
-      <w:proofErr w:type="spellStart"/>
       <w:r>
         <w:rPr>
           <w:u w:val="double"/>
         </w:rPr>
         <w:t>nºPaciente</w:t>
       </w:r>
-      <w:proofErr w:type="spellEnd"/>
-      <w:r>
-        <w:t xml:space="preserve"> + </w:t>
-      </w:r>
-      <w:proofErr w:type="spellStart"/>
-      <w:r>
-        <w:t>dni</w:t>
-      </w:r>
-      <w:proofErr w:type="spellEnd"/>
-      <w:r>
-        <w:t xml:space="preserve"> + nombre +  domicilio + teléfono + </w:t>
-      </w:r>
-      <w:proofErr w:type="spellStart"/>
+      <w:r>
+        <w:t xml:space="preserve"> + dni + nombre +  domicilio + teléfono + </w:t>
+      </w:r>
       <w:r>
         <w:rPr>
           <w:u w:val="wave"/>
         </w:rPr>
         <w:t>codigoPlan</w:t>
       </w:r>
-      <w:proofErr w:type="spellEnd"/>
     </w:p>
     <w:p>
       <w:pPr>
         <w:ind w:left="360"/>
       </w:pPr>
-      <w:proofErr w:type="spellStart"/>
       <w:r>
         <w:rPr>
           <w:b/>
         </w:rPr>
         <w:t>ServicioEspecial</w:t>
       </w:r>
-      <w:proofErr w:type="spellEnd"/>
       <w:r>
         <w:t xml:space="preserve">= </w:t>
       </w:r>
-      <w:proofErr w:type="spellStart"/>
       <w:r>
         <w:rPr>
           <w:u w:val="double"/>
         </w:rPr>
         <w:t>codigoServicio</w:t>
       </w:r>
-      <w:proofErr w:type="spellEnd"/>
-      <w:r>
-        <w:t xml:space="preserve"> + </w:t>
-      </w:r>
-      <w:proofErr w:type="spellStart"/>
-      <w:r>
-        <w:t>nombreServicio</w:t>
-      </w:r>
-      <w:proofErr w:type="spellEnd"/>
-      <w:r>
-        <w:t xml:space="preserve"> </w:t>
+      <w:r>
+        <w:t xml:space="preserve"> + nombreServicio </w:t>
       </w:r>
     </w:p>
     <w:p>
       <w:pPr>
         <w:ind w:left="360"/>
       </w:pPr>
-      <w:proofErr w:type="spellStart"/>
       <w:r>
         <w:rPr>
           <w:b/>
         </w:rPr>
         <w:t>CostoServicio</w:t>
       </w:r>
-      <w:proofErr w:type="spellEnd"/>
       <w:r>
         <w:t xml:space="preserve">= </w:t>
       </w:r>
-      <w:proofErr w:type="spellStart"/>
       <w:r>
         <w:rPr>
           <w:u w:val="double"/>
         </w:rPr>
         <w:t>codigoCS</w:t>
       </w:r>
-      <w:proofErr w:type="spellEnd"/>
-      <w:r>
-        <w:t xml:space="preserve"> + </w:t>
-      </w:r>
-      <w:proofErr w:type="spellStart"/>
-      <w:r>
-        <w:t>fechaInicio</w:t>
-      </w:r>
-      <w:proofErr w:type="spellEnd"/>
-      <w:r>
-        <w:t xml:space="preserve"> + </w:t>
-      </w:r>
-      <w:proofErr w:type="spellStart"/>
-      <w:r>
-        <w:t>fechaFin</w:t>
-      </w:r>
-      <w:proofErr w:type="spellEnd"/>
-      <w:r>
-        <w:t xml:space="preserve"> + monto + </w:t>
-      </w:r>
-      <w:proofErr w:type="spellStart"/>
+      <w:r>
+        <w:t xml:space="preserve"> + fechaInicio + fechaFin + monto + </w:t>
+      </w:r>
       <w:r>
         <w:rPr>
           <w:u w:val="wave"/>
         </w:rPr>
         <w:t>codigoServicio</w:t>
       </w:r>
-      <w:proofErr w:type="spellEnd"/>
     </w:p>
     <w:p>
       <w:pPr>
         <w:ind w:left="360"/>
       </w:pPr>
-      <w:proofErr w:type="spellStart"/>
       <w:r>
         <w:rPr>
           <w:b/>
         </w:rPr>
         <w:t>DetalleFicha</w:t>
       </w:r>
-      <w:proofErr w:type="spellEnd"/>
       <w:r>
         <w:t xml:space="preserve">= </w:t>
       </w:r>
-      <w:proofErr w:type="spellStart"/>
       <w:r>
         <w:rPr>
           <w:u w:val="double"/>
         </w:rPr>
         <w:t>nºLinea</w:t>
       </w:r>
-      <w:proofErr w:type="spellEnd"/>
+      <w:r>
+        <w:t xml:space="preserve"> + fechaAlta + </w:t>
+      </w:r>
+      <w:r>
+        <w:rPr>
+          <w:u w:val="wave"/>
+        </w:rPr>
+        <w:t>codigoServicio</w:t>
+      </w:r>
       <w:r>
         <w:t xml:space="preserve"> + </w:t>
       </w:r>
-      <w:proofErr w:type="spellStart"/>
-      <w:r>
-        <w:t>fechaAlta</w:t>
-      </w:r>
-      <w:proofErr w:type="spellEnd"/>
-      <w:r>
-        <w:t xml:space="preserve"> + </w:t>
-      </w:r>
-      <w:proofErr w:type="spellStart"/>
       <w:r>
         <w:rPr>
           <w:u w:val="wave"/>
         </w:rPr>
-        <w:t>codigoServicio</w:t>
-      </w:r>
-      <w:proofErr w:type="spellEnd"/>
-      <w:r>
-        <w:t xml:space="preserve"> + </w:t>
-      </w:r>
-      <w:proofErr w:type="spellStart"/>
-      <w:r>
-        <w:rPr>
-          <w:u w:val="wave"/>
-        </w:rPr>
         <w:t>nºFicha</w:t>
       </w:r>
-      <w:proofErr w:type="spellEnd"/>
     </w:p>
     <w:p>
       <w:pPr>
         <w:ind w:left="360"/>
       </w:pPr>
-      <w:proofErr w:type="spellStart"/>
       <w:r>
         <w:rPr>
           <w:b/>
         </w:rPr>
         <w:t>FichaInternacion</w:t>
       </w:r>
-      <w:proofErr w:type="spellEnd"/>
       <w:r>
         <w:t xml:space="preserve">= </w:t>
       </w:r>
-      <w:proofErr w:type="spellStart"/>
       <w:r>
         <w:rPr>
           <w:u w:val="double"/>
         </w:rPr>
         <w:t>nºFicha</w:t>
       </w:r>
-      <w:proofErr w:type="spellEnd"/>
+      <w:r>
+        <w:t xml:space="preserve"> + fechaCreacion + </w:t>
+      </w:r>
+      <w:r>
+        <w:rPr>
+          <w:u w:val="wave"/>
+        </w:rPr>
+        <w:t>nºFacturaOS</w:t>
+      </w:r>
       <w:r>
         <w:t xml:space="preserve"> + </w:t>
       </w:r>
-      <w:proofErr w:type="spellStart"/>
-      <w:r>
-        <w:t>fechaCreacion</w:t>
-      </w:r>
-      <w:proofErr w:type="spellEnd"/>
+      <w:r>
+        <w:rPr>
+          <w:u w:val="wave"/>
+        </w:rPr>
+        <w:t>codigoPrestacion</w:t>
+      </w:r>
       <w:r>
         <w:t xml:space="preserve"> + </w:t>
       </w:r>
-      <w:proofErr w:type="spellStart"/>
       <w:r>
         <w:rPr>
           <w:u w:val="wave"/>
         </w:rPr>
-        <w:t>nºFacturaOS</w:t>
-      </w:r>
-      <w:proofErr w:type="spellEnd"/>
+        <w:t>nºPaciente</w:t>
+      </w:r>
       <w:r>
         <w:t xml:space="preserve"> + </w:t>
       </w:r>
-      <w:proofErr w:type="spellStart"/>
       <w:r>
         <w:rPr>
           <w:u w:val="wave"/>
         </w:rPr>
-        <w:t>codigoPrestacion</w:t>
-      </w:r>
-      <w:proofErr w:type="spellEnd"/>
+        <w:t>nºHabitacion</w:t>
+      </w:r>
       <w:r>
         <w:t xml:space="preserve"> + </w:t>
       </w:r>
-      <w:proofErr w:type="spellStart"/>
       <w:r>
         <w:rPr>
           <w:u w:val="wave"/>
         </w:rPr>
-        <w:t>nºPaciente</w:t>
-      </w:r>
-      <w:proofErr w:type="spellEnd"/>
+        <w:t>nºCama</w:t>
+      </w:r>
       <w:r>
         <w:t xml:space="preserve"> + </w:t>
       </w:r>
-      <w:proofErr w:type="spellStart"/>
       <w:r>
         <w:rPr>
           <w:u w:val="wave"/>
         </w:rPr>
-        <w:t>nºHabitacion</w:t>
-      </w:r>
-      <w:proofErr w:type="spellEnd"/>
-      <w:r>
-        <w:t xml:space="preserve"> + </w:t>
-      </w:r>
-      <w:proofErr w:type="spellStart"/>
-      <w:r>
-        <w:rPr>
-          <w:u w:val="wave"/>
-        </w:rPr>
-        <w:t>nºCama</w:t>
-      </w:r>
-      <w:proofErr w:type="spellEnd"/>
-      <w:r>
-        <w:t xml:space="preserve"> + </w:t>
-      </w:r>
-      <w:proofErr w:type="spellStart"/>
-      <w:r>
-        <w:rPr>
-          <w:u w:val="wave"/>
-        </w:rPr>
         <w:t>codigoEstadoFI</w:t>
       </w:r>
-      <w:proofErr w:type="spellEnd"/>
       <w:r>
         <w:t xml:space="preserve"> </w:t>
       </w:r>
@@ -11836,79 +11566,53 @@
       <w:pPr>
         <w:ind w:left="360"/>
       </w:pPr>
-      <w:proofErr w:type="spellStart"/>
       <w:r>
         <w:rPr>
           <w:b/>
         </w:rPr>
         <w:t>TIpoHabitacion</w:t>
       </w:r>
-      <w:proofErr w:type="spellEnd"/>
       <w:r>
         <w:t xml:space="preserve">= </w:t>
       </w:r>
-      <w:proofErr w:type="spellStart"/>
       <w:r>
         <w:rPr>
           <w:u w:val="double"/>
         </w:rPr>
         <w:t>codigoTipoHab</w:t>
       </w:r>
-      <w:proofErr w:type="spellEnd"/>
-      <w:r>
-        <w:t xml:space="preserve"> + </w:t>
-      </w:r>
-      <w:proofErr w:type="spellStart"/>
-      <w:r>
-        <w:t>nombreTipo</w:t>
-      </w:r>
-      <w:proofErr w:type="spellEnd"/>
-      <w:r>
-        <w:t xml:space="preserve"> </w:t>
+      <w:r>
+        <w:t xml:space="preserve"> + nombreTipo </w:t>
       </w:r>
     </w:p>
     <w:p>
       <w:pPr>
         <w:ind w:left="360"/>
       </w:pPr>
-      <w:proofErr w:type="spellStart"/>
       <w:r>
         <w:rPr>
           <w:b/>
         </w:rPr>
         <w:t>TipoPrestacion</w:t>
       </w:r>
-      <w:proofErr w:type="spellEnd"/>
       <w:r>
         <w:t xml:space="preserve">= </w:t>
       </w:r>
-      <w:proofErr w:type="spellStart"/>
       <w:r>
         <w:rPr>
           <w:u w:val="double"/>
         </w:rPr>
         <w:t>codigoTipoPrestacion</w:t>
       </w:r>
-      <w:proofErr w:type="spellEnd"/>
-      <w:r>
-        <w:t xml:space="preserve"> + </w:t>
-      </w:r>
-      <w:proofErr w:type="spellStart"/>
-      <w:r>
-        <w:t>nombreTipoPrestacion</w:t>
-      </w:r>
-      <w:proofErr w:type="spellEnd"/>
-      <w:r>
-        <w:t xml:space="preserve"> + </w:t>
-      </w:r>
-      <w:proofErr w:type="spellStart"/>
+      <w:r>
+        <w:t xml:space="preserve"> + nombreTipoPrestacion + </w:t>
+      </w:r>
       <w:r>
         <w:rPr>
           <w:u w:val="wave"/>
         </w:rPr>
         <w:t>codigoTipoHab</w:t>
       </w:r>
-      <w:proofErr w:type="spellEnd"/>
     </w:p>
     <w:p>
       <w:pPr>
@@ -11923,76 +11627,50 @@
       <w:r>
         <w:t xml:space="preserve">= </w:t>
       </w:r>
-      <w:proofErr w:type="spellStart"/>
       <w:r>
         <w:rPr>
           <w:u w:val="double"/>
         </w:rPr>
         <w:t>codigoPrestacion</w:t>
       </w:r>
-      <w:proofErr w:type="spellEnd"/>
       <w:r>
         <w:t xml:space="preserve"> + descripción + </w:t>
       </w:r>
-      <w:proofErr w:type="spellStart"/>
       <w:r>
         <w:rPr>
           <w:u w:val="wave"/>
         </w:rPr>
         <w:t>codigoTipoPrestacion</w:t>
       </w:r>
-      <w:proofErr w:type="spellEnd"/>
     </w:p>
     <w:p>
       <w:pPr>
         <w:ind w:left="360"/>
       </w:pPr>
-      <w:proofErr w:type="spellStart"/>
       <w:r>
         <w:rPr>
           <w:b/>
         </w:rPr>
         <w:t>CostoPrestacion</w:t>
       </w:r>
-      <w:proofErr w:type="spellEnd"/>
       <w:r>
         <w:t xml:space="preserve">= </w:t>
       </w:r>
-      <w:proofErr w:type="spellStart"/>
       <w:r>
         <w:rPr>
           <w:u w:val="double"/>
         </w:rPr>
         <w:t>codigoCostoP</w:t>
       </w:r>
-      <w:proofErr w:type="spellEnd"/>
-      <w:r>
-        <w:t xml:space="preserve"> + </w:t>
-      </w:r>
-      <w:proofErr w:type="spellStart"/>
-      <w:r>
-        <w:t>fechaInicio</w:t>
-      </w:r>
-      <w:proofErr w:type="spellEnd"/>
-      <w:r>
-        <w:t xml:space="preserve"> + </w:t>
-      </w:r>
-      <w:proofErr w:type="spellStart"/>
-      <w:r>
-        <w:t>fechaFin</w:t>
-      </w:r>
-      <w:proofErr w:type="spellEnd"/>
-      <w:r>
-        <w:t xml:space="preserve"> + monto + </w:t>
-      </w:r>
-      <w:proofErr w:type="spellStart"/>
+      <w:r>
+        <w:t xml:space="preserve"> + fechaInicio + fechaFin + monto + </w:t>
+      </w:r>
       <w:r>
         <w:rPr>
           <w:u w:val="wave"/>
         </w:rPr>
         <w:t>codigoPrestacion</w:t>
       </w:r>
-      <w:proofErr w:type="spellEnd"/>
     </w:p>
     <w:p>
       <w:pPr>
@@ -12007,14 +11685,12 @@
       <w:r>
         <w:t xml:space="preserve">= </w:t>
       </w:r>
-      <w:proofErr w:type="spellStart"/>
       <w:r>
         <w:rPr>
           <w:u w:val="double"/>
         </w:rPr>
         <w:t>codigoCoseguro</w:t>
       </w:r>
-      <w:proofErr w:type="spellEnd"/>
       <w:r>
         <w:t xml:space="preserve"> + porcentaje </w:t>
       </w:r>
@@ -12032,41 +11708,21 @@
       <w:r>
         <w:t xml:space="preserve">= </w:t>
       </w:r>
-      <w:proofErr w:type="spellStart"/>
       <w:r>
         <w:rPr>
           <w:u w:val="double"/>
         </w:rPr>
         <w:t>codigoConvenio</w:t>
       </w:r>
-      <w:proofErr w:type="spellEnd"/>
-      <w:r>
-        <w:t xml:space="preserve"> + </w:t>
-      </w:r>
-      <w:proofErr w:type="spellStart"/>
-      <w:r>
-        <w:t>fechaInicio</w:t>
-      </w:r>
-      <w:proofErr w:type="spellEnd"/>
-      <w:r>
-        <w:t xml:space="preserve"> + </w:t>
-      </w:r>
-      <w:proofErr w:type="spellStart"/>
-      <w:r>
-        <w:t>fechaFin</w:t>
-      </w:r>
-      <w:proofErr w:type="spellEnd"/>
-      <w:r>
-        <w:t xml:space="preserve"> + </w:t>
-      </w:r>
-      <w:proofErr w:type="spellStart"/>
+      <w:r>
+        <w:t xml:space="preserve"> + fechaInicio + fechaFin + </w:t>
+      </w:r>
       <w:r>
         <w:rPr>
           <w:u w:val="wave"/>
         </w:rPr>
         <w:t>codigoCoseguro</w:t>
       </w:r>
-      <w:proofErr w:type="spellEnd"/>
     </w:p>
     <w:p>
       <w:pPr>
@@ -12081,36 +11737,30 @@
       <w:r>
         <w:t xml:space="preserve">= </w:t>
       </w:r>
-      <w:proofErr w:type="spellStart"/>
       <w:r>
         <w:rPr>
           <w:u w:val="double"/>
         </w:rPr>
         <w:t>nªHabitacion</w:t>
       </w:r>
-      <w:proofErr w:type="spellEnd"/>
       <w:r>
         <w:t xml:space="preserve"> + </w:t>
       </w:r>
-      <w:proofErr w:type="spellStart"/>
       <w:r>
         <w:rPr>
           <w:u w:val="wave"/>
         </w:rPr>
         <w:t>codigoTipoHab</w:t>
       </w:r>
-      <w:proofErr w:type="spellEnd"/>
       <w:r>
         <w:t xml:space="preserve"> + </w:t>
       </w:r>
-      <w:proofErr w:type="spellStart"/>
       <w:r>
         <w:rPr>
           <w:u w:val="wave"/>
         </w:rPr>
         <w:t>codigoSector</w:t>
       </w:r>
-      <w:proofErr w:type="spellEnd"/>
     </w:p>
     <w:p>
       <w:pPr>
@@ -12125,68 +11775,53 @@
       <w:r>
         <w:t xml:space="preserve">= </w:t>
       </w:r>
-      <w:proofErr w:type="spellStart"/>
       <w:r>
         <w:rPr>
           <w:u w:val="double"/>
         </w:rPr>
         <w:t>nºCama</w:t>
       </w:r>
-      <w:proofErr w:type="spellEnd"/>
       <w:r>
         <w:t xml:space="preserve"> + </w:t>
       </w:r>
-      <w:proofErr w:type="spellStart"/>
       <w:r>
         <w:rPr>
           <w:u w:val="wave"/>
         </w:rPr>
         <w:t>nºHabitacion</w:t>
       </w:r>
-      <w:proofErr w:type="spellEnd"/>
       <w:r>
         <w:t xml:space="preserve"> + </w:t>
       </w:r>
-      <w:proofErr w:type="spellStart"/>
       <w:r>
         <w:rPr>
           <w:u w:val="wave"/>
         </w:rPr>
         <w:t>codigoEstadoCama</w:t>
       </w:r>
-      <w:proofErr w:type="spellEnd"/>
     </w:p>
     <w:p>
       <w:pPr>
         <w:ind w:left="360"/>
       </w:pPr>
-      <w:proofErr w:type="spellStart"/>
       <w:r>
         <w:rPr>
           <w:b/>
         </w:rPr>
         <w:t>EstadoCama</w:t>
       </w:r>
-      <w:proofErr w:type="spellEnd"/>
       <w:r>
         <w:t xml:space="preserve">= </w:t>
       </w:r>
-      <w:proofErr w:type="spellStart"/>
       <w:r>
         <w:rPr>
           <w:u w:val="double"/>
         </w:rPr>
         <w:t>codigoEstadoCama</w:t>
       </w:r>
-      <w:proofErr w:type="spellEnd"/>
-      <w:r>
-        <w:t xml:space="preserve"> + </w:t>
-      </w:r>
-      <w:proofErr w:type="spellStart"/>
-      <w:r>
-        <w:t>nombreEstado</w:t>
-      </w:r>
-      <w:proofErr w:type="spellEnd"/>
+      <w:r>
+        <w:t xml:space="preserve"> + nombreEstado</w:t>
+      </w:r>
     </w:p>
     <w:p>
       <w:pPr>
@@ -12201,32 +11836,14 @@
       <w:r>
         <w:t xml:space="preserve">= </w:t>
       </w:r>
-      <w:proofErr w:type="spellStart"/>
       <w:r>
         <w:rPr>
           <w:u w:val="double"/>
         </w:rPr>
         <w:t>codigoSector</w:t>
       </w:r>
-      <w:proofErr w:type="spellEnd"/>
-      <w:r>
-        <w:t xml:space="preserve"> + </w:t>
-      </w:r>
-      <w:proofErr w:type="spellStart"/>
-      <w:r>
-        <w:t>nombreSector</w:t>
-      </w:r>
-      <w:proofErr w:type="spellEnd"/>
-      <w:r>
-        <w:t xml:space="preserve"> + </w:t>
-      </w:r>
-      <w:proofErr w:type="spellStart"/>
-      <w:r>
-        <w:t>nºPiso</w:t>
-      </w:r>
-      <w:proofErr w:type="spellEnd"/>
-      <w:r>
-        <w:t xml:space="preserve"> </w:t>
+      <w:r>
+        <w:t xml:space="preserve"> + nombreSector + nºPiso </w:t>
       </w:r>
     </w:p>
     <w:p>
@@ -12242,14 +11859,12 @@
       <w:r>
         <w:t xml:space="preserve">= </w:t>
       </w:r>
-      <w:proofErr w:type="spellStart"/>
       <w:r>
         <w:rPr>
           <w:u w:val="double"/>
         </w:rPr>
         <w:t>nºRecibo</w:t>
       </w:r>
-      <w:proofErr w:type="spellEnd"/>
       <w:r>
         <w:t xml:space="preserve"> + fecha </w:t>
       </w:r>
@@ -12261,14 +11876,12 @@
           <w:u w:val="wave"/>
         </w:rPr>
       </w:pPr>
-      <w:proofErr w:type="spellStart"/>
       <w:r>
         <w:rPr>
           <w:b/>
         </w:rPr>
         <w:t>FacturaCliente</w:t>
       </w:r>
-      <w:proofErr w:type="spellEnd"/>
       <w:r>
         <w:t>=</w:t>
       </w:r>
@@ -12276,119 +11889,72 @@
         <w:rPr>
           <w:u w:val="double"/>
         </w:rPr>
-        <w:t xml:space="preserve"> </w:t>
-      </w:r>
-      <w:proofErr w:type="spellStart"/>
-      <w:r>
-        <w:rPr>
-          <w:u w:val="double"/>
-        </w:rPr>
-        <w:t>nºFactura</w:t>
-      </w:r>
-      <w:proofErr w:type="spellEnd"/>
-      <w:r>
-        <w:t xml:space="preserve"> + </w:t>
-      </w:r>
-      <w:proofErr w:type="spellStart"/>
-      <w:r>
-        <w:t>fechaEmision</w:t>
-      </w:r>
-      <w:proofErr w:type="spellEnd"/>
-      <w:r>
-        <w:t xml:space="preserve"> + </w:t>
-      </w:r>
-      <w:proofErr w:type="spellStart"/>
+        <w:t xml:space="preserve"> nºFactura</w:t>
+      </w:r>
+      <w:r>
+        <w:t xml:space="preserve"> + fechaEmision + </w:t>
+      </w:r>
       <w:r>
         <w:rPr>
           <w:u w:val="wave"/>
         </w:rPr>
-        <w:t>nºRecibo</w:t>
-      </w:r>
-      <w:proofErr w:type="spellEnd"/>
+        <w:t xml:space="preserve">nºRecibo </w:t>
+      </w:r>
+      <w:r>
+        <w:t xml:space="preserve">+ </w:t>
+      </w:r>
       <w:r>
         <w:rPr>
           <w:u w:val="wave"/>
         </w:rPr>
-        <w:t xml:space="preserve"> </w:t>
-      </w:r>
-      <w:r>
-        <w:t xml:space="preserve">+ </w:t>
-      </w:r>
-      <w:proofErr w:type="spellStart"/>
-      <w:r>
-        <w:rPr>
-          <w:u w:val="wave"/>
-        </w:rPr>
         <w:t>codigoEstadoFC</w:t>
       </w:r>
-      <w:proofErr w:type="spellEnd"/>
     </w:p>
     <w:p>
       <w:pPr>
         <w:ind w:left="360"/>
       </w:pPr>
-      <w:proofErr w:type="spellStart"/>
       <w:r>
         <w:rPr>
           <w:b/>
         </w:rPr>
         <w:t>EstadoFacturaCliente</w:t>
       </w:r>
-      <w:proofErr w:type="spellEnd"/>
       <w:r>
         <w:t xml:space="preserve">= </w:t>
       </w:r>
-      <w:proofErr w:type="spellStart"/>
       <w:r>
         <w:rPr>
           <w:u w:val="double"/>
         </w:rPr>
         <w:t>codigoEstadoFC</w:t>
       </w:r>
-      <w:proofErr w:type="spellEnd"/>
-      <w:r>
-        <w:t xml:space="preserve"> + </w:t>
-      </w:r>
-      <w:proofErr w:type="spellStart"/>
-      <w:r>
-        <w:t>nombreEstadoFC</w:t>
-      </w:r>
-      <w:proofErr w:type="spellEnd"/>
-      <w:r>
-        <w:t xml:space="preserve"> </w:t>
+      <w:r>
+        <w:t xml:space="preserve"> + nombreEstadoFC </w:t>
       </w:r>
     </w:p>
     <w:p>
       <w:pPr>
         <w:ind w:left="360"/>
       </w:pPr>
-      <w:proofErr w:type="spellStart"/>
       <w:r>
         <w:rPr>
           <w:b/>
         </w:rPr>
         <w:t>EstadoFIchaInternacion</w:t>
       </w:r>
-      <w:proofErr w:type="spellEnd"/>
       <w:r>
         <w:t xml:space="preserve">= </w:t>
       </w:r>
-      <w:proofErr w:type="spellStart"/>
       <w:r>
         <w:rPr>
           <w:u w:val="double"/>
         </w:rPr>
         <w:t>codigoEstadoFI</w:t>
       </w:r>
-      <w:proofErr w:type="spellEnd"/>
-      <w:r>
-        <w:t xml:space="preserve"> + </w:t>
-      </w:r>
-      <w:proofErr w:type="spellStart"/>
-      <w:r>
-        <w:t>nombreEstadoFI</w:t>
-      </w:r>
-      <w:proofErr w:type="spellEnd"/>
+      <w:r>
+        <w:t xml:space="preserve"> + nombreEstadoFI</w:t>
+      </w:r>
     </w:p>
     <w:p>
       <w:pPr>
@@ -12413,22 +11979,13 @@
         <w:t xml:space="preserve">Mapeo MER Clínica </w:t>
       </w:r>
       <w:r>
-        <w:t xml:space="preserve">(Aclaración: subrayado doble=clave primaria, subrayado </w:t>
-      </w:r>
-      <w:proofErr w:type="spellStart"/>
-      <w:r>
-        <w:t>rulito</w:t>
-      </w:r>
-      <w:proofErr w:type="spellEnd"/>
-      <w:r>
-        <w:t>=clave foránea)</w:t>
+        <w:t>(Aclaración: subrayado doble=clave primaria, subrayado rulito=clave foránea)</w:t>
       </w:r>
     </w:p>
     <w:p>
       <w:pPr>
         <w:ind w:left="360"/>
       </w:pPr>
-      <w:proofErr w:type="spellStart"/>
       <w:r>
         <w:rPr>
           <w:b/>
@@ -12436,31 +11993,23 @@
         <w:t>ObraSocia</w:t>
       </w:r>
       <w:r>
-        <w:t>l</w:t>
-      </w:r>
-      <w:proofErr w:type="spellEnd"/>
-      <w:r>
-        <w:t>=</w:t>
+        <w:t>l=</w:t>
       </w:r>
       <w:r>
         <w:t xml:space="preserve"> </w:t>
       </w:r>
-      <w:proofErr w:type="spellStart"/>
       <w:r>
         <w:rPr>
           <w:u w:val="double"/>
         </w:rPr>
         <w:t>oidObraSocial</w:t>
       </w:r>
-      <w:proofErr w:type="spellEnd"/>
       <w:r>
         <w:t xml:space="preserve"> + </w:t>
       </w:r>
-      <w:proofErr w:type="spellStart"/>
       <w:r>
         <w:t>codigoOSocial</w:t>
       </w:r>
-      <w:proofErr w:type="spellEnd"/>
       <w:r>
         <w:rPr>
           <w:u w:val="single"/>
@@ -12468,13 +12017,8 @@
         <w:t xml:space="preserve"> </w:t>
       </w:r>
       <w:r>
-        <w:t xml:space="preserve">+ </w:t>
-      </w:r>
-      <w:proofErr w:type="spellStart"/>
-      <w:r>
-        <w:t>nombreOSocial</w:t>
-      </w:r>
-      <w:proofErr w:type="spellEnd"/>
+        <w:t>+ nombreOSocial</w:t>
+      </w:r>
     </w:p>
     <w:p>
       <w:pPr>
@@ -12489,38 +12033,26 @@
       <w:r>
         <w:t xml:space="preserve">= </w:t>
       </w:r>
-      <w:proofErr w:type="spellStart"/>
       <w:r>
         <w:rPr>
           <w:u w:val="double"/>
         </w:rPr>
         <w:t>oidPlan</w:t>
       </w:r>
-      <w:proofErr w:type="spellEnd"/>
       <w:r>
         <w:t xml:space="preserve"> + </w:t>
       </w:r>
-      <w:proofErr w:type="spellStart"/>
       <w:r>
         <w:t>codigoPlan</w:t>
       </w:r>
-      <w:proofErr w:type="spellEnd"/>
       <w:r>
         <w:t xml:space="preserve"> +  descripción + </w:t>
       </w:r>
-      <w:proofErr w:type="spellStart"/>
       <w:r>
         <w:rPr>
           <w:u w:val="wave"/>
         </w:rPr>
-        <w:t>oidObraSocial</w:t>
-      </w:r>
-      <w:proofErr w:type="spellEnd"/>
-      <w:r>
-        <w:rPr>
-          <w:u w:val="wave"/>
-        </w:rPr>
-        <w:t xml:space="preserve"> </w:t>
+        <w:t xml:space="preserve">oidObraSocial </w:t>
       </w:r>
     </w:p>
     <w:p>
@@ -12536,311 +12068,215 @@
       <w:r>
         <w:t xml:space="preserve">= </w:t>
       </w:r>
-      <w:proofErr w:type="spellStart"/>
       <w:r>
         <w:rPr>
           <w:u w:val="double"/>
         </w:rPr>
         <w:t>oidPaciente</w:t>
       </w:r>
-      <w:proofErr w:type="spellEnd"/>
       <w:r>
         <w:t xml:space="preserve"> + </w:t>
       </w:r>
-      <w:proofErr w:type="spellStart"/>
       <w:r>
         <w:t>nºPaciente</w:t>
       </w:r>
-      <w:proofErr w:type="spellEnd"/>
-      <w:r>
-        <w:t xml:space="preserve"> + </w:t>
-      </w:r>
-      <w:proofErr w:type="spellStart"/>
-      <w:r>
-        <w:t>dni</w:t>
-      </w:r>
-      <w:proofErr w:type="spellEnd"/>
-      <w:r>
-        <w:t xml:space="preserve"> + nombre +  domicilio + teléfono + </w:t>
-      </w:r>
-      <w:proofErr w:type="spellStart"/>
+      <w:r>
+        <w:t xml:space="preserve"> + dni + nombre +  domicilio + teléfono + </w:t>
+      </w:r>
       <w:r>
         <w:rPr>
           <w:u w:val="wave"/>
         </w:rPr>
         <w:t>oidPlan</w:t>
       </w:r>
-      <w:proofErr w:type="spellEnd"/>
     </w:p>
     <w:p>
       <w:pPr>
         <w:ind w:left="360"/>
       </w:pPr>
-      <w:proofErr w:type="spellStart"/>
       <w:r>
         <w:rPr>
           <w:b/>
         </w:rPr>
         <w:t>ServicioEspecial</w:t>
       </w:r>
-      <w:proofErr w:type="spellEnd"/>
       <w:r>
         <w:t xml:space="preserve">= </w:t>
       </w:r>
-      <w:proofErr w:type="spellStart"/>
       <w:r>
         <w:rPr>
           <w:u w:val="double"/>
         </w:rPr>
         <w:t>oidServicioEspecial</w:t>
       </w:r>
-      <w:proofErr w:type="spellEnd"/>
       <w:r>
         <w:t xml:space="preserve"> + </w:t>
       </w:r>
-      <w:proofErr w:type="spellStart"/>
       <w:r>
         <w:t>codigoServicio</w:t>
       </w:r>
-      <w:proofErr w:type="spellEnd"/>
-      <w:r>
-        <w:t xml:space="preserve"> + </w:t>
-      </w:r>
-      <w:proofErr w:type="spellStart"/>
-      <w:r>
-        <w:t>nombreServicio</w:t>
-      </w:r>
-      <w:proofErr w:type="spellEnd"/>
-      <w:r>
-        <w:t xml:space="preserve"> </w:t>
+      <w:r>
+        <w:t xml:space="preserve"> + nombreServicio </w:t>
       </w:r>
     </w:p>
     <w:p>
       <w:pPr>
         <w:ind w:left="360"/>
       </w:pPr>
-      <w:proofErr w:type="spellStart"/>
       <w:r>
         <w:rPr>
           <w:b/>
         </w:rPr>
         <w:t>CostoServicio</w:t>
       </w:r>
-      <w:proofErr w:type="spellEnd"/>
       <w:r>
         <w:t xml:space="preserve">= </w:t>
       </w:r>
-      <w:proofErr w:type="spellStart"/>
       <w:r>
         <w:rPr>
           <w:u w:val="double"/>
         </w:rPr>
         <w:t>oidCostoServicio</w:t>
       </w:r>
-      <w:proofErr w:type="spellEnd"/>
       <w:r>
         <w:t xml:space="preserve"> + </w:t>
       </w:r>
-      <w:proofErr w:type="spellStart"/>
       <w:r>
         <w:t>codigoCS</w:t>
       </w:r>
-      <w:proofErr w:type="spellEnd"/>
-      <w:r>
-        <w:t xml:space="preserve"> + </w:t>
-      </w:r>
-      <w:proofErr w:type="spellStart"/>
-      <w:r>
-        <w:t>fechaInicio</w:t>
-      </w:r>
-      <w:proofErr w:type="spellEnd"/>
-      <w:r>
-        <w:t xml:space="preserve"> + </w:t>
-      </w:r>
-      <w:proofErr w:type="spellStart"/>
-      <w:r>
-        <w:t>fechaFin</w:t>
-      </w:r>
-      <w:proofErr w:type="spellEnd"/>
-      <w:r>
-        <w:t xml:space="preserve"> + monto + </w:t>
-      </w:r>
-      <w:proofErr w:type="spellStart"/>
+      <w:r>
+        <w:t xml:space="preserve"> + fechaInicio + fechaFin + monto + </w:t>
+      </w:r>
       <w:r>
         <w:rPr>
           <w:u w:val="wave"/>
         </w:rPr>
         <w:t>oidServicioEspecial</w:t>
       </w:r>
-      <w:proofErr w:type="spellEnd"/>
     </w:p>
     <w:p>
       <w:pPr>
         <w:ind w:left="360"/>
       </w:pPr>
-      <w:proofErr w:type="spellStart"/>
       <w:r>
         <w:rPr>
           <w:b/>
         </w:rPr>
         <w:t>DetalleFicha</w:t>
       </w:r>
-      <w:proofErr w:type="spellEnd"/>
       <w:r>
         <w:t xml:space="preserve">= </w:t>
       </w:r>
-      <w:proofErr w:type="spellStart"/>
       <w:r>
         <w:rPr>
           <w:u w:val="double"/>
         </w:rPr>
         <w:t>oidDetalleFicha</w:t>
       </w:r>
-      <w:proofErr w:type="spellEnd"/>
       <w:r>
         <w:t xml:space="preserve"> + </w:t>
       </w:r>
-      <w:proofErr w:type="spellStart"/>
       <w:r>
         <w:t>nºLinea</w:t>
       </w:r>
-      <w:proofErr w:type="spellEnd"/>
+      <w:r>
+        <w:t xml:space="preserve"> + fechaAlta + </w:t>
+      </w:r>
+      <w:r>
+        <w:rPr>
+          <w:u w:val="wave"/>
+        </w:rPr>
+        <w:t>oidServicioEspecial</w:t>
+      </w:r>
       <w:r>
         <w:t xml:space="preserve"> + </w:t>
       </w:r>
-      <w:proofErr w:type="spellStart"/>
-      <w:r>
-        <w:t>fechaAlta</w:t>
-      </w:r>
-      <w:proofErr w:type="spellEnd"/>
-      <w:r>
-        <w:t xml:space="preserve"> + </w:t>
-      </w:r>
-      <w:proofErr w:type="spellStart"/>
       <w:r>
         <w:rPr>
           <w:u w:val="wave"/>
         </w:rPr>
-        <w:t>oidServicioEspecial</w:t>
-      </w:r>
-      <w:proofErr w:type="spellEnd"/>
-      <w:r>
-        <w:t xml:space="preserve"> + </w:t>
-      </w:r>
-      <w:proofErr w:type="spellStart"/>
-      <w:r>
-        <w:rPr>
-          <w:u w:val="wave"/>
-        </w:rPr>
         <w:t>oidFichaInternacion</w:t>
       </w:r>
-      <w:proofErr w:type="spellEnd"/>
     </w:p>
     <w:p>
       <w:pPr>
         <w:ind w:left="360"/>
       </w:pPr>
-      <w:proofErr w:type="spellStart"/>
       <w:r>
         <w:rPr>
           <w:b/>
         </w:rPr>
         <w:t>FichaInternacion</w:t>
       </w:r>
-      <w:proofErr w:type="spellEnd"/>
       <w:r>
         <w:t xml:space="preserve">= </w:t>
       </w:r>
-      <w:proofErr w:type="spellStart"/>
       <w:r>
         <w:rPr>
           <w:u w:val="double"/>
         </w:rPr>
         <w:t>oidFichaInternacion</w:t>
       </w:r>
-      <w:proofErr w:type="spellEnd"/>
       <w:r>
         <w:t xml:space="preserve"> + </w:t>
       </w:r>
-      <w:proofErr w:type="spellStart"/>
       <w:r>
         <w:t>nºFicha</w:t>
       </w:r>
-      <w:proofErr w:type="spellEnd"/>
+      <w:r>
+        <w:t xml:space="preserve"> + fechaCreacion + </w:t>
+      </w:r>
+      <w:r>
+        <w:rPr>
+          <w:u w:val="wave"/>
+        </w:rPr>
+        <w:t>oidFacturaOS</w:t>
+      </w:r>
       <w:r>
         <w:t xml:space="preserve"> + </w:t>
       </w:r>
-      <w:proofErr w:type="spellStart"/>
-      <w:r>
-        <w:t>fechaCreacion</w:t>
-      </w:r>
-      <w:proofErr w:type="spellEnd"/>
+      <w:r>
+        <w:rPr>
+          <w:u w:val="wave"/>
+        </w:rPr>
+        <w:t>oidPrestacion</w:t>
+      </w:r>
       <w:r>
         <w:t xml:space="preserve"> + </w:t>
       </w:r>
-      <w:proofErr w:type="spellStart"/>
       <w:r>
         <w:rPr>
           <w:u w:val="wave"/>
         </w:rPr>
-        <w:t>oidFacturaOS</w:t>
-      </w:r>
-      <w:proofErr w:type="spellEnd"/>
+        <w:t>oidPaciente</w:t>
+      </w:r>
       <w:r>
         <w:t xml:space="preserve"> + </w:t>
       </w:r>
-      <w:proofErr w:type="spellStart"/>
       <w:r>
         <w:rPr>
           <w:u w:val="wave"/>
         </w:rPr>
-        <w:t>oidPrestacion</w:t>
-      </w:r>
-      <w:proofErr w:type="spellEnd"/>
+        <w:t>oidHabitacion</w:t>
+      </w:r>
       <w:r>
         <w:t xml:space="preserve"> + </w:t>
       </w:r>
-      <w:proofErr w:type="spellStart"/>
       <w:r>
         <w:rPr>
           <w:u w:val="wave"/>
         </w:rPr>
-        <w:t>oidPaciente</w:t>
-      </w:r>
-      <w:proofErr w:type="spellEnd"/>
+        <w:t>oidCama</w:t>
+      </w:r>
       <w:r>
         <w:t xml:space="preserve"> + </w:t>
       </w:r>
-      <w:proofErr w:type="spellStart"/>
       <w:r>
         <w:rPr>
           <w:u w:val="wave"/>
         </w:rPr>
-        <w:t>oidHabitacion</w:t>
-      </w:r>
-      <w:proofErr w:type="spellEnd"/>
-      <w:r>
-        <w:t xml:space="preserve"> + </w:t>
-      </w:r>
-      <w:proofErr w:type="spellStart"/>
-      <w:r>
-        <w:rPr>
-          <w:u w:val="wave"/>
-        </w:rPr>
-        <w:t>oidCama</w:t>
-      </w:r>
-      <w:proofErr w:type="spellEnd"/>
-      <w:r>
-        <w:t xml:space="preserve"> + </w:t>
-      </w:r>
-      <w:proofErr w:type="spellStart"/>
-      <w:r>
-        <w:rPr>
-          <w:u w:val="wave"/>
-        </w:rPr>
         <w:t>oidEstadoFichaInternacion</w:t>
       </w:r>
-      <w:proofErr w:type="spellEnd"/>
       <w:r>
         <w:t xml:space="preserve"> </w:t>
       </w:r>
@@ -12849,61 +12285,44 @@
       <w:pPr>
         <w:ind w:left="360"/>
       </w:pPr>
-      <w:proofErr w:type="spellStart"/>
       <w:r>
         <w:rPr>
           <w:b/>
         </w:rPr>
         <w:t>TIpoHabitacion</w:t>
       </w:r>
-      <w:proofErr w:type="spellEnd"/>
       <w:r>
         <w:t xml:space="preserve">= </w:t>
       </w:r>
-      <w:proofErr w:type="spellStart"/>
       <w:r>
         <w:rPr>
           <w:u w:val="double"/>
         </w:rPr>
         <w:t>oidTipoHabitacion</w:t>
       </w:r>
-      <w:proofErr w:type="spellEnd"/>
       <w:r>
         <w:t xml:space="preserve"> + </w:t>
       </w:r>
-      <w:proofErr w:type="spellStart"/>
       <w:r>
         <w:t>codigoTipoHab</w:t>
       </w:r>
-      <w:proofErr w:type="spellEnd"/>
-      <w:r>
-        <w:t xml:space="preserve"> + </w:t>
-      </w:r>
-      <w:proofErr w:type="spellStart"/>
-      <w:r>
-        <w:t>nombreTipo</w:t>
-      </w:r>
-      <w:proofErr w:type="spellEnd"/>
-      <w:r>
-        <w:t xml:space="preserve"> </w:t>
+      <w:r>
+        <w:t xml:space="preserve"> + nombreTipo </w:t>
       </w:r>
     </w:p>
     <w:p>
       <w:pPr>
         <w:ind w:left="360"/>
       </w:pPr>
-      <w:proofErr w:type="spellStart"/>
       <w:r>
         <w:rPr>
           <w:b/>
         </w:rPr>
         <w:t>TipoPrestacion</w:t>
       </w:r>
-      <w:proofErr w:type="spellEnd"/>
       <w:r>
         <w:t xml:space="preserve">= </w:t>
       </w:r>
-      <w:proofErr w:type="spellStart"/>
       <w:r>
         <w:rPr>
           <w:u w:val="double"/>
@@ -12911,36 +12330,20 @@
         <w:t>oidTipoPrestacio</w:t>
       </w:r>
       <w:r>
-        <w:t>n</w:t>
-      </w:r>
-      <w:proofErr w:type="spellEnd"/>
-      <w:r>
-        <w:t xml:space="preserve"> + </w:t>
-      </w:r>
-      <w:proofErr w:type="spellStart"/>
+        <w:t xml:space="preserve">n + </w:t>
+      </w:r>
       <w:r>
         <w:t>codigoTipoPrestacion</w:t>
       </w:r>
-      <w:proofErr w:type="spellEnd"/>
-      <w:r>
-        <w:t xml:space="preserve"> + </w:t>
-      </w:r>
-      <w:proofErr w:type="spellStart"/>
-      <w:r>
-        <w:t>nombreTipoPrestacion</w:t>
-      </w:r>
-      <w:proofErr w:type="spellEnd"/>
-      <w:r>
-        <w:t xml:space="preserve"> + </w:t>
-      </w:r>
-      <w:proofErr w:type="spellStart"/>
+      <w:r>
+        <w:t xml:space="preserve"> + nombreTipoPrestacion + </w:t>
+      </w:r>
       <w:r>
         <w:rPr>
           <w:u w:val="wave"/>
         </w:rPr>
         <w:t>oidTipoHabitacion</w:t>
       </w:r>
-      <w:proofErr w:type="spellEnd"/>
     </w:p>
     <w:p>
       <w:pPr>
@@ -12955,92 +12358,62 @@
       <w:r>
         <w:t xml:space="preserve">= </w:t>
       </w:r>
-      <w:proofErr w:type="spellStart"/>
       <w:r>
         <w:rPr>
           <w:u w:val="double"/>
         </w:rPr>
         <w:t>oidPrestacion</w:t>
       </w:r>
-      <w:proofErr w:type="spellEnd"/>
       <w:r>
         <w:t xml:space="preserve"> + </w:t>
       </w:r>
-      <w:proofErr w:type="spellStart"/>
       <w:r>
         <w:t>codigoPrestacion</w:t>
       </w:r>
-      <w:proofErr w:type="spellEnd"/>
       <w:r>
         <w:t xml:space="preserve"> + descripción + </w:t>
       </w:r>
-      <w:proofErr w:type="spellStart"/>
       <w:r>
         <w:rPr>
           <w:u w:val="wave"/>
         </w:rPr>
         <w:t>oidTipoPrestacion</w:t>
       </w:r>
-      <w:proofErr w:type="spellEnd"/>
     </w:p>
     <w:p>
       <w:pPr>
         <w:ind w:left="360"/>
       </w:pPr>
-      <w:proofErr w:type="spellStart"/>
       <w:r>
         <w:rPr>
           <w:b/>
         </w:rPr>
         <w:t>CostoPrestacion</w:t>
       </w:r>
-      <w:proofErr w:type="spellEnd"/>
       <w:r>
         <w:t xml:space="preserve">= </w:t>
       </w:r>
-      <w:proofErr w:type="spellStart"/>
       <w:r>
         <w:rPr>
           <w:u w:val="double"/>
         </w:rPr>
         <w:t>oidCostoPrestacion</w:t>
       </w:r>
-      <w:proofErr w:type="spellEnd"/>
       <w:r>
         <w:t xml:space="preserve"> + </w:t>
       </w:r>
-      <w:proofErr w:type="spellStart"/>
       <w:r>
         <w:t>codigoCostoP</w:t>
       </w:r>
-      <w:proofErr w:type="spellEnd"/>
-      <w:r>
-        <w:t xml:space="preserve"> + </w:t>
-      </w:r>
-      <w:proofErr w:type="spellStart"/>
-      <w:r>
-        <w:t>fechaInicio</w:t>
-      </w:r>
-      <w:proofErr w:type="spellEnd"/>
-      <w:r>
-        <w:t xml:space="preserve"> + </w:t>
-      </w:r>
-      <w:proofErr w:type="spellStart"/>
-      <w:r>
-        <w:t>fechaFin</w:t>
-      </w:r>
-      <w:proofErr w:type="spellEnd"/>
-      <w:r>
-        <w:t xml:space="preserve"> + monto + </w:t>
-      </w:r>
-      <w:proofErr w:type="spellStart"/>
+      <w:r>
+        <w:t xml:space="preserve"> + fechaInicio + fechaFin + monto + </w:t>
+      </w:r>
       <w:r>
         <w:rPr>
           <w:u w:val="wave"/>
         </w:rPr>
         <w:t>oidPrestacion</w:t>
       </w:r>
-      <w:proofErr w:type="spellEnd"/>
     </w:p>
     <w:p>
       <w:pPr>
@@ -13055,22 +12428,18 @@
       <w:r>
         <w:t xml:space="preserve">= </w:t>
       </w:r>
-      <w:proofErr w:type="spellStart"/>
       <w:r>
         <w:rPr>
           <w:u w:val="double"/>
         </w:rPr>
         <w:t>oidCoseguro</w:t>
       </w:r>
-      <w:proofErr w:type="spellEnd"/>
       <w:r>
         <w:t xml:space="preserve"> + </w:t>
       </w:r>
-      <w:proofErr w:type="spellStart"/>
       <w:r>
         <w:t>codigoCoseguro</w:t>
       </w:r>
-      <w:proofErr w:type="spellEnd"/>
       <w:r>
         <w:t xml:space="preserve"> + porcentaje </w:t>
       </w:r>
@@ -13088,49 +12457,27 @@
       <w:r>
         <w:t xml:space="preserve">= </w:t>
       </w:r>
-      <w:proofErr w:type="spellStart"/>
       <w:r>
         <w:rPr>
           <w:u w:val="double"/>
         </w:rPr>
         <w:t>oidConvenio</w:t>
       </w:r>
-      <w:proofErr w:type="spellEnd"/>
       <w:r>
         <w:t xml:space="preserve"> + </w:t>
       </w:r>
-      <w:proofErr w:type="spellStart"/>
       <w:r>
         <w:t>codigoConvenio</w:t>
       </w:r>
-      <w:proofErr w:type="spellEnd"/>
-      <w:r>
-        <w:t xml:space="preserve"> + </w:t>
-      </w:r>
-      <w:proofErr w:type="spellStart"/>
-      <w:r>
-        <w:t>fechaInicio</w:t>
-      </w:r>
-      <w:proofErr w:type="spellEnd"/>
-      <w:r>
-        <w:t xml:space="preserve"> + </w:t>
-      </w:r>
-      <w:proofErr w:type="spellStart"/>
-      <w:r>
-        <w:t>fechaFin</w:t>
-      </w:r>
-      <w:proofErr w:type="spellEnd"/>
-      <w:r>
-        <w:t xml:space="preserve"> + </w:t>
-      </w:r>
-      <w:proofErr w:type="spellStart"/>
+      <w:r>
+        <w:t xml:space="preserve"> + fechaInicio + fechaFin + </w:t>
+      </w:r>
       <w:r>
         <w:rPr>
           <w:u w:val="wave"/>
         </w:rPr>
         <w:t>oidCoseguro</w:t>
       </w:r>
-      <w:proofErr w:type="spellEnd"/>
     </w:p>
     <w:p>
       <w:pPr>
@@ -13145,44 +12492,36 @@
       <w:r>
         <w:t xml:space="preserve">= </w:t>
       </w:r>
-      <w:proofErr w:type="spellStart"/>
       <w:r>
         <w:rPr>
           <w:u w:val="double"/>
         </w:rPr>
         <w:t>oidHabitacion</w:t>
       </w:r>
-      <w:proofErr w:type="spellEnd"/>
       <w:r>
         <w:t xml:space="preserve"> + </w:t>
       </w:r>
-      <w:proofErr w:type="spellStart"/>
       <w:r>
         <w:t>nªHabitacion</w:t>
       </w:r>
-      <w:proofErr w:type="spellEnd"/>
       <w:r>
         <w:t xml:space="preserve"> + </w:t>
       </w:r>
-      <w:proofErr w:type="spellStart"/>
       <w:r>
         <w:rPr>
           <w:u w:val="wave"/>
         </w:rPr>
         <w:t>oidTipoHabitacion</w:t>
       </w:r>
-      <w:proofErr w:type="spellEnd"/>
       <w:r>
         <w:t xml:space="preserve"> + </w:t>
       </w:r>
-      <w:proofErr w:type="spellStart"/>
       <w:r>
         <w:rPr>
           <w:u w:val="wave"/>
         </w:rPr>
         <w:t>oidSector</w:t>
       </w:r>
-      <w:proofErr w:type="spellEnd"/>
     </w:p>
     <w:p>
       <w:pPr>
@@ -13197,84 +12536,65 @@
       <w:r>
         <w:t xml:space="preserve">= </w:t>
       </w:r>
-      <w:proofErr w:type="spellStart"/>
       <w:r>
         <w:rPr>
           <w:u w:val="double"/>
         </w:rPr>
         <w:t>oidCama</w:t>
       </w:r>
-      <w:proofErr w:type="spellEnd"/>
       <w:r>
         <w:t xml:space="preserve"> + </w:t>
       </w:r>
-      <w:proofErr w:type="spellStart"/>
       <w:r>
         <w:t>nºCama</w:t>
       </w:r>
-      <w:proofErr w:type="spellEnd"/>
       <w:r>
         <w:t xml:space="preserve"> + </w:t>
       </w:r>
-      <w:proofErr w:type="spellStart"/>
       <w:r>
         <w:rPr>
           <w:u w:val="wave"/>
         </w:rPr>
         <w:t>oidHabitacion</w:t>
       </w:r>
-      <w:proofErr w:type="spellEnd"/>
       <w:r>
         <w:t xml:space="preserve"> + </w:t>
       </w:r>
-      <w:proofErr w:type="spellStart"/>
       <w:r>
         <w:rPr>
           <w:u w:val="wave"/>
         </w:rPr>
         <w:t>oidEstadoCama</w:t>
       </w:r>
-      <w:proofErr w:type="spellEnd"/>
     </w:p>
     <w:p>
       <w:pPr>
         <w:ind w:left="360"/>
       </w:pPr>
-      <w:proofErr w:type="spellStart"/>
       <w:r>
         <w:rPr>
           <w:b/>
         </w:rPr>
         <w:t>EstadoCama</w:t>
       </w:r>
-      <w:proofErr w:type="spellEnd"/>
       <w:r>
         <w:t xml:space="preserve">= </w:t>
       </w:r>
-      <w:proofErr w:type="spellStart"/>
       <w:r>
         <w:rPr>
           <w:u w:val="double"/>
         </w:rPr>
         <w:t>oidEstadoCama</w:t>
       </w:r>
-      <w:proofErr w:type="spellEnd"/>
       <w:r>
         <w:t xml:space="preserve"> + </w:t>
       </w:r>
-      <w:proofErr w:type="spellStart"/>
       <w:r>
         <w:t>codigoEstadoCama</w:t>
       </w:r>
-      <w:proofErr w:type="spellEnd"/>
-      <w:r>
-        <w:t xml:space="preserve"> + </w:t>
-      </w:r>
-      <w:proofErr w:type="spellStart"/>
-      <w:r>
-        <w:t>nombreEstado</w:t>
-      </w:r>
-      <w:proofErr w:type="spellEnd"/>
+      <w:r>
+        <w:t xml:space="preserve"> + nombreEstado</w:t>
+      </w:r>
     </w:p>
     <w:p>
       <w:pPr>
@@ -13289,40 +12609,20 @@
       <w:r>
         <w:t xml:space="preserve">= </w:t>
       </w:r>
-      <w:proofErr w:type="spellStart"/>
       <w:r>
         <w:rPr>
           <w:u w:val="double"/>
         </w:rPr>
         <w:t>oidSector</w:t>
       </w:r>
-      <w:proofErr w:type="spellEnd"/>
       <w:r>
         <w:t xml:space="preserve"> + </w:t>
       </w:r>
-      <w:proofErr w:type="spellStart"/>
       <w:r>
         <w:t>codigoSector</w:t>
       </w:r>
-      <w:proofErr w:type="spellEnd"/>
-      <w:r>
-        <w:t xml:space="preserve"> + </w:t>
-      </w:r>
-      <w:proofErr w:type="spellStart"/>
-      <w:r>
-        <w:t>nombreSector</w:t>
-      </w:r>
-      <w:proofErr w:type="spellEnd"/>
-      <w:r>
-        <w:t xml:space="preserve"> + </w:t>
-      </w:r>
-      <w:proofErr w:type="spellStart"/>
-      <w:r>
-        <w:t>nºPiso</w:t>
-      </w:r>
-      <w:proofErr w:type="spellEnd"/>
-      <w:r>
-        <w:t xml:space="preserve"> </w:t>
+      <w:r>
+        <w:t xml:space="preserve"> + nombreSector + nºPiso </w:t>
       </w:r>
     </w:p>
     <w:p>
@@ -13338,22 +12638,18 @@
       <w:r>
         <w:t xml:space="preserve">= </w:t>
       </w:r>
-      <w:proofErr w:type="spellStart"/>
       <w:r>
         <w:rPr>
           <w:u w:val="double"/>
         </w:rPr>
         <w:t>oidRecibo</w:t>
       </w:r>
-      <w:proofErr w:type="spellEnd"/>
       <w:r>
         <w:t xml:space="preserve"> + </w:t>
       </w:r>
-      <w:proofErr w:type="spellStart"/>
       <w:r>
         <w:t>nºRecibo</w:t>
       </w:r>
-      <w:proofErr w:type="spellEnd"/>
       <w:r>
         <w:t xml:space="preserve"> + fecha </w:t>
       </w:r>
@@ -13365,14 +12661,12 @@
           <w:u w:val="wave"/>
         </w:rPr>
       </w:pPr>
-      <w:proofErr w:type="spellStart"/>
       <w:r>
         <w:rPr>
           <w:b/>
         </w:rPr>
         <w:t>FacturaCliente</w:t>
       </w:r>
-      <w:proofErr w:type="spellEnd"/>
       <w:r>
         <w:t>=</w:t>
       </w:r>
@@ -13380,146 +12674,87 @@
         <w:rPr>
           <w:u w:val="double"/>
         </w:rPr>
-        <w:t xml:space="preserve"> </w:t>
-      </w:r>
-      <w:proofErr w:type="spellStart"/>
-      <w:r>
-        <w:rPr>
-          <w:u w:val="double"/>
-        </w:rPr>
-        <w:t>oidFacturaCliente</w:t>
-      </w:r>
-      <w:proofErr w:type="spellEnd"/>
-      <w:r>
-        <w:t xml:space="preserve"> + </w:t>
-      </w:r>
-      <w:proofErr w:type="spellStart"/>
-      <w:r>
-        <w:t>nºFactura</w:t>
-      </w:r>
-      <w:proofErr w:type="spellEnd"/>
-      <w:r>
-        <w:t xml:space="preserve"> </w:t>
+        <w:t xml:space="preserve"> oidFacturaCliente</w:t>
+      </w:r>
+      <w:r>
+        <w:t xml:space="preserve"> + nºFactura </w:t>
+      </w:r>
+      <w:r>
+        <w:t xml:space="preserve">+ fechaEmision + </w:t>
+      </w:r>
+      <w:r>
+        <w:rPr>
+          <w:u w:val="wave"/>
+        </w:rPr>
+        <w:t xml:space="preserve">oidRecibo </w:t>
       </w:r>
       <w:r>
         <w:t xml:space="preserve">+ </w:t>
       </w:r>
-      <w:proofErr w:type="spellStart"/>
-      <w:r>
-        <w:t>fechaEmision</w:t>
-      </w:r>
-      <w:proofErr w:type="spellEnd"/>
-      <w:r>
-        <w:t xml:space="preserve"> + </w:t>
-      </w:r>
-      <w:proofErr w:type="spellStart"/>
       <w:r>
         <w:rPr>
           <w:u w:val="wave"/>
         </w:rPr>
-        <w:t>oidRecibo</w:t>
-      </w:r>
-      <w:proofErr w:type="spellEnd"/>
-      <w:r>
-        <w:rPr>
-          <w:u w:val="wave"/>
-        </w:rPr>
-        <w:t xml:space="preserve"> </w:t>
-      </w:r>
-      <w:r>
-        <w:t xml:space="preserve">+ </w:t>
-      </w:r>
-      <w:proofErr w:type="spellStart"/>
-      <w:r>
-        <w:rPr>
-          <w:u w:val="wave"/>
-        </w:rPr>
         <w:t>oidEstadoFacturaCliente</w:t>
       </w:r>
-      <w:proofErr w:type="spellEnd"/>
     </w:p>
     <w:p>
       <w:pPr>
         <w:ind w:left="360"/>
       </w:pPr>
-      <w:proofErr w:type="spellStart"/>
       <w:r>
         <w:rPr>
           <w:b/>
         </w:rPr>
         <w:t>EstadoFacturaCliente</w:t>
       </w:r>
-      <w:proofErr w:type="spellEnd"/>
       <w:r>
         <w:t xml:space="preserve">= </w:t>
       </w:r>
-      <w:proofErr w:type="spellStart"/>
       <w:r>
         <w:rPr>
           <w:u w:val="double"/>
         </w:rPr>
         <w:t>oidEstadoFacturaCliente</w:t>
       </w:r>
-      <w:proofErr w:type="spellEnd"/>
       <w:r>
         <w:t xml:space="preserve"> + </w:t>
       </w:r>
-      <w:proofErr w:type="spellStart"/>
       <w:r>
         <w:t>codigoEstadoFC</w:t>
       </w:r>
-      <w:proofErr w:type="spellEnd"/>
-      <w:r>
-        <w:t xml:space="preserve"> + </w:t>
-      </w:r>
-      <w:proofErr w:type="spellStart"/>
-      <w:r>
-        <w:t>nombreEstadoFC</w:t>
-      </w:r>
-      <w:proofErr w:type="spellEnd"/>
-      <w:r>
-        <w:t xml:space="preserve"> </w:t>
+      <w:r>
+        <w:t xml:space="preserve"> + nombreEstadoFC </w:t>
       </w:r>
     </w:p>
     <w:p>
       <w:pPr>
         <w:ind w:left="360"/>
       </w:pPr>
-      <w:proofErr w:type="spellStart"/>
       <w:r>
         <w:rPr>
           <w:b/>
         </w:rPr>
         <w:t>EstadoFIchaInternacion</w:t>
       </w:r>
-      <w:proofErr w:type="spellEnd"/>
       <w:r>
         <w:t xml:space="preserve">= </w:t>
       </w:r>
-      <w:proofErr w:type="spellStart"/>
       <w:r>
         <w:rPr>
           <w:u w:val="double"/>
         </w:rPr>
         <w:t>oidEstadoFichaInternacion</w:t>
       </w:r>
-      <w:proofErr w:type="spellEnd"/>
       <w:r>
         <w:t xml:space="preserve"> + </w:t>
       </w:r>
-      <w:proofErr w:type="spellStart"/>
       <w:r>
         <w:t>codigoEstadoFI</w:t>
       </w:r>
-      <w:proofErr w:type="spellEnd"/>
-      <w:r>
-        <w:t xml:space="preserve"> + </w:t>
-      </w:r>
-      <w:proofErr w:type="spellStart"/>
-      <w:r>
-        <w:t>nombreEstadoFI</w:t>
-      </w:r>
-      <w:proofErr w:type="spellEnd"/>
+      <w:r>
+        <w:t xml:space="preserve"> + nombreEstadoFI</w:t>
+      </w:r>
       <w:r>
         <w:br w:type="page"/>
       </w:r>
@@ -13536,15 +12771,7 @@
     <w:p/>
     <w:p>
       <w:r>
-        <w:t>El desarrollo e implementación la realizamos en el lenguaje orientado a objetos “JAVA”, y el motor de base de datos “</w:t>
-      </w:r>
-      <w:proofErr w:type="spellStart"/>
-      <w:r>
-        <w:t>MySql</w:t>
-      </w:r>
-      <w:proofErr w:type="spellEnd"/>
-      <w:r>
-        <w:t>”.</w:t>
+        <w:t>El desarrollo e implementación la realizamos en el lenguaje orientado a objetos “JAVA”, y el motor de base de datos “MySql”.</w:t>
       </w:r>
     </w:p>
     <w:p/>
@@ -14177,7 +13404,7 @@
         <w:rFonts w:hint="default"/>
       </w:rPr>
     </w:lvl>
-    <w:lvl w:ilvl="1" w:tplc="2C0A0019" w:tentative="1">
+    <w:lvl w:ilvl="1" w:tplc="2C0A0019">
       <w:start w:val="1"/>
       <w:numFmt w:val="lowerLetter"/>
       <w:lvlText w:val="%2."/>
@@ -14479,7 +13706,7 @@
   <w:abstractNum w:abstractNumId="6">
     <w:nsid w:val="1EA00736"/>
     <w:multiLevelType w:val="hybridMultilevel"/>
-    <w:tmpl w:val="A5D6A192"/>
+    <w:tmpl w:val="0DE8FF1C"/>
     <w:lvl w:ilvl="0" w:tplc="2C0A0001">
       <w:start w:val="1"/>
       <w:numFmt w:val="bullet"/>
@@ -14762,6 +13989,92 @@
     </w:lvl>
   </w:abstractNum>
   <w:abstractNum w:abstractNumId="9">
+    <w:nsid w:val="22FD7873"/>
+    <w:multiLevelType w:val="hybridMultilevel"/>
+    <w:tmpl w:val="36A83A00"/>
+    <w:lvl w:ilvl="0" w:tplc="2C0A000F">
+      <w:start w:val="1"/>
+      <w:numFmt w:val="decimal"/>
+      <w:lvlText w:val="%1."/>
+      <w:lvlJc w:val="left"/>
+      <w:pPr>
+        <w:ind w:left="720" w:hanging="360"/>
+      </w:pPr>
+    </w:lvl>
+    <w:lvl w:ilvl="1" w:tplc="2C0A0019" w:tentative="1">
+      <w:start w:val="1"/>
+      <w:numFmt w:val="lowerLetter"/>
+      <w:lvlText w:val="%2."/>
+      <w:lvlJc w:val="left"/>
+      <w:pPr>
+        <w:ind w:left="1440" w:hanging="360"/>
+      </w:pPr>
+    </w:lvl>
+    <w:lvl w:ilvl="2" w:tplc="2C0A001B" w:tentative="1">
+      <w:start w:val="1"/>
+      <w:numFmt w:val="lowerRoman"/>
+      <w:lvlText w:val="%3."/>
+      <w:lvlJc w:val="right"/>
+      <w:pPr>
+        <w:ind w:left="2160" w:hanging="180"/>
+      </w:pPr>
+    </w:lvl>
+    <w:lvl w:ilvl="3" w:tplc="2C0A000F" w:tentative="1">
+      <w:start w:val="1"/>
+      <w:numFmt w:val="decimal"/>
+      <w:lvlText w:val="%4."/>
+      <w:lvlJc w:val="left"/>
+      <w:pPr>
+        <w:ind w:left="2880" w:hanging="360"/>
+      </w:pPr>
+    </w:lvl>
+    <w:lvl w:ilvl="4" w:tplc="2C0A0019" w:tentative="1">
+      <w:start w:val="1"/>
+      <w:numFmt w:val="lowerLetter"/>
+      <w:lvlText w:val="%5."/>
+      <w:lvlJc w:val="left"/>
+      <w:pPr>
+        <w:ind w:left="3600" w:hanging="360"/>
+      </w:pPr>
+    </w:lvl>
+    <w:lvl w:ilvl="5" w:tplc="2C0A001B" w:tentative="1">
+      <w:start w:val="1"/>
+      <w:numFmt w:val="lowerRoman"/>
+      <w:lvlText w:val="%6."/>
+      <w:lvlJc w:val="right"/>
+      <w:pPr>
+        <w:ind w:left="4320" w:hanging="180"/>
+      </w:pPr>
+    </w:lvl>
+    <w:lvl w:ilvl="6" w:tplc="2C0A000F" w:tentative="1">
+      <w:start w:val="1"/>
+      <w:numFmt w:val="decimal"/>
+      <w:lvlText w:val="%7."/>
+      <w:lvlJc w:val="left"/>
+      <w:pPr>
+        <w:ind w:left="5040" w:hanging="360"/>
+      </w:pPr>
+    </w:lvl>
+    <w:lvl w:ilvl="7" w:tplc="2C0A0019" w:tentative="1">
+      <w:start w:val="1"/>
+      <w:numFmt w:val="lowerLetter"/>
+      <w:lvlText w:val="%8."/>
+      <w:lvlJc w:val="left"/>
+      <w:pPr>
+        <w:ind w:left="5760" w:hanging="360"/>
+      </w:pPr>
+    </w:lvl>
+    <w:lvl w:ilvl="8" w:tplc="2C0A001B" w:tentative="1">
+      <w:start w:val="1"/>
+      <w:numFmt w:val="lowerRoman"/>
+      <w:lvlText w:val="%9."/>
+      <w:lvlJc w:val="right"/>
+      <w:pPr>
+        <w:ind w:left="6480" w:hanging="180"/>
+      </w:pPr>
+    </w:lvl>
+  </w:abstractNum>
+  <w:abstractNum w:abstractNumId="10">
     <w:nsid w:val="296A7B9B"/>
     <w:multiLevelType w:val="multilevel"/>
     <w:tmpl w:val="78385A8A"/>
@@ -14874,7 +14187,7 @@
       </w:rPr>
     </w:lvl>
   </w:abstractNum>
-  <w:abstractNum w:abstractNumId="10">
+  <w:abstractNum w:abstractNumId="11">
     <w:nsid w:val="2ADA15D4"/>
     <w:multiLevelType w:val="hybridMultilevel"/>
     <w:tmpl w:val="4198E8E8"/>
@@ -14960,7 +14273,7 @@
       </w:pPr>
     </w:lvl>
   </w:abstractNum>
-  <w:abstractNum w:abstractNumId="11">
+  <w:abstractNum w:abstractNumId="12">
     <w:nsid w:val="351F2E1F"/>
     <w:multiLevelType w:val="hybridMultilevel"/>
     <w:tmpl w:val="4198E8E8"/>
@@ -15046,7 +14359,7 @@
       </w:pPr>
     </w:lvl>
   </w:abstractNum>
-  <w:abstractNum w:abstractNumId="12">
+  <w:abstractNum w:abstractNumId="13">
     <w:nsid w:val="3E1C7A97"/>
     <w:multiLevelType w:val="hybridMultilevel"/>
     <w:tmpl w:val="4198E8E8"/>
@@ -15132,7 +14445,96 @@
       </w:pPr>
     </w:lvl>
   </w:abstractNum>
-  <w:abstractNum w:abstractNumId="13">
+  <w:abstractNum w:abstractNumId="14">
+    <w:nsid w:val="40117DCE"/>
+    <w:multiLevelType w:val="hybridMultilevel"/>
+    <w:tmpl w:val="D736C0FE"/>
+    <w:lvl w:ilvl="0" w:tplc="773E0B9C">
+      <w:start w:val="1"/>
+      <w:numFmt w:val="decimal"/>
+      <w:lvlText w:val="%1."/>
+      <w:lvlJc w:val="left"/>
+      <w:pPr>
+        <w:ind w:left="405" w:hanging="360"/>
+      </w:pPr>
+      <w:rPr>
+        <w:rFonts w:hint="default"/>
+      </w:rPr>
+    </w:lvl>
+    <w:lvl w:ilvl="1" w:tplc="2C0A0019" w:tentative="1">
+      <w:start w:val="1"/>
+      <w:numFmt w:val="lowerLetter"/>
+      <w:lvlText w:val="%2."/>
+      <w:lvlJc w:val="left"/>
+      <w:pPr>
+        <w:ind w:left="1125" w:hanging="360"/>
+      </w:pPr>
+    </w:lvl>
+    <w:lvl w:ilvl="2" w:tplc="2C0A001B" w:tentative="1">
+      <w:start w:val="1"/>
+      <w:numFmt w:val="lowerRoman"/>
+      <w:lvlText w:val="%3."/>
+      <w:lvlJc w:val="right"/>
+      <w:pPr>
+        <w:ind w:left="1845" w:hanging="180"/>
+      </w:pPr>
+    </w:lvl>
+    <w:lvl w:ilvl="3" w:tplc="2C0A000F" w:tentative="1">
+      <w:start w:val="1"/>
+      <w:numFmt w:val="decimal"/>
+      <w:lvlText w:val="%4."/>
+      <w:lvlJc w:val="left"/>
+      <w:pPr>
+        <w:ind w:left="2565" w:hanging="360"/>
+      </w:pPr>
+    </w:lvl>
+    <w:lvl w:ilvl="4" w:tplc="2C0A0019" w:tentative="1">
+      <w:start w:val="1"/>
+      <w:numFmt w:val="lowerLetter"/>
+      <w:lvlText w:val="%5."/>
+      <w:lvlJc w:val="left"/>
+      <w:pPr>
+        <w:ind w:left="3285" w:hanging="360"/>
+      </w:pPr>
+    </w:lvl>
+    <w:lvl w:ilvl="5" w:tplc="2C0A001B" w:tentative="1">
+      <w:start w:val="1"/>
+      <w:numFmt w:val="lowerRoman"/>
+      <w:lvlText w:val="%6."/>
+      <w:lvlJc w:val="right"/>
+      <w:pPr>
+        <w:ind w:left="4005" w:hanging="180"/>
+      </w:pPr>
+    </w:lvl>
+    <w:lvl w:ilvl="6" w:tplc="2C0A000F" w:tentative="1">
+      <w:start w:val="1"/>
+      <w:numFmt w:val="decimal"/>
+      <w:lvlText w:val="%7."/>
+      <w:lvlJc w:val="left"/>
+      <w:pPr>
+        <w:ind w:left="4725" w:hanging="360"/>
+      </w:pPr>
+    </w:lvl>
+    <w:lvl w:ilvl="7" w:tplc="2C0A0019" w:tentative="1">
+      <w:start w:val="1"/>
+      <w:numFmt w:val="lowerLetter"/>
+      <w:lvlText w:val="%8."/>
+      <w:lvlJc w:val="left"/>
+      <w:pPr>
+        <w:ind w:left="5445" w:hanging="360"/>
+      </w:pPr>
+    </w:lvl>
+    <w:lvl w:ilvl="8" w:tplc="2C0A001B" w:tentative="1">
+      <w:start w:val="1"/>
+      <w:numFmt w:val="lowerRoman"/>
+      <w:lvlText w:val="%9."/>
+      <w:lvlJc w:val="right"/>
+      <w:pPr>
+        <w:ind w:left="6165" w:hanging="180"/>
+      </w:pPr>
+    </w:lvl>
+  </w:abstractNum>
+  <w:abstractNum w:abstractNumId="15">
     <w:nsid w:val="40385C8C"/>
     <w:multiLevelType w:val="hybridMultilevel"/>
     <w:tmpl w:val="862E250C"/>
@@ -15245,7 +14647,7 @@
       </w:rPr>
     </w:lvl>
   </w:abstractNum>
-  <w:abstractNum w:abstractNumId="14">
+  <w:abstractNum w:abstractNumId="16">
     <w:nsid w:val="448A3725"/>
     <w:multiLevelType w:val="hybridMultilevel"/>
     <w:tmpl w:val="4198E8E8"/>
@@ -15331,7 +14733,7 @@
       </w:pPr>
     </w:lvl>
   </w:abstractNum>
-  <w:abstractNum w:abstractNumId="15">
+  <w:abstractNum w:abstractNumId="17">
     <w:nsid w:val="4E1B25BC"/>
     <w:multiLevelType w:val="hybridMultilevel"/>
     <w:tmpl w:val="4198E8E8"/>
@@ -15417,7 +14819,7 @@
       </w:pPr>
     </w:lvl>
   </w:abstractNum>
-  <w:abstractNum w:abstractNumId="16">
+  <w:abstractNum w:abstractNumId="18">
     <w:nsid w:val="525E2851"/>
     <w:multiLevelType w:val="hybridMultilevel"/>
     <w:tmpl w:val="93BE60E8"/>
@@ -15531,7 +14933,7 @@
       </w:rPr>
     </w:lvl>
   </w:abstractNum>
-  <w:abstractNum w:abstractNumId="17">
+  <w:abstractNum w:abstractNumId="19">
     <w:nsid w:val="546E4815"/>
     <w:multiLevelType w:val="hybridMultilevel"/>
     <w:tmpl w:val="463E0786"/>
@@ -15644,7 +15046,7 @@
       </w:rPr>
     </w:lvl>
   </w:abstractNum>
-  <w:abstractNum w:abstractNumId="18">
+  <w:abstractNum w:abstractNumId="20">
     <w:nsid w:val="5C8D5BEE"/>
     <w:multiLevelType w:val="hybridMultilevel"/>
     <w:tmpl w:val="E6C845CE"/>
@@ -15757,7 +15159,7 @@
       </w:rPr>
     </w:lvl>
   </w:abstractNum>
-  <w:abstractNum w:abstractNumId="19">
+  <w:abstractNum w:abstractNumId="21">
     <w:nsid w:val="5E687FEC"/>
     <w:multiLevelType w:val="hybridMultilevel"/>
     <w:tmpl w:val="ADDC3D44"/>
@@ -15843,7 +15245,7 @@
       </w:pPr>
     </w:lvl>
   </w:abstractNum>
-  <w:abstractNum w:abstractNumId="20">
+  <w:abstractNum w:abstractNumId="22">
     <w:nsid w:val="786632DC"/>
     <w:multiLevelType w:val="hybridMultilevel"/>
     <w:tmpl w:val="9AA076BC"/>
@@ -15957,22 +15359,22 @@
     </w:lvl>
   </w:abstractNum>
   <w:num w:numId="1">
-    <w:abstractNumId w:val="17"/>
+    <w:abstractNumId w:val="19"/>
   </w:num>
   <w:num w:numId="2">
-    <w:abstractNumId w:val="19"/>
+    <w:abstractNumId w:val="21"/>
   </w:num>
   <w:num w:numId="3">
-    <w:abstractNumId w:val="10"/>
+    <w:abstractNumId w:val="11"/>
   </w:num>
   <w:num w:numId="4">
-    <w:abstractNumId w:val="20"/>
+    <w:abstractNumId w:val="22"/>
   </w:num>
   <w:num w:numId="5">
     <w:abstractNumId w:val="3"/>
   </w:num>
   <w:num w:numId="6">
-    <w:abstractNumId w:val="9"/>
+    <w:abstractNumId w:val="10"/>
   </w:num>
   <w:num w:numId="7">
     <w:abstractNumId w:val="0"/>
@@ -15981,13 +15383,13 @@
     <w:abstractNumId w:val="2"/>
   </w:num>
   <w:num w:numId="9">
-    <w:abstractNumId w:val="11"/>
+    <w:abstractNumId w:val="12"/>
   </w:num>
   <w:num w:numId="10">
-    <w:abstractNumId w:val="15"/>
+    <w:abstractNumId w:val="17"/>
   </w:num>
   <w:num w:numId="11">
-    <w:abstractNumId w:val="12"/>
+    <w:abstractNumId w:val="13"/>
   </w:num>
   <w:num w:numId="12">
     <w:abstractNumId w:val="5"/>
@@ -15996,7 +15398,7 @@
     <w:abstractNumId w:val="1"/>
   </w:num>
   <w:num w:numId="14">
-    <w:abstractNumId w:val="13"/>
+    <w:abstractNumId w:val="15"/>
   </w:num>
   <w:num w:numId="15">
     <w:abstractNumId w:val="7"/>
@@ -16005,22 +15407,28 @@
     <w:abstractNumId w:val="4"/>
   </w:num>
   <w:num w:numId="17">
-    <w:abstractNumId w:val="16"/>
+    <w:abstractNumId w:val="18"/>
   </w:num>
   <w:num w:numId="18">
-    <w:abstractNumId w:val="18"/>
+    <w:abstractNumId w:val="20"/>
   </w:num>
   <w:num w:numId="19">
     <w:abstractNumId w:val="8"/>
   </w:num>
   <w:num w:numId="20">
-    <w:abstractNumId w:val="14"/>
+    <w:abstractNumId w:val="16"/>
   </w:num>
   <w:num w:numId="21">
     <w:abstractNumId w:val="5"/>
   </w:num>
   <w:num w:numId="22">
     <w:abstractNumId w:val="6"/>
+  </w:num>
+  <w:num w:numId="23">
+    <w:abstractNumId w:val="9"/>
+  </w:num>
+  <w:num w:numId="24">
+    <w:abstractNumId w:val="14"/>
   </w:num>
 </w:numbering>
 </file>
@@ -17476,7 +16884,7 @@
 </file>
 
 <file path=customXml/itemProps2.xml><?xml version="1.0" encoding="utf-8"?>
-<ds:datastoreItem xmlns:ds="http://schemas.openxmlformats.org/officeDocument/2006/customXml" ds:itemID="{92036244-B78A-46CB-9CDB-9B1B3DAFC384}">
+<ds:datastoreItem xmlns:ds="http://schemas.openxmlformats.org/officeDocument/2006/customXml" ds:itemID="{99E61695-257B-4511-B47D-15803C8DF187}">
   <ds:schemaRefs>
     <ds:schemaRef ds:uri="http://schemas.openxmlformats.org/officeDocument/2006/bibliography"/>
   </ds:schemaRefs>

</xml_diff>

<commit_message>
Arreglo en la descripción del CU Cobrar
</commit_message>
<xml_diff>
--- a/EntregaProyecto/Ejercicio N°4 eje 5.docx
+++ b/EntregaProyecto/Ejercicio N°4 eje 5.docx
@@ -3778,8 +3778,6 @@
             <w:r>
               <w:t>3.</w:t>
             </w:r>
-            <w:bookmarkStart w:id="0" w:name="_GoBack"/>
-            <w:bookmarkEnd w:id="0"/>
           </w:p>
         </w:tc>
       </w:tr>
@@ -4071,7 +4069,7 @@
           <v:shape id="_x0000_i1025" type="#_x0000_t75" style="width:414.75pt;height:615.75pt" o:ole="">
             <v:imagedata r:id="rId13" o:title=""/>
           </v:shape>
-          <o:OLEObject Type="Embed" ProgID="Visio.Drawing.11" ShapeID="_x0000_i1025" DrawAspect="Content" ObjectID="_1384076658" r:id="rId14"/>
+          <o:OLEObject Type="Embed" ProgID="Visio.Drawing.11" ShapeID="_x0000_i1025" DrawAspect="Content" ObjectID="_1384087042" r:id="rId14"/>
         </w:object>
       </w:r>
     </w:p>
@@ -4189,7 +4187,7 @@
               <w:spacing w:after="0" w:line="240" w:lineRule="auto"/>
             </w:pPr>
             <w:r>
-              <w:t xml:space="preserve">N° Ficha de Internación </w:t>
+              <w:t>N° Ficha de Internación</w:t>
             </w:r>
           </w:p>
         </w:tc>
@@ -4208,7 +4206,7 @@
               <w:spacing w:after="0" w:line="240" w:lineRule="auto"/>
             </w:pPr>
             <w:r>
-              <w:t>Existente</w:t>
+              <w:t>Existe</w:t>
             </w:r>
           </w:p>
           <w:p>
@@ -4222,7 +4220,7 @@
               <w:spacing w:after="0" w:line="240" w:lineRule="auto"/>
             </w:pPr>
             <w:r>
-              <w:t>No Existente</w:t>
+              <w:t>No Existe</w:t>
             </w:r>
           </w:p>
         </w:tc>
@@ -4285,7 +4283,7 @@
               <w:spacing w:after="0" w:line="240" w:lineRule="auto"/>
             </w:pPr>
             <w:r>
-              <w:t xml:space="preserve">Ficha de internación </w:t>
+              <w:t>Ficha de internación</w:t>
             </w:r>
           </w:p>
         </w:tc>
@@ -4304,7 +4302,13 @@
               <w:spacing w:after="0" w:line="240" w:lineRule="auto"/>
             </w:pPr>
             <w:r>
-              <w:t>Creada con Servicios Especiales</w:t>
+              <w:t xml:space="preserve">Creada </w:t>
+            </w:r>
+            <w:r>
+              <w:t>sin</w:t>
+            </w:r>
+            <w:r>
+              <w:t xml:space="preserve"> Servicios Especiales</w:t>
             </w:r>
           </w:p>
           <w:p>
@@ -4318,32 +4322,15 @@
               <w:spacing w:after="0" w:line="240" w:lineRule="auto"/>
             </w:pPr>
             <w:r>
-              <w:t>Facturada sin Servicios Especiales</w:t>
-            </w:r>
-          </w:p>
-        </w:tc>
-      </w:tr>
-      <w:tr>
-        <w:trPr>
-          <w:jc w:val="center"/>
-        </w:trPr>
-        <w:tc>
-          <w:tcPr>
-            <w:tcW w:w="4321" w:type="dxa"/>
-          </w:tcPr>
-          <w:p>
-            <w:pPr>
-              <w:spacing w:after="0" w:line="240" w:lineRule="auto"/>
-            </w:pPr>
-            <w:r>
-              <w:t>Paciente</w:t>
-            </w:r>
-          </w:p>
-        </w:tc>
-        <w:tc>
-          <w:tcPr>
-            <w:tcW w:w="4322" w:type="dxa"/>
-          </w:tcPr>
+              <w:t xml:space="preserve">Creada </w:t>
+            </w:r>
+            <w:r>
+              <w:t>con</w:t>
+            </w:r>
+            <w:r>
+              <w:t xml:space="preserve"> Servicios Especiales</w:t>
+            </w:r>
+          </w:p>
           <w:p>
             <w:pPr>
               <w:pStyle w:val="Prrafodelista"/>
@@ -4355,7 +4342,13 @@
               <w:spacing w:after="0" w:line="240" w:lineRule="auto"/>
             </w:pPr>
             <w:r>
-              <w:t>Con Plan de obra social</w:t>
+              <w:t xml:space="preserve">Facturada </w:t>
+            </w:r>
+            <w:r>
+              <w:t>sin</w:t>
+            </w:r>
+            <w:r>
+              <w:t xml:space="preserve"> Servicios Especiales</w:t>
             </w:r>
           </w:p>
           <w:p>
@@ -4369,8 +4362,90 @@
               <w:spacing w:after="0" w:line="240" w:lineRule="auto"/>
             </w:pPr>
             <w:r>
+              <w:t xml:space="preserve">Facturada </w:t>
+            </w:r>
+            <w:r>
+              <w:t>con</w:t>
+            </w:r>
+            <w:r>
+              <w:t xml:space="preserve"> Servicios Especiales</w:t>
+            </w:r>
+          </w:p>
+        </w:tc>
+      </w:tr>
+      <w:tr>
+        <w:trPr>
+          <w:jc w:val="center"/>
+        </w:trPr>
+        <w:tc>
+          <w:tcPr>
+            <w:tcW w:w="4321" w:type="dxa"/>
+          </w:tcPr>
+          <w:p>
+            <w:pPr>
+              <w:spacing w:after="0" w:line="240" w:lineRule="auto"/>
+            </w:pPr>
+            <w:r>
+              <w:t>Paciente</w:t>
+            </w:r>
+          </w:p>
+        </w:tc>
+        <w:tc>
+          <w:tcPr>
+            <w:tcW w:w="4322" w:type="dxa"/>
+          </w:tcPr>
+          <w:p>
+            <w:pPr>
+              <w:pStyle w:val="Prrafodelista"/>
+              <w:numPr>
+                <w:ilvl w:val="0"/>
+                <w:numId w:val="14"/>
+              </w:numPr>
+              <w:suppressAutoHyphens/>
+              <w:spacing w:after="0" w:line="240" w:lineRule="auto"/>
+            </w:pPr>
+            <w:r>
+              <w:t>Con Plan de obra social</w:t>
+            </w:r>
+            <w:r>
+              <w:t xml:space="preserve"> y con convenio vigente</w:t>
+            </w:r>
+          </w:p>
+          <w:p>
+            <w:pPr>
+              <w:pStyle w:val="Prrafodelista"/>
+              <w:numPr>
+                <w:ilvl w:val="0"/>
+                <w:numId w:val="14"/>
+              </w:numPr>
+              <w:suppressAutoHyphens/>
+              <w:spacing w:after="0" w:line="240" w:lineRule="auto"/>
+            </w:pPr>
+            <w:r>
+              <w:t>Con Plan de obra social y</w:t>
+            </w:r>
+            <w:r>
+              <w:t xml:space="preserve"> sin</w:t>
+            </w:r>
+            <w:r>
+              <w:t xml:space="preserve"> convenio vigente</w:t>
+            </w:r>
+          </w:p>
+          <w:p>
+            <w:pPr>
+              <w:pStyle w:val="Prrafodelista"/>
+              <w:numPr>
+                <w:ilvl w:val="0"/>
+                <w:numId w:val="14"/>
+              </w:numPr>
+              <w:suppressAutoHyphens/>
+              <w:spacing w:after="0" w:line="240" w:lineRule="auto"/>
+            </w:pPr>
+            <w:r>
               <w:t>Sin Plan de obra social</w:t>
             </w:r>
+            <w:bookmarkStart w:id="0" w:name="_GoBack"/>
+            <w:bookmarkEnd w:id="0"/>
           </w:p>
         </w:tc>
       </w:tr>
@@ -4965,6 +5040,7 @@
     <w:p/>
     <w:p>
       <w:r>
+        <w:lastRenderedPageBreak/>
         <w:br w:type="page"/>
       </w:r>
     </w:p>
@@ -7374,9 +7450,11 @@
       <w:r>
         <w:t xml:space="preserve">Nombre Tabla: </w:t>
       </w:r>
+      <w:proofErr w:type="spellStart"/>
       <w:r>
         <w:t>ficha_internacion</w:t>
       </w:r>
+      <w:proofErr w:type="spellEnd"/>
     </w:p>
     <w:tbl>
       <w:tblPr>
@@ -7413,6 +7491,7 @@
                 <w:szCs w:val="22"/>
               </w:rPr>
             </w:pPr>
+            <w:proofErr w:type="spellStart"/>
             <w:r>
               <w:rPr>
                 <w:sz w:val="22"/>
@@ -7420,6 +7499,7 @@
               </w:rPr>
               <w:t>oidficha_internacion</w:t>
             </w:r>
+            <w:proofErr w:type="spellEnd"/>
           </w:p>
         </w:tc>
         <w:tc>
@@ -7434,6 +7514,7 @@
                 <w:szCs w:val="22"/>
               </w:rPr>
             </w:pPr>
+            <w:proofErr w:type="spellStart"/>
             <w:r>
               <w:rPr>
                 <w:sz w:val="22"/>
@@ -7441,6 +7522,7 @@
               </w:rPr>
               <w:t>numero_ficha_internación</w:t>
             </w:r>
+            <w:proofErr w:type="spellEnd"/>
           </w:p>
         </w:tc>
         <w:tc>
@@ -7455,6 +7537,7 @@
                 <w:szCs w:val="22"/>
               </w:rPr>
             </w:pPr>
+            <w:proofErr w:type="spellStart"/>
             <w:r>
               <w:rPr>
                 <w:sz w:val="22"/>
@@ -7462,6 +7545,7 @@
               </w:rPr>
               <w:t>fecha</w:t>
             </w:r>
+            <w:proofErr w:type="spellEnd"/>
           </w:p>
         </w:tc>
         <w:tc>
@@ -7476,6 +7560,7 @@
                 <w:szCs w:val="22"/>
               </w:rPr>
             </w:pPr>
+            <w:proofErr w:type="spellStart"/>
             <w:r>
               <w:rPr>
                 <w:sz w:val="22"/>
@@ -7483,6 +7568,7 @@
               </w:rPr>
               <w:t>oidprestacion</w:t>
             </w:r>
+            <w:proofErr w:type="spellEnd"/>
           </w:p>
         </w:tc>
         <w:tc>
@@ -7497,6 +7583,7 @@
                 <w:szCs w:val="22"/>
               </w:rPr>
             </w:pPr>
+            <w:proofErr w:type="spellStart"/>
             <w:r>
               <w:rPr>
                 <w:sz w:val="22"/>
@@ -7504,6 +7591,7 @@
               </w:rPr>
               <w:t>oidestado_ficha_internacion</w:t>
             </w:r>
+            <w:proofErr w:type="spellEnd"/>
           </w:p>
         </w:tc>
         <w:tc>
@@ -7520,6 +7608,7 @@
                 <w:szCs w:val="22"/>
               </w:rPr>
             </w:pPr>
+            <w:proofErr w:type="spellStart"/>
             <w:r>
               <w:rPr>
                 <w:sz w:val="22"/>
@@ -7527,6 +7616,7 @@
               </w:rPr>
               <w:t>oidcama</w:t>
             </w:r>
+            <w:proofErr w:type="spellEnd"/>
           </w:p>
         </w:tc>
         <w:tc>
@@ -7543,6 +7633,7 @@
                 <w:szCs w:val="22"/>
               </w:rPr>
             </w:pPr>
+            <w:proofErr w:type="spellStart"/>
             <w:r>
               <w:rPr>
                 <w:sz w:val="22"/>
@@ -7550,6 +7641,7 @@
               </w:rPr>
               <w:t>oidpaciente</w:t>
             </w:r>
+            <w:proofErr w:type="spellEnd"/>
           </w:p>
         </w:tc>
         <w:tc>
@@ -7566,6 +7658,7 @@
                 <w:szCs w:val="22"/>
               </w:rPr>
             </w:pPr>
+            <w:proofErr w:type="spellStart"/>
             <w:r>
               <w:rPr>
                 <w:sz w:val="22"/>
@@ -7573,6 +7666,7 @@
               </w:rPr>
               <w:t>oidfactura_os</w:t>
             </w:r>
+            <w:proofErr w:type="spellEnd"/>
           </w:p>
         </w:tc>
       </w:tr>
@@ -8561,6 +8655,7 @@
                 <w:szCs w:val="22"/>
               </w:rPr>
             </w:pPr>
+            <w:proofErr w:type="spellStart"/>
             <w:r>
               <w:rPr>
                 <w:sz w:val="22"/>
@@ -8569,6 +8664,7 @@
               <w:lastRenderedPageBreak/>
               <w:t>oidpaciente</w:t>
             </w:r>
+            <w:proofErr w:type="spellEnd"/>
           </w:p>
         </w:tc>
         <w:tc>
@@ -8583,6 +8679,7 @@
                 <w:szCs w:val="22"/>
               </w:rPr>
             </w:pPr>
+            <w:proofErr w:type="spellStart"/>
             <w:r>
               <w:rPr>
                 <w:sz w:val="22"/>
@@ -8590,6 +8687,7 @@
               </w:rPr>
               <w:t>numero_paciente</w:t>
             </w:r>
+            <w:proofErr w:type="spellEnd"/>
           </w:p>
         </w:tc>
         <w:tc>
@@ -8604,6 +8702,7 @@
                 <w:szCs w:val="22"/>
               </w:rPr>
             </w:pPr>
+            <w:proofErr w:type="spellStart"/>
             <w:r>
               <w:rPr>
                 <w:sz w:val="22"/>
@@ -8611,6 +8710,7 @@
               </w:rPr>
               <w:t>nombre_paciente</w:t>
             </w:r>
+            <w:proofErr w:type="spellEnd"/>
           </w:p>
         </w:tc>
         <w:tc>
@@ -8625,6 +8725,7 @@
                 <w:szCs w:val="22"/>
               </w:rPr>
             </w:pPr>
+            <w:proofErr w:type="spellStart"/>
             <w:r>
               <w:rPr>
                 <w:sz w:val="22"/>
@@ -8632,6 +8733,7 @@
               </w:rPr>
               <w:t>dni</w:t>
             </w:r>
+            <w:proofErr w:type="spellEnd"/>
           </w:p>
         </w:tc>
         <w:tc>
@@ -8646,6 +8748,7 @@
                 <w:szCs w:val="22"/>
               </w:rPr>
             </w:pPr>
+            <w:proofErr w:type="spellStart"/>
             <w:r>
               <w:rPr>
                 <w:sz w:val="22"/>
@@ -8653,6 +8756,7 @@
               </w:rPr>
               <w:t>domicilio</w:t>
             </w:r>
+            <w:proofErr w:type="spellEnd"/>
           </w:p>
         </w:tc>
         <w:tc>
@@ -8667,6 +8771,7 @@
                 <w:szCs w:val="22"/>
               </w:rPr>
             </w:pPr>
+            <w:proofErr w:type="spellStart"/>
             <w:r>
               <w:rPr>
                 <w:sz w:val="22"/>
@@ -8674,6 +8779,7 @@
               </w:rPr>
               <w:t>telefono</w:t>
             </w:r>
+            <w:proofErr w:type="spellEnd"/>
           </w:p>
         </w:tc>
         <w:tc>
@@ -8688,6 +8794,7 @@
                 <w:szCs w:val="22"/>
               </w:rPr>
             </w:pPr>
+            <w:proofErr w:type="spellStart"/>
             <w:r>
               <w:rPr>
                 <w:sz w:val="22"/>
@@ -8695,6 +8802,7 @@
               </w:rPr>
               <w:t>oidplan</w:t>
             </w:r>
+            <w:proofErr w:type="spellEnd"/>
           </w:p>
         </w:tc>
       </w:tr>
@@ -8797,13 +8905,47 @@
                 <w:szCs w:val="22"/>
               </w:rPr>
             </w:pPr>
-            <w:r>
-              <w:rPr>
-                <w:sz w:val="22"/>
-                <w:szCs w:val="22"/>
-              </w:rPr>
-              <w:t>Mitre 200 Cdad Mza</w:t>
-            </w:r>
+            <w:proofErr w:type="spellStart"/>
+            <w:r>
+              <w:rPr>
+                <w:sz w:val="22"/>
+                <w:szCs w:val="22"/>
+              </w:rPr>
+              <w:t>Mitre</w:t>
+            </w:r>
+            <w:proofErr w:type="spellEnd"/>
+            <w:r>
+              <w:rPr>
+                <w:sz w:val="22"/>
+                <w:szCs w:val="22"/>
+              </w:rPr>
+              <w:t xml:space="preserve"> 200 </w:t>
+            </w:r>
+            <w:proofErr w:type="spellStart"/>
+            <w:r>
+              <w:rPr>
+                <w:sz w:val="22"/>
+                <w:szCs w:val="22"/>
+              </w:rPr>
+              <w:t>Cdad</w:t>
+            </w:r>
+            <w:proofErr w:type="spellEnd"/>
+            <w:r>
+              <w:rPr>
+                <w:sz w:val="22"/>
+                <w:szCs w:val="22"/>
+              </w:rPr>
+              <w:t xml:space="preserve"> </w:t>
+            </w:r>
+            <w:proofErr w:type="spellStart"/>
+            <w:r>
+              <w:rPr>
+                <w:sz w:val="22"/>
+                <w:szCs w:val="22"/>
+              </w:rPr>
+              <w:t>Mza</w:t>
+            </w:r>
+            <w:proofErr w:type="spellEnd"/>
           </w:p>
         </w:tc>
         <w:tc>
@@ -8953,8 +9095,36 @@
                 <w:szCs w:val="22"/>
                 <w:lang w:val="es-AR"/>
               </w:rPr>
-              <w:t>Ruta 50 Rodeo del medio Gllén Mza</w:t>
-            </w:r>
+              <w:t xml:space="preserve">Ruta 50 Rodeo del medio </w:t>
+            </w:r>
+            <w:proofErr w:type="spellStart"/>
+            <w:r>
+              <w:rPr>
+                <w:sz w:val="22"/>
+                <w:szCs w:val="22"/>
+                <w:lang w:val="es-AR"/>
+              </w:rPr>
+              <w:t>Gllén</w:t>
+            </w:r>
+            <w:proofErr w:type="spellEnd"/>
+            <w:r>
+              <w:rPr>
+                <w:sz w:val="22"/>
+                <w:szCs w:val="22"/>
+                <w:lang w:val="es-AR"/>
+              </w:rPr>
+              <w:t xml:space="preserve"> </w:t>
+            </w:r>
+            <w:proofErr w:type="spellStart"/>
+            <w:r>
+              <w:rPr>
+                <w:sz w:val="22"/>
+                <w:szCs w:val="22"/>
+                <w:lang w:val="es-AR"/>
+              </w:rPr>
+              <w:t>Mza</w:t>
+            </w:r>
+            <w:proofErr w:type="spellEnd"/>
           </w:p>
         </w:tc>
         <w:tc>
@@ -9104,8 +9274,36 @@
                 <w:szCs w:val="22"/>
                 <w:lang w:val="es-AR"/>
               </w:rPr>
-              <w:t>Guatemala 2510 San José Gllén Mza</w:t>
-            </w:r>
+              <w:t xml:space="preserve">Guatemala 2510 San José </w:t>
+            </w:r>
+            <w:proofErr w:type="spellStart"/>
+            <w:r>
+              <w:rPr>
+                <w:sz w:val="22"/>
+                <w:szCs w:val="22"/>
+                <w:lang w:val="es-AR"/>
+              </w:rPr>
+              <w:t>Gllén</w:t>
+            </w:r>
+            <w:proofErr w:type="spellEnd"/>
+            <w:r>
+              <w:rPr>
+                <w:sz w:val="22"/>
+                <w:szCs w:val="22"/>
+                <w:lang w:val="es-AR"/>
+              </w:rPr>
+              <w:t xml:space="preserve"> </w:t>
+            </w:r>
+            <w:proofErr w:type="spellStart"/>
+            <w:r>
+              <w:rPr>
+                <w:sz w:val="22"/>
+                <w:szCs w:val="22"/>
+                <w:lang w:val="es-AR"/>
+              </w:rPr>
+              <w:t>Mza</w:t>
+            </w:r>
+            <w:proofErr w:type="spellEnd"/>
           </w:p>
         </w:tc>
         <w:tc>
@@ -9248,13 +9446,63 @@
                 <w:szCs w:val="22"/>
               </w:rPr>
             </w:pPr>
-            <w:r>
-              <w:rPr>
-                <w:sz w:val="22"/>
-                <w:szCs w:val="22"/>
-              </w:rPr>
-              <w:t>Alpes 1450 Dorrego Gllén Mza</w:t>
-            </w:r>
+            <w:proofErr w:type="spellStart"/>
+            <w:r>
+              <w:rPr>
+                <w:sz w:val="22"/>
+                <w:szCs w:val="22"/>
+              </w:rPr>
+              <w:t>Alpes</w:t>
+            </w:r>
+            <w:proofErr w:type="spellEnd"/>
+            <w:r>
+              <w:rPr>
+                <w:sz w:val="22"/>
+                <w:szCs w:val="22"/>
+              </w:rPr>
+              <w:t xml:space="preserve"> 1450 </w:t>
+            </w:r>
+            <w:proofErr w:type="spellStart"/>
+            <w:r>
+              <w:rPr>
+                <w:sz w:val="22"/>
+                <w:szCs w:val="22"/>
+              </w:rPr>
+              <w:t>Dorrego</w:t>
+            </w:r>
+            <w:proofErr w:type="spellEnd"/>
+            <w:r>
+              <w:rPr>
+                <w:sz w:val="22"/>
+                <w:szCs w:val="22"/>
+              </w:rPr>
+              <w:t xml:space="preserve"> </w:t>
+            </w:r>
+            <w:proofErr w:type="spellStart"/>
+            <w:r>
+              <w:rPr>
+                <w:sz w:val="22"/>
+                <w:szCs w:val="22"/>
+              </w:rPr>
+              <w:t>Gllén</w:t>
+            </w:r>
+            <w:proofErr w:type="spellEnd"/>
+            <w:r>
+              <w:rPr>
+                <w:sz w:val="22"/>
+                <w:szCs w:val="22"/>
+              </w:rPr>
+              <w:t xml:space="preserve"> </w:t>
+            </w:r>
+            <w:proofErr w:type="spellStart"/>
+            <w:r>
+              <w:rPr>
+                <w:sz w:val="22"/>
+                <w:szCs w:val="22"/>
+              </w:rPr>
+              <w:t>Mza</w:t>
+            </w:r>
+            <w:proofErr w:type="spellEnd"/>
           </w:p>
           <w:p>
             <w:pPr>
@@ -9380,12 +9628,21 @@
                 <w:szCs w:val="22"/>
               </w:rPr>
             </w:pPr>
-            <w:r>
-              <w:rPr>
-                <w:sz w:val="22"/>
-                <w:szCs w:val="22"/>
-              </w:rPr>
-              <w:t>Lucía Castro</w:t>
+            <w:proofErr w:type="spellStart"/>
+            <w:r>
+              <w:rPr>
+                <w:sz w:val="22"/>
+                <w:szCs w:val="22"/>
+              </w:rPr>
+              <w:t>Lucía</w:t>
+            </w:r>
+            <w:proofErr w:type="spellEnd"/>
+            <w:r>
+              <w:rPr>
+                <w:sz w:val="22"/>
+                <w:szCs w:val="22"/>
+              </w:rPr>
+              <w:t xml:space="preserve"> Castro</w:t>
             </w:r>
           </w:p>
         </w:tc>
@@ -9435,8 +9692,17 @@
                 <w:sz w:val="22"/>
                 <w:szCs w:val="22"/>
               </w:rPr>
-              <w:t>San Martin 145 Godoy Cruz Mza</w:t>
-            </w:r>
+              <w:t xml:space="preserve">San Martin 145 Godoy Cruz </w:t>
+            </w:r>
+            <w:proofErr w:type="spellStart"/>
+            <w:r>
+              <w:rPr>
+                <w:sz w:val="22"/>
+                <w:szCs w:val="22"/>
+              </w:rPr>
+              <w:t>Mza</w:t>
+            </w:r>
+            <w:proofErr w:type="spellEnd"/>
           </w:p>
         </w:tc>
         <w:tc>
@@ -9575,7 +9841,7 @@
           <v:shape id="_x0000_i1026" type="#_x0000_t75" style="width:327.75pt;height:629.25pt" o:ole="">
             <v:imagedata r:id="rId15" o:title=""/>
           </v:shape>
-          <o:OLEObject Type="Embed" ProgID="Visio.Drawing.11" ShapeID="_x0000_i1026" DrawAspect="Content" ObjectID="_1384076659" r:id="rId16"/>
+          <o:OLEObject Type="Embed" ProgID="Visio.Drawing.11" ShapeID="_x0000_i1026" DrawAspect="Content" ObjectID="_1384087043" r:id="rId16"/>
         </w:object>
       </w:r>
     </w:p>
@@ -9630,12 +9896,28 @@
                 <w:b/>
               </w:rPr>
             </w:pPr>
+            <w:proofErr w:type="spellStart"/>
             <w:r>
               <w:rPr>
                 <w:b/>
               </w:rPr>
-              <w:t>Condiciones de Entrada</w:t>
-            </w:r>
+              <w:t>Condiciones</w:t>
+            </w:r>
+            <w:proofErr w:type="spellEnd"/>
+            <w:r>
+              <w:rPr>
+                <w:b/>
+              </w:rPr>
+              <w:t xml:space="preserve"> de </w:t>
+            </w:r>
+            <w:proofErr w:type="spellStart"/>
+            <w:r>
+              <w:rPr>
+                <w:b/>
+              </w:rPr>
+              <w:t>Entrada</w:t>
+            </w:r>
+            <w:proofErr w:type="spellEnd"/>
           </w:p>
         </w:tc>
         <w:tc>
@@ -9649,12 +9931,28 @@
                 <w:b/>
               </w:rPr>
             </w:pPr>
+            <w:proofErr w:type="spellStart"/>
             <w:r>
               <w:rPr>
                 <w:b/>
               </w:rPr>
-              <w:t>Valores  Posibles</w:t>
-            </w:r>
+              <w:t>Valores</w:t>
+            </w:r>
+            <w:proofErr w:type="spellEnd"/>
+            <w:r>
+              <w:rPr>
+                <w:b/>
+              </w:rPr>
+              <w:t xml:space="preserve">  </w:t>
+            </w:r>
+            <w:proofErr w:type="spellStart"/>
+            <w:r>
+              <w:rPr>
+                <w:b/>
+              </w:rPr>
+              <w:t>Posibles</w:t>
+            </w:r>
+            <w:proofErr w:type="spellEnd"/>
           </w:p>
         </w:tc>
       </w:tr>
@@ -9668,8 +9966,13 @@
           </w:tcPr>
           <w:p>
             <w:r>
-              <w:t>N° Factura</w:t>
-            </w:r>
+              <w:t xml:space="preserve">N° </w:t>
+            </w:r>
+            <w:proofErr w:type="spellStart"/>
+            <w:r>
+              <w:t>Factura</w:t>
+            </w:r>
+            <w:proofErr w:type="spellEnd"/>
           </w:p>
         </w:tc>
         <w:tc>
@@ -9686,9 +9989,11 @@
               <w:suppressAutoHyphens/>
               <w:ind w:left="782" w:hanging="425"/>
             </w:pPr>
+            <w:proofErr w:type="spellStart"/>
             <w:r>
               <w:t>Existente</w:t>
             </w:r>
+            <w:proofErr w:type="spellEnd"/>
           </w:p>
         </w:tc>
       </w:tr>
@@ -9728,12 +10033,28 @@
                 <w:b/>
               </w:rPr>
             </w:pPr>
+            <w:proofErr w:type="spellStart"/>
             <w:r>
               <w:rPr>
                 <w:b/>
               </w:rPr>
-              <w:t>Valores Posibles</w:t>
-            </w:r>
+              <w:t>Valores</w:t>
+            </w:r>
+            <w:proofErr w:type="spellEnd"/>
+            <w:r>
+              <w:rPr>
+                <w:b/>
+              </w:rPr>
+              <w:t xml:space="preserve"> </w:t>
+            </w:r>
+            <w:proofErr w:type="spellStart"/>
+            <w:r>
+              <w:rPr>
+                <w:b/>
+              </w:rPr>
+              <w:t>Posibles</w:t>
+            </w:r>
+            <w:proofErr w:type="spellEnd"/>
           </w:p>
         </w:tc>
       </w:tr>
@@ -9746,9 +10067,11 @@
             <w:tcW w:w="4321" w:type="dxa"/>
           </w:tcPr>
           <w:p>
+            <w:proofErr w:type="spellStart"/>
             <w:r>
               <w:t>Facturas</w:t>
             </w:r>
+            <w:proofErr w:type="spellEnd"/>
           </w:p>
         </w:tc>
         <w:tc>
@@ -9764,9 +10087,11 @@
               </w:numPr>
               <w:suppressAutoHyphens/>
             </w:pPr>
+            <w:proofErr w:type="spellStart"/>
             <w:r>
               <w:t>Emitida</w:t>
             </w:r>
+            <w:proofErr w:type="spellEnd"/>
           </w:p>
           <w:p>
             <w:pPr>
@@ -9777,9 +10102,11 @@
               </w:numPr>
               <w:suppressAutoHyphens/>
             </w:pPr>
+            <w:proofErr w:type="spellStart"/>
             <w:r>
               <w:t>Pagada</w:t>
             </w:r>
+            <w:proofErr w:type="spellEnd"/>
           </w:p>
         </w:tc>
       </w:tr>
@@ -11302,13 +11629,22 @@
         <w:t xml:space="preserve"> </w:t>
       </w:r>
       <w:r>
-        <w:t>(Aclaración: subrayado doble=clave primaria, subrayado rulito=clave foránea)</w:t>
+        <w:t xml:space="preserve">(Aclaración: subrayado doble=clave primaria, subrayado </w:t>
+      </w:r>
+      <w:proofErr w:type="spellStart"/>
+      <w:r>
+        <w:t>rulito</w:t>
+      </w:r>
+      <w:proofErr w:type="spellEnd"/>
+      <w:r>
+        <w:t>=clave foránea)</w:t>
       </w:r>
     </w:p>
     <w:p>
       <w:pPr>
         <w:ind w:left="360"/>
       </w:pPr>
+      <w:proofErr w:type="spellStart"/>
       <w:r>
         <w:rPr>
           <w:b/>
@@ -11316,17 +11652,23 @@
         <w:t>ObraSocia</w:t>
       </w:r>
       <w:r>
-        <w:t>l=</w:t>
+        <w:t>l</w:t>
+      </w:r>
+      <w:proofErr w:type="spellEnd"/>
+      <w:r>
+        <w:t>=</w:t>
       </w:r>
       <w:r>
         <w:t xml:space="preserve"> </w:t>
       </w:r>
+      <w:proofErr w:type="spellStart"/>
       <w:r>
         <w:rPr>
           <w:u w:val="double"/>
         </w:rPr>
         <w:t>codigoOSocial</w:t>
       </w:r>
+      <w:proofErr w:type="spellEnd"/>
       <w:r>
         <w:rPr>
           <w:u w:val="single"/>
@@ -11334,8 +11676,13 @@
         <w:t xml:space="preserve"> </w:t>
       </w:r>
       <w:r>
-        <w:t>+ nombreOSocial</w:t>
-      </w:r>
+        <w:t xml:space="preserve">+ </w:t>
+      </w:r>
+      <w:proofErr w:type="spellStart"/>
+      <w:r>
+        <w:t>nombreOSocial</w:t>
+      </w:r>
+      <w:proofErr w:type="spellEnd"/>
     </w:p>
     <w:p>
       <w:pPr>
@@ -11350,21 +11697,25 @@
       <w:r>
         <w:t xml:space="preserve">= </w:t>
       </w:r>
+      <w:proofErr w:type="spellStart"/>
       <w:r>
         <w:rPr>
           <w:u w:val="double"/>
         </w:rPr>
         <w:t>codigoPlan</w:t>
       </w:r>
+      <w:proofErr w:type="spellEnd"/>
       <w:r>
         <w:t xml:space="preserve"> +  descripción + </w:t>
       </w:r>
+      <w:proofErr w:type="spellStart"/>
       <w:r>
         <w:rPr>
           <w:u w:val="wave"/>
         </w:rPr>
         <w:t>codigoOSocial</w:t>
       </w:r>
+      <w:proofErr w:type="spellEnd"/>
     </w:p>
     <w:p>
       <w:pPr>
@@ -11379,185 +11730,271 @@
       <w:r>
         <w:t xml:space="preserve">= </w:t>
       </w:r>
+      <w:proofErr w:type="spellStart"/>
       <w:r>
         <w:rPr>
           <w:u w:val="double"/>
         </w:rPr>
         <w:t>nºPaciente</w:t>
       </w:r>
-      <w:r>
-        <w:t xml:space="preserve"> + dni + nombre +  domicilio + teléfono + </w:t>
-      </w:r>
+      <w:proofErr w:type="spellEnd"/>
+      <w:r>
+        <w:t xml:space="preserve"> + </w:t>
+      </w:r>
+      <w:proofErr w:type="spellStart"/>
+      <w:r>
+        <w:t>dni</w:t>
+      </w:r>
+      <w:proofErr w:type="spellEnd"/>
+      <w:r>
+        <w:t xml:space="preserve"> + nombre +  domicilio + teléfono + </w:t>
+      </w:r>
+      <w:proofErr w:type="spellStart"/>
       <w:r>
         <w:rPr>
           <w:u w:val="wave"/>
         </w:rPr>
         <w:t>codigoPlan</w:t>
       </w:r>
+      <w:proofErr w:type="spellEnd"/>
     </w:p>
     <w:p>
       <w:pPr>
         <w:ind w:left="360"/>
       </w:pPr>
+      <w:proofErr w:type="spellStart"/>
       <w:r>
         <w:rPr>
           <w:b/>
         </w:rPr>
         <w:t>ServicioEspecial</w:t>
       </w:r>
+      <w:proofErr w:type="spellEnd"/>
       <w:r>
         <w:t xml:space="preserve">= </w:t>
       </w:r>
+      <w:proofErr w:type="spellStart"/>
       <w:r>
         <w:rPr>
           <w:u w:val="double"/>
         </w:rPr>
         <w:t>codigoServicio</w:t>
       </w:r>
-      <w:r>
-        <w:t xml:space="preserve"> + nombreServicio </w:t>
+      <w:proofErr w:type="spellEnd"/>
+      <w:r>
+        <w:t xml:space="preserve"> + </w:t>
+      </w:r>
+      <w:proofErr w:type="spellStart"/>
+      <w:r>
+        <w:t>nombreServicio</w:t>
+      </w:r>
+      <w:proofErr w:type="spellEnd"/>
+      <w:r>
+        <w:t xml:space="preserve"> </w:t>
       </w:r>
     </w:p>
     <w:p>
       <w:pPr>
         <w:ind w:left="360"/>
       </w:pPr>
+      <w:proofErr w:type="spellStart"/>
       <w:r>
         <w:rPr>
           <w:b/>
         </w:rPr>
         <w:t>CostoServicio</w:t>
       </w:r>
+      <w:proofErr w:type="spellEnd"/>
       <w:r>
         <w:t xml:space="preserve">= </w:t>
       </w:r>
+      <w:proofErr w:type="spellStart"/>
       <w:r>
         <w:rPr>
           <w:u w:val="double"/>
         </w:rPr>
         <w:t>codigoCS</w:t>
       </w:r>
-      <w:r>
-        <w:t xml:space="preserve"> + fechaInicio + fechaFin + monto + </w:t>
-      </w:r>
+      <w:proofErr w:type="spellEnd"/>
+      <w:r>
+        <w:t xml:space="preserve"> + </w:t>
+      </w:r>
+      <w:proofErr w:type="spellStart"/>
+      <w:r>
+        <w:t>fechaInicio</w:t>
+      </w:r>
+      <w:proofErr w:type="spellEnd"/>
+      <w:r>
+        <w:t xml:space="preserve"> + </w:t>
+      </w:r>
+      <w:proofErr w:type="spellStart"/>
+      <w:r>
+        <w:t>fechaFin</w:t>
+      </w:r>
+      <w:proofErr w:type="spellEnd"/>
+      <w:r>
+        <w:t xml:space="preserve"> + monto + </w:t>
+      </w:r>
+      <w:proofErr w:type="spellStart"/>
       <w:r>
         <w:rPr>
           <w:u w:val="wave"/>
         </w:rPr>
         <w:t>codigoServicio</w:t>
       </w:r>
+      <w:proofErr w:type="spellEnd"/>
     </w:p>
     <w:p>
       <w:pPr>
         <w:ind w:left="360"/>
       </w:pPr>
+      <w:proofErr w:type="spellStart"/>
       <w:r>
         <w:rPr>
           <w:b/>
         </w:rPr>
         <w:t>DetalleFicha</w:t>
       </w:r>
+      <w:proofErr w:type="spellEnd"/>
       <w:r>
         <w:t xml:space="preserve">= </w:t>
       </w:r>
+      <w:proofErr w:type="spellStart"/>
       <w:r>
         <w:rPr>
           <w:u w:val="double"/>
         </w:rPr>
         <w:t>nºLinea</w:t>
       </w:r>
-      <w:r>
-        <w:t xml:space="preserve"> + fechaAlta + </w:t>
-      </w:r>
+      <w:proofErr w:type="spellEnd"/>
+      <w:r>
+        <w:t xml:space="preserve"> + </w:t>
+      </w:r>
+      <w:proofErr w:type="spellStart"/>
+      <w:r>
+        <w:t>fechaAlta</w:t>
+      </w:r>
+      <w:proofErr w:type="spellEnd"/>
+      <w:r>
+        <w:t xml:space="preserve"> + </w:t>
+      </w:r>
+      <w:proofErr w:type="spellStart"/>
       <w:r>
         <w:rPr>
           <w:u w:val="wave"/>
         </w:rPr>
         <w:t>codigoServicio</w:t>
       </w:r>
+      <w:proofErr w:type="spellEnd"/>
       <w:r>
         <w:t xml:space="preserve"> + </w:t>
       </w:r>
+      <w:proofErr w:type="spellStart"/>
       <w:r>
         <w:rPr>
           <w:u w:val="wave"/>
         </w:rPr>
         <w:t>nºFicha</w:t>
       </w:r>
+      <w:proofErr w:type="spellEnd"/>
     </w:p>
     <w:p>
       <w:pPr>
         <w:ind w:left="360"/>
       </w:pPr>
+      <w:proofErr w:type="spellStart"/>
       <w:r>
         <w:rPr>
           <w:b/>
         </w:rPr>
         <w:t>FichaInternacion</w:t>
       </w:r>
+      <w:proofErr w:type="spellEnd"/>
       <w:r>
         <w:t xml:space="preserve">= </w:t>
       </w:r>
+      <w:proofErr w:type="spellStart"/>
       <w:r>
         <w:rPr>
           <w:u w:val="double"/>
         </w:rPr>
         <w:t>nºFicha</w:t>
       </w:r>
-      <w:r>
-        <w:t xml:space="preserve"> + fechaCreacion + </w:t>
-      </w:r>
+      <w:proofErr w:type="spellEnd"/>
+      <w:r>
+        <w:t xml:space="preserve"> + </w:t>
+      </w:r>
+      <w:proofErr w:type="spellStart"/>
+      <w:r>
+        <w:t>fechaCreacion</w:t>
+      </w:r>
+      <w:proofErr w:type="spellEnd"/>
+      <w:r>
+        <w:t xml:space="preserve"> + </w:t>
+      </w:r>
+      <w:proofErr w:type="spellStart"/>
       <w:r>
         <w:rPr>
           <w:u w:val="wave"/>
         </w:rPr>
         <w:t>nºFacturaOS</w:t>
       </w:r>
+      <w:proofErr w:type="spellEnd"/>
       <w:r>
         <w:t xml:space="preserve"> + </w:t>
       </w:r>
+      <w:proofErr w:type="spellStart"/>
       <w:r>
         <w:rPr>
           <w:u w:val="wave"/>
         </w:rPr>
         <w:t>codigoPrestacion</w:t>
       </w:r>
+      <w:proofErr w:type="spellEnd"/>
       <w:r>
         <w:t xml:space="preserve"> + </w:t>
       </w:r>
+      <w:proofErr w:type="spellStart"/>
       <w:r>
         <w:rPr>
           <w:u w:val="wave"/>
         </w:rPr>
         <w:t>nºPaciente</w:t>
       </w:r>
+      <w:proofErr w:type="spellEnd"/>
       <w:r>
         <w:t xml:space="preserve"> + </w:t>
       </w:r>
+      <w:proofErr w:type="spellStart"/>
       <w:r>
         <w:rPr>
           <w:u w:val="wave"/>
         </w:rPr>
         <w:t>nºHabitacion</w:t>
       </w:r>
+      <w:proofErr w:type="spellEnd"/>
       <w:r>
         <w:t xml:space="preserve"> + </w:t>
       </w:r>
+      <w:proofErr w:type="spellStart"/>
       <w:r>
         <w:rPr>
           <w:u w:val="wave"/>
         </w:rPr>
         <w:t>nºCama</w:t>
       </w:r>
+      <w:proofErr w:type="spellEnd"/>
       <w:r>
         <w:t xml:space="preserve"> + </w:t>
       </w:r>
+      <w:proofErr w:type="spellStart"/>
       <w:r>
         <w:rPr>
           <w:u w:val="wave"/>
         </w:rPr>
         <w:t>codigoEstadoFI</w:t>
       </w:r>
+      <w:proofErr w:type="spellEnd"/>
       <w:r>
         <w:t xml:space="preserve"> </w:t>
       </w:r>
@@ -11566,53 +12003,79 @@
       <w:pPr>
         <w:ind w:left="360"/>
       </w:pPr>
+      <w:proofErr w:type="spellStart"/>
       <w:r>
         <w:rPr>
           <w:b/>
         </w:rPr>
         <w:t>TIpoHabitacion</w:t>
       </w:r>
+      <w:proofErr w:type="spellEnd"/>
       <w:r>
         <w:t xml:space="preserve">= </w:t>
       </w:r>
+      <w:proofErr w:type="spellStart"/>
       <w:r>
         <w:rPr>
           <w:u w:val="double"/>
         </w:rPr>
         <w:t>codigoTipoHab</w:t>
       </w:r>
-      <w:r>
-        <w:t xml:space="preserve"> + nombreTipo </w:t>
+      <w:proofErr w:type="spellEnd"/>
+      <w:r>
+        <w:t xml:space="preserve"> + </w:t>
+      </w:r>
+      <w:proofErr w:type="spellStart"/>
+      <w:r>
+        <w:t>nombreTipo</w:t>
+      </w:r>
+      <w:proofErr w:type="spellEnd"/>
+      <w:r>
+        <w:t xml:space="preserve"> </w:t>
       </w:r>
     </w:p>
     <w:p>
       <w:pPr>
         <w:ind w:left="360"/>
       </w:pPr>
+      <w:proofErr w:type="spellStart"/>
       <w:r>
         <w:rPr>
           <w:b/>
         </w:rPr>
         <w:t>TipoPrestacion</w:t>
       </w:r>
+      <w:proofErr w:type="spellEnd"/>
       <w:r>
         <w:t xml:space="preserve">= </w:t>
       </w:r>
+      <w:proofErr w:type="spellStart"/>
       <w:r>
         <w:rPr>
           <w:u w:val="double"/>
         </w:rPr>
         <w:t>codigoTipoPrestacion</w:t>
       </w:r>
-      <w:r>
-        <w:t xml:space="preserve"> + nombreTipoPrestacion + </w:t>
-      </w:r>
+      <w:proofErr w:type="spellEnd"/>
+      <w:r>
+        <w:t xml:space="preserve"> + </w:t>
+      </w:r>
+      <w:proofErr w:type="spellStart"/>
+      <w:r>
+        <w:t>nombreTipoPrestacion</w:t>
+      </w:r>
+      <w:proofErr w:type="spellEnd"/>
+      <w:r>
+        <w:t xml:space="preserve"> + </w:t>
+      </w:r>
+      <w:proofErr w:type="spellStart"/>
       <w:r>
         <w:rPr>
           <w:u w:val="wave"/>
         </w:rPr>
         <w:t>codigoTipoHab</w:t>
       </w:r>
+      <w:proofErr w:type="spellEnd"/>
     </w:p>
     <w:p>
       <w:pPr>
@@ -11627,50 +12090,76 @@
       <w:r>
         <w:t xml:space="preserve">= </w:t>
       </w:r>
+      <w:proofErr w:type="spellStart"/>
       <w:r>
         <w:rPr>
           <w:u w:val="double"/>
         </w:rPr>
         <w:t>codigoPrestacion</w:t>
       </w:r>
+      <w:proofErr w:type="spellEnd"/>
       <w:r>
         <w:t xml:space="preserve"> + descripción + </w:t>
       </w:r>
+      <w:proofErr w:type="spellStart"/>
       <w:r>
         <w:rPr>
           <w:u w:val="wave"/>
         </w:rPr>
         <w:t>codigoTipoPrestacion</w:t>
       </w:r>
+      <w:proofErr w:type="spellEnd"/>
     </w:p>
     <w:p>
       <w:pPr>
         <w:ind w:left="360"/>
       </w:pPr>
+      <w:proofErr w:type="spellStart"/>
       <w:r>
         <w:rPr>
           <w:b/>
         </w:rPr>
         <w:t>CostoPrestacion</w:t>
       </w:r>
+      <w:proofErr w:type="spellEnd"/>
       <w:r>
         <w:t xml:space="preserve">= </w:t>
       </w:r>
+      <w:proofErr w:type="spellStart"/>
       <w:r>
         <w:rPr>
           <w:u w:val="double"/>
         </w:rPr>
         <w:t>codigoCostoP</w:t>
       </w:r>
-      <w:r>
-        <w:t xml:space="preserve"> + fechaInicio + fechaFin + monto + </w:t>
-      </w:r>
+      <w:proofErr w:type="spellEnd"/>
+      <w:r>
+        <w:t xml:space="preserve"> + </w:t>
+      </w:r>
+      <w:proofErr w:type="spellStart"/>
+      <w:r>
+        <w:t>fechaInicio</w:t>
+      </w:r>
+      <w:proofErr w:type="spellEnd"/>
+      <w:r>
+        <w:t xml:space="preserve"> + </w:t>
+      </w:r>
+      <w:proofErr w:type="spellStart"/>
+      <w:r>
+        <w:t>fechaFin</w:t>
+      </w:r>
+      <w:proofErr w:type="spellEnd"/>
+      <w:r>
+        <w:t xml:space="preserve"> + monto + </w:t>
+      </w:r>
+      <w:proofErr w:type="spellStart"/>
       <w:r>
         <w:rPr>
           <w:u w:val="wave"/>
         </w:rPr>
         <w:t>codigoPrestacion</w:t>
       </w:r>
+      <w:proofErr w:type="spellEnd"/>
     </w:p>
     <w:p>
       <w:pPr>
@@ -11685,12 +12174,14 @@
       <w:r>
         <w:t xml:space="preserve">= </w:t>
       </w:r>
+      <w:proofErr w:type="spellStart"/>
       <w:r>
         <w:rPr>
           <w:u w:val="double"/>
         </w:rPr>
         <w:t>codigoCoseguro</w:t>
       </w:r>
+      <w:proofErr w:type="spellEnd"/>
       <w:r>
         <w:t xml:space="preserve"> + porcentaje </w:t>
       </w:r>
@@ -11708,21 +12199,41 @@
       <w:r>
         <w:t xml:space="preserve">= </w:t>
       </w:r>
+      <w:proofErr w:type="spellStart"/>
       <w:r>
         <w:rPr>
           <w:u w:val="double"/>
         </w:rPr>
         <w:t>codigoConvenio</w:t>
       </w:r>
-      <w:r>
-        <w:t xml:space="preserve"> + fechaInicio + fechaFin + </w:t>
-      </w:r>
+      <w:proofErr w:type="spellEnd"/>
+      <w:r>
+        <w:t xml:space="preserve"> + </w:t>
+      </w:r>
+      <w:proofErr w:type="spellStart"/>
+      <w:r>
+        <w:t>fechaInicio</w:t>
+      </w:r>
+      <w:proofErr w:type="spellEnd"/>
+      <w:r>
+        <w:t xml:space="preserve"> + </w:t>
+      </w:r>
+      <w:proofErr w:type="spellStart"/>
+      <w:r>
+        <w:t>fechaFin</w:t>
+      </w:r>
+      <w:proofErr w:type="spellEnd"/>
+      <w:r>
+        <w:t xml:space="preserve"> + </w:t>
+      </w:r>
+      <w:proofErr w:type="spellStart"/>
       <w:r>
         <w:rPr>
           <w:u w:val="wave"/>
         </w:rPr>
         <w:t>codigoCoseguro</w:t>
       </w:r>
+      <w:proofErr w:type="spellEnd"/>
     </w:p>
     <w:p>
       <w:pPr>
@@ -11737,30 +12248,36 @@
       <w:r>
         <w:t xml:space="preserve">= </w:t>
       </w:r>
+      <w:proofErr w:type="spellStart"/>
       <w:r>
         <w:rPr>
           <w:u w:val="double"/>
         </w:rPr>
         <w:t>nªHabitacion</w:t>
       </w:r>
+      <w:proofErr w:type="spellEnd"/>
       <w:r>
         <w:t xml:space="preserve"> + </w:t>
       </w:r>
+      <w:proofErr w:type="spellStart"/>
       <w:r>
         <w:rPr>
           <w:u w:val="wave"/>
         </w:rPr>
         <w:t>codigoTipoHab</w:t>
       </w:r>
+      <w:proofErr w:type="spellEnd"/>
       <w:r>
         <w:t xml:space="preserve"> + </w:t>
       </w:r>
+      <w:proofErr w:type="spellStart"/>
       <w:r>
         <w:rPr>
           <w:u w:val="wave"/>
         </w:rPr>
         <w:t>codigoSector</w:t>
       </w:r>
+      <w:proofErr w:type="spellEnd"/>
     </w:p>
     <w:p>
       <w:pPr>
@@ -11775,53 +12292,68 @@
       <w:r>
         <w:t xml:space="preserve">= </w:t>
       </w:r>
+      <w:proofErr w:type="spellStart"/>
       <w:r>
         <w:rPr>
           <w:u w:val="double"/>
         </w:rPr>
         <w:t>nºCama</w:t>
       </w:r>
+      <w:proofErr w:type="spellEnd"/>
       <w:r>
         <w:t xml:space="preserve"> + </w:t>
       </w:r>
+      <w:proofErr w:type="spellStart"/>
       <w:r>
         <w:rPr>
           <w:u w:val="wave"/>
         </w:rPr>
         <w:t>nºHabitacion</w:t>
       </w:r>
+      <w:proofErr w:type="spellEnd"/>
       <w:r>
         <w:t xml:space="preserve"> + </w:t>
       </w:r>
+      <w:proofErr w:type="spellStart"/>
       <w:r>
         <w:rPr>
           <w:u w:val="wave"/>
         </w:rPr>
         <w:t>codigoEstadoCama</w:t>
       </w:r>
+      <w:proofErr w:type="spellEnd"/>
     </w:p>
     <w:p>
       <w:pPr>
         <w:ind w:left="360"/>
       </w:pPr>
+      <w:proofErr w:type="spellStart"/>
       <w:r>
         <w:rPr>
           <w:b/>
         </w:rPr>
         <w:t>EstadoCama</w:t>
       </w:r>
+      <w:proofErr w:type="spellEnd"/>
       <w:r>
         <w:t xml:space="preserve">= </w:t>
       </w:r>
+      <w:proofErr w:type="spellStart"/>
       <w:r>
         <w:rPr>
           <w:u w:val="double"/>
         </w:rPr>
         <w:t>codigoEstadoCama</w:t>
       </w:r>
-      <w:r>
-        <w:t xml:space="preserve"> + nombreEstado</w:t>
-      </w:r>
+      <w:proofErr w:type="spellEnd"/>
+      <w:r>
+        <w:t xml:space="preserve"> + </w:t>
+      </w:r>
+      <w:proofErr w:type="spellStart"/>
+      <w:r>
+        <w:t>nombreEstado</w:t>
+      </w:r>
+      <w:proofErr w:type="spellEnd"/>
     </w:p>
     <w:p>
       <w:pPr>
@@ -11836,14 +12368,32 @@
       <w:r>
         <w:t xml:space="preserve">= </w:t>
       </w:r>
+      <w:proofErr w:type="spellStart"/>
       <w:r>
         <w:rPr>
           <w:u w:val="double"/>
         </w:rPr>
         <w:t>codigoSector</w:t>
       </w:r>
-      <w:r>
-        <w:t xml:space="preserve"> + nombreSector + nºPiso </w:t>
+      <w:proofErr w:type="spellEnd"/>
+      <w:r>
+        <w:t xml:space="preserve"> + </w:t>
+      </w:r>
+      <w:proofErr w:type="spellStart"/>
+      <w:r>
+        <w:t>nombreSector</w:t>
+      </w:r>
+      <w:proofErr w:type="spellEnd"/>
+      <w:r>
+        <w:t xml:space="preserve"> + </w:t>
+      </w:r>
+      <w:proofErr w:type="spellStart"/>
+      <w:r>
+        <w:t>nºPiso</w:t>
+      </w:r>
+      <w:proofErr w:type="spellEnd"/>
+      <w:r>
+        <w:t xml:space="preserve"> </w:t>
       </w:r>
     </w:p>
     <w:p>
@@ -11859,12 +12409,14 @@
       <w:r>
         <w:t xml:space="preserve">= </w:t>
       </w:r>
+      <w:proofErr w:type="spellStart"/>
       <w:r>
         <w:rPr>
           <w:u w:val="double"/>
         </w:rPr>
         <w:t>nºRecibo</w:t>
       </w:r>
+      <w:proofErr w:type="spellEnd"/>
       <w:r>
         <w:t xml:space="preserve"> + fecha </w:t>
       </w:r>
@@ -11876,12 +12428,14 @@
           <w:u w:val="wave"/>
         </w:rPr>
       </w:pPr>
+      <w:proofErr w:type="spellStart"/>
       <w:r>
         <w:rPr>
           <w:b/>
         </w:rPr>
         <w:t>FacturaCliente</w:t>
       </w:r>
+      <w:proofErr w:type="spellEnd"/>
       <w:r>
         <w:t>=</w:t>
       </w:r>
@@ -11889,72 +12443,119 @@
         <w:rPr>
           <w:u w:val="double"/>
         </w:rPr>
-        <w:t xml:space="preserve"> nºFactura</w:t>
-      </w:r>
-      <w:r>
-        <w:t xml:space="preserve"> + fechaEmision + </w:t>
-      </w:r>
+        <w:t xml:space="preserve"> </w:t>
+      </w:r>
+      <w:proofErr w:type="spellStart"/>
+      <w:r>
+        <w:rPr>
+          <w:u w:val="double"/>
+        </w:rPr>
+        <w:t>nºFactura</w:t>
+      </w:r>
+      <w:proofErr w:type="spellEnd"/>
+      <w:r>
+        <w:t xml:space="preserve"> + </w:t>
+      </w:r>
+      <w:proofErr w:type="spellStart"/>
+      <w:r>
+        <w:t>fechaEmision</w:t>
+      </w:r>
+      <w:proofErr w:type="spellEnd"/>
+      <w:r>
+        <w:t xml:space="preserve"> + </w:t>
+      </w:r>
+      <w:proofErr w:type="spellStart"/>
       <w:r>
         <w:rPr>
           <w:u w:val="wave"/>
         </w:rPr>
-        <w:t xml:space="preserve">nºRecibo </w:t>
+        <w:t>nºRecibo</w:t>
+      </w:r>
+      <w:proofErr w:type="spellEnd"/>
+      <w:r>
+        <w:rPr>
+          <w:u w:val="wave"/>
+        </w:rPr>
+        <w:t xml:space="preserve"> </w:t>
       </w:r>
       <w:r>
         <w:t xml:space="preserve">+ </w:t>
       </w:r>
+      <w:proofErr w:type="spellStart"/>
       <w:r>
         <w:rPr>
           <w:u w:val="wave"/>
         </w:rPr>
         <w:t>codigoEstadoFC</w:t>
       </w:r>
+      <w:proofErr w:type="spellEnd"/>
     </w:p>
     <w:p>
       <w:pPr>
         <w:ind w:left="360"/>
       </w:pPr>
+      <w:proofErr w:type="spellStart"/>
       <w:r>
         <w:rPr>
           <w:b/>
         </w:rPr>
         <w:t>EstadoFacturaCliente</w:t>
       </w:r>
+      <w:proofErr w:type="spellEnd"/>
       <w:r>
         <w:t xml:space="preserve">= </w:t>
       </w:r>
+      <w:proofErr w:type="spellStart"/>
       <w:r>
         <w:rPr>
           <w:u w:val="double"/>
         </w:rPr>
         <w:t>codigoEstadoFC</w:t>
       </w:r>
-      <w:r>
-        <w:t xml:space="preserve"> + nombreEstadoFC </w:t>
+      <w:proofErr w:type="spellEnd"/>
+      <w:r>
+        <w:t xml:space="preserve"> + </w:t>
+      </w:r>
+      <w:proofErr w:type="spellStart"/>
+      <w:r>
+        <w:t>nombreEstadoFC</w:t>
+      </w:r>
+      <w:proofErr w:type="spellEnd"/>
+      <w:r>
+        <w:t xml:space="preserve"> </w:t>
       </w:r>
     </w:p>
     <w:p>
       <w:pPr>
         <w:ind w:left="360"/>
       </w:pPr>
+      <w:proofErr w:type="spellStart"/>
       <w:r>
         <w:rPr>
           <w:b/>
         </w:rPr>
         <w:t>EstadoFIchaInternacion</w:t>
       </w:r>
+      <w:proofErr w:type="spellEnd"/>
       <w:r>
         <w:t xml:space="preserve">= </w:t>
       </w:r>
+      <w:proofErr w:type="spellStart"/>
       <w:r>
         <w:rPr>
           <w:u w:val="double"/>
         </w:rPr>
         <w:t>codigoEstadoFI</w:t>
       </w:r>
-      <w:r>
-        <w:t xml:space="preserve"> + nombreEstadoFI</w:t>
-      </w:r>
+      <w:proofErr w:type="spellEnd"/>
+      <w:r>
+        <w:t xml:space="preserve"> + </w:t>
+      </w:r>
+      <w:proofErr w:type="spellStart"/>
+      <w:r>
+        <w:t>nombreEstadoFI</w:t>
+      </w:r>
+      <w:proofErr w:type="spellEnd"/>
     </w:p>
     <w:p>
       <w:pPr>
@@ -11979,13 +12580,22 @@
         <w:t xml:space="preserve">Mapeo MER Clínica </w:t>
       </w:r>
       <w:r>
-        <w:t>(Aclaración: subrayado doble=clave primaria, subrayado rulito=clave foránea)</w:t>
+        <w:t xml:space="preserve">(Aclaración: subrayado doble=clave primaria, subrayado </w:t>
+      </w:r>
+      <w:proofErr w:type="spellStart"/>
+      <w:r>
+        <w:t>rulito</w:t>
+      </w:r>
+      <w:proofErr w:type="spellEnd"/>
+      <w:r>
+        <w:t>=clave foránea)</w:t>
       </w:r>
     </w:p>
     <w:p>
       <w:pPr>
         <w:ind w:left="360"/>
       </w:pPr>
+      <w:proofErr w:type="spellStart"/>
       <w:r>
         <w:rPr>
           <w:b/>
@@ -11993,23 +12603,31 @@
         <w:t>ObraSocia</w:t>
       </w:r>
       <w:r>
-        <w:t>l=</w:t>
+        <w:t>l</w:t>
+      </w:r>
+      <w:proofErr w:type="spellEnd"/>
+      <w:r>
+        <w:t>=</w:t>
       </w:r>
       <w:r>
         <w:t xml:space="preserve"> </w:t>
       </w:r>
+      <w:proofErr w:type="spellStart"/>
       <w:r>
         <w:rPr>
           <w:u w:val="double"/>
         </w:rPr>
         <w:t>oidObraSocial</w:t>
       </w:r>
+      <w:proofErr w:type="spellEnd"/>
       <w:r>
         <w:t xml:space="preserve"> + </w:t>
       </w:r>
+      <w:proofErr w:type="spellStart"/>
       <w:r>
         <w:t>codigoOSocial</w:t>
       </w:r>
+      <w:proofErr w:type="spellEnd"/>
       <w:r>
         <w:rPr>
           <w:u w:val="single"/>
@@ -12017,8 +12635,13 @@
         <w:t xml:space="preserve"> </w:t>
       </w:r>
       <w:r>
-        <w:t>+ nombreOSocial</w:t>
-      </w:r>
+        <w:t xml:space="preserve">+ </w:t>
+      </w:r>
+      <w:proofErr w:type="spellStart"/>
+      <w:r>
+        <w:t>nombreOSocial</w:t>
+      </w:r>
+      <w:proofErr w:type="spellEnd"/>
     </w:p>
     <w:p>
       <w:pPr>
@@ -12033,26 +12656,38 @@
       <w:r>
         <w:t xml:space="preserve">= </w:t>
       </w:r>
+      <w:proofErr w:type="spellStart"/>
       <w:r>
         <w:rPr>
           <w:u w:val="double"/>
         </w:rPr>
         <w:t>oidPlan</w:t>
       </w:r>
+      <w:proofErr w:type="spellEnd"/>
       <w:r>
         <w:t xml:space="preserve"> + </w:t>
       </w:r>
+      <w:proofErr w:type="spellStart"/>
       <w:r>
         <w:t>codigoPlan</w:t>
       </w:r>
+      <w:proofErr w:type="spellEnd"/>
       <w:r>
         <w:t xml:space="preserve"> +  descripción + </w:t>
       </w:r>
+      <w:proofErr w:type="spellStart"/>
       <w:r>
         <w:rPr>
           <w:u w:val="wave"/>
         </w:rPr>
-        <w:t xml:space="preserve">oidObraSocial </w:t>
+        <w:t>oidObraSocial</w:t>
+      </w:r>
+      <w:proofErr w:type="spellEnd"/>
+      <w:r>
+        <w:rPr>
+          <w:u w:val="wave"/>
+        </w:rPr>
+        <w:t xml:space="preserve"> </w:t>
       </w:r>
     </w:p>
     <w:p>
@@ -12068,215 +12703,311 @@
       <w:r>
         <w:t xml:space="preserve">= </w:t>
       </w:r>
+      <w:proofErr w:type="spellStart"/>
       <w:r>
         <w:rPr>
           <w:u w:val="double"/>
         </w:rPr>
         <w:t>oidPaciente</w:t>
       </w:r>
+      <w:proofErr w:type="spellEnd"/>
       <w:r>
         <w:t xml:space="preserve"> + </w:t>
       </w:r>
+      <w:proofErr w:type="spellStart"/>
       <w:r>
         <w:t>nºPaciente</w:t>
       </w:r>
-      <w:r>
-        <w:t xml:space="preserve"> + dni + nombre +  domicilio + teléfono + </w:t>
-      </w:r>
+      <w:proofErr w:type="spellEnd"/>
+      <w:r>
+        <w:t xml:space="preserve"> + </w:t>
+      </w:r>
+      <w:proofErr w:type="spellStart"/>
+      <w:r>
+        <w:t>dni</w:t>
+      </w:r>
+      <w:proofErr w:type="spellEnd"/>
+      <w:r>
+        <w:t xml:space="preserve"> + nombre +  domicilio + teléfono + </w:t>
+      </w:r>
+      <w:proofErr w:type="spellStart"/>
       <w:r>
         <w:rPr>
           <w:u w:val="wave"/>
         </w:rPr>
         <w:t>oidPlan</w:t>
       </w:r>
+      <w:proofErr w:type="spellEnd"/>
     </w:p>
     <w:p>
       <w:pPr>
         <w:ind w:left="360"/>
       </w:pPr>
+      <w:proofErr w:type="spellStart"/>
       <w:r>
         <w:rPr>
           <w:b/>
         </w:rPr>
         <w:t>ServicioEspecial</w:t>
       </w:r>
+      <w:proofErr w:type="spellEnd"/>
       <w:r>
         <w:t xml:space="preserve">= </w:t>
       </w:r>
+      <w:proofErr w:type="spellStart"/>
       <w:r>
         <w:rPr>
           <w:u w:val="double"/>
         </w:rPr>
         <w:t>oidServicioEspecial</w:t>
       </w:r>
+      <w:proofErr w:type="spellEnd"/>
       <w:r>
         <w:t xml:space="preserve"> + </w:t>
       </w:r>
+      <w:proofErr w:type="spellStart"/>
       <w:r>
         <w:t>codigoServicio</w:t>
       </w:r>
-      <w:r>
-        <w:t xml:space="preserve"> + nombreServicio </w:t>
+      <w:proofErr w:type="spellEnd"/>
+      <w:r>
+        <w:t xml:space="preserve"> + </w:t>
+      </w:r>
+      <w:proofErr w:type="spellStart"/>
+      <w:r>
+        <w:t>nombreServicio</w:t>
+      </w:r>
+      <w:proofErr w:type="spellEnd"/>
+      <w:r>
+        <w:t xml:space="preserve"> </w:t>
       </w:r>
     </w:p>
     <w:p>
       <w:pPr>
         <w:ind w:left="360"/>
       </w:pPr>
+      <w:proofErr w:type="spellStart"/>
       <w:r>
         <w:rPr>
           <w:b/>
         </w:rPr>
         <w:t>CostoServicio</w:t>
       </w:r>
+      <w:proofErr w:type="spellEnd"/>
       <w:r>
         <w:t xml:space="preserve">= </w:t>
       </w:r>
+      <w:proofErr w:type="spellStart"/>
       <w:r>
         <w:rPr>
           <w:u w:val="double"/>
         </w:rPr>
         <w:t>oidCostoServicio</w:t>
       </w:r>
+      <w:proofErr w:type="spellEnd"/>
       <w:r>
         <w:t xml:space="preserve"> + </w:t>
       </w:r>
+      <w:proofErr w:type="spellStart"/>
       <w:r>
         <w:t>codigoCS</w:t>
       </w:r>
-      <w:r>
-        <w:t xml:space="preserve"> + fechaInicio + fechaFin + monto + </w:t>
-      </w:r>
+      <w:proofErr w:type="spellEnd"/>
+      <w:r>
+        <w:t xml:space="preserve"> + </w:t>
+      </w:r>
+      <w:proofErr w:type="spellStart"/>
+      <w:r>
+        <w:t>fechaInicio</w:t>
+      </w:r>
+      <w:proofErr w:type="spellEnd"/>
+      <w:r>
+        <w:t xml:space="preserve"> + </w:t>
+      </w:r>
+      <w:proofErr w:type="spellStart"/>
+      <w:r>
+        <w:t>fechaFin</w:t>
+      </w:r>
+      <w:proofErr w:type="spellEnd"/>
+      <w:r>
+        <w:t xml:space="preserve"> + monto + </w:t>
+      </w:r>
+      <w:proofErr w:type="spellStart"/>
       <w:r>
         <w:rPr>
           <w:u w:val="wave"/>
         </w:rPr>
         <w:t>oidServicioEspecial</w:t>
       </w:r>
+      <w:proofErr w:type="spellEnd"/>
     </w:p>
     <w:p>
       <w:pPr>
         <w:ind w:left="360"/>
       </w:pPr>
+      <w:proofErr w:type="spellStart"/>
       <w:r>
         <w:rPr>
           <w:b/>
         </w:rPr>
         <w:t>DetalleFicha</w:t>
       </w:r>
+      <w:proofErr w:type="spellEnd"/>
       <w:r>
         <w:t xml:space="preserve">= </w:t>
       </w:r>
+      <w:proofErr w:type="spellStart"/>
       <w:r>
         <w:rPr>
           <w:u w:val="double"/>
         </w:rPr>
         <w:t>oidDetalleFicha</w:t>
       </w:r>
+      <w:proofErr w:type="spellEnd"/>
       <w:r>
         <w:t xml:space="preserve"> + </w:t>
       </w:r>
+      <w:proofErr w:type="spellStart"/>
       <w:r>
         <w:t>nºLinea</w:t>
       </w:r>
-      <w:r>
-        <w:t xml:space="preserve"> + fechaAlta + </w:t>
-      </w:r>
+      <w:proofErr w:type="spellEnd"/>
+      <w:r>
+        <w:t xml:space="preserve"> + </w:t>
+      </w:r>
+      <w:proofErr w:type="spellStart"/>
+      <w:r>
+        <w:t>fechaAlta</w:t>
+      </w:r>
+      <w:proofErr w:type="spellEnd"/>
+      <w:r>
+        <w:t xml:space="preserve"> + </w:t>
+      </w:r>
+      <w:proofErr w:type="spellStart"/>
       <w:r>
         <w:rPr>
           <w:u w:val="wave"/>
         </w:rPr>
         <w:t>oidServicioEspecial</w:t>
       </w:r>
+      <w:proofErr w:type="spellEnd"/>
       <w:r>
         <w:t xml:space="preserve"> + </w:t>
       </w:r>
+      <w:proofErr w:type="spellStart"/>
       <w:r>
         <w:rPr>
           <w:u w:val="wave"/>
         </w:rPr>
         <w:t>oidFichaInternacion</w:t>
       </w:r>
+      <w:proofErr w:type="spellEnd"/>
     </w:p>
     <w:p>
       <w:pPr>
         <w:ind w:left="360"/>
       </w:pPr>
+      <w:proofErr w:type="spellStart"/>
       <w:r>
         <w:rPr>
           <w:b/>
         </w:rPr>
         <w:t>FichaInternacion</w:t>
       </w:r>
+      <w:proofErr w:type="spellEnd"/>
       <w:r>
         <w:t xml:space="preserve">= </w:t>
       </w:r>
+      <w:proofErr w:type="spellStart"/>
       <w:r>
         <w:rPr>
           <w:u w:val="double"/>
         </w:rPr>
         <w:t>oidFichaInternacion</w:t>
       </w:r>
+      <w:proofErr w:type="spellEnd"/>
       <w:r>
         <w:t xml:space="preserve"> + </w:t>
       </w:r>
+      <w:proofErr w:type="spellStart"/>
       <w:r>
         <w:t>nºFicha</w:t>
       </w:r>
-      <w:r>
-        <w:t xml:space="preserve"> + fechaCreacion + </w:t>
-      </w:r>
+      <w:proofErr w:type="spellEnd"/>
+      <w:r>
+        <w:t xml:space="preserve"> + </w:t>
+      </w:r>
+      <w:proofErr w:type="spellStart"/>
+      <w:r>
+        <w:t>fechaCreacion</w:t>
+      </w:r>
+      <w:proofErr w:type="spellEnd"/>
+      <w:r>
+        <w:t xml:space="preserve"> + </w:t>
+      </w:r>
+      <w:proofErr w:type="spellStart"/>
       <w:r>
         <w:rPr>
           <w:u w:val="wave"/>
         </w:rPr>
         <w:t>oidFacturaOS</w:t>
       </w:r>
+      <w:proofErr w:type="spellEnd"/>
       <w:r>
         <w:t xml:space="preserve"> + </w:t>
       </w:r>
+      <w:proofErr w:type="spellStart"/>
       <w:r>
         <w:rPr>
           <w:u w:val="wave"/>
         </w:rPr>
         <w:t>oidPrestacion</w:t>
       </w:r>
+      <w:proofErr w:type="spellEnd"/>
       <w:r>
         <w:t xml:space="preserve"> + </w:t>
       </w:r>
+      <w:proofErr w:type="spellStart"/>
       <w:r>
         <w:rPr>
           <w:u w:val="wave"/>
         </w:rPr>
         <w:t>oidPaciente</w:t>
       </w:r>
+      <w:proofErr w:type="spellEnd"/>
       <w:r>
         <w:t xml:space="preserve"> + </w:t>
       </w:r>
+      <w:proofErr w:type="spellStart"/>
       <w:r>
         <w:rPr>
           <w:u w:val="wave"/>
         </w:rPr>
         <w:t>oidHabitacion</w:t>
       </w:r>
+      <w:proofErr w:type="spellEnd"/>
       <w:r>
         <w:t xml:space="preserve"> + </w:t>
       </w:r>
+      <w:proofErr w:type="spellStart"/>
       <w:r>
         <w:rPr>
           <w:u w:val="wave"/>
         </w:rPr>
         <w:t>oidCama</w:t>
       </w:r>
+      <w:proofErr w:type="spellEnd"/>
       <w:r>
         <w:t xml:space="preserve"> + </w:t>
       </w:r>
+      <w:proofErr w:type="spellStart"/>
       <w:r>
         <w:rPr>
           <w:u w:val="wave"/>
         </w:rPr>
         <w:t>oidEstadoFichaInternacion</w:t>
       </w:r>
+      <w:proofErr w:type="spellEnd"/>
       <w:r>
         <w:t xml:space="preserve"> </w:t>
       </w:r>
@@ -12285,44 +13016,61 @@
       <w:pPr>
         <w:ind w:left="360"/>
       </w:pPr>
+      <w:proofErr w:type="spellStart"/>
       <w:r>
         <w:rPr>
           <w:b/>
         </w:rPr>
         <w:t>TIpoHabitacion</w:t>
       </w:r>
+      <w:proofErr w:type="spellEnd"/>
       <w:r>
         <w:t xml:space="preserve">= </w:t>
       </w:r>
+      <w:proofErr w:type="spellStart"/>
       <w:r>
         <w:rPr>
           <w:u w:val="double"/>
         </w:rPr>
         <w:t>oidTipoHabitacion</w:t>
       </w:r>
+      <w:proofErr w:type="spellEnd"/>
       <w:r>
         <w:t xml:space="preserve"> + </w:t>
       </w:r>
+      <w:proofErr w:type="spellStart"/>
       <w:r>
         <w:t>codigoTipoHab</w:t>
       </w:r>
-      <w:r>
-        <w:t xml:space="preserve"> + nombreTipo </w:t>
+      <w:proofErr w:type="spellEnd"/>
+      <w:r>
+        <w:t xml:space="preserve"> + </w:t>
+      </w:r>
+      <w:proofErr w:type="spellStart"/>
+      <w:r>
+        <w:t>nombreTipo</w:t>
+      </w:r>
+      <w:proofErr w:type="spellEnd"/>
+      <w:r>
+        <w:t xml:space="preserve"> </w:t>
       </w:r>
     </w:p>
     <w:p>
       <w:pPr>
         <w:ind w:left="360"/>
       </w:pPr>
+      <w:proofErr w:type="spellStart"/>
       <w:r>
         <w:rPr>
           <w:b/>
         </w:rPr>
         <w:t>TipoPrestacion</w:t>
       </w:r>
+      <w:proofErr w:type="spellEnd"/>
       <w:r>
         <w:t xml:space="preserve">= </w:t>
       </w:r>
+      <w:proofErr w:type="spellStart"/>
       <w:r>
         <w:rPr>
           <w:u w:val="double"/>
@@ -12330,20 +13078,36 @@
         <w:t>oidTipoPrestacio</w:t>
       </w:r>
       <w:r>
-        <w:t xml:space="preserve">n + </w:t>
-      </w:r>
+        <w:t>n</w:t>
+      </w:r>
+      <w:proofErr w:type="spellEnd"/>
+      <w:r>
+        <w:t xml:space="preserve"> + </w:t>
+      </w:r>
+      <w:proofErr w:type="spellStart"/>
       <w:r>
         <w:t>codigoTipoPrestacion</w:t>
       </w:r>
-      <w:r>
-        <w:t xml:space="preserve"> + nombreTipoPrestacion + </w:t>
-      </w:r>
+      <w:proofErr w:type="spellEnd"/>
+      <w:r>
+        <w:t xml:space="preserve"> + </w:t>
+      </w:r>
+      <w:proofErr w:type="spellStart"/>
+      <w:r>
+        <w:t>nombreTipoPrestacion</w:t>
+      </w:r>
+      <w:proofErr w:type="spellEnd"/>
+      <w:r>
+        <w:t xml:space="preserve"> + </w:t>
+      </w:r>
+      <w:proofErr w:type="spellStart"/>
       <w:r>
         <w:rPr>
           <w:u w:val="wave"/>
         </w:rPr>
         <w:t>oidTipoHabitacion</w:t>
       </w:r>
+      <w:proofErr w:type="spellEnd"/>
     </w:p>
     <w:p>
       <w:pPr>
@@ -12358,62 +13122,92 @@
       <w:r>
         <w:t xml:space="preserve">= </w:t>
       </w:r>
+      <w:proofErr w:type="spellStart"/>
       <w:r>
         <w:rPr>
           <w:u w:val="double"/>
         </w:rPr>
         <w:t>oidPrestacion</w:t>
       </w:r>
+      <w:proofErr w:type="spellEnd"/>
       <w:r>
         <w:t xml:space="preserve"> + </w:t>
       </w:r>
+      <w:proofErr w:type="spellStart"/>
       <w:r>
         <w:t>codigoPrestacion</w:t>
       </w:r>
+      <w:proofErr w:type="spellEnd"/>
       <w:r>
         <w:t xml:space="preserve"> + descripción + </w:t>
       </w:r>
+      <w:proofErr w:type="spellStart"/>
       <w:r>
         <w:rPr>
           <w:u w:val="wave"/>
         </w:rPr>
         <w:t>oidTipoPrestacion</w:t>
       </w:r>
+      <w:proofErr w:type="spellEnd"/>
     </w:p>
     <w:p>
       <w:pPr>
         <w:ind w:left="360"/>
       </w:pPr>
+      <w:proofErr w:type="spellStart"/>
       <w:r>
         <w:rPr>
           <w:b/>
         </w:rPr>
         <w:t>CostoPrestacion</w:t>
       </w:r>
+      <w:proofErr w:type="spellEnd"/>
       <w:r>
         <w:t xml:space="preserve">= </w:t>
       </w:r>
+      <w:proofErr w:type="spellStart"/>
       <w:r>
         <w:rPr>
           <w:u w:val="double"/>
         </w:rPr>
         <w:t>oidCostoPrestacion</w:t>
       </w:r>
+      <w:proofErr w:type="spellEnd"/>
       <w:r>
         <w:t xml:space="preserve"> + </w:t>
       </w:r>
+      <w:proofErr w:type="spellStart"/>
       <w:r>
         <w:t>codigoCostoP</w:t>
       </w:r>
-      <w:r>
-        <w:t xml:space="preserve"> + fechaInicio + fechaFin + monto + </w:t>
-      </w:r>
+      <w:proofErr w:type="spellEnd"/>
+      <w:r>
+        <w:t xml:space="preserve"> + </w:t>
+      </w:r>
+      <w:proofErr w:type="spellStart"/>
+      <w:r>
+        <w:t>fechaInicio</w:t>
+      </w:r>
+      <w:proofErr w:type="spellEnd"/>
+      <w:r>
+        <w:t xml:space="preserve"> + </w:t>
+      </w:r>
+      <w:proofErr w:type="spellStart"/>
+      <w:r>
+        <w:t>fechaFin</w:t>
+      </w:r>
+      <w:proofErr w:type="spellEnd"/>
+      <w:r>
+        <w:t xml:space="preserve"> + monto + </w:t>
+      </w:r>
+      <w:proofErr w:type="spellStart"/>
       <w:r>
         <w:rPr>
           <w:u w:val="wave"/>
         </w:rPr>
         <w:t>oidPrestacion</w:t>
       </w:r>
+      <w:proofErr w:type="spellEnd"/>
     </w:p>
     <w:p>
       <w:pPr>
@@ -12428,18 +13222,22 @@
       <w:r>
         <w:t xml:space="preserve">= </w:t>
       </w:r>
+      <w:proofErr w:type="spellStart"/>
       <w:r>
         <w:rPr>
           <w:u w:val="double"/>
         </w:rPr>
         <w:t>oidCoseguro</w:t>
       </w:r>
+      <w:proofErr w:type="spellEnd"/>
       <w:r>
         <w:t xml:space="preserve"> + </w:t>
       </w:r>
+      <w:proofErr w:type="spellStart"/>
       <w:r>
         <w:t>codigoCoseguro</w:t>
       </w:r>
+      <w:proofErr w:type="spellEnd"/>
       <w:r>
         <w:t xml:space="preserve"> + porcentaje </w:t>
       </w:r>
@@ -12457,27 +13255,49 @@
       <w:r>
         <w:t xml:space="preserve">= </w:t>
       </w:r>
+      <w:proofErr w:type="spellStart"/>
       <w:r>
         <w:rPr>
           <w:u w:val="double"/>
         </w:rPr>
         <w:t>oidConvenio</w:t>
       </w:r>
+      <w:proofErr w:type="spellEnd"/>
       <w:r>
         <w:t xml:space="preserve"> + </w:t>
       </w:r>
+      <w:proofErr w:type="spellStart"/>
       <w:r>
         <w:t>codigoConvenio</w:t>
       </w:r>
-      <w:r>
-        <w:t xml:space="preserve"> + fechaInicio + fechaFin + </w:t>
-      </w:r>
+      <w:proofErr w:type="spellEnd"/>
+      <w:r>
+        <w:t xml:space="preserve"> + </w:t>
+      </w:r>
+      <w:proofErr w:type="spellStart"/>
+      <w:r>
+        <w:t>fechaInicio</w:t>
+      </w:r>
+      <w:proofErr w:type="spellEnd"/>
+      <w:r>
+        <w:t xml:space="preserve"> + </w:t>
+      </w:r>
+      <w:proofErr w:type="spellStart"/>
+      <w:r>
+        <w:t>fechaFin</w:t>
+      </w:r>
+      <w:proofErr w:type="spellEnd"/>
+      <w:r>
+        <w:t xml:space="preserve"> + </w:t>
+      </w:r>
+      <w:proofErr w:type="spellStart"/>
       <w:r>
         <w:rPr>
           <w:u w:val="wave"/>
         </w:rPr>
         <w:t>oidCoseguro</w:t>
       </w:r>
+      <w:proofErr w:type="spellEnd"/>
     </w:p>
     <w:p>
       <w:pPr>
@@ -12492,36 +13312,44 @@
       <w:r>
         <w:t xml:space="preserve">= </w:t>
       </w:r>
+      <w:proofErr w:type="spellStart"/>
       <w:r>
         <w:rPr>
           <w:u w:val="double"/>
         </w:rPr>
         <w:t>oidHabitacion</w:t>
       </w:r>
+      <w:proofErr w:type="spellEnd"/>
       <w:r>
         <w:t xml:space="preserve"> + </w:t>
       </w:r>
+      <w:proofErr w:type="spellStart"/>
       <w:r>
         <w:t>nªHabitacion</w:t>
       </w:r>
+      <w:proofErr w:type="spellEnd"/>
       <w:r>
         <w:t xml:space="preserve"> + </w:t>
       </w:r>
+      <w:proofErr w:type="spellStart"/>
       <w:r>
         <w:rPr>
           <w:u w:val="wave"/>
         </w:rPr>
         <w:t>oidTipoHabitacion</w:t>
       </w:r>
+      <w:proofErr w:type="spellEnd"/>
       <w:r>
         <w:t xml:space="preserve"> + </w:t>
       </w:r>
+      <w:proofErr w:type="spellStart"/>
       <w:r>
         <w:rPr>
           <w:u w:val="wave"/>
         </w:rPr>
         <w:t>oidSector</w:t>
       </w:r>
+      <w:proofErr w:type="spellEnd"/>
     </w:p>
     <w:p>
       <w:pPr>
@@ -12536,65 +13364,84 @@
       <w:r>
         <w:t xml:space="preserve">= </w:t>
       </w:r>
+      <w:proofErr w:type="spellStart"/>
       <w:r>
         <w:rPr>
           <w:u w:val="double"/>
         </w:rPr>
         <w:t>oidCama</w:t>
       </w:r>
+      <w:proofErr w:type="spellEnd"/>
       <w:r>
         <w:t xml:space="preserve"> + </w:t>
       </w:r>
+      <w:proofErr w:type="spellStart"/>
       <w:r>
         <w:t>nºCama</w:t>
       </w:r>
+      <w:proofErr w:type="spellEnd"/>
       <w:r>
         <w:t xml:space="preserve"> + </w:t>
       </w:r>
+      <w:proofErr w:type="spellStart"/>
       <w:r>
         <w:rPr>
           <w:u w:val="wave"/>
         </w:rPr>
         <w:t>oidHabitacion</w:t>
       </w:r>
+      <w:proofErr w:type="spellEnd"/>
       <w:r>
         <w:t xml:space="preserve"> + </w:t>
       </w:r>
+      <w:proofErr w:type="spellStart"/>
       <w:r>
         <w:rPr>
           <w:u w:val="wave"/>
         </w:rPr>
         <w:t>oidEstadoCama</w:t>
       </w:r>
+      <w:proofErr w:type="spellEnd"/>
     </w:p>
     <w:p>
       <w:pPr>
         <w:ind w:left="360"/>
       </w:pPr>
+      <w:proofErr w:type="spellStart"/>
       <w:r>
         <w:rPr>
           <w:b/>
         </w:rPr>
         <w:t>EstadoCama</w:t>
       </w:r>
+      <w:proofErr w:type="spellEnd"/>
       <w:r>
         <w:t xml:space="preserve">= </w:t>
       </w:r>
+      <w:proofErr w:type="spellStart"/>
       <w:r>
         <w:rPr>
           <w:u w:val="double"/>
         </w:rPr>
         <w:t>oidEstadoCama</w:t>
       </w:r>
+      <w:proofErr w:type="spellEnd"/>
       <w:r>
         <w:t xml:space="preserve"> + </w:t>
       </w:r>
+      <w:proofErr w:type="spellStart"/>
       <w:r>
         <w:t>codigoEstadoCama</w:t>
       </w:r>
-      <w:r>
-        <w:t xml:space="preserve"> + nombreEstado</w:t>
-      </w:r>
+      <w:proofErr w:type="spellEnd"/>
+      <w:r>
+        <w:t xml:space="preserve"> + </w:t>
+      </w:r>
+      <w:proofErr w:type="spellStart"/>
+      <w:r>
+        <w:t>nombreEstado</w:t>
+      </w:r>
+      <w:proofErr w:type="spellEnd"/>
     </w:p>
     <w:p>
       <w:pPr>
@@ -12609,20 +13456,40 @@
       <w:r>
         <w:t xml:space="preserve">= </w:t>
       </w:r>
+      <w:proofErr w:type="spellStart"/>
       <w:r>
         <w:rPr>
           <w:u w:val="double"/>
         </w:rPr>
         <w:t>oidSector</w:t>
       </w:r>
+      <w:proofErr w:type="spellEnd"/>
       <w:r>
         <w:t xml:space="preserve"> + </w:t>
       </w:r>
+      <w:proofErr w:type="spellStart"/>
       <w:r>
         <w:t>codigoSector</w:t>
       </w:r>
-      <w:r>
-        <w:t xml:space="preserve"> + nombreSector + nºPiso </w:t>
+      <w:proofErr w:type="spellEnd"/>
+      <w:r>
+        <w:t xml:space="preserve"> + </w:t>
+      </w:r>
+      <w:proofErr w:type="spellStart"/>
+      <w:r>
+        <w:t>nombreSector</w:t>
+      </w:r>
+      <w:proofErr w:type="spellEnd"/>
+      <w:r>
+        <w:t xml:space="preserve"> + </w:t>
+      </w:r>
+      <w:proofErr w:type="spellStart"/>
+      <w:r>
+        <w:t>nºPiso</w:t>
+      </w:r>
+      <w:proofErr w:type="spellEnd"/>
+      <w:r>
+        <w:t xml:space="preserve"> </w:t>
       </w:r>
     </w:p>
     <w:p>
@@ -12638,18 +13505,22 @@
       <w:r>
         <w:t xml:space="preserve">= </w:t>
       </w:r>
+      <w:proofErr w:type="spellStart"/>
       <w:r>
         <w:rPr>
           <w:u w:val="double"/>
         </w:rPr>
         <w:t>oidRecibo</w:t>
       </w:r>
+      <w:proofErr w:type="spellEnd"/>
       <w:r>
         <w:t xml:space="preserve"> + </w:t>
       </w:r>
+      <w:proofErr w:type="spellStart"/>
       <w:r>
         <w:t>nºRecibo</w:t>
       </w:r>
+      <w:proofErr w:type="spellEnd"/>
       <w:r>
         <w:t xml:space="preserve"> + fecha </w:t>
       </w:r>
@@ -12661,12 +13532,14 @@
           <w:u w:val="wave"/>
         </w:rPr>
       </w:pPr>
+      <w:proofErr w:type="spellStart"/>
       <w:r>
         <w:rPr>
           <w:b/>
         </w:rPr>
         <w:t>FacturaCliente</w:t>
       </w:r>
+      <w:proofErr w:type="spellEnd"/>
       <w:r>
         <w:t>=</w:t>
       </w:r>
@@ -12674,87 +13547,146 @@
         <w:rPr>
           <w:u w:val="double"/>
         </w:rPr>
-        <w:t xml:space="preserve"> oidFacturaCliente</w:t>
-      </w:r>
-      <w:r>
-        <w:t xml:space="preserve"> + nºFactura </w:t>
-      </w:r>
-      <w:r>
-        <w:t xml:space="preserve">+ fechaEmision + </w:t>
-      </w:r>
+        <w:t xml:space="preserve"> </w:t>
+      </w:r>
+      <w:proofErr w:type="spellStart"/>
+      <w:r>
+        <w:rPr>
+          <w:u w:val="double"/>
+        </w:rPr>
+        <w:t>oidFacturaCliente</w:t>
+      </w:r>
+      <w:proofErr w:type="spellEnd"/>
+      <w:r>
+        <w:t xml:space="preserve"> + </w:t>
+      </w:r>
+      <w:proofErr w:type="spellStart"/>
+      <w:r>
+        <w:t>nºFactura</w:t>
+      </w:r>
+      <w:proofErr w:type="spellEnd"/>
+      <w:r>
+        <w:t xml:space="preserve"> </w:t>
+      </w:r>
+      <w:r>
+        <w:t xml:space="preserve">+ </w:t>
+      </w:r>
+      <w:proofErr w:type="spellStart"/>
+      <w:r>
+        <w:t>fechaEmision</w:t>
+      </w:r>
+      <w:proofErr w:type="spellEnd"/>
+      <w:r>
+        <w:t xml:space="preserve"> + </w:t>
+      </w:r>
+      <w:proofErr w:type="spellStart"/>
       <w:r>
         <w:rPr>
           <w:u w:val="wave"/>
         </w:rPr>
-        <w:t xml:space="preserve">oidRecibo </w:t>
+        <w:t>oidRecibo</w:t>
+      </w:r>
+      <w:proofErr w:type="spellEnd"/>
+      <w:r>
+        <w:rPr>
+          <w:u w:val="wave"/>
+        </w:rPr>
+        <w:t xml:space="preserve"> </w:t>
       </w:r>
       <w:r>
         <w:t xml:space="preserve">+ </w:t>
       </w:r>
+      <w:proofErr w:type="spellStart"/>
       <w:r>
         <w:rPr>
           <w:u w:val="wave"/>
         </w:rPr>
         <w:t>oidEstadoFacturaCliente</w:t>
       </w:r>
+      <w:proofErr w:type="spellEnd"/>
     </w:p>
     <w:p>
       <w:pPr>
         <w:ind w:left="360"/>
       </w:pPr>
+      <w:proofErr w:type="spellStart"/>
       <w:r>
         <w:rPr>
           <w:b/>
         </w:rPr>
         <w:t>EstadoFacturaCliente</w:t>
       </w:r>
+      <w:proofErr w:type="spellEnd"/>
       <w:r>
         <w:t xml:space="preserve">= </w:t>
       </w:r>
+      <w:proofErr w:type="spellStart"/>
       <w:r>
         <w:rPr>
           <w:u w:val="double"/>
         </w:rPr>
         <w:t>oidEstadoFacturaCliente</w:t>
       </w:r>
+      <w:proofErr w:type="spellEnd"/>
       <w:r>
         <w:t xml:space="preserve"> + </w:t>
       </w:r>
+      <w:proofErr w:type="spellStart"/>
       <w:r>
         <w:t>codigoEstadoFC</w:t>
       </w:r>
-      <w:r>
-        <w:t xml:space="preserve"> + nombreEstadoFC </w:t>
+      <w:proofErr w:type="spellEnd"/>
+      <w:r>
+        <w:t xml:space="preserve"> + </w:t>
+      </w:r>
+      <w:proofErr w:type="spellStart"/>
+      <w:r>
+        <w:t>nombreEstadoFC</w:t>
+      </w:r>
+      <w:proofErr w:type="spellEnd"/>
+      <w:r>
+        <w:t xml:space="preserve"> </w:t>
       </w:r>
     </w:p>
     <w:p>
       <w:pPr>
         <w:ind w:left="360"/>
       </w:pPr>
+      <w:proofErr w:type="spellStart"/>
       <w:r>
         <w:rPr>
           <w:b/>
         </w:rPr>
         <w:t>EstadoFIchaInternacion</w:t>
       </w:r>
+      <w:proofErr w:type="spellEnd"/>
       <w:r>
         <w:t xml:space="preserve">= </w:t>
       </w:r>
+      <w:proofErr w:type="spellStart"/>
       <w:r>
         <w:rPr>
           <w:u w:val="double"/>
         </w:rPr>
         <w:t>oidEstadoFichaInternacion</w:t>
       </w:r>
+      <w:proofErr w:type="spellEnd"/>
       <w:r>
         <w:t xml:space="preserve"> + </w:t>
       </w:r>
+      <w:proofErr w:type="spellStart"/>
       <w:r>
         <w:t>codigoEstadoFI</w:t>
       </w:r>
-      <w:r>
-        <w:t xml:space="preserve"> + nombreEstadoFI</w:t>
-      </w:r>
+      <w:proofErr w:type="spellEnd"/>
+      <w:r>
+        <w:t xml:space="preserve"> + </w:t>
+      </w:r>
+      <w:proofErr w:type="spellStart"/>
+      <w:r>
+        <w:t>nombreEstadoFI</w:t>
+      </w:r>
+      <w:proofErr w:type="spellEnd"/>
       <w:r>
         <w:br w:type="page"/>
       </w:r>
@@ -12771,7 +13703,15 @@
     <w:p/>
     <w:p>
       <w:r>
-        <w:t>El desarrollo e implementación la realizamos en el lenguaje orientado a objetos “JAVA”, y el motor de base de datos “MySql”.</w:t>
+        <w:t>El desarrollo e implementación la realizamos en el lenguaje orientado a objetos “JAVA”, y el motor de base de datos “</w:t>
+      </w:r>
+      <w:proofErr w:type="spellStart"/>
+      <w:r>
+        <w:t>MySql</w:t>
+      </w:r>
+      <w:proofErr w:type="spellEnd"/>
+      <w:r>
+        <w:t>”.</w:t>
       </w:r>
     </w:p>
     <w:p/>
@@ -16884,7 +17824,7 @@
 </file>
 
 <file path=customXml/itemProps2.xml><?xml version="1.0" encoding="utf-8"?>
-<ds:datastoreItem xmlns:ds="http://schemas.openxmlformats.org/officeDocument/2006/customXml" ds:itemID="{99E61695-257B-4511-B47D-15803C8DF187}">
+<ds:datastoreItem xmlns:ds="http://schemas.openxmlformats.org/officeDocument/2006/customXml" ds:itemID="{5E30ADF1-BA5A-4C89-B405-37439F1ED977}">
   <ds:schemaRefs>
     <ds:schemaRef ds:uri="http://schemas.openxmlformats.org/officeDocument/2006/bibliography"/>
   </ds:schemaRefs>

</xml_diff>

<commit_message>
Arreglos en la carpeta
</commit_message>
<xml_diff>
--- a/EntregaProyecto/Ejercicio N°4 eje 5.docx
+++ b/EntregaProyecto/Ejercicio N°4 eje 5.docx
@@ -19,6 +19,7 @@
             <w:docPartUnique/>
           </w:docPartObj>
         </w:sdtPr>
+        <w:sdtEndPr/>
         <w:sdtContent>
           <w:r>
             <w:rPr>
@@ -899,6 +900,7 @@
                                     <w:dataBinding w:prefixMappings="xmlns:ns0='http://schemas.openxmlformats.org/officeDocument/2006/extended-properties'" w:xpath="/ns0:Properties[1]/ns0:Company[1]" w:storeItemID="{6668398D-A668-4E3E-A5EB-62B293D839F1}"/>
                                     <w:text/>
                                   </w:sdtPr>
+                                  <w:sdtEndPr/>
                                   <w:sdtContent>
                                     <w:p>
                                       <w:pPr>
@@ -1000,6 +1002,7 @@
                                       <w:calendar w:val="gregorian"/>
                                     </w:date>
                                   </w:sdtPr>
+                                  <w:sdtEndPr/>
                                   <w:sdtContent>
                                     <w:p>
                                       <w:pPr>
@@ -1081,6 +1084,7 @@
                                     <w:dataBinding w:prefixMappings="xmlns:ns0='http://schemas.openxmlformats.org/package/2006/metadata/core-properties' xmlns:ns1='http://purl.org/dc/elements/1.1/'" w:xpath="/ns0:coreProperties[1]/ns1:title[1]" w:storeItemID="{6C3C8BC8-F283-45AE-878A-BAB7291924A1}"/>
                                     <w:text/>
                                   </w:sdtPr>
+                                  <w:sdtEndPr/>
                                   <w:sdtContent>
                                     <w:p>
                                       <w:pPr>
@@ -1120,6 +1124,7 @@
                                     <w:dataBinding w:prefixMappings="xmlns:ns0='http://schemas.openxmlformats.org/package/2006/metadata/core-properties' xmlns:ns1='http://purl.org/dc/elements/1.1/'" w:xpath="/ns0:coreProperties[1]/ns1:subject[1]" w:storeItemID="{6C3C8BC8-F283-45AE-878A-BAB7291924A1}"/>
                                     <w:text/>
                                   </w:sdtPr>
+                                  <w:sdtEndPr/>
                                   <w:sdtContent>
                                     <w:p>
                                       <w:pPr>
@@ -1158,6 +1163,7 @@
                                     <w:dataBinding w:prefixMappings="xmlns:ns0='http://schemas.openxmlformats.org/package/2006/metadata/core-properties' xmlns:ns1='http://purl.org/dc/elements/1.1/'" w:xpath="/ns0:coreProperties[1]/ns1:creator[1]" w:storeItemID="{6C3C8BC8-F283-45AE-878A-BAB7291924A1}"/>
                                     <w:text/>
                                   </w:sdtPr>
+                                  <w:sdtEndPr/>
                                   <w:sdtContent>
                                     <w:p>
                                       <w:pPr>
@@ -1622,6 +1628,9 @@
       <w:r>
         <w:t xml:space="preserve"> </w:t>
       </w:r>
+      <w:r>
+        <w:t>Paciente</w:t>
+      </w:r>
     </w:p>
     <w:p>
       <w:pPr>
@@ -4069,7 +4078,7 @@
           <v:shape id="_x0000_i1025" type="#_x0000_t75" style="width:414.75pt;height:615.75pt" o:ole="">
             <v:imagedata r:id="rId13" o:title=""/>
           </v:shape>
-          <o:OLEObject Type="Embed" ProgID="Visio.Drawing.11" ShapeID="_x0000_i1025" DrawAspect="Content" ObjectID="_1384087042" r:id="rId14"/>
+          <o:OLEObject Type="Embed" ProgID="Visio.Drawing.11" ShapeID="_x0000_i1025" DrawAspect="Content" ObjectID="_1384093378" r:id="rId14"/>
         </w:object>
       </w:r>
     </w:p>
@@ -4302,7 +4311,16 @@
               <w:spacing w:after="0" w:line="240" w:lineRule="auto"/>
             </w:pPr>
             <w:r>
-              <w:t xml:space="preserve">Creada </w:t>
+              <w:t>En estado “</w:t>
+            </w:r>
+            <w:r>
+              <w:t>Creada</w:t>
+            </w:r>
+            <w:r>
+              <w:t>”</w:t>
+            </w:r>
+            <w:r>
+              <w:t xml:space="preserve"> </w:t>
             </w:r>
             <w:r>
               <w:t>sin</w:t>
@@ -4322,7 +4340,16 @@
               <w:spacing w:after="0" w:line="240" w:lineRule="auto"/>
             </w:pPr>
             <w:r>
-              <w:t xml:space="preserve">Creada </w:t>
+              <w:t>En estado “</w:t>
+            </w:r>
+            <w:r>
+              <w:t>Creada</w:t>
+            </w:r>
+            <w:r>
+              <w:t>”</w:t>
+            </w:r>
+            <w:r>
+              <w:t xml:space="preserve"> </w:t>
             </w:r>
             <w:r>
               <w:t>con</w:t>
@@ -4342,7 +4369,16 @@
               <w:spacing w:after="0" w:line="240" w:lineRule="auto"/>
             </w:pPr>
             <w:r>
-              <w:t xml:space="preserve">Facturada </w:t>
+              <w:t>En estado “</w:t>
+            </w:r>
+            <w:r>
+              <w:t>Facturada</w:t>
+            </w:r>
+            <w:r>
+              <w:t>”</w:t>
+            </w:r>
+            <w:r>
+              <w:t xml:space="preserve"> </w:t>
             </w:r>
             <w:r>
               <w:t>sin</w:t>
@@ -4362,7 +4398,16 @@
               <w:spacing w:after="0" w:line="240" w:lineRule="auto"/>
             </w:pPr>
             <w:r>
-              <w:t xml:space="preserve">Facturada </w:t>
+              <w:t>En estado “</w:t>
+            </w:r>
+            <w:r>
+              <w:t>Facturada</w:t>
+            </w:r>
+            <w:r>
+              <w:t>”</w:t>
+            </w:r>
+            <w:r>
+              <w:t xml:space="preserve"> </w:t>
             </w:r>
             <w:r>
               <w:t>con</w:t>
@@ -4422,13 +4467,7 @@
               <w:spacing w:after="0" w:line="240" w:lineRule="auto"/>
             </w:pPr>
             <w:r>
-              <w:t>Con Plan de obra social y</w:t>
-            </w:r>
-            <w:r>
-              <w:t xml:space="preserve"> sin</w:t>
-            </w:r>
-            <w:r>
-              <w:t xml:space="preserve"> convenio vigente</w:t>
+              <w:t>Con Plan de obra social y sin convenio vigente</w:t>
             </w:r>
           </w:p>
           <w:p>
@@ -4444,8 +4483,6 @@
             <w:r>
               <w:t>Sin Plan de obra social</w:t>
             </w:r>
-            <w:bookmarkStart w:id="0" w:name="_GoBack"/>
-            <w:bookmarkEnd w:id="0"/>
           </w:p>
         </w:tc>
       </w:tr>
@@ -4618,7 +4655,7 @@
               <w:spacing w:after="0" w:line="240" w:lineRule="auto"/>
             </w:pPr>
             <w:r>
-              <w:t>No existe la Ficha.</w:t>
+              <w:t>N° de Ficha no existe.</w:t>
             </w:r>
           </w:p>
         </w:tc>
@@ -4703,18 +4740,7 @@
               <w:spacing w:after="0" w:line="240" w:lineRule="auto"/>
             </w:pPr>
             <w:r>
-              <w:t xml:space="preserve">Existe </w:t>
-            </w:r>
-            <w:smartTag w:uri="urn:schemas-microsoft-com:office:smarttags" w:element="PersonName">
-              <w:smartTagPr>
-                <w:attr w:name="ProductID" w:val="la Ficha. Ficha"/>
-              </w:smartTagPr>
-              <w:r>
-                <w:t>la Ficha. Ficha</w:t>
-              </w:r>
-            </w:smartTag>
-            <w:r>
-              <w:t xml:space="preserve"> de Internación “creada”  con servicios especiales. Paciente con plan de obra social.</w:t>
+              <w:t>N° de ficha existe, en estado “Creada” sin Servicios Especiales, con Plan de obra social y con convenio vigente.</w:t>
             </w:r>
           </w:p>
         </w:tc>
@@ -4794,18 +4820,13 @@
               <w:spacing w:after="0" w:line="240" w:lineRule="auto"/>
             </w:pPr>
             <w:r>
-              <w:t xml:space="preserve">Existe </w:t>
-            </w:r>
-            <w:smartTag w:uri="urn:schemas-microsoft-com:office:smarttags" w:element="PersonName">
-              <w:smartTagPr>
-                <w:attr w:name="ProductID" w:val="la Ficha. Ficha"/>
-              </w:smartTagPr>
-              <w:r>
-                <w:t>la Ficha. Ficha</w:t>
-              </w:r>
-            </w:smartTag>
-            <w:r>
-              <w:t xml:space="preserve"> de Internación “creada”  con servicios especiales. Paciente sin plan de obra social.</w:t>
+              <w:t xml:space="preserve">N° de ficha existe en estado, en estado “Creada” sin Servicios Especiales, con Plan de obra social y </w:t>
+            </w:r>
+            <w:r>
+              <w:t xml:space="preserve">sin </w:t>
+            </w:r>
+            <w:r>
+              <w:t>convenio vigente.</w:t>
             </w:r>
           </w:p>
         </w:tc>
@@ -4890,18 +4911,13 @@
               <w:spacing w:after="0" w:line="240" w:lineRule="auto"/>
             </w:pPr>
             <w:r>
-              <w:t xml:space="preserve">Existe </w:t>
-            </w:r>
-            <w:smartTag w:uri="urn:schemas-microsoft-com:office:smarttags" w:element="PersonName">
-              <w:smartTagPr>
-                <w:attr w:name="ProductID" w:val="la Ficha. Ficha"/>
-              </w:smartTagPr>
-              <w:r>
-                <w:t>la Ficha. Ficha</w:t>
-              </w:r>
-            </w:smartTag>
-            <w:r>
-              <w:t xml:space="preserve"> de Internación “creada”  sin servicios especiales. Paciente con plan de obra social.</w:t>
+              <w:t>N° de ficha existe en estado, en estado “Creada” sin Servicios Especiales</w:t>
+            </w:r>
+            <w:r>
+              <w:t>, sin</w:t>
+            </w:r>
+            <w:r>
+              <w:t xml:space="preserve"> Plan de obra social.</w:t>
             </w:r>
           </w:p>
         </w:tc>
@@ -4963,6 +4979,7 @@
               <w:spacing w:after="0" w:line="240" w:lineRule="auto"/>
             </w:pPr>
             <w:r>
+              <w:lastRenderedPageBreak/>
               <w:t>GFP_4</w:t>
             </w:r>
           </w:p>
@@ -4982,18 +4999,7 @@
               <w:spacing w:after="0" w:line="240" w:lineRule="auto"/>
             </w:pPr>
             <w:r>
-              <w:t xml:space="preserve">Existe </w:t>
-            </w:r>
-            <w:smartTag w:uri="urn:schemas-microsoft-com:office:smarttags" w:element="PersonName">
-              <w:smartTagPr>
-                <w:attr w:name="ProductID" w:val="la Ficha. Ficha"/>
-              </w:smartTagPr>
-              <w:r>
-                <w:t>la Ficha. Ficha</w:t>
-              </w:r>
-            </w:smartTag>
-            <w:r>
-              <w:t xml:space="preserve"> de Internación “creada”  sin servicios especiales. Paciente sin plan de obra social.</w:t>
+              <w:t>N° de ficha existe en estado</w:t>
             </w:r>
           </w:p>
         </w:tc>
@@ -5037,10 +5043,12 @@
         </w:tc>
       </w:tr>
     </w:tbl>
-    <w:p/>
     <w:p>
-      <w:r>
-        <w:lastRenderedPageBreak/>
+      <w:bookmarkStart w:id="0" w:name="_GoBack"/>
+      <w:bookmarkEnd w:id="0"/>
+    </w:p>
+    <w:p>
+      <w:r>
         <w:br w:type="page"/>
       </w:r>
     </w:p>
@@ -9831,6 +9839,9 @@
         <w:lastRenderedPageBreak/>
         <w:t>Diagrama de Actividad Caso de uso: Cobrar Factura</w:t>
       </w:r>
+      <w:r>
+        <w:t xml:space="preserve"> Paciente</w:t>
+      </w:r>
     </w:p>
     <w:p>
       <w:pPr>
@@ -9841,7 +9852,7 @@
           <v:shape id="_x0000_i1026" type="#_x0000_t75" style="width:327.75pt;height:629.25pt" o:ole="">
             <v:imagedata r:id="rId15" o:title=""/>
           </v:shape>
-          <o:OLEObject Type="Embed" ProgID="Visio.Drawing.11" ShapeID="_x0000_i1026" DrawAspect="Content" ObjectID="_1384087043" r:id="rId16"/>
+          <o:OLEObject Type="Embed" ProgID="Visio.Drawing.11" ShapeID="_x0000_i1026" DrawAspect="Content" ObjectID="_1384093379" r:id="rId16"/>
         </w:object>
       </w:r>
     </w:p>
@@ -9867,7 +9878,10 @@
         <w:t xml:space="preserve"> </w:t>
       </w:r>
       <w:r>
-        <w:t>Caso de uso: Generar Factura Paciente</w:t>
+        <w:t>Caso de uso: Cob</w:t>
+      </w:r>
+      <w:r>
+        <w:t>rar Factura Paciente</w:t>
       </w:r>
     </w:p>
     <w:tbl>
@@ -9987,7 +10001,7 @@
                 <w:numId w:val="18"/>
               </w:numPr>
               <w:suppressAutoHyphens/>
-              <w:ind w:left="782" w:hanging="425"/>
+              <w:ind w:left="719" w:hanging="362"/>
             </w:pPr>
             <w:proofErr w:type="spellStart"/>
             <w:r>
@@ -10069,7 +10083,7 @@
           <w:p>
             <w:proofErr w:type="spellStart"/>
             <w:r>
-              <w:t>Facturas</w:t>
+              <w:t>Factura</w:t>
             </w:r>
             <w:proofErr w:type="spellEnd"/>
           </w:p>
@@ -10127,7 +10141,13 @@
         <w:t xml:space="preserve"> </w:t>
       </w:r>
       <w:r>
-        <w:t>Caso de uso: Generar Factura Paciente</w:t>
+        <w:t xml:space="preserve">Caso de uso: </w:t>
+      </w:r>
+      <w:r>
+        <w:t>Cobrar</w:t>
+      </w:r>
+      <w:r>
+        <w:t xml:space="preserve"> Factura Paciente</w:t>
       </w:r>
     </w:p>
     <w:tbl>
@@ -17824,7 +17844,7 @@
 </file>
 
 <file path=customXml/itemProps2.xml><?xml version="1.0" encoding="utf-8"?>
-<ds:datastoreItem xmlns:ds="http://schemas.openxmlformats.org/officeDocument/2006/customXml" ds:itemID="{5E30ADF1-BA5A-4C89-B405-37439F1ED977}">
+<ds:datastoreItem xmlns:ds="http://schemas.openxmlformats.org/officeDocument/2006/customXml" ds:itemID="{6778C45D-2010-446B-BEEC-B1F81B4DAE5E}">
   <ds:schemaRefs>
     <ds:schemaRef ds:uri="http://schemas.openxmlformats.org/officeDocument/2006/bibliography"/>
   </ds:schemaRefs>

</xml_diff>

<commit_message>
Arreglos varios en la carpeta de entrega de proyecto
</commit_message>
<xml_diff>
--- a/EntregaProyecto/Ejercicio N°4 eje 5.docx
+++ b/EntregaProyecto/Ejercicio N°4 eje 5.docx
@@ -19,7 +19,6 @@
             <w:docPartUnique/>
           </w:docPartObj>
         </w:sdtPr>
-        <w:sdtEndPr/>
         <w:sdtContent>
           <w:r>
             <w:rPr>
@@ -900,7 +899,6 @@
                                     <w:dataBinding w:prefixMappings="xmlns:ns0='http://schemas.openxmlformats.org/officeDocument/2006/extended-properties'" w:xpath="/ns0:Properties[1]/ns0:Company[1]" w:storeItemID="{6668398D-A668-4E3E-A5EB-62B293D839F1}"/>
                                     <w:text/>
                                   </w:sdtPr>
-                                  <w:sdtEndPr/>
                                   <w:sdtContent>
                                     <w:p>
                                       <w:pPr>
@@ -1002,7 +1000,6 @@
                                       <w:calendar w:val="gregorian"/>
                                     </w:date>
                                   </w:sdtPr>
-                                  <w:sdtEndPr/>
                                   <w:sdtContent>
                                     <w:p>
                                       <w:pPr>
@@ -1084,7 +1081,6 @@
                                     <w:dataBinding w:prefixMappings="xmlns:ns0='http://schemas.openxmlformats.org/package/2006/metadata/core-properties' xmlns:ns1='http://purl.org/dc/elements/1.1/'" w:xpath="/ns0:coreProperties[1]/ns1:title[1]" w:storeItemID="{6C3C8BC8-F283-45AE-878A-BAB7291924A1}"/>
                                     <w:text/>
                                   </w:sdtPr>
-                                  <w:sdtEndPr/>
                                   <w:sdtContent>
                                     <w:p>
                                       <w:pPr>
@@ -1124,7 +1120,6 @@
                                     <w:dataBinding w:prefixMappings="xmlns:ns0='http://schemas.openxmlformats.org/package/2006/metadata/core-properties' xmlns:ns1='http://purl.org/dc/elements/1.1/'" w:xpath="/ns0:coreProperties[1]/ns1:subject[1]" w:storeItemID="{6C3C8BC8-F283-45AE-878A-BAB7291924A1}"/>
                                     <w:text/>
                                   </w:sdtPr>
-                                  <w:sdtEndPr/>
                                   <w:sdtContent>
                                     <w:p>
                                       <w:pPr>
@@ -1163,7 +1158,6 @@
                                     <w:dataBinding w:prefixMappings="xmlns:ns0='http://schemas.openxmlformats.org/package/2006/metadata/core-properties' xmlns:ns1='http://purl.org/dc/elements/1.1/'" w:xpath="/ns0:coreProperties[1]/ns1:creator[1]" w:storeItemID="{6C3C8BC8-F283-45AE-878A-BAB7291924A1}"/>
                                     <w:text/>
                                   </w:sdtPr>
-                                  <w:sdtEndPr/>
                                   <w:sdtContent>
                                     <w:p>
                                       <w:pPr>
@@ -4078,7 +4072,7 @@
           <v:shape id="_x0000_i1025" type="#_x0000_t75" style="width:414.75pt;height:615.75pt" o:ole="">
             <v:imagedata r:id="rId13" o:title=""/>
           </v:shape>
-          <o:OLEObject Type="Embed" ProgID="Visio.Drawing.11" ShapeID="_x0000_i1025" DrawAspect="Content" ObjectID="_1384093378" r:id="rId14"/>
+          <o:OLEObject Type="Embed" ProgID="Visio.Drawing.11" ShapeID="_x0000_i1025" DrawAspect="Content" ObjectID="_1384117357" r:id="rId14"/>
         </w:object>
       </w:r>
     </w:p>
@@ -4217,6 +4211,9 @@
             <w:r>
               <w:t>Existe</w:t>
             </w:r>
+            <w:r>
+              <w:t>.</w:t>
+            </w:r>
           </w:p>
           <w:p>
             <w:pPr>
@@ -4231,6 +4228,9 @@
             <w:r>
               <w:t>No Existe</w:t>
             </w:r>
+            <w:r>
+              <w:t>.</w:t>
+            </w:r>
           </w:p>
         </w:tc>
       </w:tr>
@@ -4328,6 +4328,9 @@
             <w:r>
               <w:t xml:space="preserve"> Servicios Especiales</w:t>
             </w:r>
+            <w:r>
+              <w:t>.</w:t>
+            </w:r>
           </w:p>
           <w:p>
             <w:pPr>
@@ -4357,6 +4360,9 @@
             <w:r>
               <w:t xml:space="preserve"> Servicios Especiales</w:t>
             </w:r>
+            <w:r>
+              <w:t>.</w:t>
+            </w:r>
           </w:p>
           <w:p>
             <w:pPr>
@@ -4378,15 +4384,32 @@
               <w:t>”</w:t>
             </w:r>
             <w:r>
-              <w:t xml:space="preserve"> </w:t>
-            </w:r>
-            <w:r>
-              <w:t>sin</w:t>
-            </w:r>
-            <w:r>
-              <w:t xml:space="preserve"> Servicios Especiales</w:t>
-            </w:r>
-          </w:p>
+              <w:t>.</w:t>
+            </w:r>
+          </w:p>
+        </w:tc>
+      </w:tr>
+      <w:tr>
+        <w:trPr>
+          <w:jc w:val="center"/>
+        </w:trPr>
+        <w:tc>
+          <w:tcPr>
+            <w:tcW w:w="4321" w:type="dxa"/>
+          </w:tcPr>
+          <w:p>
+            <w:pPr>
+              <w:spacing w:after="0" w:line="240" w:lineRule="auto"/>
+            </w:pPr>
+            <w:r>
+              <w:t>Paciente</w:t>
+            </w:r>
+          </w:p>
+        </w:tc>
+        <w:tc>
+          <w:tcPr>
+            <w:tcW w:w="4322" w:type="dxa"/>
+          </w:tcPr>
           <w:p>
             <w:pPr>
               <w:pStyle w:val="Prrafodelista"/>
@@ -4398,47 +4421,15 @@
               <w:spacing w:after="0" w:line="240" w:lineRule="auto"/>
             </w:pPr>
             <w:r>
-              <w:t>En estado “</w:t>
-            </w:r>
-            <w:r>
-              <w:t>Facturada</w:t>
-            </w:r>
-            <w:r>
-              <w:t>”</w:t>
-            </w:r>
-            <w:r>
-              <w:t xml:space="preserve"> </w:t>
-            </w:r>
-            <w:r>
-              <w:t>con</w:t>
-            </w:r>
-            <w:r>
-              <w:t xml:space="preserve"> Servicios Especiales</w:t>
-            </w:r>
-          </w:p>
-        </w:tc>
-      </w:tr>
-      <w:tr>
-        <w:trPr>
-          <w:jc w:val="center"/>
-        </w:trPr>
-        <w:tc>
-          <w:tcPr>
-            <w:tcW w:w="4321" w:type="dxa"/>
-          </w:tcPr>
-          <w:p>
-            <w:pPr>
-              <w:spacing w:after="0" w:line="240" w:lineRule="auto"/>
-            </w:pPr>
-            <w:r>
-              <w:t>Paciente</w:t>
-            </w:r>
-          </w:p>
-        </w:tc>
-        <w:tc>
-          <w:tcPr>
-            <w:tcW w:w="4322" w:type="dxa"/>
-          </w:tcPr>
+              <w:t>Con Plan de obra social</w:t>
+            </w:r>
+            <w:r>
+              <w:t xml:space="preserve"> y con convenio vigente</w:t>
+            </w:r>
+            <w:r>
+              <w:t>.</w:t>
+            </w:r>
+          </w:p>
           <w:p>
             <w:pPr>
               <w:pStyle w:val="Prrafodelista"/>
@@ -4450,10 +4441,10 @@
               <w:spacing w:after="0" w:line="240" w:lineRule="auto"/>
             </w:pPr>
             <w:r>
-              <w:t>Con Plan de obra social</w:t>
-            </w:r>
-            <w:r>
-              <w:t xml:space="preserve"> y con convenio vigente</w:t>
+              <w:t>Con Plan de obra social y sin convenio vigente</w:t>
+            </w:r>
+            <w:r>
+              <w:t>.</w:t>
             </w:r>
           </w:p>
           <w:p>
@@ -4467,21 +4458,10 @@
               <w:spacing w:after="0" w:line="240" w:lineRule="auto"/>
             </w:pPr>
             <w:r>
-              <w:t>Con Plan de obra social y sin convenio vigente</w:t>
-            </w:r>
-          </w:p>
-          <w:p>
-            <w:pPr>
-              <w:pStyle w:val="Prrafodelista"/>
-              <w:numPr>
-                <w:ilvl w:val="0"/>
-                <w:numId w:val="14"/>
-              </w:numPr>
-              <w:suppressAutoHyphens/>
-              <w:spacing w:after="0" w:line="240" w:lineRule="auto"/>
-            </w:pPr>
-            <w:r>
               <w:t>Sin Plan de obra social</w:t>
+            </w:r>
+            <w:r>
+              <w:t>.</w:t>
             </w:r>
           </w:p>
         </w:tc>
@@ -4523,7 +4503,7 @@
     </w:p>
     <w:tbl>
       <w:tblPr>
-        <w:tblW w:w="8690" w:type="dxa"/>
+        <w:tblW w:w="10232" w:type="dxa"/>
         <w:jc w:val="center"/>
         <w:tblInd w:w="40" w:type="dxa"/>
         <w:tblLayout w:type="fixed"/>
@@ -4535,9 +4515,9 @@
       </w:tblPr>
       <w:tblGrid>
         <w:gridCol w:w="1600"/>
-        <w:gridCol w:w="2060"/>
-        <w:gridCol w:w="1960"/>
-        <w:gridCol w:w="3070"/>
+        <w:gridCol w:w="4484"/>
+        <w:gridCol w:w="2631"/>
+        <w:gridCol w:w="1517"/>
       </w:tblGrid>
       <w:tr>
         <w:trPr>
@@ -4552,68 +4532,185 @@
               <w:left w:val="single" w:sz="8" w:space="0" w:color="000000"/>
               <w:bottom w:val="single" w:sz="8" w:space="0" w:color="000000"/>
             </w:tcBorders>
-          </w:tcPr>
-          <w:p>
-            <w:pPr>
-              <w:spacing w:after="0" w:line="240" w:lineRule="auto"/>
-            </w:pPr>
-            <w:r>
+            <w:vAlign w:val="center"/>
+          </w:tcPr>
+          <w:p>
+            <w:pPr>
+              <w:spacing w:after="0" w:line="240" w:lineRule="auto"/>
+              <w:jc w:val="center"/>
+              <w:rPr>
+                <w:b/>
+              </w:rPr>
+            </w:pPr>
+            <w:r>
+              <w:rPr>
+                <w:b/>
+              </w:rPr>
               <w:t>ID Caso de Prueba</w:t>
             </w:r>
           </w:p>
         </w:tc>
         <w:tc>
           <w:tcPr>
-            <w:tcW w:w="2060" w:type="dxa"/>
+            <w:tcW w:w="4484" w:type="dxa"/>
             <w:tcBorders>
               <w:top w:val="single" w:sz="8" w:space="0" w:color="000000"/>
               <w:left w:val="single" w:sz="4" w:space="0" w:color="000000"/>
               <w:bottom w:val="single" w:sz="8" w:space="0" w:color="000000"/>
             </w:tcBorders>
-          </w:tcPr>
-          <w:p>
-            <w:pPr>
-              <w:spacing w:after="0" w:line="240" w:lineRule="auto"/>
-            </w:pPr>
-            <w:r>
+            <w:vAlign w:val="center"/>
+          </w:tcPr>
+          <w:p>
+            <w:pPr>
+              <w:spacing w:after="0" w:line="240" w:lineRule="auto"/>
+              <w:jc w:val="center"/>
+              <w:rPr>
+                <w:b/>
+              </w:rPr>
+            </w:pPr>
+            <w:r>
+              <w:rPr>
+                <w:b/>
+              </w:rPr>
               <w:t>Descripción del Escenario</w:t>
             </w:r>
           </w:p>
         </w:tc>
         <w:tc>
           <w:tcPr>
-            <w:tcW w:w="1960" w:type="dxa"/>
+            <w:tcW w:w="2631" w:type="dxa"/>
             <w:tcBorders>
               <w:top w:val="single" w:sz="8" w:space="0" w:color="000000"/>
               <w:left w:val="single" w:sz="4" w:space="0" w:color="000000"/>
               <w:bottom w:val="single" w:sz="8" w:space="0" w:color="000000"/>
             </w:tcBorders>
-          </w:tcPr>
-          <w:p>
-            <w:pPr>
-              <w:spacing w:after="0" w:line="240" w:lineRule="auto"/>
-            </w:pPr>
-            <w:r>
+            <w:vAlign w:val="center"/>
+          </w:tcPr>
+          <w:p>
+            <w:pPr>
+              <w:spacing w:after="0" w:line="240" w:lineRule="auto"/>
+              <w:jc w:val="center"/>
+              <w:rPr>
+                <w:b/>
+              </w:rPr>
+            </w:pPr>
+            <w:r>
+              <w:rPr>
+                <w:b/>
+              </w:rPr>
               <w:t>Caso de Uso Relacionado</w:t>
             </w:r>
           </w:p>
         </w:tc>
         <w:tc>
           <w:tcPr>
-            <w:tcW w:w="3070" w:type="dxa"/>
+            <w:tcW w:w="1517" w:type="dxa"/>
             <w:tcBorders>
               <w:top w:val="single" w:sz="8" w:space="0" w:color="000000"/>
               <w:left w:val="single" w:sz="4" w:space="0" w:color="000000"/>
               <w:bottom w:val="single" w:sz="8" w:space="0" w:color="000000"/>
               <w:right w:val="single" w:sz="8" w:space="0" w:color="000000"/>
             </w:tcBorders>
-          </w:tcPr>
-          <w:p>
-            <w:pPr>
-              <w:spacing w:after="0" w:line="240" w:lineRule="auto"/>
-            </w:pPr>
-            <w:r>
+            <w:vAlign w:val="center"/>
+          </w:tcPr>
+          <w:p>
+            <w:pPr>
+              <w:spacing w:after="0" w:line="240" w:lineRule="auto"/>
+              <w:jc w:val="center"/>
+              <w:rPr>
+                <w:b/>
+              </w:rPr>
+            </w:pPr>
+            <w:r>
+              <w:rPr>
+                <w:b/>
+              </w:rPr>
               <w:t>Construcción Relacionada</w:t>
+            </w:r>
+          </w:p>
+        </w:tc>
+      </w:tr>
+      <w:tr>
+        <w:trPr>
+          <w:trHeight w:val="60"/>
+          <w:jc w:val="center"/>
+        </w:trPr>
+        <w:tc>
+          <w:tcPr>
+            <w:tcW w:w="1600" w:type="dxa"/>
+            <w:tcBorders>
+              <w:top w:val="single" w:sz="8" w:space="0" w:color="000000"/>
+              <w:left w:val="single" w:sz="8" w:space="0" w:color="000000"/>
+              <w:bottom w:val="single" w:sz="8" w:space="0" w:color="000000"/>
+            </w:tcBorders>
+            <w:vAlign w:val="center"/>
+          </w:tcPr>
+          <w:p>
+            <w:pPr>
+              <w:spacing w:after="0" w:line="240" w:lineRule="auto"/>
+              <w:jc w:val="center"/>
+            </w:pPr>
+            <w:r>
+              <w:t>GFP_0</w:t>
+            </w:r>
+          </w:p>
+        </w:tc>
+        <w:tc>
+          <w:tcPr>
+            <w:tcW w:w="4484" w:type="dxa"/>
+            <w:tcBorders>
+              <w:top w:val="single" w:sz="8" w:space="0" w:color="000000"/>
+              <w:left w:val="single" w:sz="4" w:space="0" w:color="000000"/>
+              <w:bottom w:val="single" w:sz="8" w:space="0" w:color="000000"/>
+            </w:tcBorders>
+          </w:tcPr>
+          <w:p>
+            <w:pPr>
+              <w:spacing w:after="0" w:line="240" w:lineRule="auto"/>
+            </w:pPr>
+            <w:r>
+              <w:t>N° de Ficha no existe.</w:t>
+            </w:r>
+          </w:p>
+        </w:tc>
+        <w:tc>
+          <w:tcPr>
+            <w:tcW w:w="2631" w:type="dxa"/>
+            <w:tcBorders>
+              <w:top w:val="single" w:sz="8" w:space="0" w:color="000000"/>
+              <w:left w:val="single" w:sz="4" w:space="0" w:color="000000"/>
+              <w:bottom w:val="single" w:sz="8" w:space="0" w:color="000000"/>
+            </w:tcBorders>
+            <w:vAlign w:val="center"/>
+          </w:tcPr>
+          <w:p>
+            <w:pPr>
+              <w:snapToGrid w:val="0"/>
+              <w:jc w:val="center"/>
+            </w:pPr>
+            <w:r>
+              <w:t>Generar Factura Paciente</w:t>
+            </w:r>
+          </w:p>
+        </w:tc>
+        <w:tc>
+          <w:tcPr>
+            <w:tcW w:w="1517" w:type="dxa"/>
+            <w:tcBorders>
+              <w:top w:val="single" w:sz="8" w:space="0" w:color="000000"/>
+              <w:left w:val="single" w:sz="4" w:space="0" w:color="000000"/>
+              <w:bottom w:val="single" w:sz="8" w:space="0" w:color="000000"/>
+              <w:right w:val="single" w:sz="8" w:space="0" w:color="000000"/>
+            </w:tcBorders>
+            <w:vAlign w:val="center"/>
+          </w:tcPr>
+          <w:p>
+            <w:pPr>
+              <w:snapToGrid w:val="0"/>
+              <w:jc w:val="center"/>
+            </w:pPr>
+            <w:r>
+              <w:t>1</w:t>
             </w:r>
           </w:p>
         </w:tc>
@@ -4631,19 +4728,21 @@
               <w:left w:val="single" w:sz="8" w:space="0" w:color="000000"/>
               <w:bottom w:val="single" w:sz="8" w:space="0" w:color="000000"/>
             </w:tcBorders>
-          </w:tcPr>
-          <w:p>
-            <w:pPr>
-              <w:spacing w:after="0" w:line="240" w:lineRule="auto"/>
-            </w:pPr>
-            <w:r>
-              <w:t>GFP_0</w:t>
-            </w:r>
-          </w:p>
-        </w:tc>
-        <w:tc>
-          <w:tcPr>
-            <w:tcW w:w="2060" w:type="dxa"/>
+            <w:vAlign w:val="center"/>
+          </w:tcPr>
+          <w:p>
+            <w:pPr>
+              <w:spacing w:after="0" w:line="240" w:lineRule="auto"/>
+              <w:jc w:val="center"/>
+            </w:pPr>
+            <w:r>
+              <w:t>GFP_1</w:t>
+            </w:r>
+          </w:p>
+        </w:tc>
+        <w:tc>
+          <w:tcPr>
+            <w:tcW w:w="4484" w:type="dxa"/>
             <w:tcBorders>
               <w:top w:val="single" w:sz="8" w:space="0" w:color="000000"/>
               <w:left w:val="single" w:sz="4" w:space="0" w:color="000000"/>
@@ -4655,22 +4754,24 @@
               <w:spacing w:after="0" w:line="240" w:lineRule="auto"/>
             </w:pPr>
             <w:r>
-              <w:t>N° de Ficha no existe.</w:t>
-            </w:r>
-          </w:p>
-        </w:tc>
-        <w:tc>
-          <w:tcPr>
-            <w:tcW w:w="1960" w:type="dxa"/>
+              <w:t>N° de ficha existe, en estado “Creada” sin Servicios Especiales, con Plan de obra social y con convenio vigente.</w:t>
+            </w:r>
+          </w:p>
+        </w:tc>
+        <w:tc>
+          <w:tcPr>
+            <w:tcW w:w="2631" w:type="dxa"/>
             <w:tcBorders>
               <w:top w:val="single" w:sz="8" w:space="0" w:color="000000"/>
               <w:left w:val="single" w:sz="4" w:space="0" w:color="000000"/>
               <w:bottom w:val="single" w:sz="8" w:space="0" w:color="000000"/>
             </w:tcBorders>
+            <w:vAlign w:val="center"/>
           </w:tcPr>
           <w:p>
             <w:pPr>
               <w:snapToGrid w:val="0"/>
+              <w:jc w:val="center"/>
             </w:pPr>
             <w:r>
               <w:t>Generar Factura Paciente</w:t>
@@ -4679,13 +4780,14 @@
         </w:tc>
         <w:tc>
           <w:tcPr>
-            <w:tcW w:w="3070" w:type="dxa"/>
+            <w:tcW w:w="1517" w:type="dxa"/>
             <w:tcBorders>
               <w:top w:val="single" w:sz="8" w:space="0" w:color="000000"/>
               <w:left w:val="single" w:sz="4" w:space="0" w:color="000000"/>
               <w:bottom w:val="single" w:sz="8" w:space="0" w:color="000000"/>
               <w:right w:val="single" w:sz="8" w:space="0" w:color="000000"/>
             </w:tcBorders>
+            <w:vAlign w:val="center"/>
           </w:tcPr>
           <w:p>
             <w:pPr>
@@ -4711,24 +4813,21 @@
               <w:left w:val="single" w:sz="8" w:space="0" w:color="000000"/>
               <w:bottom w:val="single" w:sz="8" w:space="0" w:color="000000"/>
             </w:tcBorders>
-          </w:tcPr>
-          <w:p>
-            <w:pPr>
-              <w:spacing w:after="0" w:line="240" w:lineRule="auto"/>
-            </w:pPr>
-            <w:r>
-              <w:t>GFP_1</w:t>
-            </w:r>
-          </w:p>
-          <w:p>
-            <w:pPr>
-              <w:spacing w:after="0" w:line="240" w:lineRule="auto"/>
-            </w:pPr>
-          </w:p>
-        </w:tc>
-        <w:tc>
-          <w:tcPr>
-            <w:tcW w:w="2060" w:type="dxa"/>
+            <w:vAlign w:val="center"/>
+          </w:tcPr>
+          <w:p>
+            <w:pPr>
+              <w:spacing w:after="0" w:line="240" w:lineRule="auto"/>
+              <w:jc w:val="center"/>
+            </w:pPr>
+            <w:r>
+              <w:t>GFP_2</w:t>
+            </w:r>
+          </w:p>
+        </w:tc>
+        <w:tc>
+          <w:tcPr>
+            <w:tcW w:w="4484" w:type="dxa"/>
             <w:tcBorders>
               <w:top w:val="single" w:sz="8" w:space="0" w:color="000000"/>
               <w:left w:val="single" w:sz="4" w:space="0" w:color="000000"/>
@@ -4740,22 +4839,24 @@
               <w:spacing w:after="0" w:line="240" w:lineRule="auto"/>
             </w:pPr>
             <w:r>
-              <w:t>N° de ficha existe, en estado “Creada” sin Servicios Especiales, con Plan de obra social y con convenio vigente.</w:t>
-            </w:r>
-          </w:p>
-        </w:tc>
-        <w:tc>
-          <w:tcPr>
-            <w:tcW w:w="1960" w:type="dxa"/>
+              <w:t>N° de ficha existe en estado, en estado “Creada” sin Servicios Especiales, con Plan de obra social y sin convenio vigente.</w:t>
+            </w:r>
+          </w:p>
+        </w:tc>
+        <w:tc>
+          <w:tcPr>
+            <w:tcW w:w="2631" w:type="dxa"/>
             <w:tcBorders>
               <w:top w:val="single" w:sz="8" w:space="0" w:color="000000"/>
               <w:left w:val="single" w:sz="4" w:space="0" w:color="000000"/>
               <w:bottom w:val="single" w:sz="8" w:space="0" w:color="000000"/>
             </w:tcBorders>
+            <w:vAlign w:val="center"/>
           </w:tcPr>
           <w:p>
             <w:pPr>
               <w:snapToGrid w:val="0"/>
+              <w:jc w:val="center"/>
             </w:pPr>
             <w:r>
               <w:t>Generar Factura Paciente</w:t>
@@ -4764,13 +4865,14 @@
         </w:tc>
         <w:tc>
           <w:tcPr>
-            <w:tcW w:w="3070" w:type="dxa"/>
+            <w:tcW w:w="1517" w:type="dxa"/>
             <w:tcBorders>
               <w:top w:val="single" w:sz="8" w:space="0" w:color="000000"/>
               <w:left w:val="single" w:sz="4" w:space="0" w:color="000000"/>
               <w:bottom w:val="single" w:sz="8" w:space="0" w:color="000000"/>
               <w:right w:val="single" w:sz="8" w:space="0" w:color="000000"/>
             </w:tcBorders>
+            <w:vAlign w:val="center"/>
           </w:tcPr>
           <w:p>
             <w:pPr>
@@ -4796,19 +4898,21 @@
               <w:left w:val="single" w:sz="8" w:space="0" w:color="000000"/>
               <w:bottom w:val="single" w:sz="8" w:space="0" w:color="000000"/>
             </w:tcBorders>
-          </w:tcPr>
-          <w:p>
-            <w:pPr>
-              <w:spacing w:after="0" w:line="240" w:lineRule="auto"/>
-            </w:pPr>
-            <w:r>
-              <w:t>GFP_2</w:t>
-            </w:r>
-          </w:p>
-        </w:tc>
-        <w:tc>
-          <w:tcPr>
-            <w:tcW w:w="2060" w:type="dxa"/>
+            <w:vAlign w:val="center"/>
+          </w:tcPr>
+          <w:p>
+            <w:pPr>
+              <w:spacing w:after="0" w:line="240" w:lineRule="auto"/>
+              <w:jc w:val="center"/>
+            </w:pPr>
+            <w:r>
+              <w:t>GFP_3</w:t>
+            </w:r>
+          </w:p>
+        </w:tc>
+        <w:tc>
+          <w:tcPr>
+            <w:tcW w:w="4484" w:type="dxa"/>
             <w:tcBorders>
               <w:top w:val="single" w:sz="8" w:space="0" w:color="000000"/>
               <w:left w:val="single" w:sz="4" w:space="0" w:color="000000"/>
@@ -4820,28 +4924,24 @@
               <w:spacing w:after="0" w:line="240" w:lineRule="auto"/>
             </w:pPr>
             <w:r>
-              <w:t xml:space="preserve">N° de ficha existe en estado, en estado “Creada” sin Servicios Especiales, con Plan de obra social y </w:t>
-            </w:r>
-            <w:r>
-              <w:t xml:space="preserve">sin </w:t>
-            </w:r>
-            <w:r>
-              <w:t>convenio vigente.</w:t>
-            </w:r>
-          </w:p>
-        </w:tc>
-        <w:tc>
-          <w:tcPr>
-            <w:tcW w:w="1960" w:type="dxa"/>
+              <w:t>N° de ficha existe en estado, en estado “Creada” sin Servicios Especiales, sin Plan de obra social.</w:t>
+            </w:r>
+          </w:p>
+        </w:tc>
+        <w:tc>
+          <w:tcPr>
+            <w:tcW w:w="2631" w:type="dxa"/>
             <w:tcBorders>
               <w:top w:val="single" w:sz="8" w:space="0" w:color="000000"/>
               <w:left w:val="single" w:sz="4" w:space="0" w:color="000000"/>
               <w:bottom w:val="single" w:sz="8" w:space="0" w:color="000000"/>
             </w:tcBorders>
+            <w:vAlign w:val="center"/>
           </w:tcPr>
           <w:p>
             <w:pPr>
               <w:snapToGrid w:val="0"/>
+              <w:jc w:val="center"/>
             </w:pPr>
             <w:r>
               <w:t>Generar Factura Paciente</w:t>
@@ -4850,13 +4950,14 @@
         </w:tc>
         <w:tc>
           <w:tcPr>
-            <w:tcW w:w="3070" w:type="dxa"/>
+            <w:tcW w:w="1517" w:type="dxa"/>
             <w:tcBorders>
               <w:top w:val="single" w:sz="8" w:space="0" w:color="000000"/>
               <w:left w:val="single" w:sz="4" w:space="0" w:color="000000"/>
               <w:bottom w:val="single" w:sz="8" w:space="0" w:color="000000"/>
               <w:right w:val="single" w:sz="8" w:space="0" w:color="000000"/>
             </w:tcBorders>
+            <w:vAlign w:val="center"/>
           </w:tcPr>
           <w:p>
             <w:pPr>
@@ -4882,24 +4983,21 @@
               <w:left w:val="single" w:sz="8" w:space="0" w:color="000000"/>
               <w:bottom w:val="single" w:sz="8" w:space="0" w:color="000000"/>
             </w:tcBorders>
-          </w:tcPr>
-          <w:p>
-            <w:pPr>
-              <w:spacing w:after="0" w:line="240" w:lineRule="auto"/>
-            </w:pPr>
-            <w:r>
-              <w:t>GFP_3</w:t>
-            </w:r>
-          </w:p>
-          <w:p>
-            <w:pPr>
-              <w:spacing w:after="0" w:line="240" w:lineRule="auto"/>
-            </w:pPr>
-          </w:p>
-        </w:tc>
-        <w:tc>
-          <w:tcPr>
-            <w:tcW w:w="2060" w:type="dxa"/>
+            <w:vAlign w:val="center"/>
+          </w:tcPr>
+          <w:p>
+            <w:pPr>
+              <w:spacing w:after="0" w:line="240" w:lineRule="auto"/>
+              <w:jc w:val="center"/>
+            </w:pPr>
+            <w:r>
+              <w:t>GFP_4</w:t>
+            </w:r>
+          </w:p>
+        </w:tc>
+        <w:tc>
+          <w:tcPr>
+            <w:tcW w:w="4484" w:type="dxa"/>
             <w:tcBorders>
               <w:top w:val="single" w:sz="8" w:space="0" w:color="000000"/>
               <w:left w:val="single" w:sz="4" w:space="0" w:color="000000"/>
@@ -4911,28 +5009,30 @@
               <w:spacing w:after="0" w:line="240" w:lineRule="auto"/>
             </w:pPr>
             <w:r>
-              <w:t>N° de ficha existe en estado, en estado “Creada” sin Servicios Especiales</w:t>
-            </w:r>
-            <w:r>
-              <w:t>, sin</w:t>
-            </w:r>
-            <w:r>
-              <w:t xml:space="preserve"> Plan de obra social.</w:t>
-            </w:r>
-          </w:p>
-        </w:tc>
-        <w:tc>
-          <w:tcPr>
-            <w:tcW w:w="1960" w:type="dxa"/>
+              <w:t xml:space="preserve">N° de ficha existe, en estado “Creada” </w:t>
+            </w:r>
+            <w:r>
+              <w:t>con</w:t>
+            </w:r>
+            <w:r>
+              <w:t xml:space="preserve"> Servicios Especiales, con Plan de obra social y con convenio vigente.</w:t>
+            </w:r>
+          </w:p>
+        </w:tc>
+        <w:tc>
+          <w:tcPr>
+            <w:tcW w:w="2631" w:type="dxa"/>
             <w:tcBorders>
               <w:top w:val="single" w:sz="8" w:space="0" w:color="000000"/>
               <w:left w:val="single" w:sz="4" w:space="0" w:color="000000"/>
               <w:bottom w:val="single" w:sz="8" w:space="0" w:color="000000"/>
             </w:tcBorders>
+            <w:vAlign w:val="center"/>
           </w:tcPr>
           <w:p>
             <w:pPr>
               <w:snapToGrid w:val="0"/>
+              <w:jc w:val="center"/>
             </w:pPr>
             <w:r>
               <w:t>Generar Factura Paciente</w:t>
@@ -4941,13 +5041,14 @@
         </w:tc>
         <w:tc>
           <w:tcPr>
-            <w:tcW w:w="3070" w:type="dxa"/>
+            <w:tcW w:w="1517" w:type="dxa"/>
             <w:tcBorders>
               <w:top w:val="single" w:sz="8" w:space="0" w:color="000000"/>
               <w:left w:val="single" w:sz="4" w:space="0" w:color="000000"/>
               <w:bottom w:val="single" w:sz="8" w:space="0" w:color="000000"/>
               <w:right w:val="single" w:sz="8" w:space="0" w:color="000000"/>
             </w:tcBorders>
+            <w:vAlign w:val="center"/>
           </w:tcPr>
           <w:p>
             <w:pPr>
@@ -4973,20 +5074,21 @@
               <w:left w:val="single" w:sz="8" w:space="0" w:color="000000"/>
               <w:bottom w:val="single" w:sz="8" w:space="0" w:color="000000"/>
             </w:tcBorders>
-          </w:tcPr>
-          <w:p>
-            <w:pPr>
-              <w:spacing w:after="0" w:line="240" w:lineRule="auto"/>
-            </w:pPr>
-            <w:r>
-              <w:lastRenderedPageBreak/>
-              <w:t>GFP_4</w:t>
-            </w:r>
-          </w:p>
-        </w:tc>
-        <w:tc>
-          <w:tcPr>
-            <w:tcW w:w="2060" w:type="dxa"/>
+            <w:vAlign w:val="center"/>
+          </w:tcPr>
+          <w:p>
+            <w:pPr>
+              <w:spacing w:after="0" w:line="240" w:lineRule="auto"/>
+              <w:jc w:val="center"/>
+            </w:pPr>
+            <w:r>
+              <w:t>GFP_5</w:t>
+            </w:r>
+          </w:p>
+        </w:tc>
+        <w:tc>
+          <w:tcPr>
+            <w:tcW w:w="4484" w:type="dxa"/>
             <w:tcBorders>
               <w:top w:val="single" w:sz="8" w:space="0" w:color="000000"/>
               <w:left w:val="single" w:sz="4" w:space="0" w:color="000000"/>
@@ -4995,26 +5097,27 @@
           </w:tcPr>
           <w:p>
             <w:pPr>
-              <w:snapToGrid w:val="0"/>
-              <w:spacing w:after="0" w:line="240" w:lineRule="auto"/>
-            </w:pPr>
-            <w:r>
-              <w:t>N° de ficha existe en estado</w:t>
-            </w:r>
-          </w:p>
-        </w:tc>
-        <w:tc>
-          <w:tcPr>
-            <w:tcW w:w="1960" w:type="dxa"/>
+              <w:spacing w:after="0" w:line="240" w:lineRule="auto"/>
+            </w:pPr>
+            <w:r>
+              <w:t>N° de ficha existe en estado, en estado “Creada” con Servicios Especiales, con Plan de obra social y sin convenio vigente.</w:t>
+            </w:r>
+          </w:p>
+        </w:tc>
+        <w:tc>
+          <w:tcPr>
+            <w:tcW w:w="2631" w:type="dxa"/>
             <w:tcBorders>
               <w:top w:val="single" w:sz="8" w:space="0" w:color="000000"/>
               <w:left w:val="single" w:sz="4" w:space="0" w:color="000000"/>
               <w:bottom w:val="single" w:sz="8" w:space="0" w:color="000000"/>
             </w:tcBorders>
+            <w:vAlign w:val="center"/>
           </w:tcPr>
           <w:p>
             <w:pPr>
               <w:snapToGrid w:val="0"/>
+              <w:jc w:val="center"/>
             </w:pPr>
             <w:r>
               <w:t>Generar Factura Paciente</w:t>
@@ -5023,13 +5126,188 @@
         </w:tc>
         <w:tc>
           <w:tcPr>
-            <w:tcW w:w="3070" w:type="dxa"/>
+            <w:tcW w:w="1517" w:type="dxa"/>
             <w:tcBorders>
               <w:top w:val="single" w:sz="8" w:space="0" w:color="000000"/>
               <w:left w:val="single" w:sz="4" w:space="0" w:color="000000"/>
               <w:bottom w:val="single" w:sz="8" w:space="0" w:color="000000"/>
               <w:right w:val="single" w:sz="8" w:space="0" w:color="000000"/>
             </w:tcBorders>
+            <w:vAlign w:val="center"/>
+          </w:tcPr>
+          <w:p>
+            <w:pPr>
+              <w:snapToGrid w:val="0"/>
+              <w:jc w:val="center"/>
+            </w:pPr>
+            <w:r>
+              <w:t>1</w:t>
+            </w:r>
+          </w:p>
+        </w:tc>
+      </w:tr>
+      <w:tr>
+        <w:trPr>
+          <w:trHeight w:val="660"/>
+          <w:jc w:val="center"/>
+        </w:trPr>
+        <w:tc>
+          <w:tcPr>
+            <w:tcW w:w="1600" w:type="dxa"/>
+            <w:tcBorders>
+              <w:top w:val="single" w:sz="8" w:space="0" w:color="000000"/>
+              <w:left w:val="single" w:sz="8" w:space="0" w:color="000000"/>
+              <w:bottom w:val="single" w:sz="8" w:space="0" w:color="000000"/>
+            </w:tcBorders>
+            <w:vAlign w:val="center"/>
+          </w:tcPr>
+          <w:p>
+            <w:pPr>
+              <w:spacing w:after="0" w:line="240" w:lineRule="auto"/>
+              <w:jc w:val="center"/>
+            </w:pPr>
+            <w:r>
+              <w:t>GFP_6</w:t>
+            </w:r>
+          </w:p>
+        </w:tc>
+        <w:tc>
+          <w:tcPr>
+            <w:tcW w:w="4484" w:type="dxa"/>
+            <w:tcBorders>
+              <w:top w:val="single" w:sz="8" w:space="0" w:color="000000"/>
+              <w:left w:val="single" w:sz="4" w:space="0" w:color="000000"/>
+              <w:bottom w:val="single" w:sz="8" w:space="0" w:color="000000"/>
+            </w:tcBorders>
+          </w:tcPr>
+          <w:p>
+            <w:pPr>
+              <w:spacing w:after="0" w:line="240" w:lineRule="auto"/>
+            </w:pPr>
+            <w:r>
+              <w:t>N° de ficha existe en estado, en estado “Creada” con Servicios Especiales, sin Plan de obra social.</w:t>
+            </w:r>
+          </w:p>
+        </w:tc>
+        <w:tc>
+          <w:tcPr>
+            <w:tcW w:w="2631" w:type="dxa"/>
+            <w:tcBorders>
+              <w:top w:val="single" w:sz="8" w:space="0" w:color="000000"/>
+              <w:left w:val="single" w:sz="4" w:space="0" w:color="000000"/>
+              <w:bottom w:val="single" w:sz="8" w:space="0" w:color="000000"/>
+            </w:tcBorders>
+            <w:vAlign w:val="center"/>
+          </w:tcPr>
+          <w:p>
+            <w:pPr>
+              <w:snapToGrid w:val="0"/>
+              <w:jc w:val="center"/>
+            </w:pPr>
+            <w:r>
+              <w:t>Generar Factura Paciente</w:t>
+            </w:r>
+          </w:p>
+        </w:tc>
+        <w:tc>
+          <w:tcPr>
+            <w:tcW w:w="1517" w:type="dxa"/>
+            <w:tcBorders>
+              <w:top w:val="single" w:sz="8" w:space="0" w:color="000000"/>
+              <w:left w:val="single" w:sz="4" w:space="0" w:color="000000"/>
+              <w:bottom w:val="single" w:sz="8" w:space="0" w:color="000000"/>
+              <w:right w:val="single" w:sz="8" w:space="0" w:color="000000"/>
+            </w:tcBorders>
+            <w:vAlign w:val="center"/>
+          </w:tcPr>
+          <w:p>
+            <w:pPr>
+              <w:snapToGrid w:val="0"/>
+              <w:jc w:val="center"/>
+            </w:pPr>
+            <w:r>
+              <w:t>1</w:t>
+            </w:r>
+          </w:p>
+        </w:tc>
+      </w:tr>
+      <w:tr>
+        <w:trPr>
+          <w:trHeight w:val="660"/>
+          <w:jc w:val="center"/>
+        </w:trPr>
+        <w:tc>
+          <w:tcPr>
+            <w:tcW w:w="1600" w:type="dxa"/>
+            <w:tcBorders>
+              <w:top w:val="single" w:sz="8" w:space="0" w:color="000000"/>
+              <w:left w:val="single" w:sz="8" w:space="0" w:color="000000"/>
+              <w:bottom w:val="single" w:sz="8" w:space="0" w:color="000000"/>
+            </w:tcBorders>
+            <w:vAlign w:val="center"/>
+          </w:tcPr>
+          <w:p>
+            <w:pPr>
+              <w:spacing w:after="0" w:line="240" w:lineRule="auto"/>
+              <w:jc w:val="center"/>
+            </w:pPr>
+            <w:r>
+              <w:t>GFP_7</w:t>
+            </w:r>
+          </w:p>
+        </w:tc>
+        <w:tc>
+          <w:tcPr>
+            <w:tcW w:w="4484" w:type="dxa"/>
+            <w:tcBorders>
+              <w:top w:val="single" w:sz="8" w:space="0" w:color="000000"/>
+              <w:left w:val="single" w:sz="4" w:space="0" w:color="000000"/>
+              <w:bottom w:val="single" w:sz="8" w:space="0" w:color="000000"/>
+            </w:tcBorders>
+          </w:tcPr>
+          <w:p>
+            <w:pPr>
+              <w:snapToGrid w:val="0"/>
+              <w:spacing w:after="0" w:line="240" w:lineRule="auto"/>
+            </w:pPr>
+            <w:r>
+              <w:t>N° de ficha existe en estado, en estado</w:t>
+            </w:r>
+            <w:r>
+              <w:t xml:space="preserve"> “Facturada”.</w:t>
+            </w:r>
+          </w:p>
+        </w:tc>
+        <w:tc>
+          <w:tcPr>
+            <w:tcW w:w="2631" w:type="dxa"/>
+            <w:tcBorders>
+              <w:top w:val="single" w:sz="8" w:space="0" w:color="000000"/>
+              <w:left w:val="single" w:sz="4" w:space="0" w:color="000000"/>
+              <w:bottom w:val="single" w:sz="8" w:space="0" w:color="000000"/>
+            </w:tcBorders>
+            <w:vAlign w:val="center"/>
+          </w:tcPr>
+          <w:p>
+            <w:pPr>
+              <w:snapToGrid w:val="0"/>
+              <w:jc w:val="center"/>
+            </w:pPr>
+            <w:r>
+              <w:t>Generar Factura Paciente</w:t>
+            </w:r>
+          </w:p>
+        </w:tc>
+        <w:tc>
+          <w:tcPr>
+            <w:tcW w:w="1517" w:type="dxa"/>
+            <w:tcBorders>
+              <w:top w:val="single" w:sz="8" w:space="0" w:color="000000"/>
+              <w:left w:val="single" w:sz="4" w:space="0" w:color="000000"/>
+              <w:bottom w:val="single" w:sz="8" w:space="0" w:color="000000"/>
+              <w:right w:val="single" w:sz="8" w:space="0" w:color="000000"/>
+            </w:tcBorders>
+            <w:vAlign w:val="center"/>
           </w:tcPr>
           <w:p>
             <w:pPr>
@@ -5044,21 +5322,23 @@
       </w:tr>
     </w:tbl>
     <w:p>
-      <w:bookmarkStart w:id="0" w:name="_GoBack"/>
-      <w:bookmarkEnd w:id="0"/>
+      <w:r>
+        <w:br w:type="page"/>
+      </w:r>
     </w:p>
     <w:p>
-      <w:r>
-        <w:br w:type="page"/>
-      </w:r>
-    </w:p>
-    <w:p>
       <w:pPr>
         <w:pStyle w:val="Ttulo1"/>
       </w:pPr>
       <w:r>
         <w:lastRenderedPageBreak/>
-        <w:t>Diseño de los casos de prueba para todo los escenarios</w:t>
+        <w:t>Diseño de los casos de prueba para todo</w:t>
+      </w:r>
+      <w:r>
+        <w:t>s</w:t>
+      </w:r>
+      <w:r>
+        <w:t xml:space="preserve"> los escenarios</w:t>
       </w:r>
     </w:p>
     <w:tbl>
@@ -7469,7 +7749,7 @@
         <w:tblStyle w:val="Tablaconcuadrcula"/>
         <w:tblpPr w:leftFromText="141" w:rightFromText="141" w:vertAnchor="text" w:horzAnchor="margin" w:tblpY="258"/>
         <w:tblOverlap w:val="never"/>
-        <w:tblW w:w="14257" w:type="dxa"/>
+        <w:tblW w:w="12711" w:type="dxa"/>
         <w:tblLayout w:type="fixed"/>
         <w:tblLook w:val="01E0" w:firstRow="1" w:lastRow="1" w:firstColumn="1" w:lastColumn="1" w:noHBand="0" w:noVBand="0"/>
       </w:tblPr>
@@ -7481,7 +7761,6 @@
         <w:gridCol w:w="2419"/>
         <w:gridCol w:w="1546"/>
         <w:gridCol w:w="1546"/>
-        <w:gridCol w:w="1546"/>
       </w:tblGrid>
       <w:tr>
         <w:trPr>
@@ -7641,6 +7920,8 @@
                 <w:szCs w:val="22"/>
               </w:rPr>
             </w:pPr>
+            <w:bookmarkStart w:id="0" w:name="_GoBack"/>
+            <w:bookmarkEnd w:id="0"/>
             <w:proofErr w:type="spellStart"/>
             <w:r>
               <w:rPr>
@@ -7648,31 +7929,6 @@
                 <w:szCs w:val="22"/>
               </w:rPr>
               <w:t>oidpaciente</w:t>
-            </w:r>
-            <w:proofErr w:type="spellEnd"/>
-          </w:p>
-        </w:tc>
-        <w:tc>
-          <w:tcPr>
-            <w:tcW w:w="1546" w:type="dxa"/>
-          </w:tcPr>
-          <w:p>
-            <w:pPr>
-              <w:tabs>
-                <w:tab w:val="center" w:pos="1281"/>
-              </w:tabs>
-              <w:rPr>
-                <w:sz w:val="22"/>
-                <w:szCs w:val="22"/>
-              </w:rPr>
-            </w:pPr>
-            <w:proofErr w:type="spellStart"/>
-            <w:r>
-              <w:rPr>
-                <w:sz w:val="22"/>
-                <w:szCs w:val="22"/>
-              </w:rPr>
-              <w:t>oidfactura_os</w:t>
             </w:r>
             <w:proofErr w:type="spellEnd"/>
           </w:p>
@@ -7839,27 +8095,6 @@
             </w:pPr>
           </w:p>
         </w:tc>
-        <w:tc>
-          <w:tcPr>
-            <w:tcW w:w="1546" w:type="dxa"/>
-          </w:tcPr>
-          <w:p>
-            <w:pPr>
-              <w:jc w:val="center"/>
-              <w:rPr>
-                <w:sz w:val="22"/>
-                <w:szCs w:val="22"/>
-              </w:rPr>
-            </w:pPr>
-            <w:r>
-              <w:rPr>
-                <w:sz w:val="22"/>
-                <w:szCs w:val="22"/>
-              </w:rPr>
-              <w:t>n6wsny5u-ngzh-6az4-myt7-jnystsi865g4</w:t>
-            </w:r>
-          </w:p>
-        </w:tc>
       </w:tr>
       <w:tr>
         <w:trPr>
@@ -8023,26 +8258,6 @@
             </w:r>
           </w:p>
         </w:tc>
-        <w:tc>
-          <w:tcPr>
-            <w:tcW w:w="1546" w:type="dxa"/>
-          </w:tcPr>
-          <w:p>
-            <w:pPr>
-              <w:rPr>
-                <w:sz w:val="22"/>
-                <w:szCs w:val="22"/>
-              </w:rPr>
-            </w:pPr>
-            <w:r>
-              <w:rPr>
-                <w:sz w:val="22"/>
-                <w:szCs w:val="22"/>
-              </w:rPr>
-              <w:t>uyre7666-7why-7wh5-uw56-iutjry6eee68</w:t>
-            </w:r>
-          </w:p>
-        </w:tc>
       </w:tr>
       <w:tr>
         <w:trPr>
@@ -8195,27 +8410,6 @@
             </w:r>
           </w:p>
         </w:tc>
-        <w:tc>
-          <w:tcPr>
-            <w:tcW w:w="1546" w:type="dxa"/>
-          </w:tcPr>
-          <w:p>
-            <w:pPr>
-              <w:jc w:val="center"/>
-              <w:rPr>
-                <w:sz w:val="22"/>
-                <w:szCs w:val="22"/>
-              </w:rPr>
-            </w:pPr>
-            <w:r>
-              <w:rPr>
-                <w:sz w:val="22"/>
-                <w:szCs w:val="22"/>
-              </w:rPr>
-              <w:t>6uwww5wg-63hs-bdrr-rr7j-shu66665hww6</w:t>
-            </w:r>
-          </w:p>
-        </w:tc>
       </w:tr>
       <w:tr>
         <w:trPr>
@@ -8417,27 +8611,6 @@
             </w:r>
           </w:p>
         </w:tc>
-        <w:tc>
-          <w:tcPr>
-            <w:tcW w:w="1546" w:type="dxa"/>
-          </w:tcPr>
-          <w:p>
-            <w:pPr>
-              <w:jc w:val="center"/>
-              <w:rPr>
-                <w:sz w:val="22"/>
-                <w:szCs w:val="22"/>
-              </w:rPr>
-            </w:pPr>
-            <w:r>
-              <w:rPr>
-                <w:sz w:val="22"/>
-                <w:szCs w:val="22"/>
-              </w:rPr>
-              <w:t>pittr612-4aaa-t466-5yt3-jy54223hty76</w:t>
-            </w:r>
-          </w:p>
-        </w:tc>
       </w:tr>
       <w:tr>
         <w:trPr>
@@ -8587,27 +8760,6 @@
                 <w:szCs w:val="22"/>
               </w:rPr>
               <w:t>80c77567-960d-44c0-af0b-436c3a704bba</w:t>
-            </w:r>
-          </w:p>
-        </w:tc>
-        <w:tc>
-          <w:tcPr>
-            <w:tcW w:w="1546" w:type="dxa"/>
-          </w:tcPr>
-          <w:p>
-            <w:pPr>
-              <w:jc w:val="center"/>
-              <w:rPr>
-                <w:sz w:val="22"/>
-                <w:szCs w:val="22"/>
-              </w:rPr>
-            </w:pPr>
-            <w:r>
-              <w:rPr>
-                <w:sz w:val="22"/>
-                <w:szCs w:val="22"/>
-              </w:rPr>
-              <w:t>mtfs6ydn-888h-sh79-uesu-9u7t48mosr9s</w:t>
             </w:r>
           </w:p>
         </w:tc>
@@ -9852,7 +10004,7 @@
           <v:shape id="_x0000_i1026" type="#_x0000_t75" style="width:327.75pt;height:629.25pt" o:ole="">
             <v:imagedata r:id="rId15" o:title=""/>
           </v:shape>
-          <o:OLEObject Type="Embed" ProgID="Visio.Drawing.11" ShapeID="_x0000_i1026" DrawAspect="Content" ObjectID="_1384093379" r:id="rId16"/>
+          <o:OLEObject Type="Embed" ProgID="Visio.Drawing.11" ShapeID="_x0000_i1026" DrawAspect="Content" ObjectID="_1384117358" r:id="rId16"/>
         </w:object>
       </w:r>
     </w:p>
@@ -10008,6 +10160,9 @@
               <w:t>Existente</w:t>
             </w:r>
             <w:proofErr w:type="spellEnd"/>
+            <w:r>
+              <w:t>.</w:t>
+            </w:r>
           </w:p>
         </w:tc>
       </w:tr>
@@ -10101,11 +10256,28 @@
               </w:numPr>
               <w:suppressAutoHyphens/>
             </w:pPr>
+            <w:r>
+              <w:t xml:space="preserve">En </w:t>
+            </w:r>
             <w:proofErr w:type="spellStart"/>
             <w:r>
+              <w:t>estado</w:t>
+            </w:r>
+            <w:proofErr w:type="spellEnd"/>
+            <w:r>
+              <w:t xml:space="preserve"> “</w:t>
+            </w:r>
+            <w:proofErr w:type="spellStart"/>
+            <w:r>
               <w:t>Emitida</w:t>
             </w:r>
             <w:proofErr w:type="spellEnd"/>
+            <w:r>
+              <w:t>”</w:t>
+            </w:r>
+            <w:r>
+              <w:t>.</w:t>
+            </w:r>
           </w:p>
           <w:p>
             <w:pPr>
@@ -10116,11 +10288,25 @@
               </w:numPr>
               <w:suppressAutoHyphens/>
             </w:pPr>
+            <w:r>
+              <w:t xml:space="preserve">En </w:t>
+            </w:r>
             <w:proofErr w:type="spellStart"/>
             <w:r>
+              <w:t>estado</w:t>
+            </w:r>
+            <w:proofErr w:type="spellEnd"/>
+            <w:r>
+              <w:t xml:space="preserve"> “</w:t>
+            </w:r>
+            <w:proofErr w:type="spellStart"/>
+            <w:r>
               <w:t>Pagada</w:t>
             </w:r>
             <w:proofErr w:type="spellEnd"/>
+            <w:r>
+              <w:t>”.</w:t>
+            </w:r>
           </w:p>
         </w:tc>
       </w:tr>
@@ -10163,9 +10349,9 @@
       </w:tblPr>
       <w:tblGrid>
         <w:gridCol w:w="1600"/>
-        <w:gridCol w:w="2060"/>
-        <w:gridCol w:w="1960"/>
-        <w:gridCol w:w="3070"/>
+        <w:gridCol w:w="2865"/>
+        <w:gridCol w:w="2693"/>
+        <w:gridCol w:w="1532"/>
       </w:tblGrid>
       <w:tr>
         <w:trPr>
@@ -10179,67 +10365,99 @@
               <w:left w:val="single" w:sz="8" w:space="0" w:color="000000"/>
               <w:bottom w:val="single" w:sz="8" w:space="0" w:color="000000"/>
             </w:tcBorders>
-          </w:tcPr>
-          <w:p>
-            <w:pPr>
-              <w:spacing w:after="0" w:line="240" w:lineRule="auto"/>
-            </w:pPr>
-            <w:r>
+            <w:vAlign w:val="center"/>
+          </w:tcPr>
+          <w:p>
+            <w:pPr>
+              <w:spacing w:after="0" w:line="240" w:lineRule="auto"/>
+              <w:jc w:val="center"/>
+              <w:rPr>
+                <w:b/>
+              </w:rPr>
+            </w:pPr>
+            <w:r>
+              <w:rPr>
+                <w:b/>
+              </w:rPr>
               <w:t>ID Caso de Prueba</w:t>
             </w:r>
           </w:p>
         </w:tc>
         <w:tc>
           <w:tcPr>
-            <w:tcW w:w="2060" w:type="dxa"/>
+            <w:tcW w:w="2865" w:type="dxa"/>
             <w:tcBorders>
               <w:top w:val="single" w:sz="8" w:space="0" w:color="000000"/>
               <w:left w:val="single" w:sz="4" w:space="0" w:color="000000"/>
               <w:bottom w:val="single" w:sz="8" w:space="0" w:color="000000"/>
             </w:tcBorders>
-          </w:tcPr>
-          <w:p>
-            <w:pPr>
-              <w:spacing w:after="0" w:line="240" w:lineRule="auto"/>
-            </w:pPr>
-            <w:r>
+            <w:vAlign w:val="center"/>
+          </w:tcPr>
+          <w:p>
+            <w:pPr>
+              <w:spacing w:after="0" w:line="240" w:lineRule="auto"/>
+              <w:jc w:val="center"/>
+              <w:rPr>
+                <w:b/>
+              </w:rPr>
+            </w:pPr>
+            <w:r>
+              <w:rPr>
+                <w:b/>
+              </w:rPr>
               <w:t>Descripción del Escenario</w:t>
             </w:r>
           </w:p>
         </w:tc>
         <w:tc>
           <w:tcPr>
-            <w:tcW w:w="1960" w:type="dxa"/>
+            <w:tcW w:w="2693" w:type="dxa"/>
             <w:tcBorders>
               <w:top w:val="single" w:sz="8" w:space="0" w:color="000000"/>
               <w:left w:val="single" w:sz="4" w:space="0" w:color="000000"/>
               <w:bottom w:val="single" w:sz="8" w:space="0" w:color="000000"/>
             </w:tcBorders>
-          </w:tcPr>
-          <w:p>
-            <w:pPr>
-              <w:spacing w:after="0" w:line="240" w:lineRule="auto"/>
-            </w:pPr>
-            <w:r>
+            <w:vAlign w:val="center"/>
+          </w:tcPr>
+          <w:p>
+            <w:pPr>
+              <w:spacing w:after="0" w:line="240" w:lineRule="auto"/>
+              <w:jc w:val="center"/>
+              <w:rPr>
+                <w:b/>
+              </w:rPr>
+            </w:pPr>
+            <w:r>
+              <w:rPr>
+                <w:b/>
+              </w:rPr>
               <w:t>Caso de Uso Relacionado</w:t>
             </w:r>
           </w:p>
         </w:tc>
         <w:tc>
           <w:tcPr>
-            <w:tcW w:w="3070" w:type="dxa"/>
+            <w:tcW w:w="1532" w:type="dxa"/>
             <w:tcBorders>
               <w:top w:val="single" w:sz="8" w:space="0" w:color="000000"/>
               <w:left w:val="single" w:sz="4" w:space="0" w:color="000000"/>
               <w:bottom w:val="single" w:sz="8" w:space="0" w:color="000000"/>
               <w:right w:val="single" w:sz="8" w:space="0" w:color="000000"/>
             </w:tcBorders>
-          </w:tcPr>
-          <w:p>
-            <w:pPr>
-              <w:spacing w:after="0" w:line="240" w:lineRule="auto"/>
-            </w:pPr>
-            <w:r>
+            <w:vAlign w:val="center"/>
+          </w:tcPr>
+          <w:p>
+            <w:pPr>
+              <w:spacing w:after="0" w:line="240" w:lineRule="auto"/>
+              <w:jc w:val="center"/>
+              <w:rPr>
+                <w:b/>
+              </w:rPr>
+            </w:pPr>
+            <w:r>
+              <w:rPr>
+                <w:b/>
+              </w:rPr>
               <w:t>Construcción Relacionada</w:t>
             </w:r>
           </w:p>
@@ -10247,7 +10465,7 @@
       </w:tr>
       <w:tr>
         <w:trPr>
-          <w:trHeight w:val="660"/>
+          <w:trHeight w:val="284"/>
         </w:trPr>
         <w:tc>
           <w:tcPr>
@@ -10257,19 +10475,27 @@
               <w:left w:val="single" w:sz="8" w:space="0" w:color="000000"/>
               <w:bottom w:val="single" w:sz="8" w:space="0" w:color="000000"/>
             </w:tcBorders>
-          </w:tcPr>
-          <w:p>
-            <w:pPr>
-              <w:spacing w:after="0" w:line="240" w:lineRule="auto"/>
-            </w:pPr>
-            <w:r>
-              <w:t>CF_0</w:t>
-            </w:r>
-          </w:p>
-        </w:tc>
-        <w:tc>
-          <w:tcPr>
-            <w:tcW w:w="2060" w:type="dxa"/>
+            <w:vAlign w:val="center"/>
+          </w:tcPr>
+          <w:p>
+            <w:pPr>
+              <w:spacing w:after="0" w:line="240" w:lineRule="auto"/>
+              <w:jc w:val="center"/>
+            </w:pPr>
+            <w:r>
+              <w:t>CF</w:t>
+            </w:r>
+            <w:r>
+              <w:t>P</w:t>
+            </w:r>
+            <w:r>
+              <w:t>_0</w:t>
+            </w:r>
+          </w:p>
+        </w:tc>
+        <w:tc>
+          <w:tcPr>
+            <w:tcW w:w="2865" w:type="dxa"/>
             <w:tcBorders>
               <w:top w:val="single" w:sz="8" w:space="0" w:color="000000"/>
               <w:left w:val="single" w:sz="4" w:space="0" w:color="000000"/>
@@ -10281,37 +10507,46 @@
               <w:spacing w:after="0" w:line="240" w:lineRule="auto"/>
             </w:pPr>
             <w:r>
-              <w:t>No existen facturas en estado “Emitida”</w:t>
-            </w:r>
-          </w:p>
-        </w:tc>
-        <w:tc>
-          <w:tcPr>
-            <w:tcW w:w="1960" w:type="dxa"/>
+              <w:t>Factura en estado</w:t>
+            </w:r>
+            <w:r>
+              <w:t xml:space="preserve"> “Emitida”.</w:t>
+            </w:r>
+          </w:p>
+        </w:tc>
+        <w:tc>
+          <w:tcPr>
+            <w:tcW w:w="2693" w:type="dxa"/>
             <w:tcBorders>
               <w:top w:val="single" w:sz="8" w:space="0" w:color="000000"/>
               <w:left w:val="single" w:sz="4" w:space="0" w:color="000000"/>
               <w:bottom w:val="single" w:sz="8" w:space="0" w:color="000000"/>
             </w:tcBorders>
+            <w:vAlign w:val="center"/>
           </w:tcPr>
           <w:p>
             <w:pPr>
               <w:snapToGrid w:val="0"/>
+              <w:jc w:val="center"/>
             </w:pPr>
             <w:r>
               <w:t>Cobrar Factura</w:t>
             </w:r>
-          </w:p>
-        </w:tc>
-        <w:tc>
-          <w:tcPr>
-            <w:tcW w:w="3070" w:type="dxa"/>
+            <w:r>
+              <w:t xml:space="preserve"> Paciente</w:t>
+            </w:r>
+          </w:p>
+        </w:tc>
+        <w:tc>
+          <w:tcPr>
+            <w:tcW w:w="1532" w:type="dxa"/>
             <w:tcBorders>
               <w:top w:val="single" w:sz="8" w:space="0" w:color="000000"/>
               <w:left w:val="single" w:sz="4" w:space="0" w:color="000000"/>
               <w:bottom w:val="single" w:sz="8" w:space="0" w:color="000000"/>
               <w:right w:val="single" w:sz="8" w:space="0" w:color="000000"/>
             </w:tcBorders>
+            <w:vAlign w:val="center"/>
           </w:tcPr>
           <w:p>
             <w:pPr>
@@ -10326,7 +10561,7 @@
       </w:tr>
       <w:tr>
         <w:trPr>
-          <w:trHeight w:val="660"/>
+          <w:trHeight w:val="320"/>
         </w:trPr>
         <w:tc>
           <w:tcPr>
@@ -10336,19 +10571,27 @@
               <w:left w:val="single" w:sz="8" w:space="0" w:color="000000"/>
               <w:bottom w:val="single" w:sz="8" w:space="0" w:color="000000"/>
             </w:tcBorders>
-          </w:tcPr>
-          <w:p>
-            <w:pPr>
-              <w:spacing w:after="0" w:line="240" w:lineRule="auto"/>
-            </w:pPr>
-            <w:r>
-              <w:t>CF_1</w:t>
-            </w:r>
-          </w:p>
-        </w:tc>
-        <w:tc>
-          <w:tcPr>
-            <w:tcW w:w="2060" w:type="dxa"/>
+            <w:vAlign w:val="center"/>
+          </w:tcPr>
+          <w:p>
+            <w:pPr>
+              <w:spacing w:after="0" w:line="240" w:lineRule="auto"/>
+              <w:jc w:val="center"/>
+            </w:pPr>
+            <w:r>
+              <w:t>CF</w:t>
+            </w:r>
+            <w:r>
+              <w:t>P</w:t>
+            </w:r>
+            <w:r>
+              <w:t>_1</w:t>
+            </w:r>
+          </w:p>
+        </w:tc>
+        <w:tc>
+          <w:tcPr>
+            <w:tcW w:w="2865" w:type="dxa"/>
             <w:tcBorders>
               <w:top w:val="single" w:sz="8" w:space="0" w:color="000000"/>
               <w:left w:val="single" w:sz="4" w:space="0" w:color="000000"/>
@@ -10360,37 +10603,43 @@
               <w:spacing w:after="0" w:line="240" w:lineRule="auto"/>
             </w:pPr>
             <w:r>
-              <w:t>Existen facturas en estado “Emitida”</w:t>
-            </w:r>
-          </w:p>
-        </w:tc>
-        <w:tc>
-          <w:tcPr>
-            <w:tcW w:w="1960" w:type="dxa"/>
+              <w:t>Factura en estado “Pagada”.</w:t>
+            </w:r>
+          </w:p>
+        </w:tc>
+        <w:tc>
+          <w:tcPr>
+            <w:tcW w:w="2693" w:type="dxa"/>
             <w:tcBorders>
               <w:top w:val="single" w:sz="8" w:space="0" w:color="000000"/>
               <w:left w:val="single" w:sz="4" w:space="0" w:color="000000"/>
               <w:bottom w:val="single" w:sz="8" w:space="0" w:color="000000"/>
             </w:tcBorders>
+            <w:vAlign w:val="center"/>
           </w:tcPr>
           <w:p>
             <w:pPr>
               <w:snapToGrid w:val="0"/>
+              <w:jc w:val="center"/>
             </w:pPr>
             <w:r>
               <w:t>Cobrar Factura</w:t>
             </w:r>
-          </w:p>
-        </w:tc>
-        <w:tc>
-          <w:tcPr>
-            <w:tcW w:w="3070" w:type="dxa"/>
+            <w:r>
+              <w:t xml:space="preserve"> Paciente</w:t>
+            </w:r>
+          </w:p>
+        </w:tc>
+        <w:tc>
+          <w:tcPr>
+            <w:tcW w:w="1532" w:type="dxa"/>
             <w:tcBorders>
               <w:top w:val="single" w:sz="8" w:space="0" w:color="000000"/>
               <w:left w:val="single" w:sz="4" w:space="0" w:color="000000"/>
               <w:bottom w:val="single" w:sz="8" w:space="0" w:color="000000"/>
               <w:right w:val="single" w:sz="8" w:space="0" w:color="000000"/>
             </w:tcBorders>
+            <w:vAlign w:val="center"/>
           </w:tcPr>
           <w:p>
             <w:pPr>
@@ -10420,7 +10669,13 @@
       </w:pPr>
       <w:r>
         <w:lastRenderedPageBreak/>
-        <w:t>Diseño de los casos de prueba para todo los escenarios</w:t>
+        <w:t>Diseño de los casos de prueba para todo</w:t>
+      </w:r>
+      <w:r>
+        <w:t>s</w:t>
+      </w:r>
+      <w:r>
+        <w:t xml:space="preserve"> los escenarios</w:t>
       </w:r>
       <w:r>
         <w:fldChar w:fldCharType="begin"/>
@@ -10447,7 +10702,13 @@
         </w:numPr>
       </w:pPr>
       <w:r>
-        <w:t>Casos de Prueba Caso de uso: Generar Factura Paciente</w:t>
+        <w:t xml:space="preserve">Casos de Prueba Caso de uso: </w:t>
+      </w:r>
+      <w:r>
+        <w:t>Cobrar</w:t>
+      </w:r>
+      <w:r>
+        <w:t xml:space="preserve"> Factura Paciente</w:t>
       </w:r>
     </w:p>
     <w:tbl>
@@ -10506,7 +10767,13 @@
               <w:t xml:space="preserve">Identificación del Caso de Prueba: </w:t>
             </w:r>
             <w:r>
-              <w:t>CF_0</w:t>
+              <w:t>CF</w:t>
+            </w:r>
+            <w:r>
+              <w:t>P</w:t>
+            </w:r>
+            <w:r>
+              <w:t>_0</w:t>
             </w:r>
           </w:p>
           <w:p>
@@ -11022,6 +11289,12 @@
               <w:t>Identificación del Caso de Prueba: CF</w:t>
             </w:r>
             <w:r>
+              <w:rPr>
+                <w:b/>
+              </w:rPr>
+              <w:t>P</w:t>
+            </w:r>
+            <w:r>
               <w:t>_</w:t>
             </w:r>
             <w:r>
@@ -11528,8 +11801,14 @@
     <w:p>
       <w:pPr>
         <w:pStyle w:val="Ttulo1"/>
-      </w:pPr>
-      <w:r>
+        <w:rPr>
+          <w:lang w:val="en-US"/>
+        </w:rPr>
+      </w:pPr>
+      <w:r>
+        <w:rPr>
+          <w:lang w:val="en-US"/>
+        </w:rPr>
         <w:lastRenderedPageBreak/>
         <w:t>MER</w:t>
       </w:r>
@@ -11537,13 +11816,10 @@
         <w:fldChar w:fldCharType="begin"/>
       </w:r>
       <w:r>
-        <w:instrText xml:space="preserve"> XE "</w:instrText>
-      </w:r>
-      <w:r>
-        <w:instrText>MER</w:instrText>
-      </w:r>
-      <w:r>
-        <w:instrText xml:space="preserve">" </w:instrText>
+        <w:rPr>
+          <w:lang w:val="en-US"/>
+        </w:rPr>
+        <w:instrText xml:space="preserve"> XE "MER" </w:instrText>
       </w:r>
       <w:r>
         <w:fldChar w:fldCharType="end"/>
@@ -11562,10 +11838,10 @@
           <w:lang w:eastAsia="es-AR"/>
         </w:rPr>
         <w:drawing>
-          <wp:inline distT="0" distB="0" distL="0" distR="0" wp14:anchorId="79F77264" wp14:editId="24EC5B25">
-            <wp:extent cx="9655337" cy="5981700"/>
-            <wp:effectExtent l="0" t="0" r="3175" b="0"/>
-            <wp:docPr id="2" name="Imagen 2"/>
+          <wp:inline distT="0" distB="0" distL="0" distR="0">
+            <wp:extent cx="9338310" cy="5914036"/>
+            <wp:effectExtent l="0" t="0" r="0" b="0"/>
+            <wp:docPr id="1" name="Imagen 1"/>
             <wp:cNvGraphicFramePr>
               <a:graphicFrameLocks xmlns:a="http://schemas.openxmlformats.org/drawingml/2006/main" noChangeAspect="1"/>
             </wp:cNvGraphicFramePr>
@@ -11573,7 +11849,7 @@
               <a:graphicData uri="http://schemas.openxmlformats.org/drawingml/2006/picture">
                 <pic:pic xmlns:pic="http://schemas.openxmlformats.org/drawingml/2006/picture">
                   <pic:nvPicPr>
-                    <pic:cNvPr id="0" name="Picture 12"/>
+                    <pic:cNvPr id="0" name="Picture 3"/>
                     <pic:cNvPicPr>
                       <a:picLocks noChangeAspect="1" noChangeArrowheads="1"/>
                     </pic:cNvPicPr>
@@ -11594,7 +11870,7 @@
                   <pic:spPr bwMode="auto">
                     <a:xfrm>
                       <a:off x="0" y="0"/>
-                      <a:ext cx="9655337" cy="5981700"/>
+                      <a:ext cx="9338310" cy="5914036"/>
                     </a:xfrm>
                     <a:prstGeom prst="rect">
                       <a:avLst/>
@@ -11617,6 +11893,7 @@
           <w:b/>
           <w:sz w:val="36"/>
           <w:szCs w:val="36"/>
+          <w:lang w:val="en-US"/>
         </w:rPr>
         <w:sectPr>
           <w:pgSz w:w="15840" w:h="12240" w:orient="landscape" w:code="1"/>
@@ -13723,7 +14000,19 @@
     <w:p/>
     <w:p>
       <w:r>
-        <w:t>El desarrollo e implementación la realizamos en el lenguaje orientado a objetos “JAVA”, y el motor de base de datos “</w:t>
+        <w:t>El desarrollo e implementación l</w:t>
+      </w:r>
+      <w:r>
+        <w:t>o</w:t>
+      </w:r>
+      <w:r>
+        <w:t xml:space="preserve"> realizamos en el lenguaje orientado a objetos “J</w:t>
+      </w:r>
+      <w:r>
+        <w:t>ava</w:t>
+      </w:r>
+      <w:r>
+        <w:t>”, y el motor de base de datos “</w:t>
       </w:r>
       <w:proofErr w:type="spellStart"/>
       <w:r>
@@ -13734,7 +14023,6 @@
         <w:t>”.</w:t>
       </w:r>
     </w:p>
-    <w:p/>
     <w:p>
       <w:pPr>
         <w:pStyle w:val="Subttulo"/>
@@ -13753,10 +14041,10 @@
           <w:lang w:eastAsia="es-AR"/>
         </w:rPr>
         <w:drawing>
-          <wp:inline distT="0" distB="0" distL="0" distR="0" wp14:anchorId="62026D10" wp14:editId="463EDB42">
-            <wp:extent cx="4391025" cy="1857375"/>
-            <wp:effectExtent l="0" t="0" r="9525" b="9525"/>
-            <wp:docPr id="9" name="Imagen 9"/>
+          <wp:inline distT="0" distB="0" distL="0" distR="0" wp14:anchorId="4B50B86B" wp14:editId="72BFBE61">
+            <wp:extent cx="3524250" cy="2114550"/>
+            <wp:effectExtent l="0" t="0" r="0" b="0"/>
+            <wp:docPr id="10" name="Imagen 10"/>
             <wp:cNvGraphicFramePr>
               <a:graphicFrameLocks xmlns:a="http://schemas.openxmlformats.org/drawingml/2006/main" noChangeAspect="1"/>
             </wp:cNvGraphicFramePr>
@@ -13764,23 +14052,36 @@
               <a:graphicData uri="http://schemas.openxmlformats.org/drawingml/2006/picture">
                 <pic:pic xmlns:pic="http://schemas.openxmlformats.org/drawingml/2006/picture">
                   <pic:nvPicPr>
-                    <pic:cNvPr id="0" name=""/>
-                    <pic:cNvPicPr/>
+                    <pic:cNvPr id="0" name="Picture 5"/>
+                    <pic:cNvPicPr>
+                      <a:picLocks noChangeAspect="1" noChangeArrowheads="1"/>
+                    </pic:cNvPicPr>
                   </pic:nvPicPr>
                   <pic:blipFill>
-                    <a:blip r:embed="rId18"/>
+                    <a:blip r:embed="rId18">
+                      <a:extLst>
+                        <a:ext uri="{28A0092B-C50C-407E-A947-70E740481C1C}">
+                          <a14:useLocalDpi xmlns:a14="http://schemas.microsoft.com/office/drawing/2010/main" val="0"/>
+                        </a:ext>
+                      </a:extLst>
+                    </a:blip>
+                    <a:srcRect/>
                     <a:stretch>
                       <a:fillRect/>
                     </a:stretch>
                   </pic:blipFill>
-                  <pic:spPr>
+                  <pic:spPr bwMode="auto">
                     <a:xfrm>
                       <a:off x="0" y="0"/>
-                      <a:ext cx="4391025" cy="1857375"/>
+                      <a:ext cx="3527003" cy="2116202"/>
                     </a:xfrm>
                     <a:prstGeom prst="rect">
                       <a:avLst/>
                     </a:prstGeom>
+                    <a:noFill/>
+                    <a:ln>
+                      <a:noFill/>
+                    </a:ln>
                   </pic:spPr>
                 </pic:pic>
               </a:graphicData>
@@ -13799,10 +14100,10 @@
           <w:lang w:eastAsia="es-AR"/>
         </w:rPr>
         <w:drawing>
-          <wp:inline distT="0" distB="0" distL="0" distR="0" wp14:anchorId="01DDBE5F" wp14:editId="32DCF7C9">
-            <wp:extent cx="4876800" cy="4749421"/>
+          <wp:inline distT="0" distB="0" distL="0" distR="0">
+            <wp:extent cx="4429125" cy="4613672"/>
             <wp:effectExtent l="0" t="0" r="0" b="0"/>
-            <wp:docPr id="8" name="Imagen 8"/>
+            <wp:docPr id="11" name="Imagen 11"/>
             <wp:cNvGraphicFramePr>
               <a:graphicFrameLocks xmlns:a="http://schemas.openxmlformats.org/drawingml/2006/main" noChangeAspect="1"/>
             </wp:cNvGraphicFramePr>
@@ -13810,23 +14111,36 @@
               <a:graphicData uri="http://schemas.openxmlformats.org/drawingml/2006/picture">
                 <pic:pic xmlns:pic="http://schemas.openxmlformats.org/drawingml/2006/picture">
                   <pic:nvPicPr>
-                    <pic:cNvPr id="0" name=""/>
-                    <pic:cNvPicPr/>
+                    <pic:cNvPr id="0" name="Picture 6"/>
+                    <pic:cNvPicPr>
+                      <a:picLocks noChangeAspect="1" noChangeArrowheads="1"/>
+                    </pic:cNvPicPr>
                   </pic:nvPicPr>
                   <pic:blipFill>
-                    <a:blip r:embed="rId19"/>
+                    <a:blip r:embed="rId19">
+                      <a:extLst>
+                        <a:ext uri="{28A0092B-C50C-407E-A947-70E740481C1C}">
+                          <a14:useLocalDpi xmlns:a14="http://schemas.microsoft.com/office/drawing/2010/main" val="0"/>
+                        </a:ext>
+                      </a:extLst>
+                    </a:blip>
+                    <a:srcRect/>
                     <a:stretch>
                       <a:fillRect/>
                     </a:stretch>
                   </pic:blipFill>
-                  <pic:spPr>
+                  <pic:spPr bwMode="auto">
                     <a:xfrm>
                       <a:off x="0" y="0"/>
-                      <a:ext cx="4876800" cy="4749421"/>
+                      <a:ext cx="4429125" cy="4613672"/>
                     </a:xfrm>
                     <a:prstGeom prst="rect">
                       <a:avLst/>
                     </a:prstGeom>
+                    <a:noFill/>
+                    <a:ln>
+                      <a:noFill/>
+                    </a:ln>
                   </pic:spPr>
                 </pic:pic>
               </a:graphicData>
@@ -13846,10 +14160,10 @@
         </w:rPr>
         <w:lastRenderedPageBreak/>
         <w:drawing>
-          <wp:inline distT="0" distB="0" distL="0" distR="0" wp14:anchorId="20CA1DD3" wp14:editId="1BC58F2F">
-            <wp:extent cx="5612130" cy="2940685"/>
-            <wp:effectExtent l="0" t="0" r="7620" b="0"/>
-            <wp:docPr id="4" name="Imagen 4"/>
+          <wp:inline distT="0" distB="0" distL="0" distR="0">
+            <wp:extent cx="4953000" cy="2667000"/>
+            <wp:effectExtent l="0" t="0" r="0" b="0"/>
+            <wp:docPr id="12" name="Imagen 12"/>
             <wp:cNvGraphicFramePr>
               <a:graphicFrameLocks xmlns:a="http://schemas.openxmlformats.org/drawingml/2006/main" noChangeAspect="1"/>
             </wp:cNvGraphicFramePr>
@@ -13857,23 +14171,36 @@
               <a:graphicData uri="http://schemas.openxmlformats.org/drawingml/2006/picture">
                 <pic:pic xmlns:pic="http://schemas.openxmlformats.org/drawingml/2006/picture">
                   <pic:nvPicPr>
-                    <pic:cNvPr id="0" name=""/>
-                    <pic:cNvPicPr/>
+                    <pic:cNvPr id="0" name="Picture 7"/>
+                    <pic:cNvPicPr>
+                      <a:picLocks noChangeAspect="1" noChangeArrowheads="1"/>
+                    </pic:cNvPicPr>
                   </pic:nvPicPr>
                   <pic:blipFill>
-                    <a:blip r:embed="rId20"/>
+                    <a:blip r:embed="rId20">
+                      <a:extLst>
+                        <a:ext uri="{28A0092B-C50C-407E-A947-70E740481C1C}">
+                          <a14:useLocalDpi xmlns:a14="http://schemas.microsoft.com/office/drawing/2010/main" val="0"/>
+                        </a:ext>
+                      </a:extLst>
+                    </a:blip>
+                    <a:srcRect/>
                     <a:stretch>
                       <a:fillRect/>
                     </a:stretch>
                   </pic:blipFill>
-                  <pic:spPr>
+                  <pic:spPr bwMode="auto">
                     <a:xfrm>
                       <a:off x="0" y="0"/>
-                      <a:ext cx="5612130" cy="2940685"/>
+                      <a:ext cx="4953000" cy="2667000"/>
                     </a:xfrm>
                     <a:prstGeom prst="rect">
                       <a:avLst/>
                     </a:prstGeom>
+                    <a:noFill/>
+                    <a:ln>
+                      <a:noFill/>
+                    </a:ln>
                   </pic:spPr>
                 </pic:pic>
               </a:graphicData>
@@ -13892,10 +14219,10 @@
           <w:lang w:eastAsia="es-AR"/>
         </w:rPr>
         <w:drawing>
-          <wp:inline distT="0" distB="0" distL="0" distR="0" wp14:anchorId="6F089022" wp14:editId="368E5560">
-            <wp:extent cx="5105400" cy="4324350"/>
-            <wp:effectExtent l="0" t="0" r="0" b="0"/>
-            <wp:docPr id="7" name="Imagen 7"/>
+          <wp:inline distT="0" distB="0" distL="0" distR="0">
+            <wp:extent cx="5219700" cy="4791075"/>
+            <wp:effectExtent l="0" t="0" r="0" b="9525"/>
+            <wp:docPr id="13" name="Imagen 13"/>
             <wp:cNvGraphicFramePr>
               <a:graphicFrameLocks xmlns:a="http://schemas.openxmlformats.org/drawingml/2006/main" noChangeAspect="1"/>
             </wp:cNvGraphicFramePr>
@@ -13903,23 +14230,36 @@
               <a:graphicData uri="http://schemas.openxmlformats.org/drawingml/2006/picture">
                 <pic:pic xmlns:pic="http://schemas.openxmlformats.org/drawingml/2006/picture">
                   <pic:nvPicPr>
-                    <pic:cNvPr id="0" name=""/>
-                    <pic:cNvPicPr/>
+                    <pic:cNvPr id="0" name="Picture 8"/>
+                    <pic:cNvPicPr>
+                      <a:picLocks noChangeAspect="1" noChangeArrowheads="1"/>
+                    </pic:cNvPicPr>
                   </pic:nvPicPr>
                   <pic:blipFill>
-                    <a:blip r:embed="rId21"/>
+                    <a:blip r:embed="rId21">
+                      <a:extLst>
+                        <a:ext uri="{28A0092B-C50C-407E-A947-70E740481C1C}">
+                          <a14:useLocalDpi xmlns:a14="http://schemas.microsoft.com/office/drawing/2010/main" val="0"/>
+                        </a:ext>
+                      </a:extLst>
+                    </a:blip>
+                    <a:srcRect/>
                     <a:stretch>
                       <a:fillRect/>
                     </a:stretch>
                   </pic:blipFill>
-                  <pic:spPr>
+                  <pic:spPr bwMode="auto">
                     <a:xfrm>
                       <a:off x="0" y="0"/>
-                      <a:ext cx="5105400" cy="4324350"/>
+                      <a:ext cx="5219700" cy="4791075"/>
                     </a:xfrm>
                     <a:prstGeom prst="rect">
                       <a:avLst/>
                     </a:prstGeom>
+                    <a:noFill/>
+                    <a:ln>
+                      <a:noFill/>
+                    </a:ln>
                   </pic:spPr>
                 </pic:pic>
               </a:graphicData>
@@ -13939,10 +14279,10 @@
         </w:rPr>
         <w:lastRenderedPageBreak/>
         <w:drawing>
-          <wp:inline distT="0" distB="0" distL="0" distR="0" wp14:anchorId="4E598454" wp14:editId="53B44633">
-            <wp:extent cx="2562225" cy="2524125"/>
+          <wp:inline distT="0" distB="0" distL="0" distR="0">
+            <wp:extent cx="6048375" cy="3076575"/>
             <wp:effectExtent l="0" t="0" r="9525" b="9525"/>
-            <wp:docPr id="5" name="Imagen 5"/>
+            <wp:docPr id="14" name="Imagen 14"/>
             <wp:cNvGraphicFramePr>
               <a:graphicFrameLocks xmlns:a="http://schemas.openxmlformats.org/drawingml/2006/main" noChangeAspect="1"/>
             </wp:cNvGraphicFramePr>
@@ -13950,23 +14290,95 @@
               <a:graphicData uri="http://schemas.openxmlformats.org/drawingml/2006/picture">
                 <pic:pic xmlns:pic="http://schemas.openxmlformats.org/drawingml/2006/picture">
                   <pic:nvPicPr>
-                    <pic:cNvPr id="0" name=""/>
-                    <pic:cNvPicPr/>
+                    <pic:cNvPr id="0" name="Picture 9"/>
+                    <pic:cNvPicPr>
+                      <a:picLocks noChangeAspect="1" noChangeArrowheads="1"/>
+                    </pic:cNvPicPr>
                   </pic:nvPicPr>
                   <pic:blipFill>
-                    <a:blip r:embed="rId22"/>
+                    <a:blip r:embed="rId22">
+                      <a:extLst>
+                        <a:ext uri="{28A0092B-C50C-407E-A947-70E740481C1C}">
+                          <a14:useLocalDpi xmlns:a14="http://schemas.microsoft.com/office/drawing/2010/main" val="0"/>
+                        </a:ext>
+                      </a:extLst>
+                    </a:blip>
+                    <a:srcRect/>
                     <a:stretch>
                       <a:fillRect/>
                     </a:stretch>
                   </pic:blipFill>
-                  <pic:spPr>
+                  <pic:spPr bwMode="auto">
                     <a:xfrm>
                       <a:off x="0" y="0"/>
-                      <a:ext cx="2562225" cy="2524125"/>
+                      <a:ext cx="6048375" cy="3076575"/>
                     </a:xfrm>
                     <a:prstGeom prst="rect">
                       <a:avLst/>
                     </a:prstGeom>
+                    <a:noFill/>
+                    <a:ln>
+                      <a:noFill/>
+                    </a:ln>
+                  </pic:spPr>
+                </pic:pic>
+              </a:graphicData>
+            </a:graphic>
+          </wp:inline>
+        </w:drawing>
+      </w:r>
+    </w:p>
+    <w:p>
+      <w:pPr>
+        <w:jc w:val="center"/>
+      </w:pPr>
+      <w:r>
+        <w:rPr>
+          <w:noProof/>
+          <w:lang w:eastAsia="es-AR"/>
+        </w:rPr>
+        <w:drawing>
+          <wp:inline distT="0" distB="0" distL="0" distR="0">
+            <wp:extent cx="2686050" cy="2905125"/>
+            <wp:effectExtent l="0" t="0" r="0" b="9525"/>
+            <wp:docPr id="15" name="Imagen 15"/>
+            <wp:cNvGraphicFramePr>
+              <a:graphicFrameLocks xmlns:a="http://schemas.openxmlformats.org/drawingml/2006/main" noChangeAspect="1"/>
+            </wp:cNvGraphicFramePr>
+            <a:graphic xmlns:a="http://schemas.openxmlformats.org/drawingml/2006/main">
+              <a:graphicData uri="http://schemas.openxmlformats.org/drawingml/2006/picture">
+                <pic:pic xmlns:pic="http://schemas.openxmlformats.org/drawingml/2006/picture">
+                  <pic:nvPicPr>
+                    <pic:cNvPr id="0" name="Picture 10"/>
+                    <pic:cNvPicPr>
+                      <a:picLocks noChangeAspect="1" noChangeArrowheads="1"/>
+                    </pic:cNvPicPr>
+                  </pic:nvPicPr>
+                  <pic:blipFill>
+                    <a:blip r:embed="rId23">
+                      <a:extLst>
+                        <a:ext uri="{28A0092B-C50C-407E-A947-70E740481C1C}">
+                          <a14:useLocalDpi xmlns:a14="http://schemas.microsoft.com/office/drawing/2010/main" val="0"/>
+                        </a:ext>
+                      </a:extLst>
+                    </a:blip>
+                    <a:srcRect/>
+                    <a:stretch>
+                      <a:fillRect/>
+                    </a:stretch>
+                  </pic:blipFill>
+                  <pic:spPr bwMode="auto">
+                    <a:xfrm>
+                      <a:off x="0" y="0"/>
+                      <a:ext cx="2686050" cy="2905125"/>
+                    </a:xfrm>
+                    <a:prstGeom prst="rect">
+                      <a:avLst/>
+                    </a:prstGeom>
+                    <a:noFill/>
+                    <a:ln>
+                      <a:noFill/>
+                    </a:ln>
                   </pic:spPr>
                 </pic:pic>
               </a:graphicData>
@@ -17844,7 +18256,7 @@
 </file>
 
 <file path=customXml/itemProps2.xml><?xml version="1.0" encoding="utf-8"?>
-<ds:datastoreItem xmlns:ds="http://schemas.openxmlformats.org/officeDocument/2006/customXml" ds:itemID="{6778C45D-2010-446B-BEEC-B1F81B4DAE5E}">
+<ds:datastoreItem xmlns:ds="http://schemas.openxmlformats.org/officeDocument/2006/customXml" ds:itemID="{4D39C600-451C-45E8-9E94-54D6EB23898E}">
   <ds:schemaRefs>
     <ds:schemaRef ds:uri="http://schemas.openxmlformats.org/officeDocument/2006/bibliography"/>
   </ds:schemaRefs>

</xml_diff>

<commit_message>
Arreglos en los casos de pruebas y tablas
</commit_message>
<xml_diff>
--- a/EntregaProyecto/Ejercicio N°4 eje 5.docx
+++ b/EntregaProyecto/Ejercicio N°4 eje 5.docx
@@ -19,6 +19,7 @@
             <w:docPartUnique/>
           </w:docPartObj>
         </w:sdtPr>
+        <w:sdtEndPr/>
         <w:sdtContent>
           <w:r>
             <w:rPr>
@@ -899,6 +900,7 @@
                                     <w:dataBinding w:prefixMappings="xmlns:ns0='http://schemas.openxmlformats.org/officeDocument/2006/extended-properties'" w:xpath="/ns0:Properties[1]/ns0:Company[1]" w:storeItemID="{6668398D-A668-4E3E-A5EB-62B293D839F1}"/>
                                     <w:text/>
                                   </w:sdtPr>
+                                  <w:sdtEndPr/>
                                   <w:sdtContent>
                                     <w:p>
                                       <w:pPr>
@@ -1000,6 +1002,7 @@
                                       <w:calendar w:val="gregorian"/>
                                     </w:date>
                                   </w:sdtPr>
+                                  <w:sdtEndPr/>
                                   <w:sdtContent>
                                     <w:p>
                                       <w:pPr>
@@ -1081,6 +1084,7 @@
                                     <w:dataBinding w:prefixMappings="xmlns:ns0='http://schemas.openxmlformats.org/package/2006/metadata/core-properties' xmlns:ns1='http://purl.org/dc/elements/1.1/'" w:xpath="/ns0:coreProperties[1]/ns1:title[1]" w:storeItemID="{6C3C8BC8-F283-45AE-878A-BAB7291924A1}"/>
                                     <w:text/>
                                   </w:sdtPr>
+                                  <w:sdtEndPr/>
                                   <w:sdtContent>
                                     <w:p>
                                       <w:pPr>
@@ -1120,6 +1124,7 @@
                                     <w:dataBinding w:prefixMappings="xmlns:ns0='http://schemas.openxmlformats.org/package/2006/metadata/core-properties' xmlns:ns1='http://purl.org/dc/elements/1.1/'" w:xpath="/ns0:coreProperties[1]/ns1:subject[1]" w:storeItemID="{6C3C8BC8-F283-45AE-878A-BAB7291924A1}"/>
                                     <w:text/>
                                   </w:sdtPr>
+                                  <w:sdtEndPr/>
                                   <w:sdtContent>
                                     <w:p>
                                       <w:pPr>
@@ -1158,6 +1163,7 @@
                                     <w:dataBinding w:prefixMappings="xmlns:ns0='http://schemas.openxmlformats.org/package/2006/metadata/core-properties' xmlns:ns1='http://purl.org/dc/elements/1.1/'" w:xpath="/ns0:coreProperties[1]/ns1:creator[1]" w:storeItemID="{6C3C8BC8-F283-45AE-878A-BAB7291924A1}"/>
                                     <w:text/>
                                   </w:sdtPr>
+                                  <w:sdtEndPr/>
                                   <w:sdtContent>
                                     <w:p>
                                       <w:pPr>
@@ -3939,7 +3945,7 @@
           <v:shape id="_x0000_i1025" type="#_x0000_t75" style="width:414.75pt;height:615.75pt" o:ole="">
             <v:imagedata r:id="rId13" o:title=""/>
           </v:shape>
-          <o:OLEObject Type="Embed" ProgID="Visio.Drawing.11" ShapeID="_x0000_i1025" DrawAspect="Content" ObjectID="_1384163141" r:id="rId14"/>
+          <o:OLEObject Type="Embed" ProgID="Visio.Drawing.11" ShapeID="_x0000_i1025" DrawAspect="Content" ObjectID="_1384166689" r:id="rId14"/>
         </w:object>
       </w:r>
     </w:p>
@@ -5430,8 +5436,17 @@
                 <w:rFonts w:asciiTheme="minorHAnsi" w:hAnsiTheme="minorHAnsi" w:cstheme="minorHAnsi"/>
                 <w:lang w:val="es-AR"/>
               </w:rPr>
-              <w:t xml:space="preserve"> o Enter</w:t>
-            </w:r>
+              <w:t xml:space="preserve"> o </w:t>
+            </w:r>
+            <w:proofErr w:type="spellStart"/>
+            <w:r>
+              <w:rPr>
+                <w:rFonts w:asciiTheme="minorHAnsi" w:hAnsiTheme="minorHAnsi" w:cstheme="minorHAnsi"/>
+                <w:lang w:val="es-AR"/>
+              </w:rPr>
+              <w:t>Enter</w:t>
+            </w:r>
+            <w:proofErr w:type="spellEnd"/>
             <w:r>
               <w:rPr>
                 <w:rFonts w:asciiTheme="minorHAnsi" w:hAnsiTheme="minorHAnsi" w:cstheme="minorHAnsi"/>
@@ -5830,8 +5845,17 @@
                 <w:rFonts w:asciiTheme="minorHAnsi" w:hAnsiTheme="minorHAnsi" w:cstheme="minorHAnsi"/>
                 <w:lang w:val="es-AR"/>
               </w:rPr>
-              <w:t xml:space="preserve"> o Enter</w:t>
-            </w:r>
+              <w:t xml:space="preserve"> o </w:t>
+            </w:r>
+            <w:proofErr w:type="spellStart"/>
+            <w:r>
+              <w:rPr>
+                <w:rFonts w:asciiTheme="minorHAnsi" w:hAnsiTheme="minorHAnsi" w:cstheme="minorHAnsi"/>
+                <w:lang w:val="es-AR"/>
+              </w:rPr>
+              <w:t>Enter</w:t>
+            </w:r>
+            <w:proofErr w:type="spellEnd"/>
             <w:r>
               <w:rPr>
                 <w:rFonts w:asciiTheme="minorHAnsi" w:hAnsiTheme="minorHAnsi" w:cstheme="minorHAnsi"/>
@@ -5892,14 +5916,7 @@
                 <w:rFonts w:asciiTheme="minorHAnsi" w:hAnsiTheme="minorHAnsi" w:cstheme="minorHAnsi"/>
                 <w:lang w:val="es-AR"/>
               </w:rPr>
-              <w:t>Presionar el botón “</w:t>
-            </w:r>
-            <w:r>
-              <w:rPr>
-                <w:rFonts w:asciiTheme="minorHAnsi" w:hAnsiTheme="minorHAnsi" w:cstheme="minorHAnsi"/>
-                <w:lang w:val="es-AR"/>
-              </w:rPr>
-              <w:t>Generar Factura”.</w:t>
+              <w:t>Presionar el botón “Generar Factura”.</w:t>
             </w:r>
           </w:p>
           <w:p>
@@ -6255,14 +6272,7 @@
                 <w:rFonts w:asciiTheme="minorHAnsi" w:hAnsiTheme="minorHAnsi" w:cstheme="minorHAnsi"/>
                 <w:lang w:val="es-AR"/>
               </w:rPr>
-              <w:t>Por medio del stub,</w:t>
-            </w:r>
-            <w:r>
-              <w:rPr>
-                <w:rFonts w:asciiTheme="minorHAnsi" w:hAnsiTheme="minorHAnsi" w:cstheme="minorHAnsi"/>
-                <w:lang w:val="es-AR"/>
-              </w:rPr>
-              <w:t xml:space="preserve"> </w:t>
+              <w:t xml:space="preserve">Por medio del stub, </w:t>
             </w:r>
             <w:r>
               <w:rPr>
@@ -6591,36 +6601,38 @@
                 <w:rFonts w:asciiTheme="minorHAnsi" w:hAnsiTheme="minorHAnsi" w:cstheme="minorHAnsi"/>
                 <w:lang w:val="es-AR"/>
               </w:rPr>
-              <w:t xml:space="preserve">Ingresar el número </w:t>
-            </w:r>
-            <w:r>
-              <w:rPr>
-                <w:rFonts w:asciiTheme="minorHAnsi" w:hAnsiTheme="minorHAnsi" w:cstheme="minorHAnsi"/>
-                <w:lang w:val="es-AR"/>
-              </w:rPr>
-              <w:t>2</w:t>
-            </w:r>
-            <w:r>
-              <w:rPr>
-                <w:rFonts w:asciiTheme="minorHAnsi" w:hAnsiTheme="minorHAnsi" w:cstheme="minorHAnsi"/>
-                <w:lang w:val="es-AR"/>
-              </w:rPr>
-              <w:t xml:space="preserve"> en el campo de texto “Nº de Ficha Internación”. </w:t>
-            </w:r>
-          </w:p>
-          <w:p>
-            <w:pPr>
-              <w:rPr>
-                <w:rFonts w:asciiTheme="minorHAnsi" w:hAnsiTheme="minorHAnsi" w:cstheme="minorHAnsi"/>
-                <w:lang w:val="es-AR"/>
-              </w:rPr>
-            </w:pPr>
-            <w:r>
-              <w:rPr>
-                <w:rFonts w:asciiTheme="minorHAnsi" w:hAnsiTheme="minorHAnsi" w:cstheme="minorHAnsi"/>
-                <w:lang w:val="es-AR"/>
-              </w:rPr>
-              <w:t>Presionar el botón “Mostrar Ficha” o Enter.</w:t>
+              <w:t xml:space="preserve">Ingresar el número 2 en el campo de texto “Nº de Ficha Internación”. </w:t>
+            </w:r>
+          </w:p>
+          <w:p>
+            <w:pPr>
+              <w:rPr>
+                <w:rFonts w:asciiTheme="minorHAnsi" w:hAnsiTheme="minorHAnsi" w:cstheme="minorHAnsi"/>
+                <w:lang w:val="es-AR"/>
+              </w:rPr>
+            </w:pPr>
+            <w:r>
+              <w:rPr>
+                <w:rFonts w:asciiTheme="minorHAnsi" w:hAnsiTheme="minorHAnsi" w:cstheme="minorHAnsi"/>
+                <w:lang w:val="es-AR"/>
+              </w:rPr>
+              <w:t xml:space="preserve">Presionar el botón “Mostrar Ficha” o </w:t>
+            </w:r>
+            <w:proofErr w:type="spellStart"/>
+            <w:r>
+              <w:rPr>
+                <w:rFonts w:asciiTheme="minorHAnsi" w:hAnsiTheme="minorHAnsi" w:cstheme="minorHAnsi"/>
+                <w:lang w:val="es-AR"/>
+              </w:rPr>
+              <w:t>Enter</w:t>
+            </w:r>
+            <w:proofErr w:type="spellEnd"/>
+            <w:r>
+              <w:rPr>
+                <w:rFonts w:asciiTheme="minorHAnsi" w:hAnsiTheme="minorHAnsi" w:cstheme="minorHAnsi"/>
+                <w:lang w:val="es-AR"/>
+              </w:rPr>
+              <w:t>.</w:t>
             </w:r>
           </w:p>
           <w:p>
@@ -6939,21 +6951,7 @@
                 <w:rFonts w:asciiTheme="minorHAnsi" w:hAnsiTheme="minorHAnsi" w:cstheme="minorHAnsi"/>
                 <w:lang w:val="es-AR"/>
               </w:rPr>
-              <w:t xml:space="preserve">Por medio del stub, ingresar el número de ficha </w:t>
-            </w:r>
-            <w:r>
-              <w:rPr>
-                <w:rFonts w:asciiTheme="minorHAnsi" w:hAnsiTheme="minorHAnsi" w:cstheme="minorHAnsi"/>
-                <w:lang w:val="es-AR"/>
-              </w:rPr>
-              <w:t>2</w:t>
-            </w:r>
-            <w:r>
-              <w:rPr>
-                <w:rFonts w:asciiTheme="minorHAnsi" w:hAnsiTheme="minorHAnsi" w:cstheme="minorHAnsi"/>
-                <w:lang w:val="es-AR"/>
-              </w:rPr>
-              <w:t xml:space="preserve"> y comprobar que ésta está en estado “Facturada”, la factura en estado “Emitida</w:t>
+              <w:t>Por medio del stub, ingresar el número de ficha 2 y comprobar que ésta está en estado “Facturada”, la factura en estado “Emitida</w:t>
             </w:r>
             <w:r>
               <w:rPr>
@@ -6967,21 +6965,7 @@
                 <w:rFonts w:asciiTheme="minorHAnsi" w:hAnsiTheme="minorHAnsi" w:cstheme="minorHAnsi"/>
                 <w:lang w:val="es-AR"/>
               </w:rPr>
-              <w:t xml:space="preserve">ma nº </w:t>
-            </w:r>
-            <w:r>
-              <w:rPr>
-                <w:rFonts w:asciiTheme="minorHAnsi" w:hAnsiTheme="minorHAnsi" w:cstheme="minorHAnsi"/>
-                <w:lang w:val="es-AR"/>
-              </w:rPr>
-              <w:t>2</w:t>
-            </w:r>
-            <w:r>
-              <w:rPr>
-                <w:rFonts w:asciiTheme="minorHAnsi" w:hAnsiTheme="minorHAnsi" w:cstheme="minorHAnsi"/>
-                <w:lang w:val="es-AR"/>
-              </w:rPr>
-              <w:t xml:space="preserve"> en estado “Disponible”.</w:t>
+              <w:t>ma nº 2 en estado “Disponible”.</w:t>
             </w:r>
           </w:p>
         </w:tc>
@@ -7251,7 +7235,23 @@
                 <w:rFonts w:asciiTheme="minorHAnsi" w:hAnsiTheme="minorHAnsi" w:cstheme="minorHAnsi"/>
                 <w:lang w:val="es-AR"/>
               </w:rPr>
-              <w:t>Presionar el botón “Mostrar Ficha” o Enter.</w:t>
+              <w:t xml:space="preserve">Presionar el botón “Mostrar Ficha” o </w:t>
+            </w:r>
+            <w:proofErr w:type="spellStart"/>
+            <w:r>
+              <w:rPr>
+                <w:rFonts w:asciiTheme="minorHAnsi" w:hAnsiTheme="minorHAnsi" w:cstheme="minorHAnsi"/>
+                <w:lang w:val="es-AR"/>
+              </w:rPr>
+              <w:t>Enter</w:t>
+            </w:r>
+            <w:proofErr w:type="spellEnd"/>
+            <w:r>
+              <w:rPr>
+                <w:rFonts w:asciiTheme="minorHAnsi" w:hAnsiTheme="minorHAnsi" w:cstheme="minorHAnsi"/>
+                <w:lang w:val="es-AR"/>
+              </w:rPr>
+              <w:t>.</w:t>
             </w:r>
           </w:p>
           <w:p>
@@ -7850,36 +7850,38 @@
                 <w:rFonts w:asciiTheme="minorHAnsi" w:hAnsiTheme="minorHAnsi" w:cstheme="minorHAnsi"/>
                 <w:lang w:val="es-AR"/>
               </w:rPr>
-              <w:t xml:space="preserve">Ingresar el número </w:t>
-            </w:r>
-            <w:r>
-              <w:rPr>
-                <w:rFonts w:asciiTheme="minorHAnsi" w:hAnsiTheme="minorHAnsi" w:cstheme="minorHAnsi"/>
-                <w:lang w:val="es-AR"/>
-              </w:rPr>
-              <w:t>4</w:t>
-            </w:r>
-            <w:r>
-              <w:rPr>
-                <w:rFonts w:asciiTheme="minorHAnsi" w:hAnsiTheme="minorHAnsi" w:cstheme="minorHAnsi"/>
-                <w:lang w:val="es-AR"/>
-              </w:rPr>
-              <w:t xml:space="preserve"> en el campo de texto “Nº de Ficha Internación”. </w:t>
-            </w:r>
-          </w:p>
-          <w:p>
-            <w:pPr>
-              <w:rPr>
-                <w:rFonts w:asciiTheme="minorHAnsi" w:hAnsiTheme="minorHAnsi" w:cstheme="minorHAnsi"/>
-                <w:lang w:val="es-AR"/>
-              </w:rPr>
-            </w:pPr>
-            <w:r>
-              <w:rPr>
-                <w:rFonts w:asciiTheme="minorHAnsi" w:hAnsiTheme="minorHAnsi" w:cstheme="minorHAnsi"/>
-                <w:lang w:val="es-AR"/>
-              </w:rPr>
-              <w:t>Presionar el botón “Mostrar Ficha” o Enter.</w:t>
+              <w:t xml:space="preserve">Ingresar el número 4 en el campo de texto “Nº de Ficha Internación”. </w:t>
+            </w:r>
+          </w:p>
+          <w:p>
+            <w:pPr>
+              <w:rPr>
+                <w:rFonts w:asciiTheme="minorHAnsi" w:hAnsiTheme="minorHAnsi" w:cstheme="minorHAnsi"/>
+                <w:lang w:val="es-AR"/>
+              </w:rPr>
+            </w:pPr>
+            <w:r>
+              <w:rPr>
+                <w:rFonts w:asciiTheme="minorHAnsi" w:hAnsiTheme="minorHAnsi" w:cstheme="minorHAnsi"/>
+                <w:lang w:val="es-AR"/>
+              </w:rPr>
+              <w:t xml:space="preserve">Presionar el botón “Mostrar Ficha” o </w:t>
+            </w:r>
+            <w:proofErr w:type="spellStart"/>
+            <w:r>
+              <w:rPr>
+                <w:rFonts w:asciiTheme="minorHAnsi" w:hAnsiTheme="minorHAnsi" w:cstheme="minorHAnsi"/>
+                <w:lang w:val="es-AR"/>
+              </w:rPr>
+              <w:t>Enter</w:t>
+            </w:r>
+            <w:proofErr w:type="spellEnd"/>
+            <w:r>
+              <w:rPr>
+                <w:rFonts w:asciiTheme="minorHAnsi" w:hAnsiTheme="minorHAnsi" w:cstheme="minorHAnsi"/>
+                <w:lang w:val="es-AR"/>
+              </w:rPr>
+              <w:t>.</w:t>
             </w:r>
           </w:p>
           <w:p>
@@ -8084,14 +8086,7 @@
                 <w:rFonts w:asciiTheme="minorHAnsi" w:hAnsiTheme="minorHAnsi" w:cstheme="minorHAnsi"/>
                 <w:lang w:val="es-AR"/>
               </w:rPr>
-              <w:t>2</w:t>
-            </w:r>
-            <w:r>
-              <w:rPr>
-                <w:rFonts w:asciiTheme="minorHAnsi" w:hAnsiTheme="minorHAnsi" w:cstheme="minorHAnsi"/>
-                <w:lang w:val="es-AR"/>
-              </w:rPr>
-              <w:t>0</w:t>
+              <w:t>20</w:t>
             </w:r>
           </w:p>
           <w:p>
@@ -8284,35 +8279,7 @@
                 <w:rFonts w:asciiTheme="minorHAnsi" w:hAnsiTheme="minorHAnsi" w:cstheme="minorHAnsi"/>
                 <w:lang w:val="es-AR"/>
               </w:rPr>
-              <w:t xml:space="preserve">Por medio del stub, ingresar el número de ficha </w:t>
-            </w:r>
-            <w:r>
-              <w:rPr>
-                <w:rFonts w:asciiTheme="minorHAnsi" w:hAnsiTheme="minorHAnsi" w:cstheme="minorHAnsi"/>
-                <w:lang w:val="es-AR"/>
-              </w:rPr>
-              <w:t>4</w:t>
-            </w:r>
-            <w:r>
-              <w:rPr>
-                <w:rFonts w:asciiTheme="minorHAnsi" w:hAnsiTheme="minorHAnsi" w:cstheme="minorHAnsi"/>
-                <w:lang w:val="es-AR"/>
-              </w:rPr>
-              <w:t xml:space="preserve"> y comprobar que ésta está en estado “Facturada”, la factura en estado “Emitida” y la cama nº </w:t>
-            </w:r>
-            <w:r>
-              <w:rPr>
-                <w:rFonts w:asciiTheme="minorHAnsi" w:hAnsiTheme="minorHAnsi" w:cstheme="minorHAnsi"/>
-                <w:lang w:val="es-AR"/>
-              </w:rPr>
-              <w:t>4</w:t>
-            </w:r>
-            <w:r>
-              <w:rPr>
-                <w:rFonts w:asciiTheme="minorHAnsi" w:hAnsiTheme="minorHAnsi" w:cstheme="minorHAnsi"/>
-                <w:lang w:val="es-AR"/>
-              </w:rPr>
-              <w:t xml:space="preserve"> en estado “Disponible”.</w:t>
+              <w:t>Por medio del stub, ingresar el número de ficha 4 y comprobar que ésta está en estado “Facturada”, la factura en estado “Emitida” y la cama nº 4 en estado “Disponible”.</w:t>
             </w:r>
           </w:p>
         </w:tc>
@@ -8553,36 +8520,38 @@
                 <w:rFonts w:asciiTheme="minorHAnsi" w:hAnsiTheme="minorHAnsi" w:cstheme="minorHAnsi"/>
                 <w:lang w:val="es-AR"/>
               </w:rPr>
-              <w:t xml:space="preserve">Ingresar el número </w:t>
-            </w:r>
-            <w:r>
-              <w:rPr>
-                <w:rFonts w:asciiTheme="minorHAnsi" w:hAnsiTheme="minorHAnsi" w:cstheme="minorHAnsi"/>
-                <w:lang w:val="es-AR"/>
-              </w:rPr>
-              <w:t>5</w:t>
-            </w:r>
-            <w:r>
-              <w:rPr>
-                <w:rFonts w:asciiTheme="minorHAnsi" w:hAnsiTheme="minorHAnsi" w:cstheme="minorHAnsi"/>
-                <w:lang w:val="es-AR"/>
-              </w:rPr>
-              <w:t xml:space="preserve"> en el campo de texto “Nº de Ficha Internación”. </w:t>
-            </w:r>
-          </w:p>
-          <w:p>
-            <w:pPr>
-              <w:rPr>
-                <w:rFonts w:asciiTheme="minorHAnsi" w:hAnsiTheme="minorHAnsi" w:cstheme="minorHAnsi"/>
-                <w:lang w:val="es-AR"/>
-              </w:rPr>
-            </w:pPr>
-            <w:r>
-              <w:rPr>
-                <w:rFonts w:asciiTheme="minorHAnsi" w:hAnsiTheme="minorHAnsi" w:cstheme="minorHAnsi"/>
-                <w:lang w:val="es-AR"/>
-              </w:rPr>
-              <w:t>Presionar el botón “Mostrar Ficha” o Enter.</w:t>
+              <w:t xml:space="preserve">Ingresar el número 5 en el campo de texto “Nº de Ficha Internación”. </w:t>
+            </w:r>
+          </w:p>
+          <w:p>
+            <w:pPr>
+              <w:rPr>
+                <w:rFonts w:asciiTheme="minorHAnsi" w:hAnsiTheme="minorHAnsi" w:cstheme="minorHAnsi"/>
+                <w:lang w:val="es-AR"/>
+              </w:rPr>
+            </w:pPr>
+            <w:r>
+              <w:rPr>
+                <w:rFonts w:asciiTheme="minorHAnsi" w:hAnsiTheme="minorHAnsi" w:cstheme="minorHAnsi"/>
+                <w:lang w:val="es-AR"/>
+              </w:rPr>
+              <w:t xml:space="preserve">Presionar el botón “Mostrar Ficha” o </w:t>
+            </w:r>
+            <w:proofErr w:type="spellStart"/>
+            <w:r>
+              <w:rPr>
+                <w:rFonts w:asciiTheme="minorHAnsi" w:hAnsiTheme="minorHAnsi" w:cstheme="minorHAnsi"/>
+                <w:lang w:val="es-AR"/>
+              </w:rPr>
+              <w:t>Enter</w:t>
+            </w:r>
+            <w:proofErr w:type="spellEnd"/>
+            <w:r>
+              <w:rPr>
+                <w:rFonts w:asciiTheme="minorHAnsi" w:hAnsiTheme="minorHAnsi" w:cstheme="minorHAnsi"/>
+                <w:lang w:val="es-AR"/>
+              </w:rPr>
+              <w:t>.</w:t>
             </w:r>
           </w:p>
           <w:p>
@@ -8910,35 +8879,7 @@
                 <w:rFonts w:asciiTheme="minorHAnsi" w:hAnsiTheme="minorHAnsi" w:cstheme="minorHAnsi"/>
                 <w:lang w:val="es-AR"/>
               </w:rPr>
-              <w:t xml:space="preserve">Por medio del stub, ingresar el número de ficha </w:t>
-            </w:r>
-            <w:r>
-              <w:rPr>
-                <w:rFonts w:asciiTheme="minorHAnsi" w:hAnsiTheme="minorHAnsi" w:cstheme="minorHAnsi"/>
-                <w:lang w:val="es-AR"/>
-              </w:rPr>
-              <w:t>5</w:t>
-            </w:r>
-            <w:r>
-              <w:rPr>
-                <w:rFonts w:asciiTheme="minorHAnsi" w:hAnsiTheme="minorHAnsi" w:cstheme="minorHAnsi"/>
-                <w:lang w:val="es-AR"/>
-              </w:rPr>
-              <w:t xml:space="preserve"> y comprobar que ésta está en estado “Facturada”, la factura en estado “Emitida” y la cama nº </w:t>
-            </w:r>
-            <w:r>
-              <w:rPr>
-                <w:rFonts w:asciiTheme="minorHAnsi" w:hAnsiTheme="minorHAnsi" w:cstheme="minorHAnsi"/>
-                <w:lang w:val="es-AR"/>
-              </w:rPr>
-              <w:t>5</w:t>
-            </w:r>
-            <w:r>
-              <w:rPr>
-                <w:rFonts w:asciiTheme="minorHAnsi" w:hAnsiTheme="minorHAnsi" w:cstheme="minorHAnsi"/>
-                <w:lang w:val="es-AR"/>
-              </w:rPr>
-              <w:t xml:space="preserve"> en estado “Disponible”.</w:t>
+              <w:t>Por medio del stub, ingresar el número de ficha 5 y comprobar que ésta está en estado “Facturada”, la factura en estado “Emitida” y la cama nº 5 en estado “Disponible”.</w:t>
             </w:r>
           </w:p>
         </w:tc>
@@ -9217,7 +9158,23 @@
                 <w:rFonts w:asciiTheme="minorHAnsi" w:hAnsiTheme="minorHAnsi" w:cstheme="minorHAnsi"/>
                 <w:lang w:val="es-AR"/>
               </w:rPr>
-              <w:t>Presionar el botón “Mostrar Ficha” o Enter.</w:t>
+              <w:t xml:space="preserve">Presionar el botón “Mostrar Ficha” o </w:t>
+            </w:r>
+            <w:proofErr w:type="spellStart"/>
+            <w:r>
+              <w:rPr>
+                <w:rFonts w:asciiTheme="minorHAnsi" w:hAnsiTheme="minorHAnsi" w:cstheme="minorHAnsi"/>
+                <w:lang w:val="es-AR"/>
+              </w:rPr>
+              <w:t>Enter</w:t>
+            </w:r>
+            <w:proofErr w:type="spellEnd"/>
+            <w:r>
+              <w:rPr>
+                <w:rFonts w:asciiTheme="minorHAnsi" w:hAnsiTheme="minorHAnsi" w:cstheme="minorHAnsi"/>
+                <w:lang w:val="es-AR"/>
+              </w:rPr>
+              <w:t>.</w:t>
             </w:r>
           </w:p>
           <w:p>
@@ -9815,7 +9772,23 @@
                 <w:rFonts w:asciiTheme="minorHAnsi" w:hAnsiTheme="minorHAnsi" w:cstheme="minorHAnsi"/>
                 <w:lang w:val="es-AR"/>
               </w:rPr>
-              <w:t>Presionar el botón “Mostrar Ficha” o Enter.</w:t>
+              <w:t xml:space="preserve">Presionar el botón “Mostrar Ficha” o </w:t>
+            </w:r>
+            <w:proofErr w:type="spellStart"/>
+            <w:r>
+              <w:rPr>
+                <w:rFonts w:asciiTheme="minorHAnsi" w:hAnsiTheme="minorHAnsi" w:cstheme="minorHAnsi"/>
+                <w:lang w:val="es-AR"/>
+              </w:rPr>
+              <w:t>Enter</w:t>
+            </w:r>
+            <w:proofErr w:type="spellEnd"/>
+            <w:r>
+              <w:rPr>
+                <w:rFonts w:asciiTheme="minorHAnsi" w:hAnsiTheme="minorHAnsi" w:cstheme="minorHAnsi"/>
+                <w:lang w:val="es-AR"/>
+              </w:rPr>
+              <w:t>.</w:t>
             </w:r>
           </w:p>
         </w:tc>
@@ -9907,28 +9880,14 @@
                 <w:rFonts w:asciiTheme="minorHAnsi" w:hAnsiTheme="minorHAnsi" w:cstheme="minorHAnsi"/>
                 <w:lang w:val="es-AR"/>
               </w:rPr>
-              <w:t xml:space="preserve">Por medio del stub, ingresar el número de ficha </w:t>
-            </w:r>
-            <w:r>
-              <w:rPr>
-                <w:rFonts w:asciiTheme="minorHAnsi" w:hAnsiTheme="minorHAnsi" w:cstheme="minorHAnsi"/>
-                <w:lang w:val="es-AR"/>
-              </w:rPr>
-              <w:t>7</w:t>
-            </w:r>
-            <w:r>
-              <w:rPr>
-                <w:rFonts w:asciiTheme="minorHAnsi" w:hAnsiTheme="minorHAnsi" w:cstheme="minorHAnsi"/>
-                <w:lang w:val="es-AR"/>
-              </w:rPr>
-              <w:t xml:space="preserve"> y comprobar que ésta está en estado “Facturada”, la factura en estado “</w:t>
-            </w:r>
-            <w:r>
-              <w:rPr>
-                <w:rFonts w:asciiTheme="minorHAnsi" w:hAnsiTheme="minorHAnsi" w:cstheme="minorHAnsi"/>
-                <w:lang w:val="es-AR"/>
-              </w:rPr>
-              <w:t>Pagada</w:t>
+              <w:t>Por medio del stub, ingresar el número de ficha 7 y comprobar que ésta está en estado “Facturada”, la factura en estado “</w:t>
+            </w:r>
+            <w:r>
+              <w:rPr>
+                <w:rFonts w:asciiTheme="minorHAnsi" w:hAnsiTheme="minorHAnsi" w:cstheme="minorHAnsi"/>
+                <w:lang w:val="es-AR"/>
+              </w:rPr>
+              <w:t>Emitida</w:t>
             </w:r>
             <w:r>
               <w:rPr>
@@ -10006,12 +9965,14 @@
       <w:r>
         <w:t xml:space="preserve">: </w:t>
       </w:r>
+      <w:proofErr w:type="spellStart"/>
       <w:r>
         <w:rPr>
           <w:b/>
         </w:rPr>
         <w:t>ficha_internacion</w:t>
       </w:r>
+      <w:proofErr w:type="spellEnd"/>
     </w:p>
     <w:tbl>
       <w:tblPr>
@@ -10045,6 +10006,7 @@
                 <w:lang w:val="es-AR"/>
               </w:rPr>
             </w:pPr>
+            <w:proofErr w:type="spellStart"/>
             <w:r>
               <w:rPr>
                 <w:b/>
@@ -10052,6 +10014,7 @@
               </w:rPr>
               <w:t>oidficha_internacion</w:t>
             </w:r>
+            <w:proofErr w:type="spellEnd"/>
           </w:p>
         </w:tc>
         <w:tc>
@@ -10067,6 +10030,7 @@
                 <w:lang w:val="es-AR"/>
               </w:rPr>
             </w:pPr>
+            <w:proofErr w:type="spellStart"/>
             <w:r>
               <w:rPr>
                 <w:b/>
@@ -10088,6 +10052,7 @@
               </w:rPr>
               <w:t>n</w:t>
             </w:r>
+            <w:proofErr w:type="spellEnd"/>
           </w:p>
         </w:tc>
         <w:tc>
@@ -10102,6 +10067,7 @@
                 <w:lang w:val="es-AR"/>
               </w:rPr>
             </w:pPr>
+            <w:proofErr w:type="spellStart"/>
             <w:r>
               <w:rPr>
                 <w:b/>
@@ -10109,6 +10075,7 @@
               </w:rPr>
               <w:t>oidprestacion</w:t>
             </w:r>
+            <w:proofErr w:type="spellEnd"/>
           </w:p>
         </w:tc>
         <w:tc>
@@ -10124,6 +10091,7 @@
                 <w:lang w:val="es-AR"/>
               </w:rPr>
             </w:pPr>
+            <w:proofErr w:type="spellStart"/>
             <w:r>
               <w:rPr>
                 <w:b/>
@@ -10131,6 +10099,7 @@
               </w:rPr>
               <w:t>oidestado_ficha_internacion</w:t>
             </w:r>
+            <w:proofErr w:type="spellEnd"/>
           </w:p>
         </w:tc>
         <w:tc>
@@ -10149,6 +10118,7 @@
                 <w:lang w:val="es-AR"/>
               </w:rPr>
             </w:pPr>
+            <w:proofErr w:type="spellStart"/>
             <w:r>
               <w:rPr>
                 <w:b/>
@@ -10156,6 +10126,7 @@
               </w:rPr>
               <w:t>oidcama</w:t>
             </w:r>
+            <w:proofErr w:type="spellEnd"/>
           </w:p>
         </w:tc>
         <w:tc>
@@ -10174,6 +10145,7 @@
                 <w:lang w:val="es-AR"/>
               </w:rPr>
             </w:pPr>
+            <w:proofErr w:type="spellStart"/>
             <w:r>
               <w:rPr>
                 <w:b/>
@@ -10181,6 +10153,7 @@
               </w:rPr>
               <w:t>oidpaciente</w:t>
             </w:r>
+            <w:proofErr w:type="spellEnd"/>
           </w:p>
         </w:tc>
       </w:tr>
@@ -10279,6 +10252,12 @@
                 <w:lang w:val="es-AR"/>
               </w:rPr>
             </w:pPr>
+            <w:r>
+              <w:rPr>
+                <w:lang w:val="es-AR"/>
+              </w:rPr>
+              <w:t>1601</w:t>
+            </w:r>
           </w:p>
         </w:tc>
         <w:tc>
@@ -10293,6 +10272,12 @@
                 <w:lang w:val="es-AR"/>
               </w:rPr>
             </w:pPr>
+            <w:r>
+              <w:rPr>
+                <w:lang w:val="es-AR"/>
+              </w:rPr>
+              <w:t>5001</w:t>
+            </w:r>
           </w:p>
         </w:tc>
       </w:tr>
@@ -10316,13 +10301,7 @@
               <w:rPr>
                 <w:lang w:val="es-AR"/>
               </w:rPr>
-              <w:t>100</w:t>
-            </w:r>
-            <w:r>
-              <w:rPr>
-                <w:lang w:val="es-AR"/>
-              </w:rPr>
-              <w:t>2</w:t>
+              <w:t>1002</w:t>
             </w:r>
           </w:p>
         </w:tc>
@@ -10397,6 +10376,12 @@
                 <w:lang w:val="es-AR"/>
               </w:rPr>
             </w:pPr>
+            <w:r>
+              <w:rPr>
+                <w:lang w:val="es-AR"/>
+              </w:rPr>
+              <w:t>1602</w:t>
+            </w:r>
           </w:p>
         </w:tc>
         <w:tc>
@@ -10411,6 +10396,12 @@
                 <w:lang w:val="es-AR"/>
               </w:rPr>
             </w:pPr>
+            <w:r>
+              <w:rPr>
+                <w:lang w:val="es-AR"/>
+              </w:rPr>
+              <w:t>5002</w:t>
+            </w:r>
           </w:p>
         </w:tc>
       </w:tr>
@@ -10434,13 +10425,7 @@
               <w:rPr>
                 <w:lang w:val="es-AR"/>
               </w:rPr>
-              <w:t>100</w:t>
-            </w:r>
-            <w:r>
-              <w:rPr>
-                <w:lang w:val="es-AR"/>
-              </w:rPr>
-              <w:t>3</w:t>
+              <w:t>1003</w:t>
             </w:r>
           </w:p>
         </w:tc>
@@ -10515,6 +10500,12 @@
                 <w:lang w:val="es-AR"/>
               </w:rPr>
             </w:pPr>
+            <w:r>
+              <w:rPr>
+                <w:lang w:val="es-AR"/>
+              </w:rPr>
+              <w:t>1603</w:t>
+            </w:r>
           </w:p>
         </w:tc>
         <w:tc>
@@ -10529,6 +10520,12 @@
                 <w:lang w:val="es-AR"/>
               </w:rPr>
             </w:pPr>
+            <w:r>
+              <w:rPr>
+                <w:lang w:val="es-AR"/>
+              </w:rPr>
+              <w:t>5003</w:t>
+            </w:r>
           </w:p>
         </w:tc>
       </w:tr>
@@ -10552,13 +10549,7 @@
               <w:rPr>
                 <w:lang w:val="es-AR"/>
               </w:rPr>
-              <w:t>100</w:t>
-            </w:r>
-            <w:r>
-              <w:rPr>
-                <w:lang w:val="es-AR"/>
-              </w:rPr>
-              <w:t>4</w:t>
+              <w:t>1004</w:t>
             </w:r>
           </w:p>
         </w:tc>
@@ -10633,6 +10624,12 @@
                 <w:lang w:val="es-AR"/>
               </w:rPr>
             </w:pPr>
+            <w:r>
+              <w:rPr>
+                <w:lang w:val="es-AR"/>
+              </w:rPr>
+              <w:t>1604</w:t>
+            </w:r>
           </w:p>
         </w:tc>
         <w:tc>
@@ -10647,6 +10644,12 @@
                 <w:lang w:val="es-AR"/>
               </w:rPr>
             </w:pPr>
+            <w:r>
+              <w:rPr>
+                <w:lang w:val="es-AR"/>
+              </w:rPr>
+              <w:t>5001</w:t>
+            </w:r>
           </w:p>
         </w:tc>
       </w:tr>
@@ -10670,13 +10673,7 @@
               <w:rPr>
                 <w:lang w:val="es-AR"/>
               </w:rPr>
-              <w:t>100</w:t>
-            </w:r>
-            <w:r>
-              <w:rPr>
-                <w:lang w:val="es-AR"/>
-              </w:rPr>
-              <w:t>5</w:t>
+              <w:t>1005</w:t>
             </w:r>
           </w:p>
         </w:tc>
@@ -10751,6 +10748,12 @@
                 <w:lang w:val="es-AR"/>
               </w:rPr>
             </w:pPr>
+            <w:r>
+              <w:rPr>
+                <w:lang w:val="es-AR"/>
+              </w:rPr>
+              <w:t>1605</w:t>
+            </w:r>
           </w:p>
         </w:tc>
         <w:tc>
@@ -10765,6 +10768,12 @@
                 <w:lang w:val="es-AR"/>
               </w:rPr>
             </w:pPr>
+            <w:r>
+              <w:rPr>
+                <w:lang w:val="es-AR"/>
+              </w:rPr>
+              <w:t>5002</w:t>
+            </w:r>
           </w:p>
         </w:tc>
       </w:tr>
@@ -10788,13 +10797,7 @@
               <w:rPr>
                 <w:lang w:val="es-AR"/>
               </w:rPr>
-              <w:t>100</w:t>
-            </w:r>
-            <w:r>
-              <w:rPr>
-                <w:lang w:val="es-AR"/>
-              </w:rPr>
-              <w:t>6</w:t>
+              <w:t>1006</w:t>
             </w:r>
           </w:p>
         </w:tc>
@@ -10869,6 +10872,12 @@
                 <w:lang w:val="es-AR"/>
               </w:rPr>
             </w:pPr>
+            <w:r>
+              <w:rPr>
+                <w:lang w:val="es-AR"/>
+              </w:rPr>
+              <w:t>1606</w:t>
+            </w:r>
           </w:p>
         </w:tc>
         <w:tc>
@@ -10883,6 +10892,12 @@
                 <w:lang w:val="es-AR"/>
               </w:rPr>
             </w:pPr>
+            <w:r>
+              <w:rPr>
+                <w:lang w:val="es-AR"/>
+              </w:rPr>
+              <w:t>5003</w:t>
+            </w:r>
           </w:p>
         </w:tc>
       </w:tr>
@@ -10906,13 +10921,7 @@
               <w:rPr>
                 <w:lang w:val="es-AR"/>
               </w:rPr>
-              <w:t>100</w:t>
-            </w:r>
-            <w:r>
-              <w:rPr>
-                <w:lang w:val="es-AR"/>
-              </w:rPr>
-              <w:t>7</w:t>
+              <w:t>1007</w:t>
             </w:r>
           </w:p>
         </w:tc>
@@ -10987,6 +10996,12 @@
                 <w:lang w:val="es-AR"/>
               </w:rPr>
             </w:pPr>
+            <w:r>
+              <w:rPr>
+                <w:lang w:val="es-AR"/>
+              </w:rPr>
+              <w:t>1607</w:t>
+            </w:r>
           </w:p>
         </w:tc>
         <w:tc>
@@ -11001,6 +11016,14 @@
                 <w:lang w:val="es-AR"/>
               </w:rPr>
             </w:pPr>
+            <w:r>
+              <w:rPr>
+                <w:lang w:val="es-AR"/>
+              </w:rPr>
+              <w:t>5003</w:t>
+            </w:r>
+            <w:bookmarkStart w:id="0" w:name="_GoBack"/>
+            <w:bookmarkEnd w:id="0"/>
           </w:p>
         </w:tc>
       </w:tr>
@@ -11019,12 +11042,14 @@
       <w:r>
         <w:t xml:space="preserve">: </w:t>
       </w:r>
+      <w:proofErr w:type="spellStart"/>
       <w:r>
         <w:rPr>
           <w:b/>
         </w:rPr>
         <w:t>prestacion</w:t>
       </w:r>
+      <w:proofErr w:type="spellEnd"/>
     </w:p>
     <w:tbl>
       <w:tblPr>
@@ -11055,6 +11080,7 @@
                 <w:lang w:val="es-AR"/>
               </w:rPr>
             </w:pPr>
+            <w:proofErr w:type="spellStart"/>
             <w:r>
               <w:rPr>
                 <w:b/>
@@ -11062,6 +11088,7 @@
               </w:rPr>
               <w:t>oidprestacion</w:t>
             </w:r>
+            <w:proofErr w:type="spellEnd"/>
           </w:p>
         </w:tc>
         <w:tc>
@@ -11077,6 +11104,7 @@
                 <w:lang w:val="es-AR"/>
               </w:rPr>
             </w:pPr>
+            <w:proofErr w:type="spellStart"/>
             <w:r>
               <w:rPr>
                 <w:b/>
@@ -11084,6 +11112,7 @@
               </w:rPr>
               <w:t>codigo_prestacion</w:t>
             </w:r>
+            <w:proofErr w:type="spellEnd"/>
           </w:p>
         </w:tc>
         <w:tc>
@@ -11099,6 +11128,7 @@
                 <w:lang w:val="es-AR"/>
               </w:rPr>
             </w:pPr>
+            <w:proofErr w:type="spellStart"/>
             <w:r>
               <w:rPr>
                 <w:b/>
@@ -11106,6 +11136,7 @@
               </w:rPr>
               <w:t>descripcion</w:t>
             </w:r>
+            <w:proofErr w:type="spellEnd"/>
           </w:p>
         </w:tc>
       </w:tr>
@@ -11189,12 +11220,14 @@
       <w:r>
         <w:t xml:space="preserve">: </w:t>
       </w:r>
+      <w:proofErr w:type="spellStart"/>
       <w:r>
         <w:rPr>
           <w:b/>
         </w:rPr>
         <w:t>costo_prestacion</w:t>
       </w:r>
+      <w:proofErr w:type="spellEnd"/>
     </w:p>
     <w:tbl>
       <w:tblPr>
@@ -11225,6 +11258,7 @@
                 <w:lang w:val="es-AR"/>
               </w:rPr>
             </w:pPr>
+            <w:proofErr w:type="spellStart"/>
             <w:r>
               <w:rPr>
                 <w:b/>
@@ -11232,6 +11266,7 @@
               </w:rPr>
               <w:t>oidcosto_prestacion</w:t>
             </w:r>
+            <w:proofErr w:type="spellEnd"/>
           </w:p>
         </w:tc>
         <w:tc>
@@ -11269,6 +11304,7 @@
                 <w:lang w:val="es-AR"/>
               </w:rPr>
             </w:pPr>
+            <w:proofErr w:type="spellStart"/>
             <w:r>
               <w:rPr>
                 <w:b/>
@@ -11276,6 +11312,7 @@
               </w:rPr>
               <w:t>oidprestacion</w:t>
             </w:r>
+            <w:proofErr w:type="spellEnd"/>
           </w:p>
         </w:tc>
       </w:tr>
@@ -11357,17 +11394,16 @@
         <w:t>Nombre Tabla</w:t>
       </w:r>
       <w:r>
-        <w:t>:</w:t>
-      </w:r>
-      <w:r>
-        <w:t xml:space="preserve"> </w:t>
-      </w:r>
+        <w:t xml:space="preserve">: </w:t>
+      </w:r>
+      <w:proofErr w:type="spellStart"/>
       <w:r>
         <w:rPr>
           <w:b/>
         </w:rPr>
         <w:t>estado_ficha_internacion</w:t>
       </w:r>
+      <w:proofErr w:type="spellEnd"/>
     </w:p>
     <w:tbl>
       <w:tblPr>
@@ -11397,6 +11433,7 @@
                 <w:lang w:val="es-AR"/>
               </w:rPr>
             </w:pPr>
+            <w:proofErr w:type="spellStart"/>
             <w:r>
               <w:rPr>
                 <w:b/>
@@ -11404,6 +11441,7 @@
               </w:rPr>
               <w:t>oidestado_ficha_internacion</w:t>
             </w:r>
+            <w:proofErr w:type="spellEnd"/>
           </w:p>
         </w:tc>
         <w:tc>
@@ -11419,20 +11457,15 @@
                 <w:lang w:val="es-AR"/>
               </w:rPr>
             </w:pPr>
-            <w:r>
-              <w:rPr>
-                <w:b/>
-                <w:lang w:val="es-AR"/>
-              </w:rPr>
-              <w:t>nombre_</w:t>
-            </w:r>
-            <w:r>
-              <w:rPr>
-                <w:b/>
-                <w:lang w:val="es-AR"/>
-              </w:rPr>
-              <w:t>estado_ficha_internacion</w:t>
-            </w:r>
+            <w:proofErr w:type="spellStart"/>
+            <w:r>
+              <w:rPr>
+                <w:b/>
+                <w:lang w:val="es-AR"/>
+              </w:rPr>
+              <w:t>nombre_estado_ficha_internacion</w:t>
+            </w:r>
+            <w:proofErr w:type="spellEnd"/>
           </w:p>
         </w:tc>
       </w:tr>
@@ -11544,10 +11577,7 @@
         <w:t>Nombre Tabla</w:t>
       </w:r>
       <w:r>
-        <w:t>:</w:t>
-      </w:r>
-      <w:r>
-        <w:t xml:space="preserve"> </w:t>
+        <w:t xml:space="preserve">: </w:t>
       </w:r>
       <w:r>
         <w:rPr>
@@ -11586,6 +11616,7 @@
                 <w:lang w:val="es-AR"/>
               </w:rPr>
             </w:pPr>
+            <w:proofErr w:type="spellStart"/>
             <w:r>
               <w:rPr>
                 <w:b/>
@@ -11593,6 +11624,7 @@
               </w:rPr>
               <w:t>oidpaciente</w:t>
             </w:r>
+            <w:proofErr w:type="spellEnd"/>
           </w:p>
         </w:tc>
         <w:tc>
@@ -11608,6 +11640,7 @@
                 <w:lang w:val="es-AR"/>
               </w:rPr>
             </w:pPr>
+            <w:proofErr w:type="spellStart"/>
             <w:r>
               <w:rPr>
                 <w:b/>
@@ -11615,6 +11648,7 @@
               </w:rPr>
               <w:t>numero_paciente</w:t>
             </w:r>
+            <w:proofErr w:type="spellEnd"/>
           </w:p>
         </w:tc>
         <w:tc>
@@ -11630,6 +11664,7 @@
                 <w:lang w:val="es-AR"/>
               </w:rPr>
             </w:pPr>
+            <w:proofErr w:type="spellStart"/>
             <w:r>
               <w:rPr>
                 <w:b/>
@@ -11637,6 +11672,7 @@
               </w:rPr>
               <w:t>nombre_paciente</w:t>
             </w:r>
+            <w:proofErr w:type="spellEnd"/>
           </w:p>
         </w:tc>
         <w:tc>
@@ -11652,6 +11688,7 @@
                 <w:lang w:val="es-AR"/>
               </w:rPr>
             </w:pPr>
+            <w:proofErr w:type="spellStart"/>
             <w:r>
               <w:rPr>
                 <w:b/>
@@ -11659,6 +11696,7 @@
               </w:rPr>
               <w:t>oidplan</w:t>
             </w:r>
+            <w:proofErr w:type="spellEnd"/>
           </w:p>
         </w:tc>
       </w:tr>
@@ -11722,8 +11760,16 @@
               <w:rPr>
                 <w:lang w:val="es-AR"/>
               </w:rPr>
-              <w:t>Susana Gomez</w:t>
-            </w:r>
+              <w:t xml:space="preserve">Susana </w:t>
+            </w:r>
+            <w:proofErr w:type="spellStart"/>
+            <w:r>
+              <w:rPr>
+                <w:lang w:val="es-AR"/>
+              </w:rPr>
+              <w:t>Gomez</w:t>
+            </w:r>
+            <w:proofErr w:type="spellEnd"/>
           </w:p>
         </w:tc>
         <w:tc>
@@ -11767,13 +11813,7 @@
               <w:rPr>
                 <w:lang w:val="es-AR"/>
               </w:rPr>
-              <w:t>500</w:t>
-            </w:r>
-            <w:r>
-              <w:rPr>
-                <w:lang w:val="es-AR"/>
-              </w:rPr>
-              <w:t>2</w:t>
+              <w:t>5002</w:t>
             </w:r>
           </w:p>
         </w:tc>
@@ -11809,11 +11849,19 @@
                 <w:lang w:val="es-AR"/>
               </w:rPr>
             </w:pPr>
-            <w:r>
-              <w:rPr>
-                <w:lang w:val="es-AR"/>
-              </w:rPr>
-              <w:t>Victor Moreno</w:t>
+            <w:proofErr w:type="spellStart"/>
+            <w:r>
+              <w:rPr>
+                <w:lang w:val="es-AR"/>
+              </w:rPr>
+              <w:t>Victor</w:t>
+            </w:r>
+            <w:proofErr w:type="spellEnd"/>
+            <w:r>
+              <w:rPr>
+                <w:lang w:val="es-AR"/>
+              </w:rPr>
+              <w:t xml:space="preserve"> Moreno</w:t>
             </w:r>
           </w:p>
         </w:tc>
@@ -11858,13 +11906,7 @@
               <w:rPr>
                 <w:lang w:val="es-AR"/>
               </w:rPr>
-              <w:t>500</w:t>
-            </w:r>
-            <w:r>
-              <w:rPr>
-                <w:lang w:val="es-AR"/>
-              </w:rPr>
-              <w:t>3</w:t>
+              <w:t>5003</w:t>
             </w:r>
           </w:p>
         </w:tc>
@@ -11942,10 +11984,7 @@
         <w:t>Nombre Tabla</w:t>
       </w:r>
       <w:r>
-        <w:t>:</w:t>
-      </w:r>
-      <w:r>
-        <w:t xml:space="preserve"> </w:t>
+        <w:t xml:space="preserve">: </w:t>
       </w:r>
       <w:r>
         <w:rPr>
@@ -11983,6 +12022,7 @@
                 <w:lang w:val="es-AR"/>
               </w:rPr>
             </w:pPr>
+            <w:proofErr w:type="spellStart"/>
             <w:r>
               <w:rPr>
                 <w:b/>
@@ -11990,6 +12030,7 @@
               </w:rPr>
               <w:t>oidplan</w:t>
             </w:r>
+            <w:proofErr w:type="spellEnd"/>
           </w:p>
         </w:tc>
         <w:tc>
@@ -12005,6 +12046,7 @@
                 <w:lang w:val="es-AR"/>
               </w:rPr>
             </w:pPr>
+            <w:proofErr w:type="spellStart"/>
             <w:r>
               <w:rPr>
                 <w:b/>
@@ -12012,6 +12054,7 @@
               </w:rPr>
               <w:t>codigo_plan</w:t>
             </w:r>
+            <w:proofErr w:type="spellEnd"/>
           </w:p>
         </w:tc>
         <w:tc>
@@ -12027,6 +12070,7 @@
                 <w:lang w:val="es-AR"/>
               </w:rPr>
             </w:pPr>
+            <w:proofErr w:type="spellStart"/>
             <w:r>
               <w:rPr>
                 <w:b/>
@@ -12034,6 +12078,7 @@
               </w:rPr>
               <w:t>descripcion</w:t>
             </w:r>
+            <w:proofErr w:type="spellEnd"/>
           </w:p>
         </w:tc>
       </w:tr>
@@ -12192,10 +12237,7 @@
         <w:t>Nombre Tabla</w:t>
       </w:r>
       <w:r>
-        <w:t>:</w:t>
-      </w:r>
-      <w:r>
-        <w:t xml:space="preserve"> </w:t>
+        <w:t xml:space="preserve">: </w:t>
       </w:r>
       <w:r>
         <w:rPr>
@@ -12237,6 +12279,7 @@
                 <w:lang w:val="es-AR"/>
               </w:rPr>
             </w:pPr>
+            <w:proofErr w:type="spellStart"/>
             <w:r>
               <w:rPr>
                 <w:b/>
@@ -12244,6 +12287,7 @@
               </w:rPr>
               <w:t>oidconvenio</w:t>
             </w:r>
+            <w:proofErr w:type="spellEnd"/>
           </w:p>
         </w:tc>
         <w:tc>
@@ -12262,6 +12306,7 @@
                 <w:lang w:val="es-AR"/>
               </w:rPr>
             </w:pPr>
+            <w:proofErr w:type="spellStart"/>
             <w:r>
               <w:rPr>
                 <w:b/>
@@ -12269,6 +12314,7 @@
               </w:rPr>
               <w:t>oidplan</w:t>
             </w:r>
+            <w:proofErr w:type="spellEnd"/>
           </w:p>
         </w:tc>
         <w:tc>
@@ -12287,6 +12333,7 @@
                 <w:lang w:val="es-AR"/>
               </w:rPr>
             </w:pPr>
+            <w:proofErr w:type="spellStart"/>
             <w:r>
               <w:rPr>
                 <w:b/>
@@ -12294,6 +12341,7 @@
               </w:rPr>
               <w:t>oidprestacion</w:t>
             </w:r>
+            <w:proofErr w:type="spellEnd"/>
           </w:p>
         </w:tc>
         <w:tc>
@@ -12312,6 +12360,7 @@
                 <w:lang w:val="es-AR"/>
               </w:rPr>
             </w:pPr>
+            <w:proofErr w:type="spellStart"/>
             <w:r>
               <w:rPr>
                 <w:b/>
@@ -12319,6 +12368,7 @@
               </w:rPr>
               <w:t>oidcoseguro</w:t>
             </w:r>
+            <w:proofErr w:type="spellEnd"/>
           </w:p>
         </w:tc>
       </w:tr>
@@ -12483,6 +12533,7 @@
                 <w:lang w:val="es-AR"/>
               </w:rPr>
             </w:pPr>
+            <w:proofErr w:type="spellStart"/>
             <w:r>
               <w:rPr>
                 <w:b/>
@@ -12490,6 +12541,7 @@
               </w:rPr>
               <w:t>oidcoseguro</w:t>
             </w:r>
+            <w:proofErr w:type="spellEnd"/>
           </w:p>
         </w:tc>
         <w:tc>
@@ -12508,6 +12560,7 @@
                 <w:lang w:val="es-AR"/>
               </w:rPr>
             </w:pPr>
+            <w:proofErr w:type="spellStart"/>
             <w:r>
               <w:rPr>
                 <w:b/>
@@ -12515,6 +12568,7 @@
               </w:rPr>
               <w:t>codigo_coseguro</w:t>
             </w:r>
+            <w:proofErr w:type="spellEnd"/>
           </w:p>
         </w:tc>
         <w:tc>
@@ -12640,10 +12694,7 @@
         <w:t>Nombre Tabla</w:t>
       </w:r>
       <w:r>
-        <w:t>:</w:t>
-      </w:r>
-      <w:r>
-        <w:t xml:space="preserve"> </w:t>
+        <w:t xml:space="preserve">: </w:t>
       </w:r>
       <w:r>
         <w:rPr>
@@ -12686,6 +12737,7 @@
                 <w:lang w:val="es-AR"/>
               </w:rPr>
             </w:pPr>
+            <w:proofErr w:type="spellStart"/>
             <w:r>
               <w:rPr>
                 <w:b/>
@@ -12693,6 +12745,7 @@
               </w:rPr>
               <w:t>oidfactura_paciente</w:t>
             </w:r>
+            <w:proofErr w:type="spellEnd"/>
           </w:p>
         </w:tc>
         <w:tc>
@@ -12711,6 +12764,7 @@
                 <w:lang w:val="es-AR"/>
               </w:rPr>
             </w:pPr>
+            <w:proofErr w:type="spellStart"/>
             <w:r>
               <w:rPr>
                 <w:b/>
@@ -12718,6 +12772,7 @@
               </w:rPr>
               <w:t>numero_factura_paciente</w:t>
             </w:r>
+            <w:proofErr w:type="spellEnd"/>
           </w:p>
         </w:tc>
         <w:tc>
@@ -12761,6 +12816,7 @@
                 <w:lang w:val="es-AR"/>
               </w:rPr>
             </w:pPr>
+            <w:proofErr w:type="spellStart"/>
             <w:r>
               <w:rPr>
                 <w:b/>
@@ -12768,6 +12824,7 @@
               </w:rPr>
               <w:t>oidestado_factura_paciente</w:t>
             </w:r>
+            <w:proofErr w:type="spellEnd"/>
           </w:p>
         </w:tc>
         <w:tc>
@@ -12783,6 +12840,7 @@
                 <w:lang w:val="es-AR"/>
               </w:rPr>
             </w:pPr>
+            <w:proofErr w:type="spellStart"/>
             <w:r>
               <w:rPr>
                 <w:b/>
@@ -12790,6 +12848,7 @@
               </w:rPr>
               <w:t>oidficha_internacion</w:t>
             </w:r>
+            <w:proofErr w:type="spellEnd"/>
           </w:p>
         </w:tc>
       </w:tr>
@@ -12885,7 +12944,7 @@
               <w:rPr>
                 <w:lang w:val="es-AR"/>
               </w:rPr>
-              <w:t>1102</w:t>
+              <w:t>1101</w:t>
             </w:r>
           </w:p>
         </w:tc>
@@ -12974,20 +13033,9 @@
           <w:sz w:val="22"/>
           <w:szCs w:val="22"/>
         </w:rPr>
-        <w:t>:</w:t>
-      </w:r>
-      <w:r>
-        <w:rPr>
-          <w:rFonts w:asciiTheme="minorHAnsi" w:eastAsiaTheme="minorHAnsi" w:hAnsiTheme="minorHAnsi" w:cstheme="minorBidi"/>
-          <w:i w:val="0"/>
-          <w:iCs w:val="0"/>
-          <w:color w:val="auto"/>
-          <w:spacing w:val="0"/>
-          <w:sz w:val="22"/>
-          <w:szCs w:val="22"/>
-        </w:rPr>
-        <w:t xml:space="preserve"> </w:t>
-      </w:r>
+        <w:t xml:space="preserve">: </w:t>
+      </w:r>
+      <w:proofErr w:type="spellStart"/>
       <w:r>
         <w:rPr>
           <w:rFonts w:asciiTheme="minorHAnsi" w:eastAsiaTheme="minorHAnsi" w:hAnsiTheme="minorHAnsi" w:cstheme="minorBidi"/>
@@ -13001,6 +13049,7 @@
         </w:rPr>
         <w:t>estado_factura_paciente</w:t>
       </w:r>
+      <w:proofErr w:type="spellEnd"/>
     </w:p>
     <w:tbl>
       <w:tblPr>
@@ -13033,6 +13082,7 @@
                 <w:lang w:val="es-AR"/>
               </w:rPr>
             </w:pPr>
+            <w:proofErr w:type="spellStart"/>
             <w:r>
               <w:rPr>
                 <w:b/>
@@ -13040,6 +13090,7 @@
               </w:rPr>
               <w:t>oidestado_factura_paciente</w:t>
             </w:r>
+            <w:proofErr w:type="spellEnd"/>
           </w:p>
         </w:tc>
         <w:tc>
@@ -13058,20 +13109,15 @@
                 <w:lang w:val="es-AR"/>
               </w:rPr>
             </w:pPr>
-            <w:r>
-              <w:rPr>
-                <w:b/>
-                <w:lang w:val="es-AR"/>
-              </w:rPr>
-              <w:t>nombre_</w:t>
-            </w:r>
-            <w:r>
-              <w:rPr>
-                <w:b/>
-                <w:lang w:val="es-AR"/>
-              </w:rPr>
-              <w:t>estado_factura_paciente</w:t>
-            </w:r>
+            <w:proofErr w:type="spellStart"/>
+            <w:r>
+              <w:rPr>
+                <w:b/>
+                <w:lang w:val="es-AR"/>
+              </w:rPr>
+              <w:t>nombre_estado_factura_paciente</w:t>
+            </w:r>
+            <w:proofErr w:type="spellEnd"/>
           </w:p>
         </w:tc>
       </w:tr>
@@ -13185,14 +13231,9 @@
         <w:rPr>
           <w:iCs/>
         </w:rPr>
-        <w:t>:</w:t>
-      </w:r>
-      <w:r>
-        <w:rPr>
-          <w:iCs/>
-        </w:rPr>
-        <w:t xml:space="preserve"> </w:t>
-      </w:r>
+        <w:t xml:space="preserve">: </w:t>
+      </w:r>
+      <w:proofErr w:type="spellStart"/>
       <w:r>
         <w:rPr>
           <w:b/>
@@ -13200,6 +13241,7 @@
         </w:rPr>
         <w:t>detalle_ficha</w:t>
       </w:r>
+      <w:proofErr w:type="spellEnd"/>
     </w:p>
     <w:tbl>
       <w:tblPr>
@@ -13231,6 +13273,7 @@
                 <w:lang w:val="es-AR"/>
               </w:rPr>
             </w:pPr>
+            <w:proofErr w:type="spellStart"/>
             <w:r>
               <w:rPr>
                 <w:b/>
@@ -13238,6 +13281,7 @@
               </w:rPr>
               <w:t>oiddetalle_ficha</w:t>
             </w:r>
+            <w:proofErr w:type="spellEnd"/>
           </w:p>
         </w:tc>
         <w:tc>
@@ -13275,6 +13319,7 @@
                 <w:lang w:val="es-AR"/>
               </w:rPr>
             </w:pPr>
+            <w:proofErr w:type="spellStart"/>
             <w:r>
               <w:rPr>
                 <w:b/>
@@ -13282,6 +13327,7 @@
               </w:rPr>
               <w:t>oidficha_internacion</w:t>
             </w:r>
+            <w:proofErr w:type="spellEnd"/>
           </w:p>
         </w:tc>
         <w:tc>
@@ -13297,6 +13343,7 @@
                 <w:lang w:val="es-AR"/>
               </w:rPr>
             </w:pPr>
+            <w:proofErr w:type="spellStart"/>
             <w:r>
               <w:rPr>
                 <w:b/>
@@ -13304,6 +13351,7 @@
               </w:rPr>
               <w:t>oidservicio_especial</w:t>
             </w:r>
+            <w:proofErr w:type="spellEnd"/>
           </w:p>
         </w:tc>
       </w:tr>
@@ -13583,14 +13631,9 @@
         <w:rPr>
           <w:iCs/>
         </w:rPr>
-        <w:t>:</w:t>
-      </w:r>
-      <w:r>
-        <w:rPr>
-          <w:iCs/>
-        </w:rPr>
-        <w:t xml:space="preserve"> </w:t>
-      </w:r>
+        <w:t xml:space="preserve">: </w:t>
+      </w:r>
+      <w:proofErr w:type="spellStart"/>
       <w:r>
         <w:rPr>
           <w:b/>
@@ -13598,6 +13641,7 @@
         </w:rPr>
         <w:t>servicio_especial</w:t>
       </w:r>
+      <w:proofErr w:type="spellEnd"/>
     </w:p>
     <w:tbl>
       <w:tblPr>
@@ -13628,6 +13672,7 @@
                 <w:lang w:val="es-AR"/>
               </w:rPr>
             </w:pPr>
+            <w:proofErr w:type="spellStart"/>
             <w:r>
               <w:rPr>
                 <w:b/>
@@ -13635,6 +13680,7 @@
               </w:rPr>
               <w:t>oidservicio_especial</w:t>
             </w:r>
+            <w:proofErr w:type="spellEnd"/>
           </w:p>
         </w:tc>
         <w:tc>
@@ -13650,20 +13696,15 @@
                 <w:lang w:val="es-AR"/>
               </w:rPr>
             </w:pPr>
-            <w:r>
-              <w:rPr>
-                <w:b/>
-                <w:lang w:val="es-AR"/>
-              </w:rPr>
-              <w:t>codigo_</w:t>
-            </w:r>
-            <w:r>
-              <w:rPr>
-                <w:b/>
-                <w:lang w:val="es-AR"/>
-              </w:rPr>
-              <w:t>servicio_especial</w:t>
-            </w:r>
+            <w:proofErr w:type="spellStart"/>
+            <w:r>
+              <w:rPr>
+                <w:b/>
+                <w:lang w:val="es-AR"/>
+              </w:rPr>
+              <w:t>codigo_servicio_especial</w:t>
+            </w:r>
+            <w:proofErr w:type="spellEnd"/>
           </w:p>
         </w:tc>
         <w:tc>
@@ -13679,20 +13720,15 @@
                 <w:lang w:val="es-AR"/>
               </w:rPr>
             </w:pPr>
-            <w:r>
-              <w:rPr>
-                <w:b/>
-                <w:lang w:val="es-AR"/>
-              </w:rPr>
-              <w:t>nombre</w:t>
-            </w:r>
-            <w:r>
-              <w:rPr>
-                <w:b/>
-                <w:lang w:val="es-AR"/>
-              </w:rPr>
-              <w:t>_servicio_especial</w:t>
-            </w:r>
+            <w:proofErr w:type="spellStart"/>
+            <w:r>
+              <w:rPr>
+                <w:b/>
+                <w:lang w:val="es-AR"/>
+              </w:rPr>
+              <w:t>nombre_servicio_especial</w:t>
+            </w:r>
+            <w:proofErr w:type="spellEnd"/>
           </w:p>
         </w:tc>
       </w:tr>
@@ -13784,6 +13820,7 @@
         </w:rPr>
         <w:t xml:space="preserve">: </w:t>
       </w:r>
+      <w:proofErr w:type="spellStart"/>
       <w:r>
         <w:rPr>
           <w:b/>
@@ -13791,6 +13828,7 @@
         </w:rPr>
         <w:t>costo_servicio</w:t>
       </w:r>
+      <w:proofErr w:type="spellEnd"/>
     </w:p>
     <w:tbl>
       <w:tblPr>
@@ -13821,6 +13859,7 @@
                 <w:lang w:val="es-AR"/>
               </w:rPr>
             </w:pPr>
+            <w:proofErr w:type="spellStart"/>
             <w:r>
               <w:rPr>
                 <w:b/>
@@ -13828,6 +13867,7 @@
               </w:rPr>
               <w:t>oidcosto_servicio</w:t>
             </w:r>
+            <w:proofErr w:type="spellEnd"/>
           </w:p>
         </w:tc>
         <w:tc>
@@ -13872,6 +13912,7 @@
                 <w:lang w:val="es-AR"/>
               </w:rPr>
             </w:pPr>
+            <w:proofErr w:type="spellStart"/>
             <w:r>
               <w:rPr>
                 <w:b/>
@@ -13879,6 +13920,7 @@
               </w:rPr>
               <w:t>oidservicio_especial</w:t>
             </w:r>
+            <w:proofErr w:type="spellEnd"/>
           </w:p>
         </w:tc>
       </w:tr>
@@ -13964,13 +14006,7 @@
         <w:rPr>
           <w:iCs/>
         </w:rPr>
-        <w:t>:</w:t>
-      </w:r>
-      <w:r>
-        <w:rPr>
-          <w:iCs/>
-        </w:rPr>
-        <w:t xml:space="preserve"> </w:t>
+        <w:t xml:space="preserve">: </w:t>
       </w:r>
       <w:r>
         <w:rPr>
@@ -14008,6 +14044,7 @@
                 <w:lang w:val="es-AR"/>
               </w:rPr>
             </w:pPr>
+            <w:proofErr w:type="spellStart"/>
             <w:r>
               <w:rPr>
                 <w:b/>
@@ -14015,6 +14052,7 @@
               </w:rPr>
               <w:t>oidrecibo</w:t>
             </w:r>
+            <w:proofErr w:type="spellEnd"/>
           </w:p>
         </w:tc>
         <w:tc>
@@ -14030,6 +14068,7 @@
                 <w:lang w:val="es-AR"/>
               </w:rPr>
             </w:pPr>
+            <w:proofErr w:type="spellStart"/>
             <w:r>
               <w:rPr>
                 <w:b/>
@@ -14037,6 +14076,7 @@
               </w:rPr>
               <w:t>numero_recibo</w:t>
             </w:r>
+            <w:proofErr w:type="spellEnd"/>
           </w:p>
         </w:tc>
         <w:tc>
@@ -14052,6 +14092,7 @@
                 <w:lang w:val="es-AR"/>
               </w:rPr>
             </w:pPr>
+            <w:proofErr w:type="spellStart"/>
             <w:r>
               <w:rPr>
                 <w:b/>
@@ -14059,6 +14100,7 @@
               </w:rPr>
               <w:t>oidfactura_paciente</w:t>
             </w:r>
+            <w:proofErr w:type="spellEnd"/>
           </w:p>
         </w:tc>
       </w:tr>
@@ -14152,13 +14194,7 @@
         <w:rPr>
           <w:iCs/>
         </w:rPr>
-        <w:t>:</w:t>
-      </w:r>
-      <w:r>
-        <w:rPr>
-          <w:iCs/>
-        </w:rPr>
-        <w:t xml:space="preserve"> cama</w:t>
+        <w:t>: cama</w:t>
       </w:r>
     </w:p>
     <w:tbl>
@@ -14190,6 +14226,7 @@
                 <w:lang w:val="es-AR"/>
               </w:rPr>
             </w:pPr>
+            <w:proofErr w:type="spellStart"/>
             <w:r>
               <w:rPr>
                 <w:b/>
@@ -14197,6 +14234,7 @@
               </w:rPr>
               <w:t>oidcama</w:t>
             </w:r>
+            <w:proofErr w:type="spellEnd"/>
           </w:p>
         </w:tc>
         <w:tc>
@@ -14212,6 +14250,7 @@
                 <w:lang w:val="es-AR"/>
               </w:rPr>
             </w:pPr>
+            <w:proofErr w:type="spellStart"/>
             <w:r>
               <w:rPr>
                 <w:b/>
@@ -14219,6 +14258,7 @@
               </w:rPr>
               <w:t>numero_cama</w:t>
             </w:r>
+            <w:proofErr w:type="spellEnd"/>
           </w:p>
         </w:tc>
         <w:tc>
@@ -14234,6 +14274,7 @@
                 <w:lang w:val="es-AR"/>
               </w:rPr>
             </w:pPr>
+            <w:proofErr w:type="spellStart"/>
             <w:r>
               <w:rPr>
                 <w:b/>
@@ -14241,6 +14282,7 @@
               </w:rPr>
               <w:t>oidestado_cama</w:t>
             </w:r>
+            <w:proofErr w:type="spellEnd"/>
           </w:p>
         </w:tc>
       </w:tr>
@@ -14329,13 +14371,7 @@
               <w:rPr>
                 <w:lang w:val="es-AR"/>
               </w:rPr>
-              <w:t>160</w:t>
-            </w:r>
-            <w:r>
-              <w:rPr>
-                <w:lang w:val="es-AR"/>
-              </w:rPr>
-              <w:t>2</w:t>
+              <w:t>1602</w:t>
             </w:r>
           </w:p>
         </w:tc>
@@ -14400,13 +14436,7 @@
               <w:rPr>
                 <w:lang w:val="es-AR"/>
               </w:rPr>
-              <w:t>160</w:t>
-            </w:r>
-            <w:r>
-              <w:rPr>
-                <w:lang w:val="es-AR"/>
-              </w:rPr>
-              <w:t>3</w:t>
+              <w:t>1603</w:t>
             </w:r>
           </w:p>
         </w:tc>
@@ -14471,13 +14501,7 @@
               <w:rPr>
                 <w:lang w:val="es-AR"/>
               </w:rPr>
-              <w:t>160</w:t>
-            </w:r>
-            <w:r>
-              <w:rPr>
-                <w:lang w:val="es-AR"/>
-              </w:rPr>
-              <w:t>4</w:t>
+              <w:t>1604</w:t>
             </w:r>
           </w:p>
         </w:tc>
@@ -14542,13 +14566,7 @@
               <w:rPr>
                 <w:lang w:val="es-AR"/>
               </w:rPr>
-              <w:t>160</w:t>
-            </w:r>
-            <w:r>
-              <w:rPr>
-                <w:lang w:val="es-AR"/>
-              </w:rPr>
-              <w:t>5</w:t>
+              <w:t>1605</w:t>
             </w:r>
           </w:p>
         </w:tc>
@@ -14613,13 +14631,7 @@
               <w:rPr>
                 <w:lang w:val="es-AR"/>
               </w:rPr>
-              <w:t>160</w:t>
-            </w:r>
-            <w:r>
-              <w:rPr>
-                <w:lang w:val="es-AR"/>
-              </w:rPr>
-              <w:t>6</w:t>
+              <w:t>1606</w:t>
             </w:r>
           </w:p>
         </w:tc>
@@ -14659,13 +14671,7 @@
               <w:rPr>
                 <w:lang w:val="es-AR"/>
               </w:rPr>
-              <w:t>170</w:t>
-            </w:r>
-            <w:r>
-              <w:rPr>
-                <w:lang w:val="es-AR"/>
-              </w:rPr>
-              <w:t>2</w:t>
+              <w:t>1702</w:t>
             </w:r>
           </w:p>
         </w:tc>
@@ -14690,13 +14696,7 @@
               <w:rPr>
                 <w:lang w:val="es-AR"/>
               </w:rPr>
-              <w:t>160</w:t>
-            </w:r>
-            <w:r>
-              <w:rPr>
-                <w:lang w:val="es-AR"/>
-              </w:rPr>
-              <w:t>7</w:t>
+              <w:t>1607</w:t>
             </w:r>
           </w:p>
         </w:tc>
@@ -14761,14 +14761,16 @@
         <w:rPr>
           <w:iCs/>
         </w:rPr>
-        <w:t>:</w:t>
-      </w:r>
+        <w:t xml:space="preserve">: </w:t>
+      </w:r>
+      <w:proofErr w:type="spellStart"/>
       <w:r>
         <w:rPr>
           <w:iCs/>
         </w:rPr>
-        <w:t xml:space="preserve"> estado_cama</w:t>
-      </w:r>
+        <w:t>estado_cama</w:t>
+      </w:r>
+      <w:proofErr w:type="spellEnd"/>
     </w:p>
     <w:tbl>
       <w:tblPr>
@@ -14798,6 +14800,7 @@
                 <w:lang w:val="es-AR"/>
               </w:rPr>
             </w:pPr>
+            <w:proofErr w:type="spellStart"/>
             <w:r>
               <w:rPr>
                 <w:b/>
@@ -14805,6 +14808,7 @@
               </w:rPr>
               <w:t>oidestado</w:t>
             </w:r>
+            <w:proofErr w:type="spellEnd"/>
           </w:p>
         </w:tc>
         <w:tc>
@@ -14820,6 +14824,7 @@
                 <w:lang w:val="es-AR"/>
               </w:rPr>
             </w:pPr>
+            <w:proofErr w:type="spellStart"/>
             <w:r>
               <w:rPr>
                 <w:b/>
@@ -14827,6 +14832,7 @@
               </w:rPr>
               <w:t>nombre_estado_cama</w:t>
             </w:r>
+            <w:proofErr w:type="spellEnd"/>
           </w:p>
         </w:tc>
       </w:tr>
@@ -14919,8 +14925,6 @@
             </w:r>
           </w:p>
         </w:tc>
-        <w:bookmarkStart w:id="0" w:name="_GoBack"/>
-        <w:bookmarkEnd w:id="0"/>
       </w:tr>
     </w:tbl>
     <w:p/>
@@ -14966,7 +14970,7 @@
           <v:shape id="_x0000_i1026" type="#_x0000_t75" style="width:327.75pt;height:629.25pt" o:ole="">
             <v:imagedata r:id="rId15" o:title=""/>
           </v:shape>
-          <o:OLEObject Type="Embed" ProgID="Visio.Drawing.11" ShapeID="_x0000_i1026" DrawAspect="Content" ObjectID="_1384163142" r:id="rId16"/>
+          <o:OLEObject Type="Embed" ProgID="Visio.Drawing.11" ShapeID="_x0000_i1026" DrawAspect="Content" ObjectID="_1384166690" r:id="rId16"/>
         </w:object>
       </w:r>
     </w:p>
@@ -16778,13 +16782,22 @@
         <w:t xml:space="preserve"> </w:t>
       </w:r>
       <w:r>
-        <w:t>(Aclaración: subrayado doble=clave primaria, subrayado rulito=clave foránea)</w:t>
+        <w:t xml:space="preserve">(Aclaración: subrayado doble=clave primaria, subrayado </w:t>
+      </w:r>
+      <w:proofErr w:type="spellStart"/>
+      <w:r>
+        <w:t>rulito</w:t>
+      </w:r>
+      <w:proofErr w:type="spellEnd"/>
+      <w:r>
+        <w:t>=clave foránea)</w:t>
       </w:r>
     </w:p>
     <w:p>
       <w:pPr>
         <w:ind w:left="360"/>
       </w:pPr>
+      <w:proofErr w:type="spellStart"/>
       <w:r>
         <w:rPr>
           <w:b/>
@@ -16792,14 +16805,20 @@
         <w:t>ObraSocia</w:t>
       </w:r>
       <w:r>
-        <w:t xml:space="preserve">l= </w:t>
-      </w:r>
+        <w:t>l</w:t>
+      </w:r>
+      <w:proofErr w:type="spellEnd"/>
+      <w:r>
+        <w:t xml:space="preserve">= </w:t>
+      </w:r>
+      <w:proofErr w:type="spellStart"/>
       <w:r>
         <w:rPr>
           <w:u w:val="double"/>
         </w:rPr>
         <w:t>codigoOSocial</w:t>
       </w:r>
+      <w:proofErr w:type="spellEnd"/>
       <w:r>
         <w:rPr>
           <w:u w:val="single"/>
@@ -16807,8 +16826,13 @@
         <w:t xml:space="preserve"> </w:t>
       </w:r>
       <w:r>
-        <w:t>+ nombreOSocial</w:t>
-      </w:r>
+        <w:t xml:space="preserve">+ </w:t>
+      </w:r>
+      <w:proofErr w:type="spellStart"/>
+      <w:r>
+        <w:t>nombreOSocial</w:t>
+      </w:r>
+      <w:proofErr w:type="spellEnd"/>
     </w:p>
     <w:p>
       <w:pPr>
@@ -16823,21 +16847,25 @@
       <w:r>
         <w:t xml:space="preserve">= </w:t>
       </w:r>
+      <w:proofErr w:type="spellStart"/>
       <w:r>
         <w:rPr>
           <w:u w:val="double"/>
         </w:rPr>
         <w:t>codigoPlan</w:t>
       </w:r>
+      <w:proofErr w:type="spellEnd"/>
       <w:r>
         <w:t xml:space="preserve"> +  descripción + </w:t>
       </w:r>
+      <w:proofErr w:type="spellStart"/>
       <w:r>
         <w:rPr>
           <w:u w:val="wave"/>
         </w:rPr>
         <w:t>codigoOSocial</w:t>
       </w:r>
+      <w:proofErr w:type="spellEnd"/>
     </w:p>
     <w:p>
       <w:pPr>
@@ -16852,185 +16880,271 @@
       <w:r>
         <w:t xml:space="preserve">= </w:t>
       </w:r>
+      <w:proofErr w:type="spellStart"/>
       <w:r>
         <w:rPr>
           <w:u w:val="double"/>
         </w:rPr>
         <w:t>nºPaciente</w:t>
       </w:r>
-      <w:r>
-        <w:t xml:space="preserve"> + dni + nombre +  domicilio + teléfono + </w:t>
-      </w:r>
+      <w:proofErr w:type="spellEnd"/>
+      <w:r>
+        <w:t xml:space="preserve"> + </w:t>
+      </w:r>
+      <w:proofErr w:type="spellStart"/>
+      <w:r>
+        <w:t>dni</w:t>
+      </w:r>
+      <w:proofErr w:type="spellEnd"/>
+      <w:r>
+        <w:t xml:space="preserve"> + nombre +  domicilio + teléfono + </w:t>
+      </w:r>
+      <w:proofErr w:type="spellStart"/>
       <w:r>
         <w:rPr>
           <w:u w:val="wave"/>
         </w:rPr>
         <w:t>codigoPlan</w:t>
       </w:r>
+      <w:proofErr w:type="spellEnd"/>
     </w:p>
     <w:p>
       <w:pPr>
         <w:ind w:left="360"/>
       </w:pPr>
+      <w:proofErr w:type="spellStart"/>
       <w:r>
         <w:rPr>
           <w:b/>
         </w:rPr>
         <w:t>ServicioEspecial</w:t>
       </w:r>
+      <w:proofErr w:type="spellEnd"/>
       <w:r>
         <w:t xml:space="preserve">= </w:t>
       </w:r>
+      <w:proofErr w:type="spellStart"/>
       <w:r>
         <w:rPr>
           <w:u w:val="double"/>
         </w:rPr>
         <w:t>codigoServicio</w:t>
       </w:r>
-      <w:r>
-        <w:t xml:space="preserve"> + nombreServicio </w:t>
+      <w:proofErr w:type="spellEnd"/>
+      <w:r>
+        <w:t xml:space="preserve"> + </w:t>
+      </w:r>
+      <w:proofErr w:type="spellStart"/>
+      <w:r>
+        <w:t>nombreServicio</w:t>
+      </w:r>
+      <w:proofErr w:type="spellEnd"/>
+      <w:r>
+        <w:t xml:space="preserve"> </w:t>
       </w:r>
     </w:p>
     <w:p>
       <w:pPr>
         <w:ind w:left="360"/>
       </w:pPr>
+      <w:proofErr w:type="spellStart"/>
       <w:r>
         <w:rPr>
           <w:b/>
         </w:rPr>
         <w:t>CostoServicio</w:t>
       </w:r>
+      <w:proofErr w:type="spellEnd"/>
       <w:r>
         <w:t xml:space="preserve">= </w:t>
       </w:r>
+      <w:proofErr w:type="spellStart"/>
       <w:r>
         <w:rPr>
           <w:u w:val="double"/>
         </w:rPr>
         <w:t>codigoCS</w:t>
       </w:r>
-      <w:r>
-        <w:t xml:space="preserve"> + fechaInicio + fechaFin + monto + </w:t>
-      </w:r>
+      <w:proofErr w:type="spellEnd"/>
+      <w:r>
+        <w:t xml:space="preserve"> + </w:t>
+      </w:r>
+      <w:proofErr w:type="spellStart"/>
+      <w:r>
+        <w:t>fechaInicio</w:t>
+      </w:r>
+      <w:proofErr w:type="spellEnd"/>
+      <w:r>
+        <w:t xml:space="preserve"> + </w:t>
+      </w:r>
+      <w:proofErr w:type="spellStart"/>
+      <w:r>
+        <w:t>fechaFin</w:t>
+      </w:r>
+      <w:proofErr w:type="spellEnd"/>
+      <w:r>
+        <w:t xml:space="preserve"> + monto + </w:t>
+      </w:r>
+      <w:proofErr w:type="spellStart"/>
       <w:r>
         <w:rPr>
           <w:u w:val="wave"/>
         </w:rPr>
         <w:t>codigoServicio</w:t>
       </w:r>
+      <w:proofErr w:type="spellEnd"/>
     </w:p>
     <w:p>
       <w:pPr>
         <w:ind w:left="360"/>
       </w:pPr>
+      <w:proofErr w:type="spellStart"/>
       <w:r>
         <w:rPr>
           <w:b/>
         </w:rPr>
         <w:t>DetalleFicha</w:t>
       </w:r>
+      <w:proofErr w:type="spellEnd"/>
       <w:r>
         <w:t xml:space="preserve">= </w:t>
       </w:r>
+      <w:proofErr w:type="spellStart"/>
       <w:r>
         <w:rPr>
           <w:u w:val="double"/>
         </w:rPr>
         <w:t>nºLinea</w:t>
       </w:r>
-      <w:r>
-        <w:t xml:space="preserve"> + fechaAlta + </w:t>
-      </w:r>
+      <w:proofErr w:type="spellEnd"/>
+      <w:r>
+        <w:t xml:space="preserve"> + </w:t>
+      </w:r>
+      <w:proofErr w:type="spellStart"/>
+      <w:r>
+        <w:t>fechaAlta</w:t>
+      </w:r>
+      <w:proofErr w:type="spellEnd"/>
+      <w:r>
+        <w:t xml:space="preserve"> + </w:t>
+      </w:r>
+      <w:proofErr w:type="spellStart"/>
       <w:r>
         <w:rPr>
           <w:u w:val="wave"/>
         </w:rPr>
         <w:t>codigoServicio</w:t>
       </w:r>
+      <w:proofErr w:type="spellEnd"/>
       <w:r>
         <w:t xml:space="preserve"> + </w:t>
       </w:r>
+      <w:proofErr w:type="spellStart"/>
       <w:r>
         <w:rPr>
           <w:u w:val="wave"/>
         </w:rPr>
         <w:t>nºFicha</w:t>
       </w:r>
+      <w:proofErr w:type="spellEnd"/>
     </w:p>
     <w:p>
       <w:pPr>
         <w:ind w:left="360"/>
       </w:pPr>
+      <w:proofErr w:type="spellStart"/>
       <w:r>
         <w:rPr>
           <w:b/>
         </w:rPr>
         <w:t>FichaInternacion</w:t>
       </w:r>
+      <w:proofErr w:type="spellEnd"/>
       <w:r>
         <w:t xml:space="preserve">= </w:t>
       </w:r>
+      <w:proofErr w:type="spellStart"/>
       <w:r>
         <w:rPr>
           <w:u w:val="double"/>
         </w:rPr>
         <w:t>nºFicha</w:t>
       </w:r>
-      <w:r>
-        <w:t xml:space="preserve"> + fechaCreacion + </w:t>
-      </w:r>
+      <w:proofErr w:type="spellEnd"/>
+      <w:r>
+        <w:t xml:space="preserve"> + </w:t>
+      </w:r>
+      <w:proofErr w:type="spellStart"/>
+      <w:r>
+        <w:t>fechaCreacion</w:t>
+      </w:r>
+      <w:proofErr w:type="spellEnd"/>
+      <w:r>
+        <w:t xml:space="preserve"> + </w:t>
+      </w:r>
+      <w:proofErr w:type="spellStart"/>
       <w:r>
         <w:rPr>
           <w:u w:val="wave"/>
         </w:rPr>
         <w:t>nºFacturaOS</w:t>
       </w:r>
+      <w:proofErr w:type="spellEnd"/>
       <w:r>
         <w:t xml:space="preserve"> + </w:t>
       </w:r>
+      <w:proofErr w:type="spellStart"/>
       <w:r>
         <w:rPr>
           <w:u w:val="wave"/>
         </w:rPr>
         <w:t>codigoPrestacion</w:t>
       </w:r>
+      <w:proofErr w:type="spellEnd"/>
       <w:r>
         <w:t xml:space="preserve"> + </w:t>
       </w:r>
+      <w:proofErr w:type="spellStart"/>
       <w:r>
         <w:rPr>
           <w:u w:val="wave"/>
         </w:rPr>
         <w:t>nºPaciente</w:t>
       </w:r>
+      <w:proofErr w:type="spellEnd"/>
       <w:r>
         <w:t xml:space="preserve"> + </w:t>
       </w:r>
+      <w:proofErr w:type="spellStart"/>
       <w:r>
         <w:rPr>
           <w:u w:val="wave"/>
         </w:rPr>
         <w:t>nºHabitacion</w:t>
       </w:r>
+      <w:proofErr w:type="spellEnd"/>
       <w:r>
         <w:t xml:space="preserve"> + </w:t>
       </w:r>
+      <w:proofErr w:type="spellStart"/>
       <w:r>
         <w:rPr>
           <w:u w:val="wave"/>
         </w:rPr>
         <w:t>nºCama</w:t>
       </w:r>
+      <w:proofErr w:type="spellEnd"/>
       <w:r>
         <w:t xml:space="preserve"> + </w:t>
       </w:r>
+      <w:proofErr w:type="spellStart"/>
       <w:r>
         <w:rPr>
           <w:u w:val="wave"/>
         </w:rPr>
         <w:t>codigoEstadoFI</w:t>
       </w:r>
+      <w:proofErr w:type="spellEnd"/>
       <w:r>
         <w:t xml:space="preserve"> </w:t>
       </w:r>
@@ -17039,53 +17153,79 @@
       <w:pPr>
         <w:ind w:left="360"/>
       </w:pPr>
+      <w:proofErr w:type="spellStart"/>
       <w:r>
         <w:rPr>
           <w:b/>
         </w:rPr>
         <w:t>TIpoHabitacion</w:t>
       </w:r>
+      <w:proofErr w:type="spellEnd"/>
       <w:r>
         <w:t xml:space="preserve">= </w:t>
       </w:r>
+      <w:proofErr w:type="spellStart"/>
       <w:r>
         <w:rPr>
           <w:u w:val="double"/>
         </w:rPr>
         <w:t>codigoTipoHab</w:t>
       </w:r>
-      <w:r>
-        <w:t xml:space="preserve"> + nombreTipo </w:t>
+      <w:proofErr w:type="spellEnd"/>
+      <w:r>
+        <w:t xml:space="preserve"> + </w:t>
+      </w:r>
+      <w:proofErr w:type="spellStart"/>
+      <w:r>
+        <w:t>nombreTipo</w:t>
+      </w:r>
+      <w:proofErr w:type="spellEnd"/>
+      <w:r>
+        <w:t xml:space="preserve"> </w:t>
       </w:r>
     </w:p>
     <w:p>
       <w:pPr>
         <w:ind w:left="360"/>
       </w:pPr>
+      <w:proofErr w:type="spellStart"/>
       <w:r>
         <w:rPr>
           <w:b/>
         </w:rPr>
         <w:t>TipoPrestacion</w:t>
       </w:r>
+      <w:proofErr w:type="spellEnd"/>
       <w:r>
         <w:t xml:space="preserve">= </w:t>
       </w:r>
+      <w:proofErr w:type="spellStart"/>
       <w:r>
         <w:rPr>
           <w:u w:val="double"/>
         </w:rPr>
         <w:t>codigoTipoPrestacion</w:t>
       </w:r>
-      <w:r>
-        <w:t xml:space="preserve"> + nombreTipoPrestacion + </w:t>
-      </w:r>
+      <w:proofErr w:type="spellEnd"/>
+      <w:r>
+        <w:t xml:space="preserve"> + </w:t>
+      </w:r>
+      <w:proofErr w:type="spellStart"/>
+      <w:r>
+        <w:t>nombreTipoPrestacion</w:t>
+      </w:r>
+      <w:proofErr w:type="spellEnd"/>
+      <w:r>
+        <w:t xml:space="preserve"> + </w:t>
+      </w:r>
+      <w:proofErr w:type="spellStart"/>
       <w:r>
         <w:rPr>
           <w:u w:val="wave"/>
         </w:rPr>
         <w:t>codigoTipoHab</w:t>
       </w:r>
+      <w:proofErr w:type="spellEnd"/>
     </w:p>
     <w:p>
       <w:pPr>
@@ -17100,50 +17240,76 @@
       <w:r>
         <w:t xml:space="preserve">= </w:t>
       </w:r>
+      <w:proofErr w:type="spellStart"/>
       <w:r>
         <w:rPr>
           <w:u w:val="double"/>
         </w:rPr>
         <w:t>codigoPrestacion</w:t>
       </w:r>
+      <w:proofErr w:type="spellEnd"/>
       <w:r>
         <w:t xml:space="preserve"> + descripción + </w:t>
       </w:r>
+      <w:proofErr w:type="spellStart"/>
       <w:r>
         <w:rPr>
           <w:u w:val="wave"/>
         </w:rPr>
         <w:t>codigoTipoPrestacion</w:t>
       </w:r>
+      <w:proofErr w:type="spellEnd"/>
     </w:p>
     <w:p>
       <w:pPr>
         <w:ind w:left="360"/>
       </w:pPr>
+      <w:proofErr w:type="spellStart"/>
       <w:r>
         <w:rPr>
           <w:b/>
         </w:rPr>
         <w:t>CostoPrestacion</w:t>
       </w:r>
+      <w:proofErr w:type="spellEnd"/>
       <w:r>
         <w:t xml:space="preserve">= </w:t>
       </w:r>
+      <w:proofErr w:type="spellStart"/>
       <w:r>
         <w:rPr>
           <w:u w:val="double"/>
         </w:rPr>
         <w:t>codigoCostoP</w:t>
       </w:r>
-      <w:r>
-        <w:t xml:space="preserve"> + fechaInicio + fechaFin + monto + </w:t>
-      </w:r>
+      <w:proofErr w:type="spellEnd"/>
+      <w:r>
+        <w:t xml:space="preserve"> + </w:t>
+      </w:r>
+      <w:proofErr w:type="spellStart"/>
+      <w:r>
+        <w:t>fechaInicio</w:t>
+      </w:r>
+      <w:proofErr w:type="spellEnd"/>
+      <w:r>
+        <w:t xml:space="preserve"> + </w:t>
+      </w:r>
+      <w:proofErr w:type="spellStart"/>
+      <w:r>
+        <w:t>fechaFin</w:t>
+      </w:r>
+      <w:proofErr w:type="spellEnd"/>
+      <w:r>
+        <w:t xml:space="preserve"> + monto + </w:t>
+      </w:r>
+      <w:proofErr w:type="spellStart"/>
       <w:r>
         <w:rPr>
           <w:u w:val="wave"/>
         </w:rPr>
         <w:t>codigoPrestacion</w:t>
       </w:r>
+      <w:proofErr w:type="spellEnd"/>
     </w:p>
     <w:p>
       <w:pPr>
@@ -17158,12 +17324,14 @@
       <w:r>
         <w:t xml:space="preserve">= </w:t>
       </w:r>
+      <w:proofErr w:type="spellStart"/>
       <w:r>
         <w:rPr>
           <w:u w:val="double"/>
         </w:rPr>
         <w:t>codigoCoseguro</w:t>
       </w:r>
+      <w:proofErr w:type="spellEnd"/>
       <w:r>
         <w:t xml:space="preserve"> + porcentaje </w:t>
       </w:r>
@@ -17181,21 +17349,41 @@
       <w:r>
         <w:t xml:space="preserve">= </w:t>
       </w:r>
+      <w:proofErr w:type="spellStart"/>
       <w:r>
         <w:rPr>
           <w:u w:val="double"/>
         </w:rPr>
         <w:t>codigoConvenio</w:t>
       </w:r>
-      <w:r>
-        <w:t xml:space="preserve"> + fechaInicio + fechaFin + </w:t>
-      </w:r>
+      <w:proofErr w:type="spellEnd"/>
+      <w:r>
+        <w:t xml:space="preserve"> + </w:t>
+      </w:r>
+      <w:proofErr w:type="spellStart"/>
+      <w:r>
+        <w:t>fechaInicio</w:t>
+      </w:r>
+      <w:proofErr w:type="spellEnd"/>
+      <w:r>
+        <w:t xml:space="preserve"> + </w:t>
+      </w:r>
+      <w:proofErr w:type="spellStart"/>
+      <w:r>
+        <w:t>fechaFin</w:t>
+      </w:r>
+      <w:proofErr w:type="spellEnd"/>
+      <w:r>
+        <w:t xml:space="preserve"> + </w:t>
+      </w:r>
+      <w:proofErr w:type="spellStart"/>
       <w:r>
         <w:rPr>
           <w:u w:val="wave"/>
         </w:rPr>
         <w:t>codigoCoseguro</w:t>
       </w:r>
+      <w:proofErr w:type="spellEnd"/>
     </w:p>
     <w:p>
       <w:pPr>
@@ -17210,30 +17398,36 @@
       <w:r>
         <w:t xml:space="preserve">= </w:t>
       </w:r>
+      <w:proofErr w:type="spellStart"/>
       <w:r>
         <w:rPr>
           <w:u w:val="double"/>
         </w:rPr>
         <w:t>nªHabitacion</w:t>
       </w:r>
+      <w:proofErr w:type="spellEnd"/>
       <w:r>
         <w:t xml:space="preserve"> + </w:t>
       </w:r>
+      <w:proofErr w:type="spellStart"/>
       <w:r>
         <w:rPr>
           <w:u w:val="wave"/>
         </w:rPr>
         <w:t>codigoTipoHab</w:t>
       </w:r>
+      <w:proofErr w:type="spellEnd"/>
       <w:r>
         <w:t xml:space="preserve"> + </w:t>
       </w:r>
+      <w:proofErr w:type="spellStart"/>
       <w:r>
         <w:rPr>
           <w:u w:val="wave"/>
         </w:rPr>
         <w:t>codigoSector</w:t>
       </w:r>
+      <w:proofErr w:type="spellEnd"/>
     </w:p>
     <w:p>
       <w:pPr>
@@ -17248,53 +17442,68 @@
       <w:r>
         <w:t xml:space="preserve">= </w:t>
       </w:r>
+      <w:proofErr w:type="spellStart"/>
       <w:r>
         <w:rPr>
           <w:u w:val="double"/>
         </w:rPr>
         <w:t>nºCama</w:t>
       </w:r>
+      <w:proofErr w:type="spellEnd"/>
       <w:r>
         <w:t xml:space="preserve"> + </w:t>
       </w:r>
+      <w:proofErr w:type="spellStart"/>
       <w:r>
         <w:rPr>
           <w:u w:val="wave"/>
         </w:rPr>
         <w:t>nºHabitacion</w:t>
       </w:r>
+      <w:proofErr w:type="spellEnd"/>
       <w:r>
         <w:t xml:space="preserve"> + </w:t>
       </w:r>
+      <w:proofErr w:type="spellStart"/>
       <w:r>
         <w:rPr>
           <w:u w:val="wave"/>
         </w:rPr>
         <w:t>codigoEstadoCama</w:t>
       </w:r>
+      <w:proofErr w:type="spellEnd"/>
     </w:p>
     <w:p>
       <w:pPr>
         <w:ind w:left="360"/>
       </w:pPr>
+      <w:proofErr w:type="spellStart"/>
       <w:r>
         <w:rPr>
           <w:b/>
         </w:rPr>
         <w:t>EstadoCama</w:t>
       </w:r>
+      <w:proofErr w:type="spellEnd"/>
       <w:r>
         <w:t xml:space="preserve">= </w:t>
       </w:r>
+      <w:proofErr w:type="spellStart"/>
       <w:r>
         <w:rPr>
           <w:u w:val="double"/>
         </w:rPr>
         <w:t>codigoEstadoCama</w:t>
       </w:r>
-      <w:r>
-        <w:t xml:space="preserve"> + nombreEstado</w:t>
-      </w:r>
+      <w:proofErr w:type="spellEnd"/>
+      <w:r>
+        <w:t xml:space="preserve"> + </w:t>
+      </w:r>
+      <w:proofErr w:type="spellStart"/>
+      <w:r>
+        <w:t>nombreEstado</w:t>
+      </w:r>
+      <w:proofErr w:type="spellEnd"/>
     </w:p>
     <w:p>
       <w:pPr>
@@ -17309,14 +17518,32 @@
       <w:r>
         <w:t xml:space="preserve">= </w:t>
       </w:r>
+      <w:proofErr w:type="spellStart"/>
       <w:r>
         <w:rPr>
           <w:u w:val="double"/>
         </w:rPr>
         <w:t>codigoSector</w:t>
       </w:r>
-      <w:r>
-        <w:t xml:space="preserve"> + nombreSector + nºPiso </w:t>
+      <w:proofErr w:type="spellEnd"/>
+      <w:r>
+        <w:t xml:space="preserve"> + </w:t>
+      </w:r>
+      <w:proofErr w:type="spellStart"/>
+      <w:r>
+        <w:t>nombreSector</w:t>
+      </w:r>
+      <w:proofErr w:type="spellEnd"/>
+      <w:r>
+        <w:t xml:space="preserve"> + </w:t>
+      </w:r>
+      <w:proofErr w:type="spellStart"/>
+      <w:r>
+        <w:t>nºPiso</w:t>
+      </w:r>
+      <w:proofErr w:type="spellEnd"/>
+      <w:r>
+        <w:t xml:space="preserve"> </w:t>
       </w:r>
     </w:p>
     <w:p>
@@ -17332,12 +17559,14 @@
       <w:r>
         <w:t xml:space="preserve">= </w:t>
       </w:r>
+      <w:proofErr w:type="spellStart"/>
       <w:r>
         <w:rPr>
           <w:u w:val="double"/>
         </w:rPr>
         <w:t>nºRecibo</w:t>
       </w:r>
+      <w:proofErr w:type="spellEnd"/>
       <w:r>
         <w:t xml:space="preserve"> + fecha </w:t>
       </w:r>
@@ -17349,12 +17578,14 @@
           <w:u w:val="wave"/>
         </w:rPr>
       </w:pPr>
+      <w:proofErr w:type="spellStart"/>
       <w:r>
         <w:rPr>
           <w:b/>
         </w:rPr>
         <w:t>FacturaCliente</w:t>
       </w:r>
+      <w:proofErr w:type="spellEnd"/>
       <w:r>
         <w:t>=</w:t>
       </w:r>
@@ -17362,72 +17593,119 @@
         <w:rPr>
           <w:u w:val="double"/>
         </w:rPr>
-        <w:t xml:space="preserve"> nºFactura</w:t>
-      </w:r>
-      <w:r>
-        <w:t xml:space="preserve"> + fechaEmision + </w:t>
-      </w:r>
+        <w:t xml:space="preserve"> </w:t>
+      </w:r>
+      <w:proofErr w:type="spellStart"/>
+      <w:r>
+        <w:rPr>
+          <w:u w:val="double"/>
+        </w:rPr>
+        <w:t>nºFactura</w:t>
+      </w:r>
+      <w:proofErr w:type="spellEnd"/>
+      <w:r>
+        <w:t xml:space="preserve"> + </w:t>
+      </w:r>
+      <w:proofErr w:type="spellStart"/>
+      <w:r>
+        <w:t>fechaEmision</w:t>
+      </w:r>
+      <w:proofErr w:type="spellEnd"/>
+      <w:r>
+        <w:t xml:space="preserve"> + </w:t>
+      </w:r>
+      <w:proofErr w:type="spellStart"/>
       <w:r>
         <w:rPr>
           <w:u w:val="wave"/>
         </w:rPr>
-        <w:t xml:space="preserve">nºRecibo </w:t>
+        <w:t>nºRecibo</w:t>
+      </w:r>
+      <w:proofErr w:type="spellEnd"/>
+      <w:r>
+        <w:rPr>
+          <w:u w:val="wave"/>
+        </w:rPr>
+        <w:t xml:space="preserve"> </w:t>
       </w:r>
       <w:r>
         <w:t xml:space="preserve">+ </w:t>
       </w:r>
+      <w:proofErr w:type="spellStart"/>
       <w:r>
         <w:rPr>
           <w:u w:val="wave"/>
         </w:rPr>
         <w:t>codigoEstadoFC</w:t>
       </w:r>
+      <w:proofErr w:type="spellEnd"/>
     </w:p>
     <w:p>
       <w:pPr>
         <w:ind w:left="360"/>
       </w:pPr>
+      <w:proofErr w:type="spellStart"/>
       <w:r>
         <w:rPr>
           <w:b/>
         </w:rPr>
         <w:t>EstadoFacturaCliente</w:t>
       </w:r>
+      <w:proofErr w:type="spellEnd"/>
       <w:r>
         <w:t xml:space="preserve">= </w:t>
       </w:r>
+      <w:proofErr w:type="spellStart"/>
       <w:r>
         <w:rPr>
           <w:u w:val="double"/>
         </w:rPr>
         <w:t>codigoEstadoFC</w:t>
       </w:r>
-      <w:r>
-        <w:t xml:space="preserve"> + nombreEstadoFC </w:t>
+      <w:proofErr w:type="spellEnd"/>
+      <w:r>
+        <w:t xml:space="preserve"> + </w:t>
+      </w:r>
+      <w:proofErr w:type="spellStart"/>
+      <w:r>
+        <w:t>nombreEstadoFC</w:t>
+      </w:r>
+      <w:proofErr w:type="spellEnd"/>
+      <w:r>
+        <w:t xml:space="preserve"> </w:t>
       </w:r>
     </w:p>
     <w:p>
       <w:pPr>
         <w:ind w:left="360"/>
       </w:pPr>
+      <w:proofErr w:type="spellStart"/>
       <w:r>
         <w:rPr>
           <w:b/>
         </w:rPr>
         <w:t>EstadoFIchaInternacion</w:t>
       </w:r>
+      <w:proofErr w:type="spellEnd"/>
       <w:r>
         <w:t xml:space="preserve">= </w:t>
       </w:r>
+      <w:proofErr w:type="spellStart"/>
       <w:r>
         <w:rPr>
           <w:u w:val="double"/>
         </w:rPr>
         <w:t>codigoEstadoFI</w:t>
       </w:r>
-      <w:r>
-        <w:t xml:space="preserve"> + nombreEstadoFI</w:t>
-      </w:r>
+      <w:proofErr w:type="spellEnd"/>
+      <w:r>
+        <w:t xml:space="preserve"> + </w:t>
+      </w:r>
+      <w:proofErr w:type="spellStart"/>
+      <w:r>
+        <w:t>nombreEstadoFI</w:t>
+      </w:r>
+      <w:proofErr w:type="spellEnd"/>
     </w:p>
     <w:p>
       <w:pPr>
@@ -17449,13 +17727,22 @@
       </w:pPr>
       <w:r>
         <w:lastRenderedPageBreak/>
-        <w:t>Mapeo MER Clínica (Aclaración: subrayado doble=clave primaria, subrayado rulito=clave foránea)</w:t>
+        <w:t xml:space="preserve">Mapeo MER Clínica (Aclaración: subrayado doble=clave primaria, subrayado </w:t>
+      </w:r>
+      <w:proofErr w:type="spellStart"/>
+      <w:r>
+        <w:t>rulito</w:t>
+      </w:r>
+      <w:proofErr w:type="spellEnd"/>
+      <w:r>
+        <w:t>=clave foránea)</w:t>
       </w:r>
     </w:p>
     <w:p>
       <w:pPr>
         <w:ind w:left="360"/>
       </w:pPr>
+      <w:proofErr w:type="spellStart"/>
       <w:r>
         <w:rPr>
           <w:b/>
@@ -17463,17 +17750,28 @@
         <w:t>ObraSocia</w:t>
       </w:r>
       <w:r>
-        <w:t xml:space="preserve">l= </w:t>
-      </w:r>
+        <w:t>l</w:t>
+      </w:r>
+      <w:proofErr w:type="spellEnd"/>
+      <w:r>
+        <w:t xml:space="preserve">= </w:t>
+      </w:r>
+      <w:proofErr w:type="spellStart"/>
       <w:r>
         <w:rPr>
           <w:u w:val="double"/>
         </w:rPr>
         <w:t>oidObraSocial</w:t>
       </w:r>
-      <w:r>
-        <w:t xml:space="preserve"> + codigoOSocial</w:t>
-      </w:r>
+      <w:proofErr w:type="spellEnd"/>
+      <w:r>
+        <w:t xml:space="preserve"> + </w:t>
+      </w:r>
+      <w:proofErr w:type="spellStart"/>
+      <w:r>
+        <w:t>codigoOSocial</w:t>
+      </w:r>
+      <w:proofErr w:type="spellEnd"/>
       <w:r>
         <w:rPr>
           <w:u w:val="single"/>
@@ -17481,8 +17779,13 @@
         <w:t xml:space="preserve"> </w:t>
       </w:r>
       <w:r>
-        <w:t>+ nombreOSocial</w:t>
-      </w:r>
+        <w:t xml:space="preserve">+ </w:t>
+      </w:r>
+      <w:proofErr w:type="spellStart"/>
+      <w:r>
+        <w:t>nombreOSocial</w:t>
+      </w:r>
+      <w:proofErr w:type="spellEnd"/>
     </w:p>
     <w:p>
       <w:pPr>
@@ -17497,20 +17800,38 @@
       <w:r>
         <w:t xml:space="preserve">= </w:t>
       </w:r>
+      <w:proofErr w:type="spellStart"/>
       <w:r>
         <w:rPr>
           <w:u w:val="double"/>
         </w:rPr>
         <w:t>oidPlan</w:t>
       </w:r>
-      <w:r>
-        <w:t xml:space="preserve"> + codigoPlan +  descripción + </w:t>
-      </w:r>
+      <w:proofErr w:type="spellEnd"/>
+      <w:r>
+        <w:t xml:space="preserve"> + </w:t>
+      </w:r>
+      <w:proofErr w:type="spellStart"/>
+      <w:r>
+        <w:t>codigoPlan</w:t>
+      </w:r>
+      <w:proofErr w:type="spellEnd"/>
+      <w:r>
+        <w:t xml:space="preserve"> +  descripción + </w:t>
+      </w:r>
+      <w:proofErr w:type="spellStart"/>
       <w:r>
         <w:rPr>
           <w:u w:val="wave"/>
         </w:rPr>
-        <w:t xml:space="preserve">oidObraSocial </w:t>
+        <w:t>oidObraSocial</w:t>
+      </w:r>
+      <w:proofErr w:type="spellEnd"/>
+      <w:r>
+        <w:rPr>
+          <w:u w:val="wave"/>
+        </w:rPr>
+        <w:t xml:space="preserve"> </w:t>
       </w:r>
     </w:p>
     <w:p>
@@ -17526,185 +17847,311 @@
       <w:r>
         <w:t xml:space="preserve">= </w:t>
       </w:r>
+      <w:proofErr w:type="spellStart"/>
       <w:r>
         <w:rPr>
           <w:u w:val="double"/>
         </w:rPr>
         <w:t>oidPaciente</w:t>
       </w:r>
-      <w:r>
-        <w:t xml:space="preserve"> + nºPaciente + dni + nombre +  domicilio + teléfono + </w:t>
-      </w:r>
+      <w:proofErr w:type="spellEnd"/>
+      <w:r>
+        <w:t xml:space="preserve"> + </w:t>
+      </w:r>
+      <w:proofErr w:type="spellStart"/>
+      <w:r>
+        <w:t>nºPaciente</w:t>
+      </w:r>
+      <w:proofErr w:type="spellEnd"/>
+      <w:r>
+        <w:t xml:space="preserve"> + </w:t>
+      </w:r>
+      <w:proofErr w:type="spellStart"/>
+      <w:r>
+        <w:t>dni</w:t>
+      </w:r>
+      <w:proofErr w:type="spellEnd"/>
+      <w:r>
+        <w:t xml:space="preserve"> + nombre +  domicilio + teléfono + </w:t>
+      </w:r>
+      <w:proofErr w:type="spellStart"/>
       <w:r>
         <w:rPr>
           <w:u w:val="wave"/>
         </w:rPr>
         <w:t>oidPlan</w:t>
       </w:r>
+      <w:proofErr w:type="spellEnd"/>
     </w:p>
     <w:p>
       <w:pPr>
         <w:ind w:left="360"/>
       </w:pPr>
+      <w:proofErr w:type="spellStart"/>
       <w:r>
         <w:rPr>
           <w:b/>
         </w:rPr>
         <w:t>ServicioEspecial</w:t>
       </w:r>
+      <w:proofErr w:type="spellEnd"/>
       <w:r>
         <w:t xml:space="preserve">= </w:t>
       </w:r>
+      <w:proofErr w:type="spellStart"/>
       <w:r>
         <w:rPr>
           <w:u w:val="double"/>
         </w:rPr>
         <w:t>oidServicioEspecial</w:t>
       </w:r>
-      <w:r>
-        <w:t xml:space="preserve"> + codigoServicio + nombreServicio </w:t>
+      <w:proofErr w:type="spellEnd"/>
+      <w:r>
+        <w:t xml:space="preserve"> + </w:t>
+      </w:r>
+      <w:proofErr w:type="spellStart"/>
+      <w:r>
+        <w:t>codigoServicio</w:t>
+      </w:r>
+      <w:proofErr w:type="spellEnd"/>
+      <w:r>
+        <w:t xml:space="preserve"> + </w:t>
+      </w:r>
+      <w:proofErr w:type="spellStart"/>
+      <w:r>
+        <w:t>nombreServicio</w:t>
+      </w:r>
+      <w:proofErr w:type="spellEnd"/>
+      <w:r>
+        <w:t xml:space="preserve"> </w:t>
       </w:r>
     </w:p>
     <w:p>
       <w:pPr>
         <w:ind w:left="360"/>
       </w:pPr>
+      <w:proofErr w:type="spellStart"/>
       <w:r>
         <w:rPr>
           <w:b/>
         </w:rPr>
         <w:t>CostoServicio</w:t>
       </w:r>
+      <w:proofErr w:type="spellEnd"/>
       <w:r>
         <w:t xml:space="preserve">= </w:t>
       </w:r>
+      <w:proofErr w:type="spellStart"/>
       <w:r>
         <w:rPr>
           <w:u w:val="double"/>
         </w:rPr>
         <w:t>oidCostoServicio</w:t>
       </w:r>
-      <w:r>
-        <w:t xml:space="preserve"> + codigoCS + fechaInicio + fechaFin + monto + </w:t>
-      </w:r>
+      <w:proofErr w:type="spellEnd"/>
+      <w:r>
+        <w:t xml:space="preserve"> + </w:t>
+      </w:r>
+      <w:proofErr w:type="spellStart"/>
+      <w:r>
+        <w:t>codigoCS</w:t>
+      </w:r>
+      <w:proofErr w:type="spellEnd"/>
+      <w:r>
+        <w:t xml:space="preserve"> + </w:t>
+      </w:r>
+      <w:proofErr w:type="spellStart"/>
+      <w:r>
+        <w:t>fechaInicio</w:t>
+      </w:r>
+      <w:proofErr w:type="spellEnd"/>
+      <w:r>
+        <w:t xml:space="preserve"> + </w:t>
+      </w:r>
+      <w:proofErr w:type="spellStart"/>
+      <w:r>
+        <w:t>fechaFin</w:t>
+      </w:r>
+      <w:proofErr w:type="spellEnd"/>
+      <w:r>
+        <w:t xml:space="preserve"> + monto + </w:t>
+      </w:r>
+      <w:proofErr w:type="spellStart"/>
       <w:r>
         <w:rPr>
           <w:u w:val="wave"/>
         </w:rPr>
         <w:t>oidServicioEspecial</w:t>
       </w:r>
+      <w:proofErr w:type="spellEnd"/>
     </w:p>
     <w:p>
       <w:pPr>
         <w:ind w:left="360"/>
       </w:pPr>
+      <w:proofErr w:type="spellStart"/>
       <w:r>
         <w:rPr>
           <w:b/>
         </w:rPr>
         <w:t>DetalleFicha</w:t>
       </w:r>
+      <w:proofErr w:type="spellEnd"/>
       <w:r>
         <w:t xml:space="preserve">= </w:t>
       </w:r>
+      <w:proofErr w:type="spellStart"/>
       <w:r>
         <w:rPr>
           <w:u w:val="double"/>
         </w:rPr>
         <w:t>oidDetalleFicha</w:t>
       </w:r>
-      <w:r>
-        <w:t xml:space="preserve"> + nºLinea + fechaAlta + </w:t>
-      </w:r>
+      <w:proofErr w:type="spellEnd"/>
+      <w:r>
+        <w:t xml:space="preserve"> + </w:t>
+      </w:r>
+      <w:proofErr w:type="spellStart"/>
+      <w:r>
+        <w:t>nºLinea</w:t>
+      </w:r>
+      <w:proofErr w:type="spellEnd"/>
+      <w:r>
+        <w:t xml:space="preserve"> + </w:t>
+      </w:r>
+      <w:proofErr w:type="spellStart"/>
+      <w:r>
+        <w:t>fechaAlta</w:t>
+      </w:r>
+      <w:proofErr w:type="spellEnd"/>
+      <w:r>
+        <w:t xml:space="preserve"> + </w:t>
+      </w:r>
+      <w:proofErr w:type="spellStart"/>
       <w:r>
         <w:rPr>
           <w:u w:val="wave"/>
         </w:rPr>
         <w:t>oidServicioEspecial</w:t>
       </w:r>
+      <w:proofErr w:type="spellEnd"/>
       <w:r>
         <w:t xml:space="preserve"> + </w:t>
       </w:r>
+      <w:proofErr w:type="spellStart"/>
       <w:r>
         <w:rPr>
           <w:u w:val="wave"/>
         </w:rPr>
         <w:t>oidFichaInternacion</w:t>
       </w:r>
+      <w:proofErr w:type="spellEnd"/>
     </w:p>
     <w:p>
       <w:pPr>
         <w:ind w:left="360"/>
       </w:pPr>
+      <w:proofErr w:type="spellStart"/>
       <w:r>
         <w:rPr>
           <w:b/>
         </w:rPr>
         <w:t>FichaInternacion</w:t>
       </w:r>
+      <w:proofErr w:type="spellEnd"/>
       <w:r>
         <w:t xml:space="preserve">= </w:t>
       </w:r>
+      <w:proofErr w:type="spellStart"/>
       <w:r>
         <w:rPr>
           <w:u w:val="double"/>
         </w:rPr>
         <w:t>oidFichaInternacion</w:t>
       </w:r>
-      <w:r>
-        <w:t xml:space="preserve"> + nºFicha + fechaCreacion + </w:t>
-      </w:r>
+      <w:proofErr w:type="spellEnd"/>
+      <w:r>
+        <w:t xml:space="preserve"> + </w:t>
+      </w:r>
+      <w:proofErr w:type="spellStart"/>
+      <w:r>
+        <w:t>nºFicha</w:t>
+      </w:r>
+      <w:proofErr w:type="spellEnd"/>
+      <w:r>
+        <w:t xml:space="preserve"> + </w:t>
+      </w:r>
+      <w:proofErr w:type="spellStart"/>
+      <w:r>
+        <w:t>fechaCreacion</w:t>
+      </w:r>
+      <w:proofErr w:type="spellEnd"/>
+      <w:r>
+        <w:t xml:space="preserve"> + </w:t>
+      </w:r>
+      <w:proofErr w:type="spellStart"/>
       <w:r>
         <w:rPr>
           <w:u w:val="wave"/>
         </w:rPr>
         <w:t>oidFacturaOS</w:t>
       </w:r>
+      <w:proofErr w:type="spellEnd"/>
       <w:r>
         <w:t xml:space="preserve"> + </w:t>
       </w:r>
+      <w:proofErr w:type="spellStart"/>
       <w:r>
         <w:rPr>
           <w:u w:val="wave"/>
         </w:rPr>
         <w:t>oidPrestacion</w:t>
       </w:r>
+      <w:proofErr w:type="spellEnd"/>
       <w:r>
         <w:t xml:space="preserve"> + </w:t>
       </w:r>
+      <w:proofErr w:type="spellStart"/>
       <w:r>
         <w:rPr>
           <w:u w:val="wave"/>
         </w:rPr>
         <w:t>oidPaciente</w:t>
       </w:r>
+      <w:proofErr w:type="spellEnd"/>
       <w:r>
         <w:t xml:space="preserve"> + </w:t>
       </w:r>
+      <w:proofErr w:type="spellStart"/>
       <w:r>
         <w:rPr>
           <w:u w:val="wave"/>
         </w:rPr>
         <w:t>oidHabitacion</w:t>
       </w:r>
+      <w:proofErr w:type="spellEnd"/>
       <w:r>
         <w:t xml:space="preserve"> + </w:t>
       </w:r>
+      <w:proofErr w:type="spellStart"/>
       <w:r>
         <w:rPr>
           <w:u w:val="wave"/>
         </w:rPr>
         <w:t>oidCama</w:t>
       </w:r>
+      <w:proofErr w:type="spellEnd"/>
       <w:r>
         <w:t xml:space="preserve"> + </w:t>
       </w:r>
+      <w:proofErr w:type="spellStart"/>
       <w:r>
         <w:rPr>
           <w:u w:val="wave"/>
         </w:rPr>
         <w:t>oidEstadoFichaInternacion</w:t>
       </w:r>
+      <w:proofErr w:type="spellEnd"/>
       <w:r>
         <w:t xml:space="preserve"> </w:t>
       </w:r>
@@ -17713,38 +18160,61 @@
       <w:pPr>
         <w:ind w:left="360"/>
       </w:pPr>
+      <w:proofErr w:type="spellStart"/>
       <w:r>
         <w:rPr>
           <w:b/>
         </w:rPr>
         <w:t>TIpoHabitacion</w:t>
       </w:r>
+      <w:proofErr w:type="spellEnd"/>
       <w:r>
         <w:t xml:space="preserve">= </w:t>
       </w:r>
+      <w:proofErr w:type="spellStart"/>
       <w:r>
         <w:rPr>
           <w:u w:val="double"/>
         </w:rPr>
         <w:t>oidTipoHabitacion</w:t>
       </w:r>
-      <w:r>
-        <w:t xml:space="preserve"> + codigoTipoHab + nombreTipo </w:t>
+      <w:proofErr w:type="spellEnd"/>
+      <w:r>
+        <w:t xml:space="preserve"> + </w:t>
+      </w:r>
+      <w:proofErr w:type="spellStart"/>
+      <w:r>
+        <w:t>codigoTipoHab</w:t>
+      </w:r>
+      <w:proofErr w:type="spellEnd"/>
+      <w:r>
+        <w:t xml:space="preserve"> + </w:t>
+      </w:r>
+      <w:proofErr w:type="spellStart"/>
+      <w:r>
+        <w:t>nombreTipo</w:t>
+      </w:r>
+      <w:proofErr w:type="spellEnd"/>
+      <w:r>
+        <w:t xml:space="preserve"> </w:t>
       </w:r>
     </w:p>
     <w:p>
       <w:pPr>
         <w:ind w:left="360"/>
       </w:pPr>
+      <w:proofErr w:type="spellStart"/>
       <w:r>
         <w:rPr>
           <w:b/>
         </w:rPr>
         <w:t>TipoPrestacion</w:t>
       </w:r>
+      <w:proofErr w:type="spellEnd"/>
       <w:r>
         <w:t xml:space="preserve">= </w:t>
       </w:r>
+      <w:proofErr w:type="spellStart"/>
       <w:r>
         <w:rPr>
           <w:u w:val="double"/>
@@ -17752,14 +18222,36 @@
         <w:t>oidTipoPrestacio</w:t>
       </w:r>
       <w:r>
-        <w:t xml:space="preserve">n + codigoTipoPrestacion + nombreTipoPrestacion + </w:t>
-      </w:r>
+        <w:t>n</w:t>
+      </w:r>
+      <w:proofErr w:type="spellEnd"/>
+      <w:r>
+        <w:t xml:space="preserve"> + </w:t>
+      </w:r>
+      <w:proofErr w:type="spellStart"/>
+      <w:r>
+        <w:t>codigoTipoPrestacion</w:t>
+      </w:r>
+      <w:proofErr w:type="spellEnd"/>
+      <w:r>
+        <w:t xml:space="preserve"> + </w:t>
+      </w:r>
+      <w:proofErr w:type="spellStart"/>
+      <w:r>
+        <w:t>nombreTipoPrestacion</w:t>
+      </w:r>
+      <w:proofErr w:type="spellEnd"/>
+      <w:r>
+        <w:t xml:space="preserve"> + </w:t>
+      </w:r>
+      <w:proofErr w:type="spellStart"/>
       <w:r>
         <w:rPr>
           <w:u w:val="wave"/>
         </w:rPr>
         <w:t>oidTipoHabitacion</w:t>
       </w:r>
+      <w:proofErr w:type="spellEnd"/>
     </w:p>
     <w:p>
       <w:pPr>
@@ -17774,50 +18266,92 @@
       <w:r>
         <w:t xml:space="preserve">= </w:t>
       </w:r>
+      <w:proofErr w:type="spellStart"/>
       <w:r>
         <w:rPr>
           <w:u w:val="double"/>
         </w:rPr>
         <w:t>oidPrestacion</w:t>
       </w:r>
-      <w:r>
-        <w:t xml:space="preserve"> + codigoPrestacion + descripción + </w:t>
-      </w:r>
+      <w:proofErr w:type="spellEnd"/>
+      <w:r>
+        <w:t xml:space="preserve"> + </w:t>
+      </w:r>
+      <w:proofErr w:type="spellStart"/>
+      <w:r>
+        <w:t>codigoPrestacion</w:t>
+      </w:r>
+      <w:proofErr w:type="spellEnd"/>
+      <w:r>
+        <w:t xml:space="preserve"> + descripción + </w:t>
+      </w:r>
+      <w:proofErr w:type="spellStart"/>
       <w:r>
         <w:rPr>
           <w:u w:val="wave"/>
         </w:rPr>
         <w:t>oidTipoPrestacion</w:t>
       </w:r>
+      <w:proofErr w:type="spellEnd"/>
     </w:p>
     <w:p>
       <w:pPr>
         <w:ind w:left="360"/>
       </w:pPr>
+      <w:proofErr w:type="spellStart"/>
       <w:r>
         <w:rPr>
           <w:b/>
         </w:rPr>
         <w:t>CostoPrestacion</w:t>
       </w:r>
+      <w:proofErr w:type="spellEnd"/>
       <w:r>
         <w:t xml:space="preserve">= </w:t>
       </w:r>
+      <w:proofErr w:type="spellStart"/>
       <w:r>
         <w:rPr>
           <w:u w:val="double"/>
         </w:rPr>
         <w:t>oidCostoPrestacion</w:t>
       </w:r>
-      <w:r>
-        <w:t xml:space="preserve"> + codigoCostoP + fechaInicio + fechaFin + monto + </w:t>
-      </w:r>
+      <w:proofErr w:type="spellEnd"/>
+      <w:r>
+        <w:t xml:space="preserve"> + </w:t>
+      </w:r>
+      <w:proofErr w:type="spellStart"/>
+      <w:r>
+        <w:t>codigoCostoP</w:t>
+      </w:r>
+      <w:proofErr w:type="spellEnd"/>
+      <w:r>
+        <w:t xml:space="preserve"> + </w:t>
+      </w:r>
+      <w:proofErr w:type="spellStart"/>
+      <w:r>
+        <w:t>fechaInicio</w:t>
+      </w:r>
+      <w:proofErr w:type="spellEnd"/>
+      <w:r>
+        <w:t xml:space="preserve"> + </w:t>
+      </w:r>
+      <w:proofErr w:type="spellStart"/>
+      <w:r>
+        <w:t>fechaFin</w:t>
+      </w:r>
+      <w:proofErr w:type="spellEnd"/>
+      <w:r>
+        <w:t xml:space="preserve"> + monto + </w:t>
+      </w:r>
+      <w:proofErr w:type="spellStart"/>
       <w:r>
         <w:rPr>
           <w:u w:val="wave"/>
         </w:rPr>
         <w:t>oidPrestacion</w:t>
       </w:r>
+      <w:proofErr w:type="spellEnd"/>
     </w:p>
     <w:p>
       <w:pPr>
@@ -17832,14 +18366,24 @@
       <w:r>
         <w:t xml:space="preserve">= </w:t>
       </w:r>
+      <w:proofErr w:type="spellStart"/>
       <w:r>
         <w:rPr>
           <w:u w:val="double"/>
         </w:rPr>
         <w:t>oidCoseguro</w:t>
       </w:r>
-      <w:r>
-        <w:t xml:space="preserve"> + codigoCoseguro + porcentaje </w:t>
+      <w:proofErr w:type="spellEnd"/>
+      <w:r>
+        <w:t xml:space="preserve"> + </w:t>
+      </w:r>
+      <w:proofErr w:type="spellStart"/>
+      <w:r>
+        <w:t>codigoCoseguro</w:t>
+      </w:r>
+      <w:proofErr w:type="spellEnd"/>
+      <w:r>
+        <w:t xml:space="preserve"> + porcentaje </w:t>
       </w:r>
     </w:p>
     <w:p>
@@ -17855,21 +18399,49 @@
       <w:r>
         <w:t xml:space="preserve">= </w:t>
       </w:r>
+      <w:proofErr w:type="spellStart"/>
       <w:r>
         <w:rPr>
           <w:u w:val="double"/>
         </w:rPr>
         <w:t>oidConvenio</w:t>
       </w:r>
-      <w:r>
-        <w:t xml:space="preserve"> + codigoConvenio + fechaInicio + fechaFin + </w:t>
-      </w:r>
+      <w:proofErr w:type="spellEnd"/>
+      <w:r>
+        <w:t xml:space="preserve"> + </w:t>
+      </w:r>
+      <w:proofErr w:type="spellStart"/>
+      <w:r>
+        <w:t>codigoConvenio</w:t>
+      </w:r>
+      <w:proofErr w:type="spellEnd"/>
+      <w:r>
+        <w:t xml:space="preserve"> + </w:t>
+      </w:r>
+      <w:proofErr w:type="spellStart"/>
+      <w:r>
+        <w:t>fechaInicio</w:t>
+      </w:r>
+      <w:proofErr w:type="spellEnd"/>
+      <w:r>
+        <w:t xml:space="preserve"> + </w:t>
+      </w:r>
+      <w:proofErr w:type="spellStart"/>
+      <w:r>
+        <w:t>fechaFin</w:t>
+      </w:r>
+      <w:proofErr w:type="spellEnd"/>
+      <w:r>
+        <w:t xml:space="preserve"> + </w:t>
+      </w:r>
+      <w:proofErr w:type="spellStart"/>
       <w:r>
         <w:rPr>
           <w:u w:val="wave"/>
         </w:rPr>
         <w:t>oidCoseguro</w:t>
       </w:r>
+      <w:proofErr w:type="spellEnd"/>
     </w:p>
     <w:p>
       <w:pPr>
@@ -17884,30 +18456,44 @@
       <w:r>
         <w:t xml:space="preserve">= </w:t>
       </w:r>
+      <w:proofErr w:type="spellStart"/>
       <w:r>
         <w:rPr>
           <w:u w:val="double"/>
         </w:rPr>
         <w:t>oidHabitacion</w:t>
       </w:r>
-      <w:r>
-        <w:t xml:space="preserve"> + nªHabitacion + </w:t>
-      </w:r>
+      <w:proofErr w:type="spellEnd"/>
+      <w:r>
+        <w:t xml:space="preserve"> + </w:t>
+      </w:r>
+      <w:proofErr w:type="spellStart"/>
+      <w:r>
+        <w:t>nªHabitacion</w:t>
+      </w:r>
+      <w:proofErr w:type="spellEnd"/>
+      <w:r>
+        <w:t xml:space="preserve"> + </w:t>
+      </w:r>
+      <w:proofErr w:type="spellStart"/>
       <w:r>
         <w:rPr>
           <w:u w:val="wave"/>
         </w:rPr>
         <w:t>oidTipoHabitacion</w:t>
       </w:r>
+      <w:proofErr w:type="spellEnd"/>
       <w:r>
         <w:t xml:space="preserve"> + </w:t>
       </w:r>
+      <w:proofErr w:type="spellStart"/>
       <w:r>
         <w:rPr>
           <w:u w:val="wave"/>
         </w:rPr>
         <w:t>oidSector</w:t>
       </w:r>
+      <w:proofErr w:type="spellEnd"/>
     </w:p>
     <w:p>
       <w:pPr>
@@ -17922,53 +18508,84 @@
       <w:r>
         <w:t xml:space="preserve">= </w:t>
       </w:r>
+      <w:proofErr w:type="spellStart"/>
       <w:r>
         <w:rPr>
           <w:u w:val="double"/>
         </w:rPr>
         <w:t>oidCama</w:t>
       </w:r>
-      <w:r>
-        <w:t xml:space="preserve"> + nºCama + </w:t>
-      </w:r>
+      <w:proofErr w:type="spellEnd"/>
+      <w:r>
+        <w:t xml:space="preserve"> + </w:t>
+      </w:r>
+      <w:proofErr w:type="spellStart"/>
+      <w:r>
+        <w:t>nºCama</w:t>
+      </w:r>
+      <w:proofErr w:type="spellEnd"/>
+      <w:r>
+        <w:t xml:space="preserve"> + </w:t>
+      </w:r>
+      <w:proofErr w:type="spellStart"/>
       <w:r>
         <w:rPr>
           <w:u w:val="wave"/>
         </w:rPr>
         <w:t>oidHabitacion</w:t>
       </w:r>
+      <w:proofErr w:type="spellEnd"/>
       <w:r>
         <w:t xml:space="preserve"> + </w:t>
       </w:r>
+      <w:proofErr w:type="spellStart"/>
       <w:r>
         <w:rPr>
           <w:u w:val="wave"/>
         </w:rPr>
         <w:t>oidEstadoCama</w:t>
       </w:r>
+      <w:proofErr w:type="spellEnd"/>
     </w:p>
     <w:p>
       <w:pPr>
         <w:ind w:left="360"/>
       </w:pPr>
+      <w:proofErr w:type="spellStart"/>
       <w:r>
         <w:rPr>
           <w:b/>
         </w:rPr>
         <w:t>EstadoCama</w:t>
       </w:r>
+      <w:proofErr w:type="spellEnd"/>
       <w:r>
         <w:t xml:space="preserve">= </w:t>
       </w:r>
+      <w:proofErr w:type="spellStart"/>
       <w:r>
         <w:rPr>
           <w:u w:val="double"/>
         </w:rPr>
         <w:t>oidEstadoCama</w:t>
       </w:r>
-      <w:r>
-        <w:t xml:space="preserve"> + codigoEstadoCama + nombreEstado</w:t>
-      </w:r>
+      <w:proofErr w:type="spellEnd"/>
+      <w:r>
+        <w:t xml:space="preserve"> + </w:t>
+      </w:r>
+      <w:proofErr w:type="spellStart"/>
+      <w:r>
+        <w:t>codigoEstadoCama</w:t>
+      </w:r>
+      <w:proofErr w:type="spellEnd"/>
+      <w:r>
+        <w:t xml:space="preserve"> + </w:t>
+      </w:r>
+      <w:proofErr w:type="spellStart"/>
+      <w:r>
+        <w:t>nombreEstado</w:t>
+      </w:r>
+      <w:proofErr w:type="spellEnd"/>
     </w:p>
     <w:p>
       <w:pPr>
@@ -17983,14 +18600,40 @@
       <w:r>
         <w:t xml:space="preserve">= </w:t>
       </w:r>
+      <w:proofErr w:type="spellStart"/>
       <w:r>
         <w:rPr>
           <w:u w:val="double"/>
         </w:rPr>
         <w:t>oidSector</w:t>
       </w:r>
-      <w:r>
-        <w:t xml:space="preserve"> + codigoSector + nombreSector + nºPiso </w:t>
+      <w:proofErr w:type="spellEnd"/>
+      <w:r>
+        <w:t xml:space="preserve"> + </w:t>
+      </w:r>
+      <w:proofErr w:type="spellStart"/>
+      <w:r>
+        <w:t>codigoSector</w:t>
+      </w:r>
+      <w:proofErr w:type="spellEnd"/>
+      <w:r>
+        <w:t xml:space="preserve"> + </w:t>
+      </w:r>
+      <w:proofErr w:type="spellStart"/>
+      <w:r>
+        <w:t>nombreSector</w:t>
+      </w:r>
+      <w:proofErr w:type="spellEnd"/>
+      <w:r>
+        <w:t xml:space="preserve"> + </w:t>
+      </w:r>
+      <w:proofErr w:type="spellStart"/>
+      <w:r>
+        <w:t>nºPiso</w:t>
+      </w:r>
+      <w:proofErr w:type="spellEnd"/>
+      <w:r>
+        <w:t xml:space="preserve"> </w:t>
       </w:r>
     </w:p>
     <w:p>
@@ -18006,14 +18649,24 @@
       <w:r>
         <w:t xml:space="preserve">= </w:t>
       </w:r>
+      <w:proofErr w:type="spellStart"/>
       <w:r>
         <w:rPr>
           <w:u w:val="double"/>
         </w:rPr>
         <w:t>oidRecibo</w:t>
       </w:r>
-      <w:r>
-        <w:t xml:space="preserve"> + nºRecibo + fecha </w:t>
+      <w:proofErr w:type="spellEnd"/>
+      <w:r>
+        <w:t xml:space="preserve"> + </w:t>
+      </w:r>
+      <w:proofErr w:type="spellStart"/>
+      <w:r>
+        <w:t>nºRecibo</w:t>
+      </w:r>
+      <w:proofErr w:type="spellEnd"/>
+      <w:r>
+        <w:t xml:space="preserve"> + fecha </w:t>
       </w:r>
     </w:p>
     <w:p>
@@ -18023,12 +18676,14 @@
           <w:u w:val="wave"/>
         </w:rPr>
       </w:pPr>
+      <w:proofErr w:type="spellStart"/>
       <w:r>
         <w:rPr>
           <w:b/>
         </w:rPr>
         <w:t>FacturaCliente</w:t>
       </w:r>
+      <w:proofErr w:type="spellEnd"/>
       <w:r>
         <w:t>=</w:t>
       </w:r>
@@ -18036,72 +18691,143 @@
         <w:rPr>
           <w:u w:val="double"/>
         </w:rPr>
-        <w:t xml:space="preserve"> oidFacturaCliente</w:t>
-      </w:r>
-      <w:r>
-        <w:t xml:space="preserve"> + nºFactura + fechaEmision + </w:t>
-      </w:r>
+        <w:t xml:space="preserve"> </w:t>
+      </w:r>
+      <w:proofErr w:type="spellStart"/>
+      <w:r>
+        <w:rPr>
+          <w:u w:val="double"/>
+        </w:rPr>
+        <w:t>oidFacturaCliente</w:t>
+      </w:r>
+      <w:proofErr w:type="spellEnd"/>
+      <w:r>
+        <w:t xml:space="preserve"> + </w:t>
+      </w:r>
+      <w:proofErr w:type="spellStart"/>
+      <w:r>
+        <w:t>nºFactura</w:t>
+      </w:r>
+      <w:proofErr w:type="spellEnd"/>
+      <w:r>
+        <w:t xml:space="preserve"> + </w:t>
+      </w:r>
+      <w:proofErr w:type="spellStart"/>
+      <w:r>
+        <w:t>fechaEmision</w:t>
+      </w:r>
+      <w:proofErr w:type="spellEnd"/>
+      <w:r>
+        <w:t xml:space="preserve"> + </w:t>
+      </w:r>
+      <w:proofErr w:type="spellStart"/>
       <w:r>
         <w:rPr>
           <w:u w:val="wave"/>
         </w:rPr>
-        <w:t xml:space="preserve">oidRecibo </w:t>
+        <w:t>oidRecibo</w:t>
+      </w:r>
+      <w:proofErr w:type="spellEnd"/>
+      <w:r>
+        <w:rPr>
+          <w:u w:val="wave"/>
+        </w:rPr>
+        <w:t xml:space="preserve"> </w:t>
       </w:r>
       <w:r>
         <w:t xml:space="preserve">+ </w:t>
       </w:r>
+      <w:proofErr w:type="spellStart"/>
       <w:r>
         <w:rPr>
           <w:u w:val="wave"/>
         </w:rPr>
         <w:t>oidEstadoFacturaCliente</w:t>
       </w:r>
+      <w:proofErr w:type="spellEnd"/>
     </w:p>
     <w:p>
       <w:pPr>
         <w:ind w:left="360"/>
       </w:pPr>
+      <w:proofErr w:type="spellStart"/>
       <w:r>
         <w:rPr>
           <w:b/>
         </w:rPr>
         <w:t>EstadoFacturaCliente</w:t>
       </w:r>
+      <w:proofErr w:type="spellEnd"/>
       <w:r>
         <w:t xml:space="preserve">= </w:t>
       </w:r>
+      <w:proofErr w:type="spellStart"/>
       <w:r>
         <w:rPr>
           <w:u w:val="double"/>
         </w:rPr>
         <w:t>oidEstadoFacturaCliente</w:t>
       </w:r>
-      <w:r>
-        <w:t xml:space="preserve"> + codigoEstadoFC + nombreEstadoFC </w:t>
+      <w:proofErr w:type="spellEnd"/>
+      <w:r>
+        <w:t xml:space="preserve"> + </w:t>
+      </w:r>
+      <w:proofErr w:type="spellStart"/>
+      <w:r>
+        <w:t>codigoEstadoFC</w:t>
+      </w:r>
+      <w:proofErr w:type="spellEnd"/>
+      <w:r>
+        <w:t xml:space="preserve"> + </w:t>
+      </w:r>
+      <w:proofErr w:type="spellStart"/>
+      <w:r>
+        <w:t>nombreEstadoFC</w:t>
+      </w:r>
+      <w:proofErr w:type="spellEnd"/>
+      <w:r>
+        <w:t xml:space="preserve"> </w:t>
       </w:r>
     </w:p>
     <w:p>
       <w:pPr>
         <w:ind w:left="360"/>
       </w:pPr>
+      <w:proofErr w:type="spellStart"/>
       <w:r>
         <w:rPr>
           <w:b/>
         </w:rPr>
         <w:t>EstadoFIchaInternacion</w:t>
       </w:r>
+      <w:proofErr w:type="spellEnd"/>
       <w:r>
         <w:t xml:space="preserve">= </w:t>
       </w:r>
+      <w:proofErr w:type="spellStart"/>
       <w:r>
         <w:rPr>
           <w:u w:val="double"/>
         </w:rPr>
         <w:t>oidEstadoFichaInternacion</w:t>
       </w:r>
-      <w:r>
-        <w:t xml:space="preserve"> + codigoEstadoFI + nombreEstadoFI</w:t>
-      </w:r>
+      <w:proofErr w:type="spellEnd"/>
+      <w:r>
+        <w:t xml:space="preserve"> + </w:t>
+      </w:r>
+      <w:proofErr w:type="spellStart"/>
+      <w:r>
+        <w:t>codigoEstadoFI</w:t>
+      </w:r>
+      <w:proofErr w:type="spellEnd"/>
+      <w:r>
+        <w:t xml:space="preserve"> + </w:t>
+      </w:r>
+      <w:proofErr w:type="spellStart"/>
+      <w:r>
+        <w:t>nombreEstadoFI</w:t>
+      </w:r>
+      <w:proofErr w:type="spellEnd"/>
       <w:r>
         <w:br w:type="page"/>
       </w:r>
@@ -18130,7 +18856,15 @@
         <w:t>ava</w:t>
       </w:r>
       <w:r>
-        <w:t>”, y el motor de base de datos “MySql”.</w:t>
+        <w:t>”, y el motor de base de datos “</w:t>
+      </w:r>
+      <w:proofErr w:type="spellStart"/>
+      <w:r>
+        <w:t>MySql</w:t>
+      </w:r>
+      <w:proofErr w:type="spellEnd"/>
+      <w:r>
+        <w:t>”.</w:t>
       </w:r>
     </w:p>
     <w:p>
@@ -22366,7 +23100,7 @@
 </file>
 
 <file path=customXml/itemProps2.xml><?xml version="1.0" encoding="utf-8"?>
-<ds:datastoreItem xmlns:ds="http://schemas.openxmlformats.org/officeDocument/2006/customXml" ds:itemID="{A3BEC18E-00C6-4953-AC49-55C4FD4759D9}">
+<ds:datastoreItem xmlns:ds="http://schemas.openxmlformats.org/officeDocument/2006/customXml" ds:itemID="{9EF65D80-B12A-46FD-8BAE-811804FFB9FD}">
   <ds:schemaRefs>
     <ds:schemaRef ds:uri="http://schemas.openxmlformats.org/officeDocument/2006/bibliography"/>
   </ds:schemaRefs>

</xml_diff>

<commit_message>
Algunos arreglitos en los diagramas de actividad
</commit_message>
<xml_diff>
--- a/EntregaProyecto/Ejercicio N°4 eje 5.docx
+++ b/EntregaProyecto/Ejercicio N°4 eje 5.docx
@@ -3922,7 +3922,7 @@
         <w:jc w:val="center"/>
       </w:pPr>
       <w:r>
-        <w:object w:dxaOrig="10641" w:dyaOrig="15805">
+        <w:object w:dxaOrig="10642" w:dyaOrig="15806">
           <v:shapetype id="_x0000_t75" coordsize="21600,21600" o:spt="75" o:preferrelative="t" path="m@4@5l@4@11@9@11@9@5xe" filled="f" stroked="f">
             <v:stroke joinstyle="miter"/>
             <v:formulas>
@@ -3945,7 +3945,7 @@
           <v:shape id="_x0000_i1025" type="#_x0000_t75" style="width:414.75pt;height:615.75pt" o:ole="">
             <v:imagedata r:id="rId13" o:title=""/>
           </v:shape>
-          <o:OLEObject Type="Embed" ProgID="Visio.Drawing.11" ShapeID="_x0000_i1025" DrawAspect="Content" ObjectID="_1384166689" r:id="rId14"/>
+          <o:OLEObject Type="Embed" ProgID="Visio.Drawing.11" ShapeID="_x0000_i1025" DrawAspect="Content" ObjectID="_1384173168" r:id="rId14"/>
         </w:object>
       </w:r>
     </w:p>
@@ -5436,17 +5436,8 @@
                 <w:rFonts w:asciiTheme="minorHAnsi" w:hAnsiTheme="minorHAnsi" w:cstheme="minorHAnsi"/>
                 <w:lang w:val="es-AR"/>
               </w:rPr>
-              <w:t xml:space="preserve"> o </w:t>
-            </w:r>
-            <w:proofErr w:type="spellStart"/>
-            <w:r>
-              <w:rPr>
-                <w:rFonts w:asciiTheme="minorHAnsi" w:hAnsiTheme="minorHAnsi" w:cstheme="minorHAnsi"/>
-                <w:lang w:val="es-AR"/>
-              </w:rPr>
-              <w:t>Enter</w:t>
-            </w:r>
-            <w:proofErr w:type="spellEnd"/>
+              <w:t xml:space="preserve"> o Enter</w:t>
+            </w:r>
             <w:r>
               <w:rPr>
                 <w:rFonts w:asciiTheme="minorHAnsi" w:hAnsiTheme="minorHAnsi" w:cstheme="minorHAnsi"/>
@@ -5845,17 +5836,8 @@
                 <w:rFonts w:asciiTheme="minorHAnsi" w:hAnsiTheme="minorHAnsi" w:cstheme="minorHAnsi"/>
                 <w:lang w:val="es-AR"/>
               </w:rPr>
-              <w:t xml:space="preserve"> o </w:t>
-            </w:r>
-            <w:proofErr w:type="spellStart"/>
-            <w:r>
-              <w:rPr>
-                <w:rFonts w:asciiTheme="minorHAnsi" w:hAnsiTheme="minorHAnsi" w:cstheme="minorHAnsi"/>
-                <w:lang w:val="es-AR"/>
-              </w:rPr>
-              <w:t>Enter</w:t>
-            </w:r>
-            <w:proofErr w:type="spellEnd"/>
+              <w:t xml:space="preserve"> o Enter</w:t>
+            </w:r>
             <w:r>
               <w:rPr>
                 <w:rFonts w:asciiTheme="minorHAnsi" w:hAnsiTheme="minorHAnsi" w:cstheme="minorHAnsi"/>
@@ -6616,23 +6598,7 @@
                 <w:rFonts w:asciiTheme="minorHAnsi" w:hAnsiTheme="minorHAnsi" w:cstheme="minorHAnsi"/>
                 <w:lang w:val="es-AR"/>
               </w:rPr>
-              <w:t xml:space="preserve">Presionar el botón “Mostrar Ficha” o </w:t>
-            </w:r>
-            <w:proofErr w:type="spellStart"/>
-            <w:r>
-              <w:rPr>
-                <w:rFonts w:asciiTheme="minorHAnsi" w:hAnsiTheme="minorHAnsi" w:cstheme="minorHAnsi"/>
-                <w:lang w:val="es-AR"/>
-              </w:rPr>
-              <w:t>Enter</w:t>
-            </w:r>
-            <w:proofErr w:type="spellEnd"/>
-            <w:r>
-              <w:rPr>
-                <w:rFonts w:asciiTheme="minorHAnsi" w:hAnsiTheme="minorHAnsi" w:cstheme="minorHAnsi"/>
-                <w:lang w:val="es-AR"/>
-              </w:rPr>
-              <w:t>.</w:t>
+              <w:t>Presionar el botón “Mostrar Ficha” o Enter.</w:t>
             </w:r>
           </w:p>
           <w:p>
@@ -7235,23 +7201,7 @@
                 <w:rFonts w:asciiTheme="minorHAnsi" w:hAnsiTheme="minorHAnsi" w:cstheme="minorHAnsi"/>
                 <w:lang w:val="es-AR"/>
               </w:rPr>
-              <w:t xml:space="preserve">Presionar el botón “Mostrar Ficha” o </w:t>
-            </w:r>
-            <w:proofErr w:type="spellStart"/>
-            <w:r>
-              <w:rPr>
-                <w:rFonts w:asciiTheme="minorHAnsi" w:hAnsiTheme="minorHAnsi" w:cstheme="minorHAnsi"/>
-                <w:lang w:val="es-AR"/>
-              </w:rPr>
-              <w:t>Enter</w:t>
-            </w:r>
-            <w:proofErr w:type="spellEnd"/>
-            <w:r>
-              <w:rPr>
-                <w:rFonts w:asciiTheme="minorHAnsi" w:hAnsiTheme="minorHAnsi" w:cstheme="minorHAnsi"/>
-                <w:lang w:val="es-AR"/>
-              </w:rPr>
-              <w:t>.</w:t>
+              <w:t>Presionar el botón “Mostrar Ficha” o Enter.</w:t>
             </w:r>
           </w:p>
           <w:p>
@@ -7865,23 +7815,7 @@
                 <w:rFonts w:asciiTheme="minorHAnsi" w:hAnsiTheme="minorHAnsi" w:cstheme="minorHAnsi"/>
                 <w:lang w:val="es-AR"/>
               </w:rPr>
-              <w:t xml:space="preserve">Presionar el botón “Mostrar Ficha” o </w:t>
-            </w:r>
-            <w:proofErr w:type="spellStart"/>
-            <w:r>
-              <w:rPr>
-                <w:rFonts w:asciiTheme="minorHAnsi" w:hAnsiTheme="minorHAnsi" w:cstheme="minorHAnsi"/>
-                <w:lang w:val="es-AR"/>
-              </w:rPr>
-              <w:t>Enter</w:t>
-            </w:r>
-            <w:proofErr w:type="spellEnd"/>
-            <w:r>
-              <w:rPr>
-                <w:rFonts w:asciiTheme="minorHAnsi" w:hAnsiTheme="minorHAnsi" w:cstheme="minorHAnsi"/>
-                <w:lang w:val="es-AR"/>
-              </w:rPr>
-              <w:t>.</w:t>
+              <w:t>Presionar el botón “Mostrar Ficha” o Enter.</w:t>
             </w:r>
           </w:p>
           <w:p>
@@ -8535,23 +8469,7 @@
                 <w:rFonts w:asciiTheme="minorHAnsi" w:hAnsiTheme="minorHAnsi" w:cstheme="minorHAnsi"/>
                 <w:lang w:val="es-AR"/>
               </w:rPr>
-              <w:t xml:space="preserve">Presionar el botón “Mostrar Ficha” o </w:t>
-            </w:r>
-            <w:proofErr w:type="spellStart"/>
-            <w:r>
-              <w:rPr>
-                <w:rFonts w:asciiTheme="minorHAnsi" w:hAnsiTheme="minorHAnsi" w:cstheme="minorHAnsi"/>
-                <w:lang w:val="es-AR"/>
-              </w:rPr>
-              <w:t>Enter</w:t>
-            </w:r>
-            <w:proofErr w:type="spellEnd"/>
-            <w:r>
-              <w:rPr>
-                <w:rFonts w:asciiTheme="minorHAnsi" w:hAnsiTheme="minorHAnsi" w:cstheme="minorHAnsi"/>
-                <w:lang w:val="es-AR"/>
-              </w:rPr>
-              <w:t>.</w:t>
+              <w:t>Presionar el botón “Mostrar Ficha” o Enter.</w:t>
             </w:r>
           </w:p>
           <w:p>
@@ -9158,23 +9076,7 @@
                 <w:rFonts w:asciiTheme="minorHAnsi" w:hAnsiTheme="minorHAnsi" w:cstheme="minorHAnsi"/>
                 <w:lang w:val="es-AR"/>
               </w:rPr>
-              <w:t xml:space="preserve">Presionar el botón “Mostrar Ficha” o </w:t>
-            </w:r>
-            <w:proofErr w:type="spellStart"/>
-            <w:r>
-              <w:rPr>
-                <w:rFonts w:asciiTheme="minorHAnsi" w:hAnsiTheme="minorHAnsi" w:cstheme="minorHAnsi"/>
-                <w:lang w:val="es-AR"/>
-              </w:rPr>
-              <w:t>Enter</w:t>
-            </w:r>
-            <w:proofErr w:type="spellEnd"/>
-            <w:r>
-              <w:rPr>
-                <w:rFonts w:asciiTheme="minorHAnsi" w:hAnsiTheme="minorHAnsi" w:cstheme="minorHAnsi"/>
-                <w:lang w:val="es-AR"/>
-              </w:rPr>
-              <w:t>.</w:t>
+              <w:t>Presionar el botón “Mostrar Ficha” o Enter.</w:t>
             </w:r>
           </w:p>
           <w:p>
@@ -9772,23 +9674,7 @@
                 <w:rFonts w:asciiTheme="minorHAnsi" w:hAnsiTheme="minorHAnsi" w:cstheme="minorHAnsi"/>
                 <w:lang w:val="es-AR"/>
               </w:rPr>
-              <w:t xml:space="preserve">Presionar el botón “Mostrar Ficha” o </w:t>
-            </w:r>
-            <w:proofErr w:type="spellStart"/>
-            <w:r>
-              <w:rPr>
-                <w:rFonts w:asciiTheme="minorHAnsi" w:hAnsiTheme="minorHAnsi" w:cstheme="minorHAnsi"/>
-                <w:lang w:val="es-AR"/>
-              </w:rPr>
-              <w:t>Enter</w:t>
-            </w:r>
-            <w:proofErr w:type="spellEnd"/>
-            <w:r>
-              <w:rPr>
-                <w:rFonts w:asciiTheme="minorHAnsi" w:hAnsiTheme="minorHAnsi" w:cstheme="minorHAnsi"/>
-                <w:lang w:val="es-AR"/>
-              </w:rPr>
-              <w:t>.</w:t>
+              <w:t>Presionar el botón “Mostrar Ficha” o Enter.</w:t>
             </w:r>
           </w:p>
         </w:tc>
@@ -9965,14 +9851,12 @@
       <w:r>
         <w:t xml:space="preserve">: </w:t>
       </w:r>
-      <w:proofErr w:type="spellStart"/>
       <w:r>
         <w:rPr>
           <w:b/>
         </w:rPr>
         <w:t>ficha_internacion</w:t>
       </w:r>
-      <w:proofErr w:type="spellEnd"/>
     </w:p>
     <w:tbl>
       <w:tblPr>
@@ -10006,7 +9890,6 @@
                 <w:lang w:val="es-AR"/>
               </w:rPr>
             </w:pPr>
-            <w:proofErr w:type="spellStart"/>
             <w:r>
               <w:rPr>
                 <w:b/>
@@ -10014,7 +9897,6 @@
               </w:rPr>
               <w:t>oidficha_internacion</w:t>
             </w:r>
-            <w:proofErr w:type="spellEnd"/>
           </w:p>
         </w:tc>
         <w:tc>
@@ -10030,7 +9912,6 @@
                 <w:lang w:val="es-AR"/>
               </w:rPr>
             </w:pPr>
-            <w:proofErr w:type="spellStart"/>
             <w:r>
               <w:rPr>
                 <w:b/>
@@ -10052,7 +9933,6 @@
               </w:rPr>
               <w:t>n</w:t>
             </w:r>
-            <w:proofErr w:type="spellEnd"/>
           </w:p>
         </w:tc>
         <w:tc>
@@ -10067,7 +9947,6 @@
                 <w:lang w:val="es-AR"/>
               </w:rPr>
             </w:pPr>
-            <w:proofErr w:type="spellStart"/>
             <w:r>
               <w:rPr>
                 <w:b/>
@@ -10075,7 +9954,6 @@
               </w:rPr>
               <w:t>oidprestacion</w:t>
             </w:r>
-            <w:proofErr w:type="spellEnd"/>
           </w:p>
         </w:tc>
         <w:tc>
@@ -10091,7 +9969,6 @@
                 <w:lang w:val="es-AR"/>
               </w:rPr>
             </w:pPr>
-            <w:proofErr w:type="spellStart"/>
             <w:r>
               <w:rPr>
                 <w:b/>
@@ -10099,7 +9976,6 @@
               </w:rPr>
               <w:t>oidestado_ficha_internacion</w:t>
             </w:r>
-            <w:proofErr w:type="spellEnd"/>
           </w:p>
         </w:tc>
         <w:tc>
@@ -10118,7 +9994,6 @@
                 <w:lang w:val="es-AR"/>
               </w:rPr>
             </w:pPr>
-            <w:proofErr w:type="spellStart"/>
             <w:r>
               <w:rPr>
                 <w:b/>
@@ -10126,7 +10001,6 @@
               </w:rPr>
               <w:t>oidcama</w:t>
             </w:r>
-            <w:proofErr w:type="spellEnd"/>
           </w:p>
         </w:tc>
         <w:tc>
@@ -10145,7 +10019,6 @@
                 <w:lang w:val="es-AR"/>
               </w:rPr>
             </w:pPr>
-            <w:proofErr w:type="spellStart"/>
             <w:r>
               <w:rPr>
                 <w:b/>
@@ -10153,7 +10026,6 @@
               </w:rPr>
               <w:t>oidpaciente</w:t>
             </w:r>
-            <w:proofErr w:type="spellEnd"/>
           </w:p>
         </w:tc>
       </w:tr>
@@ -11022,8 +10894,6 @@
               </w:rPr>
               <w:t>5003</w:t>
             </w:r>
-            <w:bookmarkStart w:id="0" w:name="_GoBack"/>
-            <w:bookmarkEnd w:id="0"/>
           </w:p>
         </w:tc>
       </w:tr>
@@ -11042,14 +10912,12 @@
       <w:r>
         <w:t xml:space="preserve">: </w:t>
       </w:r>
-      <w:proofErr w:type="spellStart"/>
       <w:r>
         <w:rPr>
           <w:b/>
         </w:rPr>
         <w:t>prestacion</w:t>
       </w:r>
-      <w:proofErr w:type="spellEnd"/>
     </w:p>
     <w:tbl>
       <w:tblPr>
@@ -11080,7 +10948,6 @@
                 <w:lang w:val="es-AR"/>
               </w:rPr>
             </w:pPr>
-            <w:proofErr w:type="spellStart"/>
             <w:r>
               <w:rPr>
                 <w:b/>
@@ -11088,7 +10955,6 @@
               </w:rPr>
               <w:t>oidprestacion</w:t>
             </w:r>
-            <w:proofErr w:type="spellEnd"/>
           </w:p>
         </w:tc>
         <w:tc>
@@ -11104,7 +10970,6 @@
                 <w:lang w:val="es-AR"/>
               </w:rPr>
             </w:pPr>
-            <w:proofErr w:type="spellStart"/>
             <w:r>
               <w:rPr>
                 <w:b/>
@@ -11112,7 +10977,6 @@
               </w:rPr>
               <w:t>codigo_prestacion</w:t>
             </w:r>
-            <w:proofErr w:type="spellEnd"/>
           </w:p>
         </w:tc>
         <w:tc>
@@ -11128,7 +10992,6 @@
                 <w:lang w:val="es-AR"/>
               </w:rPr>
             </w:pPr>
-            <w:proofErr w:type="spellStart"/>
             <w:r>
               <w:rPr>
                 <w:b/>
@@ -11136,7 +10999,6 @@
               </w:rPr>
               <w:t>descripcion</w:t>
             </w:r>
-            <w:proofErr w:type="spellEnd"/>
           </w:p>
         </w:tc>
       </w:tr>
@@ -11220,14 +11082,12 @@
       <w:r>
         <w:t xml:space="preserve">: </w:t>
       </w:r>
-      <w:proofErr w:type="spellStart"/>
       <w:r>
         <w:rPr>
           <w:b/>
         </w:rPr>
         <w:t>costo_prestacion</w:t>
       </w:r>
-      <w:proofErr w:type="spellEnd"/>
     </w:p>
     <w:tbl>
       <w:tblPr>
@@ -11258,7 +11118,6 @@
                 <w:lang w:val="es-AR"/>
               </w:rPr>
             </w:pPr>
-            <w:proofErr w:type="spellStart"/>
             <w:r>
               <w:rPr>
                 <w:b/>
@@ -11266,7 +11125,6 @@
               </w:rPr>
               <w:t>oidcosto_prestacion</w:t>
             </w:r>
-            <w:proofErr w:type="spellEnd"/>
           </w:p>
         </w:tc>
         <w:tc>
@@ -11304,7 +11162,6 @@
                 <w:lang w:val="es-AR"/>
               </w:rPr>
             </w:pPr>
-            <w:proofErr w:type="spellStart"/>
             <w:r>
               <w:rPr>
                 <w:b/>
@@ -11312,7 +11169,6 @@
               </w:rPr>
               <w:t>oidprestacion</w:t>
             </w:r>
-            <w:proofErr w:type="spellEnd"/>
           </w:p>
         </w:tc>
       </w:tr>
@@ -11396,14 +11252,12 @@
       <w:r>
         <w:t xml:space="preserve">: </w:t>
       </w:r>
-      <w:proofErr w:type="spellStart"/>
       <w:r>
         <w:rPr>
           <w:b/>
         </w:rPr>
         <w:t>estado_ficha_internacion</w:t>
       </w:r>
-      <w:proofErr w:type="spellEnd"/>
     </w:p>
     <w:tbl>
       <w:tblPr>
@@ -11433,7 +11287,6 @@
                 <w:lang w:val="es-AR"/>
               </w:rPr>
             </w:pPr>
-            <w:proofErr w:type="spellStart"/>
             <w:r>
               <w:rPr>
                 <w:b/>
@@ -11441,7 +11294,6 @@
               </w:rPr>
               <w:t>oidestado_ficha_internacion</w:t>
             </w:r>
-            <w:proofErr w:type="spellEnd"/>
           </w:p>
         </w:tc>
         <w:tc>
@@ -11457,7 +11309,6 @@
                 <w:lang w:val="es-AR"/>
               </w:rPr>
             </w:pPr>
-            <w:proofErr w:type="spellStart"/>
             <w:r>
               <w:rPr>
                 <w:b/>
@@ -11465,7 +11316,6 @@
               </w:rPr>
               <w:t>nombre_estado_ficha_internacion</w:t>
             </w:r>
-            <w:proofErr w:type="spellEnd"/>
           </w:p>
         </w:tc>
       </w:tr>
@@ -11616,7 +11466,6 @@
                 <w:lang w:val="es-AR"/>
               </w:rPr>
             </w:pPr>
-            <w:proofErr w:type="spellStart"/>
             <w:r>
               <w:rPr>
                 <w:b/>
@@ -11624,7 +11473,6 @@
               </w:rPr>
               <w:t>oidpaciente</w:t>
             </w:r>
-            <w:proofErr w:type="spellEnd"/>
           </w:p>
         </w:tc>
         <w:tc>
@@ -11640,7 +11488,6 @@
                 <w:lang w:val="es-AR"/>
               </w:rPr>
             </w:pPr>
-            <w:proofErr w:type="spellStart"/>
             <w:r>
               <w:rPr>
                 <w:b/>
@@ -11648,7 +11495,6 @@
               </w:rPr>
               <w:t>numero_paciente</w:t>
             </w:r>
-            <w:proofErr w:type="spellEnd"/>
           </w:p>
         </w:tc>
         <w:tc>
@@ -11664,7 +11510,6 @@
                 <w:lang w:val="es-AR"/>
               </w:rPr>
             </w:pPr>
-            <w:proofErr w:type="spellStart"/>
             <w:r>
               <w:rPr>
                 <w:b/>
@@ -11672,7 +11517,6 @@
               </w:rPr>
               <w:t>nombre_paciente</w:t>
             </w:r>
-            <w:proofErr w:type="spellEnd"/>
           </w:p>
         </w:tc>
         <w:tc>
@@ -11688,7 +11532,6 @@
                 <w:lang w:val="es-AR"/>
               </w:rPr>
             </w:pPr>
-            <w:proofErr w:type="spellStart"/>
             <w:r>
               <w:rPr>
                 <w:b/>
@@ -11696,7 +11539,6 @@
               </w:rPr>
               <w:t>oidplan</w:t>
             </w:r>
-            <w:proofErr w:type="spellEnd"/>
           </w:p>
         </w:tc>
       </w:tr>
@@ -11760,16 +11602,8 @@
               <w:rPr>
                 <w:lang w:val="es-AR"/>
               </w:rPr>
-              <w:t xml:space="preserve">Susana </w:t>
-            </w:r>
-            <w:proofErr w:type="spellStart"/>
-            <w:r>
-              <w:rPr>
-                <w:lang w:val="es-AR"/>
-              </w:rPr>
-              <w:t>Gomez</w:t>
-            </w:r>
-            <w:proofErr w:type="spellEnd"/>
+              <w:t>Susana Gomez</w:t>
+            </w:r>
           </w:p>
         </w:tc>
         <w:tc>
@@ -11849,19 +11683,11 @@
                 <w:lang w:val="es-AR"/>
               </w:rPr>
             </w:pPr>
-            <w:proofErr w:type="spellStart"/>
-            <w:r>
-              <w:rPr>
-                <w:lang w:val="es-AR"/>
-              </w:rPr>
-              <w:t>Victor</w:t>
-            </w:r>
-            <w:proofErr w:type="spellEnd"/>
-            <w:r>
-              <w:rPr>
-                <w:lang w:val="es-AR"/>
-              </w:rPr>
-              <w:t xml:space="preserve"> Moreno</w:t>
+            <w:r>
+              <w:rPr>
+                <w:lang w:val="es-AR"/>
+              </w:rPr>
+              <w:t>Victor Moreno</w:t>
             </w:r>
           </w:p>
         </w:tc>
@@ -12022,7 +11848,6 @@
                 <w:lang w:val="es-AR"/>
               </w:rPr>
             </w:pPr>
-            <w:proofErr w:type="spellStart"/>
             <w:r>
               <w:rPr>
                 <w:b/>
@@ -12030,7 +11855,6 @@
               </w:rPr>
               <w:t>oidplan</w:t>
             </w:r>
-            <w:proofErr w:type="spellEnd"/>
           </w:p>
         </w:tc>
         <w:tc>
@@ -12046,7 +11870,6 @@
                 <w:lang w:val="es-AR"/>
               </w:rPr>
             </w:pPr>
-            <w:proofErr w:type="spellStart"/>
             <w:r>
               <w:rPr>
                 <w:b/>
@@ -12054,7 +11877,6 @@
               </w:rPr>
               <w:t>codigo_plan</w:t>
             </w:r>
-            <w:proofErr w:type="spellEnd"/>
           </w:p>
         </w:tc>
         <w:tc>
@@ -12070,7 +11892,6 @@
                 <w:lang w:val="es-AR"/>
               </w:rPr>
             </w:pPr>
-            <w:proofErr w:type="spellStart"/>
             <w:r>
               <w:rPr>
                 <w:b/>
@@ -12078,7 +11899,6 @@
               </w:rPr>
               <w:t>descripcion</w:t>
             </w:r>
-            <w:proofErr w:type="spellEnd"/>
           </w:p>
         </w:tc>
       </w:tr>
@@ -12279,7 +12099,6 @@
                 <w:lang w:val="es-AR"/>
               </w:rPr>
             </w:pPr>
-            <w:proofErr w:type="spellStart"/>
             <w:r>
               <w:rPr>
                 <w:b/>
@@ -12287,7 +12106,6 @@
               </w:rPr>
               <w:t>oidconvenio</w:t>
             </w:r>
-            <w:proofErr w:type="spellEnd"/>
           </w:p>
         </w:tc>
         <w:tc>
@@ -12306,7 +12124,6 @@
                 <w:lang w:val="es-AR"/>
               </w:rPr>
             </w:pPr>
-            <w:proofErr w:type="spellStart"/>
             <w:r>
               <w:rPr>
                 <w:b/>
@@ -12314,7 +12131,6 @@
               </w:rPr>
               <w:t>oidplan</w:t>
             </w:r>
-            <w:proofErr w:type="spellEnd"/>
           </w:p>
         </w:tc>
         <w:tc>
@@ -12333,7 +12149,6 @@
                 <w:lang w:val="es-AR"/>
               </w:rPr>
             </w:pPr>
-            <w:proofErr w:type="spellStart"/>
             <w:r>
               <w:rPr>
                 <w:b/>
@@ -12341,7 +12156,6 @@
               </w:rPr>
               <w:t>oidprestacion</w:t>
             </w:r>
-            <w:proofErr w:type="spellEnd"/>
           </w:p>
         </w:tc>
         <w:tc>
@@ -12360,7 +12174,6 @@
                 <w:lang w:val="es-AR"/>
               </w:rPr>
             </w:pPr>
-            <w:proofErr w:type="spellStart"/>
             <w:r>
               <w:rPr>
                 <w:b/>
@@ -12368,7 +12181,6 @@
               </w:rPr>
               <w:t>oidcoseguro</w:t>
             </w:r>
-            <w:proofErr w:type="spellEnd"/>
           </w:p>
         </w:tc>
       </w:tr>
@@ -12533,7 +12345,6 @@
                 <w:lang w:val="es-AR"/>
               </w:rPr>
             </w:pPr>
-            <w:proofErr w:type="spellStart"/>
             <w:r>
               <w:rPr>
                 <w:b/>
@@ -12541,7 +12352,6 @@
               </w:rPr>
               <w:t>oidcoseguro</w:t>
             </w:r>
-            <w:proofErr w:type="spellEnd"/>
           </w:p>
         </w:tc>
         <w:tc>
@@ -12560,7 +12370,6 @@
                 <w:lang w:val="es-AR"/>
               </w:rPr>
             </w:pPr>
-            <w:proofErr w:type="spellStart"/>
             <w:r>
               <w:rPr>
                 <w:b/>
@@ -12568,7 +12377,6 @@
               </w:rPr>
               <w:t>codigo_coseguro</w:t>
             </w:r>
-            <w:proofErr w:type="spellEnd"/>
           </w:p>
         </w:tc>
         <w:tc>
@@ -12737,7 +12545,6 @@
                 <w:lang w:val="es-AR"/>
               </w:rPr>
             </w:pPr>
-            <w:proofErr w:type="spellStart"/>
             <w:r>
               <w:rPr>
                 <w:b/>
@@ -12745,7 +12552,6 @@
               </w:rPr>
               <w:t>oidfactura_paciente</w:t>
             </w:r>
-            <w:proofErr w:type="spellEnd"/>
           </w:p>
         </w:tc>
         <w:tc>
@@ -12764,7 +12570,6 @@
                 <w:lang w:val="es-AR"/>
               </w:rPr>
             </w:pPr>
-            <w:proofErr w:type="spellStart"/>
             <w:r>
               <w:rPr>
                 <w:b/>
@@ -12772,7 +12577,6 @@
               </w:rPr>
               <w:t>numero_factura_paciente</w:t>
             </w:r>
-            <w:proofErr w:type="spellEnd"/>
           </w:p>
         </w:tc>
         <w:tc>
@@ -12816,7 +12620,6 @@
                 <w:lang w:val="es-AR"/>
               </w:rPr>
             </w:pPr>
-            <w:proofErr w:type="spellStart"/>
             <w:r>
               <w:rPr>
                 <w:b/>
@@ -12824,7 +12627,6 @@
               </w:rPr>
               <w:t>oidestado_factura_paciente</w:t>
             </w:r>
-            <w:proofErr w:type="spellEnd"/>
           </w:p>
         </w:tc>
         <w:tc>
@@ -12840,7 +12642,6 @@
                 <w:lang w:val="es-AR"/>
               </w:rPr>
             </w:pPr>
-            <w:proofErr w:type="spellStart"/>
             <w:r>
               <w:rPr>
                 <w:b/>
@@ -12848,7 +12649,6 @@
               </w:rPr>
               <w:t>oidficha_internacion</w:t>
             </w:r>
-            <w:proofErr w:type="spellEnd"/>
           </w:p>
         </w:tc>
       </w:tr>
@@ -13035,7 +12835,6 @@
         </w:rPr>
         <w:t xml:space="preserve">: </w:t>
       </w:r>
-      <w:proofErr w:type="spellStart"/>
       <w:r>
         <w:rPr>
           <w:rFonts w:asciiTheme="minorHAnsi" w:eastAsiaTheme="minorHAnsi" w:hAnsiTheme="minorHAnsi" w:cstheme="minorBidi"/>
@@ -13049,7 +12848,6 @@
         </w:rPr>
         <w:t>estado_factura_paciente</w:t>
       </w:r>
-      <w:proofErr w:type="spellEnd"/>
     </w:p>
     <w:tbl>
       <w:tblPr>
@@ -13082,7 +12880,6 @@
                 <w:lang w:val="es-AR"/>
               </w:rPr>
             </w:pPr>
-            <w:proofErr w:type="spellStart"/>
             <w:r>
               <w:rPr>
                 <w:b/>
@@ -13090,7 +12887,6 @@
               </w:rPr>
               <w:t>oidestado_factura_paciente</w:t>
             </w:r>
-            <w:proofErr w:type="spellEnd"/>
           </w:p>
         </w:tc>
         <w:tc>
@@ -13109,7 +12905,6 @@
                 <w:lang w:val="es-AR"/>
               </w:rPr>
             </w:pPr>
-            <w:proofErr w:type="spellStart"/>
             <w:r>
               <w:rPr>
                 <w:b/>
@@ -13117,7 +12912,6 @@
               </w:rPr>
               <w:t>nombre_estado_factura_paciente</w:t>
             </w:r>
-            <w:proofErr w:type="spellEnd"/>
           </w:p>
         </w:tc>
       </w:tr>
@@ -13233,7 +13027,6 @@
         </w:rPr>
         <w:t xml:space="preserve">: </w:t>
       </w:r>
-      <w:proofErr w:type="spellStart"/>
       <w:r>
         <w:rPr>
           <w:b/>
@@ -13241,7 +13034,6 @@
         </w:rPr>
         <w:t>detalle_ficha</w:t>
       </w:r>
-      <w:proofErr w:type="spellEnd"/>
     </w:p>
     <w:tbl>
       <w:tblPr>
@@ -13273,7 +13065,6 @@
                 <w:lang w:val="es-AR"/>
               </w:rPr>
             </w:pPr>
-            <w:proofErr w:type="spellStart"/>
             <w:r>
               <w:rPr>
                 <w:b/>
@@ -13281,7 +13072,6 @@
               </w:rPr>
               <w:t>oiddetalle_ficha</w:t>
             </w:r>
-            <w:proofErr w:type="spellEnd"/>
           </w:p>
         </w:tc>
         <w:tc>
@@ -13319,7 +13109,6 @@
                 <w:lang w:val="es-AR"/>
               </w:rPr>
             </w:pPr>
-            <w:proofErr w:type="spellStart"/>
             <w:r>
               <w:rPr>
                 <w:b/>
@@ -13327,7 +13116,6 @@
               </w:rPr>
               <w:t>oidficha_internacion</w:t>
             </w:r>
-            <w:proofErr w:type="spellEnd"/>
           </w:p>
         </w:tc>
         <w:tc>
@@ -13343,7 +13131,6 @@
                 <w:lang w:val="es-AR"/>
               </w:rPr>
             </w:pPr>
-            <w:proofErr w:type="spellStart"/>
             <w:r>
               <w:rPr>
                 <w:b/>
@@ -13351,7 +13138,6 @@
               </w:rPr>
               <w:t>oidservicio_especial</w:t>
             </w:r>
-            <w:proofErr w:type="spellEnd"/>
           </w:p>
         </w:tc>
       </w:tr>
@@ -13633,7 +13419,6 @@
         </w:rPr>
         <w:t xml:space="preserve">: </w:t>
       </w:r>
-      <w:proofErr w:type="spellStart"/>
       <w:r>
         <w:rPr>
           <w:b/>
@@ -13641,7 +13426,6 @@
         </w:rPr>
         <w:t>servicio_especial</w:t>
       </w:r>
-      <w:proofErr w:type="spellEnd"/>
     </w:p>
     <w:tbl>
       <w:tblPr>
@@ -13672,7 +13456,6 @@
                 <w:lang w:val="es-AR"/>
               </w:rPr>
             </w:pPr>
-            <w:proofErr w:type="spellStart"/>
             <w:r>
               <w:rPr>
                 <w:b/>
@@ -13680,7 +13463,6 @@
               </w:rPr>
               <w:t>oidservicio_especial</w:t>
             </w:r>
-            <w:proofErr w:type="spellEnd"/>
           </w:p>
         </w:tc>
         <w:tc>
@@ -13696,7 +13478,6 @@
                 <w:lang w:val="es-AR"/>
               </w:rPr>
             </w:pPr>
-            <w:proofErr w:type="spellStart"/>
             <w:r>
               <w:rPr>
                 <w:b/>
@@ -13704,7 +13485,6 @@
               </w:rPr>
               <w:t>codigo_servicio_especial</w:t>
             </w:r>
-            <w:proofErr w:type="spellEnd"/>
           </w:p>
         </w:tc>
         <w:tc>
@@ -13720,7 +13500,6 @@
                 <w:lang w:val="es-AR"/>
               </w:rPr>
             </w:pPr>
-            <w:proofErr w:type="spellStart"/>
             <w:r>
               <w:rPr>
                 <w:b/>
@@ -13728,7 +13507,6 @@
               </w:rPr>
               <w:t>nombre_servicio_especial</w:t>
             </w:r>
-            <w:proofErr w:type="spellEnd"/>
           </w:p>
         </w:tc>
       </w:tr>
@@ -13820,7 +13598,6 @@
         </w:rPr>
         <w:t xml:space="preserve">: </w:t>
       </w:r>
-      <w:proofErr w:type="spellStart"/>
       <w:r>
         <w:rPr>
           <w:b/>
@@ -13828,7 +13605,6 @@
         </w:rPr>
         <w:t>costo_servicio</w:t>
       </w:r>
-      <w:proofErr w:type="spellEnd"/>
     </w:p>
     <w:tbl>
       <w:tblPr>
@@ -13859,7 +13635,6 @@
                 <w:lang w:val="es-AR"/>
               </w:rPr>
             </w:pPr>
-            <w:proofErr w:type="spellStart"/>
             <w:r>
               <w:rPr>
                 <w:b/>
@@ -13867,7 +13642,6 @@
               </w:rPr>
               <w:t>oidcosto_servicio</w:t>
             </w:r>
-            <w:proofErr w:type="spellEnd"/>
           </w:p>
         </w:tc>
         <w:tc>
@@ -13912,7 +13686,6 @@
                 <w:lang w:val="es-AR"/>
               </w:rPr>
             </w:pPr>
-            <w:proofErr w:type="spellStart"/>
             <w:r>
               <w:rPr>
                 <w:b/>
@@ -13920,7 +13693,6 @@
               </w:rPr>
               <w:t>oidservicio_especial</w:t>
             </w:r>
-            <w:proofErr w:type="spellEnd"/>
           </w:p>
         </w:tc>
       </w:tr>
@@ -14044,7 +13816,6 @@
                 <w:lang w:val="es-AR"/>
               </w:rPr>
             </w:pPr>
-            <w:proofErr w:type="spellStart"/>
             <w:r>
               <w:rPr>
                 <w:b/>
@@ -14052,7 +13823,6 @@
               </w:rPr>
               <w:t>oidrecibo</w:t>
             </w:r>
-            <w:proofErr w:type="spellEnd"/>
           </w:p>
         </w:tc>
         <w:tc>
@@ -14068,7 +13838,6 @@
                 <w:lang w:val="es-AR"/>
               </w:rPr>
             </w:pPr>
-            <w:proofErr w:type="spellStart"/>
             <w:r>
               <w:rPr>
                 <w:b/>
@@ -14076,7 +13845,6 @@
               </w:rPr>
               <w:t>numero_recibo</w:t>
             </w:r>
-            <w:proofErr w:type="spellEnd"/>
           </w:p>
         </w:tc>
         <w:tc>
@@ -14092,7 +13860,6 @@
                 <w:lang w:val="es-AR"/>
               </w:rPr>
             </w:pPr>
-            <w:proofErr w:type="spellStart"/>
             <w:r>
               <w:rPr>
                 <w:b/>
@@ -14100,7 +13867,6 @@
               </w:rPr>
               <w:t>oidfactura_paciente</w:t>
             </w:r>
-            <w:proofErr w:type="spellEnd"/>
           </w:p>
         </w:tc>
       </w:tr>
@@ -14226,7 +13992,6 @@
                 <w:lang w:val="es-AR"/>
               </w:rPr>
             </w:pPr>
-            <w:proofErr w:type="spellStart"/>
             <w:r>
               <w:rPr>
                 <w:b/>
@@ -14234,7 +13999,6 @@
               </w:rPr>
               <w:t>oidcama</w:t>
             </w:r>
-            <w:proofErr w:type="spellEnd"/>
           </w:p>
         </w:tc>
         <w:tc>
@@ -14250,7 +14014,6 @@
                 <w:lang w:val="es-AR"/>
               </w:rPr>
             </w:pPr>
-            <w:proofErr w:type="spellStart"/>
             <w:r>
               <w:rPr>
                 <w:b/>
@@ -14258,7 +14021,6 @@
               </w:rPr>
               <w:t>numero_cama</w:t>
             </w:r>
-            <w:proofErr w:type="spellEnd"/>
           </w:p>
         </w:tc>
         <w:tc>
@@ -14274,7 +14036,6 @@
                 <w:lang w:val="es-AR"/>
               </w:rPr>
             </w:pPr>
-            <w:proofErr w:type="spellStart"/>
             <w:r>
               <w:rPr>
                 <w:b/>
@@ -14282,7 +14043,6 @@
               </w:rPr>
               <w:t>oidestado_cama</w:t>
             </w:r>
-            <w:proofErr w:type="spellEnd"/>
           </w:p>
         </w:tc>
       </w:tr>
@@ -14761,16 +14521,8 @@
         <w:rPr>
           <w:iCs/>
         </w:rPr>
-        <w:t xml:space="preserve">: </w:t>
-      </w:r>
-      <w:proofErr w:type="spellStart"/>
-      <w:r>
-        <w:rPr>
-          <w:iCs/>
-        </w:rPr>
-        <w:t>estado_cama</w:t>
-      </w:r>
-      <w:proofErr w:type="spellEnd"/>
+        <w:t>: estado_cama</w:t>
+      </w:r>
     </w:p>
     <w:tbl>
       <w:tblPr>
@@ -14800,7 +14552,6 @@
                 <w:lang w:val="es-AR"/>
               </w:rPr>
             </w:pPr>
-            <w:proofErr w:type="spellStart"/>
             <w:r>
               <w:rPr>
                 <w:b/>
@@ -14808,7 +14559,6 @@
               </w:rPr>
               <w:t>oidestado</w:t>
             </w:r>
-            <w:proofErr w:type="spellEnd"/>
           </w:p>
         </w:tc>
         <w:tc>
@@ -14824,7 +14574,6 @@
                 <w:lang w:val="es-AR"/>
               </w:rPr>
             </w:pPr>
-            <w:proofErr w:type="spellStart"/>
             <w:r>
               <w:rPr>
                 <w:b/>
@@ -14832,7 +14581,6 @@
               </w:rPr>
               <w:t>nombre_estado_cama</w:t>
             </w:r>
-            <w:proofErr w:type="spellEnd"/>
           </w:p>
         </w:tc>
       </w:tr>
@@ -14961,18 +14709,20 @@
         <w:t xml:space="preserve"> Paciente</w:t>
       </w:r>
     </w:p>
+    <w:bookmarkStart w:id="0" w:name="_GoBack"/>
     <w:p>
       <w:pPr>
         <w:jc w:val="center"/>
       </w:pPr>
       <w:r>
-        <w:object w:dxaOrig="8171" w:dyaOrig="15730">
+        <w:object w:dxaOrig="8172" w:dyaOrig="15731">
           <v:shape id="_x0000_i1026" type="#_x0000_t75" style="width:327.75pt;height:629.25pt" o:ole="">
             <v:imagedata r:id="rId15" o:title=""/>
           </v:shape>
-          <o:OLEObject Type="Embed" ProgID="Visio.Drawing.11" ShapeID="_x0000_i1026" DrawAspect="Content" ObjectID="_1384166690" r:id="rId16"/>
+          <o:OLEObject Type="Embed" ProgID="Visio.Drawing.11" ShapeID="_x0000_i1026" DrawAspect="Content" ObjectID="_1384173169" r:id="rId16"/>
         </w:object>
       </w:r>
+      <w:bookmarkEnd w:id="0"/>
     </w:p>
     <w:p>
       <w:pPr>
@@ -16782,22 +16532,13 @@
         <w:t xml:space="preserve"> </w:t>
       </w:r>
       <w:r>
-        <w:t xml:space="preserve">(Aclaración: subrayado doble=clave primaria, subrayado </w:t>
-      </w:r>
-      <w:proofErr w:type="spellStart"/>
-      <w:r>
-        <w:t>rulito</w:t>
-      </w:r>
-      <w:proofErr w:type="spellEnd"/>
-      <w:r>
-        <w:t>=clave foránea)</w:t>
+        <w:t>(Aclaración: subrayado doble=clave primaria, subrayado rulito=clave foránea)</w:t>
       </w:r>
     </w:p>
     <w:p>
       <w:pPr>
         <w:ind w:left="360"/>
       </w:pPr>
-      <w:proofErr w:type="spellStart"/>
       <w:r>
         <w:rPr>
           <w:b/>
@@ -16805,20 +16546,14 @@
         <w:t>ObraSocia</w:t>
       </w:r>
       <w:r>
-        <w:t>l</w:t>
-      </w:r>
-      <w:proofErr w:type="spellEnd"/>
-      <w:r>
-        <w:t xml:space="preserve">= </w:t>
-      </w:r>
-      <w:proofErr w:type="spellStart"/>
+        <w:t xml:space="preserve">l= </w:t>
+      </w:r>
       <w:r>
         <w:rPr>
           <w:u w:val="double"/>
         </w:rPr>
         <w:t>codigoOSocial</w:t>
       </w:r>
-      <w:proofErr w:type="spellEnd"/>
       <w:r>
         <w:rPr>
           <w:u w:val="single"/>
@@ -16826,13 +16561,8 @@
         <w:t xml:space="preserve"> </w:t>
       </w:r>
       <w:r>
-        <w:t xml:space="preserve">+ </w:t>
-      </w:r>
-      <w:proofErr w:type="spellStart"/>
-      <w:r>
-        <w:t>nombreOSocial</w:t>
-      </w:r>
-      <w:proofErr w:type="spellEnd"/>
+        <w:t>+ nombreOSocial</w:t>
+      </w:r>
     </w:p>
     <w:p>
       <w:pPr>
@@ -16847,25 +16577,21 @@
       <w:r>
         <w:t xml:space="preserve">= </w:t>
       </w:r>
-      <w:proofErr w:type="spellStart"/>
       <w:r>
         <w:rPr>
           <w:u w:val="double"/>
         </w:rPr>
         <w:t>codigoPlan</w:t>
       </w:r>
-      <w:proofErr w:type="spellEnd"/>
       <w:r>
         <w:t xml:space="preserve"> +  descripción + </w:t>
       </w:r>
-      <w:proofErr w:type="spellStart"/>
       <w:r>
         <w:rPr>
           <w:u w:val="wave"/>
         </w:rPr>
         <w:t>codigoOSocial</w:t>
       </w:r>
-      <w:proofErr w:type="spellEnd"/>
     </w:p>
     <w:p>
       <w:pPr>
@@ -16880,271 +16606,185 @@
       <w:r>
         <w:t xml:space="preserve">= </w:t>
       </w:r>
-      <w:proofErr w:type="spellStart"/>
       <w:r>
         <w:rPr>
           <w:u w:val="double"/>
         </w:rPr>
         <w:t>nºPaciente</w:t>
       </w:r>
-      <w:proofErr w:type="spellEnd"/>
-      <w:r>
-        <w:t xml:space="preserve"> + </w:t>
-      </w:r>
-      <w:proofErr w:type="spellStart"/>
-      <w:r>
-        <w:t>dni</w:t>
-      </w:r>
-      <w:proofErr w:type="spellEnd"/>
-      <w:r>
-        <w:t xml:space="preserve"> + nombre +  domicilio + teléfono + </w:t>
-      </w:r>
-      <w:proofErr w:type="spellStart"/>
+      <w:r>
+        <w:t xml:space="preserve"> + dni + nombre +  domicilio + teléfono + </w:t>
+      </w:r>
       <w:r>
         <w:rPr>
           <w:u w:val="wave"/>
         </w:rPr>
         <w:t>codigoPlan</w:t>
       </w:r>
-      <w:proofErr w:type="spellEnd"/>
     </w:p>
     <w:p>
       <w:pPr>
         <w:ind w:left="360"/>
       </w:pPr>
-      <w:proofErr w:type="spellStart"/>
       <w:r>
         <w:rPr>
           <w:b/>
         </w:rPr>
         <w:t>ServicioEspecial</w:t>
       </w:r>
-      <w:proofErr w:type="spellEnd"/>
       <w:r>
         <w:t xml:space="preserve">= </w:t>
       </w:r>
-      <w:proofErr w:type="spellStart"/>
       <w:r>
         <w:rPr>
           <w:u w:val="double"/>
         </w:rPr>
         <w:t>codigoServicio</w:t>
       </w:r>
-      <w:proofErr w:type="spellEnd"/>
-      <w:r>
-        <w:t xml:space="preserve"> + </w:t>
-      </w:r>
-      <w:proofErr w:type="spellStart"/>
-      <w:r>
-        <w:t>nombreServicio</w:t>
-      </w:r>
-      <w:proofErr w:type="spellEnd"/>
-      <w:r>
-        <w:t xml:space="preserve"> </w:t>
+      <w:r>
+        <w:t xml:space="preserve"> + nombreServicio </w:t>
       </w:r>
     </w:p>
     <w:p>
       <w:pPr>
         <w:ind w:left="360"/>
       </w:pPr>
-      <w:proofErr w:type="spellStart"/>
       <w:r>
         <w:rPr>
           <w:b/>
         </w:rPr>
         <w:t>CostoServicio</w:t>
       </w:r>
-      <w:proofErr w:type="spellEnd"/>
       <w:r>
         <w:t xml:space="preserve">= </w:t>
       </w:r>
-      <w:proofErr w:type="spellStart"/>
       <w:r>
         <w:rPr>
           <w:u w:val="double"/>
         </w:rPr>
         <w:t>codigoCS</w:t>
       </w:r>
-      <w:proofErr w:type="spellEnd"/>
-      <w:r>
-        <w:t xml:space="preserve"> + </w:t>
-      </w:r>
-      <w:proofErr w:type="spellStart"/>
-      <w:r>
-        <w:t>fechaInicio</w:t>
-      </w:r>
-      <w:proofErr w:type="spellEnd"/>
-      <w:r>
-        <w:t xml:space="preserve"> + </w:t>
-      </w:r>
-      <w:proofErr w:type="spellStart"/>
-      <w:r>
-        <w:t>fechaFin</w:t>
-      </w:r>
-      <w:proofErr w:type="spellEnd"/>
-      <w:r>
-        <w:t xml:space="preserve"> + monto + </w:t>
-      </w:r>
-      <w:proofErr w:type="spellStart"/>
+      <w:r>
+        <w:t xml:space="preserve"> + fechaInicio + fechaFin + monto + </w:t>
+      </w:r>
       <w:r>
         <w:rPr>
           <w:u w:val="wave"/>
         </w:rPr>
         <w:t>codigoServicio</w:t>
       </w:r>
-      <w:proofErr w:type="spellEnd"/>
     </w:p>
     <w:p>
       <w:pPr>
         <w:ind w:left="360"/>
       </w:pPr>
-      <w:proofErr w:type="spellStart"/>
       <w:r>
         <w:rPr>
           <w:b/>
         </w:rPr>
         <w:t>DetalleFicha</w:t>
       </w:r>
-      <w:proofErr w:type="spellEnd"/>
       <w:r>
         <w:t xml:space="preserve">= </w:t>
       </w:r>
-      <w:proofErr w:type="spellStart"/>
       <w:r>
         <w:rPr>
           <w:u w:val="double"/>
         </w:rPr>
         <w:t>nºLinea</w:t>
       </w:r>
-      <w:proofErr w:type="spellEnd"/>
+      <w:r>
+        <w:t xml:space="preserve"> + fechaAlta + </w:t>
+      </w:r>
+      <w:r>
+        <w:rPr>
+          <w:u w:val="wave"/>
+        </w:rPr>
+        <w:t>codigoServicio</w:t>
+      </w:r>
       <w:r>
         <w:t xml:space="preserve"> + </w:t>
       </w:r>
-      <w:proofErr w:type="spellStart"/>
-      <w:r>
-        <w:t>fechaAlta</w:t>
-      </w:r>
-      <w:proofErr w:type="spellEnd"/>
-      <w:r>
-        <w:t xml:space="preserve"> + </w:t>
-      </w:r>
-      <w:proofErr w:type="spellStart"/>
       <w:r>
         <w:rPr>
           <w:u w:val="wave"/>
         </w:rPr>
-        <w:t>codigoServicio</w:t>
-      </w:r>
-      <w:proofErr w:type="spellEnd"/>
-      <w:r>
-        <w:t xml:space="preserve"> + </w:t>
-      </w:r>
-      <w:proofErr w:type="spellStart"/>
-      <w:r>
-        <w:rPr>
-          <w:u w:val="wave"/>
-        </w:rPr>
         <w:t>nºFicha</w:t>
       </w:r>
-      <w:proofErr w:type="spellEnd"/>
     </w:p>
     <w:p>
       <w:pPr>
         <w:ind w:left="360"/>
       </w:pPr>
-      <w:proofErr w:type="spellStart"/>
       <w:r>
         <w:rPr>
           <w:b/>
         </w:rPr>
         <w:t>FichaInternacion</w:t>
       </w:r>
-      <w:proofErr w:type="spellEnd"/>
       <w:r>
         <w:t xml:space="preserve">= </w:t>
       </w:r>
-      <w:proofErr w:type="spellStart"/>
       <w:r>
         <w:rPr>
           <w:u w:val="double"/>
         </w:rPr>
         <w:t>nºFicha</w:t>
       </w:r>
-      <w:proofErr w:type="spellEnd"/>
+      <w:r>
+        <w:t xml:space="preserve"> + fechaCreacion + </w:t>
+      </w:r>
+      <w:r>
+        <w:rPr>
+          <w:u w:val="wave"/>
+        </w:rPr>
+        <w:t>nºFacturaOS</w:t>
+      </w:r>
       <w:r>
         <w:t xml:space="preserve"> + </w:t>
       </w:r>
-      <w:proofErr w:type="spellStart"/>
-      <w:r>
-        <w:t>fechaCreacion</w:t>
-      </w:r>
-      <w:proofErr w:type="spellEnd"/>
+      <w:r>
+        <w:rPr>
+          <w:u w:val="wave"/>
+        </w:rPr>
+        <w:t>codigoPrestacion</w:t>
+      </w:r>
       <w:r>
         <w:t xml:space="preserve"> + </w:t>
       </w:r>
-      <w:proofErr w:type="spellStart"/>
       <w:r>
         <w:rPr>
           <w:u w:val="wave"/>
         </w:rPr>
-        <w:t>nºFacturaOS</w:t>
-      </w:r>
-      <w:proofErr w:type="spellEnd"/>
+        <w:t>nºPaciente</w:t>
+      </w:r>
       <w:r>
         <w:t xml:space="preserve"> + </w:t>
       </w:r>
-      <w:proofErr w:type="spellStart"/>
       <w:r>
         <w:rPr>
           <w:u w:val="wave"/>
         </w:rPr>
-        <w:t>codigoPrestacion</w:t>
-      </w:r>
-      <w:proofErr w:type="spellEnd"/>
+        <w:t>nºHabitacion</w:t>
+      </w:r>
       <w:r>
         <w:t xml:space="preserve"> + </w:t>
       </w:r>
-      <w:proofErr w:type="spellStart"/>
       <w:r>
         <w:rPr>
           <w:u w:val="wave"/>
         </w:rPr>
-        <w:t>nºPaciente</w:t>
-      </w:r>
-      <w:proofErr w:type="spellEnd"/>
+        <w:t>nºCama</w:t>
+      </w:r>
       <w:r>
         <w:t xml:space="preserve"> + </w:t>
       </w:r>
-      <w:proofErr w:type="spellStart"/>
       <w:r>
         <w:rPr>
           <w:u w:val="wave"/>
         </w:rPr>
-        <w:t>nºHabitacion</w:t>
-      </w:r>
-      <w:proofErr w:type="spellEnd"/>
-      <w:r>
-        <w:t xml:space="preserve"> + </w:t>
-      </w:r>
-      <w:proofErr w:type="spellStart"/>
-      <w:r>
-        <w:rPr>
-          <w:u w:val="wave"/>
-        </w:rPr>
-        <w:t>nºCama</w:t>
-      </w:r>
-      <w:proofErr w:type="spellEnd"/>
-      <w:r>
-        <w:t xml:space="preserve"> + </w:t>
-      </w:r>
-      <w:proofErr w:type="spellStart"/>
-      <w:r>
-        <w:rPr>
-          <w:u w:val="wave"/>
-        </w:rPr>
         <w:t>codigoEstadoFI</w:t>
       </w:r>
-      <w:proofErr w:type="spellEnd"/>
       <w:r>
         <w:t xml:space="preserve"> </w:t>
       </w:r>
@@ -17153,79 +16793,53 @@
       <w:pPr>
         <w:ind w:left="360"/>
       </w:pPr>
-      <w:proofErr w:type="spellStart"/>
       <w:r>
         <w:rPr>
           <w:b/>
         </w:rPr>
         <w:t>TIpoHabitacion</w:t>
       </w:r>
-      <w:proofErr w:type="spellEnd"/>
       <w:r>
         <w:t xml:space="preserve">= </w:t>
       </w:r>
-      <w:proofErr w:type="spellStart"/>
       <w:r>
         <w:rPr>
           <w:u w:val="double"/>
         </w:rPr>
         <w:t>codigoTipoHab</w:t>
       </w:r>
-      <w:proofErr w:type="spellEnd"/>
-      <w:r>
-        <w:t xml:space="preserve"> + </w:t>
-      </w:r>
-      <w:proofErr w:type="spellStart"/>
-      <w:r>
-        <w:t>nombreTipo</w:t>
-      </w:r>
-      <w:proofErr w:type="spellEnd"/>
-      <w:r>
-        <w:t xml:space="preserve"> </w:t>
+      <w:r>
+        <w:t xml:space="preserve"> + nombreTipo </w:t>
       </w:r>
     </w:p>
     <w:p>
       <w:pPr>
         <w:ind w:left="360"/>
       </w:pPr>
-      <w:proofErr w:type="spellStart"/>
       <w:r>
         <w:rPr>
           <w:b/>
         </w:rPr>
         <w:t>TipoPrestacion</w:t>
       </w:r>
-      <w:proofErr w:type="spellEnd"/>
       <w:r>
         <w:t xml:space="preserve">= </w:t>
       </w:r>
-      <w:proofErr w:type="spellStart"/>
       <w:r>
         <w:rPr>
           <w:u w:val="double"/>
         </w:rPr>
         <w:t>codigoTipoPrestacion</w:t>
       </w:r>
-      <w:proofErr w:type="spellEnd"/>
-      <w:r>
-        <w:t xml:space="preserve"> + </w:t>
-      </w:r>
-      <w:proofErr w:type="spellStart"/>
-      <w:r>
-        <w:t>nombreTipoPrestacion</w:t>
-      </w:r>
-      <w:proofErr w:type="spellEnd"/>
-      <w:r>
-        <w:t xml:space="preserve"> + </w:t>
-      </w:r>
-      <w:proofErr w:type="spellStart"/>
+      <w:r>
+        <w:t xml:space="preserve"> + nombreTipoPrestacion + </w:t>
+      </w:r>
       <w:r>
         <w:rPr>
           <w:u w:val="wave"/>
         </w:rPr>
         <w:t>codigoTipoHab</w:t>
       </w:r>
-      <w:proofErr w:type="spellEnd"/>
     </w:p>
     <w:p>
       <w:pPr>
@@ -17240,76 +16854,50 @@
       <w:r>
         <w:t xml:space="preserve">= </w:t>
       </w:r>
-      <w:proofErr w:type="spellStart"/>
       <w:r>
         <w:rPr>
           <w:u w:val="double"/>
         </w:rPr>
         <w:t>codigoPrestacion</w:t>
       </w:r>
-      <w:proofErr w:type="spellEnd"/>
       <w:r>
         <w:t xml:space="preserve"> + descripción + </w:t>
       </w:r>
-      <w:proofErr w:type="spellStart"/>
       <w:r>
         <w:rPr>
           <w:u w:val="wave"/>
         </w:rPr>
         <w:t>codigoTipoPrestacion</w:t>
       </w:r>
-      <w:proofErr w:type="spellEnd"/>
     </w:p>
     <w:p>
       <w:pPr>
         <w:ind w:left="360"/>
       </w:pPr>
-      <w:proofErr w:type="spellStart"/>
       <w:r>
         <w:rPr>
           <w:b/>
         </w:rPr>
         <w:t>CostoPrestacion</w:t>
       </w:r>
-      <w:proofErr w:type="spellEnd"/>
       <w:r>
         <w:t xml:space="preserve">= </w:t>
       </w:r>
-      <w:proofErr w:type="spellStart"/>
       <w:r>
         <w:rPr>
           <w:u w:val="double"/>
         </w:rPr>
         <w:t>codigoCostoP</w:t>
       </w:r>
-      <w:proofErr w:type="spellEnd"/>
-      <w:r>
-        <w:t xml:space="preserve"> + </w:t>
-      </w:r>
-      <w:proofErr w:type="spellStart"/>
-      <w:r>
-        <w:t>fechaInicio</w:t>
-      </w:r>
-      <w:proofErr w:type="spellEnd"/>
-      <w:r>
-        <w:t xml:space="preserve"> + </w:t>
-      </w:r>
-      <w:proofErr w:type="spellStart"/>
-      <w:r>
-        <w:t>fechaFin</w:t>
-      </w:r>
-      <w:proofErr w:type="spellEnd"/>
-      <w:r>
-        <w:t xml:space="preserve"> + monto + </w:t>
-      </w:r>
-      <w:proofErr w:type="spellStart"/>
+      <w:r>
+        <w:t xml:space="preserve"> + fechaInicio + fechaFin + monto + </w:t>
+      </w:r>
       <w:r>
         <w:rPr>
           <w:u w:val="wave"/>
         </w:rPr>
         <w:t>codigoPrestacion</w:t>
       </w:r>
-      <w:proofErr w:type="spellEnd"/>
     </w:p>
     <w:p>
       <w:pPr>
@@ -17324,14 +16912,12 @@
       <w:r>
         <w:t xml:space="preserve">= </w:t>
       </w:r>
-      <w:proofErr w:type="spellStart"/>
       <w:r>
         <w:rPr>
           <w:u w:val="double"/>
         </w:rPr>
         <w:t>codigoCoseguro</w:t>
       </w:r>
-      <w:proofErr w:type="spellEnd"/>
       <w:r>
         <w:t xml:space="preserve"> + porcentaje </w:t>
       </w:r>
@@ -17349,41 +16935,21 @@
       <w:r>
         <w:t xml:space="preserve">= </w:t>
       </w:r>
-      <w:proofErr w:type="spellStart"/>
       <w:r>
         <w:rPr>
           <w:u w:val="double"/>
         </w:rPr>
         <w:t>codigoConvenio</w:t>
       </w:r>
-      <w:proofErr w:type="spellEnd"/>
-      <w:r>
-        <w:t xml:space="preserve"> + </w:t>
-      </w:r>
-      <w:proofErr w:type="spellStart"/>
-      <w:r>
-        <w:t>fechaInicio</w:t>
-      </w:r>
-      <w:proofErr w:type="spellEnd"/>
-      <w:r>
-        <w:t xml:space="preserve"> + </w:t>
-      </w:r>
-      <w:proofErr w:type="spellStart"/>
-      <w:r>
-        <w:t>fechaFin</w:t>
-      </w:r>
-      <w:proofErr w:type="spellEnd"/>
-      <w:r>
-        <w:t xml:space="preserve"> + </w:t>
-      </w:r>
-      <w:proofErr w:type="spellStart"/>
+      <w:r>
+        <w:t xml:space="preserve"> + fechaInicio + fechaFin + </w:t>
+      </w:r>
       <w:r>
         <w:rPr>
           <w:u w:val="wave"/>
         </w:rPr>
         <w:t>codigoCoseguro</w:t>
       </w:r>
-      <w:proofErr w:type="spellEnd"/>
     </w:p>
     <w:p>
       <w:pPr>
@@ -17398,36 +16964,30 @@
       <w:r>
         <w:t xml:space="preserve">= </w:t>
       </w:r>
-      <w:proofErr w:type="spellStart"/>
       <w:r>
         <w:rPr>
           <w:u w:val="double"/>
         </w:rPr>
         <w:t>nªHabitacion</w:t>
       </w:r>
-      <w:proofErr w:type="spellEnd"/>
       <w:r>
         <w:t xml:space="preserve"> + </w:t>
       </w:r>
-      <w:proofErr w:type="spellStart"/>
       <w:r>
         <w:rPr>
           <w:u w:val="wave"/>
         </w:rPr>
         <w:t>codigoTipoHab</w:t>
       </w:r>
-      <w:proofErr w:type="spellEnd"/>
       <w:r>
         <w:t xml:space="preserve"> + </w:t>
       </w:r>
-      <w:proofErr w:type="spellStart"/>
       <w:r>
         <w:rPr>
           <w:u w:val="wave"/>
         </w:rPr>
         <w:t>codigoSector</w:t>
       </w:r>
-      <w:proofErr w:type="spellEnd"/>
     </w:p>
     <w:p>
       <w:pPr>
@@ -17442,68 +17002,53 @@
       <w:r>
         <w:t xml:space="preserve">= </w:t>
       </w:r>
-      <w:proofErr w:type="spellStart"/>
       <w:r>
         <w:rPr>
           <w:u w:val="double"/>
         </w:rPr>
         <w:t>nºCama</w:t>
       </w:r>
-      <w:proofErr w:type="spellEnd"/>
       <w:r>
         <w:t xml:space="preserve"> + </w:t>
       </w:r>
-      <w:proofErr w:type="spellStart"/>
       <w:r>
         <w:rPr>
           <w:u w:val="wave"/>
         </w:rPr>
         <w:t>nºHabitacion</w:t>
       </w:r>
-      <w:proofErr w:type="spellEnd"/>
       <w:r>
         <w:t xml:space="preserve"> + </w:t>
       </w:r>
-      <w:proofErr w:type="spellStart"/>
       <w:r>
         <w:rPr>
           <w:u w:val="wave"/>
         </w:rPr>
         <w:t>codigoEstadoCama</w:t>
       </w:r>
-      <w:proofErr w:type="spellEnd"/>
     </w:p>
     <w:p>
       <w:pPr>
         <w:ind w:left="360"/>
       </w:pPr>
-      <w:proofErr w:type="spellStart"/>
       <w:r>
         <w:rPr>
           <w:b/>
         </w:rPr>
         <w:t>EstadoCama</w:t>
       </w:r>
-      <w:proofErr w:type="spellEnd"/>
       <w:r>
         <w:t xml:space="preserve">= </w:t>
       </w:r>
-      <w:proofErr w:type="spellStart"/>
       <w:r>
         <w:rPr>
           <w:u w:val="double"/>
         </w:rPr>
         <w:t>codigoEstadoCama</w:t>
       </w:r>
-      <w:proofErr w:type="spellEnd"/>
-      <w:r>
-        <w:t xml:space="preserve"> + </w:t>
-      </w:r>
-      <w:proofErr w:type="spellStart"/>
-      <w:r>
-        <w:t>nombreEstado</w:t>
-      </w:r>
-      <w:proofErr w:type="spellEnd"/>
+      <w:r>
+        <w:t xml:space="preserve"> + nombreEstado</w:t>
+      </w:r>
     </w:p>
     <w:p>
       <w:pPr>
@@ -17518,32 +17063,14 @@
       <w:r>
         <w:t xml:space="preserve">= </w:t>
       </w:r>
-      <w:proofErr w:type="spellStart"/>
       <w:r>
         <w:rPr>
           <w:u w:val="double"/>
         </w:rPr>
         <w:t>codigoSector</w:t>
       </w:r>
-      <w:proofErr w:type="spellEnd"/>
-      <w:r>
-        <w:t xml:space="preserve"> + </w:t>
-      </w:r>
-      <w:proofErr w:type="spellStart"/>
-      <w:r>
-        <w:t>nombreSector</w:t>
-      </w:r>
-      <w:proofErr w:type="spellEnd"/>
-      <w:r>
-        <w:t xml:space="preserve"> + </w:t>
-      </w:r>
-      <w:proofErr w:type="spellStart"/>
-      <w:r>
-        <w:t>nºPiso</w:t>
-      </w:r>
-      <w:proofErr w:type="spellEnd"/>
-      <w:r>
-        <w:t xml:space="preserve"> </w:t>
+      <w:r>
+        <w:t xml:space="preserve"> + nombreSector + nºPiso </w:t>
       </w:r>
     </w:p>
     <w:p>
@@ -17559,14 +17086,12 @@
       <w:r>
         <w:t xml:space="preserve">= </w:t>
       </w:r>
-      <w:proofErr w:type="spellStart"/>
       <w:r>
         <w:rPr>
           <w:u w:val="double"/>
         </w:rPr>
         <w:t>nºRecibo</w:t>
       </w:r>
-      <w:proofErr w:type="spellEnd"/>
       <w:r>
         <w:t xml:space="preserve"> + fecha </w:t>
       </w:r>
@@ -17578,14 +17103,12 @@
           <w:u w:val="wave"/>
         </w:rPr>
       </w:pPr>
-      <w:proofErr w:type="spellStart"/>
       <w:r>
         <w:rPr>
           <w:b/>
         </w:rPr>
         <w:t>FacturaCliente</w:t>
       </w:r>
-      <w:proofErr w:type="spellEnd"/>
       <w:r>
         <w:t>=</w:t>
       </w:r>
@@ -17593,119 +17116,72 @@
         <w:rPr>
           <w:u w:val="double"/>
         </w:rPr>
-        <w:t xml:space="preserve"> </w:t>
-      </w:r>
-      <w:proofErr w:type="spellStart"/>
-      <w:r>
-        <w:rPr>
-          <w:u w:val="double"/>
-        </w:rPr>
-        <w:t>nºFactura</w:t>
-      </w:r>
-      <w:proofErr w:type="spellEnd"/>
-      <w:r>
-        <w:t xml:space="preserve"> + </w:t>
-      </w:r>
-      <w:proofErr w:type="spellStart"/>
-      <w:r>
-        <w:t>fechaEmision</w:t>
-      </w:r>
-      <w:proofErr w:type="spellEnd"/>
-      <w:r>
-        <w:t xml:space="preserve"> + </w:t>
-      </w:r>
-      <w:proofErr w:type="spellStart"/>
+        <w:t xml:space="preserve"> nºFactura</w:t>
+      </w:r>
+      <w:r>
+        <w:t xml:space="preserve"> + fechaEmision + </w:t>
+      </w:r>
       <w:r>
         <w:rPr>
           <w:u w:val="wave"/>
         </w:rPr>
-        <w:t>nºRecibo</w:t>
-      </w:r>
-      <w:proofErr w:type="spellEnd"/>
+        <w:t xml:space="preserve">nºRecibo </w:t>
+      </w:r>
+      <w:r>
+        <w:t xml:space="preserve">+ </w:t>
+      </w:r>
       <w:r>
         <w:rPr>
           <w:u w:val="wave"/>
         </w:rPr>
-        <w:t xml:space="preserve"> </w:t>
-      </w:r>
-      <w:r>
-        <w:t xml:space="preserve">+ </w:t>
-      </w:r>
-      <w:proofErr w:type="spellStart"/>
-      <w:r>
-        <w:rPr>
-          <w:u w:val="wave"/>
-        </w:rPr>
         <w:t>codigoEstadoFC</w:t>
       </w:r>
-      <w:proofErr w:type="spellEnd"/>
     </w:p>
     <w:p>
       <w:pPr>
         <w:ind w:left="360"/>
       </w:pPr>
-      <w:proofErr w:type="spellStart"/>
       <w:r>
         <w:rPr>
           <w:b/>
         </w:rPr>
         <w:t>EstadoFacturaCliente</w:t>
       </w:r>
-      <w:proofErr w:type="spellEnd"/>
       <w:r>
         <w:t xml:space="preserve">= </w:t>
       </w:r>
-      <w:proofErr w:type="spellStart"/>
       <w:r>
         <w:rPr>
           <w:u w:val="double"/>
         </w:rPr>
         <w:t>codigoEstadoFC</w:t>
       </w:r>
-      <w:proofErr w:type="spellEnd"/>
-      <w:r>
-        <w:t xml:space="preserve"> + </w:t>
-      </w:r>
-      <w:proofErr w:type="spellStart"/>
-      <w:r>
-        <w:t>nombreEstadoFC</w:t>
-      </w:r>
-      <w:proofErr w:type="spellEnd"/>
-      <w:r>
-        <w:t xml:space="preserve"> </w:t>
+      <w:r>
+        <w:t xml:space="preserve"> + nombreEstadoFC </w:t>
       </w:r>
     </w:p>
     <w:p>
       <w:pPr>
         <w:ind w:left="360"/>
       </w:pPr>
-      <w:proofErr w:type="spellStart"/>
       <w:r>
         <w:rPr>
           <w:b/>
         </w:rPr>
         <w:t>EstadoFIchaInternacion</w:t>
       </w:r>
-      <w:proofErr w:type="spellEnd"/>
       <w:r>
         <w:t xml:space="preserve">= </w:t>
       </w:r>
-      <w:proofErr w:type="spellStart"/>
       <w:r>
         <w:rPr>
           <w:u w:val="double"/>
         </w:rPr>
         <w:t>codigoEstadoFI</w:t>
       </w:r>
-      <w:proofErr w:type="spellEnd"/>
-      <w:r>
-        <w:t xml:space="preserve"> + </w:t>
-      </w:r>
-      <w:proofErr w:type="spellStart"/>
-      <w:r>
-        <w:t>nombreEstadoFI</w:t>
-      </w:r>
-      <w:proofErr w:type="spellEnd"/>
+      <w:r>
+        <w:t xml:space="preserve"> + nombreEstadoFI</w:t>
+      </w:r>
     </w:p>
     <w:p>
       <w:pPr>
@@ -17727,22 +17203,13 @@
       </w:pPr>
       <w:r>
         <w:lastRenderedPageBreak/>
-        <w:t xml:space="preserve">Mapeo MER Clínica (Aclaración: subrayado doble=clave primaria, subrayado </w:t>
-      </w:r>
-      <w:proofErr w:type="spellStart"/>
-      <w:r>
-        <w:t>rulito</w:t>
-      </w:r>
-      <w:proofErr w:type="spellEnd"/>
-      <w:r>
-        <w:t>=clave foránea)</w:t>
+        <w:t>Mapeo MER Clínica (Aclaración: subrayado doble=clave primaria, subrayado rulito=clave foránea)</w:t>
       </w:r>
     </w:p>
     <w:p>
       <w:pPr>
         <w:ind w:left="360"/>
       </w:pPr>
-      <w:proofErr w:type="spellStart"/>
       <w:r>
         <w:rPr>
           <w:b/>
@@ -17750,28 +17217,17 @@
         <w:t>ObraSocia</w:t>
       </w:r>
       <w:r>
-        <w:t>l</w:t>
-      </w:r>
-      <w:proofErr w:type="spellEnd"/>
-      <w:r>
-        <w:t xml:space="preserve">= </w:t>
-      </w:r>
-      <w:proofErr w:type="spellStart"/>
+        <w:t xml:space="preserve">l= </w:t>
+      </w:r>
       <w:r>
         <w:rPr>
           <w:u w:val="double"/>
         </w:rPr>
         <w:t>oidObraSocial</w:t>
       </w:r>
-      <w:proofErr w:type="spellEnd"/>
-      <w:r>
-        <w:t xml:space="preserve"> + </w:t>
-      </w:r>
-      <w:proofErr w:type="spellStart"/>
-      <w:r>
-        <w:t>codigoOSocial</w:t>
-      </w:r>
-      <w:proofErr w:type="spellEnd"/>
+      <w:r>
+        <w:t xml:space="preserve"> + codigoOSocial</w:t>
+      </w:r>
       <w:r>
         <w:rPr>
           <w:u w:val="single"/>
@@ -17779,13 +17235,8 @@
         <w:t xml:space="preserve"> </w:t>
       </w:r>
       <w:r>
-        <w:t xml:space="preserve">+ </w:t>
-      </w:r>
-      <w:proofErr w:type="spellStart"/>
-      <w:r>
-        <w:t>nombreOSocial</w:t>
-      </w:r>
-      <w:proofErr w:type="spellEnd"/>
+        <w:t>+ nombreOSocial</w:t>
+      </w:r>
     </w:p>
     <w:p>
       <w:pPr>
@@ -17800,38 +17251,20 @@
       <w:r>
         <w:t xml:space="preserve">= </w:t>
       </w:r>
-      <w:proofErr w:type="spellStart"/>
       <w:r>
         <w:rPr>
           <w:u w:val="double"/>
         </w:rPr>
         <w:t>oidPlan</w:t>
       </w:r>
-      <w:proofErr w:type="spellEnd"/>
-      <w:r>
-        <w:t xml:space="preserve"> + </w:t>
-      </w:r>
-      <w:proofErr w:type="spellStart"/>
-      <w:r>
-        <w:t>codigoPlan</w:t>
-      </w:r>
-      <w:proofErr w:type="spellEnd"/>
-      <w:r>
-        <w:t xml:space="preserve"> +  descripción + </w:t>
-      </w:r>
-      <w:proofErr w:type="spellStart"/>
+      <w:r>
+        <w:t xml:space="preserve"> + codigoPlan +  descripción + </w:t>
+      </w:r>
       <w:r>
         <w:rPr>
           <w:u w:val="wave"/>
         </w:rPr>
-        <w:t>oidObraSocial</w:t>
-      </w:r>
-      <w:proofErr w:type="spellEnd"/>
-      <w:r>
-        <w:rPr>
-          <w:u w:val="wave"/>
-        </w:rPr>
-        <w:t xml:space="preserve"> </w:t>
+        <w:t xml:space="preserve">oidObraSocial </w:t>
       </w:r>
     </w:p>
     <w:p>
@@ -17847,311 +17280,185 @@
       <w:r>
         <w:t xml:space="preserve">= </w:t>
       </w:r>
-      <w:proofErr w:type="spellStart"/>
       <w:r>
         <w:rPr>
           <w:u w:val="double"/>
         </w:rPr>
         <w:t>oidPaciente</w:t>
       </w:r>
-      <w:proofErr w:type="spellEnd"/>
-      <w:r>
-        <w:t xml:space="preserve"> + </w:t>
-      </w:r>
-      <w:proofErr w:type="spellStart"/>
-      <w:r>
-        <w:t>nºPaciente</w:t>
-      </w:r>
-      <w:proofErr w:type="spellEnd"/>
-      <w:r>
-        <w:t xml:space="preserve"> + </w:t>
-      </w:r>
-      <w:proofErr w:type="spellStart"/>
-      <w:r>
-        <w:t>dni</w:t>
-      </w:r>
-      <w:proofErr w:type="spellEnd"/>
-      <w:r>
-        <w:t xml:space="preserve"> + nombre +  domicilio + teléfono + </w:t>
-      </w:r>
-      <w:proofErr w:type="spellStart"/>
+      <w:r>
+        <w:t xml:space="preserve"> + nºPaciente + dni + nombre +  domicilio + teléfono + </w:t>
+      </w:r>
       <w:r>
         <w:rPr>
           <w:u w:val="wave"/>
         </w:rPr>
         <w:t>oidPlan</w:t>
       </w:r>
-      <w:proofErr w:type="spellEnd"/>
     </w:p>
     <w:p>
       <w:pPr>
         <w:ind w:left="360"/>
       </w:pPr>
-      <w:proofErr w:type="spellStart"/>
       <w:r>
         <w:rPr>
           <w:b/>
         </w:rPr>
         <w:t>ServicioEspecial</w:t>
       </w:r>
-      <w:proofErr w:type="spellEnd"/>
       <w:r>
         <w:t xml:space="preserve">= </w:t>
       </w:r>
-      <w:proofErr w:type="spellStart"/>
       <w:r>
         <w:rPr>
           <w:u w:val="double"/>
         </w:rPr>
         <w:t>oidServicioEspecial</w:t>
       </w:r>
-      <w:proofErr w:type="spellEnd"/>
-      <w:r>
-        <w:t xml:space="preserve"> + </w:t>
-      </w:r>
-      <w:proofErr w:type="spellStart"/>
-      <w:r>
-        <w:t>codigoServicio</w:t>
-      </w:r>
-      <w:proofErr w:type="spellEnd"/>
-      <w:r>
-        <w:t xml:space="preserve"> + </w:t>
-      </w:r>
-      <w:proofErr w:type="spellStart"/>
-      <w:r>
-        <w:t>nombreServicio</w:t>
-      </w:r>
-      <w:proofErr w:type="spellEnd"/>
-      <w:r>
-        <w:t xml:space="preserve"> </w:t>
+      <w:r>
+        <w:t xml:space="preserve"> + codigoServicio + nombreServicio </w:t>
       </w:r>
     </w:p>
     <w:p>
       <w:pPr>
         <w:ind w:left="360"/>
       </w:pPr>
-      <w:proofErr w:type="spellStart"/>
       <w:r>
         <w:rPr>
           <w:b/>
         </w:rPr>
         <w:t>CostoServicio</w:t>
       </w:r>
-      <w:proofErr w:type="spellEnd"/>
       <w:r>
         <w:t xml:space="preserve">= </w:t>
       </w:r>
-      <w:proofErr w:type="spellStart"/>
       <w:r>
         <w:rPr>
           <w:u w:val="double"/>
         </w:rPr>
         <w:t>oidCostoServicio</w:t>
       </w:r>
-      <w:proofErr w:type="spellEnd"/>
-      <w:r>
-        <w:t xml:space="preserve"> + </w:t>
-      </w:r>
-      <w:proofErr w:type="spellStart"/>
-      <w:r>
-        <w:t>codigoCS</w:t>
-      </w:r>
-      <w:proofErr w:type="spellEnd"/>
-      <w:r>
-        <w:t xml:space="preserve"> + </w:t>
-      </w:r>
-      <w:proofErr w:type="spellStart"/>
-      <w:r>
-        <w:t>fechaInicio</w:t>
-      </w:r>
-      <w:proofErr w:type="spellEnd"/>
-      <w:r>
-        <w:t xml:space="preserve"> + </w:t>
-      </w:r>
-      <w:proofErr w:type="spellStart"/>
-      <w:r>
-        <w:t>fechaFin</w:t>
-      </w:r>
-      <w:proofErr w:type="spellEnd"/>
-      <w:r>
-        <w:t xml:space="preserve"> + monto + </w:t>
-      </w:r>
-      <w:proofErr w:type="spellStart"/>
+      <w:r>
+        <w:t xml:space="preserve"> + codigoCS + fechaInicio + fechaFin + monto + </w:t>
+      </w:r>
       <w:r>
         <w:rPr>
           <w:u w:val="wave"/>
         </w:rPr>
         <w:t>oidServicioEspecial</w:t>
       </w:r>
-      <w:proofErr w:type="spellEnd"/>
     </w:p>
     <w:p>
       <w:pPr>
         <w:ind w:left="360"/>
       </w:pPr>
-      <w:proofErr w:type="spellStart"/>
       <w:r>
         <w:rPr>
           <w:b/>
         </w:rPr>
         <w:t>DetalleFicha</w:t>
       </w:r>
-      <w:proofErr w:type="spellEnd"/>
       <w:r>
         <w:t xml:space="preserve">= </w:t>
       </w:r>
-      <w:proofErr w:type="spellStart"/>
       <w:r>
         <w:rPr>
           <w:u w:val="double"/>
         </w:rPr>
         <w:t>oidDetalleFicha</w:t>
       </w:r>
-      <w:proofErr w:type="spellEnd"/>
+      <w:r>
+        <w:t xml:space="preserve"> + nºLinea + fechaAlta + </w:t>
+      </w:r>
+      <w:r>
+        <w:rPr>
+          <w:u w:val="wave"/>
+        </w:rPr>
+        <w:t>oidServicioEspecial</w:t>
+      </w:r>
       <w:r>
         <w:t xml:space="preserve"> + </w:t>
       </w:r>
-      <w:proofErr w:type="spellStart"/>
-      <w:r>
-        <w:t>nºLinea</w:t>
-      </w:r>
-      <w:proofErr w:type="spellEnd"/>
-      <w:r>
-        <w:t xml:space="preserve"> + </w:t>
-      </w:r>
-      <w:proofErr w:type="spellStart"/>
-      <w:r>
-        <w:t>fechaAlta</w:t>
-      </w:r>
-      <w:proofErr w:type="spellEnd"/>
-      <w:r>
-        <w:t xml:space="preserve"> + </w:t>
-      </w:r>
-      <w:proofErr w:type="spellStart"/>
       <w:r>
         <w:rPr>
           <w:u w:val="wave"/>
         </w:rPr>
-        <w:t>oidServicioEspecial</w:t>
-      </w:r>
-      <w:proofErr w:type="spellEnd"/>
-      <w:r>
-        <w:t xml:space="preserve"> + </w:t>
-      </w:r>
-      <w:proofErr w:type="spellStart"/>
-      <w:r>
-        <w:rPr>
-          <w:u w:val="wave"/>
-        </w:rPr>
         <w:t>oidFichaInternacion</w:t>
       </w:r>
-      <w:proofErr w:type="spellEnd"/>
     </w:p>
     <w:p>
       <w:pPr>
         <w:ind w:left="360"/>
       </w:pPr>
-      <w:proofErr w:type="spellStart"/>
       <w:r>
         <w:rPr>
           <w:b/>
         </w:rPr>
         <w:t>FichaInternacion</w:t>
       </w:r>
-      <w:proofErr w:type="spellEnd"/>
       <w:r>
         <w:t xml:space="preserve">= </w:t>
       </w:r>
-      <w:proofErr w:type="spellStart"/>
       <w:r>
         <w:rPr>
           <w:u w:val="double"/>
         </w:rPr>
         <w:t>oidFichaInternacion</w:t>
       </w:r>
-      <w:proofErr w:type="spellEnd"/>
+      <w:r>
+        <w:t xml:space="preserve"> + nºFicha + fechaCreacion + </w:t>
+      </w:r>
+      <w:r>
+        <w:rPr>
+          <w:u w:val="wave"/>
+        </w:rPr>
+        <w:t>oidFacturaOS</w:t>
+      </w:r>
       <w:r>
         <w:t xml:space="preserve"> + </w:t>
       </w:r>
-      <w:proofErr w:type="spellStart"/>
-      <w:r>
-        <w:t>nºFicha</w:t>
-      </w:r>
-      <w:proofErr w:type="spellEnd"/>
+      <w:r>
+        <w:rPr>
+          <w:u w:val="wave"/>
+        </w:rPr>
+        <w:t>oidPrestacion</w:t>
+      </w:r>
       <w:r>
         <w:t xml:space="preserve"> + </w:t>
       </w:r>
-      <w:proofErr w:type="spellStart"/>
-      <w:r>
-        <w:t>fechaCreacion</w:t>
-      </w:r>
-      <w:proofErr w:type="spellEnd"/>
+      <w:r>
+        <w:rPr>
+          <w:u w:val="wave"/>
+        </w:rPr>
+        <w:t>oidPaciente</w:t>
+      </w:r>
       <w:r>
         <w:t xml:space="preserve"> + </w:t>
       </w:r>
-      <w:proofErr w:type="spellStart"/>
       <w:r>
         <w:rPr>
           <w:u w:val="wave"/>
         </w:rPr>
-        <w:t>oidFacturaOS</w:t>
-      </w:r>
-      <w:proofErr w:type="spellEnd"/>
+        <w:t>oidHabitacion</w:t>
+      </w:r>
       <w:r>
         <w:t xml:space="preserve"> + </w:t>
       </w:r>
-      <w:proofErr w:type="spellStart"/>
       <w:r>
         <w:rPr>
           <w:u w:val="wave"/>
         </w:rPr>
-        <w:t>oidPrestacion</w:t>
-      </w:r>
-      <w:proofErr w:type="spellEnd"/>
+        <w:t>oidCama</w:t>
+      </w:r>
       <w:r>
         <w:t xml:space="preserve"> + </w:t>
       </w:r>
-      <w:proofErr w:type="spellStart"/>
       <w:r>
         <w:rPr>
           <w:u w:val="wave"/>
         </w:rPr>
-        <w:t>oidPaciente</w:t>
-      </w:r>
-      <w:proofErr w:type="spellEnd"/>
-      <w:r>
-        <w:t xml:space="preserve"> + </w:t>
-      </w:r>
-      <w:proofErr w:type="spellStart"/>
-      <w:r>
-        <w:rPr>
-          <w:u w:val="wave"/>
-        </w:rPr>
-        <w:t>oidHabitacion</w:t>
-      </w:r>
-      <w:proofErr w:type="spellEnd"/>
-      <w:r>
-        <w:t xml:space="preserve"> + </w:t>
-      </w:r>
-      <w:proofErr w:type="spellStart"/>
-      <w:r>
-        <w:rPr>
-          <w:u w:val="wave"/>
-        </w:rPr>
-        <w:t>oidCama</w:t>
-      </w:r>
-      <w:proofErr w:type="spellEnd"/>
-      <w:r>
-        <w:t xml:space="preserve"> + </w:t>
-      </w:r>
-      <w:proofErr w:type="spellStart"/>
-      <w:r>
-        <w:rPr>
-          <w:u w:val="wave"/>
-        </w:rPr>
         <w:t>oidEstadoFichaInternacion</w:t>
       </w:r>
-      <w:proofErr w:type="spellEnd"/>
       <w:r>
         <w:t xml:space="preserve"> </w:t>
       </w:r>
@@ -18160,61 +17467,38 @@
       <w:pPr>
         <w:ind w:left="360"/>
       </w:pPr>
-      <w:proofErr w:type="spellStart"/>
       <w:r>
         <w:rPr>
           <w:b/>
         </w:rPr>
         <w:t>TIpoHabitacion</w:t>
       </w:r>
-      <w:proofErr w:type="spellEnd"/>
       <w:r>
         <w:t xml:space="preserve">= </w:t>
       </w:r>
-      <w:proofErr w:type="spellStart"/>
       <w:r>
         <w:rPr>
           <w:u w:val="double"/>
         </w:rPr>
         <w:t>oidTipoHabitacion</w:t>
       </w:r>
-      <w:proofErr w:type="spellEnd"/>
-      <w:r>
-        <w:t xml:space="preserve"> + </w:t>
-      </w:r>
-      <w:proofErr w:type="spellStart"/>
-      <w:r>
-        <w:t>codigoTipoHab</w:t>
-      </w:r>
-      <w:proofErr w:type="spellEnd"/>
-      <w:r>
-        <w:t xml:space="preserve"> + </w:t>
-      </w:r>
-      <w:proofErr w:type="spellStart"/>
-      <w:r>
-        <w:t>nombreTipo</w:t>
-      </w:r>
-      <w:proofErr w:type="spellEnd"/>
-      <w:r>
-        <w:t xml:space="preserve"> </w:t>
+      <w:r>
+        <w:t xml:space="preserve"> + codigoTipoHab + nombreTipo </w:t>
       </w:r>
     </w:p>
     <w:p>
       <w:pPr>
         <w:ind w:left="360"/>
       </w:pPr>
-      <w:proofErr w:type="spellStart"/>
       <w:r>
         <w:rPr>
           <w:b/>
         </w:rPr>
         <w:t>TipoPrestacion</w:t>
       </w:r>
-      <w:proofErr w:type="spellEnd"/>
       <w:r>
         <w:t xml:space="preserve">= </w:t>
       </w:r>
-      <w:proofErr w:type="spellStart"/>
       <w:r>
         <w:rPr>
           <w:u w:val="double"/>
@@ -18222,36 +17506,14 @@
         <w:t>oidTipoPrestacio</w:t>
       </w:r>
       <w:r>
-        <w:t>n</w:t>
-      </w:r>
-      <w:proofErr w:type="spellEnd"/>
-      <w:r>
-        <w:t xml:space="preserve"> + </w:t>
-      </w:r>
-      <w:proofErr w:type="spellStart"/>
-      <w:r>
-        <w:t>codigoTipoPrestacion</w:t>
-      </w:r>
-      <w:proofErr w:type="spellEnd"/>
-      <w:r>
-        <w:t xml:space="preserve"> + </w:t>
-      </w:r>
-      <w:proofErr w:type="spellStart"/>
-      <w:r>
-        <w:t>nombreTipoPrestacion</w:t>
-      </w:r>
-      <w:proofErr w:type="spellEnd"/>
-      <w:r>
-        <w:t xml:space="preserve"> + </w:t>
-      </w:r>
-      <w:proofErr w:type="spellStart"/>
+        <w:t xml:space="preserve">n + codigoTipoPrestacion + nombreTipoPrestacion + </w:t>
+      </w:r>
       <w:r>
         <w:rPr>
           <w:u w:val="wave"/>
         </w:rPr>
         <w:t>oidTipoHabitacion</w:t>
       </w:r>
-      <w:proofErr w:type="spellEnd"/>
     </w:p>
     <w:p>
       <w:pPr>
@@ -18266,92 +17528,50 @@
       <w:r>
         <w:t xml:space="preserve">= </w:t>
       </w:r>
-      <w:proofErr w:type="spellStart"/>
       <w:r>
         <w:rPr>
           <w:u w:val="double"/>
         </w:rPr>
         <w:t>oidPrestacion</w:t>
       </w:r>
-      <w:proofErr w:type="spellEnd"/>
-      <w:r>
-        <w:t xml:space="preserve"> + </w:t>
-      </w:r>
-      <w:proofErr w:type="spellStart"/>
-      <w:r>
-        <w:t>codigoPrestacion</w:t>
-      </w:r>
-      <w:proofErr w:type="spellEnd"/>
-      <w:r>
-        <w:t xml:space="preserve"> + descripción + </w:t>
-      </w:r>
-      <w:proofErr w:type="spellStart"/>
+      <w:r>
+        <w:t xml:space="preserve"> + codigoPrestacion + descripción + </w:t>
+      </w:r>
       <w:r>
         <w:rPr>
           <w:u w:val="wave"/>
         </w:rPr>
         <w:t>oidTipoPrestacion</w:t>
       </w:r>
-      <w:proofErr w:type="spellEnd"/>
     </w:p>
     <w:p>
       <w:pPr>
         <w:ind w:left="360"/>
       </w:pPr>
-      <w:proofErr w:type="spellStart"/>
       <w:r>
         <w:rPr>
           <w:b/>
         </w:rPr>
         <w:t>CostoPrestacion</w:t>
       </w:r>
-      <w:proofErr w:type="spellEnd"/>
       <w:r>
         <w:t xml:space="preserve">= </w:t>
       </w:r>
-      <w:proofErr w:type="spellStart"/>
       <w:r>
         <w:rPr>
           <w:u w:val="double"/>
         </w:rPr>
         <w:t>oidCostoPrestacion</w:t>
       </w:r>
-      <w:proofErr w:type="spellEnd"/>
-      <w:r>
-        <w:t xml:space="preserve"> + </w:t>
-      </w:r>
-      <w:proofErr w:type="spellStart"/>
-      <w:r>
-        <w:t>codigoCostoP</w:t>
-      </w:r>
-      <w:proofErr w:type="spellEnd"/>
-      <w:r>
-        <w:t xml:space="preserve"> + </w:t>
-      </w:r>
-      <w:proofErr w:type="spellStart"/>
-      <w:r>
-        <w:t>fechaInicio</w:t>
-      </w:r>
-      <w:proofErr w:type="spellEnd"/>
-      <w:r>
-        <w:t xml:space="preserve"> + </w:t>
-      </w:r>
-      <w:proofErr w:type="spellStart"/>
-      <w:r>
-        <w:t>fechaFin</w:t>
-      </w:r>
-      <w:proofErr w:type="spellEnd"/>
-      <w:r>
-        <w:t xml:space="preserve"> + monto + </w:t>
-      </w:r>
-      <w:proofErr w:type="spellStart"/>
+      <w:r>
+        <w:t xml:space="preserve"> + codigoCostoP + fechaInicio + fechaFin + monto + </w:t>
+      </w:r>
       <w:r>
         <w:rPr>
           <w:u w:val="wave"/>
         </w:rPr>
         <w:t>oidPrestacion</w:t>
       </w:r>
-      <w:proofErr w:type="spellEnd"/>
     </w:p>
     <w:p>
       <w:pPr>
@@ -18366,24 +17586,14 @@
       <w:r>
         <w:t xml:space="preserve">= </w:t>
       </w:r>
-      <w:proofErr w:type="spellStart"/>
       <w:r>
         <w:rPr>
           <w:u w:val="double"/>
         </w:rPr>
         <w:t>oidCoseguro</w:t>
       </w:r>
-      <w:proofErr w:type="spellEnd"/>
-      <w:r>
-        <w:t xml:space="preserve"> + </w:t>
-      </w:r>
-      <w:proofErr w:type="spellStart"/>
-      <w:r>
-        <w:t>codigoCoseguro</w:t>
-      </w:r>
-      <w:proofErr w:type="spellEnd"/>
-      <w:r>
-        <w:t xml:space="preserve"> + porcentaje </w:t>
+      <w:r>
+        <w:t xml:space="preserve"> + codigoCoseguro + porcentaje </w:t>
       </w:r>
     </w:p>
     <w:p>
@@ -18399,49 +17609,21 @@
       <w:r>
         <w:t xml:space="preserve">= </w:t>
       </w:r>
-      <w:proofErr w:type="spellStart"/>
       <w:r>
         <w:rPr>
           <w:u w:val="double"/>
         </w:rPr>
         <w:t>oidConvenio</w:t>
       </w:r>
-      <w:proofErr w:type="spellEnd"/>
-      <w:r>
-        <w:t xml:space="preserve"> + </w:t>
-      </w:r>
-      <w:proofErr w:type="spellStart"/>
-      <w:r>
-        <w:t>codigoConvenio</w:t>
-      </w:r>
-      <w:proofErr w:type="spellEnd"/>
-      <w:r>
-        <w:t xml:space="preserve"> + </w:t>
-      </w:r>
-      <w:proofErr w:type="spellStart"/>
-      <w:r>
-        <w:t>fechaInicio</w:t>
-      </w:r>
-      <w:proofErr w:type="spellEnd"/>
-      <w:r>
-        <w:t xml:space="preserve"> + </w:t>
-      </w:r>
-      <w:proofErr w:type="spellStart"/>
-      <w:r>
-        <w:t>fechaFin</w:t>
-      </w:r>
-      <w:proofErr w:type="spellEnd"/>
-      <w:r>
-        <w:t xml:space="preserve"> + </w:t>
-      </w:r>
-      <w:proofErr w:type="spellStart"/>
+      <w:r>
+        <w:t xml:space="preserve"> + codigoConvenio + fechaInicio + fechaFin + </w:t>
+      </w:r>
       <w:r>
         <w:rPr>
           <w:u w:val="wave"/>
         </w:rPr>
         <w:t>oidCoseguro</w:t>
       </w:r>
-      <w:proofErr w:type="spellEnd"/>
     </w:p>
     <w:p>
       <w:pPr>
@@ -18456,44 +17638,30 @@
       <w:r>
         <w:t xml:space="preserve">= </w:t>
       </w:r>
-      <w:proofErr w:type="spellStart"/>
       <w:r>
         <w:rPr>
           <w:u w:val="double"/>
         </w:rPr>
         <w:t>oidHabitacion</w:t>
       </w:r>
-      <w:proofErr w:type="spellEnd"/>
+      <w:r>
+        <w:t xml:space="preserve"> + nªHabitacion + </w:t>
+      </w:r>
+      <w:r>
+        <w:rPr>
+          <w:u w:val="wave"/>
+        </w:rPr>
+        <w:t>oidTipoHabitacion</w:t>
+      </w:r>
       <w:r>
         <w:t xml:space="preserve"> + </w:t>
       </w:r>
-      <w:proofErr w:type="spellStart"/>
-      <w:r>
-        <w:t>nªHabitacion</w:t>
-      </w:r>
-      <w:proofErr w:type="spellEnd"/>
-      <w:r>
-        <w:t xml:space="preserve"> + </w:t>
-      </w:r>
-      <w:proofErr w:type="spellStart"/>
       <w:r>
         <w:rPr>
           <w:u w:val="wave"/>
         </w:rPr>
-        <w:t>oidTipoHabitacion</w:t>
-      </w:r>
-      <w:proofErr w:type="spellEnd"/>
-      <w:r>
-        <w:t xml:space="preserve"> + </w:t>
-      </w:r>
-      <w:proofErr w:type="spellStart"/>
-      <w:r>
-        <w:rPr>
-          <w:u w:val="wave"/>
-        </w:rPr>
         <w:t>oidSector</w:t>
       </w:r>
-      <w:proofErr w:type="spellEnd"/>
     </w:p>
     <w:p>
       <w:pPr>
@@ -18508,84 +17676,53 @@
       <w:r>
         <w:t xml:space="preserve">= </w:t>
       </w:r>
-      <w:proofErr w:type="spellStart"/>
       <w:r>
         <w:rPr>
           <w:u w:val="double"/>
         </w:rPr>
         <w:t>oidCama</w:t>
       </w:r>
-      <w:proofErr w:type="spellEnd"/>
+      <w:r>
+        <w:t xml:space="preserve"> + nºCama + </w:t>
+      </w:r>
+      <w:r>
+        <w:rPr>
+          <w:u w:val="wave"/>
+        </w:rPr>
+        <w:t>oidHabitacion</w:t>
+      </w:r>
       <w:r>
         <w:t xml:space="preserve"> + </w:t>
       </w:r>
-      <w:proofErr w:type="spellStart"/>
-      <w:r>
-        <w:t>nºCama</w:t>
-      </w:r>
-      <w:proofErr w:type="spellEnd"/>
-      <w:r>
-        <w:t xml:space="preserve"> + </w:t>
-      </w:r>
-      <w:proofErr w:type="spellStart"/>
       <w:r>
         <w:rPr>
           <w:u w:val="wave"/>
         </w:rPr>
-        <w:t>oidHabitacion</w:t>
-      </w:r>
-      <w:proofErr w:type="spellEnd"/>
-      <w:r>
-        <w:t xml:space="preserve"> + </w:t>
-      </w:r>
-      <w:proofErr w:type="spellStart"/>
-      <w:r>
-        <w:rPr>
-          <w:u w:val="wave"/>
-        </w:rPr>
         <w:t>oidEstadoCama</w:t>
       </w:r>
-      <w:proofErr w:type="spellEnd"/>
     </w:p>
     <w:p>
       <w:pPr>
         <w:ind w:left="360"/>
       </w:pPr>
-      <w:proofErr w:type="spellStart"/>
       <w:r>
         <w:rPr>
           <w:b/>
         </w:rPr>
         <w:t>EstadoCama</w:t>
       </w:r>
-      <w:proofErr w:type="spellEnd"/>
       <w:r>
         <w:t xml:space="preserve">= </w:t>
       </w:r>
-      <w:proofErr w:type="spellStart"/>
       <w:r>
         <w:rPr>
           <w:u w:val="double"/>
         </w:rPr>
         <w:t>oidEstadoCama</w:t>
       </w:r>
-      <w:proofErr w:type="spellEnd"/>
-      <w:r>
-        <w:t xml:space="preserve"> + </w:t>
-      </w:r>
-      <w:proofErr w:type="spellStart"/>
-      <w:r>
-        <w:t>codigoEstadoCama</w:t>
-      </w:r>
-      <w:proofErr w:type="spellEnd"/>
-      <w:r>
-        <w:t xml:space="preserve"> + </w:t>
-      </w:r>
-      <w:proofErr w:type="spellStart"/>
-      <w:r>
-        <w:t>nombreEstado</w:t>
-      </w:r>
-      <w:proofErr w:type="spellEnd"/>
+      <w:r>
+        <w:t xml:space="preserve"> + codigoEstadoCama + nombreEstado</w:t>
+      </w:r>
     </w:p>
     <w:p>
       <w:pPr>
@@ -18600,40 +17737,14 @@
       <w:r>
         <w:t xml:space="preserve">= </w:t>
       </w:r>
-      <w:proofErr w:type="spellStart"/>
       <w:r>
         <w:rPr>
           <w:u w:val="double"/>
         </w:rPr>
         <w:t>oidSector</w:t>
       </w:r>
-      <w:proofErr w:type="spellEnd"/>
-      <w:r>
-        <w:t xml:space="preserve"> + </w:t>
-      </w:r>
-      <w:proofErr w:type="spellStart"/>
-      <w:r>
-        <w:t>codigoSector</w:t>
-      </w:r>
-      <w:proofErr w:type="spellEnd"/>
-      <w:r>
-        <w:t xml:space="preserve"> + </w:t>
-      </w:r>
-      <w:proofErr w:type="spellStart"/>
-      <w:r>
-        <w:t>nombreSector</w:t>
-      </w:r>
-      <w:proofErr w:type="spellEnd"/>
-      <w:r>
-        <w:t xml:space="preserve"> + </w:t>
-      </w:r>
-      <w:proofErr w:type="spellStart"/>
-      <w:r>
-        <w:t>nºPiso</w:t>
-      </w:r>
-      <w:proofErr w:type="spellEnd"/>
-      <w:r>
-        <w:t xml:space="preserve"> </w:t>
+      <w:r>
+        <w:t xml:space="preserve"> + codigoSector + nombreSector + nºPiso </w:t>
       </w:r>
     </w:p>
     <w:p>
@@ -18649,24 +17760,14 @@
       <w:r>
         <w:t xml:space="preserve">= </w:t>
       </w:r>
-      <w:proofErr w:type="spellStart"/>
       <w:r>
         <w:rPr>
           <w:u w:val="double"/>
         </w:rPr>
         <w:t>oidRecibo</w:t>
       </w:r>
-      <w:proofErr w:type="spellEnd"/>
-      <w:r>
-        <w:t xml:space="preserve"> + </w:t>
-      </w:r>
-      <w:proofErr w:type="spellStart"/>
-      <w:r>
-        <w:t>nºRecibo</w:t>
-      </w:r>
-      <w:proofErr w:type="spellEnd"/>
-      <w:r>
-        <w:t xml:space="preserve"> + fecha </w:t>
+      <w:r>
+        <w:t xml:space="preserve"> + nºRecibo + fecha </w:t>
       </w:r>
     </w:p>
     <w:p>
@@ -18676,14 +17777,12 @@
           <w:u w:val="wave"/>
         </w:rPr>
       </w:pPr>
-      <w:proofErr w:type="spellStart"/>
       <w:r>
         <w:rPr>
           <w:b/>
         </w:rPr>
         <w:t>FacturaCliente</w:t>
       </w:r>
-      <w:proofErr w:type="spellEnd"/>
       <w:r>
         <w:t>=</w:t>
       </w:r>
@@ -18691,143 +17790,72 @@
         <w:rPr>
           <w:u w:val="double"/>
         </w:rPr>
-        <w:t xml:space="preserve"> </w:t>
-      </w:r>
-      <w:proofErr w:type="spellStart"/>
-      <w:r>
-        <w:rPr>
-          <w:u w:val="double"/>
-        </w:rPr>
-        <w:t>oidFacturaCliente</w:t>
-      </w:r>
-      <w:proofErr w:type="spellEnd"/>
-      <w:r>
-        <w:t xml:space="preserve"> + </w:t>
-      </w:r>
-      <w:proofErr w:type="spellStart"/>
-      <w:r>
-        <w:t>nºFactura</w:t>
-      </w:r>
-      <w:proofErr w:type="spellEnd"/>
-      <w:r>
-        <w:t xml:space="preserve"> + </w:t>
-      </w:r>
-      <w:proofErr w:type="spellStart"/>
-      <w:r>
-        <w:t>fechaEmision</w:t>
-      </w:r>
-      <w:proofErr w:type="spellEnd"/>
-      <w:r>
-        <w:t xml:space="preserve"> + </w:t>
-      </w:r>
-      <w:proofErr w:type="spellStart"/>
+        <w:t xml:space="preserve"> oidFacturaCliente</w:t>
+      </w:r>
+      <w:r>
+        <w:t xml:space="preserve"> + nºFactura + fechaEmision + </w:t>
+      </w:r>
       <w:r>
         <w:rPr>
           <w:u w:val="wave"/>
         </w:rPr>
-        <w:t>oidRecibo</w:t>
-      </w:r>
-      <w:proofErr w:type="spellEnd"/>
+        <w:t xml:space="preserve">oidRecibo </w:t>
+      </w:r>
+      <w:r>
+        <w:t xml:space="preserve">+ </w:t>
+      </w:r>
       <w:r>
         <w:rPr>
           <w:u w:val="wave"/>
         </w:rPr>
-        <w:t xml:space="preserve"> </w:t>
-      </w:r>
-      <w:r>
-        <w:t xml:space="preserve">+ </w:t>
-      </w:r>
-      <w:proofErr w:type="spellStart"/>
-      <w:r>
-        <w:rPr>
-          <w:u w:val="wave"/>
-        </w:rPr>
         <w:t>oidEstadoFacturaCliente</w:t>
       </w:r>
-      <w:proofErr w:type="spellEnd"/>
     </w:p>
     <w:p>
       <w:pPr>
         <w:ind w:left="360"/>
       </w:pPr>
-      <w:proofErr w:type="spellStart"/>
       <w:r>
         <w:rPr>
           <w:b/>
         </w:rPr>
         <w:t>EstadoFacturaCliente</w:t>
       </w:r>
-      <w:proofErr w:type="spellEnd"/>
       <w:r>
         <w:t xml:space="preserve">= </w:t>
       </w:r>
-      <w:proofErr w:type="spellStart"/>
       <w:r>
         <w:rPr>
           <w:u w:val="double"/>
         </w:rPr>
         <w:t>oidEstadoFacturaCliente</w:t>
       </w:r>
-      <w:proofErr w:type="spellEnd"/>
-      <w:r>
-        <w:t xml:space="preserve"> + </w:t>
-      </w:r>
-      <w:proofErr w:type="spellStart"/>
-      <w:r>
-        <w:t>codigoEstadoFC</w:t>
-      </w:r>
-      <w:proofErr w:type="spellEnd"/>
-      <w:r>
-        <w:t xml:space="preserve"> + </w:t>
-      </w:r>
-      <w:proofErr w:type="spellStart"/>
-      <w:r>
-        <w:t>nombreEstadoFC</w:t>
-      </w:r>
-      <w:proofErr w:type="spellEnd"/>
-      <w:r>
-        <w:t xml:space="preserve"> </w:t>
+      <w:r>
+        <w:t xml:space="preserve"> + codigoEstadoFC + nombreEstadoFC </w:t>
       </w:r>
     </w:p>
     <w:p>
       <w:pPr>
         <w:ind w:left="360"/>
       </w:pPr>
-      <w:proofErr w:type="spellStart"/>
       <w:r>
         <w:rPr>
           <w:b/>
         </w:rPr>
         <w:t>EstadoFIchaInternacion</w:t>
       </w:r>
-      <w:proofErr w:type="spellEnd"/>
       <w:r>
         <w:t xml:space="preserve">= </w:t>
       </w:r>
-      <w:proofErr w:type="spellStart"/>
       <w:r>
         <w:rPr>
           <w:u w:val="double"/>
         </w:rPr>
         <w:t>oidEstadoFichaInternacion</w:t>
       </w:r>
-      <w:proofErr w:type="spellEnd"/>
-      <w:r>
-        <w:t xml:space="preserve"> + </w:t>
-      </w:r>
-      <w:proofErr w:type="spellStart"/>
-      <w:r>
-        <w:t>codigoEstadoFI</w:t>
-      </w:r>
-      <w:proofErr w:type="spellEnd"/>
-      <w:r>
-        <w:t xml:space="preserve"> + </w:t>
-      </w:r>
-      <w:proofErr w:type="spellStart"/>
-      <w:r>
-        <w:t>nombreEstadoFI</w:t>
-      </w:r>
-      <w:proofErr w:type="spellEnd"/>
+      <w:r>
+        <w:t xml:space="preserve"> + codigoEstadoFI + nombreEstadoFI</w:t>
+      </w:r>
       <w:r>
         <w:br w:type="page"/>
       </w:r>
@@ -18856,15 +17884,7 @@
         <w:t>ava</w:t>
       </w:r>
       <w:r>
-        <w:t>”, y el motor de base de datos “</w:t>
-      </w:r>
-      <w:proofErr w:type="spellStart"/>
-      <w:r>
-        <w:t>MySql</w:t>
-      </w:r>
-      <w:proofErr w:type="spellEnd"/>
-      <w:r>
-        <w:t>”.</w:t>
+        <w:t>”, y el motor de base de datos “MySql”.</w:t>
       </w:r>
     </w:p>
     <w:p>
@@ -23100,7 +22120,7 @@
 </file>
 
 <file path=customXml/itemProps2.xml><?xml version="1.0" encoding="utf-8"?>
-<ds:datastoreItem xmlns:ds="http://schemas.openxmlformats.org/officeDocument/2006/customXml" ds:itemID="{9EF65D80-B12A-46FD-8BAE-811804FFB9FD}">
+<ds:datastoreItem xmlns:ds="http://schemas.openxmlformats.org/officeDocument/2006/customXml" ds:itemID="{503D1C81-E9EF-49F2-A432-DB13621554A9}">
   <ds:schemaRefs>
     <ds:schemaRef ds:uri="http://schemas.openxmlformats.org/officeDocument/2006/bibliography"/>
   </ds:schemaRefs>

</xml_diff>

<commit_message>
Carpeta casi lista para imprimir
</commit_message>
<xml_diff>
--- a/EntregaProyecto/Ejercicio N°4 eje 5.docx
+++ b/EntregaProyecto/Ejercicio N°4 eje 5.docx
@@ -19,7 +19,6 @@
             <w:docPartUnique/>
           </w:docPartObj>
         </w:sdtPr>
-        <w:sdtEndPr/>
         <w:sdtContent>
           <w:r>
             <w:rPr>
@@ -900,7 +899,6 @@
                                     <w:dataBinding w:prefixMappings="xmlns:ns0='http://schemas.openxmlformats.org/officeDocument/2006/extended-properties'" w:xpath="/ns0:Properties[1]/ns0:Company[1]" w:storeItemID="{6668398D-A668-4E3E-A5EB-62B293D839F1}"/>
                                     <w:text/>
                                   </w:sdtPr>
-                                  <w:sdtEndPr/>
                                   <w:sdtContent>
                                     <w:p>
                                       <w:pPr>
@@ -1002,7 +1000,6 @@
                                       <w:calendar w:val="gregorian"/>
                                     </w:date>
                                   </w:sdtPr>
-                                  <w:sdtEndPr/>
                                   <w:sdtContent>
                                     <w:p>
                                       <w:pPr>
@@ -1084,7 +1081,6 @@
                                     <w:dataBinding w:prefixMappings="xmlns:ns0='http://schemas.openxmlformats.org/package/2006/metadata/core-properties' xmlns:ns1='http://purl.org/dc/elements/1.1/'" w:xpath="/ns0:coreProperties[1]/ns1:title[1]" w:storeItemID="{6C3C8BC8-F283-45AE-878A-BAB7291924A1}"/>
                                     <w:text/>
                                   </w:sdtPr>
-                                  <w:sdtEndPr/>
                                   <w:sdtContent>
                                     <w:p>
                                       <w:pPr>
@@ -1124,7 +1120,6 @@
                                     <w:dataBinding w:prefixMappings="xmlns:ns0='http://schemas.openxmlformats.org/package/2006/metadata/core-properties' xmlns:ns1='http://purl.org/dc/elements/1.1/'" w:xpath="/ns0:coreProperties[1]/ns1:subject[1]" w:storeItemID="{6C3C8BC8-F283-45AE-878A-BAB7291924A1}"/>
                                     <w:text/>
                                   </w:sdtPr>
-                                  <w:sdtEndPr/>
                                   <w:sdtContent>
                                     <w:p>
                                       <w:pPr>
@@ -1163,7 +1158,6 @@
                                     <w:dataBinding w:prefixMappings="xmlns:ns0='http://schemas.openxmlformats.org/package/2006/metadata/core-properties' xmlns:ns1='http://purl.org/dc/elements/1.1/'" w:xpath="/ns0:coreProperties[1]/ns1:creator[1]" w:storeItemID="{6C3C8BC8-F283-45AE-878A-BAB7291924A1}"/>
                                     <w:text/>
                                   </w:sdtPr>
-                                  <w:sdtEndPr/>
                                   <w:sdtContent>
                                     <w:p>
                                       <w:pPr>
@@ -1517,6 +1511,388 @@
         <w:lastRenderedPageBreak/>
         <w:t>INDICE</w:t>
       </w:r>
+    </w:p>
+    <w:p>
+      <w:pPr>
+        <w:pStyle w:val="Sinespaciado"/>
+      </w:pPr>
+    </w:p>
+    <w:p>
+      <w:pPr>
+        <w:pStyle w:val="Sinespaciado"/>
+        <w:numPr>
+          <w:ilvl w:val="0"/>
+          <w:numId w:val="25"/>
+        </w:numPr>
+        <w:spacing w:line="360" w:lineRule="auto"/>
+        <w:ind w:left="284"/>
+      </w:pPr>
+      <w:r>
+        <w:t>Índice</w:t>
+      </w:r>
+    </w:p>
+    <w:p>
+      <w:pPr>
+        <w:pStyle w:val="Sinespaciado"/>
+        <w:numPr>
+          <w:ilvl w:val="0"/>
+          <w:numId w:val="25"/>
+        </w:numPr>
+        <w:spacing w:line="360" w:lineRule="auto"/>
+        <w:ind w:left="284"/>
+      </w:pPr>
+      <w:r>
+        <w:t>Introducción</w:t>
+      </w:r>
+    </w:p>
+    <w:p>
+      <w:pPr>
+        <w:pStyle w:val="Sinespaciado"/>
+        <w:numPr>
+          <w:ilvl w:val="1"/>
+          <w:numId w:val="25"/>
+        </w:numPr>
+        <w:spacing w:line="360" w:lineRule="auto"/>
+        <w:ind w:left="567"/>
+      </w:pPr>
+      <w:r>
+        <w:t>Objetivos</w:t>
+      </w:r>
+    </w:p>
+    <w:p>
+      <w:pPr>
+        <w:pStyle w:val="Sinespaciado"/>
+        <w:numPr>
+          <w:ilvl w:val="0"/>
+          <w:numId w:val="25"/>
+        </w:numPr>
+        <w:spacing w:line="360" w:lineRule="auto"/>
+        <w:ind w:left="284"/>
+      </w:pPr>
+      <w:r>
+        <w:t>Modelo de Casos de Uso</w:t>
+      </w:r>
+    </w:p>
+    <w:p>
+      <w:pPr>
+        <w:pStyle w:val="Sinespaciado"/>
+        <w:numPr>
+          <w:ilvl w:val="0"/>
+          <w:numId w:val="25"/>
+        </w:numPr>
+        <w:spacing w:line="360" w:lineRule="auto"/>
+        <w:ind w:left="284"/>
+      </w:pPr>
+      <w:r>
+        <w:t>Descripción del flujo de sucesos</w:t>
+      </w:r>
+    </w:p>
+    <w:p>
+      <w:pPr>
+        <w:pStyle w:val="Sinespaciado"/>
+        <w:numPr>
+          <w:ilvl w:val="1"/>
+          <w:numId w:val="25"/>
+        </w:numPr>
+        <w:spacing w:line="360" w:lineRule="auto"/>
+        <w:ind w:left="567"/>
+      </w:pPr>
+      <w:r>
+        <w:t>Caso de Uso Generar Factura Paciente</w:t>
+      </w:r>
+    </w:p>
+    <w:p>
+      <w:pPr>
+        <w:pStyle w:val="Sinespaciado"/>
+        <w:numPr>
+          <w:ilvl w:val="1"/>
+          <w:numId w:val="25"/>
+        </w:numPr>
+        <w:spacing w:line="360" w:lineRule="auto"/>
+        <w:ind w:left="567"/>
+      </w:pPr>
+      <w:r>
+        <w:t>Caso de Uso Cobrar Factura Paciente</w:t>
+      </w:r>
+    </w:p>
+    <w:p>
+      <w:pPr>
+        <w:pStyle w:val="Sinespaciado"/>
+        <w:numPr>
+          <w:ilvl w:val="0"/>
+          <w:numId w:val="25"/>
+        </w:numPr>
+        <w:spacing w:line="360" w:lineRule="auto"/>
+        <w:ind w:left="284"/>
+      </w:pPr>
+      <w:r>
+        <w:t>Diagramas d</w:t>
+      </w:r>
+      <w:r>
+        <w:t>e Clases del Negocio Completos</w:t>
+      </w:r>
+    </w:p>
+    <w:p>
+      <w:pPr>
+        <w:pStyle w:val="Sinespaciado"/>
+        <w:numPr>
+          <w:ilvl w:val="0"/>
+          <w:numId w:val="25"/>
+        </w:numPr>
+        <w:spacing w:line="360" w:lineRule="auto"/>
+        <w:ind w:left="284"/>
+      </w:pPr>
+      <w:r>
+        <w:t>Diagramas de Secuencias Completos</w:t>
+      </w:r>
+    </w:p>
+    <w:p>
+      <w:pPr>
+        <w:pStyle w:val="Sinespaciado"/>
+        <w:numPr>
+          <w:ilvl w:val="0"/>
+          <w:numId w:val="25"/>
+        </w:numPr>
+        <w:spacing w:line="360" w:lineRule="auto"/>
+        <w:ind w:left="284"/>
+      </w:pPr>
+      <w:r>
+        <w:t>Diagrama de Secuencia Completo de los métodos</w:t>
+      </w:r>
+      <w:r>
+        <w:t xml:space="preserve"> del subsistema de Persistencia</w:t>
+      </w:r>
+      <w:bookmarkStart w:id="0" w:name="_GoBack"/>
+      <w:bookmarkEnd w:id="0"/>
+    </w:p>
+    <w:p>
+      <w:pPr>
+        <w:pStyle w:val="Sinespaciado"/>
+        <w:numPr>
+          <w:ilvl w:val="0"/>
+          <w:numId w:val="25"/>
+        </w:numPr>
+        <w:spacing w:line="360" w:lineRule="auto"/>
+        <w:ind w:left="284"/>
+      </w:pPr>
+      <w:r>
+        <w:t>Lista y documentación de escenarios de pruebas de Casos de Uso</w:t>
+      </w:r>
+    </w:p>
+    <w:p>
+      <w:pPr>
+        <w:pStyle w:val="Sinespaciado"/>
+        <w:numPr>
+          <w:ilvl w:val="1"/>
+          <w:numId w:val="25"/>
+        </w:numPr>
+        <w:spacing w:line="360" w:lineRule="auto"/>
+        <w:ind w:left="567"/>
+      </w:pPr>
+      <w:r>
+        <w:t>Diagrama de actividad – Caso de Uso Generar Factura Paciente</w:t>
+      </w:r>
+    </w:p>
+    <w:p>
+      <w:pPr>
+        <w:pStyle w:val="Sinespaciado"/>
+        <w:numPr>
+          <w:ilvl w:val="1"/>
+          <w:numId w:val="25"/>
+        </w:numPr>
+        <w:spacing w:line="360" w:lineRule="auto"/>
+        <w:ind w:left="567"/>
+      </w:pPr>
+      <w:r>
+        <w:t>Clases de Equivalencia – Caso de Uso Generar Factura Paciente</w:t>
+      </w:r>
+    </w:p>
+    <w:p>
+      <w:pPr>
+        <w:pStyle w:val="Sinespaciado"/>
+        <w:numPr>
+          <w:ilvl w:val="1"/>
+          <w:numId w:val="25"/>
+        </w:numPr>
+        <w:spacing w:line="360" w:lineRule="auto"/>
+        <w:ind w:left="567"/>
+      </w:pPr>
+      <w:r>
+        <w:t>Lista de Escenarios – Casos de Uso Generar Factura Paciente</w:t>
+      </w:r>
+    </w:p>
+    <w:p>
+      <w:pPr>
+        <w:pStyle w:val="Sinespaciado"/>
+        <w:numPr>
+          <w:ilvl w:val="1"/>
+          <w:numId w:val="25"/>
+        </w:numPr>
+        <w:spacing w:line="360" w:lineRule="auto"/>
+        <w:ind w:left="567"/>
+      </w:pPr>
+      <w:r>
+        <w:t xml:space="preserve">Casos de Prueba – Caso de </w:t>
+      </w:r>
+      <w:r>
+        <w:t>Uso Generar Factura Paciente</w:t>
+      </w:r>
+    </w:p>
+    <w:p>
+      <w:pPr>
+        <w:pStyle w:val="Sinespaciado"/>
+        <w:numPr>
+          <w:ilvl w:val="1"/>
+          <w:numId w:val="25"/>
+        </w:numPr>
+        <w:spacing w:line="360" w:lineRule="auto"/>
+        <w:ind w:left="567"/>
+      </w:pPr>
+      <w:r>
+        <w:t xml:space="preserve">Diagrama de actividad – Caso de Uso </w:t>
+      </w:r>
+      <w:r>
+        <w:t>Cobrar</w:t>
+      </w:r>
+      <w:r>
+        <w:t xml:space="preserve"> Factura Paciente</w:t>
+      </w:r>
+    </w:p>
+    <w:p>
+      <w:pPr>
+        <w:pStyle w:val="Sinespaciado"/>
+        <w:numPr>
+          <w:ilvl w:val="1"/>
+          <w:numId w:val="25"/>
+        </w:numPr>
+        <w:spacing w:line="360" w:lineRule="auto"/>
+        <w:ind w:left="567"/>
+      </w:pPr>
+      <w:r>
+        <w:t>Clases de Equivalencia – Caso de Uso Cobrar Factura Paciente</w:t>
+      </w:r>
+    </w:p>
+    <w:p>
+      <w:pPr>
+        <w:pStyle w:val="Sinespaciado"/>
+        <w:numPr>
+          <w:ilvl w:val="1"/>
+          <w:numId w:val="25"/>
+        </w:numPr>
+        <w:spacing w:line="360" w:lineRule="auto"/>
+        <w:ind w:left="567"/>
+      </w:pPr>
+      <w:r>
+        <w:t>Lista de Escenarios – Casos de Uso Cobrar Factura Paciente</w:t>
+      </w:r>
+    </w:p>
+    <w:p>
+      <w:pPr>
+        <w:pStyle w:val="Sinespaciado"/>
+        <w:numPr>
+          <w:ilvl w:val="1"/>
+          <w:numId w:val="25"/>
+        </w:numPr>
+        <w:spacing w:line="360" w:lineRule="auto"/>
+        <w:ind w:left="567"/>
+      </w:pPr>
+      <w:r>
+        <w:t>Casos de Prueba – Caso de Uso Cobrar Factura Paciente</w:t>
+      </w:r>
+    </w:p>
+    <w:p>
+      <w:pPr>
+        <w:pStyle w:val="Sinespaciado"/>
+        <w:numPr>
+          <w:ilvl w:val="1"/>
+          <w:numId w:val="25"/>
+        </w:numPr>
+        <w:spacing w:line="360" w:lineRule="auto"/>
+        <w:ind w:left="567"/>
+      </w:pPr>
+      <w:r>
+        <w:t>Tablas para los Casos de Prueba</w:t>
+      </w:r>
+    </w:p>
+    <w:p>
+      <w:pPr>
+        <w:pStyle w:val="Sinespaciado"/>
+        <w:numPr>
+          <w:ilvl w:val="0"/>
+          <w:numId w:val="25"/>
+        </w:numPr>
+        <w:spacing w:line="360" w:lineRule="auto"/>
+        <w:ind w:left="284"/>
+      </w:pPr>
+      <w:r>
+        <w:t>MER</w:t>
+      </w:r>
+    </w:p>
+    <w:p>
+      <w:pPr>
+        <w:pStyle w:val="Sinespaciado"/>
+        <w:numPr>
+          <w:ilvl w:val="1"/>
+          <w:numId w:val="25"/>
+        </w:numPr>
+        <w:spacing w:line="360" w:lineRule="auto"/>
+        <w:ind w:left="567"/>
+      </w:pPr>
+      <w:r>
+        <w:t>MER Clínica</w:t>
+      </w:r>
+    </w:p>
+    <w:p>
+      <w:pPr>
+        <w:pStyle w:val="Sinespaciado"/>
+        <w:numPr>
+          <w:ilvl w:val="1"/>
+          <w:numId w:val="25"/>
+        </w:numPr>
+        <w:spacing w:line="360" w:lineRule="auto"/>
+        <w:ind w:left="567"/>
+      </w:pPr>
+      <w:r>
+        <w:t>Mapeo de MER Clínica</w:t>
+      </w:r>
+    </w:p>
+    <w:p>
+      <w:pPr>
+        <w:pStyle w:val="Sinespaciado"/>
+        <w:numPr>
+          <w:ilvl w:val="0"/>
+          <w:numId w:val="25"/>
+        </w:numPr>
+        <w:spacing w:line="360" w:lineRule="auto"/>
+        <w:ind w:left="284"/>
+      </w:pPr>
+      <w:r>
+        <w:t>Desarrollo e Implementación</w:t>
+      </w:r>
+    </w:p>
+    <w:p>
+      <w:pPr>
+        <w:pStyle w:val="Sinespaciado"/>
+        <w:numPr>
+          <w:ilvl w:val="1"/>
+          <w:numId w:val="25"/>
+        </w:numPr>
+        <w:spacing w:line="360" w:lineRule="auto"/>
+        <w:ind w:left="567"/>
+      </w:pPr>
+      <w:r>
+        <w:t>Pantallas de la Implementación</w:t>
+      </w:r>
+    </w:p>
+    <w:p>
+      <w:pPr>
+        <w:pStyle w:val="Sinespaciado"/>
+      </w:pPr>
+    </w:p>
+    <w:p>
+      <w:pPr>
+        <w:pStyle w:val="Ttulo1"/>
+      </w:pPr>
       <w:r>
         <w:br w:type="page"/>
       </w:r>
@@ -3697,7 +4073,19 @@
       </w:pPr>
       <w:r>
         <w:lastRenderedPageBreak/>
-        <w:t>Diagrama de Clases del negocio completo (sin persistencia)</w:t>
+        <w:t xml:space="preserve">Diagrama de Clases del </w:t>
+      </w:r>
+      <w:r>
+        <w:t>N</w:t>
+      </w:r>
+      <w:r>
+        <w:t xml:space="preserve">egocio </w:t>
+      </w:r>
+      <w:r>
+        <w:t>C</w:t>
+      </w:r>
+      <w:r>
+        <w:t>ompleto (sin persistencia)</w:t>
       </w:r>
       <w:r>
         <w:fldChar w:fldCharType="begin"/>
@@ -3798,7 +4186,10 @@
       </w:pPr>
       <w:r>
         <w:lastRenderedPageBreak/>
-        <w:t xml:space="preserve">Diagramas de Secuencia completos de los métodos del subsistema de persistencia </w:t>
+        <w:t>Diagrama de Secuencia completo</w:t>
+      </w:r>
+      <w:r>
+        <w:t xml:space="preserve"> de los métodos del subsistema de persistencia </w:t>
       </w:r>
       <w:r>
         <w:rPr>
@@ -3945,7 +4336,7 @@
           <v:shape id="_x0000_i1025" type="#_x0000_t75" style="width:414.75pt;height:615.75pt" o:ole="">
             <v:imagedata r:id="rId13" o:title=""/>
           </v:shape>
-          <o:OLEObject Type="Embed" ProgID="Visio.Drawing.11" ShapeID="_x0000_i1025" DrawAspect="Content" ObjectID="_1384206464" r:id="rId14"/>
+          <o:OLEObject Type="Embed" ProgID="Visio.Drawing.11" ShapeID="_x0000_i1025" DrawAspect="Content" ObjectID="_1384243119" r:id="rId14"/>
         </w:object>
       </w:r>
     </w:p>
@@ -5446,8 +5837,17 @@
                 <w:rFonts w:asciiTheme="minorHAnsi" w:hAnsiTheme="minorHAnsi" w:cstheme="minorHAnsi"/>
                 <w:lang w:val="es-AR"/>
               </w:rPr>
-              <w:t xml:space="preserve"> o Enter</w:t>
-            </w:r>
+              <w:t xml:space="preserve"> o </w:t>
+            </w:r>
+            <w:proofErr w:type="spellStart"/>
+            <w:r>
+              <w:rPr>
+                <w:rFonts w:asciiTheme="minorHAnsi" w:hAnsiTheme="minorHAnsi" w:cstheme="minorHAnsi"/>
+                <w:lang w:val="es-AR"/>
+              </w:rPr>
+              <w:t>Enter</w:t>
+            </w:r>
+            <w:proofErr w:type="spellEnd"/>
             <w:r>
               <w:rPr>
                 <w:rFonts w:asciiTheme="minorHAnsi" w:hAnsiTheme="minorHAnsi" w:cstheme="minorHAnsi"/>
@@ -5862,8 +6262,17 @@
                 <w:rFonts w:asciiTheme="minorHAnsi" w:hAnsiTheme="minorHAnsi" w:cstheme="minorHAnsi"/>
                 <w:lang w:val="es-AR"/>
               </w:rPr>
-              <w:t xml:space="preserve"> o Enter</w:t>
-            </w:r>
+              <w:t xml:space="preserve"> o </w:t>
+            </w:r>
+            <w:proofErr w:type="spellStart"/>
+            <w:r>
+              <w:rPr>
+                <w:rFonts w:asciiTheme="minorHAnsi" w:hAnsiTheme="minorHAnsi" w:cstheme="minorHAnsi"/>
+                <w:lang w:val="es-AR"/>
+              </w:rPr>
+              <w:t>Enter</w:t>
+            </w:r>
+            <w:proofErr w:type="spellEnd"/>
             <w:r>
               <w:rPr>
                 <w:rFonts w:asciiTheme="minorHAnsi" w:hAnsiTheme="minorHAnsi" w:cstheme="minorHAnsi"/>
@@ -6640,7 +7049,23 @@
                 <w:rFonts w:asciiTheme="minorHAnsi" w:hAnsiTheme="minorHAnsi" w:cstheme="minorHAnsi"/>
                 <w:lang w:val="es-AR"/>
               </w:rPr>
-              <w:t>Presionar el botón “Mostrar Ficha” o Enter.</w:t>
+              <w:t xml:space="preserve">Presionar el botón “Mostrar Ficha” o </w:t>
+            </w:r>
+            <w:proofErr w:type="spellStart"/>
+            <w:r>
+              <w:rPr>
+                <w:rFonts w:asciiTheme="minorHAnsi" w:hAnsiTheme="minorHAnsi" w:cstheme="minorHAnsi"/>
+                <w:lang w:val="es-AR"/>
+              </w:rPr>
+              <w:t>Enter</w:t>
+            </w:r>
+            <w:proofErr w:type="spellEnd"/>
+            <w:r>
+              <w:rPr>
+                <w:rFonts w:asciiTheme="minorHAnsi" w:hAnsiTheme="minorHAnsi" w:cstheme="minorHAnsi"/>
+                <w:lang w:val="es-AR"/>
+              </w:rPr>
+              <w:t>.</w:t>
             </w:r>
           </w:p>
           <w:p>
@@ -7259,7 +7684,23 @@
                 <w:rFonts w:asciiTheme="minorHAnsi" w:hAnsiTheme="minorHAnsi" w:cstheme="minorHAnsi"/>
                 <w:lang w:val="es-AR"/>
               </w:rPr>
-              <w:t>Presionar el botón “Mostrar Ficha” o Enter.</w:t>
+              <w:t xml:space="preserve">Presionar el botón “Mostrar Ficha” o </w:t>
+            </w:r>
+            <w:proofErr w:type="spellStart"/>
+            <w:r>
+              <w:rPr>
+                <w:rFonts w:asciiTheme="minorHAnsi" w:hAnsiTheme="minorHAnsi" w:cstheme="minorHAnsi"/>
+                <w:lang w:val="es-AR"/>
+              </w:rPr>
+              <w:t>Enter</w:t>
+            </w:r>
+            <w:proofErr w:type="spellEnd"/>
+            <w:r>
+              <w:rPr>
+                <w:rFonts w:asciiTheme="minorHAnsi" w:hAnsiTheme="minorHAnsi" w:cstheme="minorHAnsi"/>
+                <w:lang w:val="es-AR"/>
+              </w:rPr>
+              <w:t>.</w:t>
             </w:r>
           </w:p>
           <w:p>
@@ -7889,7 +8330,23 @@
                 <w:rFonts w:asciiTheme="minorHAnsi" w:hAnsiTheme="minorHAnsi" w:cstheme="minorHAnsi"/>
                 <w:lang w:val="es-AR"/>
               </w:rPr>
-              <w:t>Presionar el botón “Mostrar Ficha” o Enter.</w:t>
+              <w:t xml:space="preserve">Presionar el botón “Mostrar Ficha” o </w:t>
+            </w:r>
+            <w:proofErr w:type="spellStart"/>
+            <w:r>
+              <w:rPr>
+                <w:rFonts w:asciiTheme="minorHAnsi" w:hAnsiTheme="minorHAnsi" w:cstheme="minorHAnsi"/>
+                <w:lang w:val="es-AR"/>
+              </w:rPr>
+              <w:t>Enter</w:t>
+            </w:r>
+            <w:proofErr w:type="spellEnd"/>
+            <w:r>
+              <w:rPr>
+                <w:rFonts w:asciiTheme="minorHAnsi" w:hAnsiTheme="minorHAnsi" w:cstheme="minorHAnsi"/>
+                <w:lang w:val="es-AR"/>
+              </w:rPr>
+              <w:t>.</w:t>
             </w:r>
           </w:p>
           <w:p>
@@ -8559,7 +9016,23 @@
                 <w:rFonts w:asciiTheme="minorHAnsi" w:hAnsiTheme="minorHAnsi" w:cstheme="minorHAnsi"/>
                 <w:lang w:val="es-AR"/>
               </w:rPr>
-              <w:t>Presionar el botón “Mostrar Ficha” o Enter.</w:t>
+              <w:t xml:space="preserve">Presionar el botón “Mostrar Ficha” o </w:t>
+            </w:r>
+            <w:proofErr w:type="spellStart"/>
+            <w:r>
+              <w:rPr>
+                <w:rFonts w:asciiTheme="minorHAnsi" w:hAnsiTheme="minorHAnsi" w:cstheme="minorHAnsi"/>
+                <w:lang w:val="es-AR"/>
+              </w:rPr>
+              <w:t>Enter</w:t>
+            </w:r>
+            <w:proofErr w:type="spellEnd"/>
+            <w:r>
+              <w:rPr>
+                <w:rFonts w:asciiTheme="minorHAnsi" w:hAnsiTheme="minorHAnsi" w:cstheme="minorHAnsi"/>
+                <w:lang w:val="es-AR"/>
+              </w:rPr>
+              <w:t>.</w:t>
             </w:r>
           </w:p>
           <w:p>
@@ -9182,7 +9655,23 @@
                 <w:rFonts w:asciiTheme="minorHAnsi" w:hAnsiTheme="minorHAnsi" w:cstheme="minorHAnsi"/>
                 <w:lang w:val="es-AR"/>
               </w:rPr>
-              <w:t>Presionar el botón “Mostrar Ficha” o Enter.</w:t>
+              <w:t xml:space="preserve">Presionar el botón “Mostrar Ficha” o </w:t>
+            </w:r>
+            <w:proofErr w:type="spellStart"/>
+            <w:r>
+              <w:rPr>
+                <w:rFonts w:asciiTheme="minorHAnsi" w:hAnsiTheme="minorHAnsi" w:cstheme="minorHAnsi"/>
+                <w:lang w:val="es-AR"/>
+              </w:rPr>
+              <w:t>Enter</w:t>
+            </w:r>
+            <w:proofErr w:type="spellEnd"/>
+            <w:r>
+              <w:rPr>
+                <w:rFonts w:asciiTheme="minorHAnsi" w:hAnsiTheme="minorHAnsi" w:cstheme="minorHAnsi"/>
+                <w:lang w:val="es-AR"/>
+              </w:rPr>
+              <w:t>.</w:t>
             </w:r>
           </w:p>
           <w:p>
@@ -9796,7 +10285,23 @@
                 <w:rFonts w:asciiTheme="minorHAnsi" w:hAnsiTheme="minorHAnsi" w:cstheme="minorHAnsi"/>
                 <w:lang w:val="es-AR"/>
               </w:rPr>
-              <w:t>Presionar el botón “Mostrar Ficha” o Enter.</w:t>
+              <w:t xml:space="preserve">Presionar el botón “Mostrar Ficha” o </w:t>
+            </w:r>
+            <w:proofErr w:type="spellStart"/>
+            <w:r>
+              <w:rPr>
+                <w:rFonts w:asciiTheme="minorHAnsi" w:hAnsiTheme="minorHAnsi" w:cstheme="minorHAnsi"/>
+                <w:lang w:val="es-AR"/>
+              </w:rPr>
+              <w:t>Enter</w:t>
+            </w:r>
+            <w:proofErr w:type="spellEnd"/>
+            <w:r>
+              <w:rPr>
+                <w:rFonts w:asciiTheme="minorHAnsi" w:hAnsiTheme="minorHAnsi" w:cstheme="minorHAnsi"/>
+                <w:lang w:val="es-AR"/>
+              </w:rPr>
+              <w:t>.</w:t>
             </w:r>
           </w:p>
         </w:tc>
@@ -9956,7 +10461,7 @@
           <v:shape id="_x0000_i1026" type="#_x0000_t75" style="width:327.75pt;height:629.25pt" o:ole="">
             <v:imagedata r:id="rId15" o:title=""/>
           </v:shape>
-          <o:OLEObject Type="Embed" ProgID="Visio.Drawing.11" ShapeID="_x0000_i1026" DrawAspect="Content" ObjectID="_1384206465" r:id="rId16"/>
+          <o:OLEObject Type="Embed" ProgID="Visio.Drawing.11" ShapeID="_x0000_i1026" DrawAspect="Content" ObjectID="_1384243120" r:id="rId16"/>
         </w:object>
       </w:r>
     </w:p>
@@ -11303,12 +11808,14 @@
       <w:r>
         <w:t xml:space="preserve">: </w:t>
       </w:r>
+      <w:proofErr w:type="spellStart"/>
       <w:r>
         <w:rPr>
           <w:b/>
         </w:rPr>
         <w:t>ficha_internacion</w:t>
       </w:r>
+      <w:proofErr w:type="spellEnd"/>
     </w:p>
     <w:tbl>
       <w:tblPr>
@@ -11342,6 +11849,7 @@
                 <w:lang w:val="es-AR"/>
               </w:rPr>
             </w:pPr>
+            <w:proofErr w:type="spellStart"/>
             <w:r>
               <w:rPr>
                 <w:b/>
@@ -11349,6 +11857,7 @@
               </w:rPr>
               <w:t>oidficha_internacion</w:t>
             </w:r>
+            <w:proofErr w:type="spellEnd"/>
           </w:p>
         </w:tc>
         <w:tc>
@@ -11364,6 +11873,7 @@
                 <w:lang w:val="es-AR"/>
               </w:rPr>
             </w:pPr>
+            <w:proofErr w:type="spellStart"/>
             <w:r>
               <w:rPr>
                 <w:b/>
@@ -11385,6 +11895,7 @@
               </w:rPr>
               <w:t>n</w:t>
             </w:r>
+            <w:proofErr w:type="spellEnd"/>
           </w:p>
         </w:tc>
         <w:tc>
@@ -11399,6 +11910,7 @@
                 <w:lang w:val="es-AR"/>
               </w:rPr>
             </w:pPr>
+            <w:proofErr w:type="spellStart"/>
             <w:r>
               <w:rPr>
                 <w:b/>
@@ -11406,6 +11918,7 @@
               </w:rPr>
               <w:t>oidprestacion</w:t>
             </w:r>
+            <w:proofErr w:type="spellEnd"/>
           </w:p>
         </w:tc>
         <w:tc>
@@ -11421,6 +11934,7 @@
                 <w:lang w:val="es-AR"/>
               </w:rPr>
             </w:pPr>
+            <w:proofErr w:type="spellStart"/>
             <w:r>
               <w:rPr>
                 <w:b/>
@@ -11428,6 +11942,7 @@
               </w:rPr>
               <w:t>oidestado_ficha_internacion</w:t>
             </w:r>
+            <w:proofErr w:type="spellEnd"/>
           </w:p>
         </w:tc>
         <w:tc>
@@ -11446,6 +11961,7 @@
                 <w:lang w:val="es-AR"/>
               </w:rPr>
             </w:pPr>
+            <w:proofErr w:type="spellStart"/>
             <w:r>
               <w:rPr>
                 <w:b/>
@@ -11453,6 +11969,7 @@
               </w:rPr>
               <w:t>oidcama</w:t>
             </w:r>
+            <w:proofErr w:type="spellEnd"/>
           </w:p>
         </w:tc>
         <w:tc>
@@ -11471,6 +11988,7 @@
                 <w:lang w:val="es-AR"/>
               </w:rPr>
             </w:pPr>
+            <w:proofErr w:type="spellStart"/>
             <w:r>
               <w:rPr>
                 <w:b/>
@@ -11478,6 +11996,7 @@
               </w:rPr>
               <w:t>oidpaciente</w:t>
             </w:r>
+            <w:proofErr w:type="spellEnd"/>
           </w:p>
         </w:tc>
       </w:tr>
@@ -12452,12 +12971,14 @@
       <w:r>
         <w:t xml:space="preserve">: </w:t>
       </w:r>
+      <w:proofErr w:type="spellStart"/>
       <w:r>
         <w:rPr>
           <w:b/>
         </w:rPr>
         <w:t>prestacion</w:t>
       </w:r>
+      <w:proofErr w:type="spellEnd"/>
     </w:p>
     <w:tbl>
       <w:tblPr>
@@ -12488,6 +13009,7 @@
                 <w:lang w:val="es-AR"/>
               </w:rPr>
             </w:pPr>
+            <w:proofErr w:type="spellStart"/>
             <w:r>
               <w:rPr>
                 <w:b/>
@@ -12495,6 +13017,7 @@
               </w:rPr>
               <w:t>oidprestacion</w:t>
             </w:r>
+            <w:proofErr w:type="spellEnd"/>
           </w:p>
         </w:tc>
         <w:tc>
@@ -12510,6 +13033,7 @@
                 <w:lang w:val="es-AR"/>
               </w:rPr>
             </w:pPr>
+            <w:proofErr w:type="spellStart"/>
             <w:r>
               <w:rPr>
                 <w:b/>
@@ -12517,6 +13041,7 @@
               </w:rPr>
               <w:t>codigo_prestacion</w:t>
             </w:r>
+            <w:proofErr w:type="spellEnd"/>
           </w:p>
         </w:tc>
         <w:tc>
@@ -12532,6 +13057,7 @@
                 <w:lang w:val="es-AR"/>
               </w:rPr>
             </w:pPr>
+            <w:proofErr w:type="spellStart"/>
             <w:r>
               <w:rPr>
                 <w:b/>
@@ -12539,6 +13065,7 @@
               </w:rPr>
               <w:t>descripcion</w:t>
             </w:r>
+            <w:proofErr w:type="spellEnd"/>
           </w:p>
         </w:tc>
       </w:tr>
@@ -12622,12 +13149,14 @@
       <w:r>
         <w:t xml:space="preserve">: </w:t>
       </w:r>
+      <w:proofErr w:type="spellStart"/>
       <w:r>
         <w:rPr>
           <w:b/>
         </w:rPr>
         <w:t>costo_prestacion</w:t>
       </w:r>
+      <w:proofErr w:type="spellEnd"/>
     </w:p>
     <w:tbl>
       <w:tblPr>
@@ -12658,6 +13187,7 @@
                 <w:lang w:val="es-AR"/>
               </w:rPr>
             </w:pPr>
+            <w:proofErr w:type="spellStart"/>
             <w:r>
               <w:rPr>
                 <w:b/>
@@ -12665,6 +13195,7 @@
               </w:rPr>
               <w:t>oidcosto_prestacion</w:t>
             </w:r>
+            <w:proofErr w:type="spellEnd"/>
           </w:p>
         </w:tc>
         <w:tc>
@@ -12702,6 +13233,7 @@
                 <w:lang w:val="es-AR"/>
               </w:rPr>
             </w:pPr>
+            <w:proofErr w:type="spellStart"/>
             <w:r>
               <w:rPr>
                 <w:b/>
@@ -12709,6 +13241,7 @@
               </w:rPr>
               <w:t>oidprestacion</w:t>
             </w:r>
+            <w:proofErr w:type="spellEnd"/>
           </w:p>
         </w:tc>
       </w:tr>
@@ -12792,12 +13325,14 @@
       <w:r>
         <w:t xml:space="preserve">: </w:t>
       </w:r>
+      <w:proofErr w:type="spellStart"/>
       <w:r>
         <w:rPr>
           <w:b/>
         </w:rPr>
         <w:t>estado_ficha_internacion</w:t>
       </w:r>
+      <w:proofErr w:type="spellEnd"/>
     </w:p>
     <w:tbl>
       <w:tblPr>
@@ -12827,6 +13362,7 @@
                 <w:lang w:val="es-AR"/>
               </w:rPr>
             </w:pPr>
+            <w:proofErr w:type="spellStart"/>
             <w:r>
               <w:rPr>
                 <w:b/>
@@ -12834,6 +13370,7 @@
               </w:rPr>
               <w:t>oidestado_ficha_internacion</w:t>
             </w:r>
+            <w:proofErr w:type="spellEnd"/>
           </w:p>
         </w:tc>
         <w:tc>
@@ -12849,6 +13386,7 @@
                 <w:lang w:val="es-AR"/>
               </w:rPr>
             </w:pPr>
+            <w:proofErr w:type="spellStart"/>
             <w:r>
               <w:rPr>
                 <w:b/>
@@ -12856,6 +13394,7 @@
               </w:rPr>
               <w:t>nombre_estado_ficha_internacion</w:t>
             </w:r>
+            <w:proofErr w:type="spellEnd"/>
           </w:p>
         </w:tc>
       </w:tr>
@@ -13006,6 +13545,7 @@
                 <w:lang w:val="es-AR"/>
               </w:rPr>
             </w:pPr>
+            <w:proofErr w:type="spellStart"/>
             <w:r>
               <w:rPr>
                 <w:b/>
@@ -13013,6 +13553,7 @@
               </w:rPr>
               <w:t>oidpaciente</w:t>
             </w:r>
+            <w:proofErr w:type="spellEnd"/>
           </w:p>
         </w:tc>
         <w:tc>
@@ -13028,6 +13569,7 @@
                 <w:lang w:val="es-AR"/>
               </w:rPr>
             </w:pPr>
+            <w:proofErr w:type="spellStart"/>
             <w:r>
               <w:rPr>
                 <w:b/>
@@ -13035,6 +13577,7 @@
               </w:rPr>
               <w:t>numero_paciente</w:t>
             </w:r>
+            <w:proofErr w:type="spellEnd"/>
           </w:p>
         </w:tc>
         <w:tc>
@@ -13050,6 +13593,7 @@
                 <w:lang w:val="es-AR"/>
               </w:rPr>
             </w:pPr>
+            <w:proofErr w:type="spellStart"/>
             <w:r>
               <w:rPr>
                 <w:b/>
@@ -13057,6 +13601,7 @@
               </w:rPr>
               <w:t>nombre_paciente</w:t>
             </w:r>
+            <w:proofErr w:type="spellEnd"/>
           </w:p>
         </w:tc>
         <w:tc>
@@ -13072,6 +13617,7 @@
                 <w:lang w:val="es-AR"/>
               </w:rPr>
             </w:pPr>
+            <w:proofErr w:type="spellStart"/>
             <w:r>
               <w:rPr>
                 <w:b/>
@@ -13079,6 +13625,7 @@
               </w:rPr>
               <w:t>oidplan</w:t>
             </w:r>
+            <w:proofErr w:type="spellEnd"/>
           </w:p>
         </w:tc>
       </w:tr>
@@ -13142,8 +13689,16 @@
               <w:rPr>
                 <w:lang w:val="es-AR"/>
               </w:rPr>
-              <w:t>Susana Gomez</w:t>
-            </w:r>
+              <w:t xml:space="preserve">Susana </w:t>
+            </w:r>
+            <w:proofErr w:type="spellStart"/>
+            <w:r>
+              <w:rPr>
+                <w:lang w:val="es-AR"/>
+              </w:rPr>
+              <w:t>Gomez</w:t>
+            </w:r>
+            <w:proofErr w:type="spellEnd"/>
           </w:p>
         </w:tc>
         <w:tc>
@@ -13223,11 +13778,19 @@
                 <w:lang w:val="es-AR"/>
               </w:rPr>
             </w:pPr>
-            <w:r>
-              <w:rPr>
-                <w:lang w:val="es-AR"/>
-              </w:rPr>
-              <w:t>Victor Moreno</w:t>
+            <w:proofErr w:type="spellStart"/>
+            <w:r>
+              <w:rPr>
+                <w:lang w:val="es-AR"/>
+              </w:rPr>
+              <w:t>Victor</w:t>
+            </w:r>
+            <w:proofErr w:type="spellEnd"/>
+            <w:r>
+              <w:rPr>
+                <w:lang w:val="es-AR"/>
+              </w:rPr>
+              <w:t xml:space="preserve"> Moreno</w:t>
             </w:r>
           </w:p>
         </w:tc>
@@ -13388,6 +13951,7 @@
                 <w:lang w:val="es-AR"/>
               </w:rPr>
             </w:pPr>
+            <w:proofErr w:type="spellStart"/>
             <w:r>
               <w:rPr>
                 <w:b/>
@@ -13395,6 +13959,7 @@
               </w:rPr>
               <w:t>oidplan</w:t>
             </w:r>
+            <w:proofErr w:type="spellEnd"/>
           </w:p>
         </w:tc>
         <w:tc>
@@ -13410,6 +13975,7 @@
                 <w:lang w:val="es-AR"/>
               </w:rPr>
             </w:pPr>
+            <w:proofErr w:type="spellStart"/>
             <w:r>
               <w:rPr>
                 <w:b/>
@@ -13417,6 +13983,7 @@
               </w:rPr>
               <w:t>codigo_plan</w:t>
             </w:r>
+            <w:proofErr w:type="spellEnd"/>
           </w:p>
         </w:tc>
         <w:tc>
@@ -13432,6 +13999,7 @@
                 <w:lang w:val="es-AR"/>
               </w:rPr>
             </w:pPr>
+            <w:proofErr w:type="spellStart"/>
             <w:r>
               <w:rPr>
                 <w:b/>
@@ -13439,6 +14007,7 @@
               </w:rPr>
               <w:t>descripcion</w:t>
             </w:r>
+            <w:proofErr w:type="spellEnd"/>
           </w:p>
         </w:tc>
       </w:tr>
@@ -13639,6 +14208,7 @@
                 <w:lang w:val="es-AR"/>
               </w:rPr>
             </w:pPr>
+            <w:proofErr w:type="spellStart"/>
             <w:r>
               <w:rPr>
                 <w:b/>
@@ -13646,6 +14216,7 @@
               </w:rPr>
               <w:t>oidconvenio</w:t>
             </w:r>
+            <w:proofErr w:type="spellEnd"/>
           </w:p>
         </w:tc>
         <w:tc>
@@ -13664,6 +14235,7 @@
                 <w:lang w:val="es-AR"/>
               </w:rPr>
             </w:pPr>
+            <w:proofErr w:type="spellStart"/>
             <w:r>
               <w:rPr>
                 <w:b/>
@@ -13671,6 +14243,7 @@
               </w:rPr>
               <w:t>oidplan</w:t>
             </w:r>
+            <w:proofErr w:type="spellEnd"/>
           </w:p>
         </w:tc>
         <w:tc>
@@ -13689,6 +14262,7 @@
                 <w:lang w:val="es-AR"/>
               </w:rPr>
             </w:pPr>
+            <w:proofErr w:type="spellStart"/>
             <w:r>
               <w:rPr>
                 <w:b/>
@@ -13696,6 +14270,7 @@
               </w:rPr>
               <w:t>oidprestacion</w:t>
             </w:r>
+            <w:proofErr w:type="spellEnd"/>
           </w:p>
         </w:tc>
         <w:tc>
@@ -13714,6 +14289,7 @@
                 <w:lang w:val="es-AR"/>
               </w:rPr>
             </w:pPr>
+            <w:proofErr w:type="spellStart"/>
             <w:r>
               <w:rPr>
                 <w:b/>
@@ -13721,6 +14297,7 @@
               </w:rPr>
               <w:t>oidcoseguro</w:t>
             </w:r>
+            <w:proofErr w:type="spellEnd"/>
           </w:p>
         </w:tc>
       </w:tr>
@@ -13885,6 +14462,7 @@
                 <w:lang w:val="es-AR"/>
               </w:rPr>
             </w:pPr>
+            <w:proofErr w:type="spellStart"/>
             <w:r>
               <w:rPr>
                 <w:b/>
@@ -13892,6 +14470,7 @@
               </w:rPr>
               <w:t>oidcoseguro</w:t>
             </w:r>
+            <w:proofErr w:type="spellEnd"/>
           </w:p>
         </w:tc>
         <w:tc>
@@ -13910,6 +14489,7 @@
                 <w:lang w:val="es-AR"/>
               </w:rPr>
             </w:pPr>
+            <w:proofErr w:type="spellStart"/>
             <w:r>
               <w:rPr>
                 <w:b/>
@@ -13917,6 +14497,7 @@
               </w:rPr>
               <w:t>codigo_coseguro</w:t>
             </w:r>
+            <w:proofErr w:type="spellEnd"/>
           </w:p>
         </w:tc>
         <w:tc>
@@ -14085,6 +14666,7 @@
                 <w:lang w:val="es-AR"/>
               </w:rPr>
             </w:pPr>
+            <w:proofErr w:type="spellStart"/>
             <w:r>
               <w:rPr>
                 <w:b/>
@@ -14092,6 +14674,7 @@
               </w:rPr>
               <w:t>oidfactura_paciente</w:t>
             </w:r>
+            <w:proofErr w:type="spellEnd"/>
           </w:p>
         </w:tc>
         <w:tc>
@@ -14110,6 +14693,7 @@
                 <w:lang w:val="es-AR"/>
               </w:rPr>
             </w:pPr>
+            <w:proofErr w:type="spellStart"/>
             <w:r>
               <w:rPr>
                 <w:b/>
@@ -14117,6 +14701,7 @@
               </w:rPr>
               <w:t>numero_factura_paciente</w:t>
             </w:r>
+            <w:proofErr w:type="spellEnd"/>
           </w:p>
         </w:tc>
         <w:tc>
@@ -14160,6 +14745,7 @@
                 <w:lang w:val="es-AR"/>
               </w:rPr>
             </w:pPr>
+            <w:proofErr w:type="spellStart"/>
             <w:r>
               <w:rPr>
                 <w:b/>
@@ -14167,6 +14753,7 @@
               </w:rPr>
               <w:t>oidestado_factura_paciente</w:t>
             </w:r>
+            <w:proofErr w:type="spellEnd"/>
           </w:p>
         </w:tc>
         <w:tc>
@@ -14182,6 +14769,7 @@
                 <w:lang w:val="es-AR"/>
               </w:rPr>
             </w:pPr>
+            <w:proofErr w:type="spellStart"/>
             <w:r>
               <w:rPr>
                 <w:b/>
@@ -14189,6 +14777,7 @@
               </w:rPr>
               <w:t>oidficha_internacion</w:t>
             </w:r>
+            <w:proofErr w:type="spellEnd"/>
           </w:p>
         </w:tc>
       </w:tr>
@@ -14465,6 +15054,7 @@
         </w:rPr>
         <w:t xml:space="preserve">: </w:t>
       </w:r>
+      <w:proofErr w:type="spellStart"/>
       <w:r>
         <w:rPr>
           <w:rFonts w:asciiTheme="minorHAnsi" w:eastAsiaTheme="minorHAnsi" w:hAnsiTheme="minorHAnsi" w:cstheme="minorBidi"/>
@@ -14478,6 +15068,7 @@
         </w:rPr>
         <w:t>estado_factura_paciente</w:t>
       </w:r>
+      <w:proofErr w:type="spellEnd"/>
     </w:p>
     <w:tbl>
       <w:tblPr>
@@ -14510,6 +15101,7 @@
                 <w:lang w:val="es-AR"/>
               </w:rPr>
             </w:pPr>
+            <w:proofErr w:type="spellStart"/>
             <w:r>
               <w:rPr>
                 <w:b/>
@@ -14517,6 +15109,7 @@
               </w:rPr>
               <w:t>oidestado_factura_paciente</w:t>
             </w:r>
+            <w:proofErr w:type="spellEnd"/>
           </w:p>
         </w:tc>
         <w:tc>
@@ -14535,6 +15128,7 @@
                 <w:lang w:val="es-AR"/>
               </w:rPr>
             </w:pPr>
+            <w:proofErr w:type="spellStart"/>
             <w:r>
               <w:rPr>
                 <w:b/>
@@ -14542,6 +15136,7 @@
               </w:rPr>
               <w:t>nombre_estado_factura_paciente</w:t>
             </w:r>
+            <w:proofErr w:type="spellEnd"/>
           </w:p>
         </w:tc>
       </w:tr>
@@ -14657,6 +15252,7 @@
         </w:rPr>
         <w:t xml:space="preserve">: </w:t>
       </w:r>
+      <w:proofErr w:type="spellStart"/>
       <w:r>
         <w:rPr>
           <w:b/>
@@ -14664,6 +15260,7 @@
         </w:rPr>
         <w:t>detalle_ficha</w:t>
       </w:r>
+      <w:proofErr w:type="spellEnd"/>
     </w:p>
     <w:tbl>
       <w:tblPr>
@@ -14695,6 +15292,7 @@
                 <w:lang w:val="es-AR"/>
               </w:rPr>
             </w:pPr>
+            <w:proofErr w:type="spellStart"/>
             <w:r>
               <w:rPr>
                 <w:b/>
@@ -14702,6 +15300,7 @@
               </w:rPr>
               <w:t>oiddetalle_ficha</w:t>
             </w:r>
+            <w:proofErr w:type="spellEnd"/>
           </w:p>
         </w:tc>
         <w:tc>
@@ -14739,6 +15338,7 @@
                 <w:lang w:val="es-AR"/>
               </w:rPr>
             </w:pPr>
+            <w:proofErr w:type="spellStart"/>
             <w:r>
               <w:rPr>
                 <w:b/>
@@ -14746,6 +15346,7 @@
               </w:rPr>
               <w:t>oidficha_internacion</w:t>
             </w:r>
+            <w:proofErr w:type="spellEnd"/>
           </w:p>
         </w:tc>
         <w:tc>
@@ -14761,6 +15362,7 @@
                 <w:lang w:val="es-AR"/>
               </w:rPr>
             </w:pPr>
+            <w:proofErr w:type="spellStart"/>
             <w:r>
               <w:rPr>
                 <w:b/>
@@ -14768,6 +15370,7 @@
               </w:rPr>
               <w:t>oidservicio_especial</w:t>
             </w:r>
+            <w:proofErr w:type="spellEnd"/>
           </w:p>
         </w:tc>
       </w:tr>
@@ -15049,6 +15652,7 @@
         </w:rPr>
         <w:t xml:space="preserve">: </w:t>
       </w:r>
+      <w:proofErr w:type="spellStart"/>
       <w:r>
         <w:rPr>
           <w:b/>
@@ -15056,6 +15660,7 @@
         </w:rPr>
         <w:t>servicio_especial</w:t>
       </w:r>
+      <w:proofErr w:type="spellEnd"/>
     </w:p>
     <w:tbl>
       <w:tblPr>
@@ -15086,6 +15691,7 @@
                 <w:lang w:val="es-AR"/>
               </w:rPr>
             </w:pPr>
+            <w:proofErr w:type="spellStart"/>
             <w:r>
               <w:rPr>
                 <w:b/>
@@ -15093,6 +15699,7 @@
               </w:rPr>
               <w:t>oidservicio_especial</w:t>
             </w:r>
+            <w:proofErr w:type="spellEnd"/>
           </w:p>
         </w:tc>
         <w:tc>
@@ -15108,6 +15715,7 @@
                 <w:lang w:val="es-AR"/>
               </w:rPr>
             </w:pPr>
+            <w:proofErr w:type="spellStart"/>
             <w:r>
               <w:rPr>
                 <w:b/>
@@ -15115,6 +15723,7 @@
               </w:rPr>
               <w:t>codigo_servicio_especial</w:t>
             </w:r>
+            <w:proofErr w:type="spellEnd"/>
           </w:p>
         </w:tc>
         <w:tc>
@@ -15130,6 +15739,7 @@
                 <w:lang w:val="es-AR"/>
               </w:rPr>
             </w:pPr>
+            <w:proofErr w:type="spellStart"/>
             <w:r>
               <w:rPr>
                 <w:b/>
@@ -15137,6 +15747,7 @@
               </w:rPr>
               <w:t>nombre_servicio_especial</w:t>
             </w:r>
+            <w:proofErr w:type="spellEnd"/>
           </w:p>
         </w:tc>
       </w:tr>
@@ -15228,6 +15839,7 @@
         </w:rPr>
         <w:t xml:space="preserve">: </w:t>
       </w:r>
+      <w:proofErr w:type="spellStart"/>
       <w:r>
         <w:rPr>
           <w:b/>
@@ -15235,6 +15847,7 @@
         </w:rPr>
         <w:t>costo_servicio</w:t>
       </w:r>
+      <w:proofErr w:type="spellEnd"/>
     </w:p>
     <w:tbl>
       <w:tblPr>
@@ -15265,6 +15878,7 @@
                 <w:lang w:val="es-AR"/>
               </w:rPr>
             </w:pPr>
+            <w:proofErr w:type="spellStart"/>
             <w:r>
               <w:rPr>
                 <w:b/>
@@ -15272,6 +15886,7 @@
               </w:rPr>
               <w:t>oidcosto_servicio</w:t>
             </w:r>
+            <w:proofErr w:type="spellEnd"/>
           </w:p>
         </w:tc>
         <w:tc>
@@ -15316,6 +15931,7 @@
                 <w:lang w:val="es-AR"/>
               </w:rPr>
             </w:pPr>
+            <w:proofErr w:type="spellStart"/>
             <w:r>
               <w:rPr>
                 <w:b/>
@@ -15323,6 +15939,7 @@
               </w:rPr>
               <w:t>oidservicio_especial</w:t>
             </w:r>
+            <w:proofErr w:type="spellEnd"/>
           </w:p>
         </w:tc>
       </w:tr>
@@ -15446,6 +16063,7 @@
                 <w:lang w:val="es-AR"/>
               </w:rPr>
             </w:pPr>
+            <w:proofErr w:type="spellStart"/>
             <w:r>
               <w:rPr>
                 <w:b/>
@@ -15453,6 +16071,7 @@
               </w:rPr>
               <w:t>oidrecibo</w:t>
             </w:r>
+            <w:proofErr w:type="spellEnd"/>
           </w:p>
         </w:tc>
         <w:tc>
@@ -15468,6 +16087,7 @@
                 <w:lang w:val="es-AR"/>
               </w:rPr>
             </w:pPr>
+            <w:proofErr w:type="spellStart"/>
             <w:r>
               <w:rPr>
                 <w:b/>
@@ -15475,6 +16095,7 @@
               </w:rPr>
               <w:t>numero_recibo</w:t>
             </w:r>
+            <w:proofErr w:type="spellEnd"/>
           </w:p>
         </w:tc>
         <w:tc>
@@ -15490,6 +16111,7 @@
                 <w:lang w:val="es-AR"/>
               </w:rPr>
             </w:pPr>
+            <w:proofErr w:type="spellStart"/>
             <w:r>
               <w:rPr>
                 <w:b/>
@@ -15497,6 +16119,7 @@
               </w:rPr>
               <w:t>oidfactura_paciente</w:t>
             </w:r>
+            <w:proofErr w:type="spellEnd"/>
           </w:p>
         </w:tc>
       </w:tr>
@@ -15622,6 +16245,7 @@
                 <w:lang w:val="es-AR"/>
               </w:rPr>
             </w:pPr>
+            <w:proofErr w:type="spellStart"/>
             <w:r>
               <w:rPr>
                 <w:b/>
@@ -15629,6 +16253,7 @@
               </w:rPr>
               <w:t>oidcama</w:t>
             </w:r>
+            <w:proofErr w:type="spellEnd"/>
           </w:p>
         </w:tc>
         <w:tc>
@@ -15644,6 +16269,7 @@
                 <w:lang w:val="es-AR"/>
               </w:rPr>
             </w:pPr>
+            <w:proofErr w:type="spellStart"/>
             <w:r>
               <w:rPr>
                 <w:b/>
@@ -15651,6 +16277,7 @@
               </w:rPr>
               <w:t>numero_cama</w:t>
             </w:r>
+            <w:proofErr w:type="spellEnd"/>
           </w:p>
         </w:tc>
         <w:tc>
@@ -15666,6 +16293,7 @@
                 <w:lang w:val="es-AR"/>
               </w:rPr>
             </w:pPr>
+            <w:proofErr w:type="spellStart"/>
             <w:r>
               <w:rPr>
                 <w:b/>
@@ -15673,6 +16301,7 @@
               </w:rPr>
               <w:t>oidestado_cama</w:t>
             </w:r>
+            <w:proofErr w:type="spellEnd"/>
           </w:p>
         </w:tc>
       </w:tr>
@@ -16151,8 +16780,16 @@
         <w:rPr>
           <w:iCs/>
         </w:rPr>
-        <w:t>: estado_cama</w:t>
-      </w:r>
+        <w:t xml:space="preserve">: </w:t>
+      </w:r>
+      <w:proofErr w:type="spellStart"/>
+      <w:r>
+        <w:rPr>
+          <w:iCs/>
+        </w:rPr>
+        <w:t>estado_cama</w:t>
+      </w:r>
+      <w:proofErr w:type="spellEnd"/>
     </w:p>
     <w:tbl>
       <w:tblPr>
@@ -16182,6 +16819,7 @@
                 <w:lang w:val="es-AR"/>
               </w:rPr>
             </w:pPr>
+            <w:proofErr w:type="spellStart"/>
             <w:r>
               <w:rPr>
                 <w:b/>
@@ -16189,6 +16827,7 @@
               </w:rPr>
               <w:t>oidestado</w:t>
             </w:r>
+            <w:proofErr w:type="spellEnd"/>
           </w:p>
         </w:tc>
         <w:tc>
@@ -16204,6 +16843,7 @@
                 <w:lang w:val="es-AR"/>
               </w:rPr>
             </w:pPr>
+            <w:proofErr w:type="spellStart"/>
             <w:r>
               <w:rPr>
                 <w:b/>
@@ -16211,6 +16851,7 @@
               </w:rPr>
               <w:t>nombre_estado_cama</w:t>
             </w:r>
+            <w:proofErr w:type="spellEnd"/>
           </w:p>
         </w:tc>
       </w:tr>
@@ -16475,6 +17116,7 @@
       <w:pPr>
         <w:ind w:left="360"/>
       </w:pPr>
+      <w:proofErr w:type="spellStart"/>
       <w:r>
         <w:rPr>
           <w:b/>
@@ -16484,24 +17126,29 @@
       <w:r>
         <w:t>l</w:t>
       </w:r>
+      <w:proofErr w:type="spellEnd"/>
       <w:r>
         <w:t xml:space="preserve"> </w:t>
       </w:r>
       <w:r>
         <w:t xml:space="preserve">= </w:t>
       </w:r>
+      <w:proofErr w:type="spellStart"/>
       <w:r>
         <w:rPr>
           <w:u w:val="double"/>
         </w:rPr>
         <w:t>codigo_os</w:t>
       </w:r>
+      <w:proofErr w:type="spellEnd"/>
       <w:r>
         <w:t xml:space="preserve"> + </w:t>
       </w:r>
+      <w:proofErr w:type="spellStart"/>
       <w:r>
         <w:t>nombre_os</w:t>
       </w:r>
+      <w:proofErr w:type="spellEnd"/>
     </w:p>
     <w:p>
       <w:pPr>
@@ -16522,21 +17169,33 @@
       <w:r>
         <w:t xml:space="preserve">= </w:t>
       </w:r>
+      <w:proofErr w:type="spellStart"/>
       <w:r>
         <w:rPr>
           <w:u w:val="double"/>
         </w:rPr>
         <w:t>codigo_plan</w:t>
       </w:r>
-      <w:r>
-        <w:t xml:space="preserve"> + descripcion + </w:t>
+      <w:proofErr w:type="spellEnd"/>
+      <w:r>
+        <w:t xml:space="preserve"> + </w:t>
+      </w:r>
+      <w:proofErr w:type="spellStart"/>
+      <w:r>
+        <w:t>descripcion</w:t>
+      </w:r>
+      <w:proofErr w:type="spellEnd"/>
+      <w:r>
+        <w:t xml:space="preserve"> + </w:t>
       </w:r>
       <w:r>
         <w:t>#</w:t>
       </w:r>
+      <w:proofErr w:type="spellStart"/>
       <w:r>
         <w:t>codigo_os</w:t>
       </w:r>
+      <w:proofErr w:type="spellEnd"/>
     </w:p>
     <w:p>
       <w:pPr>
@@ -16557,38 +17216,68 @@
       <w:r>
         <w:t xml:space="preserve">= </w:t>
       </w:r>
+      <w:proofErr w:type="spellStart"/>
       <w:r>
         <w:rPr>
           <w:u w:val="double"/>
         </w:rPr>
         <w:t>numero_paciente</w:t>
       </w:r>
-      <w:r>
-        <w:t xml:space="preserve"> + nombre_paciente + dni + domicilio + tel</w:t>
+      <w:proofErr w:type="spellEnd"/>
+      <w:r>
+        <w:t xml:space="preserve"> + </w:t>
+      </w:r>
+      <w:proofErr w:type="spellStart"/>
+      <w:r>
+        <w:t>nombre_paciente</w:t>
+      </w:r>
+      <w:proofErr w:type="spellEnd"/>
+      <w:r>
+        <w:t xml:space="preserve"> + </w:t>
+      </w:r>
+      <w:proofErr w:type="spellStart"/>
+      <w:r>
+        <w:t>dni</w:t>
+      </w:r>
+      <w:proofErr w:type="spellEnd"/>
+      <w:r>
+        <w:t xml:space="preserve"> + domicilio + </w:t>
+      </w:r>
+      <w:proofErr w:type="spellStart"/>
+      <w:r>
+        <w:t>tel</w:t>
       </w:r>
       <w:r>
         <w:t>e</w:t>
       </w:r>
       <w:r>
-        <w:t xml:space="preserve">fono + </w:t>
+        <w:t>fono</w:t>
+      </w:r>
+      <w:proofErr w:type="spellEnd"/>
+      <w:r>
+        <w:t xml:space="preserve"> + </w:t>
       </w:r>
       <w:r>
         <w:t>#</w:t>
       </w:r>
+      <w:proofErr w:type="spellStart"/>
       <w:r>
         <w:t>codigo_plan</w:t>
       </w:r>
+      <w:proofErr w:type="spellEnd"/>
     </w:p>
     <w:p>
       <w:pPr>
         <w:ind w:left="360"/>
       </w:pPr>
+      <w:proofErr w:type="spellStart"/>
       <w:r>
         <w:rPr>
           <w:b/>
         </w:rPr>
         <w:t>ServicioEspecial</w:t>
       </w:r>
+      <w:proofErr w:type="spellEnd"/>
       <w:r>
         <w:rPr>
           <w:b/>
@@ -16598,15 +17287,22 @@
       <w:r>
         <w:t xml:space="preserve">= </w:t>
       </w:r>
+      <w:proofErr w:type="spellStart"/>
       <w:r>
         <w:rPr>
           <w:u w:val="double"/>
         </w:rPr>
         <w:t>codigo_servicio_especial</w:t>
       </w:r>
-      <w:r>
-        <w:t xml:space="preserve"> + nombre_servicio_especial</w:t>
-      </w:r>
+      <w:proofErr w:type="spellEnd"/>
+      <w:r>
+        <w:t xml:space="preserve"> + </w:t>
+      </w:r>
+      <w:proofErr w:type="spellStart"/>
+      <w:r>
+        <w:t>nombre_servicio_especial</w:t>
+      </w:r>
+      <w:proofErr w:type="spellEnd"/>
     </w:p>
     <w:p>
       <w:pPr>
@@ -16615,12 +17311,14 @@
           <w:u w:val="double"/>
         </w:rPr>
       </w:pPr>
+      <w:proofErr w:type="spellStart"/>
       <w:r>
         <w:rPr>
           <w:b/>
         </w:rPr>
         <w:t>CostoServicio</w:t>
       </w:r>
+      <w:proofErr w:type="spellEnd"/>
       <w:r>
         <w:rPr>
           <w:b/>
@@ -16630,44 +17328,52 @@
       <w:r>
         <w:t xml:space="preserve">= </w:t>
       </w:r>
+      <w:proofErr w:type="spellStart"/>
       <w:r>
         <w:rPr>
           <w:u w:val="double"/>
         </w:rPr>
         <w:t>fecha_inicio</w:t>
       </w:r>
+      <w:proofErr w:type="spellEnd"/>
       <w:r>
         <w:t xml:space="preserve"> + </w:t>
       </w:r>
+      <w:proofErr w:type="spellStart"/>
       <w:r>
         <w:rPr>
           <w:u w:val="double"/>
         </w:rPr>
         <w:t>fecha_fin</w:t>
       </w:r>
+      <w:proofErr w:type="spellEnd"/>
       <w:r>
         <w:t xml:space="preserve"> + monto + </w:t>
       </w:r>
       <w:r>
         <w:t>#</w:t>
       </w:r>
+      <w:proofErr w:type="spellStart"/>
       <w:r>
         <w:rPr>
           <w:u w:val="double"/>
         </w:rPr>
         <w:t>codigo_servicio_especial</w:t>
       </w:r>
+      <w:proofErr w:type="spellEnd"/>
     </w:p>
     <w:p>
       <w:pPr>
         <w:ind w:left="360"/>
       </w:pPr>
+      <w:proofErr w:type="spellStart"/>
       <w:r>
         <w:rPr>
           <w:b/>
         </w:rPr>
         <w:t>DetalleFicha</w:t>
       </w:r>
+      <w:proofErr w:type="spellEnd"/>
       <w:r>
         <w:rPr>
           <w:b/>
@@ -16683,12 +17389,14 @@
       <w:r>
         <w:t>#</w:t>
       </w:r>
+      <w:proofErr w:type="spellStart"/>
       <w:r>
         <w:rPr>
           <w:u w:val="double"/>
         </w:rPr>
         <w:t>numero_ficha_internacion</w:t>
       </w:r>
+      <w:proofErr w:type="spellEnd"/>
       <w:r>
         <w:t xml:space="preserve"> </w:t>
       </w:r>
@@ -16698,23 +17406,27 @@
       <w:r>
         <w:t>#</w:t>
       </w:r>
+      <w:proofErr w:type="spellStart"/>
       <w:r>
         <w:rPr>
           <w:u w:val="double"/>
         </w:rPr>
         <w:t>codigo_servicio_especial</w:t>
       </w:r>
+      <w:proofErr w:type="spellEnd"/>
     </w:p>
     <w:p>
       <w:pPr>
         <w:ind w:left="360"/>
       </w:pPr>
+      <w:proofErr w:type="spellStart"/>
       <w:r>
         <w:rPr>
           <w:b/>
         </w:rPr>
         <w:t>FichaInternacion</w:t>
       </w:r>
+      <w:proofErr w:type="spellEnd"/>
       <w:r>
         <w:rPr>
           <w:b/>
@@ -16724,38 +17436,49 @@
       <w:r>
         <w:t xml:space="preserve">= </w:t>
       </w:r>
+      <w:proofErr w:type="spellStart"/>
       <w:r>
         <w:rPr>
           <w:u w:val="double"/>
         </w:rPr>
         <w:t>numero_ficha_internacion</w:t>
       </w:r>
+      <w:proofErr w:type="spellEnd"/>
       <w:r>
         <w:t xml:space="preserve"> + fecha + </w:t>
       </w:r>
       <w:r>
         <w:t>#</w:t>
       </w:r>
+      <w:proofErr w:type="spellStart"/>
       <w:r>
         <w:t>codigo_prestacion</w:t>
       </w:r>
+      <w:proofErr w:type="spellEnd"/>
       <w:r>
         <w:t xml:space="preserve"> + </w:t>
       </w:r>
       <w:r>
         <w:t>#</w:t>
       </w:r>
+      <w:proofErr w:type="spellStart"/>
       <w:r>
         <w:t>nombre_estado_ficha_internacion</w:t>
       </w:r>
+      <w:proofErr w:type="spellEnd"/>
       <w:r>
         <w:t xml:space="preserve"> + </w:t>
       </w:r>
       <w:r>
         <w:t>#</w:t>
       </w:r>
-      <w:r>
-        <w:t xml:space="preserve">numero_cama </w:t>
+      <w:proofErr w:type="spellStart"/>
+      <w:r>
+        <w:t>numero_cama</w:t>
+      </w:r>
+      <w:proofErr w:type="spellEnd"/>
+      <w:r>
+        <w:t xml:space="preserve"> </w:t>
       </w:r>
       <w:r>
         <w:t xml:space="preserve">+ </w:t>
@@ -16763,14 +17486,17 @@
       <w:r>
         <w:t>#</w:t>
       </w:r>
+      <w:proofErr w:type="spellStart"/>
       <w:r>
         <w:t>numero_paciente</w:t>
       </w:r>
+      <w:proofErr w:type="spellEnd"/>
     </w:p>
     <w:p>
       <w:pPr>
         <w:ind w:left="360"/>
       </w:pPr>
+      <w:proofErr w:type="spellStart"/>
       <w:r>
         <w:rPr>
           <w:b/>
@@ -16783,6 +17509,7 @@
         </w:rPr>
         <w:t>poHabitacion</w:t>
       </w:r>
+      <w:proofErr w:type="spellEnd"/>
       <w:r>
         <w:rPr>
           <w:b/>
@@ -16792,26 +17519,41 @@
       <w:r>
         <w:t xml:space="preserve">= </w:t>
       </w:r>
+      <w:proofErr w:type="spellStart"/>
       <w:r>
         <w:rPr>
           <w:u w:val="double"/>
         </w:rPr>
-        <w:t xml:space="preserve">codigo_tipo_habitacion </w:t>
-      </w:r>
-      <w:r>
-        <w:t>+ nombre_tipo_habitacion</w:t>
-      </w:r>
+        <w:t>codigo_tipo_habitacion</w:t>
+      </w:r>
+      <w:proofErr w:type="spellEnd"/>
+      <w:r>
+        <w:rPr>
+          <w:u w:val="double"/>
+        </w:rPr>
+        <w:t xml:space="preserve"> </w:t>
+      </w:r>
+      <w:r>
+        <w:t xml:space="preserve">+ </w:t>
+      </w:r>
+      <w:proofErr w:type="spellStart"/>
+      <w:r>
+        <w:t>nombre_tipo_habitacion</w:t>
+      </w:r>
+      <w:proofErr w:type="spellEnd"/>
     </w:p>
     <w:p>
       <w:pPr>
         <w:ind w:left="360"/>
       </w:pPr>
+      <w:proofErr w:type="spellStart"/>
       <w:r>
         <w:rPr>
           <w:b/>
         </w:rPr>
         <w:t>TipoPrestacion</w:t>
       </w:r>
+      <w:proofErr w:type="spellEnd"/>
       <w:r>
         <w:rPr>
           <w:b/>
@@ -16821,26 +17563,39 @@
       <w:r>
         <w:t xml:space="preserve">= </w:t>
       </w:r>
+      <w:proofErr w:type="spellStart"/>
       <w:r>
         <w:rPr>
           <w:u w:val="double"/>
         </w:rPr>
         <w:t>codigo_tipo_prestacion</w:t>
       </w:r>
-      <w:r>
-        <w:t xml:space="preserve"> + nombre_tipo_prestacion + </w:t>
+      <w:proofErr w:type="spellEnd"/>
+      <w:r>
+        <w:t xml:space="preserve"> + </w:t>
+      </w:r>
+      <w:proofErr w:type="spellStart"/>
+      <w:r>
+        <w:t>nombre_tipo_prestacion</w:t>
+      </w:r>
+      <w:proofErr w:type="spellEnd"/>
+      <w:r>
+        <w:t xml:space="preserve"> + </w:t>
       </w:r>
       <w:r>
         <w:t>#</w:t>
       </w:r>
+      <w:proofErr w:type="spellStart"/>
       <w:r>
         <w:t>codigo_tipo_habitacion</w:t>
       </w:r>
+      <w:proofErr w:type="spellEnd"/>
     </w:p>
     <w:p>
       <w:pPr>
         <w:ind w:left="360"/>
       </w:pPr>
+      <w:proofErr w:type="spellStart"/>
       <w:r>
         <w:rPr>
           <w:b/>
@@ -16853,6 +17608,7 @@
         </w:rPr>
         <w:t>n</w:t>
       </w:r>
+      <w:proofErr w:type="spellEnd"/>
       <w:r>
         <w:rPr>
           <w:b/>
@@ -16862,38 +17618,52 @@
       <w:r>
         <w:t xml:space="preserve">= </w:t>
       </w:r>
+      <w:proofErr w:type="spellStart"/>
       <w:r>
         <w:rPr>
           <w:u w:val="double"/>
         </w:rPr>
         <w:t>codigo_prestacion</w:t>
       </w:r>
-      <w:r>
-        <w:t xml:space="preserve"> + descripci</w:t>
+      <w:proofErr w:type="spellEnd"/>
+      <w:r>
+        <w:t xml:space="preserve"> + </w:t>
+      </w:r>
+      <w:proofErr w:type="spellStart"/>
+      <w:r>
+        <w:t>descripci</w:t>
       </w:r>
       <w:r>
         <w:t>o</w:t>
       </w:r>
       <w:r>
-        <w:t xml:space="preserve">n + </w:t>
+        <w:t>n</w:t>
+      </w:r>
+      <w:proofErr w:type="spellEnd"/>
+      <w:r>
+        <w:t xml:space="preserve"> + </w:t>
       </w:r>
       <w:r>
         <w:t>#</w:t>
       </w:r>
+      <w:proofErr w:type="spellStart"/>
       <w:r>
         <w:t>codigo_tipo_prestacion</w:t>
       </w:r>
+      <w:proofErr w:type="spellEnd"/>
     </w:p>
     <w:p>
       <w:pPr>
         <w:ind w:left="360"/>
       </w:pPr>
+      <w:proofErr w:type="spellStart"/>
       <w:r>
         <w:rPr>
           <w:b/>
         </w:rPr>
         <w:t>CostoPrestacion</w:t>
       </w:r>
+      <w:proofErr w:type="spellEnd"/>
       <w:r>
         <w:rPr>
           <w:b/>
@@ -16903,33 +17673,39 @@
       <w:r>
         <w:t xml:space="preserve">= </w:t>
       </w:r>
+      <w:proofErr w:type="spellStart"/>
       <w:r>
         <w:rPr>
           <w:u w:val="double"/>
         </w:rPr>
         <w:t>fecha_inicio</w:t>
       </w:r>
+      <w:proofErr w:type="spellEnd"/>
       <w:r>
         <w:t xml:space="preserve"> + </w:t>
       </w:r>
+      <w:proofErr w:type="spellStart"/>
       <w:r>
         <w:rPr>
           <w:u w:val="double"/>
         </w:rPr>
         <w:t>fecha_fin</w:t>
       </w:r>
+      <w:proofErr w:type="spellEnd"/>
       <w:r>
         <w:t xml:space="preserve"> + monto + </w:t>
       </w:r>
       <w:r>
         <w:t>#</w:t>
       </w:r>
+      <w:proofErr w:type="spellStart"/>
       <w:r>
         <w:rPr>
           <w:u w:val="double"/>
         </w:rPr>
         <w:t>codigo_prestacion</w:t>
       </w:r>
+      <w:proofErr w:type="spellEnd"/>
     </w:p>
     <w:p>
       <w:pPr>
@@ -16950,12 +17726,14 @@
       <w:r>
         <w:t xml:space="preserve">= </w:t>
       </w:r>
+      <w:proofErr w:type="spellStart"/>
       <w:r>
         <w:rPr>
           <w:u w:val="double"/>
         </w:rPr>
         <w:t>codigo_coseguro</w:t>
       </w:r>
+      <w:proofErr w:type="spellEnd"/>
       <w:r>
         <w:t xml:space="preserve"> + porcentaje</w:t>
       </w:r>
@@ -16979,56 +17757,67 @@
       <w:r>
         <w:t xml:space="preserve">= </w:t>
       </w:r>
+      <w:proofErr w:type="spellStart"/>
       <w:r>
         <w:rPr>
           <w:u w:val="double"/>
         </w:rPr>
         <w:t>fecha_inicio</w:t>
       </w:r>
+      <w:proofErr w:type="spellEnd"/>
       <w:r>
         <w:t xml:space="preserve"> + </w:t>
       </w:r>
+      <w:proofErr w:type="spellStart"/>
       <w:r>
         <w:rPr>
           <w:u w:val="double"/>
         </w:rPr>
         <w:t>fecha_fin</w:t>
       </w:r>
+      <w:proofErr w:type="spellEnd"/>
       <w:r>
         <w:t xml:space="preserve"> + #</w:t>
       </w:r>
+      <w:proofErr w:type="spellStart"/>
       <w:r>
         <w:rPr>
           <w:u w:val="double"/>
         </w:rPr>
         <w:t>codigo_plan</w:t>
       </w:r>
+      <w:proofErr w:type="spellEnd"/>
       <w:r>
         <w:t xml:space="preserve"> </w:t>
       </w:r>
       <w:r>
         <w:t>+ #</w:t>
       </w:r>
+      <w:proofErr w:type="spellStart"/>
       <w:r>
         <w:rPr>
           <w:u w:val="double"/>
         </w:rPr>
         <w:t>codigo_prestacion</w:t>
       </w:r>
+      <w:proofErr w:type="spellEnd"/>
       <w:r>
         <w:t xml:space="preserve"> </w:t>
       </w:r>
       <w:r>
         <w:t>+ #</w:t>
       </w:r>
+      <w:proofErr w:type="spellStart"/>
       <w:r>
         <w:t>codigo_coseguro</w:t>
       </w:r>
+      <w:proofErr w:type="spellEnd"/>
     </w:p>
     <w:p>
       <w:pPr>
         <w:ind w:left="360"/>
       </w:pPr>
+      <w:proofErr w:type="spellStart"/>
       <w:r>
         <w:rPr>
           <w:b/>
@@ -17047,6 +17836,7 @@
         </w:rPr>
         <w:t>n</w:t>
       </w:r>
+      <w:proofErr w:type="spellEnd"/>
       <w:r>
         <w:rPr>
           <w:b/>
@@ -17056,33 +17846,39 @@
       <w:r>
         <w:t xml:space="preserve">= </w:t>
       </w:r>
+      <w:proofErr w:type="spellStart"/>
       <w:r>
         <w:rPr>
           <w:u w:val="double"/>
         </w:rPr>
         <w:t>numero_habitacion</w:t>
       </w:r>
+      <w:proofErr w:type="spellEnd"/>
       <w:r>
         <w:t xml:space="preserve"> + </w:t>
       </w:r>
       <w:r>
         <w:t>#</w:t>
       </w:r>
+      <w:proofErr w:type="spellStart"/>
       <w:r>
         <w:t>codigo_sector</w:t>
       </w:r>
+      <w:proofErr w:type="spellEnd"/>
       <w:r>
         <w:t xml:space="preserve"> + </w:t>
       </w:r>
       <w:r>
         <w:t>#</w:t>
       </w:r>
+      <w:proofErr w:type="spellStart"/>
       <w:r>
         <w:t>c</w:t>
       </w:r>
       <w:r>
         <w:t>odigo_tipo_habitacion</w:t>
       </w:r>
+      <w:proofErr w:type="spellEnd"/>
     </w:p>
     <w:p>
       <w:pPr>
@@ -17103,11 +17899,19 @@
       <w:r>
         <w:t xml:space="preserve">= </w:t>
       </w:r>
+      <w:proofErr w:type="spellStart"/>
       <w:r>
         <w:rPr>
           <w:u w:val="double"/>
         </w:rPr>
-        <w:t xml:space="preserve">numero_cama </w:t>
+        <w:t>numero_cama</w:t>
+      </w:r>
+      <w:proofErr w:type="spellEnd"/>
+      <w:r>
+        <w:rPr>
+          <w:u w:val="double"/>
+        </w:rPr>
+        <w:t xml:space="preserve"> </w:t>
       </w:r>
       <w:r>
         <w:t xml:space="preserve">+ </w:t>
@@ -17115,8 +17919,13 @@
       <w:r>
         <w:t>#</w:t>
       </w:r>
-      <w:r>
-        <w:t xml:space="preserve">numero_habitacion </w:t>
+      <w:proofErr w:type="spellStart"/>
+      <w:r>
+        <w:t>numero_habitacion</w:t>
+      </w:r>
+      <w:proofErr w:type="spellEnd"/>
+      <w:r>
+        <w:t xml:space="preserve"> </w:t>
       </w:r>
       <w:r>
         <w:t xml:space="preserve">+ </w:t>
@@ -17124,20 +17933,24 @@
       <w:r>
         <w:t>#</w:t>
       </w:r>
+      <w:proofErr w:type="spellStart"/>
       <w:r>
         <w:t>nombre_estado_cama</w:t>
       </w:r>
+      <w:proofErr w:type="spellEnd"/>
     </w:p>
     <w:p>
       <w:pPr>
         <w:ind w:left="360"/>
       </w:pPr>
+      <w:proofErr w:type="spellStart"/>
       <w:r>
         <w:rPr>
           <w:b/>
         </w:rPr>
         <w:t>EstadoCama</w:t>
       </w:r>
+      <w:proofErr w:type="spellEnd"/>
       <w:r>
         <w:rPr>
           <w:b/>
@@ -17147,12 +17960,14 @@
       <w:r>
         <w:t xml:space="preserve">= </w:t>
       </w:r>
+      <w:proofErr w:type="spellStart"/>
       <w:r>
         <w:rPr>
           <w:u w:val="double"/>
         </w:rPr>
         <w:t>nombre_estado_cama</w:t>
       </w:r>
+      <w:proofErr w:type="spellEnd"/>
     </w:p>
     <w:p>
       <w:pPr>
@@ -17173,15 +17988,30 @@
       <w:r>
         <w:t xml:space="preserve">= </w:t>
       </w:r>
+      <w:proofErr w:type="spellStart"/>
       <w:r>
         <w:rPr>
           <w:u w:val="double"/>
         </w:rPr>
         <w:t>codigo_sector</w:t>
       </w:r>
-      <w:r>
-        <w:t xml:space="preserve"> + descripcion_sector + numero_piso</w:t>
-      </w:r>
+      <w:proofErr w:type="spellEnd"/>
+      <w:r>
+        <w:t xml:space="preserve"> + </w:t>
+      </w:r>
+      <w:proofErr w:type="spellStart"/>
+      <w:r>
+        <w:t>descripcion_sector</w:t>
+      </w:r>
+      <w:proofErr w:type="spellEnd"/>
+      <w:r>
+        <w:t xml:space="preserve"> + </w:t>
+      </w:r>
+      <w:proofErr w:type="spellStart"/>
+      <w:r>
+        <w:t>numero_piso</w:t>
+      </w:r>
+      <w:proofErr w:type="spellEnd"/>
     </w:p>
     <w:p>
       <w:pPr>
@@ -17202,21 +18032,25 @@
       <w:r>
         <w:t xml:space="preserve">= </w:t>
       </w:r>
+      <w:proofErr w:type="spellStart"/>
       <w:r>
         <w:rPr>
           <w:u w:val="double"/>
         </w:rPr>
         <w:t>numero_recibo</w:t>
       </w:r>
+      <w:proofErr w:type="spellEnd"/>
       <w:r>
         <w:t xml:space="preserve"> + fecha + </w:t>
       </w:r>
       <w:r>
         <w:t>#</w:t>
       </w:r>
+      <w:proofErr w:type="spellStart"/>
       <w:r>
         <w:t>numero_factura_paciente</w:t>
       </w:r>
+      <w:proofErr w:type="spellEnd"/>
     </w:p>
     <w:p>
       <w:pPr>
@@ -17225,6 +18059,7 @@
           <w:u w:val="wave"/>
         </w:rPr>
       </w:pPr>
+      <w:proofErr w:type="spellStart"/>
       <w:r>
         <w:rPr>
           <w:b/>
@@ -17235,7 +18070,14 @@
         <w:rPr>
           <w:b/>
         </w:rPr>
-        <w:t xml:space="preserve">Paciente </w:t>
+        <w:t>Paciente</w:t>
+      </w:r>
+      <w:proofErr w:type="spellEnd"/>
+      <w:r>
+        <w:rPr>
+          <w:b/>
+        </w:rPr>
+        <w:t xml:space="preserve"> </w:t>
       </w:r>
       <w:r>
         <w:t>=</w:t>
@@ -17243,20 +18085,27 @@
       <w:r>
         <w:t xml:space="preserve"> </w:t>
       </w:r>
+      <w:proofErr w:type="spellStart"/>
       <w:r>
         <w:rPr>
           <w:u w:val="double"/>
         </w:rPr>
         <w:t>numero_factura_paciente</w:t>
       </w:r>
+      <w:proofErr w:type="spellEnd"/>
       <w:r>
         <w:t xml:space="preserve"> + fecha + monto + </w:t>
       </w:r>
       <w:r>
         <w:t>#</w:t>
       </w:r>
-      <w:r>
-        <w:t xml:space="preserve">nombre_estado_factura_paciente </w:t>
+      <w:proofErr w:type="spellStart"/>
+      <w:r>
+        <w:t>nombre_estado_factura_paciente</w:t>
+      </w:r>
+      <w:proofErr w:type="spellEnd"/>
+      <w:r>
+        <w:t xml:space="preserve"> </w:t>
       </w:r>
       <w:r>
         <w:t xml:space="preserve">+ </w:t>
@@ -17264,16 +18113,17 @@
       <w:r>
         <w:t>#</w:t>
       </w:r>
-      <w:bookmarkStart w:id="0" w:name="_GoBack"/>
-      <w:bookmarkEnd w:id="0"/>
+      <w:proofErr w:type="spellStart"/>
       <w:r>
         <w:t>numero_ficha_internacion</w:t>
       </w:r>
+      <w:proofErr w:type="spellEnd"/>
     </w:p>
     <w:p>
       <w:pPr>
         <w:ind w:left="360"/>
       </w:pPr>
+      <w:proofErr w:type="spellStart"/>
       <w:r>
         <w:rPr>
           <w:b/>
@@ -17284,22 +18134,32 @@
         <w:rPr>
           <w:b/>
         </w:rPr>
-        <w:t xml:space="preserve">Paciente </w:t>
+        <w:t>Paciente</w:t>
+      </w:r>
+      <w:proofErr w:type="spellEnd"/>
+      <w:r>
+        <w:rPr>
+          <w:b/>
+        </w:rPr>
+        <w:t xml:space="preserve"> </w:t>
       </w:r>
       <w:r>
         <w:t xml:space="preserve">= </w:t>
       </w:r>
+      <w:proofErr w:type="spellStart"/>
       <w:r>
         <w:rPr>
           <w:u w:val="double"/>
         </w:rPr>
         <w:t>nombre_estado_factura_paciente</w:t>
       </w:r>
+      <w:proofErr w:type="spellEnd"/>
     </w:p>
     <w:p>
       <w:pPr>
         <w:ind w:left="360"/>
       </w:pPr>
+      <w:proofErr w:type="spellStart"/>
       <w:r>
         <w:rPr>
           <w:b/>
@@ -17318,6 +18178,7 @@
         </w:rPr>
         <w:t>chaInternacion</w:t>
       </w:r>
+      <w:proofErr w:type="spellEnd"/>
       <w:r>
         <w:rPr>
           <w:b/>
@@ -17327,12 +18188,14 @@
       <w:r>
         <w:t xml:space="preserve">= </w:t>
       </w:r>
+      <w:proofErr w:type="spellStart"/>
       <w:r>
         <w:rPr>
           <w:u w:val="double"/>
         </w:rPr>
         <w:t>nombre_estado_ficha_internacion</w:t>
       </w:r>
+      <w:proofErr w:type="spellEnd"/>
     </w:p>
     <w:p>
       <w:pPr>
@@ -17388,6 +18251,7 @@
       <w:pPr>
         <w:ind w:left="360"/>
       </w:pPr>
+      <w:proofErr w:type="spellStart"/>
       <w:r>
         <w:rPr>
           <w:b/>
@@ -17397,30 +18261,40 @@
       <w:r>
         <w:t>l</w:t>
       </w:r>
+      <w:proofErr w:type="spellEnd"/>
       <w:r>
         <w:t xml:space="preserve"> </w:t>
       </w:r>
       <w:r>
         <w:t xml:space="preserve">= </w:t>
       </w:r>
+      <w:proofErr w:type="spellStart"/>
       <w:r>
         <w:rPr>
           <w:u w:val="double"/>
         </w:rPr>
         <w:t>oidobra_social</w:t>
       </w:r>
+      <w:proofErr w:type="spellEnd"/>
       <w:r>
         <w:t xml:space="preserve"> +</w:t>
       </w:r>
       <w:r>
-        <w:t xml:space="preserve"> codigo_os</w:t>
-      </w:r>
+        <w:t xml:space="preserve"> </w:t>
+      </w:r>
+      <w:proofErr w:type="spellStart"/>
+      <w:r>
+        <w:t>codigo_os</w:t>
+      </w:r>
+      <w:proofErr w:type="spellEnd"/>
       <w:r>
         <w:t xml:space="preserve"> + </w:t>
       </w:r>
+      <w:proofErr w:type="spellStart"/>
       <w:r>
         <w:t>nombre_os</w:t>
       </w:r>
+      <w:proofErr w:type="spellEnd"/>
     </w:p>
     <w:p>
       <w:pPr>
@@ -17441,21 +18315,41 @@
       <w:r>
         <w:t xml:space="preserve">= </w:t>
       </w:r>
+      <w:proofErr w:type="spellStart"/>
       <w:r>
         <w:rPr>
           <w:u w:val="double"/>
         </w:rPr>
         <w:t>oidplan</w:t>
       </w:r>
-      <w:r>
-        <w:t xml:space="preserve"> + codigo_plan + descripcion + </w:t>
+      <w:proofErr w:type="spellEnd"/>
+      <w:r>
+        <w:t xml:space="preserve"> + </w:t>
+      </w:r>
+      <w:proofErr w:type="spellStart"/>
+      <w:r>
+        <w:t>codigo_plan</w:t>
+      </w:r>
+      <w:proofErr w:type="spellEnd"/>
+      <w:r>
+        <w:t xml:space="preserve"> + </w:t>
+      </w:r>
+      <w:proofErr w:type="spellStart"/>
+      <w:r>
+        <w:t>descripcion</w:t>
+      </w:r>
+      <w:proofErr w:type="spellEnd"/>
+      <w:r>
+        <w:t xml:space="preserve"> + </w:t>
       </w:r>
       <w:r>
         <w:t>#</w:t>
       </w:r>
+      <w:proofErr w:type="spellStart"/>
       <w:r>
         <w:t>oidobra_social</w:t>
       </w:r>
+      <w:proofErr w:type="spellEnd"/>
     </w:p>
     <w:p>
       <w:pPr>
@@ -17476,38 +18370,76 @@
       <w:r>
         <w:t xml:space="preserve">= </w:t>
       </w:r>
+      <w:proofErr w:type="spellStart"/>
       <w:r>
         <w:rPr>
           <w:u w:val="double"/>
         </w:rPr>
         <w:t>oidpaciente</w:t>
       </w:r>
-      <w:r>
-        <w:t xml:space="preserve"> + numero_paciente + nombre_paciente + dni + domicilio + tel</w:t>
+      <w:proofErr w:type="spellEnd"/>
+      <w:r>
+        <w:t xml:space="preserve"> + </w:t>
+      </w:r>
+      <w:proofErr w:type="spellStart"/>
+      <w:r>
+        <w:t>numero_paciente</w:t>
+      </w:r>
+      <w:proofErr w:type="spellEnd"/>
+      <w:r>
+        <w:t xml:space="preserve"> + </w:t>
+      </w:r>
+      <w:proofErr w:type="spellStart"/>
+      <w:r>
+        <w:t>nombre_paciente</w:t>
+      </w:r>
+      <w:proofErr w:type="spellEnd"/>
+      <w:r>
+        <w:t xml:space="preserve"> + </w:t>
+      </w:r>
+      <w:proofErr w:type="spellStart"/>
+      <w:r>
+        <w:t>dni</w:t>
+      </w:r>
+      <w:proofErr w:type="spellEnd"/>
+      <w:r>
+        <w:t xml:space="preserve"> + domicilio + </w:t>
+      </w:r>
+      <w:proofErr w:type="spellStart"/>
+      <w:r>
+        <w:t>tel</w:t>
       </w:r>
       <w:r>
         <w:t>e</w:t>
       </w:r>
       <w:r>
-        <w:t xml:space="preserve">fono + </w:t>
+        <w:t>fono</w:t>
+      </w:r>
+      <w:proofErr w:type="spellEnd"/>
+      <w:r>
+        <w:t xml:space="preserve"> + </w:t>
       </w:r>
       <w:r>
         <w:t>#</w:t>
       </w:r>
+      <w:proofErr w:type="spellStart"/>
       <w:r>
         <w:t>oidplan</w:t>
       </w:r>
+      <w:proofErr w:type="spellEnd"/>
     </w:p>
     <w:p>
       <w:pPr>
         <w:ind w:left="360"/>
       </w:pPr>
+      <w:proofErr w:type="spellStart"/>
       <w:r>
         <w:rPr>
           <w:b/>
         </w:rPr>
         <w:t>ServicioEspecial</w:t>
       </w:r>
+      <w:proofErr w:type="spellEnd"/>
       <w:r>
         <w:rPr>
           <w:b/>
@@ -17517,26 +18449,43 @@
       <w:r>
         <w:t xml:space="preserve">= </w:t>
       </w:r>
+      <w:proofErr w:type="spellStart"/>
       <w:r>
         <w:rPr>
           <w:u w:val="double"/>
         </w:rPr>
         <w:t>oidservicio_especial</w:t>
       </w:r>
-      <w:r>
-        <w:t xml:space="preserve"> + codigo_servicio_especial + nombre_servicio_especial</w:t>
-      </w:r>
+      <w:proofErr w:type="spellEnd"/>
+      <w:r>
+        <w:t xml:space="preserve"> + </w:t>
+      </w:r>
+      <w:proofErr w:type="spellStart"/>
+      <w:r>
+        <w:t>codigo_servicio_especial</w:t>
+      </w:r>
+      <w:proofErr w:type="spellEnd"/>
+      <w:r>
+        <w:t xml:space="preserve"> + </w:t>
+      </w:r>
+      <w:proofErr w:type="spellStart"/>
+      <w:r>
+        <w:t>nombre_servicio_especial</w:t>
+      </w:r>
+      <w:proofErr w:type="spellEnd"/>
     </w:p>
     <w:p>
       <w:pPr>
         <w:ind w:left="360"/>
       </w:pPr>
+      <w:proofErr w:type="spellStart"/>
       <w:r>
         <w:rPr>
           <w:b/>
         </w:rPr>
         <w:t>CostoServicio</w:t>
       </w:r>
+      <w:proofErr w:type="spellEnd"/>
       <w:r>
         <w:rPr>
           <w:b/>
@@ -17546,32 +18495,54 @@
       <w:r>
         <w:t xml:space="preserve">= </w:t>
       </w:r>
+      <w:proofErr w:type="spellStart"/>
       <w:r>
         <w:rPr>
           <w:u w:val="double"/>
         </w:rPr>
         <w:t>oidcosto_servicio</w:t>
       </w:r>
-      <w:r>
-        <w:t xml:space="preserve"> + fecha_inicio + fecha_fin + monto + </w:t>
+      <w:proofErr w:type="spellEnd"/>
+      <w:r>
+        <w:t xml:space="preserve"> + </w:t>
+      </w:r>
+      <w:proofErr w:type="spellStart"/>
+      <w:r>
+        <w:t>fecha_inicio</w:t>
+      </w:r>
+      <w:proofErr w:type="spellEnd"/>
+      <w:r>
+        <w:t xml:space="preserve"> + </w:t>
+      </w:r>
+      <w:proofErr w:type="spellStart"/>
+      <w:r>
+        <w:t>fecha_fin</w:t>
+      </w:r>
+      <w:proofErr w:type="spellEnd"/>
+      <w:r>
+        <w:t xml:space="preserve"> + monto + </w:t>
       </w:r>
       <w:r>
         <w:t>#</w:t>
       </w:r>
+      <w:proofErr w:type="spellStart"/>
       <w:r>
         <w:t>oidservicio_especial</w:t>
       </w:r>
+      <w:proofErr w:type="spellEnd"/>
     </w:p>
     <w:p>
       <w:pPr>
         <w:ind w:left="360"/>
       </w:pPr>
+      <w:proofErr w:type="spellStart"/>
       <w:r>
         <w:rPr>
           <w:b/>
         </w:rPr>
         <w:t>DetalleFicha</w:t>
       </w:r>
+      <w:proofErr w:type="spellEnd"/>
       <w:r>
         <w:rPr>
           <w:b/>
@@ -17581,38 +18552,49 @@
       <w:r>
         <w:t xml:space="preserve">= </w:t>
       </w:r>
+      <w:proofErr w:type="spellStart"/>
       <w:r>
         <w:rPr>
           <w:u w:val="double"/>
         </w:rPr>
         <w:t>oiddetalle_ficha</w:t>
       </w:r>
+      <w:proofErr w:type="spellEnd"/>
       <w:r>
         <w:t xml:space="preserve"> + cantidad + </w:t>
       </w:r>
       <w:r>
         <w:t>#</w:t>
       </w:r>
-      <w:r>
-        <w:t xml:space="preserve">oidficha_internacion + </w:t>
+      <w:proofErr w:type="spellStart"/>
+      <w:r>
+        <w:t>oidficha_internacion</w:t>
+      </w:r>
+      <w:proofErr w:type="spellEnd"/>
+      <w:r>
+        <w:t xml:space="preserve"> + </w:t>
       </w:r>
       <w:r>
         <w:t>#</w:t>
       </w:r>
+      <w:proofErr w:type="spellStart"/>
       <w:r>
         <w:t>oidservicio_especial</w:t>
       </w:r>
+      <w:proofErr w:type="spellEnd"/>
     </w:p>
     <w:p>
       <w:pPr>
         <w:ind w:left="360"/>
       </w:pPr>
+      <w:proofErr w:type="spellStart"/>
       <w:r>
         <w:rPr>
           <w:b/>
         </w:rPr>
         <w:t>FichaInternacion</w:t>
       </w:r>
+      <w:proofErr w:type="spellEnd"/>
       <w:r>
         <w:rPr>
           <w:b/>
@@ -17622,50 +18604,79 @@
       <w:r>
         <w:t xml:space="preserve">= </w:t>
       </w:r>
+      <w:proofErr w:type="spellStart"/>
       <w:r>
         <w:rPr>
           <w:u w:val="double"/>
         </w:rPr>
         <w:t>oidficha_internacion</w:t>
       </w:r>
-      <w:r>
-        <w:t xml:space="preserve"> + numero_ficha_internacion + fecha + </w:t>
+      <w:proofErr w:type="spellEnd"/>
+      <w:r>
+        <w:t xml:space="preserve"> + </w:t>
+      </w:r>
+      <w:proofErr w:type="spellStart"/>
+      <w:r>
+        <w:t>numero_ficha_internacion</w:t>
+      </w:r>
+      <w:proofErr w:type="spellEnd"/>
+      <w:r>
+        <w:t xml:space="preserve"> + fecha + </w:t>
       </w:r>
       <w:r>
         <w:t>#</w:t>
       </w:r>
-      <w:r>
-        <w:t xml:space="preserve">oidprestacion + </w:t>
+      <w:proofErr w:type="spellStart"/>
+      <w:r>
+        <w:t>oidprestacion</w:t>
+      </w:r>
+      <w:proofErr w:type="spellEnd"/>
+      <w:r>
+        <w:t xml:space="preserve"> + </w:t>
       </w:r>
       <w:r>
         <w:t>#</w:t>
       </w:r>
-      <w:r>
-        <w:t xml:space="preserve">oidestado_ficha_internacion + </w:t>
+      <w:proofErr w:type="spellStart"/>
+      <w:r>
+        <w:t>oidestado_ficha_internacion</w:t>
+      </w:r>
+      <w:proofErr w:type="spellEnd"/>
+      <w:r>
+        <w:t xml:space="preserve"> + </w:t>
       </w:r>
       <w:r>
         <w:t>#</w:t>
       </w:r>
-      <w:r>
-        <w:t xml:space="preserve">oidcama + </w:t>
+      <w:proofErr w:type="spellStart"/>
+      <w:r>
+        <w:t>oidcama</w:t>
+      </w:r>
+      <w:proofErr w:type="spellEnd"/>
+      <w:r>
+        <w:t xml:space="preserve"> + </w:t>
       </w:r>
       <w:r>
         <w:t>#</w:t>
       </w:r>
+      <w:proofErr w:type="spellStart"/>
       <w:r>
         <w:t>oidpaciente</w:t>
       </w:r>
+      <w:proofErr w:type="spellEnd"/>
     </w:p>
     <w:p>
       <w:pPr>
         <w:ind w:left="360"/>
       </w:pPr>
+      <w:proofErr w:type="spellStart"/>
       <w:r>
         <w:rPr>
           <w:b/>
         </w:rPr>
         <w:t>TIpoHabitacion</w:t>
       </w:r>
+      <w:proofErr w:type="spellEnd"/>
       <w:r>
         <w:rPr>
           <w:b/>
@@ -17675,26 +18686,43 @@
       <w:r>
         <w:t xml:space="preserve">= </w:t>
       </w:r>
+      <w:proofErr w:type="spellStart"/>
       <w:r>
         <w:rPr>
           <w:u w:val="double"/>
         </w:rPr>
         <w:t>oidtipo_habitacion</w:t>
       </w:r>
-      <w:r>
-        <w:t xml:space="preserve"> + codigo_tipo_habitacion + nombre_tipo_habitacion</w:t>
-      </w:r>
+      <w:proofErr w:type="spellEnd"/>
+      <w:r>
+        <w:t xml:space="preserve"> + </w:t>
+      </w:r>
+      <w:proofErr w:type="spellStart"/>
+      <w:r>
+        <w:t>codigo_tipo_habitacion</w:t>
+      </w:r>
+      <w:proofErr w:type="spellEnd"/>
+      <w:r>
+        <w:t xml:space="preserve"> + </w:t>
+      </w:r>
+      <w:proofErr w:type="spellStart"/>
+      <w:r>
+        <w:t>nombre_tipo_habitacion</w:t>
+      </w:r>
+      <w:proofErr w:type="spellEnd"/>
     </w:p>
     <w:p>
       <w:pPr>
         <w:ind w:left="360"/>
       </w:pPr>
+      <w:proofErr w:type="spellStart"/>
       <w:r>
         <w:rPr>
           <w:b/>
         </w:rPr>
         <w:t>TipoPrestacion</w:t>
       </w:r>
+      <w:proofErr w:type="spellEnd"/>
       <w:r>
         <w:rPr>
           <w:b/>
@@ -17704,26 +18732,47 @@
       <w:r>
         <w:t xml:space="preserve">= </w:t>
       </w:r>
+      <w:proofErr w:type="spellStart"/>
       <w:r>
         <w:rPr>
           <w:u w:val="double"/>
         </w:rPr>
         <w:t>oidtipo_prestacion</w:t>
       </w:r>
-      <w:r>
-        <w:t xml:space="preserve"> + codigo_tipo_prestacion + nombre_tipo_prestacion + </w:t>
+      <w:proofErr w:type="spellEnd"/>
+      <w:r>
+        <w:t xml:space="preserve"> + </w:t>
+      </w:r>
+      <w:proofErr w:type="spellStart"/>
+      <w:r>
+        <w:t>codigo_tipo_prestacion</w:t>
+      </w:r>
+      <w:proofErr w:type="spellEnd"/>
+      <w:r>
+        <w:t xml:space="preserve"> + </w:t>
+      </w:r>
+      <w:proofErr w:type="spellStart"/>
+      <w:r>
+        <w:t>nombre_tipo_prestacion</w:t>
+      </w:r>
+      <w:proofErr w:type="spellEnd"/>
+      <w:r>
+        <w:t xml:space="preserve"> + </w:t>
       </w:r>
       <w:r>
         <w:t>#</w:t>
       </w:r>
+      <w:proofErr w:type="spellStart"/>
       <w:r>
         <w:t>oidtipo_habitacion</w:t>
       </w:r>
+      <w:proofErr w:type="spellEnd"/>
     </w:p>
     <w:p>
       <w:pPr>
         <w:ind w:left="360"/>
       </w:pPr>
+      <w:proofErr w:type="spellStart"/>
       <w:r>
         <w:rPr>
           <w:b/>
@@ -17736,6 +18785,7 @@
         </w:rPr>
         <w:t>n</w:t>
       </w:r>
+      <w:proofErr w:type="spellEnd"/>
       <w:r>
         <w:rPr>
           <w:b/>
@@ -17745,38 +18795,60 @@
       <w:r>
         <w:t xml:space="preserve">= </w:t>
       </w:r>
+      <w:proofErr w:type="spellStart"/>
       <w:r>
         <w:rPr>
           <w:u w:val="double"/>
         </w:rPr>
         <w:t>oidprestacion</w:t>
       </w:r>
-      <w:r>
-        <w:t xml:space="preserve"> + codigo_prestacion + descripci</w:t>
+      <w:proofErr w:type="spellEnd"/>
+      <w:r>
+        <w:t xml:space="preserve"> + </w:t>
+      </w:r>
+      <w:proofErr w:type="spellStart"/>
+      <w:r>
+        <w:t>codigo_prestacion</w:t>
+      </w:r>
+      <w:proofErr w:type="spellEnd"/>
+      <w:r>
+        <w:t xml:space="preserve"> + </w:t>
+      </w:r>
+      <w:proofErr w:type="spellStart"/>
+      <w:r>
+        <w:t>descripci</w:t>
       </w:r>
       <w:r>
         <w:t>o</w:t>
       </w:r>
       <w:r>
-        <w:t xml:space="preserve">n + </w:t>
+        <w:t>n</w:t>
+      </w:r>
+      <w:proofErr w:type="spellEnd"/>
+      <w:r>
+        <w:t xml:space="preserve"> + </w:t>
       </w:r>
       <w:r>
         <w:t>#</w:t>
       </w:r>
+      <w:proofErr w:type="spellStart"/>
       <w:r>
         <w:t>oidtipo_prestacion</w:t>
       </w:r>
+      <w:proofErr w:type="spellEnd"/>
     </w:p>
     <w:p>
       <w:pPr>
         <w:ind w:left="360"/>
       </w:pPr>
+      <w:proofErr w:type="spellStart"/>
       <w:r>
         <w:rPr>
           <w:b/>
         </w:rPr>
         <w:t>CostoPrestacion</w:t>
       </w:r>
+      <w:proofErr w:type="spellEnd"/>
       <w:r>
         <w:rPr>
           <w:b/>
@@ -17786,21 +18858,41 @@
       <w:r>
         <w:t xml:space="preserve">= </w:t>
       </w:r>
+      <w:proofErr w:type="spellStart"/>
       <w:r>
         <w:rPr>
           <w:u w:val="double"/>
         </w:rPr>
         <w:t>oidcosto_prestacion</w:t>
       </w:r>
-      <w:r>
-        <w:t xml:space="preserve"> + fecha_inicio + fecha_fin + monto + </w:t>
+      <w:proofErr w:type="spellEnd"/>
+      <w:r>
+        <w:t xml:space="preserve"> + </w:t>
+      </w:r>
+      <w:proofErr w:type="spellStart"/>
+      <w:r>
+        <w:t>fecha_inicio</w:t>
+      </w:r>
+      <w:proofErr w:type="spellEnd"/>
+      <w:r>
+        <w:t xml:space="preserve"> + </w:t>
+      </w:r>
+      <w:proofErr w:type="spellStart"/>
+      <w:r>
+        <w:t>fecha_fin</w:t>
+      </w:r>
+      <w:proofErr w:type="spellEnd"/>
+      <w:r>
+        <w:t xml:space="preserve"> + monto + </w:t>
       </w:r>
       <w:r>
         <w:t>#</w:t>
       </w:r>
+      <w:proofErr w:type="spellStart"/>
       <w:r>
         <w:t>oidprestacion</w:t>
       </w:r>
+      <w:proofErr w:type="spellEnd"/>
     </w:p>
     <w:p>
       <w:pPr>
@@ -17821,14 +18913,24 @@
       <w:r>
         <w:t xml:space="preserve">= </w:t>
       </w:r>
+      <w:proofErr w:type="spellStart"/>
       <w:r>
         <w:rPr>
           <w:u w:val="double"/>
         </w:rPr>
         <w:t>oidcoseguro</w:t>
       </w:r>
-      <w:r>
-        <w:t xml:space="preserve"> + codigo_coseguro + porcentaje</w:t>
+      <w:proofErr w:type="spellEnd"/>
+      <w:r>
+        <w:t xml:space="preserve"> + </w:t>
+      </w:r>
+      <w:proofErr w:type="spellStart"/>
+      <w:r>
+        <w:t>codigo_coseguro</w:t>
+      </w:r>
+      <w:proofErr w:type="spellEnd"/>
+      <w:r>
+        <w:t xml:space="preserve"> + porcentaje</w:t>
       </w:r>
     </w:p>
     <w:p>
@@ -17850,56 +18952,69 @@
       <w:r>
         <w:t xml:space="preserve">= </w:t>
       </w:r>
+      <w:proofErr w:type="spellStart"/>
       <w:r>
         <w:rPr>
           <w:u w:val="double"/>
         </w:rPr>
         <w:t>oidconvenio</w:t>
       </w:r>
+      <w:proofErr w:type="spellEnd"/>
       <w:r>
         <w:t xml:space="preserve"> + </w:t>
       </w:r>
+      <w:proofErr w:type="spellStart"/>
       <w:r>
         <w:t>fecha_inicio</w:t>
       </w:r>
+      <w:proofErr w:type="spellEnd"/>
       <w:r>
         <w:t xml:space="preserve"> + </w:t>
       </w:r>
+      <w:proofErr w:type="spellStart"/>
       <w:r>
         <w:t>fecha_fin</w:t>
       </w:r>
+      <w:proofErr w:type="spellEnd"/>
       <w:r>
         <w:t xml:space="preserve"> + </w:t>
       </w:r>
       <w:r>
         <w:t>#</w:t>
       </w:r>
+      <w:proofErr w:type="spellStart"/>
       <w:r>
         <w:t>oidplan</w:t>
       </w:r>
+      <w:proofErr w:type="spellEnd"/>
       <w:r>
         <w:t xml:space="preserve"> + </w:t>
       </w:r>
       <w:r>
         <w:t>#</w:t>
       </w:r>
+      <w:proofErr w:type="spellStart"/>
       <w:r>
         <w:t>oidprestacion</w:t>
       </w:r>
+      <w:proofErr w:type="spellEnd"/>
       <w:r>
         <w:t xml:space="preserve"> + </w:t>
       </w:r>
       <w:r>
         <w:t>#</w:t>
       </w:r>
+      <w:proofErr w:type="spellStart"/>
       <w:r>
         <w:t>oidcoseguro</w:t>
       </w:r>
+      <w:proofErr w:type="spellEnd"/>
     </w:p>
     <w:p>
       <w:pPr>
         <w:ind w:left="360"/>
       </w:pPr>
+      <w:proofErr w:type="spellStart"/>
       <w:r>
         <w:rPr>
           <w:b/>
@@ -17918,6 +19033,7 @@
         </w:rPr>
         <w:t>n</w:t>
       </w:r>
+      <w:proofErr w:type="spellEnd"/>
       <w:r>
         <w:rPr>
           <w:b/>
@@ -17927,27 +19043,44 @@
       <w:r>
         <w:t xml:space="preserve">= </w:t>
       </w:r>
+      <w:proofErr w:type="spellStart"/>
       <w:r>
         <w:rPr>
           <w:u w:val="double"/>
         </w:rPr>
         <w:t>oidhabitacion</w:t>
       </w:r>
-      <w:r>
-        <w:t xml:space="preserve"> + numero_habitacion + </w:t>
+      <w:proofErr w:type="spellEnd"/>
+      <w:r>
+        <w:t xml:space="preserve"> + </w:t>
+      </w:r>
+      <w:proofErr w:type="spellStart"/>
+      <w:r>
+        <w:t>numero_habitacion</w:t>
+      </w:r>
+      <w:proofErr w:type="spellEnd"/>
+      <w:r>
+        <w:t xml:space="preserve"> + </w:t>
       </w:r>
       <w:r>
         <w:t>#</w:t>
       </w:r>
-      <w:r>
-        <w:t xml:space="preserve">oidsector + </w:t>
+      <w:proofErr w:type="spellStart"/>
+      <w:r>
+        <w:t>oidsector</w:t>
+      </w:r>
+      <w:proofErr w:type="spellEnd"/>
+      <w:r>
+        <w:t xml:space="preserve"> + </w:t>
       </w:r>
       <w:r>
         <w:t>#</w:t>
       </w:r>
+      <w:proofErr w:type="spellStart"/>
       <w:r>
         <w:t>oidtipo_habitacion</w:t>
       </w:r>
+      <w:proofErr w:type="spellEnd"/>
     </w:p>
     <w:p>
       <w:pPr>
@@ -17968,38 +19101,57 @@
       <w:r>
         <w:t xml:space="preserve">= </w:t>
       </w:r>
+      <w:proofErr w:type="spellStart"/>
       <w:r>
         <w:rPr>
           <w:u w:val="double"/>
         </w:rPr>
         <w:t>oidcama</w:t>
       </w:r>
-      <w:r>
-        <w:t xml:space="preserve"> + numero_cama + </w:t>
+      <w:proofErr w:type="spellEnd"/>
+      <w:r>
+        <w:t xml:space="preserve"> + </w:t>
+      </w:r>
+      <w:proofErr w:type="spellStart"/>
+      <w:r>
+        <w:t>numero_cama</w:t>
+      </w:r>
+      <w:proofErr w:type="spellEnd"/>
+      <w:r>
+        <w:t xml:space="preserve"> + </w:t>
       </w:r>
       <w:r>
         <w:t>#</w:t>
       </w:r>
-      <w:r>
-        <w:t xml:space="preserve">oidhabitacion + </w:t>
+      <w:proofErr w:type="spellStart"/>
+      <w:r>
+        <w:t>oidhabitacion</w:t>
+      </w:r>
+      <w:proofErr w:type="spellEnd"/>
+      <w:r>
+        <w:t xml:space="preserve"> + </w:t>
       </w:r>
       <w:r>
         <w:t>#</w:t>
       </w:r>
+      <w:proofErr w:type="spellStart"/>
       <w:r>
         <w:t>oidestado_cama</w:t>
       </w:r>
+      <w:proofErr w:type="spellEnd"/>
     </w:p>
     <w:p>
       <w:pPr>
         <w:ind w:left="360"/>
       </w:pPr>
+      <w:proofErr w:type="spellStart"/>
       <w:r>
         <w:rPr>
           <w:b/>
         </w:rPr>
         <w:t>EstadoCama</w:t>
       </w:r>
+      <w:proofErr w:type="spellEnd"/>
       <w:r>
         <w:rPr>
           <w:b/>
@@ -18009,15 +19161,22 @@
       <w:r>
         <w:t xml:space="preserve">= </w:t>
       </w:r>
+      <w:proofErr w:type="spellStart"/>
       <w:r>
         <w:rPr>
           <w:u w:val="double"/>
         </w:rPr>
         <w:t>oidestado_cama</w:t>
       </w:r>
-      <w:r>
-        <w:t xml:space="preserve"> + nombre_estado_cama</w:t>
-      </w:r>
+      <w:proofErr w:type="spellEnd"/>
+      <w:r>
+        <w:t xml:space="preserve"> + </w:t>
+      </w:r>
+      <w:proofErr w:type="spellStart"/>
+      <w:r>
+        <w:t>nombre_estado_cama</w:t>
+      </w:r>
+      <w:proofErr w:type="spellEnd"/>
     </w:p>
     <w:p>
       <w:pPr>
@@ -18038,15 +19197,38 @@
       <w:r>
         <w:t xml:space="preserve">= </w:t>
       </w:r>
+      <w:proofErr w:type="spellStart"/>
       <w:r>
         <w:rPr>
           <w:u w:val="double"/>
         </w:rPr>
         <w:t>oidsector</w:t>
       </w:r>
-      <w:r>
-        <w:t xml:space="preserve"> + codigo_sector + descripcion_sector + numero_piso</w:t>
-      </w:r>
+      <w:proofErr w:type="spellEnd"/>
+      <w:r>
+        <w:t xml:space="preserve"> + </w:t>
+      </w:r>
+      <w:proofErr w:type="spellStart"/>
+      <w:r>
+        <w:t>codigo_sector</w:t>
+      </w:r>
+      <w:proofErr w:type="spellEnd"/>
+      <w:r>
+        <w:t xml:space="preserve"> + </w:t>
+      </w:r>
+      <w:proofErr w:type="spellStart"/>
+      <w:r>
+        <w:t>descripcion_sector</w:t>
+      </w:r>
+      <w:proofErr w:type="spellEnd"/>
+      <w:r>
+        <w:t xml:space="preserve"> + </w:t>
+      </w:r>
+      <w:proofErr w:type="spellStart"/>
+      <w:r>
+        <w:t>numero_piso</w:t>
+      </w:r>
+      <w:proofErr w:type="spellEnd"/>
     </w:p>
     <w:p>
       <w:pPr>
@@ -18067,21 +19249,33 @@
       <w:r>
         <w:t xml:space="preserve">= </w:t>
       </w:r>
+      <w:proofErr w:type="spellStart"/>
       <w:r>
         <w:rPr>
           <w:u w:val="double"/>
         </w:rPr>
         <w:t>oidrecibo</w:t>
       </w:r>
-      <w:r>
-        <w:t xml:space="preserve"> + numero_recibo + fecha + </w:t>
+      <w:proofErr w:type="spellEnd"/>
+      <w:r>
+        <w:t xml:space="preserve"> + </w:t>
+      </w:r>
+      <w:proofErr w:type="spellStart"/>
+      <w:r>
+        <w:t>numero_recibo</w:t>
+      </w:r>
+      <w:proofErr w:type="spellEnd"/>
+      <w:r>
+        <w:t xml:space="preserve"> + fecha + </w:t>
       </w:r>
       <w:r>
         <w:t>#</w:t>
       </w:r>
+      <w:proofErr w:type="spellStart"/>
       <w:r>
         <w:t>oidfactura_paciente</w:t>
       </w:r>
+      <w:proofErr w:type="spellEnd"/>
     </w:p>
     <w:p>
       <w:pPr>
@@ -18090,6 +19284,7 @@
           <w:u w:val="wave"/>
         </w:rPr>
       </w:pPr>
+      <w:proofErr w:type="spellStart"/>
       <w:r>
         <w:rPr>
           <w:b/>
@@ -18102,6 +19297,7 @@
         </w:rPr>
         <w:t>Paciente</w:t>
       </w:r>
+      <w:proofErr w:type="spellEnd"/>
       <w:r>
         <w:rPr>
           <w:b/>
@@ -18114,32 +19310,50 @@
       <w:r>
         <w:t xml:space="preserve"> </w:t>
       </w:r>
+      <w:proofErr w:type="spellStart"/>
       <w:r>
         <w:rPr>
           <w:u w:val="double"/>
         </w:rPr>
         <w:t>oidfactura_paciente</w:t>
       </w:r>
-      <w:r>
-        <w:t xml:space="preserve"> + numero_factura_paciente + fecha + monto + </w:t>
+      <w:proofErr w:type="spellEnd"/>
+      <w:r>
+        <w:t xml:space="preserve"> + </w:t>
+      </w:r>
+      <w:proofErr w:type="spellStart"/>
+      <w:r>
+        <w:t>numero_factura_paciente</w:t>
+      </w:r>
+      <w:proofErr w:type="spellEnd"/>
+      <w:r>
+        <w:t xml:space="preserve"> + fecha + monto + </w:t>
       </w:r>
       <w:r>
         <w:t>#</w:t>
       </w:r>
-      <w:r>
-        <w:t xml:space="preserve">oidestado_factura_paciente + </w:t>
+      <w:proofErr w:type="spellStart"/>
+      <w:r>
+        <w:t>oidestado_factura_paciente</w:t>
+      </w:r>
+      <w:proofErr w:type="spellEnd"/>
+      <w:r>
+        <w:t xml:space="preserve"> + </w:t>
       </w:r>
       <w:r>
         <w:t>#</w:t>
       </w:r>
+      <w:proofErr w:type="spellStart"/>
       <w:r>
         <w:t>oidficha_internacion</w:t>
       </w:r>
+      <w:proofErr w:type="spellEnd"/>
     </w:p>
     <w:p>
       <w:pPr>
         <w:ind w:left="360"/>
       </w:pPr>
+      <w:proofErr w:type="spellStart"/>
       <w:r>
         <w:rPr>
           <w:b/>
@@ -18152,6 +19366,7 @@
         </w:rPr>
         <w:t>Paciente</w:t>
       </w:r>
+      <w:proofErr w:type="spellEnd"/>
       <w:r>
         <w:rPr>
           <w:b/>
@@ -18161,20 +19376,28 @@
       <w:r>
         <w:t xml:space="preserve">= </w:t>
       </w:r>
+      <w:proofErr w:type="spellStart"/>
       <w:r>
         <w:rPr>
           <w:u w:val="double"/>
         </w:rPr>
         <w:t>oidestado_factura_paciente</w:t>
       </w:r>
-      <w:r>
-        <w:t xml:space="preserve"> + nombre_estado_factura_paciente</w:t>
-      </w:r>
+      <w:proofErr w:type="spellEnd"/>
+      <w:r>
+        <w:t xml:space="preserve"> + </w:t>
+      </w:r>
+      <w:proofErr w:type="spellStart"/>
+      <w:r>
+        <w:t>nombre_estado_factura_paciente</w:t>
+      </w:r>
+      <w:proofErr w:type="spellEnd"/>
     </w:p>
     <w:p>
       <w:pPr>
         <w:ind w:left="360"/>
       </w:pPr>
+      <w:proofErr w:type="spellStart"/>
       <w:r>
         <w:rPr>
           <w:b/>
@@ -18193,6 +19416,7 @@
         </w:rPr>
         <w:t>chaInternacion</w:t>
       </w:r>
+      <w:proofErr w:type="spellEnd"/>
       <w:r>
         <w:rPr>
           <w:b/>
@@ -18202,15 +19426,22 @@
       <w:r>
         <w:t xml:space="preserve">= </w:t>
       </w:r>
+      <w:proofErr w:type="spellStart"/>
       <w:r>
         <w:rPr>
           <w:u w:val="double"/>
         </w:rPr>
         <w:t>oidestado_ficha_internacion</w:t>
       </w:r>
-      <w:r>
-        <w:t xml:space="preserve"> + nombre_estado_ficha_internacion</w:t>
-      </w:r>
+      <w:proofErr w:type="spellEnd"/>
+      <w:r>
+        <w:t xml:space="preserve"> + </w:t>
+      </w:r>
+      <w:proofErr w:type="spellStart"/>
+      <w:r>
+        <w:t>nombre_estado_ficha_internacion</w:t>
+      </w:r>
+      <w:proofErr w:type="spellEnd"/>
     </w:p>
     <w:p>
       <w:pPr>
@@ -18242,7 +19473,13 @@
       </w:pPr>
       <w:r>
         <w:lastRenderedPageBreak/>
-        <w:t>Desarrollo e implementación</w:t>
+        <w:t xml:space="preserve">Desarrollo e </w:t>
+      </w:r>
+      <w:r>
+        <w:t>I</w:t>
+      </w:r>
+      <w:r>
+        <w:t>mplementación</w:t>
       </w:r>
     </w:p>
     <w:p/>
@@ -18260,7 +19497,15 @@
         <w:t>ava</w:t>
       </w:r>
       <w:r>
-        <w:t>”, y el motor de base de datos “MySql”.</w:t>
+        <w:t>”, y el motor de base de datos “</w:t>
+      </w:r>
+      <w:proofErr w:type="spellStart"/>
+      <w:r>
+        <w:t>MySql</w:t>
+      </w:r>
+      <w:proofErr w:type="spellEnd"/>
+      <w:r>
+        <w:t>”.</w:t>
       </w:r>
     </w:p>
     <w:p>
@@ -19687,6 +20932,119 @@
     </w:lvl>
   </w:abstractNum>
   <w:abstractNum w:abstractNumId="10">
+    <w:nsid w:val="283544D5"/>
+    <w:multiLevelType w:val="hybridMultilevel"/>
+    <w:tmpl w:val="A66273AE"/>
+    <w:lvl w:ilvl="0" w:tplc="2C0A0001">
+      <w:start w:val="1"/>
+      <w:numFmt w:val="bullet"/>
+      <w:lvlText w:val=""/>
+      <w:lvlJc w:val="left"/>
+      <w:pPr>
+        <w:ind w:left="720" w:hanging="360"/>
+      </w:pPr>
+      <w:rPr>
+        <w:rFonts w:ascii="Symbol" w:hAnsi="Symbol" w:hint="default"/>
+      </w:rPr>
+    </w:lvl>
+    <w:lvl w:ilvl="1" w:tplc="2C0A0003">
+      <w:start w:val="1"/>
+      <w:numFmt w:val="bullet"/>
+      <w:lvlText w:val="o"/>
+      <w:lvlJc w:val="left"/>
+      <w:pPr>
+        <w:ind w:left="1440" w:hanging="360"/>
+      </w:pPr>
+      <w:rPr>
+        <w:rFonts w:ascii="Courier New" w:hAnsi="Courier New" w:cs="Courier New" w:hint="default"/>
+      </w:rPr>
+    </w:lvl>
+    <w:lvl w:ilvl="2" w:tplc="2C0A0005" w:tentative="1">
+      <w:start w:val="1"/>
+      <w:numFmt w:val="bullet"/>
+      <w:lvlText w:val=""/>
+      <w:lvlJc w:val="left"/>
+      <w:pPr>
+        <w:ind w:left="2160" w:hanging="360"/>
+      </w:pPr>
+      <w:rPr>
+        <w:rFonts w:ascii="Wingdings" w:hAnsi="Wingdings" w:hint="default"/>
+      </w:rPr>
+    </w:lvl>
+    <w:lvl w:ilvl="3" w:tplc="2C0A0001" w:tentative="1">
+      <w:start w:val="1"/>
+      <w:numFmt w:val="bullet"/>
+      <w:lvlText w:val=""/>
+      <w:lvlJc w:val="left"/>
+      <w:pPr>
+        <w:ind w:left="2880" w:hanging="360"/>
+      </w:pPr>
+      <w:rPr>
+        <w:rFonts w:ascii="Symbol" w:hAnsi="Symbol" w:hint="default"/>
+      </w:rPr>
+    </w:lvl>
+    <w:lvl w:ilvl="4" w:tplc="2C0A0003" w:tentative="1">
+      <w:start w:val="1"/>
+      <w:numFmt w:val="bullet"/>
+      <w:lvlText w:val="o"/>
+      <w:lvlJc w:val="left"/>
+      <w:pPr>
+        <w:ind w:left="3600" w:hanging="360"/>
+      </w:pPr>
+      <w:rPr>
+        <w:rFonts w:ascii="Courier New" w:hAnsi="Courier New" w:cs="Courier New" w:hint="default"/>
+      </w:rPr>
+    </w:lvl>
+    <w:lvl w:ilvl="5" w:tplc="2C0A0005" w:tentative="1">
+      <w:start w:val="1"/>
+      <w:numFmt w:val="bullet"/>
+      <w:lvlText w:val=""/>
+      <w:lvlJc w:val="left"/>
+      <w:pPr>
+        <w:ind w:left="4320" w:hanging="360"/>
+      </w:pPr>
+      <w:rPr>
+        <w:rFonts w:ascii="Wingdings" w:hAnsi="Wingdings" w:hint="default"/>
+      </w:rPr>
+    </w:lvl>
+    <w:lvl w:ilvl="6" w:tplc="2C0A0001" w:tentative="1">
+      <w:start w:val="1"/>
+      <w:numFmt w:val="bullet"/>
+      <w:lvlText w:val=""/>
+      <w:lvlJc w:val="left"/>
+      <w:pPr>
+        <w:ind w:left="5040" w:hanging="360"/>
+      </w:pPr>
+      <w:rPr>
+        <w:rFonts w:ascii="Symbol" w:hAnsi="Symbol" w:hint="default"/>
+      </w:rPr>
+    </w:lvl>
+    <w:lvl w:ilvl="7" w:tplc="2C0A0003" w:tentative="1">
+      <w:start w:val="1"/>
+      <w:numFmt w:val="bullet"/>
+      <w:lvlText w:val="o"/>
+      <w:lvlJc w:val="left"/>
+      <w:pPr>
+        <w:ind w:left="5760" w:hanging="360"/>
+      </w:pPr>
+      <w:rPr>
+        <w:rFonts w:ascii="Courier New" w:hAnsi="Courier New" w:cs="Courier New" w:hint="default"/>
+      </w:rPr>
+    </w:lvl>
+    <w:lvl w:ilvl="8" w:tplc="2C0A0005" w:tentative="1">
+      <w:start w:val="1"/>
+      <w:numFmt w:val="bullet"/>
+      <w:lvlText w:val=""/>
+      <w:lvlJc w:val="left"/>
+      <w:pPr>
+        <w:ind w:left="6480" w:hanging="360"/>
+      </w:pPr>
+      <w:rPr>
+        <w:rFonts w:ascii="Wingdings" w:hAnsi="Wingdings" w:hint="default"/>
+      </w:rPr>
+    </w:lvl>
+  </w:abstractNum>
+  <w:abstractNum w:abstractNumId="11">
     <w:nsid w:val="296A7B9B"/>
     <w:multiLevelType w:val="multilevel"/>
     <w:tmpl w:val="78385A8A"/>
@@ -19799,7 +21157,7 @@
       </w:rPr>
     </w:lvl>
   </w:abstractNum>
-  <w:abstractNum w:abstractNumId="11">
+  <w:abstractNum w:abstractNumId="12">
     <w:nsid w:val="2ADA15D4"/>
     <w:multiLevelType w:val="hybridMultilevel"/>
     <w:tmpl w:val="4198E8E8"/>
@@ -19885,7 +21243,7 @@
       </w:pPr>
     </w:lvl>
   </w:abstractNum>
-  <w:abstractNum w:abstractNumId="12">
+  <w:abstractNum w:abstractNumId="13">
     <w:nsid w:val="351F2E1F"/>
     <w:multiLevelType w:val="hybridMultilevel"/>
     <w:tmpl w:val="4198E8E8"/>
@@ -19971,7 +21329,7 @@
       </w:pPr>
     </w:lvl>
   </w:abstractNum>
-  <w:abstractNum w:abstractNumId="13">
+  <w:abstractNum w:abstractNumId="14">
     <w:nsid w:val="3E1C7A97"/>
     <w:multiLevelType w:val="hybridMultilevel"/>
     <w:tmpl w:val="4198E8E8"/>
@@ -20057,7 +21415,7 @@
       </w:pPr>
     </w:lvl>
   </w:abstractNum>
-  <w:abstractNum w:abstractNumId="14">
+  <w:abstractNum w:abstractNumId="15">
     <w:nsid w:val="40117DCE"/>
     <w:multiLevelType w:val="hybridMultilevel"/>
     <w:tmpl w:val="D736C0FE"/>
@@ -20146,7 +21504,7 @@
       </w:pPr>
     </w:lvl>
   </w:abstractNum>
-  <w:abstractNum w:abstractNumId="15">
+  <w:abstractNum w:abstractNumId="16">
     <w:nsid w:val="40385C8C"/>
     <w:multiLevelType w:val="hybridMultilevel"/>
     <w:tmpl w:val="862E250C"/>
@@ -20259,7 +21617,7 @@
       </w:rPr>
     </w:lvl>
   </w:abstractNum>
-  <w:abstractNum w:abstractNumId="16">
+  <w:abstractNum w:abstractNumId="17">
     <w:nsid w:val="448A3725"/>
     <w:multiLevelType w:val="hybridMultilevel"/>
     <w:tmpl w:val="4198E8E8"/>
@@ -20345,7 +21703,7 @@
       </w:pPr>
     </w:lvl>
   </w:abstractNum>
-  <w:abstractNum w:abstractNumId="17">
+  <w:abstractNum w:abstractNumId="18">
     <w:nsid w:val="4E1B25BC"/>
     <w:multiLevelType w:val="hybridMultilevel"/>
     <w:tmpl w:val="4198E8E8"/>
@@ -20431,7 +21789,7 @@
       </w:pPr>
     </w:lvl>
   </w:abstractNum>
-  <w:abstractNum w:abstractNumId="18">
+  <w:abstractNum w:abstractNumId="19">
     <w:nsid w:val="525E2851"/>
     <w:multiLevelType w:val="hybridMultilevel"/>
     <w:tmpl w:val="93BE60E8"/>
@@ -20545,7 +21903,7 @@
       </w:rPr>
     </w:lvl>
   </w:abstractNum>
-  <w:abstractNum w:abstractNumId="19">
+  <w:abstractNum w:abstractNumId="20">
     <w:nsid w:val="546E4815"/>
     <w:multiLevelType w:val="hybridMultilevel"/>
     <w:tmpl w:val="463E0786"/>
@@ -20658,7 +22016,7 @@
       </w:rPr>
     </w:lvl>
   </w:abstractNum>
-  <w:abstractNum w:abstractNumId="20">
+  <w:abstractNum w:abstractNumId="21">
     <w:nsid w:val="5C8D5BEE"/>
     <w:multiLevelType w:val="hybridMultilevel"/>
     <w:tmpl w:val="E6C845CE"/>
@@ -20771,7 +22129,7 @@
       </w:rPr>
     </w:lvl>
   </w:abstractNum>
-  <w:abstractNum w:abstractNumId="21">
+  <w:abstractNum w:abstractNumId="22">
     <w:nsid w:val="5E687FEC"/>
     <w:multiLevelType w:val="hybridMultilevel"/>
     <w:tmpl w:val="ADDC3D44"/>
@@ -20857,7 +22215,7 @@
       </w:pPr>
     </w:lvl>
   </w:abstractNum>
-  <w:abstractNum w:abstractNumId="22">
+  <w:abstractNum w:abstractNumId="23">
     <w:nsid w:val="786632DC"/>
     <w:multiLevelType w:val="hybridMultilevel"/>
     <w:tmpl w:val="9AA076BC"/>
@@ -20971,22 +22329,22 @@
     </w:lvl>
   </w:abstractNum>
   <w:num w:numId="1">
-    <w:abstractNumId w:val="19"/>
+    <w:abstractNumId w:val="20"/>
   </w:num>
   <w:num w:numId="2">
-    <w:abstractNumId w:val="21"/>
+    <w:abstractNumId w:val="22"/>
   </w:num>
   <w:num w:numId="3">
-    <w:abstractNumId w:val="11"/>
+    <w:abstractNumId w:val="12"/>
   </w:num>
   <w:num w:numId="4">
-    <w:abstractNumId w:val="22"/>
+    <w:abstractNumId w:val="23"/>
   </w:num>
   <w:num w:numId="5">
     <w:abstractNumId w:val="3"/>
   </w:num>
   <w:num w:numId="6">
-    <w:abstractNumId w:val="10"/>
+    <w:abstractNumId w:val="11"/>
   </w:num>
   <w:num w:numId="7">
     <w:abstractNumId w:val="0"/>
@@ -20995,13 +22353,13 @@
     <w:abstractNumId w:val="2"/>
   </w:num>
   <w:num w:numId="9">
-    <w:abstractNumId w:val="12"/>
+    <w:abstractNumId w:val="13"/>
   </w:num>
   <w:num w:numId="10">
-    <w:abstractNumId w:val="17"/>
+    <w:abstractNumId w:val="18"/>
   </w:num>
   <w:num w:numId="11">
-    <w:abstractNumId w:val="13"/>
+    <w:abstractNumId w:val="14"/>
   </w:num>
   <w:num w:numId="12">
     <w:abstractNumId w:val="5"/>
@@ -21010,7 +22368,7 @@
     <w:abstractNumId w:val="1"/>
   </w:num>
   <w:num w:numId="14">
-    <w:abstractNumId w:val="15"/>
+    <w:abstractNumId w:val="16"/>
   </w:num>
   <w:num w:numId="15">
     <w:abstractNumId w:val="7"/>
@@ -21019,16 +22377,16 @@
     <w:abstractNumId w:val="4"/>
   </w:num>
   <w:num w:numId="17">
-    <w:abstractNumId w:val="18"/>
+    <w:abstractNumId w:val="19"/>
   </w:num>
   <w:num w:numId="18">
-    <w:abstractNumId w:val="20"/>
+    <w:abstractNumId w:val="21"/>
   </w:num>
   <w:num w:numId="19">
     <w:abstractNumId w:val="8"/>
   </w:num>
   <w:num w:numId="20">
-    <w:abstractNumId w:val="16"/>
+    <w:abstractNumId w:val="17"/>
   </w:num>
   <w:num w:numId="21">
     <w:abstractNumId w:val="5"/>
@@ -21040,7 +22398,10 @@
     <w:abstractNumId w:val="9"/>
   </w:num>
   <w:num w:numId="24">
-    <w:abstractNumId w:val="14"/>
+    <w:abstractNumId w:val="15"/>
+  </w:num>
+  <w:num w:numId="25">
+    <w:abstractNumId w:val="10"/>
   </w:num>
 </w:numbering>
 </file>
@@ -22496,7 +23857,7 @@
 </file>
 
 <file path=customXml/itemProps2.xml><?xml version="1.0" encoding="utf-8"?>
-<ds:datastoreItem xmlns:ds="http://schemas.openxmlformats.org/officeDocument/2006/customXml" ds:itemID="{0B260C9C-DE98-447A-9EB1-C947F7399A09}">
+<ds:datastoreItem xmlns:ds="http://schemas.openxmlformats.org/officeDocument/2006/customXml" ds:itemID="{552C9D0C-8752-4EE9-9DC0-639FFB180C5B}">
   <ds:schemaRefs>
     <ds:schemaRef ds:uri="http://schemas.openxmlformats.org/officeDocument/2006/bibliography"/>
   </ds:schemaRefs>

</xml_diff>

<commit_message>
Arreglos diagramas de actividades
</commit_message>
<xml_diff>
--- a/EntregaProyecto/Ejercicio N°4 eje 5.docx
+++ b/EntregaProyecto/Ejercicio N°4 eje 5.docx
@@ -19,6 +19,7 @@
             <w:docPartUnique/>
           </w:docPartObj>
         </w:sdtPr>
+        <w:sdtEndPr/>
         <w:sdtContent>
           <w:r>
             <w:rPr>
@@ -899,6 +900,7 @@
                                     <w:dataBinding w:prefixMappings="xmlns:ns0='http://schemas.openxmlformats.org/officeDocument/2006/extended-properties'" w:xpath="/ns0:Properties[1]/ns0:Company[1]" w:storeItemID="{6668398D-A668-4E3E-A5EB-62B293D839F1}"/>
                                     <w:text/>
                                   </w:sdtPr>
+                                  <w:sdtEndPr/>
                                   <w:sdtContent>
                                     <w:p>
                                       <w:pPr>
@@ -1000,6 +1002,7 @@
                                       <w:calendar w:val="gregorian"/>
                                     </w:date>
                                   </w:sdtPr>
+                                  <w:sdtEndPr/>
                                   <w:sdtContent>
                                     <w:p>
                                       <w:pPr>
@@ -1081,6 +1084,7 @@
                                     <w:dataBinding w:prefixMappings="xmlns:ns0='http://schemas.openxmlformats.org/package/2006/metadata/core-properties' xmlns:ns1='http://purl.org/dc/elements/1.1/'" w:xpath="/ns0:coreProperties[1]/ns1:title[1]" w:storeItemID="{6C3C8BC8-F283-45AE-878A-BAB7291924A1}"/>
                                     <w:text/>
                                   </w:sdtPr>
+                                  <w:sdtEndPr/>
                                   <w:sdtContent>
                                     <w:p>
                                       <w:pPr>
@@ -1120,6 +1124,7 @@
                                     <w:dataBinding w:prefixMappings="xmlns:ns0='http://schemas.openxmlformats.org/package/2006/metadata/core-properties' xmlns:ns1='http://purl.org/dc/elements/1.1/'" w:xpath="/ns0:coreProperties[1]/ns1:subject[1]" w:storeItemID="{6C3C8BC8-F283-45AE-878A-BAB7291924A1}"/>
                                     <w:text/>
                                   </w:sdtPr>
+                                  <w:sdtEndPr/>
                                   <w:sdtContent>
                                     <w:p>
                                       <w:pPr>
@@ -1158,6 +1163,7 @@
                                     <w:dataBinding w:prefixMappings="xmlns:ns0='http://schemas.openxmlformats.org/package/2006/metadata/core-properties' xmlns:ns1='http://purl.org/dc/elements/1.1/'" w:xpath="/ns0:coreProperties[1]/ns1:creator[1]" w:storeItemID="{6C3C8BC8-F283-45AE-878A-BAB7291924A1}"/>
                                     <w:text/>
                                   </w:sdtPr>
+                                  <w:sdtEndPr/>
                                   <w:sdtContent>
                                     <w:p>
                                       <w:pPr>
@@ -1213,7 +1219,7 @@
               </mc:Choice>
               <mc:Fallback>
                 <w:pict>
-                  <v:group id="Grupo 3" o:spid="_x0000_s1026" style="position:absolute;margin-left:0;margin-top:0;width:611.95pt;height:9in;z-index:251659264;mso-width-percent:1000;mso-height-percent:1000;mso-position-horizontal:center;mso-position-horizontal-relative:page;mso-position-vertical:center;mso-position-vertical-relative:margin;mso-width-percent:1000;mso-height-percent:1000;mso-height-relative:margin" coordorigin=",1440" coordsize="12240,12959" o:gfxdata="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" o:allowincell="f">
+                  <v:group id="Grupo 3" o:spid="_x0000_s1026" style="position:absolute;margin-left:0;margin-top:0;width:611.95pt;height:9in;z-index:251659264;mso-width-percent:1000;mso-height-percent:1000;mso-position-horizontal:center;mso-position-horizontal-relative:page;mso-position-vertical:center;mso-position-vertical-relative:margin;mso-width-percent:1000;mso-height-percent:1000;mso-height-relative:margin" coordorigin=",1440" coordsize="12240,12959" o:gfxdata="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" o:allowincell="f">
                     <v:group id="Group 4" o:spid="_x0000_s1027" style="position:absolute;top:9661;width:12240;height:4738" coordorigin="-6,3399" coordsize="12197,4253" o:gfxdata="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">
                       <v:group id="Group 5" o:spid="_x0000_s1028" style="position:absolute;left:-6;top:3717;width:12189;height:3550" coordorigin="18,7468" coordsize="12189,3550" o:gfxdata="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">
                         <v:shape id="Freeform 6" o:spid="_x0000_s1029" style="position:absolute;left:18;top:7837;width:7132;height:2863;visibility:visible;mso-wrap-style:square;v-text-anchor:top" coordsize="7132,2863" o:gfxdata="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" path="m,l17,2863,7132,2578r,-2378l,xe" fillcolor="#a7bfde" stroked="f">
@@ -1269,6 +1275,7 @@
                               <w:dataBinding w:prefixMappings="xmlns:ns0='http://schemas.openxmlformats.org/officeDocument/2006/extended-properties'" w:xpath="/ns0:Properties[1]/ns0:Company[1]" w:storeItemID="{6668398D-A668-4E3E-A5EB-62B293D839F1}"/>
                               <w:text/>
                             </w:sdtPr>
+                            <w:sdtEndPr/>
                             <w:sdtContent>
                               <w:p>
                                 <w:pPr>
@@ -1331,6 +1338,7 @@
                                 <w:calendar w:val="gregorian"/>
                               </w:date>
                             </w:sdtPr>
+                            <w:sdtEndPr/>
                             <w:sdtContent>
                               <w:p>
                                 <w:pPr>
@@ -1373,6 +1381,7 @@
                               <w:dataBinding w:prefixMappings="xmlns:ns0='http://schemas.openxmlformats.org/package/2006/metadata/core-properties' xmlns:ns1='http://purl.org/dc/elements/1.1/'" w:xpath="/ns0:coreProperties[1]/ns1:title[1]" w:storeItemID="{6C3C8BC8-F283-45AE-878A-BAB7291924A1}"/>
                               <w:text/>
                             </w:sdtPr>
+                            <w:sdtEndPr/>
                             <w:sdtContent>
                               <w:p>
                                 <w:pPr>
@@ -1412,6 +1421,7 @@
                               <w:dataBinding w:prefixMappings="xmlns:ns0='http://schemas.openxmlformats.org/package/2006/metadata/core-properties' xmlns:ns1='http://purl.org/dc/elements/1.1/'" w:xpath="/ns0:coreProperties[1]/ns1:subject[1]" w:storeItemID="{6C3C8BC8-F283-45AE-878A-BAB7291924A1}"/>
                               <w:text/>
                             </w:sdtPr>
+                            <w:sdtEndPr/>
                             <w:sdtContent>
                               <w:p>
                                 <w:pPr>
@@ -1450,6 +1460,7 @@
                               <w:dataBinding w:prefixMappings="xmlns:ns0='http://schemas.openxmlformats.org/package/2006/metadata/core-properties' xmlns:ns1='http://purl.org/dc/elements/1.1/'" w:xpath="/ns0:coreProperties[1]/ns1:creator[1]" w:storeItemID="{6C3C8BC8-F283-45AE-878A-BAB7291924A1}"/>
                               <w:text/>
                             </w:sdtPr>
+                            <w:sdtEndPr/>
                             <w:sdtContent>
                               <w:p>
                                 <w:pPr>
@@ -1662,8 +1673,6 @@
       <w:r>
         <w:t xml:space="preserve"> del subsistema de Persistencia</w:t>
       </w:r>
-      <w:bookmarkStart w:id="0" w:name="_GoBack"/>
-      <w:bookmarkEnd w:id="0"/>
     </w:p>
     <w:p>
       <w:pPr>
@@ -1732,10 +1741,7 @@
         <w:ind w:left="567"/>
       </w:pPr>
       <w:r>
-        <w:t xml:space="preserve">Casos de Prueba – Caso de </w:t>
-      </w:r>
-      <w:r>
-        <w:t>Uso Generar Factura Paciente</w:t>
+        <w:t>Casos de Prueba – Caso de Uso Generar Factura Paciente</w:t>
       </w:r>
     </w:p>
     <w:p>
@@ -1749,13 +1755,7 @@
         <w:ind w:left="567"/>
       </w:pPr>
       <w:r>
-        <w:t xml:space="preserve">Diagrama de actividad – Caso de Uso </w:t>
-      </w:r>
-      <w:r>
-        <w:t>Cobrar</w:t>
-      </w:r>
-      <w:r>
-        <w:t xml:space="preserve"> Factura Paciente</w:t>
+        <w:t>Diagrama de actividad – Caso de Uso Cobrar Factura Paciente</w:t>
       </w:r>
     </w:p>
     <w:p>
@@ -4296,24 +4296,11 @@
         </w:numPr>
       </w:pPr>
       <w:r>
-        <w:t>Diagrama de actividad Caso de uso: Generar Factura Paciente</w:t>
-      </w:r>
-      <w:r>
-        <w:fldChar w:fldCharType="begin"/>
-      </w:r>
-      <w:r>
-        <w:instrText xml:space="preserve"> XE "Diagrama de actividad Caso de uso\: Generar Factura Paciente" </w:instrText>
-      </w:r>
-      <w:r>
-        <w:fldChar w:fldCharType="end"/>
-      </w:r>
-    </w:p>
-    <w:p>
-      <w:pPr>
-        <w:jc w:val="center"/>
-      </w:pPr>
-      <w:r>
-        <w:object w:dxaOrig="10642" w:dyaOrig="15806">
+        <w:rPr>
+          <w:noProof/>
+        </w:rPr>
+        <w:lastRenderedPageBreak/>
+        <w:pict>
           <v:shapetype id="_x0000_t75" coordsize="21600,21600" o:spt="75" o:preferrelative="t" path="m@4@5l@4@11@9@11@9@5xe" filled="f" stroked="f">
             <v:stroke joinstyle="miter"/>
             <v:formulas>
@@ -4333,11 +4320,30 @@
             <v:path o:extrusionok="f" gradientshapeok="t" o:connecttype="rect"/>
             <o:lock v:ext="edit" aspectratio="t"/>
           </v:shapetype>
-          <v:shape id="_x0000_i1025" type="#_x0000_t75" style="width:414.75pt;height:615.75pt" o:ole="">
+          <v:shape id="_x0000_s1028" type="#_x0000_t75" style="position:absolute;left:0;text-align:left;margin-left:23.2pt;margin-top:-54.55pt;width:532.1pt;height:790.3pt;z-index:251661312;mso-position-horizontal-relative:text;mso-position-vertical-relative:text">
             <v:imagedata r:id="rId13" o:title=""/>
+            <w10:wrap type="square" side="right"/>
           </v:shape>
-          <o:OLEObject Type="Embed" ProgID="Visio.Drawing.11" ShapeID="_x0000_i1025" DrawAspect="Content" ObjectID="_1384243119" r:id="rId14"/>
-        </w:object>
+          <o:OLEObject Type="Embed" ProgID="Visio.Drawing.11" ShapeID="_x0000_s1028" DrawAspect="Content" ObjectID="_1384272516" r:id="rId14"/>
+        </w:pict>
+      </w:r>
+      <w:r>
+        <w:t xml:space="preserve"> </w:t>
+      </w:r>
+      <w:r>
+        <w:fldChar w:fldCharType="begin"/>
+      </w:r>
+      <w:r>
+        <w:instrText xml:space="preserve"> XE "Diagrama de actividad Caso de uso\: Generar Factura Paciente" </w:instrText>
+      </w:r>
+      <w:r>
+        <w:fldChar w:fldCharType="end"/>
+      </w:r>
+    </w:p>
+    <w:p>
+      <w:r>
+        <w:lastRenderedPageBreak/>
+        <w:br w:type="textWrapping" w:clear="all"/>
       </w:r>
     </w:p>
     <w:p>
@@ -4349,15 +4355,19 @@
         </w:numPr>
       </w:pPr>
       <w:r>
-        <w:lastRenderedPageBreak/>
         <w:t>Clases de Equivalencia Caso de uso: Generar Factura Paciente</w:t>
       </w:r>
       <w:r>
         <w:fldChar w:fldCharType="begin"/>
       </w:r>
       <w:r>
-        <w:instrText xml:space="preserve"> XE "Clases de Equivalencia Caso de uso\: Generar Factura Paciente:•</w:instrText>
-      </w:r>
+        <w:instrText xml:space="preserve"> XE "Clases de Equivalencia Caso de uso\: Generar Factura Paciente</w:instrText>
+      </w:r>
+      <w:proofErr w:type="gramStart"/>
+      <w:r>
+        <w:instrText>:•</w:instrText>
+      </w:r>
+      <w:proofErr w:type="gramEnd"/>
       <w:r>
         <w:tab/>
         <w:instrText xml:space="preserve">Clases de Equivalencia Caso de uso: Generar Factura Paciente" </w:instrText>
@@ -5837,17 +5847,8 @@
                 <w:rFonts w:asciiTheme="minorHAnsi" w:hAnsiTheme="minorHAnsi" w:cstheme="minorHAnsi"/>
                 <w:lang w:val="es-AR"/>
               </w:rPr>
-              <w:t xml:space="preserve"> o </w:t>
-            </w:r>
-            <w:proofErr w:type="spellStart"/>
-            <w:r>
-              <w:rPr>
-                <w:rFonts w:asciiTheme="minorHAnsi" w:hAnsiTheme="minorHAnsi" w:cstheme="minorHAnsi"/>
-                <w:lang w:val="es-AR"/>
-              </w:rPr>
-              <w:t>Enter</w:t>
-            </w:r>
-            <w:proofErr w:type="spellEnd"/>
+              <w:t xml:space="preserve"> o Enter</w:t>
+            </w:r>
             <w:r>
               <w:rPr>
                 <w:rFonts w:asciiTheme="minorHAnsi" w:hAnsiTheme="minorHAnsi" w:cstheme="minorHAnsi"/>
@@ -6262,17 +6263,8 @@
                 <w:rFonts w:asciiTheme="minorHAnsi" w:hAnsiTheme="minorHAnsi" w:cstheme="minorHAnsi"/>
                 <w:lang w:val="es-AR"/>
               </w:rPr>
-              <w:t xml:space="preserve"> o </w:t>
-            </w:r>
-            <w:proofErr w:type="spellStart"/>
-            <w:r>
-              <w:rPr>
-                <w:rFonts w:asciiTheme="minorHAnsi" w:hAnsiTheme="minorHAnsi" w:cstheme="minorHAnsi"/>
-                <w:lang w:val="es-AR"/>
-              </w:rPr>
-              <w:t>Enter</w:t>
-            </w:r>
-            <w:proofErr w:type="spellEnd"/>
+              <w:t xml:space="preserve"> o Enter</w:t>
+            </w:r>
             <w:r>
               <w:rPr>
                 <w:rFonts w:asciiTheme="minorHAnsi" w:hAnsiTheme="minorHAnsi" w:cstheme="minorHAnsi"/>
@@ -7049,23 +7041,7 @@
                 <w:rFonts w:asciiTheme="minorHAnsi" w:hAnsiTheme="minorHAnsi" w:cstheme="minorHAnsi"/>
                 <w:lang w:val="es-AR"/>
               </w:rPr>
-              <w:t xml:space="preserve">Presionar el botón “Mostrar Ficha” o </w:t>
-            </w:r>
-            <w:proofErr w:type="spellStart"/>
-            <w:r>
-              <w:rPr>
-                <w:rFonts w:asciiTheme="minorHAnsi" w:hAnsiTheme="minorHAnsi" w:cstheme="minorHAnsi"/>
-                <w:lang w:val="es-AR"/>
-              </w:rPr>
-              <w:t>Enter</w:t>
-            </w:r>
-            <w:proofErr w:type="spellEnd"/>
-            <w:r>
-              <w:rPr>
-                <w:rFonts w:asciiTheme="minorHAnsi" w:hAnsiTheme="minorHAnsi" w:cstheme="minorHAnsi"/>
-                <w:lang w:val="es-AR"/>
-              </w:rPr>
-              <w:t>.</w:t>
+              <w:t>Presionar el botón “Mostrar Ficha” o Enter.</w:t>
             </w:r>
           </w:p>
           <w:p>
@@ -7684,23 +7660,7 @@
                 <w:rFonts w:asciiTheme="minorHAnsi" w:hAnsiTheme="minorHAnsi" w:cstheme="minorHAnsi"/>
                 <w:lang w:val="es-AR"/>
               </w:rPr>
-              <w:t xml:space="preserve">Presionar el botón “Mostrar Ficha” o </w:t>
-            </w:r>
-            <w:proofErr w:type="spellStart"/>
-            <w:r>
-              <w:rPr>
-                <w:rFonts w:asciiTheme="minorHAnsi" w:hAnsiTheme="minorHAnsi" w:cstheme="minorHAnsi"/>
-                <w:lang w:val="es-AR"/>
-              </w:rPr>
-              <w:t>Enter</w:t>
-            </w:r>
-            <w:proofErr w:type="spellEnd"/>
-            <w:r>
-              <w:rPr>
-                <w:rFonts w:asciiTheme="minorHAnsi" w:hAnsiTheme="minorHAnsi" w:cstheme="minorHAnsi"/>
-                <w:lang w:val="es-AR"/>
-              </w:rPr>
-              <w:t>.</w:t>
+              <w:t>Presionar el botón “Mostrar Ficha” o Enter.</w:t>
             </w:r>
           </w:p>
           <w:p>
@@ -8330,23 +8290,7 @@
                 <w:rFonts w:asciiTheme="minorHAnsi" w:hAnsiTheme="minorHAnsi" w:cstheme="minorHAnsi"/>
                 <w:lang w:val="es-AR"/>
               </w:rPr>
-              <w:t xml:space="preserve">Presionar el botón “Mostrar Ficha” o </w:t>
-            </w:r>
-            <w:proofErr w:type="spellStart"/>
-            <w:r>
-              <w:rPr>
-                <w:rFonts w:asciiTheme="minorHAnsi" w:hAnsiTheme="minorHAnsi" w:cstheme="minorHAnsi"/>
-                <w:lang w:val="es-AR"/>
-              </w:rPr>
-              <w:t>Enter</w:t>
-            </w:r>
-            <w:proofErr w:type="spellEnd"/>
-            <w:r>
-              <w:rPr>
-                <w:rFonts w:asciiTheme="minorHAnsi" w:hAnsiTheme="minorHAnsi" w:cstheme="minorHAnsi"/>
-                <w:lang w:val="es-AR"/>
-              </w:rPr>
-              <w:t>.</w:t>
+              <w:t>Presionar el botón “Mostrar Ficha” o Enter.</w:t>
             </w:r>
           </w:p>
           <w:p>
@@ -9016,23 +8960,7 @@
                 <w:rFonts w:asciiTheme="minorHAnsi" w:hAnsiTheme="minorHAnsi" w:cstheme="minorHAnsi"/>
                 <w:lang w:val="es-AR"/>
               </w:rPr>
-              <w:t xml:space="preserve">Presionar el botón “Mostrar Ficha” o </w:t>
-            </w:r>
-            <w:proofErr w:type="spellStart"/>
-            <w:r>
-              <w:rPr>
-                <w:rFonts w:asciiTheme="minorHAnsi" w:hAnsiTheme="minorHAnsi" w:cstheme="minorHAnsi"/>
-                <w:lang w:val="es-AR"/>
-              </w:rPr>
-              <w:t>Enter</w:t>
-            </w:r>
-            <w:proofErr w:type="spellEnd"/>
-            <w:r>
-              <w:rPr>
-                <w:rFonts w:asciiTheme="minorHAnsi" w:hAnsiTheme="minorHAnsi" w:cstheme="minorHAnsi"/>
-                <w:lang w:val="es-AR"/>
-              </w:rPr>
-              <w:t>.</w:t>
+              <w:t>Presionar el botón “Mostrar Ficha” o Enter.</w:t>
             </w:r>
           </w:p>
           <w:p>
@@ -9655,23 +9583,7 @@
                 <w:rFonts w:asciiTheme="minorHAnsi" w:hAnsiTheme="minorHAnsi" w:cstheme="minorHAnsi"/>
                 <w:lang w:val="es-AR"/>
               </w:rPr>
-              <w:t xml:space="preserve">Presionar el botón “Mostrar Ficha” o </w:t>
-            </w:r>
-            <w:proofErr w:type="spellStart"/>
-            <w:r>
-              <w:rPr>
-                <w:rFonts w:asciiTheme="minorHAnsi" w:hAnsiTheme="minorHAnsi" w:cstheme="minorHAnsi"/>
-                <w:lang w:val="es-AR"/>
-              </w:rPr>
-              <w:t>Enter</w:t>
-            </w:r>
-            <w:proofErr w:type="spellEnd"/>
-            <w:r>
-              <w:rPr>
-                <w:rFonts w:asciiTheme="minorHAnsi" w:hAnsiTheme="minorHAnsi" w:cstheme="minorHAnsi"/>
-                <w:lang w:val="es-AR"/>
-              </w:rPr>
-              <w:t>.</w:t>
+              <w:t>Presionar el botón “Mostrar Ficha” o Enter.</w:t>
             </w:r>
           </w:p>
           <w:p>
@@ -10285,23 +10197,7 @@
                 <w:rFonts w:asciiTheme="minorHAnsi" w:hAnsiTheme="minorHAnsi" w:cstheme="minorHAnsi"/>
                 <w:lang w:val="es-AR"/>
               </w:rPr>
-              <w:t xml:space="preserve">Presionar el botón “Mostrar Ficha” o </w:t>
-            </w:r>
-            <w:proofErr w:type="spellStart"/>
-            <w:r>
-              <w:rPr>
-                <w:rFonts w:asciiTheme="minorHAnsi" w:hAnsiTheme="minorHAnsi" w:cstheme="minorHAnsi"/>
-                <w:lang w:val="es-AR"/>
-              </w:rPr>
-              <w:t>Enter</w:t>
-            </w:r>
-            <w:proofErr w:type="spellEnd"/>
-            <w:r>
-              <w:rPr>
-                <w:rFonts w:asciiTheme="minorHAnsi" w:hAnsiTheme="minorHAnsi" w:cstheme="minorHAnsi"/>
-                <w:lang w:val="es-AR"/>
-              </w:rPr>
-              <w:t>.</w:t>
+              <w:t>Presionar el botón “Mostrar Ficha” o Enter.</w:t>
             </w:r>
           </w:p>
         </w:tc>
@@ -10458,10 +10354,10 @@
       </w:pPr>
       <w:r>
         <w:object w:dxaOrig="8172" w:dyaOrig="15731">
-          <v:shape id="_x0000_i1026" type="#_x0000_t75" style="width:327.75pt;height:629.25pt" o:ole="">
+          <v:shape id="_x0000_i1025" type="#_x0000_t75" style="width:327.75pt;height:629.25pt" o:ole="">
             <v:imagedata r:id="rId15" o:title=""/>
           </v:shape>
-          <o:OLEObject Type="Embed" ProgID="Visio.Drawing.11" ShapeID="_x0000_i1026" DrawAspect="Content" ObjectID="_1384243120" r:id="rId16"/>
+          <o:OLEObject Type="Embed" ProgID="Visio.Drawing.11" ShapeID="_x0000_i1025" DrawAspect="Content" ObjectID="_1384272515" r:id="rId16"/>
         </w:object>
       </w:r>
     </w:p>
@@ -11808,14 +11704,12 @@
       <w:r>
         <w:t xml:space="preserve">: </w:t>
       </w:r>
-      <w:proofErr w:type="spellStart"/>
       <w:r>
         <w:rPr>
           <w:b/>
         </w:rPr>
         <w:t>ficha_internacion</w:t>
       </w:r>
-      <w:proofErr w:type="spellEnd"/>
     </w:p>
     <w:tbl>
       <w:tblPr>
@@ -11849,7 +11743,6 @@
                 <w:lang w:val="es-AR"/>
               </w:rPr>
             </w:pPr>
-            <w:proofErr w:type="spellStart"/>
             <w:r>
               <w:rPr>
                 <w:b/>
@@ -11857,7 +11750,6 @@
               </w:rPr>
               <w:t>oidficha_internacion</w:t>
             </w:r>
-            <w:proofErr w:type="spellEnd"/>
           </w:p>
         </w:tc>
         <w:tc>
@@ -11873,7 +11765,6 @@
                 <w:lang w:val="es-AR"/>
               </w:rPr>
             </w:pPr>
-            <w:proofErr w:type="spellStart"/>
             <w:r>
               <w:rPr>
                 <w:b/>
@@ -11895,7 +11786,6 @@
               </w:rPr>
               <w:t>n</w:t>
             </w:r>
-            <w:proofErr w:type="spellEnd"/>
           </w:p>
         </w:tc>
         <w:tc>
@@ -11910,7 +11800,6 @@
                 <w:lang w:val="es-AR"/>
               </w:rPr>
             </w:pPr>
-            <w:proofErr w:type="spellStart"/>
             <w:r>
               <w:rPr>
                 <w:b/>
@@ -11918,7 +11807,6 @@
               </w:rPr>
               <w:t>oidprestacion</w:t>
             </w:r>
-            <w:proofErr w:type="spellEnd"/>
           </w:p>
         </w:tc>
         <w:tc>
@@ -11934,7 +11822,6 @@
                 <w:lang w:val="es-AR"/>
               </w:rPr>
             </w:pPr>
-            <w:proofErr w:type="spellStart"/>
             <w:r>
               <w:rPr>
                 <w:b/>
@@ -11942,7 +11829,6 @@
               </w:rPr>
               <w:t>oidestado_ficha_internacion</w:t>
             </w:r>
-            <w:proofErr w:type="spellEnd"/>
           </w:p>
         </w:tc>
         <w:tc>
@@ -11961,7 +11847,6 @@
                 <w:lang w:val="es-AR"/>
               </w:rPr>
             </w:pPr>
-            <w:proofErr w:type="spellStart"/>
             <w:r>
               <w:rPr>
                 <w:b/>
@@ -11969,7 +11854,6 @@
               </w:rPr>
               <w:t>oidcama</w:t>
             </w:r>
-            <w:proofErr w:type="spellEnd"/>
           </w:p>
         </w:tc>
         <w:tc>
@@ -11988,7 +11872,6 @@
                 <w:lang w:val="es-AR"/>
               </w:rPr>
             </w:pPr>
-            <w:proofErr w:type="spellStart"/>
             <w:r>
               <w:rPr>
                 <w:b/>
@@ -11996,7 +11879,6 @@
               </w:rPr>
               <w:t>oidpaciente</w:t>
             </w:r>
-            <w:proofErr w:type="spellEnd"/>
           </w:p>
         </w:tc>
       </w:tr>
@@ -12971,14 +12853,12 @@
       <w:r>
         <w:t xml:space="preserve">: </w:t>
       </w:r>
-      <w:proofErr w:type="spellStart"/>
       <w:r>
         <w:rPr>
           <w:b/>
         </w:rPr>
         <w:t>prestacion</w:t>
       </w:r>
-      <w:proofErr w:type="spellEnd"/>
     </w:p>
     <w:tbl>
       <w:tblPr>
@@ -13009,7 +12889,6 @@
                 <w:lang w:val="es-AR"/>
               </w:rPr>
             </w:pPr>
-            <w:proofErr w:type="spellStart"/>
             <w:r>
               <w:rPr>
                 <w:b/>
@@ -13017,7 +12896,6 @@
               </w:rPr>
               <w:t>oidprestacion</w:t>
             </w:r>
-            <w:proofErr w:type="spellEnd"/>
           </w:p>
         </w:tc>
         <w:tc>
@@ -13033,7 +12911,6 @@
                 <w:lang w:val="es-AR"/>
               </w:rPr>
             </w:pPr>
-            <w:proofErr w:type="spellStart"/>
             <w:r>
               <w:rPr>
                 <w:b/>
@@ -13041,7 +12918,6 @@
               </w:rPr>
               <w:t>codigo_prestacion</w:t>
             </w:r>
-            <w:proofErr w:type="spellEnd"/>
           </w:p>
         </w:tc>
         <w:tc>
@@ -13057,7 +12933,6 @@
                 <w:lang w:val="es-AR"/>
               </w:rPr>
             </w:pPr>
-            <w:proofErr w:type="spellStart"/>
             <w:r>
               <w:rPr>
                 <w:b/>
@@ -13065,7 +12940,6 @@
               </w:rPr>
               <w:t>descripcion</w:t>
             </w:r>
-            <w:proofErr w:type="spellEnd"/>
           </w:p>
         </w:tc>
       </w:tr>
@@ -13149,14 +13023,12 @@
       <w:r>
         <w:t xml:space="preserve">: </w:t>
       </w:r>
-      <w:proofErr w:type="spellStart"/>
       <w:r>
         <w:rPr>
           <w:b/>
         </w:rPr>
         <w:t>costo_prestacion</w:t>
       </w:r>
-      <w:proofErr w:type="spellEnd"/>
     </w:p>
     <w:tbl>
       <w:tblPr>
@@ -13187,7 +13059,6 @@
                 <w:lang w:val="es-AR"/>
               </w:rPr>
             </w:pPr>
-            <w:proofErr w:type="spellStart"/>
             <w:r>
               <w:rPr>
                 <w:b/>
@@ -13195,7 +13066,6 @@
               </w:rPr>
               <w:t>oidcosto_prestacion</w:t>
             </w:r>
-            <w:proofErr w:type="spellEnd"/>
           </w:p>
         </w:tc>
         <w:tc>
@@ -13233,7 +13103,6 @@
                 <w:lang w:val="es-AR"/>
               </w:rPr>
             </w:pPr>
-            <w:proofErr w:type="spellStart"/>
             <w:r>
               <w:rPr>
                 <w:b/>
@@ -13241,7 +13110,6 @@
               </w:rPr>
               <w:t>oidprestacion</w:t>
             </w:r>
-            <w:proofErr w:type="spellEnd"/>
           </w:p>
         </w:tc>
       </w:tr>
@@ -13325,14 +13193,12 @@
       <w:r>
         <w:t xml:space="preserve">: </w:t>
       </w:r>
-      <w:proofErr w:type="spellStart"/>
       <w:r>
         <w:rPr>
           <w:b/>
         </w:rPr>
         <w:t>estado_ficha_internacion</w:t>
       </w:r>
-      <w:proofErr w:type="spellEnd"/>
     </w:p>
     <w:tbl>
       <w:tblPr>
@@ -13362,7 +13228,6 @@
                 <w:lang w:val="es-AR"/>
               </w:rPr>
             </w:pPr>
-            <w:proofErr w:type="spellStart"/>
             <w:r>
               <w:rPr>
                 <w:b/>
@@ -13370,7 +13235,6 @@
               </w:rPr>
               <w:t>oidestado_ficha_internacion</w:t>
             </w:r>
-            <w:proofErr w:type="spellEnd"/>
           </w:p>
         </w:tc>
         <w:tc>
@@ -13386,7 +13250,6 @@
                 <w:lang w:val="es-AR"/>
               </w:rPr>
             </w:pPr>
-            <w:proofErr w:type="spellStart"/>
             <w:r>
               <w:rPr>
                 <w:b/>
@@ -13394,7 +13257,6 @@
               </w:rPr>
               <w:t>nombre_estado_ficha_internacion</w:t>
             </w:r>
-            <w:proofErr w:type="spellEnd"/>
           </w:p>
         </w:tc>
       </w:tr>
@@ -13545,7 +13407,6 @@
                 <w:lang w:val="es-AR"/>
               </w:rPr>
             </w:pPr>
-            <w:proofErr w:type="spellStart"/>
             <w:r>
               <w:rPr>
                 <w:b/>
@@ -13553,7 +13414,6 @@
               </w:rPr>
               <w:t>oidpaciente</w:t>
             </w:r>
-            <w:proofErr w:type="spellEnd"/>
           </w:p>
         </w:tc>
         <w:tc>
@@ -13569,7 +13429,6 @@
                 <w:lang w:val="es-AR"/>
               </w:rPr>
             </w:pPr>
-            <w:proofErr w:type="spellStart"/>
             <w:r>
               <w:rPr>
                 <w:b/>
@@ -13577,7 +13436,6 @@
               </w:rPr>
               <w:t>numero_paciente</w:t>
             </w:r>
-            <w:proofErr w:type="spellEnd"/>
           </w:p>
         </w:tc>
         <w:tc>
@@ -13593,7 +13451,6 @@
                 <w:lang w:val="es-AR"/>
               </w:rPr>
             </w:pPr>
-            <w:proofErr w:type="spellStart"/>
             <w:r>
               <w:rPr>
                 <w:b/>
@@ -13601,7 +13458,6 @@
               </w:rPr>
               <w:t>nombre_paciente</w:t>
             </w:r>
-            <w:proofErr w:type="spellEnd"/>
           </w:p>
         </w:tc>
         <w:tc>
@@ -13617,7 +13473,6 @@
                 <w:lang w:val="es-AR"/>
               </w:rPr>
             </w:pPr>
-            <w:proofErr w:type="spellStart"/>
             <w:r>
               <w:rPr>
                 <w:b/>
@@ -13625,7 +13480,6 @@
               </w:rPr>
               <w:t>oidplan</w:t>
             </w:r>
-            <w:proofErr w:type="spellEnd"/>
           </w:p>
         </w:tc>
       </w:tr>
@@ -13689,16 +13543,8 @@
               <w:rPr>
                 <w:lang w:val="es-AR"/>
               </w:rPr>
-              <w:t xml:space="preserve">Susana </w:t>
-            </w:r>
-            <w:proofErr w:type="spellStart"/>
-            <w:r>
-              <w:rPr>
-                <w:lang w:val="es-AR"/>
-              </w:rPr>
-              <w:t>Gomez</w:t>
-            </w:r>
-            <w:proofErr w:type="spellEnd"/>
+              <w:t>Susana Gomez</w:t>
+            </w:r>
           </w:p>
         </w:tc>
         <w:tc>
@@ -13778,19 +13624,11 @@
                 <w:lang w:val="es-AR"/>
               </w:rPr>
             </w:pPr>
-            <w:proofErr w:type="spellStart"/>
-            <w:r>
-              <w:rPr>
-                <w:lang w:val="es-AR"/>
-              </w:rPr>
-              <w:t>Victor</w:t>
-            </w:r>
-            <w:proofErr w:type="spellEnd"/>
-            <w:r>
-              <w:rPr>
-                <w:lang w:val="es-AR"/>
-              </w:rPr>
-              <w:t xml:space="preserve"> Moreno</w:t>
+            <w:r>
+              <w:rPr>
+                <w:lang w:val="es-AR"/>
+              </w:rPr>
+              <w:t>Victor Moreno</w:t>
             </w:r>
           </w:p>
         </w:tc>
@@ -13951,7 +13789,6 @@
                 <w:lang w:val="es-AR"/>
               </w:rPr>
             </w:pPr>
-            <w:proofErr w:type="spellStart"/>
             <w:r>
               <w:rPr>
                 <w:b/>
@@ -13959,7 +13796,6 @@
               </w:rPr>
               <w:t>oidplan</w:t>
             </w:r>
-            <w:proofErr w:type="spellEnd"/>
           </w:p>
         </w:tc>
         <w:tc>
@@ -13975,7 +13811,6 @@
                 <w:lang w:val="es-AR"/>
               </w:rPr>
             </w:pPr>
-            <w:proofErr w:type="spellStart"/>
             <w:r>
               <w:rPr>
                 <w:b/>
@@ -13983,7 +13818,6 @@
               </w:rPr>
               <w:t>codigo_plan</w:t>
             </w:r>
-            <w:proofErr w:type="spellEnd"/>
           </w:p>
         </w:tc>
         <w:tc>
@@ -13999,7 +13833,6 @@
                 <w:lang w:val="es-AR"/>
               </w:rPr>
             </w:pPr>
-            <w:proofErr w:type="spellStart"/>
             <w:r>
               <w:rPr>
                 <w:b/>
@@ -14007,7 +13840,6 @@
               </w:rPr>
               <w:t>descripcion</w:t>
             </w:r>
-            <w:proofErr w:type="spellEnd"/>
           </w:p>
         </w:tc>
       </w:tr>
@@ -14208,7 +14040,6 @@
                 <w:lang w:val="es-AR"/>
               </w:rPr>
             </w:pPr>
-            <w:proofErr w:type="spellStart"/>
             <w:r>
               <w:rPr>
                 <w:b/>
@@ -14216,7 +14047,6 @@
               </w:rPr>
               <w:t>oidconvenio</w:t>
             </w:r>
-            <w:proofErr w:type="spellEnd"/>
           </w:p>
         </w:tc>
         <w:tc>
@@ -14235,7 +14065,6 @@
                 <w:lang w:val="es-AR"/>
               </w:rPr>
             </w:pPr>
-            <w:proofErr w:type="spellStart"/>
             <w:r>
               <w:rPr>
                 <w:b/>
@@ -14243,7 +14072,6 @@
               </w:rPr>
               <w:t>oidplan</w:t>
             </w:r>
-            <w:proofErr w:type="spellEnd"/>
           </w:p>
         </w:tc>
         <w:tc>
@@ -14262,7 +14090,6 @@
                 <w:lang w:val="es-AR"/>
               </w:rPr>
             </w:pPr>
-            <w:proofErr w:type="spellStart"/>
             <w:r>
               <w:rPr>
                 <w:b/>
@@ -14270,7 +14097,6 @@
               </w:rPr>
               <w:t>oidprestacion</w:t>
             </w:r>
-            <w:proofErr w:type="spellEnd"/>
           </w:p>
         </w:tc>
         <w:tc>
@@ -14289,7 +14115,6 @@
                 <w:lang w:val="es-AR"/>
               </w:rPr>
             </w:pPr>
-            <w:proofErr w:type="spellStart"/>
             <w:r>
               <w:rPr>
                 <w:b/>
@@ -14297,7 +14122,6 @@
               </w:rPr>
               <w:t>oidcoseguro</w:t>
             </w:r>
-            <w:proofErr w:type="spellEnd"/>
           </w:p>
         </w:tc>
       </w:tr>
@@ -14462,7 +14286,6 @@
                 <w:lang w:val="es-AR"/>
               </w:rPr>
             </w:pPr>
-            <w:proofErr w:type="spellStart"/>
             <w:r>
               <w:rPr>
                 <w:b/>
@@ -14470,7 +14293,6 @@
               </w:rPr>
               <w:t>oidcoseguro</w:t>
             </w:r>
-            <w:proofErr w:type="spellEnd"/>
           </w:p>
         </w:tc>
         <w:tc>
@@ -14489,7 +14311,6 @@
                 <w:lang w:val="es-AR"/>
               </w:rPr>
             </w:pPr>
-            <w:proofErr w:type="spellStart"/>
             <w:r>
               <w:rPr>
                 <w:b/>
@@ -14497,7 +14318,6 @@
               </w:rPr>
               <w:t>codigo_coseguro</w:t>
             </w:r>
-            <w:proofErr w:type="spellEnd"/>
           </w:p>
         </w:tc>
         <w:tc>
@@ -14666,7 +14486,6 @@
                 <w:lang w:val="es-AR"/>
               </w:rPr>
             </w:pPr>
-            <w:proofErr w:type="spellStart"/>
             <w:r>
               <w:rPr>
                 <w:b/>
@@ -14674,7 +14493,6 @@
               </w:rPr>
               <w:t>oidfactura_paciente</w:t>
             </w:r>
-            <w:proofErr w:type="spellEnd"/>
           </w:p>
         </w:tc>
         <w:tc>
@@ -14693,7 +14511,6 @@
                 <w:lang w:val="es-AR"/>
               </w:rPr>
             </w:pPr>
-            <w:proofErr w:type="spellStart"/>
             <w:r>
               <w:rPr>
                 <w:b/>
@@ -14701,7 +14518,6 @@
               </w:rPr>
               <w:t>numero_factura_paciente</w:t>
             </w:r>
-            <w:proofErr w:type="spellEnd"/>
           </w:p>
         </w:tc>
         <w:tc>
@@ -14745,7 +14561,6 @@
                 <w:lang w:val="es-AR"/>
               </w:rPr>
             </w:pPr>
-            <w:proofErr w:type="spellStart"/>
             <w:r>
               <w:rPr>
                 <w:b/>
@@ -14753,7 +14568,6 @@
               </w:rPr>
               <w:t>oidestado_factura_paciente</w:t>
             </w:r>
-            <w:proofErr w:type="spellEnd"/>
           </w:p>
         </w:tc>
         <w:tc>
@@ -14769,7 +14583,6 @@
                 <w:lang w:val="es-AR"/>
               </w:rPr>
             </w:pPr>
-            <w:proofErr w:type="spellStart"/>
             <w:r>
               <w:rPr>
                 <w:b/>
@@ -14777,7 +14590,6 @@
               </w:rPr>
               <w:t>oidficha_internacion</w:t>
             </w:r>
-            <w:proofErr w:type="spellEnd"/>
           </w:p>
         </w:tc>
       </w:tr>
@@ -15054,7 +14866,6 @@
         </w:rPr>
         <w:t xml:space="preserve">: </w:t>
       </w:r>
-      <w:proofErr w:type="spellStart"/>
       <w:r>
         <w:rPr>
           <w:rFonts w:asciiTheme="minorHAnsi" w:eastAsiaTheme="minorHAnsi" w:hAnsiTheme="minorHAnsi" w:cstheme="minorBidi"/>
@@ -15068,7 +14879,6 @@
         </w:rPr>
         <w:t>estado_factura_paciente</w:t>
       </w:r>
-      <w:proofErr w:type="spellEnd"/>
     </w:p>
     <w:tbl>
       <w:tblPr>
@@ -15101,7 +14911,6 @@
                 <w:lang w:val="es-AR"/>
               </w:rPr>
             </w:pPr>
-            <w:proofErr w:type="spellStart"/>
             <w:r>
               <w:rPr>
                 <w:b/>
@@ -15109,7 +14918,6 @@
               </w:rPr>
               <w:t>oidestado_factura_paciente</w:t>
             </w:r>
-            <w:proofErr w:type="spellEnd"/>
           </w:p>
         </w:tc>
         <w:tc>
@@ -15128,7 +14936,6 @@
                 <w:lang w:val="es-AR"/>
               </w:rPr>
             </w:pPr>
-            <w:proofErr w:type="spellStart"/>
             <w:r>
               <w:rPr>
                 <w:b/>
@@ -15136,7 +14943,6 @@
               </w:rPr>
               <w:t>nombre_estado_factura_paciente</w:t>
             </w:r>
-            <w:proofErr w:type="spellEnd"/>
           </w:p>
         </w:tc>
       </w:tr>
@@ -15252,7 +15058,6 @@
         </w:rPr>
         <w:t xml:space="preserve">: </w:t>
       </w:r>
-      <w:proofErr w:type="spellStart"/>
       <w:r>
         <w:rPr>
           <w:b/>
@@ -15260,7 +15065,6 @@
         </w:rPr>
         <w:t>detalle_ficha</w:t>
       </w:r>
-      <w:proofErr w:type="spellEnd"/>
     </w:p>
     <w:tbl>
       <w:tblPr>
@@ -15292,7 +15096,6 @@
                 <w:lang w:val="es-AR"/>
               </w:rPr>
             </w:pPr>
-            <w:proofErr w:type="spellStart"/>
             <w:r>
               <w:rPr>
                 <w:b/>
@@ -15300,7 +15103,6 @@
               </w:rPr>
               <w:t>oiddetalle_ficha</w:t>
             </w:r>
-            <w:proofErr w:type="spellEnd"/>
           </w:p>
         </w:tc>
         <w:tc>
@@ -15338,7 +15140,6 @@
                 <w:lang w:val="es-AR"/>
               </w:rPr>
             </w:pPr>
-            <w:proofErr w:type="spellStart"/>
             <w:r>
               <w:rPr>
                 <w:b/>
@@ -15346,7 +15147,6 @@
               </w:rPr>
               <w:t>oidficha_internacion</w:t>
             </w:r>
-            <w:proofErr w:type="spellEnd"/>
           </w:p>
         </w:tc>
         <w:tc>
@@ -15362,7 +15162,6 @@
                 <w:lang w:val="es-AR"/>
               </w:rPr>
             </w:pPr>
-            <w:proofErr w:type="spellStart"/>
             <w:r>
               <w:rPr>
                 <w:b/>
@@ -15370,7 +15169,6 @@
               </w:rPr>
               <w:t>oidservicio_especial</w:t>
             </w:r>
-            <w:proofErr w:type="spellEnd"/>
           </w:p>
         </w:tc>
       </w:tr>
@@ -15652,7 +15450,6 @@
         </w:rPr>
         <w:t xml:space="preserve">: </w:t>
       </w:r>
-      <w:proofErr w:type="spellStart"/>
       <w:r>
         <w:rPr>
           <w:b/>
@@ -15660,7 +15457,6 @@
         </w:rPr>
         <w:t>servicio_especial</w:t>
       </w:r>
-      <w:proofErr w:type="spellEnd"/>
     </w:p>
     <w:tbl>
       <w:tblPr>
@@ -15691,7 +15487,6 @@
                 <w:lang w:val="es-AR"/>
               </w:rPr>
             </w:pPr>
-            <w:proofErr w:type="spellStart"/>
             <w:r>
               <w:rPr>
                 <w:b/>
@@ -15699,7 +15494,6 @@
               </w:rPr>
               <w:t>oidservicio_especial</w:t>
             </w:r>
-            <w:proofErr w:type="spellEnd"/>
           </w:p>
         </w:tc>
         <w:tc>
@@ -15715,7 +15509,6 @@
                 <w:lang w:val="es-AR"/>
               </w:rPr>
             </w:pPr>
-            <w:proofErr w:type="spellStart"/>
             <w:r>
               <w:rPr>
                 <w:b/>
@@ -15723,7 +15516,6 @@
               </w:rPr>
               <w:t>codigo_servicio_especial</w:t>
             </w:r>
-            <w:proofErr w:type="spellEnd"/>
           </w:p>
         </w:tc>
         <w:tc>
@@ -15739,7 +15531,6 @@
                 <w:lang w:val="es-AR"/>
               </w:rPr>
             </w:pPr>
-            <w:proofErr w:type="spellStart"/>
             <w:r>
               <w:rPr>
                 <w:b/>
@@ -15747,7 +15538,6 @@
               </w:rPr>
               <w:t>nombre_servicio_especial</w:t>
             </w:r>
-            <w:proofErr w:type="spellEnd"/>
           </w:p>
         </w:tc>
       </w:tr>
@@ -15839,7 +15629,6 @@
         </w:rPr>
         <w:t xml:space="preserve">: </w:t>
       </w:r>
-      <w:proofErr w:type="spellStart"/>
       <w:r>
         <w:rPr>
           <w:b/>
@@ -15847,7 +15636,6 @@
         </w:rPr>
         <w:t>costo_servicio</w:t>
       </w:r>
-      <w:proofErr w:type="spellEnd"/>
     </w:p>
     <w:tbl>
       <w:tblPr>
@@ -15878,7 +15666,6 @@
                 <w:lang w:val="es-AR"/>
               </w:rPr>
             </w:pPr>
-            <w:proofErr w:type="spellStart"/>
             <w:r>
               <w:rPr>
                 <w:b/>
@@ -15886,7 +15673,6 @@
               </w:rPr>
               <w:t>oidcosto_servicio</w:t>
             </w:r>
-            <w:proofErr w:type="spellEnd"/>
           </w:p>
         </w:tc>
         <w:tc>
@@ -15931,7 +15717,6 @@
                 <w:lang w:val="es-AR"/>
               </w:rPr>
             </w:pPr>
-            <w:proofErr w:type="spellStart"/>
             <w:r>
               <w:rPr>
                 <w:b/>
@@ -15939,7 +15724,6 @@
               </w:rPr>
               <w:t>oidservicio_especial</w:t>
             </w:r>
-            <w:proofErr w:type="spellEnd"/>
           </w:p>
         </w:tc>
       </w:tr>
@@ -16063,7 +15847,6 @@
                 <w:lang w:val="es-AR"/>
               </w:rPr>
             </w:pPr>
-            <w:proofErr w:type="spellStart"/>
             <w:r>
               <w:rPr>
                 <w:b/>
@@ -16071,7 +15854,6 @@
               </w:rPr>
               <w:t>oidrecibo</w:t>
             </w:r>
-            <w:proofErr w:type="spellEnd"/>
           </w:p>
         </w:tc>
         <w:tc>
@@ -16087,7 +15869,6 @@
                 <w:lang w:val="es-AR"/>
               </w:rPr>
             </w:pPr>
-            <w:proofErr w:type="spellStart"/>
             <w:r>
               <w:rPr>
                 <w:b/>
@@ -16095,7 +15876,6 @@
               </w:rPr>
               <w:t>numero_recibo</w:t>
             </w:r>
-            <w:proofErr w:type="spellEnd"/>
           </w:p>
         </w:tc>
         <w:tc>
@@ -16111,7 +15891,6 @@
                 <w:lang w:val="es-AR"/>
               </w:rPr>
             </w:pPr>
-            <w:proofErr w:type="spellStart"/>
             <w:r>
               <w:rPr>
                 <w:b/>
@@ -16119,7 +15898,6 @@
               </w:rPr>
               <w:t>oidfactura_paciente</w:t>
             </w:r>
-            <w:proofErr w:type="spellEnd"/>
           </w:p>
         </w:tc>
       </w:tr>
@@ -16245,7 +16023,6 @@
                 <w:lang w:val="es-AR"/>
               </w:rPr>
             </w:pPr>
-            <w:proofErr w:type="spellStart"/>
             <w:r>
               <w:rPr>
                 <w:b/>
@@ -16253,7 +16030,6 @@
               </w:rPr>
               <w:t>oidcama</w:t>
             </w:r>
-            <w:proofErr w:type="spellEnd"/>
           </w:p>
         </w:tc>
         <w:tc>
@@ -16269,7 +16045,6 @@
                 <w:lang w:val="es-AR"/>
               </w:rPr>
             </w:pPr>
-            <w:proofErr w:type="spellStart"/>
             <w:r>
               <w:rPr>
                 <w:b/>
@@ -16277,7 +16052,6 @@
               </w:rPr>
               <w:t>numero_cama</w:t>
             </w:r>
-            <w:proofErr w:type="spellEnd"/>
           </w:p>
         </w:tc>
         <w:tc>
@@ -16293,7 +16067,6 @@
                 <w:lang w:val="es-AR"/>
               </w:rPr>
             </w:pPr>
-            <w:proofErr w:type="spellStart"/>
             <w:r>
               <w:rPr>
                 <w:b/>
@@ -16301,7 +16074,6 @@
               </w:rPr>
               <w:t>oidestado_cama</w:t>
             </w:r>
-            <w:proofErr w:type="spellEnd"/>
           </w:p>
         </w:tc>
       </w:tr>
@@ -16780,16 +16552,8 @@
         <w:rPr>
           <w:iCs/>
         </w:rPr>
-        <w:t xml:space="preserve">: </w:t>
-      </w:r>
-      <w:proofErr w:type="spellStart"/>
-      <w:r>
-        <w:rPr>
-          <w:iCs/>
-        </w:rPr>
-        <w:t>estado_cama</w:t>
-      </w:r>
-      <w:proofErr w:type="spellEnd"/>
+        <w:t>: estado_cama</w:t>
+      </w:r>
     </w:p>
     <w:tbl>
       <w:tblPr>
@@ -16819,7 +16583,6 @@
                 <w:lang w:val="es-AR"/>
               </w:rPr>
             </w:pPr>
-            <w:proofErr w:type="spellStart"/>
             <w:r>
               <w:rPr>
                 <w:b/>
@@ -16827,7 +16590,6 @@
               </w:rPr>
               <w:t>oidestado</w:t>
             </w:r>
-            <w:proofErr w:type="spellEnd"/>
           </w:p>
         </w:tc>
         <w:tc>
@@ -16843,7 +16605,6 @@
                 <w:lang w:val="es-AR"/>
               </w:rPr>
             </w:pPr>
-            <w:proofErr w:type="spellStart"/>
             <w:r>
               <w:rPr>
                 <w:b/>
@@ -16851,7 +16612,6 @@
               </w:rPr>
               <w:t>nombre_estado_cama</w:t>
             </w:r>
-            <w:proofErr w:type="spellEnd"/>
           </w:p>
         </w:tc>
       </w:tr>
@@ -17116,7 +16876,6 @@
       <w:pPr>
         <w:ind w:left="360"/>
       </w:pPr>
-      <w:proofErr w:type="spellStart"/>
       <w:r>
         <w:rPr>
           <w:b/>
@@ -17126,29 +16885,24 @@
       <w:r>
         <w:t>l</w:t>
       </w:r>
-      <w:proofErr w:type="spellEnd"/>
       <w:r>
         <w:t xml:space="preserve"> </w:t>
       </w:r>
       <w:r>
         <w:t xml:space="preserve">= </w:t>
       </w:r>
-      <w:proofErr w:type="spellStart"/>
       <w:r>
         <w:rPr>
           <w:u w:val="double"/>
         </w:rPr>
         <w:t>codigo_os</w:t>
       </w:r>
-      <w:proofErr w:type="spellEnd"/>
       <w:r>
         <w:t xml:space="preserve"> + </w:t>
       </w:r>
-      <w:proofErr w:type="spellStart"/>
       <w:r>
         <w:t>nombre_os</w:t>
       </w:r>
-      <w:proofErr w:type="spellEnd"/>
     </w:p>
     <w:p>
       <w:pPr>
@@ -17169,33 +16923,21 @@
       <w:r>
         <w:t xml:space="preserve">= </w:t>
       </w:r>
-      <w:proofErr w:type="spellStart"/>
       <w:r>
         <w:rPr>
           <w:u w:val="double"/>
         </w:rPr>
         <w:t>codigo_plan</w:t>
       </w:r>
-      <w:proofErr w:type="spellEnd"/>
-      <w:r>
-        <w:t xml:space="preserve"> + </w:t>
-      </w:r>
-      <w:proofErr w:type="spellStart"/>
-      <w:r>
-        <w:t>descripcion</w:t>
-      </w:r>
-      <w:proofErr w:type="spellEnd"/>
-      <w:r>
-        <w:t xml:space="preserve"> + </w:t>
+      <w:r>
+        <w:t xml:space="preserve"> + descripcion + </w:t>
       </w:r>
       <w:r>
         <w:t>#</w:t>
       </w:r>
-      <w:proofErr w:type="spellStart"/>
       <w:r>
         <w:t>codigo_os</w:t>
       </w:r>
-      <w:proofErr w:type="spellEnd"/>
     </w:p>
     <w:p>
       <w:pPr>
@@ -17216,68 +16958,38 @@
       <w:r>
         <w:t xml:space="preserve">= </w:t>
       </w:r>
-      <w:proofErr w:type="spellStart"/>
       <w:r>
         <w:rPr>
           <w:u w:val="double"/>
         </w:rPr>
         <w:t>numero_paciente</w:t>
       </w:r>
-      <w:proofErr w:type="spellEnd"/>
-      <w:r>
-        <w:t xml:space="preserve"> + </w:t>
-      </w:r>
-      <w:proofErr w:type="spellStart"/>
-      <w:r>
-        <w:t>nombre_paciente</w:t>
-      </w:r>
-      <w:proofErr w:type="spellEnd"/>
-      <w:r>
-        <w:t xml:space="preserve"> + </w:t>
-      </w:r>
-      <w:proofErr w:type="spellStart"/>
-      <w:r>
-        <w:t>dni</w:t>
-      </w:r>
-      <w:proofErr w:type="spellEnd"/>
-      <w:r>
-        <w:t xml:space="preserve"> + domicilio + </w:t>
-      </w:r>
-      <w:proofErr w:type="spellStart"/>
-      <w:r>
-        <w:t>tel</w:t>
+      <w:r>
+        <w:t xml:space="preserve"> + nombre_paciente + dni + domicilio + tel</w:t>
       </w:r>
       <w:r>
         <w:t>e</w:t>
       </w:r>
       <w:r>
-        <w:t>fono</w:t>
-      </w:r>
-      <w:proofErr w:type="spellEnd"/>
-      <w:r>
-        <w:t xml:space="preserve"> + </w:t>
+        <w:t xml:space="preserve">fono + </w:t>
       </w:r>
       <w:r>
         <w:t>#</w:t>
       </w:r>
-      <w:proofErr w:type="spellStart"/>
       <w:r>
         <w:t>codigo_plan</w:t>
       </w:r>
-      <w:proofErr w:type="spellEnd"/>
     </w:p>
     <w:p>
       <w:pPr>
         <w:ind w:left="360"/>
       </w:pPr>
-      <w:proofErr w:type="spellStart"/>
       <w:r>
         <w:rPr>
           <w:b/>
         </w:rPr>
         <w:t>ServicioEspecial</w:t>
       </w:r>
-      <w:proofErr w:type="spellEnd"/>
       <w:r>
         <w:rPr>
           <w:b/>
@@ -17287,22 +16999,15 @@
       <w:r>
         <w:t xml:space="preserve">= </w:t>
       </w:r>
-      <w:proofErr w:type="spellStart"/>
       <w:r>
         <w:rPr>
           <w:u w:val="double"/>
         </w:rPr>
         <w:t>codigo_servicio_especial</w:t>
       </w:r>
-      <w:proofErr w:type="spellEnd"/>
-      <w:r>
-        <w:t xml:space="preserve"> + </w:t>
-      </w:r>
-      <w:proofErr w:type="spellStart"/>
-      <w:r>
-        <w:t>nombre_servicio_especial</w:t>
-      </w:r>
-      <w:proofErr w:type="spellEnd"/>
+      <w:r>
+        <w:t xml:space="preserve"> + nombre_servicio_especial</w:t>
+      </w:r>
     </w:p>
     <w:p>
       <w:pPr>
@@ -17311,14 +17016,12 @@
           <w:u w:val="double"/>
         </w:rPr>
       </w:pPr>
-      <w:proofErr w:type="spellStart"/>
       <w:r>
         <w:rPr>
           <w:b/>
         </w:rPr>
         <w:t>CostoServicio</w:t>
       </w:r>
-      <w:proofErr w:type="spellEnd"/>
       <w:r>
         <w:rPr>
           <w:b/>
@@ -17328,52 +17031,44 @@
       <w:r>
         <w:t xml:space="preserve">= </w:t>
       </w:r>
-      <w:proofErr w:type="spellStart"/>
       <w:r>
         <w:rPr>
           <w:u w:val="double"/>
         </w:rPr>
         <w:t>fecha_inicio</w:t>
       </w:r>
-      <w:proofErr w:type="spellEnd"/>
       <w:r>
         <w:t xml:space="preserve"> + </w:t>
       </w:r>
-      <w:proofErr w:type="spellStart"/>
       <w:r>
         <w:rPr>
           <w:u w:val="double"/>
         </w:rPr>
         <w:t>fecha_fin</w:t>
       </w:r>
-      <w:proofErr w:type="spellEnd"/>
       <w:r>
         <w:t xml:space="preserve"> + monto + </w:t>
       </w:r>
       <w:r>
         <w:t>#</w:t>
       </w:r>
-      <w:proofErr w:type="spellStart"/>
       <w:r>
         <w:rPr>
           <w:u w:val="double"/>
         </w:rPr>
         <w:t>codigo_servicio_especial</w:t>
       </w:r>
-      <w:proofErr w:type="spellEnd"/>
     </w:p>
     <w:p>
       <w:pPr>
         <w:ind w:left="360"/>
       </w:pPr>
-      <w:proofErr w:type="spellStart"/>
       <w:r>
         <w:rPr>
           <w:b/>
         </w:rPr>
         <w:t>DetalleFicha</w:t>
       </w:r>
-      <w:proofErr w:type="spellEnd"/>
       <w:r>
         <w:rPr>
           <w:b/>
@@ -17389,14 +17084,12 @@
       <w:r>
         <w:t>#</w:t>
       </w:r>
-      <w:proofErr w:type="spellStart"/>
       <w:r>
         <w:rPr>
           <w:u w:val="double"/>
         </w:rPr>
         <w:t>numero_ficha_internacion</w:t>
       </w:r>
-      <w:proofErr w:type="spellEnd"/>
       <w:r>
         <w:t xml:space="preserve"> </w:t>
       </w:r>
@@ -17406,27 +17099,23 @@
       <w:r>
         <w:t>#</w:t>
       </w:r>
-      <w:proofErr w:type="spellStart"/>
       <w:r>
         <w:rPr>
           <w:u w:val="double"/>
         </w:rPr>
         <w:t>codigo_servicio_especial</w:t>
       </w:r>
-      <w:proofErr w:type="spellEnd"/>
     </w:p>
     <w:p>
       <w:pPr>
         <w:ind w:left="360"/>
       </w:pPr>
-      <w:proofErr w:type="spellStart"/>
       <w:r>
         <w:rPr>
           <w:b/>
         </w:rPr>
         <w:t>FichaInternacion</w:t>
       </w:r>
-      <w:proofErr w:type="spellEnd"/>
       <w:r>
         <w:rPr>
           <w:b/>
@@ -17436,49 +17125,38 @@
       <w:r>
         <w:t xml:space="preserve">= </w:t>
       </w:r>
-      <w:proofErr w:type="spellStart"/>
       <w:r>
         <w:rPr>
           <w:u w:val="double"/>
         </w:rPr>
         <w:t>numero_ficha_internacion</w:t>
       </w:r>
-      <w:proofErr w:type="spellEnd"/>
       <w:r>
         <w:t xml:space="preserve"> + fecha + </w:t>
       </w:r>
       <w:r>
         <w:t>#</w:t>
       </w:r>
-      <w:proofErr w:type="spellStart"/>
       <w:r>
         <w:t>codigo_prestacion</w:t>
       </w:r>
-      <w:proofErr w:type="spellEnd"/>
       <w:r>
         <w:t xml:space="preserve"> + </w:t>
       </w:r>
       <w:r>
         <w:t>#</w:t>
       </w:r>
-      <w:proofErr w:type="spellStart"/>
       <w:r>
         <w:t>nombre_estado_ficha_internacion</w:t>
       </w:r>
-      <w:proofErr w:type="spellEnd"/>
       <w:r>
         <w:t xml:space="preserve"> + </w:t>
       </w:r>
       <w:r>
         <w:t>#</w:t>
       </w:r>
-      <w:proofErr w:type="spellStart"/>
-      <w:r>
-        <w:t>numero_cama</w:t>
-      </w:r>
-      <w:proofErr w:type="spellEnd"/>
-      <w:r>
-        <w:t xml:space="preserve"> </w:t>
+      <w:r>
+        <w:t xml:space="preserve">numero_cama </w:t>
       </w:r>
       <w:r>
         <w:t xml:space="preserve">+ </w:t>
@@ -17486,17 +17164,14 @@
       <w:r>
         <w:t>#</w:t>
       </w:r>
-      <w:proofErr w:type="spellStart"/>
       <w:r>
         <w:t>numero_paciente</w:t>
       </w:r>
-      <w:proofErr w:type="spellEnd"/>
     </w:p>
     <w:p>
       <w:pPr>
         <w:ind w:left="360"/>
       </w:pPr>
-      <w:proofErr w:type="spellStart"/>
       <w:r>
         <w:rPr>
           <w:b/>
@@ -17509,7 +17184,6 @@
         </w:rPr>
         <w:t>poHabitacion</w:t>
       </w:r>
-      <w:proofErr w:type="spellEnd"/>
       <w:r>
         <w:rPr>
           <w:b/>
@@ -17519,41 +17193,26 @@
       <w:r>
         <w:t xml:space="preserve">= </w:t>
       </w:r>
-      <w:proofErr w:type="spellStart"/>
       <w:r>
         <w:rPr>
           <w:u w:val="double"/>
         </w:rPr>
-        <w:t>codigo_tipo_habitacion</w:t>
-      </w:r>
-      <w:proofErr w:type="spellEnd"/>
-      <w:r>
-        <w:rPr>
-          <w:u w:val="double"/>
-        </w:rPr>
-        <w:t xml:space="preserve"> </w:t>
-      </w:r>
-      <w:r>
-        <w:t xml:space="preserve">+ </w:t>
-      </w:r>
-      <w:proofErr w:type="spellStart"/>
-      <w:r>
-        <w:t>nombre_tipo_habitacion</w:t>
-      </w:r>
-      <w:proofErr w:type="spellEnd"/>
+        <w:t xml:space="preserve">codigo_tipo_habitacion </w:t>
+      </w:r>
+      <w:r>
+        <w:t>+ nombre_tipo_habitacion</w:t>
+      </w:r>
     </w:p>
     <w:p>
       <w:pPr>
         <w:ind w:left="360"/>
       </w:pPr>
-      <w:proofErr w:type="spellStart"/>
       <w:r>
         <w:rPr>
           <w:b/>
         </w:rPr>
         <w:t>TipoPrestacion</w:t>
       </w:r>
-      <w:proofErr w:type="spellEnd"/>
       <w:r>
         <w:rPr>
           <w:b/>
@@ -17563,39 +17222,26 @@
       <w:r>
         <w:t xml:space="preserve">= </w:t>
       </w:r>
-      <w:proofErr w:type="spellStart"/>
       <w:r>
         <w:rPr>
           <w:u w:val="double"/>
         </w:rPr>
         <w:t>codigo_tipo_prestacion</w:t>
       </w:r>
-      <w:proofErr w:type="spellEnd"/>
-      <w:r>
-        <w:t xml:space="preserve"> + </w:t>
-      </w:r>
-      <w:proofErr w:type="spellStart"/>
-      <w:r>
-        <w:t>nombre_tipo_prestacion</w:t>
-      </w:r>
-      <w:proofErr w:type="spellEnd"/>
-      <w:r>
-        <w:t xml:space="preserve"> + </w:t>
+      <w:r>
+        <w:t xml:space="preserve"> + nombre_tipo_prestacion + </w:t>
       </w:r>
       <w:r>
         <w:t>#</w:t>
       </w:r>
-      <w:proofErr w:type="spellStart"/>
       <w:r>
         <w:t>codigo_tipo_habitacion</w:t>
       </w:r>
-      <w:proofErr w:type="spellEnd"/>
     </w:p>
     <w:p>
       <w:pPr>
         <w:ind w:left="360"/>
       </w:pPr>
-      <w:proofErr w:type="spellStart"/>
       <w:r>
         <w:rPr>
           <w:b/>
@@ -17608,7 +17254,6 @@
         </w:rPr>
         <w:t>n</w:t>
       </w:r>
-      <w:proofErr w:type="spellEnd"/>
       <w:r>
         <w:rPr>
           <w:b/>
@@ -17618,52 +17263,38 @@
       <w:r>
         <w:t xml:space="preserve">= </w:t>
       </w:r>
-      <w:proofErr w:type="spellStart"/>
       <w:r>
         <w:rPr>
           <w:u w:val="double"/>
         </w:rPr>
         <w:t>codigo_prestacion</w:t>
       </w:r>
-      <w:proofErr w:type="spellEnd"/>
-      <w:r>
-        <w:t xml:space="preserve"> + </w:t>
-      </w:r>
-      <w:proofErr w:type="spellStart"/>
-      <w:r>
-        <w:t>descripci</w:t>
+      <w:r>
+        <w:t xml:space="preserve"> + descripci</w:t>
       </w:r>
       <w:r>
         <w:t>o</w:t>
       </w:r>
       <w:r>
-        <w:t>n</w:t>
-      </w:r>
-      <w:proofErr w:type="spellEnd"/>
-      <w:r>
-        <w:t xml:space="preserve"> + </w:t>
+        <w:t xml:space="preserve">n + </w:t>
       </w:r>
       <w:r>
         <w:t>#</w:t>
       </w:r>
-      <w:proofErr w:type="spellStart"/>
       <w:r>
         <w:t>codigo_tipo_prestacion</w:t>
       </w:r>
-      <w:proofErr w:type="spellEnd"/>
     </w:p>
     <w:p>
       <w:pPr>
         <w:ind w:left="360"/>
       </w:pPr>
-      <w:proofErr w:type="spellStart"/>
       <w:r>
         <w:rPr>
           <w:b/>
         </w:rPr>
         <w:t>CostoPrestacion</w:t>
       </w:r>
-      <w:proofErr w:type="spellEnd"/>
       <w:r>
         <w:rPr>
           <w:b/>
@@ -17673,39 +17304,33 @@
       <w:r>
         <w:t xml:space="preserve">= </w:t>
       </w:r>
-      <w:proofErr w:type="spellStart"/>
       <w:r>
         <w:rPr>
           <w:u w:val="double"/>
         </w:rPr>
         <w:t>fecha_inicio</w:t>
       </w:r>
-      <w:proofErr w:type="spellEnd"/>
       <w:r>
         <w:t xml:space="preserve"> + </w:t>
       </w:r>
-      <w:proofErr w:type="spellStart"/>
       <w:r>
         <w:rPr>
           <w:u w:val="double"/>
         </w:rPr>
         <w:t>fecha_fin</w:t>
       </w:r>
-      <w:proofErr w:type="spellEnd"/>
       <w:r>
         <w:t xml:space="preserve"> + monto + </w:t>
       </w:r>
       <w:r>
         <w:t>#</w:t>
       </w:r>
-      <w:proofErr w:type="spellStart"/>
       <w:r>
         <w:rPr>
           <w:u w:val="double"/>
         </w:rPr>
         <w:t>codigo_prestacion</w:t>
       </w:r>
-      <w:proofErr w:type="spellEnd"/>
     </w:p>
     <w:p>
       <w:pPr>
@@ -17726,14 +17351,12 @@
       <w:r>
         <w:t xml:space="preserve">= </w:t>
       </w:r>
-      <w:proofErr w:type="spellStart"/>
       <w:r>
         <w:rPr>
           <w:u w:val="double"/>
         </w:rPr>
         <w:t>codigo_coseguro</w:t>
       </w:r>
-      <w:proofErr w:type="spellEnd"/>
       <w:r>
         <w:t xml:space="preserve"> + porcentaje</w:t>
       </w:r>
@@ -17757,67 +17380,56 @@
       <w:r>
         <w:t xml:space="preserve">= </w:t>
       </w:r>
-      <w:proofErr w:type="spellStart"/>
       <w:r>
         <w:rPr>
           <w:u w:val="double"/>
         </w:rPr>
         <w:t>fecha_inicio</w:t>
       </w:r>
-      <w:proofErr w:type="spellEnd"/>
       <w:r>
         <w:t xml:space="preserve"> + </w:t>
       </w:r>
-      <w:proofErr w:type="spellStart"/>
       <w:r>
         <w:rPr>
           <w:u w:val="double"/>
         </w:rPr>
         <w:t>fecha_fin</w:t>
       </w:r>
-      <w:proofErr w:type="spellEnd"/>
       <w:r>
         <w:t xml:space="preserve"> + #</w:t>
       </w:r>
-      <w:proofErr w:type="spellStart"/>
       <w:r>
         <w:rPr>
           <w:u w:val="double"/>
         </w:rPr>
         <w:t>codigo_plan</w:t>
       </w:r>
-      <w:proofErr w:type="spellEnd"/>
       <w:r>
         <w:t xml:space="preserve"> </w:t>
       </w:r>
       <w:r>
         <w:t>+ #</w:t>
       </w:r>
-      <w:proofErr w:type="spellStart"/>
       <w:r>
         <w:rPr>
           <w:u w:val="double"/>
         </w:rPr>
         <w:t>codigo_prestacion</w:t>
       </w:r>
-      <w:proofErr w:type="spellEnd"/>
       <w:r>
         <w:t xml:space="preserve"> </w:t>
       </w:r>
       <w:r>
         <w:t>+ #</w:t>
       </w:r>
-      <w:proofErr w:type="spellStart"/>
       <w:r>
         <w:t>codigo_coseguro</w:t>
       </w:r>
-      <w:proofErr w:type="spellEnd"/>
     </w:p>
     <w:p>
       <w:pPr>
         <w:ind w:left="360"/>
       </w:pPr>
-      <w:proofErr w:type="spellStart"/>
       <w:r>
         <w:rPr>
           <w:b/>
@@ -17836,7 +17448,6 @@
         </w:rPr>
         <w:t>n</w:t>
       </w:r>
-      <w:proofErr w:type="spellEnd"/>
       <w:r>
         <w:rPr>
           <w:b/>
@@ -17846,39 +17457,33 @@
       <w:r>
         <w:t xml:space="preserve">= </w:t>
       </w:r>
-      <w:proofErr w:type="spellStart"/>
       <w:r>
         <w:rPr>
           <w:u w:val="double"/>
         </w:rPr>
         <w:t>numero_habitacion</w:t>
       </w:r>
-      <w:proofErr w:type="spellEnd"/>
       <w:r>
         <w:t xml:space="preserve"> + </w:t>
       </w:r>
       <w:r>
         <w:t>#</w:t>
       </w:r>
-      <w:proofErr w:type="spellStart"/>
       <w:r>
         <w:t>codigo_sector</w:t>
       </w:r>
-      <w:proofErr w:type="spellEnd"/>
       <w:r>
         <w:t xml:space="preserve"> + </w:t>
       </w:r>
       <w:r>
         <w:t>#</w:t>
       </w:r>
-      <w:proofErr w:type="spellStart"/>
       <w:r>
         <w:t>c</w:t>
       </w:r>
       <w:r>
         <w:t>odigo_tipo_habitacion</w:t>
       </w:r>
-      <w:proofErr w:type="spellEnd"/>
     </w:p>
     <w:p>
       <w:pPr>
@@ -17899,19 +17504,11 @@
       <w:r>
         <w:t xml:space="preserve">= </w:t>
       </w:r>
-      <w:proofErr w:type="spellStart"/>
       <w:r>
         <w:rPr>
           <w:u w:val="double"/>
         </w:rPr>
-        <w:t>numero_cama</w:t>
-      </w:r>
-      <w:proofErr w:type="spellEnd"/>
-      <w:r>
-        <w:rPr>
-          <w:u w:val="double"/>
-        </w:rPr>
-        <w:t xml:space="preserve"> </w:t>
+        <w:t xml:space="preserve">numero_cama </w:t>
       </w:r>
       <w:r>
         <w:t xml:space="preserve">+ </w:t>
@@ -17919,13 +17516,8 @@
       <w:r>
         <w:t>#</w:t>
       </w:r>
-      <w:proofErr w:type="spellStart"/>
-      <w:r>
-        <w:t>numero_habitacion</w:t>
-      </w:r>
-      <w:proofErr w:type="spellEnd"/>
-      <w:r>
-        <w:t xml:space="preserve"> </w:t>
+      <w:r>
+        <w:t xml:space="preserve">numero_habitacion </w:t>
       </w:r>
       <w:r>
         <w:t xml:space="preserve">+ </w:t>
@@ -17933,24 +17525,20 @@
       <w:r>
         <w:t>#</w:t>
       </w:r>
-      <w:proofErr w:type="spellStart"/>
       <w:r>
         <w:t>nombre_estado_cama</w:t>
       </w:r>
-      <w:proofErr w:type="spellEnd"/>
     </w:p>
     <w:p>
       <w:pPr>
         <w:ind w:left="360"/>
       </w:pPr>
-      <w:proofErr w:type="spellStart"/>
       <w:r>
         <w:rPr>
           <w:b/>
         </w:rPr>
         <w:t>EstadoCama</w:t>
       </w:r>
-      <w:proofErr w:type="spellEnd"/>
       <w:r>
         <w:rPr>
           <w:b/>
@@ -17960,14 +17548,12 @@
       <w:r>
         <w:t xml:space="preserve">= </w:t>
       </w:r>
-      <w:proofErr w:type="spellStart"/>
       <w:r>
         <w:rPr>
           <w:u w:val="double"/>
         </w:rPr>
         <w:t>nombre_estado_cama</w:t>
       </w:r>
-      <w:proofErr w:type="spellEnd"/>
     </w:p>
     <w:p>
       <w:pPr>
@@ -17988,30 +17574,15 @@
       <w:r>
         <w:t xml:space="preserve">= </w:t>
       </w:r>
-      <w:proofErr w:type="spellStart"/>
       <w:r>
         <w:rPr>
           <w:u w:val="double"/>
         </w:rPr>
         <w:t>codigo_sector</w:t>
       </w:r>
-      <w:proofErr w:type="spellEnd"/>
-      <w:r>
-        <w:t xml:space="preserve"> + </w:t>
-      </w:r>
-      <w:proofErr w:type="spellStart"/>
-      <w:r>
-        <w:t>descripcion_sector</w:t>
-      </w:r>
-      <w:proofErr w:type="spellEnd"/>
-      <w:r>
-        <w:t xml:space="preserve"> + </w:t>
-      </w:r>
-      <w:proofErr w:type="spellStart"/>
-      <w:r>
-        <w:t>numero_piso</w:t>
-      </w:r>
-      <w:proofErr w:type="spellEnd"/>
+      <w:r>
+        <w:t xml:space="preserve"> + descripcion_sector + numero_piso</w:t>
+      </w:r>
     </w:p>
     <w:p>
       <w:pPr>
@@ -18032,25 +17603,21 @@
       <w:r>
         <w:t xml:space="preserve">= </w:t>
       </w:r>
-      <w:proofErr w:type="spellStart"/>
       <w:r>
         <w:rPr>
           <w:u w:val="double"/>
         </w:rPr>
         <w:t>numero_recibo</w:t>
       </w:r>
-      <w:proofErr w:type="spellEnd"/>
       <w:r>
         <w:t xml:space="preserve"> + fecha + </w:t>
       </w:r>
       <w:r>
         <w:t>#</w:t>
       </w:r>
-      <w:proofErr w:type="spellStart"/>
       <w:r>
         <w:t>numero_factura_paciente</w:t>
       </w:r>
-      <w:proofErr w:type="spellEnd"/>
     </w:p>
     <w:p>
       <w:pPr>
@@ -18059,7 +17626,6 @@
           <w:u w:val="wave"/>
         </w:rPr>
       </w:pPr>
-      <w:proofErr w:type="spellStart"/>
       <w:r>
         <w:rPr>
           <w:b/>
@@ -18070,42 +17636,28 @@
         <w:rPr>
           <w:b/>
         </w:rPr>
-        <w:t>Paciente</w:t>
-      </w:r>
-      <w:proofErr w:type="spellEnd"/>
-      <w:r>
-        <w:rPr>
-          <w:b/>
-        </w:rPr>
+        <w:t xml:space="preserve">Paciente </w:t>
+      </w:r>
+      <w:r>
+        <w:t>=</w:t>
+      </w:r>
+      <w:r>
         <w:t xml:space="preserve"> </w:t>
       </w:r>
       <w:r>
-        <w:t>=</w:t>
-      </w:r>
-      <w:r>
-        <w:t xml:space="preserve"> </w:t>
-      </w:r>
-      <w:proofErr w:type="spellStart"/>
-      <w:r>
         <w:rPr>
           <w:u w:val="double"/>
         </w:rPr>
         <w:t>numero_factura_paciente</w:t>
       </w:r>
-      <w:proofErr w:type="spellEnd"/>
       <w:r>
         <w:t xml:space="preserve"> + fecha + monto + </w:t>
       </w:r>
       <w:r>
         <w:t>#</w:t>
       </w:r>
-      <w:proofErr w:type="spellStart"/>
-      <w:r>
-        <w:t>nombre_estado_factura_paciente</w:t>
-      </w:r>
-      <w:proofErr w:type="spellEnd"/>
-      <w:r>
-        <w:t xml:space="preserve"> </w:t>
+      <w:r>
+        <w:t xml:space="preserve">nombre_estado_factura_paciente </w:t>
       </w:r>
       <w:r>
         <w:t xml:space="preserve">+ </w:t>
@@ -18113,17 +17665,14 @@
       <w:r>
         <w:t>#</w:t>
       </w:r>
-      <w:proofErr w:type="spellStart"/>
       <w:r>
         <w:t>numero_ficha_internacion</w:t>
       </w:r>
-      <w:proofErr w:type="spellEnd"/>
     </w:p>
     <w:p>
       <w:pPr>
         <w:ind w:left="360"/>
       </w:pPr>
-      <w:proofErr w:type="spellStart"/>
       <w:r>
         <w:rPr>
           <w:b/>
@@ -18134,32 +17683,22 @@
         <w:rPr>
           <w:b/>
         </w:rPr>
-        <w:t>Paciente</w:t>
-      </w:r>
-      <w:proofErr w:type="spellEnd"/>
-      <w:r>
-        <w:rPr>
-          <w:b/>
-        </w:rPr>
-        <w:t xml:space="preserve"> </w:t>
+        <w:t xml:space="preserve">Paciente </w:t>
       </w:r>
       <w:r>
         <w:t xml:space="preserve">= </w:t>
       </w:r>
-      <w:proofErr w:type="spellStart"/>
       <w:r>
         <w:rPr>
           <w:u w:val="double"/>
         </w:rPr>
         <w:t>nombre_estado_factura_paciente</w:t>
       </w:r>
-      <w:proofErr w:type="spellEnd"/>
     </w:p>
     <w:p>
       <w:pPr>
         <w:ind w:left="360"/>
       </w:pPr>
-      <w:proofErr w:type="spellStart"/>
       <w:r>
         <w:rPr>
           <w:b/>
@@ -18178,7 +17717,6 @@
         </w:rPr>
         <w:t>chaInternacion</w:t>
       </w:r>
-      <w:proofErr w:type="spellEnd"/>
       <w:r>
         <w:rPr>
           <w:b/>
@@ -18188,14 +17726,12 @@
       <w:r>
         <w:t xml:space="preserve">= </w:t>
       </w:r>
-      <w:proofErr w:type="spellStart"/>
       <w:r>
         <w:rPr>
           <w:u w:val="double"/>
         </w:rPr>
         <w:t>nombre_estado_ficha_internacion</w:t>
       </w:r>
-      <w:proofErr w:type="spellEnd"/>
     </w:p>
     <w:p>
       <w:pPr>
@@ -18251,7 +17787,6 @@
       <w:pPr>
         <w:ind w:left="360"/>
       </w:pPr>
-      <w:proofErr w:type="spellStart"/>
       <w:r>
         <w:rPr>
           <w:b/>
@@ -18261,40 +17796,30 @@
       <w:r>
         <w:t>l</w:t>
       </w:r>
-      <w:proofErr w:type="spellEnd"/>
       <w:r>
         <w:t xml:space="preserve"> </w:t>
       </w:r>
       <w:r>
         <w:t xml:space="preserve">= </w:t>
       </w:r>
-      <w:proofErr w:type="spellStart"/>
       <w:r>
         <w:rPr>
           <w:u w:val="double"/>
         </w:rPr>
         <w:t>oidobra_social</w:t>
       </w:r>
-      <w:proofErr w:type="spellEnd"/>
       <w:r>
         <w:t xml:space="preserve"> +</w:t>
       </w:r>
       <w:r>
-        <w:t xml:space="preserve"> </w:t>
-      </w:r>
-      <w:proofErr w:type="spellStart"/>
-      <w:r>
-        <w:t>codigo_os</w:t>
-      </w:r>
-      <w:proofErr w:type="spellEnd"/>
+        <w:t xml:space="preserve"> codigo_os</w:t>
+      </w:r>
       <w:r>
         <w:t xml:space="preserve"> + </w:t>
       </w:r>
-      <w:proofErr w:type="spellStart"/>
       <w:r>
         <w:t>nombre_os</w:t>
       </w:r>
-      <w:proofErr w:type="spellEnd"/>
     </w:p>
     <w:p>
       <w:pPr>
@@ -18315,41 +17840,21 @@
       <w:r>
         <w:t xml:space="preserve">= </w:t>
       </w:r>
-      <w:proofErr w:type="spellStart"/>
       <w:r>
         <w:rPr>
           <w:u w:val="double"/>
         </w:rPr>
         <w:t>oidplan</w:t>
       </w:r>
-      <w:proofErr w:type="spellEnd"/>
-      <w:r>
-        <w:t xml:space="preserve"> + </w:t>
-      </w:r>
-      <w:proofErr w:type="spellStart"/>
-      <w:r>
-        <w:t>codigo_plan</w:t>
-      </w:r>
-      <w:proofErr w:type="spellEnd"/>
-      <w:r>
-        <w:t xml:space="preserve"> + </w:t>
-      </w:r>
-      <w:proofErr w:type="spellStart"/>
-      <w:r>
-        <w:t>descripcion</w:t>
-      </w:r>
-      <w:proofErr w:type="spellEnd"/>
-      <w:r>
-        <w:t xml:space="preserve"> + </w:t>
+      <w:r>
+        <w:t xml:space="preserve"> + codigo_plan + descripcion + </w:t>
       </w:r>
       <w:r>
         <w:t>#</w:t>
       </w:r>
-      <w:proofErr w:type="spellStart"/>
       <w:r>
         <w:t>oidobra_social</w:t>
       </w:r>
-      <w:proofErr w:type="spellEnd"/>
     </w:p>
     <w:p>
       <w:pPr>
@@ -18370,76 +17875,38 @@
       <w:r>
         <w:t xml:space="preserve">= </w:t>
       </w:r>
-      <w:proofErr w:type="spellStart"/>
       <w:r>
         <w:rPr>
           <w:u w:val="double"/>
         </w:rPr>
         <w:t>oidpaciente</w:t>
       </w:r>
-      <w:proofErr w:type="spellEnd"/>
-      <w:r>
-        <w:t xml:space="preserve"> + </w:t>
-      </w:r>
-      <w:proofErr w:type="spellStart"/>
-      <w:r>
-        <w:t>numero_paciente</w:t>
-      </w:r>
-      <w:proofErr w:type="spellEnd"/>
-      <w:r>
-        <w:t xml:space="preserve"> + </w:t>
-      </w:r>
-      <w:proofErr w:type="spellStart"/>
-      <w:r>
-        <w:t>nombre_paciente</w:t>
-      </w:r>
-      <w:proofErr w:type="spellEnd"/>
-      <w:r>
-        <w:t xml:space="preserve"> + </w:t>
-      </w:r>
-      <w:proofErr w:type="spellStart"/>
-      <w:r>
-        <w:t>dni</w:t>
-      </w:r>
-      <w:proofErr w:type="spellEnd"/>
-      <w:r>
-        <w:t xml:space="preserve"> + domicilio + </w:t>
-      </w:r>
-      <w:proofErr w:type="spellStart"/>
-      <w:r>
-        <w:t>tel</w:t>
+      <w:r>
+        <w:t xml:space="preserve"> + numero_paciente + nombre_paciente + dni + domicilio + tel</w:t>
       </w:r>
       <w:r>
         <w:t>e</w:t>
       </w:r>
       <w:r>
-        <w:t>fono</w:t>
-      </w:r>
-      <w:proofErr w:type="spellEnd"/>
-      <w:r>
-        <w:t xml:space="preserve"> + </w:t>
+        <w:t xml:space="preserve">fono + </w:t>
       </w:r>
       <w:r>
         <w:t>#</w:t>
       </w:r>
-      <w:proofErr w:type="spellStart"/>
       <w:r>
         <w:t>oidplan</w:t>
       </w:r>
-      <w:proofErr w:type="spellEnd"/>
     </w:p>
     <w:p>
       <w:pPr>
         <w:ind w:left="360"/>
       </w:pPr>
-      <w:proofErr w:type="spellStart"/>
       <w:r>
         <w:rPr>
           <w:b/>
         </w:rPr>
         <w:t>ServicioEspecial</w:t>
       </w:r>
-      <w:proofErr w:type="spellEnd"/>
       <w:r>
         <w:rPr>
           <w:b/>
@@ -18449,43 +17916,26 @@
       <w:r>
         <w:t xml:space="preserve">= </w:t>
       </w:r>
-      <w:proofErr w:type="spellStart"/>
       <w:r>
         <w:rPr>
           <w:u w:val="double"/>
         </w:rPr>
         <w:t>oidservicio_especial</w:t>
       </w:r>
-      <w:proofErr w:type="spellEnd"/>
-      <w:r>
-        <w:t xml:space="preserve"> + </w:t>
-      </w:r>
-      <w:proofErr w:type="spellStart"/>
-      <w:r>
-        <w:t>codigo_servicio_especial</w:t>
-      </w:r>
-      <w:proofErr w:type="spellEnd"/>
-      <w:r>
-        <w:t xml:space="preserve"> + </w:t>
-      </w:r>
-      <w:proofErr w:type="spellStart"/>
-      <w:r>
-        <w:t>nombre_servicio_especial</w:t>
-      </w:r>
-      <w:proofErr w:type="spellEnd"/>
+      <w:r>
+        <w:t xml:space="preserve"> + codigo_servicio_especial + nombre_servicio_especial</w:t>
+      </w:r>
     </w:p>
     <w:p>
       <w:pPr>
         <w:ind w:left="360"/>
       </w:pPr>
-      <w:proofErr w:type="spellStart"/>
       <w:r>
         <w:rPr>
           <w:b/>
         </w:rPr>
         <w:t>CostoServicio</w:t>
       </w:r>
-      <w:proofErr w:type="spellEnd"/>
       <w:r>
         <w:rPr>
           <w:b/>
@@ -18495,54 +17945,32 @@
       <w:r>
         <w:t xml:space="preserve">= </w:t>
       </w:r>
-      <w:proofErr w:type="spellStart"/>
       <w:r>
         <w:rPr>
           <w:u w:val="double"/>
         </w:rPr>
         <w:t>oidcosto_servicio</w:t>
       </w:r>
-      <w:proofErr w:type="spellEnd"/>
-      <w:r>
-        <w:t xml:space="preserve"> + </w:t>
-      </w:r>
-      <w:proofErr w:type="spellStart"/>
-      <w:r>
-        <w:t>fecha_inicio</w:t>
-      </w:r>
-      <w:proofErr w:type="spellEnd"/>
-      <w:r>
-        <w:t xml:space="preserve"> + </w:t>
-      </w:r>
-      <w:proofErr w:type="spellStart"/>
-      <w:r>
-        <w:t>fecha_fin</w:t>
-      </w:r>
-      <w:proofErr w:type="spellEnd"/>
-      <w:r>
-        <w:t xml:space="preserve"> + monto + </w:t>
+      <w:r>
+        <w:t xml:space="preserve"> + fecha_inicio + fecha_fin + monto + </w:t>
       </w:r>
       <w:r>
         <w:t>#</w:t>
       </w:r>
-      <w:proofErr w:type="spellStart"/>
       <w:r>
         <w:t>oidservicio_especial</w:t>
       </w:r>
-      <w:proofErr w:type="spellEnd"/>
     </w:p>
     <w:p>
       <w:pPr>
         <w:ind w:left="360"/>
       </w:pPr>
-      <w:proofErr w:type="spellStart"/>
       <w:r>
         <w:rPr>
           <w:b/>
         </w:rPr>
         <w:t>DetalleFicha</w:t>
       </w:r>
-      <w:proofErr w:type="spellEnd"/>
       <w:r>
         <w:rPr>
           <w:b/>
@@ -18552,49 +17980,38 @@
       <w:r>
         <w:t xml:space="preserve">= </w:t>
       </w:r>
-      <w:proofErr w:type="spellStart"/>
       <w:r>
         <w:rPr>
           <w:u w:val="double"/>
         </w:rPr>
         <w:t>oiddetalle_ficha</w:t>
       </w:r>
-      <w:proofErr w:type="spellEnd"/>
       <w:r>
         <w:t xml:space="preserve"> + cantidad + </w:t>
       </w:r>
       <w:r>
         <w:t>#</w:t>
       </w:r>
-      <w:proofErr w:type="spellStart"/>
-      <w:r>
-        <w:t>oidficha_internacion</w:t>
-      </w:r>
-      <w:proofErr w:type="spellEnd"/>
-      <w:r>
-        <w:t xml:space="preserve"> + </w:t>
+      <w:r>
+        <w:t xml:space="preserve">oidficha_internacion + </w:t>
       </w:r>
       <w:r>
         <w:t>#</w:t>
       </w:r>
-      <w:proofErr w:type="spellStart"/>
       <w:r>
         <w:t>oidservicio_especial</w:t>
       </w:r>
-      <w:proofErr w:type="spellEnd"/>
     </w:p>
     <w:p>
       <w:pPr>
         <w:ind w:left="360"/>
       </w:pPr>
-      <w:proofErr w:type="spellStart"/>
       <w:r>
         <w:rPr>
           <w:b/>
         </w:rPr>
         <w:t>FichaInternacion</w:t>
       </w:r>
-      <w:proofErr w:type="spellEnd"/>
       <w:r>
         <w:rPr>
           <w:b/>
@@ -18604,79 +18021,50 @@
       <w:r>
         <w:t xml:space="preserve">= </w:t>
       </w:r>
-      <w:proofErr w:type="spellStart"/>
       <w:r>
         <w:rPr>
           <w:u w:val="double"/>
         </w:rPr>
         <w:t>oidficha_internacion</w:t>
       </w:r>
-      <w:proofErr w:type="spellEnd"/>
-      <w:r>
-        <w:t xml:space="preserve"> + </w:t>
-      </w:r>
-      <w:proofErr w:type="spellStart"/>
-      <w:r>
-        <w:t>numero_ficha_internacion</w:t>
-      </w:r>
-      <w:proofErr w:type="spellEnd"/>
-      <w:r>
-        <w:t xml:space="preserve"> + fecha + </w:t>
+      <w:r>
+        <w:t xml:space="preserve"> + numero_ficha_internacion + fecha + </w:t>
       </w:r>
       <w:r>
         <w:t>#</w:t>
       </w:r>
-      <w:proofErr w:type="spellStart"/>
-      <w:r>
-        <w:t>oidprestacion</w:t>
-      </w:r>
-      <w:proofErr w:type="spellEnd"/>
-      <w:r>
-        <w:t xml:space="preserve"> + </w:t>
+      <w:r>
+        <w:t xml:space="preserve">oidprestacion + </w:t>
       </w:r>
       <w:r>
         <w:t>#</w:t>
       </w:r>
-      <w:proofErr w:type="spellStart"/>
-      <w:r>
-        <w:t>oidestado_ficha_internacion</w:t>
-      </w:r>
-      <w:proofErr w:type="spellEnd"/>
-      <w:r>
-        <w:t xml:space="preserve"> + </w:t>
+      <w:r>
+        <w:t xml:space="preserve">oidestado_ficha_internacion + </w:t>
       </w:r>
       <w:r>
         <w:t>#</w:t>
       </w:r>
-      <w:proofErr w:type="spellStart"/>
-      <w:r>
-        <w:t>oidcama</w:t>
-      </w:r>
-      <w:proofErr w:type="spellEnd"/>
-      <w:r>
-        <w:t xml:space="preserve"> + </w:t>
+      <w:r>
+        <w:t xml:space="preserve">oidcama + </w:t>
       </w:r>
       <w:r>
         <w:t>#</w:t>
       </w:r>
-      <w:proofErr w:type="spellStart"/>
       <w:r>
         <w:t>oidpaciente</w:t>
       </w:r>
-      <w:proofErr w:type="spellEnd"/>
     </w:p>
     <w:p>
       <w:pPr>
         <w:ind w:left="360"/>
       </w:pPr>
-      <w:proofErr w:type="spellStart"/>
       <w:r>
         <w:rPr>
           <w:b/>
         </w:rPr>
         <w:t>TIpoHabitacion</w:t>
       </w:r>
-      <w:proofErr w:type="spellEnd"/>
       <w:r>
         <w:rPr>
           <w:b/>
@@ -18686,43 +18074,26 @@
       <w:r>
         <w:t xml:space="preserve">= </w:t>
       </w:r>
-      <w:proofErr w:type="spellStart"/>
       <w:r>
         <w:rPr>
           <w:u w:val="double"/>
         </w:rPr>
         <w:t>oidtipo_habitacion</w:t>
       </w:r>
-      <w:proofErr w:type="spellEnd"/>
-      <w:r>
-        <w:t xml:space="preserve"> + </w:t>
-      </w:r>
-      <w:proofErr w:type="spellStart"/>
-      <w:r>
-        <w:t>codigo_tipo_habitacion</w:t>
-      </w:r>
-      <w:proofErr w:type="spellEnd"/>
-      <w:r>
-        <w:t xml:space="preserve"> + </w:t>
-      </w:r>
-      <w:proofErr w:type="spellStart"/>
-      <w:r>
-        <w:t>nombre_tipo_habitacion</w:t>
-      </w:r>
-      <w:proofErr w:type="spellEnd"/>
+      <w:r>
+        <w:t xml:space="preserve"> + codigo_tipo_habitacion + nombre_tipo_habitacion</w:t>
+      </w:r>
     </w:p>
     <w:p>
       <w:pPr>
         <w:ind w:left="360"/>
       </w:pPr>
-      <w:proofErr w:type="spellStart"/>
       <w:r>
         <w:rPr>
           <w:b/>
         </w:rPr>
         <w:t>TipoPrestacion</w:t>
       </w:r>
-      <w:proofErr w:type="spellEnd"/>
       <w:r>
         <w:rPr>
           <w:b/>
@@ -18732,47 +18103,26 @@
       <w:r>
         <w:t xml:space="preserve">= </w:t>
       </w:r>
-      <w:proofErr w:type="spellStart"/>
       <w:r>
         <w:rPr>
           <w:u w:val="double"/>
         </w:rPr>
         <w:t>oidtipo_prestacion</w:t>
       </w:r>
-      <w:proofErr w:type="spellEnd"/>
-      <w:r>
-        <w:t xml:space="preserve"> + </w:t>
-      </w:r>
-      <w:proofErr w:type="spellStart"/>
-      <w:r>
-        <w:t>codigo_tipo_prestacion</w:t>
-      </w:r>
-      <w:proofErr w:type="spellEnd"/>
-      <w:r>
-        <w:t xml:space="preserve"> + </w:t>
-      </w:r>
-      <w:proofErr w:type="spellStart"/>
-      <w:r>
-        <w:t>nombre_tipo_prestacion</w:t>
-      </w:r>
-      <w:proofErr w:type="spellEnd"/>
-      <w:r>
-        <w:t xml:space="preserve"> + </w:t>
+      <w:r>
+        <w:t xml:space="preserve"> + codigo_tipo_prestacion + nombre_tipo_prestacion + </w:t>
       </w:r>
       <w:r>
         <w:t>#</w:t>
       </w:r>
-      <w:proofErr w:type="spellStart"/>
       <w:r>
         <w:t>oidtipo_habitacion</w:t>
       </w:r>
-      <w:proofErr w:type="spellEnd"/>
     </w:p>
     <w:p>
       <w:pPr>
         <w:ind w:left="360"/>
       </w:pPr>
-      <w:proofErr w:type="spellStart"/>
       <w:r>
         <w:rPr>
           <w:b/>
@@ -18785,7 +18135,6 @@
         </w:rPr>
         <w:t>n</w:t>
       </w:r>
-      <w:proofErr w:type="spellEnd"/>
       <w:r>
         <w:rPr>
           <w:b/>
@@ -18795,60 +18144,38 @@
       <w:r>
         <w:t xml:space="preserve">= </w:t>
       </w:r>
-      <w:proofErr w:type="spellStart"/>
       <w:r>
         <w:rPr>
           <w:u w:val="double"/>
         </w:rPr>
         <w:t>oidprestacion</w:t>
       </w:r>
-      <w:proofErr w:type="spellEnd"/>
-      <w:r>
-        <w:t xml:space="preserve"> + </w:t>
-      </w:r>
-      <w:proofErr w:type="spellStart"/>
-      <w:r>
-        <w:t>codigo_prestacion</w:t>
-      </w:r>
-      <w:proofErr w:type="spellEnd"/>
-      <w:r>
-        <w:t xml:space="preserve"> + </w:t>
-      </w:r>
-      <w:proofErr w:type="spellStart"/>
-      <w:r>
-        <w:t>descripci</w:t>
+      <w:r>
+        <w:t xml:space="preserve"> + codigo_prestacion + descripci</w:t>
       </w:r>
       <w:r>
         <w:t>o</w:t>
       </w:r>
       <w:r>
-        <w:t>n</w:t>
-      </w:r>
-      <w:proofErr w:type="spellEnd"/>
-      <w:r>
-        <w:t xml:space="preserve"> + </w:t>
+        <w:t xml:space="preserve">n + </w:t>
       </w:r>
       <w:r>
         <w:t>#</w:t>
       </w:r>
-      <w:proofErr w:type="spellStart"/>
       <w:r>
         <w:t>oidtipo_prestacion</w:t>
       </w:r>
-      <w:proofErr w:type="spellEnd"/>
     </w:p>
     <w:p>
       <w:pPr>
         <w:ind w:left="360"/>
       </w:pPr>
-      <w:proofErr w:type="spellStart"/>
       <w:r>
         <w:rPr>
           <w:b/>
         </w:rPr>
         <w:t>CostoPrestacion</w:t>
       </w:r>
-      <w:proofErr w:type="spellEnd"/>
       <w:r>
         <w:rPr>
           <w:b/>
@@ -18858,41 +18185,21 @@
       <w:r>
         <w:t xml:space="preserve">= </w:t>
       </w:r>
-      <w:proofErr w:type="spellStart"/>
       <w:r>
         <w:rPr>
           <w:u w:val="double"/>
         </w:rPr>
         <w:t>oidcosto_prestacion</w:t>
       </w:r>
-      <w:proofErr w:type="spellEnd"/>
-      <w:r>
-        <w:t xml:space="preserve"> + </w:t>
-      </w:r>
-      <w:proofErr w:type="spellStart"/>
-      <w:r>
-        <w:t>fecha_inicio</w:t>
-      </w:r>
-      <w:proofErr w:type="spellEnd"/>
-      <w:r>
-        <w:t xml:space="preserve"> + </w:t>
-      </w:r>
-      <w:proofErr w:type="spellStart"/>
-      <w:r>
-        <w:t>fecha_fin</w:t>
-      </w:r>
-      <w:proofErr w:type="spellEnd"/>
-      <w:r>
-        <w:t xml:space="preserve"> + monto + </w:t>
+      <w:r>
+        <w:t xml:space="preserve"> + fecha_inicio + fecha_fin + monto + </w:t>
       </w:r>
       <w:r>
         <w:t>#</w:t>
       </w:r>
-      <w:proofErr w:type="spellStart"/>
       <w:r>
         <w:t>oidprestacion</w:t>
       </w:r>
-      <w:proofErr w:type="spellEnd"/>
     </w:p>
     <w:p>
       <w:pPr>
@@ -18913,24 +18220,14 @@
       <w:r>
         <w:t xml:space="preserve">= </w:t>
       </w:r>
-      <w:proofErr w:type="spellStart"/>
       <w:r>
         <w:rPr>
           <w:u w:val="double"/>
         </w:rPr>
         <w:t>oidcoseguro</w:t>
       </w:r>
-      <w:proofErr w:type="spellEnd"/>
-      <w:r>
-        <w:t xml:space="preserve"> + </w:t>
-      </w:r>
-      <w:proofErr w:type="spellStart"/>
-      <w:r>
-        <w:t>codigo_coseguro</w:t>
-      </w:r>
-      <w:proofErr w:type="spellEnd"/>
-      <w:r>
-        <w:t xml:space="preserve"> + porcentaje</w:t>
+      <w:r>
+        <w:t xml:space="preserve"> + codigo_coseguro + porcentaje</w:t>
       </w:r>
     </w:p>
     <w:p>
@@ -18952,69 +18249,56 @@
       <w:r>
         <w:t xml:space="preserve">= </w:t>
       </w:r>
-      <w:proofErr w:type="spellStart"/>
       <w:r>
         <w:rPr>
           <w:u w:val="double"/>
         </w:rPr>
         <w:t>oidconvenio</w:t>
       </w:r>
-      <w:proofErr w:type="spellEnd"/>
       <w:r>
         <w:t xml:space="preserve"> + </w:t>
       </w:r>
-      <w:proofErr w:type="spellStart"/>
       <w:r>
         <w:t>fecha_inicio</w:t>
       </w:r>
-      <w:proofErr w:type="spellEnd"/>
       <w:r>
         <w:t xml:space="preserve"> + </w:t>
       </w:r>
-      <w:proofErr w:type="spellStart"/>
       <w:r>
         <w:t>fecha_fin</w:t>
       </w:r>
-      <w:proofErr w:type="spellEnd"/>
       <w:r>
         <w:t xml:space="preserve"> + </w:t>
       </w:r>
       <w:r>
         <w:t>#</w:t>
       </w:r>
-      <w:proofErr w:type="spellStart"/>
       <w:r>
         <w:t>oidplan</w:t>
       </w:r>
-      <w:proofErr w:type="spellEnd"/>
       <w:r>
         <w:t xml:space="preserve"> + </w:t>
       </w:r>
       <w:r>
         <w:t>#</w:t>
       </w:r>
-      <w:proofErr w:type="spellStart"/>
       <w:r>
         <w:t>oidprestacion</w:t>
       </w:r>
-      <w:proofErr w:type="spellEnd"/>
       <w:r>
         <w:t xml:space="preserve"> + </w:t>
       </w:r>
       <w:r>
         <w:t>#</w:t>
       </w:r>
-      <w:proofErr w:type="spellStart"/>
       <w:r>
         <w:t>oidcoseguro</w:t>
       </w:r>
-      <w:proofErr w:type="spellEnd"/>
     </w:p>
     <w:p>
       <w:pPr>
         <w:ind w:left="360"/>
       </w:pPr>
-      <w:proofErr w:type="spellStart"/>
       <w:r>
         <w:rPr>
           <w:b/>
@@ -19033,7 +18317,6 @@
         </w:rPr>
         <w:t>n</w:t>
       </w:r>
-      <w:proofErr w:type="spellEnd"/>
       <w:r>
         <w:rPr>
           <w:b/>
@@ -19043,44 +18326,27 @@
       <w:r>
         <w:t xml:space="preserve">= </w:t>
       </w:r>
-      <w:proofErr w:type="spellStart"/>
       <w:r>
         <w:rPr>
           <w:u w:val="double"/>
         </w:rPr>
         <w:t>oidhabitacion</w:t>
       </w:r>
-      <w:proofErr w:type="spellEnd"/>
-      <w:r>
-        <w:t xml:space="preserve"> + </w:t>
-      </w:r>
-      <w:proofErr w:type="spellStart"/>
-      <w:r>
-        <w:t>numero_habitacion</w:t>
-      </w:r>
-      <w:proofErr w:type="spellEnd"/>
-      <w:r>
-        <w:t xml:space="preserve"> + </w:t>
+      <w:r>
+        <w:t xml:space="preserve"> + numero_habitacion + </w:t>
       </w:r>
       <w:r>
         <w:t>#</w:t>
       </w:r>
-      <w:proofErr w:type="spellStart"/>
-      <w:r>
-        <w:t>oidsector</w:t>
-      </w:r>
-      <w:proofErr w:type="spellEnd"/>
-      <w:r>
-        <w:t xml:space="preserve"> + </w:t>
+      <w:r>
+        <w:t xml:space="preserve">oidsector + </w:t>
       </w:r>
       <w:r>
         <w:t>#</w:t>
       </w:r>
-      <w:proofErr w:type="spellStart"/>
       <w:r>
         <w:t>oidtipo_habitacion</w:t>
       </w:r>
-      <w:proofErr w:type="spellEnd"/>
     </w:p>
     <w:p>
       <w:pPr>
@@ -19101,57 +18367,38 @@
       <w:r>
         <w:t xml:space="preserve">= </w:t>
       </w:r>
-      <w:proofErr w:type="spellStart"/>
       <w:r>
         <w:rPr>
           <w:u w:val="double"/>
         </w:rPr>
         <w:t>oidcama</w:t>
       </w:r>
-      <w:proofErr w:type="spellEnd"/>
-      <w:r>
-        <w:t xml:space="preserve"> + </w:t>
-      </w:r>
-      <w:proofErr w:type="spellStart"/>
-      <w:r>
-        <w:t>numero_cama</w:t>
-      </w:r>
-      <w:proofErr w:type="spellEnd"/>
-      <w:r>
-        <w:t xml:space="preserve"> + </w:t>
+      <w:r>
+        <w:t xml:space="preserve"> + numero_cama + </w:t>
       </w:r>
       <w:r>
         <w:t>#</w:t>
       </w:r>
-      <w:proofErr w:type="spellStart"/>
-      <w:r>
-        <w:t>oidhabitacion</w:t>
-      </w:r>
-      <w:proofErr w:type="spellEnd"/>
-      <w:r>
-        <w:t xml:space="preserve"> + </w:t>
+      <w:r>
+        <w:t xml:space="preserve">oidhabitacion + </w:t>
       </w:r>
       <w:r>
         <w:t>#</w:t>
       </w:r>
-      <w:proofErr w:type="spellStart"/>
       <w:r>
         <w:t>oidestado_cama</w:t>
       </w:r>
-      <w:proofErr w:type="spellEnd"/>
     </w:p>
     <w:p>
       <w:pPr>
         <w:ind w:left="360"/>
       </w:pPr>
-      <w:proofErr w:type="spellStart"/>
       <w:r>
         <w:rPr>
           <w:b/>
         </w:rPr>
         <w:t>EstadoCama</w:t>
       </w:r>
-      <w:proofErr w:type="spellEnd"/>
       <w:r>
         <w:rPr>
           <w:b/>
@@ -19161,22 +18408,15 @@
       <w:r>
         <w:t xml:space="preserve">= </w:t>
       </w:r>
-      <w:proofErr w:type="spellStart"/>
       <w:r>
         <w:rPr>
           <w:u w:val="double"/>
         </w:rPr>
         <w:t>oidestado_cama</w:t>
       </w:r>
-      <w:proofErr w:type="spellEnd"/>
-      <w:r>
-        <w:t xml:space="preserve"> + </w:t>
-      </w:r>
-      <w:proofErr w:type="spellStart"/>
-      <w:r>
-        <w:t>nombre_estado_cama</w:t>
-      </w:r>
-      <w:proofErr w:type="spellEnd"/>
+      <w:r>
+        <w:t xml:space="preserve"> + nombre_estado_cama</w:t>
+      </w:r>
     </w:p>
     <w:p>
       <w:pPr>
@@ -19197,38 +18437,15 @@
       <w:r>
         <w:t xml:space="preserve">= </w:t>
       </w:r>
-      <w:proofErr w:type="spellStart"/>
       <w:r>
         <w:rPr>
           <w:u w:val="double"/>
         </w:rPr>
         <w:t>oidsector</w:t>
       </w:r>
-      <w:proofErr w:type="spellEnd"/>
-      <w:r>
-        <w:t xml:space="preserve"> + </w:t>
-      </w:r>
-      <w:proofErr w:type="spellStart"/>
-      <w:r>
-        <w:t>codigo_sector</w:t>
-      </w:r>
-      <w:proofErr w:type="spellEnd"/>
-      <w:r>
-        <w:t xml:space="preserve"> + </w:t>
-      </w:r>
-      <w:proofErr w:type="spellStart"/>
-      <w:r>
-        <w:t>descripcion_sector</w:t>
-      </w:r>
-      <w:proofErr w:type="spellEnd"/>
-      <w:r>
-        <w:t xml:space="preserve"> + </w:t>
-      </w:r>
-      <w:proofErr w:type="spellStart"/>
-      <w:r>
-        <w:t>numero_piso</w:t>
-      </w:r>
-      <w:proofErr w:type="spellEnd"/>
+      <w:r>
+        <w:t xml:space="preserve"> + codigo_sector + descripcion_sector + numero_piso</w:t>
+      </w:r>
     </w:p>
     <w:p>
       <w:pPr>
@@ -19249,33 +18466,21 @@
       <w:r>
         <w:t xml:space="preserve">= </w:t>
       </w:r>
-      <w:proofErr w:type="spellStart"/>
       <w:r>
         <w:rPr>
           <w:u w:val="double"/>
         </w:rPr>
         <w:t>oidrecibo</w:t>
       </w:r>
-      <w:proofErr w:type="spellEnd"/>
-      <w:r>
-        <w:t xml:space="preserve"> + </w:t>
-      </w:r>
-      <w:proofErr w:type="spellStart"/>
-      <w:r>
-        <w:t>numero_recibo</w:t>
-      </w:r>
-      <w:proofErr w:type="spellEnd"/>
-      <w:r>
-        <w:t xml:space="preserve"> + fecha + </w:t>
+      <w:r>
+        <w:t xml:space="preserve"> + numero_recibo + fecha + </w:t>
       </w:r>
       <w:r>
         <w:t>#</w:t>
       </w:r>
-      <w:proofErr w:type="spellStart"/>
       <w:r>
         <w:t>oidfactura_paciente</w:t>
       </w:r>
-      <w:proofErr w:type="spellEnd"/>
     </w:p>
     <w:p>
       <w:pPr>
@@ -19284,7 +18489,6 @@
           <w:u w:val="wave"/>
         </w:rPr>
       </w:pPr>
-      <w:proofErr w:type="spellStart"/>
       <w:r>
         <w:rPr>
           <w:b/>
@@ -19297,7 +18501,6 @@
         </w:rPr>
         <w:t>Paciente</w:t>
       </w:r>
-      <w:proofErr w:type="spellEnd"/>
       <w:r>
         <w:rPr>
           <w:b/>
@@ -19310,50 +18513,32 @@
       <w:r>
         <w:t xml:space="preserve"> </w:t>
       </w:r>
-      <w:proofErr w:type="spellStart"/>
       <w:r>
         <w:rPr>
           <w:u w:val="double"/>
         </w:rPr>
         <w:t>oidfactura_paciente</w:t>
       </w:r>
-      <w:proofErr w:type="spellEnd"/>
-      <w:r>
-        <w:t xml:space="preserve"> + </w:t>
-      </w:r>
-      <w:proofErr w:type="spellStart"/>
-      <w:r>
-        <w:t>numero_factura_paciente</w:t>
-      </w:r>
-      <w:proofErr w:type="spellEnd"/>
-      <w:r>
-        <w:t xml:space="preserve"> + fecha + monto + </w:t>
+      <w:r>
+        <w:t xml:space="preserve"> + numero_factura_paciente + fecha + monto + </w:t>
       </w:r>
       <w:r>
         <w:t>#</w:t>
       </w:r>
-      <w:proofErr w:type="spellStart"/>
-      <w:r>
-        <w:t>oidestado_factura_paciente</w:t>
-      </w:r>
-      <w:proofErr w:type="spellEnd"/>
-      <w:r>
-        <w:t xml:space="preserve"> + </w:t>
+      <w:r>
+        <w:t xml:space="preserve">oidestado_factura_paciente + </w:t>
       </w:r>
       <w:r>
         <w:t>#</w:t>
       </w:r>
-      <w:proofErr w:type="spellStart"/>
       <w:r>
         <w:t>oidficha_internacion</w:t>
       </w:r>
-      <w:proofErr w:type="spellEnd"/>
     </w:p>
     <w:p>
       <w:pPr>
         <w:ind w:left="360"/>
       </w:pPr>
-      <w:proofErr w:type="spellStart"/>
       <w:r>
         <w:rPr>
           <w:b/>
@@ -19366,7 +18551,6 @@
         </w:rPr>
         <w:t>Paciente</w:t>
       </w:r>
-      <w:proofErr w:type="spellEnd"/>
       <w:r>
         <w:rPr>
           <w:b/>
@@ -19376,28 +18560,20 @@
       <w:r>
         <w:t xml:space="preserve">= </w:t>
       </w:r>
-      <w:proofErr w:type="spellStart"/>
       <w:r>
         <w:rPr>
           <w:u w:val="double"/>
         </w:rPr>
         <w:t>oidestado_factura_paciente</w:t>
       </w:r>
-      <w:proofErr w:type="spellEnd"/>
-      <w:r>
-        <w:t xml:space="preserve"> + </w:t>
-      </w:r>
-      <w:proofErr w:type="spellStart"/>
-      <w:r>
-        <w:t>nombre_estado_factura_paciente</w:t>
-      </w:r>
-      <w:proofErr w:type="spellEnd"/>
+      <w:r>
+        <w:t xml:space="preserve"> + nombre_estado_factura_paciente</w:t>
+      </w:r>
     </w:p>
     <w:p>
       <w:pPr>
         <w:ind w:left="360"/>
       </w:pPr>
-      <w:proofErr w:type="spellStart"/>
       <w:r>
         <w:rPr>
           <w:b/>
@@ -19416,7 +18592,6 @@
         </w:rPr>
         <w:t>chaInternacion</w:t>
       </w:r>
-      <w:proofErr w:type="spellEnd"/>
       <w:r>
         <w:rPr>
           <w:b/>
@@ -19426,22 +18601,15 @@
       <w:r>
         <w:t xml:space="preserve">= </w:t>
       </w:r>
-      <w:proofErr w:type="spellStart"/>
       <w:r>
         <w:rPr>
           <w:u w:val="double"/>
         </w:rPr>
         <w:t>oidestado_ficha_internacion</w:t>
       </w:r>
-      <w:proofErr w:type="spellEnd"/>
-      <w:r>
-        <w:t xml:space="preserve"> + </w:t>
-      </w:r>
-      <w:proofErr w:type="spellStart"/>
-      <w:r>
-        <w:t>nombre_estado_ficha_internacion</w:t>
-      </w:r>
-      <w:proofErr w:type="spellEnd"/>
+      <w:r>
+        <w:t xml:space="preserve"> + nombre_estado_ficha_internacion</w:t>
+      </w:r>
     </w:p>
     <w:p>
       <w:pPr>
@@ -19497,15 +18665,7 @@
         <w:t>ava</w:t>
       </w:r>
       <w:r>
-        <w:t>”, y el motor de base de datos “</w:t>
-      </w:r>
-      <w:proofErr w:type="spellStart"/>
-      <w:r>
-        <w:t>MySql</w:t>
-      </w:r>
-      <w:proofErr w:type="spellEnd"/>
-      <w:r>
-        <w:t>”.</w:t>
+        <w:t>”, y el motor de base de datos “MySql”.</w:t>
       </w:r>
     </w:p>
     <w:p>
@@ -23857,7 +23017,7 @@
 </file>
 
 <file path=customXml/itemProps2.xml><?xml version="1.0" encoding="utf-8"?>
-<ds:datastoreItem xmlns:ds="http://schemas.openxmlformats.org/officeDocument/2006/customXml" ds:itemID="{552C9D0C-8752-4EE9-9DC0-639FFB180C5B}">
+<ds:datastoreItem xmlns:ds="http://schemas.openxmlformats.org/officeDocument/2006/customXml" ds:itemID="{3B64923F-5776-453E-BC46-7139F5C3627D}">
   <ds:schemaRefs>
     <ds:schemaRef ds:uri="http://schemas.openxmlformats.org/officeDocument/2006/bibliography"/>
   </ds:schemaRefs>

</xml_diff>

<commit_message>
Arreglos: dump de la BD para que sea consistente con el Modelo de Pruebas errores de la secuencia de persistencia agrego en la carpeta tablas que se habían borrado quito, del diagrama de clases, el atributo implementación de todos los agentes arreglo el esquema de la BD para que el oidPlan en el paciente pueda ser null arregos en el código para solucionar el cambio del oidPlan nulleable
</commit_message>
<xml_diff>
--- a/EntregaProyecto/Ejercicio N°4 eje 5.docx
+++ b/EntregaProyecto/Ejercicio N°4 eje 5.docx
@@ -4587,7 +4587,7 @@
             <v:imagedata r:id="rId13" o:title=""/>
             <w10:wrap type="square" side="right"/>
           </v:shape>
-          <o:OLEObject Type="Embed" ProgID="Visio.Drawing.11" ShapeID="_x0000_s1028" DrawAspect="Content" ObjectID="_1384281034" r:id="rId14"/>
+          <o:OLEObject Type="Embed" ProgID="Visio.Drawing.11" ShapeID="_x0000_s1028" DrawAspect="Content" ObjectID="_1384626704" r:id="rId14"/>
         </w:pict>
       </w:r>
     </w:p>
@@ -5860,8 +5860,6 @@
       <w:pPr>
         <w:pStyle w:val="Ttulo1"/>
       </w:pPr>
-      <w:bookmarkStart w:id="0" w:name="_GoBack"/>
-      <w:bookmarkEnd w:id="0"/>
       <w:r>
         <w:lastRenderedPageBreak/>
         <w:t>Diseño de los casos de prueba para todo</w:t>
@@ -10620,7 +10618,7 @@
           <v:shape id="_x0000_i1025" type="#_x0000_t75" style="width:327.7pt;height:629.25pt" o:ole="">
             <v:imagedata r:id="rId15" o:title=""/>
           </v:shape>
-          <o:OLEObject Type="Embed" ProgID="Visio.Drawing.11" ShapeID="_x0000_i1025" DrawAspect="Content" ObjectID="_1384281033" r:id="rId16"/>
+          <o:OLEObject Type="Embed" ProgID="Visio.Drawing.11" ShapeID="_x0000_i1025" DrawAspect="Content" ObjectID="_1384626703" r:id="rId16"/>
         </w:object>
       </w:r>
     </w:p>
@@ -14784,6 +14782,1465 @@
       </w:tr>
     </w:tbl>
     <w:p/>
+    <w:p>
+      <w:pPr>
+        <w:ind w:firstLine="567"/>
+      </w:pPr>
+      <w:r>
+        <w:br w:type="page"/>
+      </w:r>
+      <w:r>
+        <w:rPr>
+          <w:u w:val="single"/>
+        </w:rPr>
+        <w:lastRenderedPageBreak/>
+        <w:t>Nombre Tabla</w:t>
+      </w:r>
+      <w:r>
+        <w:t xml:space="preserve">: </w:t>
+      </w:r>
+      <w:r>
+        <w:rPr>
+          <w:b/>
+        </w:rPr>
+        <w:t>paciente</w:t>
+      </w:r>
+    </w:p>
+    <w:tbl>
+      <w:tblPr>
+        <w:tblStyle w:val="Tablaconcuadrcula"/>
+        <w:tblW w:w="0" w:type="auto"/>
+        <w:jc w:val="center"/>
+        <w:tblLook w:val="04A0" w:firstRow="1" w:lastRow="0" w:firstColumn="1" w:lastColumn="0" w:noHBand="0" w:noVBand="1"/>
+      </w:tblPr>
+      <w:tblGrid>
+        <w:gridCol w:w="1275"/>
+        <w:gridCol w:w="1763"/>
+        <w:gridCol w:w="1763"/>
+        <w:gridCol w:w="924"/>
+      </w:tblGrid>
+      <w:tr>
+        <w:trPr>
+          <w:jc w:val="center"/>
+        </w:trPr>
+        <w:tc>
+          <w:tcPr>
+            <w:tcW w:w="1275" w:type="dxa"/>
+            <w:vAlign w:val="center"/>
+          </w:tcPr>
+          <w:p>
+            <w:pPr>
+              <w:jc w:val="center"/>
+              <w:rPr>
+                <w:b/>
+                <w:lang w:val="es-AR"/>
+              </w:rPr>
+            </w:pPr>
+            <w:r>
+              <w:rPr>
+                <w:b/>
+                <w:lang w:val="es-AR"/>
+              </w:rPr>
+              <w:t>oidpaciente</w:t>
+            </w:r>
+          </w:p>
+        </w:tc>
+        <w:tc>
+          <w:tcPr>
+            <w:tcW w:w="1763" w:type="dxa"/>
+            <w:vAlign w:val="center"/>
+          </w:tcPr>
+          <w:p>
+            <w:pPr>
+              <w:jc w:val="center"/>
+              <w:rPr>
+                <w:b/>
+                <w:lang w:val="es-AR"/>
+              </w:rPr>
+            </w:pPr>
+            <w:r>
+              <w:rPr>
+                <w:b/>
+                <w:lang w:val="es-AR"/>
+              </w:rPr>
+              <w:t>numero_paciente</w:t>
+            </w:r>
+          </w:p>
+        </w:tc>
+        <w:tc>
+          <w:tcPr>
+            <w:tcW w:w="1763" w:type="dxa"/>
+            <w:vAlign w:val="center"/>
+          </w:tcPr>
+          <w:p>
+            <w:pPr>
+              <w:jc w:val="center"/>
+              <w:rPr>
+                <w:b/>
+                <w:lang w:val="es-AR"/>
+              </w:rPr>
+            </w:pPr>
+            <w:r>
+              <w:rPr>
+                <w:b/>
+                <w:lang w:val="es-AR"/>
+              </w:rPr>
+              <w:t>nombre_paciente</w:t>
+            </w:r>
+          </w:p>
+        </w:tc>
+        <w:tc>
+          <w:tcPr>
+            <w:tcW w:w="924" w:type="dxa"/>
+            <w:vAlign w:val="center"/>
+          </w:tcPr>
+          <w:p>
+            <w:pPr>
+              <w:jc w:val="center"/>
+              <w:rPr>
+                <w:b/>
+                <w:lang w:val="es-AR"/>
+              </w:rPr>
+            </w:pPr>
+            <w:r>
+              <w:rPr>
+                <w:b/>
+                <w:lang w:val="es-AR"/>
+              </w:rPr>
+              <w:t>oidplan</w:t>
+            </w:r>
+          </w:p>
+        </w:tc>
+      </w:tr>
+      <w:tr>
+        <w:trPr>
+          <w:jc w:val="center"/>
+        </w:trPr>
+        <w:tc>
+          <w:tcPr>
+            <w:tcW w:w="1275" w:type="dxa"/>
+            <w:vAlign w:val="center"/>
+          </w:tcPr>
+          <w:p>
+            <w:pPr>
+              <w:jc w:val="center"/>
+              <w:rPr>
+                <w:lang w:val="es-AR"/>
+              </w:rPr>
+            </w:pPr>
+            <w:r>
+              <w:rPr>
+                <w:lang w:val="es-AR"/>
+              </w:rPr>
+              <w:t>5001</w:t>
+            </w:r>
+          </w:p>
+        </w:tc>
+        <w:tc>
+          <w:tcPr>
+            <w:tcW w:w="1763" w:type="dxa"/>
+            <w:vAlign w:val="center"/>
+          </w:tcPr>
+          <w:p>
+            <w:pPr>
+              <w:jc w:val="center"/>
+              <w:rPr>
+                <w:lang w:val="es-AR"/>
+              </w:rPr>
+            </w:pPr>
+            <w:r>
+              <w:rPr>
+                <w:lang w:val="es-AR"/>
+              </w:rPr>
+              <w:t>1</w:t>
+            </w:r>
+          </w:p>
+        </w:tc>
+        <w:tc>
+          <w:tcPr>
+            <w:tcW w:w="1763" w:type="dxa"/>
+            <w:vAlign w:val="center"/>
+          </w:tcPr>
+          <w:p>
+            <w:pPr>
+              <w:jc w:val="center"/>
+              <w:rPr>
+                <w:lang w:val="es-AR"/>
+              </w:rPr>
+            </w:pPr>
+            <w:r>
+              <w:rPr>
+                <w:lang w:val="es-AR"/>
+              </w:rPr>
+              <w:t>Susana Gomez</w:t>
+            </w:r>
+          </w:p>
+        </w:tc>
+        <w:tc>
+          <w:tcPr>
+            <w:tcW w:w="924" w:type="dxa"/>
+            <w:vAlign w:val="center"/>
+          </w:tcPr>
+          <w:p>
+            <w:pPr>
+              <w:jc w:val="center"/>
+              <w:rPr>
+                <w:lang w:val="es-AR"/>
+              </w:rPr>
+            </w:pPr>
+            <w:r>
+              <w:rPr>
+                <w:lang w:val="es-AR"/>
+              </w:rPr>
+              <w:t>6001</w:t>
+            </w:r>
+          </w:p>
+        </w:tc>
+      </w:tr>
+      <w:tr>
+        <w:trPr>
+          <w:jc w:val="center"/>
+        </w:trPr>
+        <w:tc>
+          <w:tcPr>
+            <w:tcW w:w="1275" w:type="dxa"/>
+            <w:vAlign w:val="center"/>
+          </w:tcPr>
+          <w:p>
+            <w:pPr>
+              <w:jc w:val="center"/>
+              <w:rPr>
+                <w:lang w:val="es-AR"/>
+              </w:rPr>
+            </w:pPr>
+            <w:r>
+              <w:rPr>
+                <w:lang w:val="es-AR"/>
+              </w:rPr>
+              <w:t>5002</w:t>
+            </w:r>
+          </w:p>
+        </w:tc>
+        <w:tc>
+          <w:tcPr>
+            <w:tcW w:w="1763" w:type="dxa"/>
+            <w:vAlign w:val="center"/>
+          </w:tcPr>
+          <w:p>
+            <w:pPr>
+              <w:jc w:val="center"/>
+              <w:rPr>
+                <w:lang w:val="es-AR"/>
+              </w:rPr>
+            </w:pPr>
+            <w:r>
+              <w:rPr>
+                <w:lang w:val="es-AR"/>
+              </w:rPr>
+              <w:t>2</w:t>
+            </w:r>
+          </w:p>
+        </w:tc>
+        <w:tc>
+          <w:tcPr>
+            <w:tcW w:w="1763" w:type="dxa"/>
+            <w:vAlign w:val="center"/>
+          </w:tcPr>
+          <w:p>
+            <w:pPr>
+              <w:jc w:val="center"/>
+              <w:rPr>
+                <w:lang w:val="es-AR"/>
+              </w:rPr>
+            </w:pPr>
+            <w:r>
+              <w:rPr>
+                <w:lang w:val="es-AR"/>
+              </w:rPr>
+              <w:t>Victor Moreno</w:t>
+            </w:r>
+          </w:p>
+        </w:tc>
+        <w:tc>
+          <w:tcPr>
+            <w:tcW w:w="924" w:type="dxa"/>
+            <w:vAlign w:val="center"/>
+          </w:tcPr>
+          <w:p>
+            <w:pPr>
+              <w:jc w:val="center"/>
+              <w:rPr>
+                <w:lang w:val="es-AR"/>
+              </w:rPr>
+            </w:pPr>
+            <w:r>
+              <w:rPr>
+                <w:lang w:val="es-AR"/>
+              </w:rPr>
+              <w:t>6002</w:t>
+            </w:r>
+          </w:p>
+        </w:tc>
+      </w:tr>
+      <w:tr>
+        <w:trPr>
+          <w:jc w:val="center"/>
+        </w:trPr>
+        <w:tc>
+          <w:tcPr>
+            <w:tcW w:w="1275" w:type="dxa"/>
+            <w:vAlign w:val="center"/>
+          </w:tcPr>
+          <w:p>
+            <w:pPr>
+              <w:jc w:val="center"/>
+              <w:rPr>
+                <w:lang w:val="es-AR"/>
+              </w:rPr>
+            </w:pPr>
+            <w:r>
+              <w:rPr>
+                <w:lang w:val="es-AR"/>
+              </w:rPr>
+              <w:t>5003</w:t>
+            </w:r>
+          </w:p>
+        </w:tc>
+        <w:tc>
+          <w:tcPr>
+            <w:tcW w:w="1763" w:type="dxa"/>
+            <w:vAlign w:val="center"/>
+          </w:tcPr>
+          <w:p>
+            <w:pPr>
+              <w:jc w:val="center"/>
+              <w:rPr>
+                <w:lang w:val="es-AR"/>
+              </w:rPr>
+            </w:pPr>
+            <w:r>
+              <w:rPr>
+                <w:lang w:val="es-AR"/>
+              </w:rPr>
+              <w:t>3</w:t>
+            </w:r>
+          </w:p>
+        </w:tc>
+        <w:tc>
+          <w:tcPr>
+            <w:tcW w:w="1763" w:type="dxa"/>
+            <w:vAlign w:val="center"/>
+          </w:tcPr>
+          <w:p>
+            <w:pPr>
+              <w:jc w:val="center"/>
+              <w:rPr>
+                <w:lang w:val="es-AR"/>
+              </w:rPr>
+            </w:pPr>
+            <w:r>
+              <w:rPr>
+                <w:lang w:val="es-AR"/>
+              </w:rPr>
+              <w:t>Lucía Castro</w:t>
+            </w:r>
+          </w:p>
+        </w:tc>
+        <w:tc>
+          <w:tcPr>
+            <w:tcW w:w="924" w:type="dxa"/>
+            <w:vAlign w:val="center"/>
+          </w:tcPr>
+          <w:p>
+            <w:pPr>
+              <w:jc w:val="center"/>
+              <w:rPr>
+                <w:lang w:val="es-AR"/>
+              </w:rPr>
+            </w:pPr>
+            <w:r>
+              <w:rPr>
+                <w:lang w:val="es-AR"/>
+              </w:rPr>
+              <w:t>NULL</w:t>
+            </w:r>
+          </w:p>
+        </w:tc>
+      </w:tr>
+    </w:tbl>
+    <w:p/>
+    <w:p>
+      <w:pPr>
+        <w:ind w:firstLine="567"/>
+      </w:pPr>
+      <w:r>
+        <w:rPr>
+          <w:u w:val="single"/>
+        </w:rPr>
+        <w:t>Nombre Tabla</w:t>
+      </w:r>
+      <w:r>
+        <w:t xml:space="preserve">: </w:t>
+      </w:r>
+      <w:r>
+        <w:rPr>
+          <w:b/>
+        </w:rPr>
+        <w:t>plan</w:t>
+      </w:r>
+    </w:p>
+    <w:tbl>
+      <w:tblPr>
+        <w:tblStyle w:val="Tablaconcuadrcula"/>
+        <w:tblW w:w="0" w:type="auto"/>
+        <w:jc w:val="center"/>
+        <w:tblLook w:val="04A0" w:firstRow="1" w:lastRow="0" w:firstColumn="1" w:lastColumn="0" w:noHBand="0" w:noVBand="1"/>
+      </w:tblPr>
+      <w:tblGrid>
+        <w:gridCol w:w="943"/>
+        <w:gridCol w:w="1328"/>
+        <w:gridCol w:w="1263"/>
+      </w:tblGrid>
+      <w:tr>
+        <w:trPr>
+          <w:jc w:val="center"/>
+        </w:trPr>
+        <w:tc>
+          <w:tcPr>
+            <w:tcW w:w="943" w:type="dxa"/>
+            <w:vAlign w:val="center"/>
+          </w:tcPr>
+          <w:p>
+            <w:pPr>
+              <w:jc w:val="center"/>
+              <w:rPr>
+                <w:b/>
+                <w:lang w:val="es-AR"/>
+              </w:rPr>
+            </w:pPr>
+            <w:r>
+              <w:rPr>
+                <w:b/>
+                <w:lang w:val="es-AR"/>
+              </w:rPr>
+              <w:t>oidplan</w:t>
+            </w:r>
+          </w:p>
+        </w:tc>
+        <w:tc>
+          <w:tcPr>
+            <w:tcW w:w="1328" w:type="dxa"/>
+            <w:vAlign w:val="center"/>
+          </w:tcPr>
+          <w:p>
+            <w:pPr>
+              <w:jc w:val="center"/>
+              <w:rPr>
+                <w:b/>
+                <w:lang w:val="es-AR"/>
+              </w:rPr>
+            </w:pPr>
+            <w:r>
+              <w:rPr>
+                <w:b/>
+                <w:lang w:val="es-AR"/>
+              </w:rPr>
+              <w:t>codigo_plan</w:t>
+            </w:r>
+          </w:p>
+        </w:tc>
+        <w:tc>
+          <w:tcPr>
+            <w:tcW w:w="1263" w:type="dxa"/>
+            <w:vAlign w:val="center"/>
+          </w:tcPr>
+          <w:p>
+            <w:pPr>
+              <w:jc w:val="center"/>
+              <w:rPr>
+                <w:b/>
+                <w:lang w:val="es-AR"/>
+              </w:rPr>
+            </w:pPr>
+            <w:r>
+              <w:rPr>
+                <w:b/>
+                <w:lang w:val="es-AR"/>
+              </w:rPr>
+              <w:t>descripcion</w:t>
+            </w:r>
+          </w:p>
+        </w:tc>
+      </w:tr>
+      <w:tr>
+        <w:trPr>
+          <w:jc w:val="center"/>
+        </w:trPr>
+        <w:tc>
+          <w:tcPr>
+            <w:tcW w:w="943" w:type="dxa"/>
+            <w:vAlign w:val="center"/>
+          </w:tcPr>
+          <w:p>
+            <w:pPr>
+              <w:jc w:val="center"/>
+              <w:rPr>
+                <w:lang w:val="es-AR"/>
+              </w:rPr>
+            </w:pPr>
+            <w:r>
+              <w:rPr>
+                <w:lang w:val="es-AR"/>
+              </w:rPr>
+              <w:t>6001</w:t>
+            </w:r>
+          </w:p>
+        </w:tc>
+        <w:tc>
+          <w:tcPr>
+            <w:tcW w:w="1328" w:type="dxa"/>
+            <w:vAlign w:val="center"/>
+          </w:tcPr>
+          <w:p>
+            <w:pPr>
+              <w:jc w:val="center"/>
+              <w:rPr>
+                <w:lang w:val="es-AR"/>
+              </w:rPr>
+            </w:pPr>
+            <w:r>
+              <w:rPr>
+                <w:lang w:val="es-AR"/>
+              </w:rPr>
+              <w:t>1</w:t>
+            </w:r>
+          </w:p>
+        </w:tc>
+        <w:tc>
+          <w:tcPr>
+            <w:tcW w:w="1263" w:type="dxa"/>
+            <w:vAlign w:val="center"/>
+          </w:tcPr>
+          <w:p>
+            <w:pPr>
+              <w:tabs>
+                <w:tab w:val="left" w:pos="990"/>
+              </w:tabs>
+              <w:jc w:val="center"/>
+              <w:rPr>
+                <w:lang w:val="es-AR"/>
+              </w:rPr>
+            </w:pPr>
+            <w:r>
+              <w:rPr>
+                <w:lang w:val="es-AR"/>
+              </w:rPr>
+              <w:t>Platino</w:t>
+            </w:r>
+          </w:p>
+        </w:tc>
+      </w:tr>
+      <w:tr>
+        <w:trPr>
+          <w:jc w:val="center"/>
+        </w:trPr>
+        <w:tc>
+          <w:tcPr>
+            <w:tcW w:w="943" w:type="dxa"/>
+            <w:vAlign w:val="center"/>
+          </w:tcPr>
+          <w:p>
+            <w:pPr>
+              <w:jc w:val="center"/>
+              <w:rPr>
+                <w:lang w:val="es-AR"/>
+              </w:rPr>
+            </w:pPr>
+            <w:r>
+              <w:rPr>
+                <w:lang w:val="es-AR"/>
+              </w:rPr>
+              <w:t>6002</w:t>
+            </w:r>
+          </w:p>
+        </w:tc>
+        <w:tc>
+          <w:tcPr>
+            <w:tcW w:w="1328" w:type="dxa"/>
+            <w:vAlign w:val="center"/>
+          </w:tcPr>
+          <w:p>
+            <w:pPr>
+              <w:jc w:val="center"/>
+              <w:rPr>
+                <w:lang w:val="es-AR"/>
+              </w:rPr>
+            </w:pPr>
+            <w:r>
+              <w:rPr>
+                <w:lang w:val="es-AR"/>
+              </w:rPr>
+              <w:t>2</w:t>
+            </w:r>
+          </w:p>
+        </w:tc>
+        <w:tc>
+          <w:tcPr>
+            <w:tcW w:w="1263" w:type="dxa"/>
+            <w:vAlign w:val="center"/>
+          </w:tcPr>
+          <w:p>
+            <w:pPr>
+              <w:jc w:val="center"/>
+              <w:rPr>
+                <w:lang w:val="es-AR"/>
+              </w:rPr>
+            </w:pPr>
+            <w:r>
+              <w:rPr>
+                <w:lang w:val="es-AR"/>
+              </w:rPr>
+              <w:t>Oro</w:t>
+            </w:r>
+          </w:p>
+        </w:tc>
+      </w:tr>
+    </w:tbl>
+    <w:p>
+      <w:pPr>
+        <w:tabs>
+          <w:tab w:val="left" w:pos="4155"/>
+        </w:tabs>
+      </w:pPr>
+    </w:p>
+    <w:p>
+      <w:pPr>
+        <w:tabs>
+          <w:tab w:val="left" w:pos="4155"/>
+        </w:tabs>
+        <w:ind w:firstLine="567"/>
+      </w:pPr>
+      <w:r>
+        <w:rPr>
+          <w:u w:val="single"/>
+        </w:rPr>
+        <w:t>Nombre Tabla</w:t>
+      </w:r>
+      <w:r>
+        <w:t xml:space="preserve">: </w:t>
+      </w:r>
+      <w:r>
+        <w:rPr>
+          <w:b/>
+        </w:rPr>
+        <w:t>convenio</w:t>
+      </w:r>
+    </w:p>
+    <w:tbl>
+      <w:tblPr>
+        <w:tblStyle w:val="Tablaconcuadrcula"/>
+        <w:tblW w:w="0" w:type="auto"/>
+        <w:jc w:val="center"/>
+        <w:tblLook w:val="04A0" w:firstRow="1" w:lastRow="0" w:firstColumn="1" w:lastColumn="0" w:noHBand="0" w:noVBand="1"/>
+      </w:tblPr>
+      <w:tblGrid>
+        <w:gridCol w:w="1338"/>
+        <w:gridCol w:w="943"/>
+        <w:gridCol w:w="1455"/>
+        <w:gridCol w:w="1333"/>
+      </w:tblGrid>
+      <w:tr>
+        <w:trPr>
+          <w:jc w:val="center"/>
+        </w:trPr>
+        <w:tc>
+          <w:tcPr>
+            <w:tcW w:w="1338" w:type="dxa"/>
+            <w:vAlign w:val="center"/>
+          </w:tcPr>
+          <w:p>
+            <w:pPr>
+              <w:tabs>
+                <w:tab w:val="left" w:pos="4155"/>
+              </w:tabs>
+              <w:jc w:val="center"/>
+              <w:rPr>
+                <w:b/>
+                <w:lang w:val="es-AR"/>
+              </w:rPr>
+            </w:pPr>
+            <w:r>
+              <w:rPr>
+                <w:b/>
+                <w:lang w:val="es-AR"/>
+              </w:rPr>
+              <w:t>oidconvenio</w:t>
+            </w:r>
+          </w:p>
+        </w:tc>
+        <w:tc>
+          <w:tcPr>
+            <w:tcW w:w="943" w:type="dxa"/>
+            <w:vAlign w:val="center"/>
+          </w:tcPr>
+          <w:p>
+            <w:pPr>
+              <w:tabs>
+                <w:tab w:val="left" w:pos="4155"/>
+              </w:tabs>
+              <w:jc w:val="center"/>
+              <w:rPr>
+                <w:b/>
+                <w:lang w:val="es-AR"/>
+              </w:rPr>
+            </w:pPr>
+            <w:r>
+              <w:rPr>
+                <w:b/>
+                <w:lang w:val="es-AR"/>
+              </w:rPr>
+              <w:t>oidplan</w:t>
+            </w:r>
+          </w:p>
+        </w:tc>
+        <w:tc>
+          <w:tcPr>
+            <w:tcW w:w="1455" w:type="dxa"/>
+            <w:vAlign w:val="center"/>
+          </w:tcPr>
+          <w:p>
+            <w:pPr>
+              <w:tabs>
+                <w:tab w:val="left" w:pos="4155"/>
+              </w:tabs>
+              <w:jc w:val="center"/>
+              <w:rPr>
+                <w:b/>
+                <w:lang w:val="es-AR"/>
+              </w:rPr>
+            </w:pPr>
+            <w:r>
+              <w:rPr>
+                <w:b/>
+                <w:lang w:val="es-AR"/>
+              </w:rPr>
+              <w:t>oidprestacion</w:t>
+            </w:r>
+          </w:p>
+        </w:tc>
+        <w:tc>
+          <w:tcPr>
+            <w:tcW w:w="1333" w:type="dxa"/>
+            <w:vAlign w:val="center"/>
+          </w:tcPr>
+          <w:p>
+            <w:pPr>
+              <w:tabs>
+                <w:tab w:val="left" w:pos="4155"/>
+              </w:tabs>
+              <w:jc w:val="center"/>
+              <w:rPr>
+                <w:b/>
+                <w:lang w:val="es-AR"/>
+              </w:rPr>
+            </w:pPr>
+            <w:r>
+              <w:rPr>
+                <w:b/>
+                <w:lang w:val="es-AR"/>
+              </w:rPr>
+              <w:t>oidcoseguro</w:t>
+            </w:r>
+          </w:p>
+        </w:tc>
+      </w:tr>
+      <w:tr>
+        <w:trPr>
+          <w:jc w:val="center"/>
+        </w:trPr>
+        <w:tc>
+          <w:tcPr>
+            <w:tcW w:w="1338" w:type="dxa"/>
+            <w:vAlign w:val="center"/>
+          </w:tcPr>
+          <w:p>
+            <w:pPr>
+              <w:tabs>
+                <w:tab w:val="left" w:pos="4155"/>
+              </w:tabs>
+              <w:jc w:val="center"/>
+              <w:rPr>
+                <w:lang w:val="es-AR"/>
+              </w:rPr>
+            </w:pPr>
+            <w:r>
+              <w:rPr>
+                <w:lang w:val="es-AR"/>
+              </w:rPr>
+              <w:t>7001</w:t>
+            </w:r>
+          </w:p>
+        </w:tc>
+        <w:tc>
+          <w:tcPr>
+            <w:tcW w:w="943" w:type="dxa"/>
+            <w:vAlign w:val="center"/>
+          </w:tcPr>
+          <w:p>
+            <w:pPr>
+              <w:tabs>
+                <w:tab w:val="left" w:pos="4155"/>
+              </w:tabs>
+              <w:jc w:val="center"/>
+              <w:rPr>
+                <w:lang w:val="es-AR"/>
+              </w:rPr>
+            </w:pPr>
+            <w:r>
+              <w:rPr>
+                <w:lang w:val="es-AR"/>
+              </w:rPr>
+              <w:t>6001</w:t>
+            </w:r>
+            <w:bookmarkStart w:id="0" w:name="_GoBack"/>
+            <w:bookmarkEnd w:id="0"/>
+          </w:p>
+        </w:tc>
+        <w:tc>
+          <w:tcPr>
+            <w:tcW w:w="1455" w:type="dxa"/>
+            <w:vAlign w:val="center"/>
+          </w:tcPr>
+          <w:p>
+            <w:pPr>
+              <w:tabs>
+                <w:tab w:val="left" w:pos="4155"/>
+              </w:tabs>
+              <w:jc w:val="center"/>
+              <w:rPr>
+                <w:lang w:val="es-AR"/>
+              </w:rPr>
+            </w:pPr>
+            <w:r>
+              <w:rPr>
+                <w:lang w:val="es-AR"/>
+              </w:rPr>
+              <w:t>2001</w:t>
+            </w:r>
+          </w:p>
+        </w:tc>
+        <w:tc>
+          <w:tcPr>
+            <w:tcW w:w="1333" w:type="dxa"/>
+            <w:vAlign w:val="center"/>
+          </w:tcPr>
+          <w:p>
+            <w:pPr>
+              <w:tabs>
+                <w:tab w:val="left" w:pos="4155"/>
+              </w:tabs>
+              <w:jc w:val="center"/>
+              <w:rPr>
+                <w:lang w:val="es-AR"/>
+              </w:rPr>
+            </w:pPr>
+            <w:r>
+              <w:rPr>
+                <w:lang w:val="es-AR"/>
+              </w:rPr>
+              <w:t>8001</w:t>
+            </w:r>
+          </w:p>
+        </w:tc>
+      </w:tr>
+    </w:tbl>
+    <w:p>
+      <w:pPr>
+        <w:tabs>
+          <w:tab w:val="left" w:pos="4155"/>
+        </w:tabs>
+        <w:ind w:firstLine="567"/>
+      </w:pPr>
+    </w:p>
+    <w:p>
+      <w:pPr>
+        <w:tabs>
+          <w:tab w:val="left" w:pos="4155"/>
+        </w:tabs>
+        <w:ind w:firstLine="567"/>
+      </w:pPr>
+      <w:r>
+        <w:rPr>
+          <w:u w:val="single"/>
+        </w:rPr>
+        <w:t>Nombre Tabla</w:t>
+      </w:r>
+      <w:r>
+        <w:t xml:space="preserve">: </w:t>
+      </w:r>
+      <w:r>
+        <w:rPr>
+          <w:b/>
+        </w:rPr>
+        <w:t>coseguro</w:t>
+      </w:r>
+    </w:p>
+    <w:tbl>
+      <w:tblPr>
+        <w:tblStyle w:val="Tablaconcuadrcula"/>
+        <w:tblW w:w="0" w:type="auto"/>
+        <w:jc w:val="center"/>
+        <w:tblLook w:val="04A0" w:firstRow="1" w:lastRow="0" w:firstColumn="1" w:lastColumn="0" w:noHBand="0" w:noVBand="1"/>
+      </w:tblPr>
+      <w:tblGrid>
+        <w:gridCol w:w="1333"/>
+        <w:gridCol w:w="1718"/>
+        <w:gridCol w:w="1214"/>
+      </w:tblGrid>
+      <w:tr>
+        <w:trPr>
+          <w:jc w:val="center"/>
+        </w:trPr>
+        <w:tc>
+          <w:tcPr>
+            <w:tcW w:w="1333" w:type="dxa"/>
+            <w:vAlign w:val="center"/>
+          </w:tcPr>
+          <w:p>
+            <w:pPr>
+              <w:tabs>
+                <w:tab w:val="left" w:pos="4155"/>
+              </w:tabs>
+              <w:jc w:val="center"/>
+              <w:rPr>
+                <w:b/>
+                <w:lang w:val="es-AR"/>
+              </w:rPr>
+            </w:pPr>
+            <w:r>
+              <w:rPr>
+                <w:b/>
+                <w:lang w:val="es-AR"/>
+              </w:rPr>
+              <w:t>oidcoseguro</w:t>
+            </w:r>
+          </w:p>
+        </w:tc>
+        <w:tc>
+          <w:tcPr>
+            <w:tcW w:w="1718" w:type="dxa"/>
+            <w:vAlign w:val="center"/>
+          </w:tcPr>
+          <w:p>
+            <w:pPr>
+              <w:tabs>
+                <w:tab w:val="left" w:pos="4155"/>
+              </w:tabs>
+              <w:jc w:val="center"/>
+              <w:rPr>
+                <w:b/>
+                <w:lang w:val="es-AR"/>
+              </w:rPr>
+            </w:pPr>
+            <w:r>
+              <w:rPr>
+                <w:b/>
+                <w:lang w:val="es-AR"/>
+              </w:rPr>
+              <w:t>codigo_coseguro</w:t>
+            </w:r>
+          </w:p>
+        </w:tc>
+        <w:tc>
+          <w:tcPr>
+            <w:tcW w:w="1214" w:type="dxa"/>
+            <w:vAlign w:val="center"/>
+          </w:tcPr>
+          <w:p>
+            <w:pPr>
+              <w:tabs>
+                <w:tab w:val="left" w:pos="4155"/>
+              </w:tabs>
+              <w:jc w:val="center"/>
+              <w:rPr>
+                <w:b/>
+                <w:lang w:val="es-AR"/>
+              </w:rPr>
+            </w:pPr>
+            <w:r>
+              <w:rPr>
+                <w:b/>
+                <w:lang w:val="es-AR"/>
+              </w:rPr>
+              <w:t>porcentaje</w:t>
+            </w:r>
+          </w:p>
+        </w:tc>
+      </w:tr>
+      <w:tr>
+        <w:trPr>
+          <w:jc w:val="center"/>
+        </w:trPr>
+        <w:tc>
+          <w:tcPr>
+            <w:tcW w:w="1333" w:type="dxa"/>
+            <w:vAlign w:val="center"/>
+          </w:tcPr>
+          <w:p>
+            <w:pPr>
+              <w:tabs>
+                <w:tab w:val="left" w:pos="4155"/>
+              </w:tabs>
+              <w:jc w:val="center"/>
+              <w:rPr>
+                <w:lang w:val="es-AR"/>
+              </w:rPr>
+            </w:pPr>
+            <w:r>
+              <w:rPr>
+                <w:lang w:val="es-AR"/>
+              </w:rPr>
+              <w:t>8001</w:t>
+            </w:r>
+          </w:p>
+        </w:tc>
+        <w:tc>
+          <w:tcPr>
+            <w:tcW w:w="1718" w:type="dxa"/>
+            <w:vAlign w:val="center"/>
+          </w:tcPr>
+          <w:p>
+            <w:pPr>
+              <w:tabs>
+                <w:tab w:val="left" w:pos="4155"/>
+              </w:tabs>
+              <w:jc w:val="center"/>
+              <w:rPr>
+                <w:lang w:val="es-AR"/>
+              </w:rPr>
+            </w:pPr>
+            <w:r>
+              <w:rPr>
+                <w:lang w:val="es-AR"/>
+              </w:rPr>
+              <w:t>1</w:t>
+            </w:r>
+          </w:p>
+        </w:tc>
+        <w:tc>
+          <w:tcPr>
+            <w:tcW w:w="1214" w:type="dxa"/>
+            <w:vAlign w:val="center"/>
+          </w:tcPr>
+          <w:p>
+            <w:pPr>
+              <w:tabs>
+                <w:tab w:val="left" w:pos="4155"/>
+              </w:tabs>
+              <w:jc w:val="center"/>
+              <w:rPr>
+                <w:lang w:val="es-AR"/>
+              </w:rPr>
+            </w:pPr>
+            <w:r>
+              <w:rPr>
+                <w:lang w:val="es-AR"/>
+              </w:rPr>
+              <w:t>0,2</w:t>
+            </w:r>
+          </w:p>
+        </w:tc>
+      </w:tr>
+    </w:tbl>
+    <w:p>
+      <w:pPr>
+        <w:tabs>
+          <w:tab w:val="left" w:pos="4155"/>
+        </w:tabs>
+        <w:ind w:firstLine="567"/>
+      </w:pPr>
+    </w:p>
+    <w:p>
+      <w:pPr>
+        <w:tabs>
+          <w:tab w:val="left" w:pos="4155"/>
+        </w:tabs>
+        <w:ind w:firstLine="567"/>
+      </w:pPr>
+      <w:r>
+        <w:rPr>
+          <w:u w:val="single"/>
+        </w:rPr>
+        <w:t>Nombre Tabla</w:t>
+      </w:r>
+      <w:r>
+        <w:t xml:space="preserve">: </w:t>
+      </w:r>
+      <w:r>
+        <w:rPr>
+          <w:b/>
+        </w:rPr>
+        <w:t>factura</w:t>
+      </w:r>
+      <w:r>
+        <w:rPr>
+          <w:b/>
+        </w:rPr>
+        <w:t>_paciente</w:t>
+      </w:r>
+    </w:p>
+    <w:tbl>
+      <w:tblPr>
+        <w:tblStyle w:val="Tablaconcuadrcula"/>
+        <w:tblW w:w="0" w:type="auto"/>
+        <w:jc w:val="center"/>
+        <w:tblLook w:val="04A0" w:firstRow="1" w:lastRow="0" w:firstColumn="1" w:lastColumn="0" w:noHBand="0" w:noVBand="1"/>
+      </w:tblPr>
+      <w:tblGrid>
+        <w:gridCol w:w="1954"/>
+        <w:gridCol w:w="2441"/>
+        <w:gridCol w:w="859"/>
+        <w:gridCol w:w="2604"/>
+        <w:gridCol w:w="2033"/>
+      </w:tblGrid>
+      <w:tr>
+        <w:trPr>
+          <w:jc w:val="center"/>
+        </w:trPr>
+        <w:tc>
+          <w:tcPr>
+            <w:tcW w:w="1954" w:type="dxa"/>
+            <w:vAlign w:val="center"/>
+          </w:tcPr>
+          <w:p>
+            <w:pPr>
+              <w:tabs>
+                <w:tab w:val="left" w:pos="4155"/>
+              </w:tabs>
+              <w:jc w:val="center"/>
+              <w:rPr>
+                <w:b/>
+                <w:lang w:val="es-AR"/>
+              </w:rPr>
+            </w:pPr>
+            <w:r>
+              <w:rPr>
+                <w:b/>
+                <w:lang w:val="es-AR"/>
+              </w:rPr>
+              <w:t>oidfactura_paciente</w:t>
+            </w:r>
+          </w:p>
+        </w:tc>
+        <w:tc>
+          <w:tcPr>
+            <w:tcW w:w="2441" w:type="dxa"/>
+            <w:vAlign w:val="center"/>
+          </w:tcPr>
+          <w:p>
+            <w:pPr>
+              <w:tabs>
+                <w:tab w:val="left" w:pos="4155"/>
+              </w:tabs>
+              <w:jc w:val="center"/>
+              <w:rPr>
+                <w:b/>
+                <w:lang w:val="es-AR"/>
+              </w:rPr>
+            </w:pPr>
+            <w:r>
+              <w:rPr>
+                <w:b/>
+                <w:lang w:val="es-AR"/>
+              </w:rPr>
+              <w:t>numero_factura_paciente</w:t>
+            </w:r>
+          </w:p>
+        </w:tc>
+        <w:tc>
+          <w:tcPr>
+            <w:tcW w:w="859" w:type="dxa"/>
+            <w:vAlign w:val="center"/>
+          </w:tcPr>
+          <w:p>
+            <w:pPr>
+              <w:tabs>
+                <w:tab w:val="left" w:pos="4155"/>
+              </w:tabs>
+              <w:jc w:val="center"/>
+              <w:rPr>
+                <w:b/>
+                <w:lang w:val="es-AR"/>
+              </w:rPr>
+            </w:pPr>
+            <w:r>
+              <w:rPr>
+                <w:b/>
+                <w:lang w:val="es-AR"/>
+              </w:rPr>
+              <w:t>monto</w:t>
+            </w:r>
+          </w:p>
+        </w:tc>
+        <w:tc>
+          <w:tcPr>
+            <w:tcW w:w="2604" w:type="dxa"/>
+            <w:vAlign w:val="center"/>
+          </w:tcPr>
+          <w:p>
+            <w:pPr>
+              <w:tabs>
+                <w:tab w:val="left" w:pos="4155"/>
+              </w:tabs>
+              <w:jc w:val="center"/>
+              <w:rPr>
+                <w:b/>
+                <w:lang w:val="es-AR"/>
+              </w:rPr>
+            </w:pPr>
+            <w:r>
+              <w:rPr>
+                <w:b/>
+                <w:lang w:val="es-AR"/>
+              </w:rPr>
+              <w:t>oidestado_factura_paciente</w:t>
+            </w:r>
+          </w:p>
+        </w:tc>
+        <w:tc>
+          <w:tcPr>
+            <w:tcW w:w="2033" w:type="dxa"/>
+            <w:vAlign w:val="center"/>
+          </w:tcPr>
+          <w:p>
+            <w:pPr>
+              <w:jc w:val="center"/>
+              <w:rPr>
+                <w:b/>
+                <w:lang w:val="es-AR"/>
+              </w:rPr>
+            </w:pPr>
+            <w:r>
+              <w:rPr>
+                <w:b/>
+                <w:lang w:val="es-AR"/>
+              </w:rPr>
+              <w:t>oidficha_internacion</w:t>
+            </w:r>
+          </w:p>
+        </w:tc>
+      </w:tr>
+      <w:tr>
+        <w:trPr>
+          <w:jc w:val="center"/>
+        </w:trPr>
+        <w:tc>
+          <w:tcPr>
+            <w:tcW w:w="1954" w:type="dxa"/>
+            <w:vAlign w:val="center"/>
+          </w:tcPr>
+          <w:p>
+            <w:pPr>
+              <w:tabs>
+                <w:tab w:val="left" w:pos="4155"/>
+              </w:tabs>
+              <w:jc w:val="center"/>
+              <w:rPr>
+                <w:lang w:val="es-AR"/>
+              </w:rPr>
+            </w:pPr>
+            <w:r>
+              <w:rPr>
+                <w:lang w:val="es-AR"/>
+              </w:rPr>
+              <w:t>9001</w:t>
+            </w:r>
+          </w:p>
+        </w:tc>
+        <w:tc>
+          <w:tcPr>
+            <w:tcW w:w="2441" w:type="dxa"/>
+            <w:vAlign w:val="center"/>
+          </w:tcPr>
+          <w:p>
+            <w:pPr>
+              <w:tabs>
+                <w:tab w:val="left" w:pos="4155"/>
+              </w:tabs>
+              <w:jc w:val="center"/>
+              <w:rPr>
+                <w:lang w:val="es-AR"/>
+              </w:rPr>
+            </w:pPr>
+            <w:r>
+              <w:rPr>
+                <w:lang w:val="es-AR"/>
+              </w:rPr>
+              <w:t>7</w:t>
+            </w:r>
+          </w:p>
+        </w:tc>
+        <w:tc>
+          <w:tcPr>
+            <w:tcW w:w="859" w:type="dxa"/>
+            <w:vAlign w:val="center"/>
+          </w:tcPr>
+          <w:p>
+            <w:pPr>
+              <w:tabs>
+                <w:tab w:val="left" w:pos="4155"/>
+              </w:tabs>
+              <w:jc w:val="center"/>
+              <w:rPr>
+                <w:lang w:val="es-AR"/>
+              </w:rPr>
+            </w:pPr>
+            <w:r>
+              <w:rPr>
+                <w:lang w:val="es-AR"/>
+              </w:rPr>
+              <w:t>100</w:t>
+            </w:r>
+          </w:p>
+        </w:tc>
+        <w:tc>
+          <w:tcPr>
+            <w:tcW w:w="2604" w:type="dxa"/>
+            <w:vAlign w:val="center"/>
+          </w:tcPr>
+          <w:p>
+            <w:pPr>
+              <w:tabs>
+                <w:tab w:val="left" w:pos="4155"/>
+              </w:tabs>
+              <w:jc w:val="center"/>
+              <w:rPr>
+                <w:lang w:val="es-AR"/>
+              </w:rPr>
+            </w:pPr>
+            <w:r>
+              <w:rPr>
+                <w:lang w:val="es-AR"/>
+              </w:rPr>
+              <w:t>1101</w:t>
+            </w:r>
+          </w:p>
+        </w:tc>
+        <w:tc>
+          <w:tcPr>
+            <w:tcW w:w="2033" w:type="dxa"/>
+            <w:vAlign w:val="center"/>
+          </w:tcPr>
+          <w:p>
+            <w:pPr>
+              <w:tabs>
+                <w:tab w:val="left" w:pos="4155"/>
+              </w:tabs>
+              <w:jc w:val="center"/>
+              <w:rPr>
+                <w:lang w:val="es-AR"/>
+              </w:rPr>
+            </w:pPr>
+            <w:r>
+              <w:rPr>
+                <w:lang w:val="es-AR"/>
+              </w:rPr>
+              <w:t>1007</w:t>
+            </w:r>
+          </w:p>
+        </w:tc>
+      </w:tr>
+      <w:tr>
+        <w:trPr>
+          <w:jc w:val="center"/>
+        </w:trPr>
+        <w:tc>
+          <w:tcPr>
+            <w:tcW w:w="1954" w:type="dxa"/>
+            <w:vAlign w:val="center"/>
+          </w:tcPr>
+          <w:p>
+            <w:pPr>
+              <w:tabs>
+                <w:tab w:val="left" w:pos="4155"/>
+              </w:tabs>
+              <w:jc w:val="center"/>
+            </w:pPr>
+            <w:r>
+              <w:t>9002</w:t>
+            </w:r>
+          </w:p>
+        </w:tc>
+        <w:tc>
+          <w:tcPr>
+            <w:tcW w:w="2441" w:type="dxa"/>
+            <w:vAlign w:val="center"/>
+          </w:tcPr>
+          <w:p>
+            <w:pPr>
+              <w:tabs>
+                <w:tab w:val="left" w:pos="4155"/>
+              </w:tabs>
+              <w:jc w:val="center"/>
+            </w:pPr>
+            <w:r>
+              <w:t>8</w:t>
+            </w:r>
+          </w:p>
+        </w:tc>
+        <w:tc>
+          <w:tcPr>
+            <w:tcW w:w="859" w:type="dxa"/>
+            <w:vAlign w:val="center"/>
+          </w:tcPr>
+          <w:p>
+            <w:pPr>
+              <w:tabs>
+                <w:tab w:val="left" w:pos="4155"/>
+              </w:tabs>
+              <w:jc w:val="center"/>
+            </w:pPr>
+            <w:r>
+              <w:t>100</w:t>
+            </w:r>
+          </w:p>
+        </w:tc>
+        <w:tc>
+          <w:tcPr>
+            <w:tcW w:w="2604" w:type="dxa"/>
+            <w:vAlign w:val="center"/>
+          </w:tcPr>
+          <w:p>
+            <w:pPr>
+              <w:tabs>
+                <w:tab w:val="left" w:pos="4155"/>
+              </w:tabs>
+              <w:jc w:val="center"/>
+            </w:pPr>
+            <w:r>
+              <w:t>1102</w:t>
+            </w:r>
+          </w:p>
+        </w:tc>
+        <w:tc>
+          <w:tcPr>
+            <w:tcW w:w="2033" w:type="dxa"/>
+            <w:vAlign w:val="center"/>
+          </w:tcPr>
+          <w:p>
+            <w:pPr>
+              <w:tabs>
+                <w:tab w:val="left" w:pos="4155"/>
+              </w:tabs>
+              <w:jc w:val="center"/>
+            </w:pPr>
+            <w:r>
+              <w:t>1008</w:t>
+            </w:r>
+          </w:p>
+        </w:tc>
+      </w:tr>
+    </w:tbl>
     <w:p>
       <w:r>
         <w:br w:type="page"/>
@@ -22341,7 +23798,7 @@
 </file>
 
 <file path=customXml/itemProps2.xml><?xml version="1.0" encoding="utf-8"?>
-<ds:datastoreItem xmlns:ds="http://schemas.openxmlformats.org/officeDocument/2006/customXml" ds:itemID="{65892A7C-97B9-4A7E-97A0-17A839156A8B}">
+<ds:datastoreItem xmlns:ds="http://schemas.openxmlformats.org/officeDocument/2006/customXml" ds:itemID="{0D0EE47A-9EED-487F-A1EA-004AB7F375FF}">
   <ds:schemaRefs>
     <ds:schemaRef ds:uri="http://schemas.openxmlformats.org/officeDocument/2006/bibliography"/>
   </ds:schemaRefs>

</xml_diff>